<commit_message>
commit draft of test plan
</commit_message>
<xml_diff>
--- a/doc/TestingPlan.docx
+++ b/doc/TestingPlan.docx
@@ -1,7 +1,1428 @@
 
 <file path=word/document.xml><?xml version="1.0" encoding="utf-8"?>
-<w:document xmlns:wpc="http://schemas.microsoft.com/office/word/2010/wordprocessingCanvas" xmlns:mo="http://schemas.microsoft.com/office/mac/office/2008/main" xmlns:mc="http://schemas.openxmlformats.org/markup-compatibility/2006" xmlns:mv="urn:schemas-microsoft-com:mac:vml" xmlns:o="urn:schemas-microsoft-com:office:office" xmlns:r="http://schemas.openxmlformats.org/officeDocument/2006/relationships" xmlns:m="http://schemas.openxmlformats.org/officeDocument/2006/math" xmlns:v="urn:schemas-microsoft-com:vml" xmlns:wp14="http://schemas.microsoft.com/office/word/2010/wordprocessingDrawing" xmlns:wp="http://schemas.openxmlformats.org/drawingml/2006/wordprocessingDrawing" xmlns:w10="urn:schemas-microsoft-com:office:word" xmlns:w="http://schemas.openxmlformats.org/wordprocessingml/2006/main" xmlns:w14="http://schemas.microsoft.com/office/word/2010/wordml" xmlns:w15="http://schemas.microsoft.com/office/word/2012/wordml" xmlns:wpg="http://schemas.microsoft.com/office/word/2010/wordprocessingGroup" xmlns:wpi="http://schemas.microsoft.com/office/word/2010/wordprocessingInk" xmlns:wne="http://schemas.microsoft.com/office/word/2006/wordml" xmlns:wps="http://schemas.microsoft.com/office/word/2010/wordprocessingShape" mc:Ignorable="w14 w15 wp14">
+<w:document xmlns:wpc="http://schemas.microsoft.com/office/word/2010/wordprocessingCanvas" xmlns:cx="http://schemas.microsoft.com/office/drawing/2014/chartex" xmlns:cx1="http://schemas.microsoft.com/office/drawing/2015/9/8/chartex" xmlns:cx2="http://schemas.microsoft.com/office/drawing/2015/10/21/chartex" xmlns:cx3="http://schemas.microsoft.com/office/drawing/2016/5/9/chartex" xmlns:cx4="http://schemas.microsoft.com/office/drawing/2016/5/10/chartex" xmlns:cx5="http://schemas.microsoft.com/office/drawing/2016/5/11/chartex" xmlns:mc="http://schemas.openxmlformats.org/markup-compatibility/2006" xmlns:o="urn:schemas-microsoft-com:office:office" xmlns:r="http://schemas.openxmlformats.org/officeDocument/2006/relationships" xmlns:m="http://schemas.openxmlformats.org/officeDocument/2006/math" xmlns:v="urn:schemas-microsoft-com:vml" xmlns:wp14="http://schemas.microsoft.com/office/word/2010/wordprocessingDrawing" xmlns:wp="http://schemas.openxmlformats.org/drawingml/2006/wordprocessingDrawing" xmlns:w10="urn:schemas-microsoft-com:office:word" xmlns:w="http://schemas.openxmlformats.org/wordprocessingml/2006/main" xmlns:w14="http://schemas.microsoft.com/office/word/2010/wordml" xmlns:w15="http://schemas.microsoft.com/office/word/2012/wordml" xmlns:w16se="http://schemas.microsoft.com/office/word/2015/wordml/symex" xmlns:wpg="http://schemas.microsoft.com/office/word/2010/wordprocessingGroup" xmlns:wpi="http://schemas.microsoft.com/office/word/2010/wordprocessingInk" xmlns:wne="http://schemas.microsoft.com/office/word/2006/wordml" xmlns:wps="http://schemas.microsoft.com/office/word/2010/wordprocessingShape" mc:Ignorable="w14 w15 w16se wp14">
   <w:body>
+    <w:p>
+      <w:pPr>
+        <w:widowControl w:val="0"/>
+        <w:autoSpaceDE w:val="0"/>
+        <w:autoSpaceDN w:val="0"/>
+        <w:adjustRightInd w:val="0"/>
+        <w:spacing w:after="240" w:line="1100" w:lineRule="atLeast"/>
+        <w:jc w:val="center"/>
+        <w:rPr>
+          <w:rFonts w:asciiTheme="majorHAnsi" w:hAnsiTheme="majorHAnsi" w:cs="Times"/>
+          <w:b/>
+          <w:bCs/>
+          <w:color w:val="000000"/>
+          <w:sz w:val="72"/>
+          <w:szCs w:val="72"/>
+        </w:rPr>
+      </w:pPr>
+      <w:r>
+        <w:rPr>
+          <w:rFonts w:asciiTheme="majorHAnsi" w:hAnsiTheme="majorHAnsi" w:cs="Times"/>
+          <w:b/>
+          <w:bCs/>
+          <w:color w:val="000000"/>
+          <w:sz w:val="72"/>
+          <w:szCs w:val="72"/>
+        </w:rPr>
+        <w:t xml:space="preserve">War of </w:t>
+      </w:r>
+      <w:proofErr w:type="spellStart"/>
+      <w:r>
+        <w:rPr>
+          <w:rFonts w:asciiTheme="majorHAnsi" w:hAnsiTheme="majorHAnsi" w:cs="Times"/>
+          <w:b/>
+          <w:bCs/>
+          <w:color w:val="000000"/>
+          <w:sz w:val="72"/>
+          <w:szCs w:val="72"/>
+        </w:rPr>
+        <w:t>Robotcraft</w:t>
+      </w:r>
+      <w:proofErr w:type="spellEnd"/>
+      <w:r>
+        <w:rPr>
+          <w:rFonts w:asciiTheme="majorHAnsi" w:hAnsiTheme="majorHAnsi" w:cs="Times"/>
+          <w:b/>
+          <w:bCs/>
+          <w:color w:val="000000"/>
+          <w:sz w:val="72"/>
+          <w:szCs w:val="72"/>
+        </w:rPr>
+        <w:t xml:space="preserve"> </w:t>
+      </w:r>
+    </w:p>
+    <w:p>
+      <w:pPr>
+        <w:widowControl w:val="0"/>
+        <w:autoSpaceDE w:val="0"/>
+        <w:autoSpaceDN w:val="0"/>
+        <w:adjustRightInd w:val="0"/>
+        <w:spacing w:after="240" w:line="1100" w:lineRule="atLeast"/>
+        <w:jc w:val="center"/>
+        <w:rPr>
+          <w:rFonts w:asciiTheme="majorHAnsi" w:hAnsiTheme="majorHAnsi" w:cs="Times"/>
+          <w:b/>
+          <w:bCs/>
+          <w:color w:val="000000"/>
+          <w:sz w:val="52"/>
+          <w:szCs w:val="52"/>
+        </w:rPr>
+      </w:pPr>
+      <w:r>
+        <w:rPr>
+          <w:rFonts w:asciiTheme="majorHAnsi" w:hAnsiTheme="majorHAnsi" w:cs="Times"/>
+          <w:b/>
+          <w:bCs/>
+          <w:color w:val="000000"/>
+          <w:sz w:val="52"/>
+          <w:szCs w:val="52"/>
+        </w:rPr>
+        <w:t xml:space="preserve">Test </w:t>
+      </w:r>
+      <w:r>
+        <w:rPr>
+          <w:rFonts w:asciiTheme="majorHAnsi" w:hAnsiTheme="majorHAnsi" w:cs="Times"/>
+          <w:b/>
+          <w:bCs/>
+          <w:color w:val="000000"/>
+          <w:sz w:val="52"/>
+          <w:szCs w:val="52"/>
+        </w:rPr>
+        <w:t>Plan</w:t>
+      </w:r>
+    </w:p>
+    <w:p/>
+    <w:p>
+      <w:pPr>
+        <w:tabs>
+          <w:tab w:val="left" w:pos="3810"/>
+        </w:tabs>
+        <w:rPr>
+          <w:sz w:val="40"/>
+          <w:szCs w:val="40"/>
+        </w:rPr>
+      </w:pPr>
+      <w:r>
+        <w:rPr>
+          <w:sz w:val="40"/>
+          <w:szCs w:val="40"/>
+        </w:rPr>
+        <w:tab/>
+      </w:r>
+    </w:p>
+    <w:p>
+      <w:pPr>
+        <w:tabs>
+          <w:tab w:val="left" w:pos="3810"/>
+        </w:tabs>
+        <w:rPr>
+          <w:sz w:val="40"/>
+          <w:szCs w:val="40"/>
+        </w:rPr>
+      </w:pPr>
+    </w:p>
+    <w:p>
+      <w:pPr>
+        <w:tabs>
+          <w:tab w:val="left" w:pos="3810"/>
+        </w:tabs>
+        <w:rPr>
+          <w:sz w:val="40"/>
+          <w:szCs w:val="40"/>
+        </w:rPr>
+      </w:pPr>
+    </w:p>
+    <w:p>
+      <w:pPr>
+        <w:tabs>
+          <w:tab w:val="left" w:pos="3810"/>
+        </w:tabs>
+        <w:rPr>
+          <w:sz w:val="40"/>
+          <w:szCs w:val="40"/>
+        </w:rPr>
+      </w:pPr>
+    </w:p>
+    <w:p>
+      <w:pPr>
+        <w:tabs>
+          <w:tab w:val="left" w:pos="3810"/>
+        </w:tabs>
+        <w:rPr>
+          <w:sz w:val="40"/>
+          <w:szCs w:val="40"/>
+        </w:rPr>
+      </w:pPr>
+    </w:p>
+    <w:p>
+      <w:pPr>
+        <w:tabs>
+          <w:tab w:val="left" w:pos="3810"/>
+        </w:tabs>
+        <w:rPr>
+          <w:sz w:val="40"/>
+          <w:szCs w:val="40"/>
+        </w:rPr>
+      </w:pPr>
+    </w:p>
+    <w:p>
+      <w:pPr>
+        <w:tabs>
+          <w:tab w:val="left" w:pos="3810"/>
+        </w:tabs>
+        <w:rPr>
+          <w:sz w:val="40"/>
+          <w:szCs w:val="40"/>
+        </w:rPr>
+      </w:pPr>
+    </w:p>
+    <w:p>
+      <w:pPr>
+        <w:tabs>
+          <w:tab w:val="left" w:pos="3810"/>
+        </w:tabs>
+        <w:rPr>
+          <w:sz w:val="40"/>
+          <w:szCs w:val="40"/>
+        </w:rPr>
+      </w:pPr>
+    </w:p>
+    <w:p>
+      <w:pPr>
+        <w:tabs>
+          <w:tab w:val="left" w:pos="3810"/>
+        </w:tabs>
+        <w:rPr>
+          <w:sz w:val="40"/>
+          <w:szCs w:val="40"/>
+        </w:rPr>
+      </w:pPr>
+    </w:p>
+    <w:p>
+      <w:pPr>
+        <w:jc w:val="center"/>
+        <w:rPr>
+          <w:sz w:val="40"/>
+          <w:szCs w:val="40"/>
+        </w:rPr>
+      </w:pPr>
+    </w:p>
+    <w:p>
+      <w:pPr>
+        <w:jc w:val="center"/>
+        <w:rPr>
+          <w:sz w:val="40"/>
+          <w:szCs w:val="40"/>
+        </w:rPr>
+      </w:pPr>
+      <w:r>
+        <w:rPr>
+          <w:sz w:val="40"/>
+          <w:szCs w:val="40"/>
+        </w:rPr>
+        <w:t>Team</w:t>
+      </w:r>
+      <w:r>
+        <w:rPr>
+          <w:sz w:val="40"/>
+          <w:szCs w:val="40"/>
+        </w:rPr>
+        <w:t>:</w:t>
+      </w:r>
+      <w:r>
+        <w:rPr>
+          <w:sz w:val="40"/>
+          <w:szCs w:val="40"/>
+        </w:rPr>
+        <w:t xml:space="preserve"> A3</w:t>
+      </w:r>
+    </w:p>
+    <w:p>
+      <w:pPr>
+        <w:jc w:val="center"/>
+        <w:rPr>
+          <w:sz w:val="40"/>
+          <w:szCs w:val="40"/>
+        </w:rPr>
+      </w:pPr>
+      <w:r>
+        <w:rPr>
+          <w:sz w:val="40"/>
+          <w:szCs w:val="40"/>
+        </w:rPr>
+        <w:t>Team Members:</w:t>
+      </w:r>
+    </w:p>
+    <w:tbl>
+      <w:tblPr>
+        <w:tblStyle w:val="TableGrid"/>
+        <w:tblW w:w="0" w:type="auto"/>
+        <w:jc w:val="center"/>
+        <w:tblLook w:val="04A0" w:firstRow="1" w:lastRow="0" w:firstColumn="1" w:lastColumn="0" w:noHBand="0" w:noVBand="1"/>
+      </w:tblPr>
+      <w:tblGrid>
+        <w:gridCol w:w="2261"/>
+        <w:gridCol w:w="1614"/>
+        <w:gridCol w:w="2070"/>
+      </w:tblGrid>
+      <w:tr>
+        <w:trPr>
+          <w:jc w:val="center"/>
+        </w:trPr>
+        <w:tc>
+          <w:tcPr>
+            <w:tcW w:w="2261" w:type="dxa"/>
+          </w:tcPr>
+          <w:p>
+            <w:pPr>
+              <w:rPr>
+                <w:b/>
+                <w:sz w:val="32"/>
+                <w:szCs w:val="32"/>
+              </w:rPr>
+            </w:pPr>
+            <w:r>
+              <w:rPr>
+                <w:b/>
+                <w:sz w:val="32"/>
+                <w:szCs w:val="32"/>
+              </w:rPr>
+              <w:t>Name</w:t>
+            </w:r>
+          </w:p>
+        </w:tc>
+        <w:tc>
+          <w:tcPr>
+            <w:tcW w:w="1614" w:type="dxa"/>
+          </w:tcPr>
+          <w:p>
+            <w:pPr>
+              <w:rPr>
+                <w:b/>
+                <w:sz w:val="32"/>
+                <w:szCs w:val="32"/>
+              </w:rPr>
+            </w:pPr>
+            <w:r>
+              <w:rPr>
+                <w:b/>
+                <w:sz w:val="32"/>
+                <w:szCs w:val="32"/>
+              </w:rPr>
+              <w:t>NSID</w:t>
+            </w:r>
+          </w:p>
+        </w:tc>
+        <w:tc>
+          <w:tcPr>
+            <w:tcW w:w="2070" w:type="dxa"/>
+          </w:tcPr>
+          <w:p>
+            <w:pPr>
+              <w:rPr>
+                <w:b/>
+                <w:sz w:val="32"/>
+                <w:szCs w:val="32"/>
+              </w:rPr>
+            </w:pPr>
+            <w:r>
+              <w:rPr>
+                <w:b/>
+                <w:sz w:val="32"/>
+                <w:szCs w:val="32"/>
+              </w:rPr>
+              <w:t>Student ID</w:t>
+            </w:r>
+          </w:p>
+        </w:tc>
+      </w:tr>
+      <w:tr>
+        <w:trPr>
+          <w:jc w:val="center"/>
+        </w:trPr>
+        <w:tc>
+          <w:tcPr>
+            <w:tcW w:w="2261" w:type="dxa"/>
+          </w:tcPr>
+          <w:p>
+            <w:pPr>
+              <w:rPr>
+                <w:sz w:val="32"/>
+                <w:szCs w:val="32"/>
+              </w:rPr>
+            </w:pPr>
+            <w:r>
+              <w:rPr>
+                <w:sz w:val="32"/>
+                <w:szCs w:val="32"/>
+              </w:rPr>
+              <w:t>Fu, Chen</w:t>
+            </w:r>
+          </w:p>
+        </w:tc>
+        <w:tc>
+          <w:tcPr>
+            <w:tcW w:w="1614" w:type="dxa"/>
+          </w:tcPr>
+          <w:p>
+            <w:pPr>
+              <w:rPr>
+                <w:sz w:val="32"/>
+                <w:szCs w:val="32"/>
+              </w:rPr>
+            </w:pPr>
+            <w:r>
+              <w:rPr>
+                <w:sz w:val="32"/>
+                <w:szCs w:val="32"/>
+              </w:rPr>
+              <w:t>chf354</w:t>
+            </w:r>
+          </w:p>
+        </w:tc>
+        <w:tc>
+          <w:tcPr>
+            <w:tcW w:w="2070" w:type="dxa"/>
+          </w:tcPr>
+          <w:p>
+            <w:pPr>
+              <w:rPr>
+                <w:sz w:val="32"/>
+                <w:szCs w:val="32"/>
+              </w:rPr>
+            </w:pPr>
+            <w:r>
+              <w:rPr>
+                <w:sz w:val="32"/>
+                <w:szCs w:val="32"/>
+              </w:rPr>
+              <w:t>11183491</w:t>
+            </w:r>
+          </w:p>
+        </w:tc>
+      </w:tr>
+      <w:tr>
+        <w:trPr>
+          <w:jc w:val="center"/>
+        </w:trPr>
+        <w:tc>
+          <w:tcPr>
+            <w:tcW w:w="2261" w:type="dxa"/>
+          </w:tcPr>
+          <w:p>
+            <w:pPr>
+              <w:rPr>
+                <w:sz w:val="32"/>
+                <w:szCs w:val="32"/>
+              </w:rPr>
+            </w:pPr>
+            <w:r>
+              <w:rPr>
+                <w:sz w:val="32"/>
+                <w:szCs w:val="32"/>
+              </w:rPr>
+              <w:t xml:space="preserve">He, </w:t>
+            </w:r>
+            <w:proofErr w:type="spellStart"/>
+            <w:r>
+              <w:rPr>
+                <w:sz w:val="32"/>
+                <w:szCs w:val="32"/>
+              </w:rPr>
+              <w:t>Jiahuan</w:t>
+            </w:r>
+            <w:proofErr w:type="spellEnd"/>
+          </w:p>
+        </w:tc>
+        <w:tc>
+          <w:tcPr>
+            <w:tcW w:w="1614" w:type="dxa"/>
+          </w:tcPr>
+          <w:p>
+            <w:pPr>
+              <w:rPr>
+                <w:sz w:val="32"/>
+                <w:szCs w:val="32"/>
+              </w:rPr>
+            </w:pPr>
+            <w:r>
+              <w:rPr>
+                <w:sz w:val="32"/>
+                <w:szCs w:val="32"/>
+              </w:rPr>
+              <w:t>jih889</w:t>
+            </w:r>
+          </w:p>
+        </w:tc>
+        <w:tc>
+          <w:tcPr>
+            <w:tcW w:w="2070" w:type="dxa"/>
+          </w:tcPr>
+          <w:p>
+            <w:pPr>
+              <w:rPr>
+                <w:sz w:val="32"/>
+                <w:szCs w:val="32"/>
+              </w:rPr>
+            </w:pPr>
+            <w:r>
+              <w:rPr>
+                <w:sz w:val="32"/>
+                <w:szCs w:val="32"/>
+              </w:rPr>
+              <w:t>11183346</w:t>
+            </w:r>
+          </w:p>
+        </w:tc>
+      </w:tr>
+      <w:tr>
+        <w:trPr>
+          <w:jc w:val="center"/>
+        </w:trPr>
+        <w:tc>
+          <w:tcPr>
+            <w:tcW w:w="2261" w:type="dxa"/>
+          </w:tcPr>
+          <w:p>
+            <w:pPr>
+              <w:rPr>
+                <w:sz w:val="32"/>
+                <w:szCs w:val="32"/>
+              </w:rPr>
+            </w:pPr>
+            <w:r>
+              <w:rPr>
+                <w:sz w:val="32"/>
+                <w:szCs w:val="32"/>
+              </w:rPr>
+              <w:t xml:space="preserve">Wang, </w:t>
+            </w:r>
+            <w:proofErr w:type="spellStart"/>
+            <w:r>
+              <w:rPr>
+                <w:sz w:val="32"/>
+                <w:szCs w:val="32"/>
+              </w:rPr>
+              <w:t>Shisong</w:t>
+            </w:r>
+            <w:proofErr w:type="spellEnd"/>
+          </w:p>
+        </w:tc>
+        <w:tc>
+          <w:tcPr>
+            <w:tcW w:w="1614" w:type="dxa"/>
+          </w:tcPr>
+          <w:p>
+            <w:pPr>
+              <w:rPr>
+                <w:sz w:val="32"/>
+                <w:szCs w:val="32"/>
+              </w:rPr>
+            </w:pPr>
+            <w:r>
+              <w:rPr>
+                <w:sz w:val="32"/>
+                <w:szCs w:val="32"/>
+              </w:rPr>
+              <w:t>shw940</w:t>
+            </w:r>
+          </w:p>
+        </w:tc>
+        <w:tc>
+          <w:tcPr>
+            <w:tcW w:w="2070" w:type="dxa"/>
+          </w:tcPr>
+          <w:p>
+            <w:pPr>
+              <w:rPr>
+                <w:sz w:val="32"/>
+                <w:szCs w:val="32"/>
+              </w:rPr>
+            </w:pPr>
+            <w:r>
+              <w:rPr>
+                <w:sz w:val="32"/>
+                <w:szCs w:val="32"/>
+              </w:rPr>
+              <w:t>11157916</w:t>
+            </w:r>
+          </w:p>
+        </w:tc>
+      </w:tr>
+      <w:tr>
+        <w:trPr>
+          <w:jc w:val="center"/>
+        </w:trPr>
+        <w:tc>
+          <w:tcPr>
+            <w:tcW w:w="2261" w:type="dxa"/>
+          </w:tcPr>
+          <w:p>
+            <w:pPr>
+              <w:rPr>
+                <w:sz w:val="32"/>
+                <w:szCs w:val="32"/>
+              </w:rPr>
+            </w:pPr>
+            <w:proofErr w:type="spellStart"/>
+            <w:r>
+              <w:rPr>
+                <w:sz w:val="32"/>
+                <w:szCs w:val="32"/>
+              </w:rPr>
+              <w:t>Xie</w:t>
+            </w:r>
+            <w:proofErr w:type="spellEnd"/>
+            <w:r>
+              <w:rPr>
+                <w:sz w:val="32"/>
+                <w:szCs w:val="32"/>
+              </w:rPr>
+              <w:t xml:space="preserve">, </w:t>
+            </w:r>
+            <w:r>
+              <w:rPr>
+                <w:noProof/>
+                <w:sz w:val="32"/>
+                <w:szCs w:val="32"/>
+              </w:rPr>
+              <w:t>Ruida</w:t>
+            </w:r>
+          </w:p>
+        </w:tc>
+        <w:tc>
+          <w:tcPr>
+            <w:tcW w:w="1614" w:type="dxa"/>
+          </w:tcPr>
+          <w:p>
+            <w:pPr>
+              <w:rPr>
+                <w:sz w:val="32"/>
+                <w:szCs w:val="32"/>
+              </w:rPr>
+            </w:pPr>
+            <w:r>
+              <w:rPr>
+                <w:sz w:val="32"/>
+                <w:szCs w:val="32"/>
+              </w:rPr>
+              <w:t>rux793</w:t>
+            </w:r>
+          </w:p>
+        </w:tc>
+        <w:tc>
+          <w:tcPr>
+            <w:tcW w:w="2070" w:type="dxa"/>
+          </w:tcPr>
+          <w:p>
+            <w:pPr>
+              <w:rPr>
+                <w:sz w:val="32"/>
+                <w:szCs w:val="32"/>
+              </w:rPr>
+            </w:pPr>
+            <w:r>
+              <w:rPr>
+                <w:sz w:val="32"/>
+                <w:szCs w:val="32"/>
+              </w:rPr>
+              <w:t>11194258</w:t>
+            </w:r>
+          </w:p>
+        </w:tc>
+      </w:tr>
+      <w:tr>
+        <w:trPr>
+          <w:jc w:val="center"/>
+        </w:trPr>
+        <w:tc>
+          <w:tcPr>
+            <w:tcW w:w="2261" w:type="dxa"/>
+          </w:tcPr>
+          <w:p>
+            <w:pPr>
+              <w:rPr>
+                <w:sz w:val="32"/>
+                <w:szCs w:val="32"/>
+              </w:rPr>
+            </w:pPr>
+            <w:r>
+              <w:rPr>
+                <w:sz w:val="32"/>
+                <w:szCs w:val="32"/>
+              </w:rPr>
+              <w:t>Yang, Chen</w:t>
+            </w:r>
+          </w:p>
+        </w:tc>
+        <w:tc>
+          <w:tcPr>
+            <w:tcW w:w="1614" w:type="dxa"/>
+          </w:tcPr>
+          <w:p>
+            <w:pPr>
+              <w:rPr>
+                <w:sz w:val="32"/>
+                <w:szCs w:val="32"/>
+              </w:rPr>
+            </w:pPr>
+            <w:r>
+              <w:rPr>
+                <w:sz w:val="32"/>
+                <w:szCs w:val="32"/>
+              </w:rPr>
+              <w:t>chy202</w:t>
+            </w:r>
+          </w:p>
+        </w:tc>
+        <w:tc>
+          <w:tcPr>
+            <w:tcW w:w="2070" w:type="dxa"/>
+          </w:tcPr>
+          <w:p>
+            <w:pPr>
+              <w:rPr>
+                <w:sz w:val="32"/>
+                <w:szCs w:val="32"/>
+              </w:rPr>
+            </w:pPr>
+            <w:r>
+              <w:rPr>
+                <w:sz w:val="32"/>
+                <w:szCs w:val="32"/>
+              </w:rPr>
+              <w:t>11183550</w:t>
+            </w:r>
+          </w:p>
+        </w:tc>
+      </w:tr>
+    </w:tbl>
+    <w:p>
+      <w:pPr>
+        <w:spacing w:before="160"/>
+        <w:jc w:val="center"/>
+        <w:rPr>
+          <w:sz w:val="40"/>
+          <w:szCs w:val="40"/>
+        </w:rPr>
+      </w:pPr>
+      <w:r>
+        <w:rPr>
+          <w:sz w:val="40"/>
+          <w:szCs w:val="40"/>
+        </w:rPr>
+        <w:t xml:space="preserve">Date: </w:t>
+      </w:r>
+      <w:r>
+        <w:rPr>
+          <w:sz w:val="40"/>
+          <w:szCs w:val="40"/>
+        </w:rPr>
+        <w:t>Nov 0</w:t>
+      </w:r>
+      <w:r>
+        <w:rPr>
+          <w:sz w:val="40"/>
+          <w:szCs w:val="40"/>
+        </w:rPr>
+        <w:t>1</w:t>
+      </w:r>
+      <w:r>
+        <w:rPr>
+          <w:sz w:val="40"/>
+          <w:szCs w:val="40"/>
+        </w:rPr>
+        <w:t>, 2016</w:t>
+      </w:r>
+    </w:p>
+    <w:p/>
+    <w:p/>
+    <w:p/>
+    <w:p/>
+    <w:p>
+      <w:pPr>
+        <w:jc w:val="center"/>
+        <w:rPr>
+          <w:rFonts w:asciiTheme="majorHAnsi" w:hAnsiTheme="majorHAnsi"/>
+        </w:rPr>
+      </w:pPr>
+    </w:p>
+    <w:tbl>
+      <w:tblPr>
+        <w:tblStyle w:val="TableGrid"/>
+        <w:tblpPr w:leftFromText="180" w:rightFromText="180" w:vertAnchor="text" w:horzAnchor="page" w:tblpX="1450" w:tblpY="1434"/>
+        <w:tblW w:w="10328" w:type="dxa"/>
+        <w:tblLook w:val="04A0" w:firstRow="1" w:lastRow="0" w:firstColumn="1" w:lastColumn="0" w:noHBand="0" w:noVBand="1"/>
+      </w:tblPr>
+      <w:tblGrid>
+        <w:gridCol w:w="2448"/>
+        <w:gridCol w:w="5332"/>
+        <w:gridCol w:w="2548"/>
+      </w:tblGrid>
+      <w:tr>
+        <w:trPr>
+          <w:trHeight w:val="536"/>
+        </w:trPr>
+        <w:tc>
+          <w:tcPr>
+            <w:tcW w:w="2448" w:type="dxa"/>
+          </w:tcPr>
+          <w:p>
+            <w:pPr>
+              <w:rPr>
+                <w:b/>
+                <w:sz w:val="28"/>
+                <w:szCs w:val="28"/>
+              </w:rPr>
+            </w:pPr>
+            <w:r>
+              <w:rPr>
+                <w:b/>
+                <w:sz w:val="28"/>
+                <w:szCs w:val="28"/>
+              </w:rPr>
+              <w:t>Version Number</w:t>
+            </w:r>
+          </w:p>
+        </w:tc>
+        <w:tc>
+          <w:tcPr>
+            <w:tcW w:w="5332" w:type="dxa"/>
+          </w:tcPr>
+          <w:p>
+            <w:pPr>
+              <w:rPr>
+                <w:b/>
+                <w:sz w:val="28"/>
+                <w:szCs w:val="28"/>
+              </w:rPr>
+            </w:pPr>
+            <w:r>
+              <w:rPr>
+                <w:b/>
+                <w:sz w:val="28"/>
+                <w:szCs w:val="28"/>
+              </w:rPr>
+              <w:t>Description of Changes</w:t>
+            </w:r>
+          </w:p>
+        </w:tc>
+        <w:tc>
+          <w:tcPr>
+            <w:tcW w:w="2548" w:type="dxa"/>
+          </w:tcPr>
+          <w:p>
+            <w:pPr>
+              <w:rPr>
+                <w:b/>
+                <w:sz w:val="28"/>
+                <w:szCs w:val="28"/>
+              </w:rPr>
+            </w:pPr>
+            <w:r>
+              <w:rPr>
+                <w:b/>
+                <w:sz w:val="28"/>
+                <w:szCs w:val="28"/>
+              </w:rPr>
+              <w:t>Approved Date</w:t>
+            </w:r>
+          </w:p>
+        </w:tc>
+      </w:tr>
+      <w:tr>
+        <w:trPr>
+          <w:trHeight w:val="486"/>
+        </w:trPr>
+        <w:tc>
+          <w:tcPr>
+            <w:tcW w:w="2448" w:type="dxa"/>
+          </w:tcPr>
+          <w:p>
+            <w:pPr>
+              <w:rPr>
+                <w:sz w:val="28"/>
+                <w:szCs w:val="28"/>
+              </w:rPr>
+            </w:pPr>
+            <w:r>
+              <w:rPr>
+                <w:sz w:val="28"/>
+                <w:szCs w:val="28"/>
+              </w:rPr>
+              <w:t>0.1</w:t>
+            </w:r>
+          </w:p>
+        </w:tc>
+        <w:tc>
+          <w:tcPr>
+            <w:tcW w:w="5332" w:type="dxa"/>
+          </w:tcPr>
+          <w:p>
+            <w:pPr>
+              <w:rPr>
+                <w:sz w:val="28"/>
+                <w:szCs w:val="28"/>
+              </w:rPr>
+            </w:pPr>
+            <w:r>
+              <w:rPr>
+                <w:sz w:val="28"/>
+                <w:szCs w:val="28"/>
+              </w:rPr>
+              <w:t>First Draft</w:t>
+            </w:r>
+          </w:p>
+        </w:tc>
+        <w:tc>
+          <w:tcPr>
+            <w:tcW w:w="2548" w:type="dxa"/>
+          </w:tcPr>
+          <w:p>
+            <w:pPr>
+              <w:rPr>
+                <w:sz w:val="28"/>
+                <w:szCs w:val="28"/>
+              </w:rPr>
+            </w:pPr>
+            <w:r>
+              <w:rPr>
+                <w:sz w:val="28"/>
+                <w:szCs w:val="28"/>
+              </w:rPr>
+              <w:t>2016-11-0</w:t>
+            </w:r>
+            <w:r>
+              <w:rPr>
+                <w:sz w:val="28"/>
+                <w:szCs w:val="28"/>
+              </w:rPr>
+              <w:t>1</w:t>
+            </w:r>
+          </w:p>
+        </w:tc>
+      </w:tr>
+      <w:tr>
+        <w:trPr>
+          <w:trHeight w:val="504"/>
+        </w:trPr>
+        <w:tc>
+          <w:tcPr>
+            <w:tcW w:w="2448" w:type="dxa"/>
+          </w:tcPr>
+          <w:p>
+            <w:pPr>
+              <w:rPr>
+                <w:sz w:val="28"/>
+                <w:szCs w:val="28"/>
+              </w:rPr>
+            </w:pPr>
+            <w:r>
+              <w:rPr>
+                <w:sz w:val="28"/>
+                <w:szCs w:val="28"/>
+              </w:rPr>
+              <w:t>0.2</w:t>
+            </w:r>
+          </w:p>
+        </w:tc>
+        <w:tc>
+          <w:tcPr>
+            <w:tcW w:w="5332" w:type="dxa"/>
+          </w:tcPr>
+          <w:p>
+            <w:pPr>
+              <w:rPr>
+                <w:sz w:val="28"/>
+                <w:szCs w:val="28"/>
+              </w:rPr>
+            </w:pPr>
+            <w:r>
+              <w:rPr>
+                <w:sz w:val="28"/>
+                <w:szCs w:val="28"/>
+              </w:rPr>
+              <w:t xml:space="preserve"> </w:t>
+            </w:r>
+          </w:p>
+        </w:tc>
+        <w:tc>
+          <w:tcPr>
+            <w:tcW w:w="2548" w:type="dxa"/>
+          </w:tcPr>
+          <w:p>
+            <w:pPr>
+              <w:rPr>
+                <w:sz w:val="28"/>
+                <w:szCs w:val="28"/>
+              </w:rPr>
+            </w:pPr>
+          </w:p>
+        </w:tc>
+      </w:tr>
+      <w:tr>
+        <w:trPr>
+          <w:trHeight w:val="287"/>
+        </w:trPr>
+        <w:tc>
+          <w:tcPr>
+            <w:tcW w:w="2448" w:type="dxa"/>
+          </w:tcPr>
+          <w:p>
+            <w:pPr>
+              <w:rPr>
+                <w:sz w:val="28"/>
+                <w:szCs w:val="28"/>
+              </w:rPr>
+            </w:pPr>
+            <w:r>
+              <w:rPr>
+                <w:sz w:val="28"/>
+                <w:szCs w:val="28"/>
+              </w:rPr>
+              <w:t>0.3</w:t>
+            </w:r>
+          </w:p>
+        </w:tc>
+        <w:tc>
+          <w:tcPr>
+            <w:tcW w:w="5332" w:type="dxa"/>
+          </w:tcPr>
+          <w:p>
+            <w:pPr>
+              <w:rPr>
+                <w:sz w:val="28"/>
+                <w:szCs w:val="28"/>
+              </w:rPr>
+            </w:pPr>
+          </w:p>
+        </w:tc>
+        <w:tc>
+          <w:tcPr>
+            <w:tcW w:w="2548" w:type="dxa"/>
+          </w:tcPr>
+          <w:p>
+            <w:pPr>
+              <w:rPr>
+                <w:sz w:val="28"/>
+                <w:szCs w:val="28"/>
+              </w:rPr>
+            </w:pPr>
+          </w:p>
+        </w:tc>
+      </w:tr>
+      <w:tr>
+        <w:trPr>
+          <w:trHeight w:val="332"/>
+        </w:trPr>
+        <w:tc>
+          <w:tcPr>
+            <w:tcW w:w="2448" w:type="dxa"/>
+          </w:tcPr>
+          <w:p>
+            <w:pPr>
+              <w:rPr>
+                <w:sz w:val="28"/>
+                <w:szCs w:val="28"/>
+              </w:rPr>
+            </w:pPr>
+            <w:r>
+              <w:rPr>
+                <w:sz w:val="28"/>
+                <w:szCs w:val="28"/>
+              </w:rPr>
+              <w:t>0.4</w:t>
+            </w:r>
+          </w:p>
+        </w:tc>
+        <w:tc>
+          <w:tcPr>
+            <w:tcW w:w="5332" w:type="dxa"/>
+          </w:tcPr>
+          <w:p>
+            <w:pPr>
+              <w:rPr>
+                <w:sz w:val="28"/>
+                <w:szCs w:val="28"/>
+              </w:rPr>
+            </w:pPr>
+          </w:p>
+        </w:tc>
+        <w:tc>
+          <w:tcPr>
+            <w:tcW w:w="2548" w:type="dxa"/>
+          </w:tcPr>
+          <w:p>
+            <w:pPr>
+              <w:rPr>
+                <w:sz w:val="28"/>
+                <w:szCs w:val="28"/>
+              </w:rPr>
+            </w:pPr>
+          </w:p>
+        </w:tc>
+      </w:tr>
+      <w:tr>
+        <w:trPr>
+          <w:trHeight w:val="313"/>
+        </w:trPr>
+        <w:tc>
+          <w:tcPr>
+            <w:tcW w:w="2448" w:type="dxa"/>
+          </w:tcPr>
+          <w:p>
+            <w:pPr>
+              <w:rPr>
+                <w:sz w:val="28"/>
+                <w:szCs w:val="28"/>
+              </w:rPr>
+            </w:pPr>
+            <w:r>
+              <w:rPr>
+                <w:sz w:val="28"/>
+                <w:szCs w:val="28"/>
+              </w:rPr>
+              <w:t>0.5</w:t>
+            </w:r>
+          </w:p>
+        </w:tc>
+        <w:tc>
+          <w:tcPr>
+            <w:tcW w:w="5332" w:type="dxa"/>
+          </w:tcPr>
+          <w:p>
+            <w:pPr>
+              <w:rPr>
+                <w:sz w:val="28"/>
+                <w:szCs w:val="28"/>
+              </w:rPr>
+            </w:pPr>
+          </w:p>
+        </w:tc>
+        <w:tc>
+          <w:tcPr>
+            <w:tcW w:w="2548" w:type="dxa"/>
+          </w:tcPr>
+          <w:p>
+            <w:pPr>
+              <w:rPr>
+                <w:sz w:val="28"/>
+                <w:szCs w:val="28"/>
+              </w:rPr>
+            </w:pPr>
+          </w:p>
+        </w:tc>
+      </w:tr>
+      <w:tr>
+        <w:trPr>
+          <w:trHeight w:val="287"/>
+        </w:trPr>
+        <w:tc>
+          <w:tcPr>
+            <w:tcW w:w="2448" w:type="dxa"/>
+          </w:tcPr>
+          <w:p>
+            <w:pPr>
+              <w:rPr>
+                <w:sz w:val="28"/>
+                <w:szCs w:val="28"/>
+              </w:rPr>
+            </w:pPr>
+            <w:r>
+              <w:rPr>
+                <w:sz w:val="28"/>
+                <w:szCs w:val="28"/>
+              </w:rPr>
+              <w:t>0.6</w:t>
+            </w:r>
+          </w:p>
+        </w:tc>
+        <w:tc>
+          <w:tcPr>
+            <w:tcW w:w="5332" w:type="dxa"/>
+          </w:tcPr>
+          <w:p>
+            <w:pPr>
+              <w:rPr>
+                <w:sz w:val="28"/>
+                <w:szCs w:val="28"/>
+              </w:rPr>
+            </w:pPr>
+          </w:p>
+        </w:tc>
+        <w:tc>
+          <w:tcPr>
+            <w:tcW w:w="2548" w:type="dxa"/>
+          </w:tcPr>
+          <w:p>
+            <w:pPr>
+              <w:rPr>
+                <w:sz w:val="28"/>
+                <w:szCs w:val="28"/>
+              </w:rPr>
+            </w:pPr>
+          </w:p>
+        </w:tc>
+      </w:tr>
+      <w:tr>
+        <w:trPr>
+          <w:trHeight w:val="387"/>
+        </w:trPr>
+        <w:tc>
+          <w:tcPr>
+            <w:tcW w:w="2448" w:type="dxa"/>
+          </w:tcPr>
+          <w:p>
+            <w:pPr>
+              <w:rPr>
+                <w:sz w:val="28"/>
+                <w:szCs w:val="28"/>
+              </w:rPr>
+            </w:pPr>
+            <w:r>
+              <w:rPr>
+                <w:sz w:val="28"/>
+                <w:szCs w:val="28"/>
+              </w:rPr>
+              <w:t>0.7</w:t>
+            </w:r>
+          </w:p>
+        </w:tc>
+        <w:tc>
+          <w:tcPr>
+            <w:tcW w:w="5332" w:type="dxa"/>
+          </w:tcPr>
+          <w:p>
+            <w:pPr>
+              <w:rPr>
+                <w:sz w:val="28"/>
+                <w:szCs w:val="28"/>
+              </w:rPr>
+            </w:pPr>
+          </w:p>
+        </w:tc>
+        <w:tc>
+          <w:tcPr>
+            <w:tcW w:w="2548" w:type="dxa"/>
+          </w:tcPr>
+          <w:p>
+            <w:pPr>
+              <w:rPr>
+                <w:sz w:val="28"/>
+                <w:szCs w:val="28"/>
+              </w:rPr>
+            </w:pPr>
+          </w:p>
+        </w:tc>
+      </w:tr>
+      <w:tr>
+        <w:trPr>
+          <w:trHeight w:val="387"/>
+        </w:trPr>
+        <w:tc>
+          <w:tcPr>
+            <w:tcW w:w="2448" w:type="dxa"/>
+          </w:tcPr>
+          <w:p>
+            <w:pPr>
+              <w:rPr>
+                <w:sz w:val="28"/>
+                <w:szCs w:val="28"/>
+              </w:rPr>
+            </w:pPr>
+            <w:r>
+              <w:rPr>
+                <w:sz w:val="28"/>
+                <w:szCs w:val="28"/>
+              </w:rPr>
+              <w:t xml:space="preserve">1.0 </w:t>
+            </w:r>
+          </w:p>
+        </w:tc>
+        <w:tc>
+          <w:tcPr>
+            <w:tcW w:w="5332" w:type="dxa"/>
+          </w:tcPr>
+          <w:p>
+            <w:pPr>
+              <w:rPr>
+                <w:sz w:val="28"/>
+                <w:szCs w:val="28"/>
+              </w:rPr>
+            </w:pPr>
+          </w:p>
+        </w:tc>
+        <w:tc>
+          <w:tcPr>
+            <w:tcW w:w="2548" w:type="dxa"/>
+          </w:tcPr>
+          <w:p>
+            <w:pPr>
+              <w:rPr>
+                <w:sz w:val="28"/>
+                <w:szCs w:val="28"/>
+              </w:rPr>
+            </w:pPr>
+          </w:p>
+        </w:tc>
+      </w:tr>
+    </w:tbl>
+    <w:p>
+      <w:r>
+        <w:rPr>
+          <w:rFonts w:cs="Times"/>
+          <w:color w:val="000000"/>
+          <w:sz w:val="40"/>
+          <w:szCs w:val="40"/>
+        </w:rPr>
+        <w:t>Revision History</w:t>
+      </w:r>
+      <w:r>
+        <w:rPr>
+          <w:rFonts w:cs="Times"/>
+          <w:color w:val="000000"/>
+          <w:sz w:val="40"/>
+          <w:szCs w:val="40"/>
+        </w:rPr>
+        <w:t>:</w:t>
+      </w:r>
+    </w:p>
+    <w:p/>
+    <w:p/>
+    <w:p/>
+    <w:p/>
+    <w:p/>
+    <w:p/>
+    <w:p/>
+    <w:p/>
+    <w:p/>
+    <w:p/>
+    <w:p/>
+    <w:p/>
+    <w:p/>
+    <w:p/>
+    <w:p/>
+    <w:p/>
+    <w:p/>
+    <w:p/>
+    <w:p/>
+    <w:p/>
+    <w:p/>
+    <w:p/>
+    <w:p/>
+    <w:p/>
+    <w:p/>
+    <w:p/>
+    <w:p/>
+    <w:p>
+      <w:pPr>
+        <w:rPr>
+          <w:b/>
+          <w:sz w:val="32"/>
+          <w:szCs w:val="32"/>
+        </w:rPr>
+      </w:pPr>
+      <w:r>
+        <w:rPr>
+          <w:b/>
+          <w:sz w:val="32"/>
+          <w:szCs w:val="32"/>
+        </w:rPr>
+        <w:lastRenderedPageBreak/>
+        <w:t>1. Introduction</w:t>
+      </w:r>
+    </w:p>
+    <w:p>
+      <w:pPr>
+        <w:rPr>
+          <w:b/>
+          <w:sz w:val="32"/>
+          <w:szCs w:val="32"/>
+        </w:rPr>
+      </w:pPr>
+      <w:r>
+        <w:rPr>
+          <w:b/>
+          <w:sz w:val="32"/>
+          <w:szCs w:val="32"/>
+        </w:rPr>
+        <w:t>2. Interface 1</w:t>
+      </w:r>
+    </w:p>
+    <w:p>
+      <w:pPr>
+        <w:rPr>
+          <w:b/>
+          <w:sz w:val="32"/>
+          <w:szCs w:val="32"/>
+        </w:rPr>
+      </w:pPr>
+      <w:r>
+        <w:rPr>
+          <w:b/>
+          <w:sz w:val="32"/>
+          <w:szCs w:val="32"/>
+        </w:rPr>
+        <w:t>3. Interface 2</w:t>
+      </w:r>
+    </w:p>
+    <w:p>
+      <w:pPr>
+        <w:rPr>
+          <w:b/>
+          <w:sz w:val="32"/>
+          <w:szCs w:val="32"/>
+        </w:rPr>
+      </w:pPr>
+      <w:r>
+        <w:rPr>
+          <w:b/>
+          <w:sz w:val="32"/>
+          <w:szCs w:val="32"/>
+        </w:rPr>
+        <w:t>4. Interface 3</w:t>
+      </w:r>
+      <w:bookmarkStart w:id="0" w:name="_GoBack"/>
+      <w:bookmarkEnd w:id="0"/>
+    </w:p>
+    <w:p>
+      <w:pPr>
+        <w:rPr>
+          <w:b/>
+          <w:sz w:val="32"/>
+          <w:szCs w:val="32"/>
+        </w:rPr>
+      </w:pPr>
+      <w:r>
+        <w:rPr>
+          <w:b/>
+          <w:sz w:val="32"/>
+          <w:szCs w:val="32"/>
+        </w:rPr>
+        <w:t>5. Changes</w:t>
+      </w:r>
+    </w:p>
+    <w:p>
+      <w:pPr>
+        <w:rPr>
+          <w:b/>
+          <w:sz w:val="32"/>
+          <w:szCs w:val="32"/>
+        </w:rPr>
+      </w:pPr>
+      <w:r>
+        <w:rPr>
+          <w:b/>
+          <w:sz w:val="32"/>
+          <w:szCs w:val="32"/>
+        </w:rPr>
+        <w:t>6.Summary</w:t>
+      </w:r>
+    </w:p>
     <w:p>
       <w:r>
         <w:t>Unit test</w:t>
@@ -79,10 +1500,7 @@
         <w:t>Start game: actions and event</w:t>
       </w:r>
     </w:p>
-    <w:p>
-      <w:bookmarkStart w:id="0" w:name="_GoBack"/>
-      <w:bookmarkEnd w:id="0"/>
-    </w:p>
+    <w:p/>
     <w:sectPr>
       <w:pgSz w:w="12240" w:h="15840"/>
       <w:pgMar w:top="1440" w:right="1440" w:bottom="1440" w:left="1440" w:header="708" w:footer="708" w:gutter="0"/>
@@ -93,8 +1511,46 @@
 </w:document>
 </file>
 
+<file path=word/endnotes.xml><?xml version="1.0" encoding="utf-8"?>
+<w:endnotes xmlns:wpc="http://schemas.microsoft.com/office/word/2010/wordprocessingCanvas" xmlns:cx="http://schemas.microsoft.com/office/drawing/2014/chartex" xmlns:cx1="http://schemas.microsoft.com/office/drawing/2015/9/8/chartex" xmlns:cx2="http://schemas.microsoft.com/office/drawing/2015/10/21/chartex" xmlns:cx3="http://schemas.microsoft.com/office/drawing/2016/5/9/chartex" xmlns:cx4="http://schemas.microsoft.com/office/drawing/2016/5/10/chartex" xmlns:cx5="http://schemas.microsoft.com/office/drawing/2016/5/11/chartex" xmlns:mc="http://schemas.openxmlformats.org/markup-compatibility/2006" xmlns:o="urn:schemas-microsoft-com:office:office" xmlns:r="http://schemas.openxmlformats.org/officeDocument/2006/relationships" xmlns:m="http://schemas.openxmlformats.org/officeDocument/2006/math" xmlns:v="urn:schemas-microsoft-com:vml" xmlns:wp14="http://schemas.microsoft.com/office/word/2010/wordprocessingDrawing" xmlns:wp="http://schemas.openxmlformats.org/drawingml/2006/wordprocessingDrawing" xmlns:w10="urn:schemas-microsoft-com:office:word" xmlns:w="http://schemas.openxmlformats.org/wordprocessingml/2006/main" xmlns:w14="http://schemas.microsoft.com/office/word/2010/wordml" xmlns:w15="http://schemas.microsoft.com/office/word/2012/wordml" xmlns:w16se="http://schemas.microsoft.com/office/word/2015/wordml/symex" xmlns:wpg="http://schemas.microsoft.com/office/word/2010/wordprocessingGroup" xmlns:wpi="http://schemas.microsoft.com/office/word/2010/wordprocessingInk" xmlns:wne="http://schemas.microsoft.com/office/word/2006/wordml" xmlns:wps="http://schemas.microsoft.com/office/word/2010/wordprocessingShape" mc:Ignorable="w14 w15 w16se wp14">
+  <w:endnote w:type="separator" w:id="-1">
+    <w:p>
+      <w:r>
+        <w:separator/>
+      </w:r>
+    </w:p>
+  </w:endnote>
+  <w:endnote w:type="continuationSeparator" w:id="0">
+    <w:p>
+      <w:r>
+        <w:continuationSeparator/>
+      </w:r>
+    </w:p>
+  </w:endnote>
+</w:endnotes>
+</file>
+
+<file path=word/footnotes.xml><?xml version="1.0" encoding="utf-8"?>
+<w:footnotes xmlns:wpc="http://schemas.microsoft.com/office/word/2010/wordprocessingCanvas" xmlns:cx="http://schemas.microsoft.com/office/drawing/2014/chartex" xmlns:cx1="http://schemas.microsoft.com/office/drawing/2015/9/8/chartex" xmlns:cx2="http://schemas.microsoft.com/office/drawing/2015/10/21/chartex" xmlns:cx3="http://schemas.microsoft.com/office/drawing/2016/5/9/chartex" xmlns:cx4="http://schemas.microsoft.com/office/drawing/2016/5/10/chartex" xmlns:cx5="http://schemas.microsoft.com/office/drawing/2016/5/11/chartex" xmlns:mc="http://schemas.openxmlformats.org/markup-compatibility/2006" xmlns:o="urn:schemas-microsoft-com:office:office" xmlns:r="http://schemas.openxmlformats.org/officeDocument/2006/relationships" xmlns:m="http://schemas.openxmlformats.org/officeDocument/2006/math" xmlns:v="urn:schemas-microsoft-com:vml" xmlns:wp14="http://schemas.microsoft.com/office/word/2010/wordprocessingDrawing" xmlns:wp="http://schemas.openxmlformats.org/drawingml/2006/wordprocessingDrawing" xmlns:w10="urn:schemas-microsoft-com:office:word" xmlns:w="http://schemas.openxmlformats.org/wordprocessingml/2006/main" xmlns:w14="http://schemas.microsoft.com/office/word/2010/wordml" xmlns:w15="http://schemas.microsoft.com/office/word/2012/wordml" xmlns:w16se="http://schemas.microsoft.com/office/word/2015/wordml/symex" xmlns:wpg="http://schemas.microsoft.com/office/word/2010/wordprocessingGroup" xmlns:wpi="http://schemas.microsoft.com/office/word/2010/wordprocessingInk" xmlns:wne="http://schemas.microsoft.com/office/word/2006/wordml" xmlns:wps="http://schemas.microsoft.com/office/word/2010/wordprocessingShape" mc:Ignorable="w14 w15 w16se wp14">
+  <w:footnote w:type="separator" w:id="-1">
+    <w:p>
+      <w:r>
+        <w:separator/>
+      </w:r>
+    </w:p>
+  </w:footnote>
+  <w:footnote w:type="continuationSeparator" w:id="0">
+    <w:p>
+      <w:r>
+        <w:continuationSeparator/>
+      </w:r>
+    </w:p>
+  </w:footnote>
+</w:footnotes>
+</file>
+
 <file path=word/styles.xml><?xml version="1.0" encoding="utf-8"?>
-<w:styles xmlns:mc="http://schemas.openxmlformats.org/markup-compatibility/2006" xmlns:r="http://schemas.openxmlformats.org/officeDocument/2006/relationships" xmlns:w="http://schemas.openxmlformats.org/wordprocessingml/2006/main" xmlns:w14="http://schemas.microsoft.com/office/word/2010/wordml" xmlns:w15="http://schemas.microsoft.com/office/word/2012/wordml" mc:Ignorable="w14 w15">
+<w:styles xmlns:mc="http://schemas.openxmlformats.org/markup-compatibility/2006" xmlns:r="http://schemas.openxmlformats.org/officeDocument/2006/relationships" xmlns:w="http://schemas.openxmlformats.org/wordprocessingml/2006/main" xmlns:w14="http://schemas.microsoft.com/office/word/2010/wordml" xmlns:w15="http://schemas.microsoft.com/office/word/2012/wordml" xmlns:w16se="http://schemas.microsoft.com/office/word/2015/wordml/symex" mc:Ignorable="w14 w15 w16se">
   <w:docDefaults>
     <w:rPrDefault>
       <w:rPr>
@@ -106,7 +1562,7 @@
     </w:rPrDefault>
     <w:pPrDefault/>
   </w:docDefaults>
-  <w:latentStyles w:defLockedState="0" w:defUIPriority="99" w:defSemiHidden="0" w:defUnhideWhenUsed="0" w:defQFormat="0" w:count="380">
+  <w:latentStyles w:defLockedState="0" w:defUIPriority="99" w:defSemiHidden="0" w:defUnhideWhenUsed="0" w:defQFormat="0" w:count="374">
     <w:lsdException w:name="Normal" w:uiPriority="0" w:qFormat="1"/>
     <w:lsdException w:name="heading 1" w:uiPriority="9" w:qFormat="1"/>
     <w:lsdException w:name="heading 2" w:semiHidden="1" w:uiPriority="9" w:unhideWhenUsed="1" w:qFormat="1"/>
@@ -263,15 +1719,6 @@
     <w:lsdException w:name="Balloon Text" w:semiHidden="1" w:unhideWhenUsed="1"/>
     <w:lsdException w:name="Table Grid" w:uiPriority="39"/>
     <w:lsdException w:name="Table Theme" w:semiHidden="1" w:unhideWhenUsed="1"/>
-    <w:lsdException w:name="Note Level 1" w:semiHidden="1" w:unhideWhenUsed="1"/>
-    <w:lsdException w:name="Note Level 2" w:semiHidden="1" w:unhideWhenUsed="1"/>
-    <w:lsdException w:name="Note Level 3" w:semiHidden="1" w:unhideWhenUsed="1"/>
-    <w:lsdException w:name="Note Level 4" w:semiHidden="1" w:unhideWhenUsed="1"/>
-    <w:lsdException w:name="Note Level 5" w:semiHidden="1" w:unhideWhenUsed="1"/>
-    <w:lsdException w:name="Note Level 6" w:semiHidden="1" w:unhideWhenUsed="1"/>
-    <w:lsdException w:name="Note Level 7" w:semiHidden="1" w:unhideWhenUsed="1"/>
-    <w:lsdException w:name="Note Level 8" w:semiHidden="1" w:unhideWhenUsed="1"/>
-    <w:lsdException w:name="Note Level 9" w:semiHidden="1" w:unhideWhenUsed="1"/>
     <w:lsdException w:name="Placeholder Text" w:semiHidden="1"/>
     <w:lsdException w:name="No Spacing" w:uiPriority="1" w:qFormat="1"/>
     <w:lsdException w:name="Light Shading" w:uiPriority="60"/>
@@ -518,6 +1965,68 @@
     <w:uiPriority w:val="99"/>
     <w:semiHidden/>
     <w:unhideWhenUsed/>
+  </w:style>
+  <w:style w:type="table" w:styleId="TableGrid">
+    <w:name w:val="Table Grid"/>
+    <w:basedOn w:val="TableNormal"/>
+    <w:uiPriority w:val="39"/>
+    <w:rsid w:val="009301BD"/>
+    <w:rPr>
+      <w:sz w:val="22"/>
+      <w:szCs w:val="22"/>
+    </w:rPr>
+    <w:tblPr>
+      <w:tblBorders>
+        <w:top w:val="single" w:sz="4" w:space="0" w:color="auto"/>
+        <w:left w:val="single" w:sz="4" w:space="0" w:color="auto"/>
+        <w:bottom w:val="single" w:sz="4" w:space="0" w:color="auto"/>
+        <w:right w:val="single" w:sz="4" w:space="0" w:color="auto"/>
+        <w:insideH w:val="single" w:sz="4" w:space="0" w:color="auto"/>
+        <w:insideV w:val="single" w:sz="4" w:space="0" w:color="auto"/>
+      </w:tblBorders>
+    </w:tblPr>
+  </w:style>
+  <w:style w:type="paragraph" w:styleId="Header">
+    <w:name w:val="header"/>
+    <w:basedOn w:val="Normal"/>
+    <w:link w:val="HeaderChar"/>
+    <w:uiPriority w:val="99"/>
+    <w:unhideWhenUsed/>
+    <w:rsid w:val="009301BD"/>
+    <w:pPr>
+      <w:tabs>
+        <w:tab w:val="center" w:pos="4320"/>
+        <w:tab w:val="right" w:pos="8640"/>
+      </w:tabs>
+    </w:pPr>
+  </w:style>
+  <w:style w:type="character" w:customStyle="1" w:styleId="HeaderChar">
+    <w:name w:val="Header Char"/>
+    <w:basedOn w:val="DefaultParagraphFont"/>
+    <w:link w:val="Header"/>
+    <w:uiPriority w:val="99"/>
+    <w:rsid w:val="009301BD"/>
+  </w:style>
+  <w:style w:type="paragraph" w:styleId="Footer">
+    <w:name w:val="footer"/>
+    <w:basedOn w:val="Normal"/>
+    <w:link w:val="FooterChar"/>
+    <w:uiPriority w:val="99"/>
+    <w:unhideWhenUsed/>
+    <w:rsid w:val="009301BD"/>
+    <w:pPr>
+      <w:tabs>
+        <w:tab w:val="center" w:pos="4320"/>
+        <w:tab w:val="right" w:pos="8640"/>
+      </w:tabs>
+    </w:pPr>
+  </w:style>
+  <w:style w:type="character" w:customStyle="1" w:styleId="FooterChar">
+    <w:name w:val="Footer Char"/>
+    <w:basedOn w:val="DefaultParagraphFont"/>
+    <w:link w:val="Footer"/>
+    <w:uiPriority w:val="99"/>
+    <w:rsid w:val="009301BD"/>
   </w:style>
 </w:styles>
 </file>

</xml_diff>

<commit_message>
upadate the unit test of move()
</commit_message>
<xml_diff>
--- a/doc/TestingPlan.docx
+++ b/doc/TestingPlan.docx
@@ -1815,6 +1815,882 @@
     </w:p>
     <w:p>
       <w:pPr>
+        <w:rPr>
+          <w:rFonts w:ascii="Calibri" w:hAnsi="Calibri" w:cs="Times New Roman"/>
+        </w:rPr>
+      </w:pPr>
+      <w:r>
+        <w:rPr>
+          <w:rFonts w:ascii="Calibri" w:hAnsi="Calibri" w:cs="Times New Roman"/>
+        </w:rPr>
+        <w:t>Summary: This unit test is to test</w:t>
+      </w:r>
+      <w:r>
+        <w:rPr>
+          <w:rFonts w:ascii="Calibri" w:hAnsi="Calibri" w:cs="Times New Roman"/>
+        </w:rPr>
+        <w:t xml:space="preserve"> Robot.</w:t>
+      </w:r>
+      <w:r>
+        <w:rPr>
+          <w:rFonts w:ascii="Calibri" w:hAnsi="Calibri" w:cs="Times New Roman"/>
+        </w:rPr>
+        <w:t>move</w:t>
+      </w:r>
+      <w:r>
+        <w:rPr>
+          <w:rFonts w:ascii="Calibri" w:hAnsi="Calibri" w:cs="Times New Roman"/>
+        </w:rPr>
+        <w:t>(</w:t>
+      </w:r>
+      <w:r>
+        <w:rPr>
+          <w:rFonts w:ascii="Calibri" w:hAnsi="Calibri" w:cs="Times New Roman"/>
+        </w:rPr>
+        <w:t>coorfinate coor</w:t>
+      </w:r>
+      <w:r>
+        <w:rPr>
+          <w:rFonts w:ascii="Calibri" w:hAnsi="Calibri" w:cs="Times New Roman"/>
+        </w:rPr>
+        <w:t>)</w:t>
+      </w:r>
+      <w:r>
+        <w:rPr>
+          <w:rFonts w:ascii="Calibri" w:hAnsi="Calibri" w:cs="Times New Roman"/>
+        </w:rPr>
+        <w:t xml:space="preserve"> whether it can change the robot position correctly.</w:t>
+      </w:r>
+    </w:p>
+    <w:p>
+      <w:pPr>
+        <w:rPr>
+          <w:rFonts w:ascii="Calibri" w:hAnsi="Calibri" w:cs="Times New Roman"/>
+        </w:rPr>
+      </w:pPr>
+    </w:p>
+    <w:p>
+      <w:pPr>
+        <w:ind w:left="540"/>
+        <w:rPr>
+          <w:rFonts w:ascii="Calibri" w:hAnsi="Calibri" w:cs="Times New Roman"/>
+        </w:rPr>
+      </w:pPr>
+      <w:r>
+        <w:rPr>
+          <w:rFonts w:ascii="Calibri" w:hAnsi="Calibri" w:cs="Times New Roman"/>
+        </w:rPr>
+        <w:t xml:space="preserve">robot </w:t>
+      </w:r>
+      <w:r>
+        <w:rPr>
+          <w:rFonts w:ascii="Calibri" w:hAnsi="Calibri" w:cs="Times New Roman"/>
+        </w:rPr>
+        <w:sym w:font="Wingdings" w:char="F0DF"/>
+      </w:r>
+      <w:r>
+        <w:rPr>
+          <w:rFonts w:ascii="Calibri" w:hAnsi="Calibri" w:cs="Times New Roman"/>
+        </w:rPr>
+        <w:t xml:space="preserve"> new Robot()</w:t>
+      </w:r>
+    </w:p>
+    <w:p>
+      <w:pPr>
+        <w:ind w:left="540"/>
+        <w:rPr>
+          <w:rFonts w:ascii="Calibri" w:hAnsi="Calibri" w:cs="Times New Roman"/>
+        </w:rPr>
+      </w:pPr>
+      <w:r>
+        <w:rPr>
+          <w:rFonts w:ascii="Calibri" w:hAnsi="Calibri" w:cs="Times New Roman"/>
+        </w:rPr>
+        <w:t xml:space="preserve">robot.rangPoint </w:t>
+      </w:r>
+      <w:r>
+        <w:rPr>
+          <w:rFonts w:ascii="Calibri" w:hAnsi="Calibri" w:cs="Times New Roman"/>
+        </w:rPr>
+        <w:sym w:font="Wingdings" w:char="F0DF"/>
+      </w:r>
+      <w:r>
+        <w:rPr>
+          <w:rFonts w:ascii="Calibri" w:hAnsi="Calibri" w:cs="Times New Roman"/>
+        </w:rPr>
+        <w:t xml:space="preserve"> 1</w:t>
+      </w:r>
+    </w:p>
+    <w:p>
+      <w:pPr>
+        <w:ind w:left="540"/>
+        <w:rPr>
+          <w:rFonts w:ascii="Calibri" w:hAnsi="Calibri" w:cs="Times New Roman"/>
+        </w:rPr>
+      </w:pPr>
+      <w:r>
+        <w:rPr>
+          <w:rFonts w:ascii="Calibri" w:hAnsi="Calibri" w:cs="Times New Roman"/>
+        </w:rPr>
+        <w:t xml:space="preserve">robot.coor.x </w:t>
+      </w:r>
+      <w:r>
+        <w:rPr>
+          <w:rFonts w:ascii="Calibri" w:hAnsi="Calibri" w:cs="Times New Roman"/>
+        </w:rPr>
+        <w:sym w:font="Wingdings" w:char="F0DF"/>
+      </w:r>
+      <w:r>
+        <w:rPr>
+          <w:rFonts w:ascii="Calibri" w:hAnsi="Calibri" w:cs="Times New Roman"/>
+        </w:rPr>
+        <w:t xml:space="preserve"> 2</w:t>
+      </w:r>
+    </w:p>
+    <w:p>
+      <w:pPr>
+        <w:ind w:left="540"/>
+        <w:rPr>
+          <w:rFonts w:ascii="Calibri" w:hAnsi="Calibri" w:cs="Times New Roman"/>
+        </w:rPr>
+      </w:pPr>
+      <w:r>
+        <w:rPr>
+          <w:rFonts w:ascii="Calibri" w:hAnsi="Calibri" w:cs="Times New Roman"/>
+        </w:rPr>
+        <w:t xml:space="preserve">robot.coor.y </w:t>
+      </w:r>
+      <w:r>
+        <w:rPr>
+          <w:rFonts w:ascii="Calibri" w:hAnsi="Calibri" w:cs="Times New Roman"/>
+        </w:rPr>
+        <w:sym w:font="Wingdings" w:char="F0DF"/>
+      </w:r>
+      <w:r>
+        <w:rPr>
+          <w:rFonts w:ascii="Calibri" w:hAnsi="Calibri" w:cs="Times New Roman"/>
+        </w:rPr>
+        <w:t xml:space="preserve"> 3</w:t>
+      </w:r>
+    </w:p>
+    <w:p>
+      <w:pPr>
+        <w:ind w:left="540"/>
+        <w:rPr>
+          <w:rFonts w:ascii="Calibri" w:hAnsi="Calibri" w:cs="Times New Roman"/>
+        </w:rPr>
+      </w:pPr>
+      <w:r>
+        <w:rPr>
+          <w:rFonts w:ascii="Calibri" w:hAnsi="Calibri" w:cs="Times New Roman"/>
+        </w:rPr>
+        <w:lastRenderedPageBreak/>
+        <w:t xml:space="preserve">robot.coor.z </w:t>
+      </w:r>
+      <w:r>
+        <w:rPr>
+          <w:rFonts w:ascii="Calibri" w:hAnsi="Calibri" w:cs="Times New Roman"/>
+        </w:rPr>
+        <w:sym w:font="Wingdings" w:char="F0DF"/>
+      </w:r>
+      <w:r>
+        <w:rPr>
+          <w:rFonts w:ascii="Calibri" w:hAnsi="Calibri" w:cs="Times New Roman"/>
+        </w:rPr>
+        <w:t xml:space="preserve"> 1</w:t>
+      </w:r>
+    </w:p>
+    <w:p>
+      <w:pPr>
+        <w:ind w:left="540"/>
+        <w:rPr>
+          <w:rFonts w:ascii="Calibri" w:hAnsi="Calibri" w:cs="Times New Roman"/>
+        </w:rPr>
+      </w:pPr>
+    </w:p>
+    <w:p>
+      <w:pPr>
+        <w:ind w:left="540"/>
+        <w:rPr>
+          <w:rFonts w:ascii="Calibri" w:hAnsi="Calibri" w:cs="Times New Roman"/>
+        </w:rPr>
+      </w:pPr>
+      <w:r>
+        <w:rPr>
+          <w:rFonts w:ascii="Calibri" w:hAnsi="Calibri" w:cs="Times New Roman"/>
+        </w:rPr>
+        <w:t xml:space="preserve">coor </w:t>
+      </w:r>
+      <w:r>
+        <w:rPr>
+          <w:rFonts w:ascii="Calibri" w:hAnsi="Calibri" w:cs="Times New Roman"/>
+        </w:rPr>
+        <w:sym w:font="Wingdings" w:char="F0DF"/>
+      </w:r>
+      <w:r>
+        <w:rPr>
+          <w:rFonts w:ascii="Calibri" w:hAnsi="Calibri" w:cs="Times New Roman"/>
+        </w:rPr>
+        <w:t xml:space="preserve"> new coordinate()</w:t>
+      </w:r>
+    </w:p>
+    <w:p>
+      <w:pPr>
+        <w:ind w:left="540"/>
+        <w:rPr>
+          <w:rFonts w:ascii="Calibri" w:hAnsi="Calibri" w:cs="Times New Roman"/>
+        </w:rPr>
+      </w:pPr>
+      <w:r>
+        <w:rPr>
+          <w:rFonts w:ascii="Calibri" w:hAnsi="Calibri" w:cs="Times New Roman"/>
+        </w:rPr>
+        <w:t xml:space="preserve">coor.x </w:t>
+      </w:r>
+      <w:r>
+        <w:rPr>
+          <w:rFonts w:ascii="Calibri" w:hAnsi="Calibri" w:cs="Times New Roman"/>
+        </w:rPr>
+        <w:sym w:font="Wingdings" w:char="F0DF"/>
+      </w:r>
+      <w:r>
+        <w:rPr>
+          <w:rFonts w:ascii="Calibri" w:hAnsi="Calibri" w:cs="Times New Roman"/>
+        </w:rPr>
+        <w:t xml:space="preserve"> 3</w:t>
+      </w:r>
+    </w:p>
+    <w:p>
+      <w:pPr>
+        <w:ind w:left="540"/>
+        <w:rPr>
+          <w:rFonts w:ascii="Calibri" w:hAnsi="Calibri" w:cs="Times New Roman"/>
+        </w:rPr>
+      </w:pPr>
+      <w:r>
+        <w:rPr>
+          <w:rFonts w:ascii="Calibri" w:hAnsi="Calibri" w:cs="Times New Roman"/>
+        </w:rPr>
+        <w:t xml:space="preserve">coor.y </w:t>
+      </w:r>
+      <w:r>
+        <w:rPr>
+          <w:rFonts w:ascii="Calibri" w:hAnsi="Calibri" w:cs="Times New Roman"/>
+        </w:rPr>
+        <w:sym w:font="Wingdings" w:char="F0DF"/>
+      </w:r>
+      <w:r>
+        <w:rPr>
+          <w:rFonts w:ascii="Calibri" w:hAnsi="Calibri" w:cs="Times New Roman"/>
+        </w:rPr>
+        <w:t xml:space="preserve"> 4</w:t>
+      </w:r>
+    </w:p>
+    <w:p>
+      <w:pPr>
+        <w:ind w:left="540"/>
+        <w:rPr>
+          <w:rFonts w:ascii="Calibri" w:hAnsi="Calibri" w:cs="Times New Roman"/>
+        </w:rPr>
+      </w:pPr>
+      <w:r>
+        <w:rPr>
+          <w:rFonts w:ascii="Calibri" w:hAnsi="Calibri" w:cs="Times New Roman"/>
+        </w:rPr>
+        <w:t xml:space="preserve">coor.z </w:t>
+      </w:r>
+      <w:r>
+        <w:rPr>
+          <w:rFonts w:ascii="Calibri" w:hAnsi="Calibri" w:cs="Times New Roman"/>
+        </w:rPr>
+        <w:sym w:font="Wingdings" w:char="F0DF"/>
+      </w:r>
+      <w:r>
+        <w:rPr>
+          <w:rFonts w:ascii="Calibri" w:hAnsi="Calibri" w:cs="Times New Roman"/>
+        </w:rPr>
+        <w:t xml:space="preserve"> 2</w:t>
+      </w:r>
+    </w:p>
+    <w:p>
+      <w:pPr>
+        <w:ind w:left="540"/>
+        <w:rPr>
+          <w:rFonts w:ascii="Calibri" w:hAnsi="Calibri" w:cs="Times New Roman"/>
+        </w:rPr>
+      </w:pPr>
+      <w:r>
+        <w:rPr>
+          <w:rFonts w:ascii="Calibri" w:hAnsi="Calibri" w:cs="Times New Roman"/>
+        </w:rPr>
+        <w:t>declare excpect</w:t>
+      </w:r>
+      <w:r>
+        <w:rPr>
+          <w:rFonts w:ascii="Calibri" w:hAnsi="Calibri" w:cs="Times New Roman"/>
+        </w:rPr>
+        <w:t>e</w:t>
+      </w:r>
+      <w:r>
+        <w:rPr>
+          <w:rFonts w:ascii="Calibri" w:hAnsi="Calibri" w:cs="Times New Roman"/>
+        </w:rPr>
+        <w:t>dValue</w:t>
+      </w:r>
+      <w:r>
+        <w:rPr>
+          <w:rFonts w:ascii="Calibri" w:hAnsi="Calibri" w:cs="Times New Roman"/>
+        </w:rPr>
+        <w:t>MovePoint</w:t>
+      </w:r>
+    </w:p>
+    <w:p>
+      <w:pPr>
+        <w:ind w:left="540"/>
+        <w:rPr>
+          <w:rFonts w:ascii="Calibri" w:hAnsi="Calibri" w:cs="Times New Roman"/>
+        </w:rPr>
+      </w:pPr>
+      <w:r>
+        <w:rPr>
+          <w:rFonts w:ascii="Calibri" w:hAnsi="Calibri" w:cs="Times New Roman"/>
+        </w:rPr>
+        <w:t>declare expectedValueCoor</w:t>
+      </w:r>
+    </w:p>
+    <w:p>
+      <w:pPr>
+        <w:ind w:left="540"/>
+        <w:rPr>
+          <w:rFonts w:ascii="Calibri" w:hAnsi="Calibri" w:cs="Times New Roman"/>
+        </w:rPr>
+      </w:pPr>
+      <w:r>
+        <w:rPr>
+          <w:rFonts w:ascii="Calibri" w:hAnsi="Calibri" w:cs="Times New Roman"/>
+        </w:rPr>
+        <w:t>declare actualValue</w:t>
+      </w:r>
+      <w:r>
+        <w:rPr>
+          <w:rFonts w:ascii="Calibri" w:hAnsi="Calibri" w:cs="Times New Roman"/>
+        </w:rPr>
+        <w:t>MovePoint</w:t>
+      </w:r>
+    </w:p>
+    <w:p>
+      <w:pPr>
+        <w:ind w:left="540"/>
+        <w:rPr>
+          <w:rFonts w:ascii="Calibri" w:hAnsi="Calibri" w:cs="Times New Roman"/>
+        </w:rPr>
+      </w:pPr>
+      <w:r>
+        <w:rPr>
+          <w:rFonts w:ascii="Calibri" w:hAnsi="Calibri" w:cs="Times New Roman"/>
+        </w:rPr>
+        <w:t>declare actualValueCoor</w:t>
+      </w:r>
+    </w:p>
+    <w:p>
+      <w:pPr>
+        <w:ind w:left="540"/>
+        <w:rPr>
+          <w:rFonts w:ascii="Calibri" w:hAnsi="Calibri" w:cs="Times New Roman"/>
+        </w:rPr>
+      </w:pPr>
+      <w:r>
+        <w:rPr>
+          <w:rFonts w:ascii="Calibri" w:hAnsi="Calibri" w:cs="Times New Roman"/>
+        </w:rPr>
+        <w:t> </w:t>
+      </w:r>
+    </w:p>
+    <w:p>
+      <w:pPr>
+        <w:pStyle w:val="ListParagraph"/>
+        <w:numPr>
+          <w:ilvl w:val="0"/>
+          <w:numId w:val="7"/>
+        </w:numPr>
+        <w:rPr>
+          <w:rFonts w:ascii="Calibri" w:hAnsi="Calibri" w:cs="Times New Roman"/>
+        </w:rPr>
+      </w:pPr>
+      <w:r>
+        <w:rPr>
+          <w:rFonts w:ascii="Calibri" w:hAnsi="Calibri" w:cs="Times New Roman"/>
+        </w:rPr>
+        <w:t xml:space="preserve">test case 1: the robot </w:t>
+      </w:r>
+      <w:r>
+        <w:rPr>
+          <w:rFonts w:ascii="Calibri" w:hAnsi="Calibri" w:cs="Times New Roman"/>
+        </w:rPr>
+        <w:t>has full of movementPoint, then movemetPoint minus 1, the coor will changed at new position</w:t>
+      </w:r>
+    </w:p>
+    <w:p>
+      <w:pPr>
+        <w:ind w:left="540"/>
+        <w:rPr>
+          <w:rFonts w:ascii="Calibri" w:hAnsi="Calibri" w:cs="Times New Roman"/>
+        </w:rPr>
+      </w:pPr>
+      <w:r>
+        <w:rPr>
+          <w:rFonts w:ascii="Calibri" w:hAnsi="Calibri" w:cs="Times New Roman"/>
+        </w:rPr>
+        <w:t>robot.</w:t>
+      </w:r>
+      <w:r>
+        <w:rPr>
+          <w:rFonts w:ascii="Calibri" w:hAnsi="Calibri" w:cs="Times New Roman"/>
+        </w:rPr>
+        <w:t xml:space="preserve">movementPoint </w:t>
+      </w:r>
+      <w:r>
+        <w:rPr>
+          <w:rFonts w:ascii="Calibri" w:hAnsi="Calibri" w:cs="Times New Roman"/>
+        </w:rPr>
+        <w:sym w:font="Wingdings" w:char="F0DF"/>
+      </w:r>
+      <w:r>
+        <w:rPr>
+          <w:rFonts w:ascii="Calibri" w:hAnsi="Calibri" w:cs="Times New Roman"/>
+        </w:rPr>
+        <w:t xml:space="preserve"> 3</w:t>
+      </w:r>
+    </w:p>
+    <w:p>
+      <w:pPr>
+        <w:ind w:left="540"/>
+        <w:rPr>
+          <w:rFonts w:ascii="Calibri" w:hAnsi="Calibri" w:cs="Times New Roman"/>
+        </w:rPr>
+      </w:pPr>
+      <w:r>
+        <w:rPr>
+          <w:rFonts w:ascii="Calibri" w:hAnsi="Calibri" w:cs="Times New Roman"/>
+        </w:rPr>
+        <w:t>robot.</w:t>
+      </w:r>
+      <w:r>
+        <w:rPr>
+          <w:rFonts w:ascii="Calibri" w:hAnsi="Calibri" w:cs="Times New Roman"/>
+        </w:rPr>
+        <w:t>move</w:t>
+      </w:r>
+      <w:r>
+        <w:rPr>
+          <w:rFonts w:ascii="Calibri" w:hAnsi="Calibri" w:cs="Times New Roman"/>
+        </w:rPr>
+        <w:t>(</w:t>
+      </w:r>
+      <w:r>
+        <w:rPr>
+          <w:rFonts w:ascii="Calibri" w:hAnsi="Calibri" w:cs="Times New Roman"/>
+        </w:rPr>
+        <w:t>coor</w:t>
+      </w:r>
+      <w:r>
+        <w:rPr>
+          <w:rFonts w:ascii="Calibri" w:hAnsi="Calibri" w:cs="Times New Roman"/>
+        </w:rPr>
+        <w:t>)</w:t>
+      </w:r>
+    </w:p>
+    <w:p>
+      <w:pPr>
+        <w:ind w:left="540"/>
+        <w:rPr>
+          <w:rFonts w:ascii="Calibri" w:hAnsi="Calibri" w:cs="Times New Roman"/>
+        </w:rPr>
+      </w:pPr>
+      <w:r>
+        <w:rPr>
+          <w:rFonts w:ascii="Calibri" w:hAnsi="Calibri" w:cs="Times New Roman"/>
+        </w:rPr>
+        <w:t xml:space="preserve">excpectdValue1 </w:t>
+      </w:r>
+      <w:r>
+        <w:rPr>
+          <w:rFonts w:ascii="Calibri" w:hAnsi="Calibri" w:cs="Times New Roman"/>
+        </w:rPr>
+        <w:sym w:font="Wingdings" w:char="F0DF"/>
+      </w:r>
+      <w:r>
+        <w:rPr>
+          <w:rFonts w:ascii="Calibri" w:hAnsi="Calibri" w:cs="Times New Roman"/>
+        </w:rPr>
+        <w:t xml:space="preserve"> 2</w:t>
+      </w:r>
+    </w:p>
+    <w:p>
+      <w:pPr>
+        <w:ind w:left="540"/>
+        <w:rPr>
+          <w:rFonts w:ascii="Calibri" w:hAnsi="Calibri" w:cs="Times New Roman"/>
+        </w:rPr>
+      </w:pPr>
+      <w:r>
+        <w:rPr>
+          <w:rFonts w:ascii="Calibri" w:hAnsi="Calibri" w:cs="Times New Roman"/>
+        </w:rPr>
+        <w:t xml:space="preserve">actualValue1 </w:t>
+      </w:r>
+      <w:r>
+        <w:rPr>
+          <w:rFonts w:ascii="Calibri" w:hAnsi="Calibri" w:cs="Times New Roman"/>
+        </w:rPr>
+        <w:sym w:font="Wingdings" w:char="F0DF"/>
+      </w:r>
+      <w:r>
+        <w:rPr>
+          <w:rFonts w:ascii="Calibri" w:hAnsi="Calibri" w:cs="Times New Roman"/>
+        </w:rPr>
+        <w:t xml:space="preserve"> robot.movementPoint</w:t>
+      </w:r>
+    </w:p>
+    <w:p>
+      <w:pPr>
+        <w:ind w:left="540"/>
+        <w:rPr>
+          <w:rFonts w:ascii="Calibri" w:hAnsi="Calibri" w:cs="Times New Roman"/>
+        </w:rPr>
+      </w:pPr>
+      <w:r>
+        <w:rPr>
+          <w:rFonts w:ascii="Calibri" w:hAnsi="Calibri" w:cs="Times New Roman"/>
+        </w:rPr>
+        <w:t>assert if actualValue</w:t>
+      </w:r>
+      <w:r>
+        <w:rPr>
+          <w:rFonts w:ascii="Calibri" w:hAnsi="Calibri" w:cs="Times New Roman"/>
+        </w:rPr>
+        <w:t xml:space="preserve">1 and excpectdValue1 </w:t>
+      </w:r>
+      <w:r>
+        <w:rPr>
+          <w:rFonts w:ascii="Calibri" w:hAnsi="Calibri" w:cs="Times New Roman"/>
+        </w:rPr>
+        <w:t>are equal</w:t>
+      </w:r>
+    </w:p>
+    <w:p>
+      <w:pPr>
+        <w:ind w:left="540"/>
+        <w:rPr>
+          <w:rFonts w:ascii="Calibri" w:hAnsi="Calibri" w:cs="Times New Roman"/>
+        </w:rPr>
+      </w:pPr>
+      <w:r>
+        <w:rPr>
+          <w:rFonts w:ascii="Calibri" w:hAnsi="Calibri" w:cs="Times New Roman"/>
+        </w:rPr>
+        <w:t xml:space="preserve">expectValue2 </w:t>
+      </w:r>
+      <w:r>
+        <w:rPr>
+          <w:rFonts w:ascii="Calibri" w:hAnsi="Calibri" w:cs="Times New Roman"/>
+        </w:rPr>
+        <w:sym w:font="Wingdings" w:char="F0DF"/>
+      </w:r>
+      <w:r>
+        <w:rPr>
+          <w:rFonts w:ascii="Calibri" w:hAnsi="Calibri" w:cs="Times New Roman"/>
+        </w:rPr>
+        <w:t xml:space="preserve"> coor</w:t>
+      </w:r>
+    </w:p>
+    <w:p>
+      <w:pPr>
+        <w:ind w:left="540"/>
+        <w:rPr>
+          <w:rFonts w:ascii="Calibri" w:hAnsi="Calibri" w:cs="Times New Roman"/>
+        </w:rPr>
+      </w:pPr>
+      <w:r>
+        <w:rPr>
+          <w:rFonts w:ascii="Calibri" w:hAnsi="Calibri" w:cs="Times New Roman"/>
+        </w:rPr>
+        <w:t xml:space="preserve">actualValue2 </w:t>
+      </w:r>
+      <w:r>
+        <w:rPr>
+          <w:rFonts w:ascii="Calibri" w:hAnsi="Calibri" w:cs="Times New Roman"/>
+        </w:rPr>
+        <w:sym w:font="Wingdings" w:char="F0DF"/>
+      </w:r>
+      <w:r>
+        <w:rPr>
+          <w:rFonts w:ascii="Calibri" w:hAnsi="Calibri" w:cs="Times New Roman"/>
+        </w:rPr>
+        <w:t xml:space="preserve"> robot.coor</w:t>
+      </w:r>
+    </w:p>
+    <w:p>
+      <w:pPr>
+        <w:ind w:left="540"/>
+        <w:rPr>
+          <w:rFonts w:ascii="Calibri" w:hAnsi="Calibri" w:cs="Times New Roman"/>
+        </w:rPr>
+      </w:pPr>
+      <w:r>
+        <w:rPr>
+          <w:rFonts w:ascii="Calibri" w:hAnsi="Calibri" w:cs="Times New Roman"/>
+        </w:rPr>
+        <w:t>assert if actualValue</w:t>
+      </w:r>
+      <w:r>
+        <w:rPr>
+          <w:rFonts w:ascii="Calibri" w:hAnsi="Calibri" w:cs="Times New Roman"/>
+        </w:rPr>
+        <w:t xml:space="preserve">1 and excpectdValue1 </w:t>
+      </w:r>
+      <w:r>
+        <w:rPr>
+          <w:rFonts w:ascii="Calibri" w:hAnsi="Calibri" w:cs="Times New Roman"/>
+        </w:rPr>
+        <w:t>are equal</w:t>
+      </w:r>
+    </w:p>
+    <w:p>
+      <w:pPr>
+        <w:ind w:left="540"/>
+        <w:rPr>
+          <w:rFonts w:ascii="Calibri" w:hAnsi="Calibri" w:cs="Times New Roman"/>
+        </w:rPr>
+      </w:pPr>
+    </w:p>
+    <w:p>
+      <w:pPr>
+        <w:ind w:left="540"/>
+        <w:rPr>
+          <w:rFonts w:ascii="Calibri" w:hAnsi="Calibri" w:cs="Times New Roman"/>
+        </w:rPr>
+      </w:pPr>
+      <w:r>
+        <w:rPr>
+          <w:rFonts w:ascii="Calibri" w:hAnsi="Calibri" w:cs="Times New Roman"/>
+        </w:rPr>
+        <w:t> </w:t>
+      </w:r>
+    </w:p>
+    <w:p>
+      <w:pPr>
+        <w:pStyle w:val="ListParagraph"/>
+        <w:numPr>
+          <w:ilvl w:val="0"/>
+          <w:numId w:val="7"/>
+        </w:numPr>
+        <w:rPr>
+          <w:rFonts w:ascii="Calibri" w:hAnsi="Calibri" w:cs="Times New Roman"/>
+        </w:rPr>
+      </w:pPr>
+      <w:r>
+        <w:rPr>
+          <w:rFonts w:ascii="Calibri" w:hAnsi="Calibri" w:cs="Times New Roman"/>
+        </w:rPr>
+        <w:t xml:space="preserve">test </w:t>
+      </w:r>
+      <w:r>
+        <w:rPr>
+          <w:rFonts w:ascii="Calibri" w:hAnsi="Calibri" w:cs="Times New Roman"/>
+        </w:rPr>
+        <w:t>case 2: the robot has no movementPoint, then robot cannot move, nothing to be changed</w:t>
+      </w:r>
+    </w:p>
+    <w:p>
+      <w:pPr>
+        <w:ind w:left="540"/>
+        <w:rPr>
+          <w:rFonts w:ascii="Calibri" w:hAnsi="Calibri" w:cs="Times New Roman"/>
+        </w:rPr>
+      </w:pPr>
+      <w:r>
+        <w:rPr>
+          <w:rFonts w:ascii="Calibri" w:hAnsi="Calibri" w:cs="Times New Roman"/>
+        </w:rPr>
+        <w:t xml:space="preserve">robot.movementPoint </w:t>
+      </w:r>
+      <w:r>
+        <w:rPr>
+          <w:rFonts w:ascii="Calibri" w:hAnsi="Calibri" w:cs="Times New Roman"/>
+        </w:rPr>
+        <w:sym w:font="Wingdings" w:char="F0DF"/>
+      </w:r>
+      <w:r>
+        <w:rPr>
+          <w:rFonts w:ascii="Calibri" w:hAnsi="Calibri" w:cs="Times New Roman"/>
+        </w:rPr>
+        <w:t xml:space="preserve"> 0</w:t>
+      </w:r>
+    </w:p>
+    <w:p>
+      <w:pPr>
+        <w:ind w:left="540"/>
+        <w:rPr>
+          <w:rFonts w:ascii="Calibri" w:hAnsi="Calibri" w:cs="Times New Roman"/>
+        </w:rPr>
+      </w:pPr>
+      <w:r>
+        <w:rPr>
+          <w:rFonts w:ascii="Calibri" w:hAnsi="Calibri" w:cs="Times New Roman"/>
+        </w:rPr>
+        <w:t>robot.</w:t>
+      </w:r>
+      <w:r>
+        <w:rPr>
+          <w:rFonts w:ascii="Calibri" w:hAnsi="Calibri" w:cs="Times New Roman"/>
+        </w:rPr>
+        <w:t>move</w:t>
+      </w:r>
+      <w:r>
+        <w:rPr>
+          <w:rFonts w:ascii="Calibri" w:hAnsi="Calibri" w:cs="Times New Roman"/>
+        </w:rPr>
+        <w:t>(</w:t>
+      </w:r>
+      <w:r>
+        <w:rPr>
+          <w:rFonts w:ascii="Calibri" w:hAnsi="Calibri" w:cs="Times New Roman"/>
+        </w:rPr>
+        <w:t>coor</w:t>
+      </w:r>
+      <w:r>
+        <w:rPr>
+          <w:rFonts w:ascii="Calibri" w:hAnsi="Calibri" w:cs="Times New Roman"/>
+        </w:rPr>
+        <w:t>)</w:t>
+      </w:r>
+    </w:p>
+    <w:p>
+      <w:pPr>
+        <w:ind w:left="540"/>
+        <w:rPr>
+          <w:rFonts w:ascii="Calibri" w:hAnsi="Calibri" w:cs="Times New Roman"/>
+        </w:rPr>
+      </w:pPr>
+      <w:r>
+        <w:rPr>
+          <w:rFonts w:ascii="Calibri" w:hAnsi="Calibri" w:cs="Times New Roman"/>
+        </w:rPr>
+        <w:t xml:space="preserve">excpectdValue1 </w:t>
+      </w:r>
+      <w:r>
+        <w:rPr>
+          <w:rFonts w:ascii="Calibri" w:hAnsi="Calibri" w:cs="Times New Roman"/>
+        </w:rPr>
+        <w:sym w:font="Wingdings" w:char="F0DF"/>
+      </w:r>
+      <w:r>
+        <w:rPr>
+          <w:rFonts w:ascii="Calibri" w:hAnsi="Calibri" w:cs="Times New Roman"/>
+        </w:rPr>
+        <w:t xml:space="preserve"> 0</w:t>
+      </w:r>
+    </w:p>
+    <w:p>
+      <w:pPr>
+        <w:ind w:left="540"/>
+        <w:rPr>
+          <w:rFonts w:ascii="Calibri" w:hAnsi="Calibri" w:cs="Times New Roman"/>
+        </w:rPr>
+      </w:pPr>
+      <w:r>
+        <w:rPr>
+          <w:rFonts w:ascii="Calibri" w:hAnsi="Calibri" w:cs="Times New Roman"/>
+        </w:rPr>
+        <w:t xml:space="preserve">actualValue1 </w:t>
+      </w:r>
+      <w:r>
+        <w:rPr>
+          <w:rFonts w:ascii="Calibri" w:hAnsi="Calibri" w:cs="Times New Roman"/>
+        </w:rPr>
+        <w:sym w:font="Wingdings" w:char="F0DF"/>
+      </w:r>
+      <w:r>
+        <w:rPr>
+          <w:rFonts w:ascii="Calibri" w:hAnsi="Calibri" w:cs="Times New Roman"/>
+        </w:rPr>
+        <w:t xml:space="preserve"> robot.movementPoint</w:t>
+      </w:r>
+    </w:p>
+    <w:p>
+      <w:pPr>
+        <w:ind w:left="540"/>
+        <w:rPr>
+          <w:rFonts w:ascii="Calibri" w:hAnsi="Calibri" w:cs="Times New Roman"/>
+        </w:rPr>
+      </w:pPr>
+    </w:p>
+    <w:p>
+      <w:pPr>
+        <w:ind w:left="540"/>
+        <w:rPr>
+          <w:rFonts w:ascii="Calibri" w:hAnsi="Calibri" w:cs="Times New Roman"/>
+        </w:rPr>
+      </w:pPr>
+    </w:p>
+    <w:p>
+      <w:pPr>
+        <w:ind w:left="540"/>
+        <w:rPr>
+          <w:rFonts w:ascii="Calibri" w:hAnsi="Calibri" w:cs="Times New Roman"/>
+        </w:rPr>
+      </w:pPr>
+      <w:r>
+        <w:rPr>
+          <w:rFonts w:ascii="Calibri" w:hAnsi="Calibri" w:cs="Times New Roman"/>
+        </w:rPr>
+        <w:t>actualValue =</w:t>
+      </w:r>
+    </w:p>
+    <w:p>
+      <w:pPr>
+        <w:ind w:left="540"/>
+        <w:rPr>
+          <w:rFonts w:ascii="Calibri" w:hAnsi="Calibri" w:cs="Times New Roman"/>
+        </w:rPr>
+      </w:pPr>
+      <w:r>
+        <w:rPr>
+          <w:rFonts w:ascii="Calibri" w:hAnsi="Calibri" w:cs="Times New Roman"/>
+        </w:rPr>
+        <w:t>excpectdValue = true</w:t>
+      </w:r>
+    </w:p>
+    <w:p>
+      <w:pPr>
+        <w:ind w:left="540"/>
+        <w:rPr>
+          <w:rFonts w:ascii="Calibri" w:hAnsi="Calibri" w:cs="Times New Roman"/>
+        </w:rPr>
+      </w:pPr>
+    </w:p>
+    <w:p>
+      <w:pPr>
+        <w:ind w:left="540"/>
+        <w:rPr>
+          <w:rFonts w:ascii="Calibri" w:hAnsi="Calibri" w:cs="Times New Roman"/>
+        </w:rPr>
+      </w:pPr>
+      <w:r>
+        <w:rPr>
+          <w:rFonts w:ascii="Calibri" w:hAnsi="Calibri" w:cs="Times New Roman"/>
+        </w:rPr>
+        <w:t>assert if actualValue and excpectdValue are equal</w:t>
+      </w:r>
+    </w:p>
+    <w:p>
+      <w:bookmarkStart w:id="0" w:name="_GoBack"/>
+      <w:bookmarkEnd w:id="0"/>
+    </w:p>
+    <w:p/>
+    <w:p>
+      <w:pPr>
         <w:pStyle w:val="Heading4"/>
         <w:numPr>
           <w:ilvl w:val="3"/>
@@ -1897,19 +2773,8 @@
         <w:rPr>
           <w:rFonts w:ascii="Calibri" w:hAnsi="Calibri" w:cs="Times New Roman"/>
         </w:rPr>
-        <w:t>robot_</w:t>
-      </w:r>
-      <w:r>
-        <w:rPr>
-          <w:rFonts w:ascii="Calibri" w:hAnsi="Calibri" w:cs="Times New Roman"/>
-        </w:rPr>
-        <w:t>2</w:t>
-      </w:r>
-      <w:r>
-        <w:rPr>
-          <w:rFonts w:ascii="Calibri" w:hAnsi="Calibri" w:cs="Times New Roman"/>
-        </w:rPr>
-        <w:t xml:space="preserve"> </w:t>
+        <w:lastRenderedPageBreak/>
+        <w:t xml:space="preserve">robot_2 </w:t>
       </w:r>
       <w:r>
         <w:rPr>
@@ -1923,41 +2788,27 @@
         </w:rPr>
         <w:t xml:space="preserve"> new Robot()</w:t>
       </w:r>
-      <w:bookmarkStart w:id="0" w:name="_GoBack"/>
-      <w:bookmarkEnd w:id="0"/>
-    </w:p>
-    <w:p>
-      <w:pPr>
-        <w:ind w:left="540"/>
-        <w:rPr>
-          <w:rFonts w:ascii="Calibri" w:hAnsi="Calibri" w:cs="Times New Roman"/>
-        </w:rPr>
-      </w:pPr>
-    </w:p>
-    <w:p>
-      <w:pPr>
-        <w:ind w:left="540"/>
-        <w:rPr>
-          <w:rFonts w:ascii="Calibri" w:hAnsi="Calibri" w:cs="Times New Roman"/>
-        </w:rPr>
-      </w:pPr>
-      <w:r>
-        <w:rPr>
-          <w:rFonts w:ascii="Calibri" w:hAnsi="Calibri" w:cs="Times New Roman"/>
-        </w:rPr>
-        <w:t>robot_</w:t>
-      </w:r>
-      <w:r>
-        <w:rPr>
-          <w:rFonts w:ascii="Calibri" w:hAnsi="Calibri" w:cs="Times New Roman"/>
-        </w:rPr>
-        <w:t>3</w:t>
-      </w:r>
-      <w:r>
-        <w:rPr>
-          <w:rFonts w:ascii="Calibri" w:hAnsi="Calibri" w:cs="Times New Roman"/>
-        </w:rPr>
-        <w:t xml:space="preserve"> </w:t>
+    </w:p>
+    <w:p>
+      <w:pPr>
+        <w:ind w:left="540"/>
+        <w:rPr>
+          <w:rFonts w:ascii="Calibri" w:hAnsi="Calibri" w:cs="Times New Roman"/>
+        </w:rPr>
+      </w:pPr>
+    </w:p>
+    <w:p>
+      <w:pPr>
+        <w:ind w:left="540"/>
+        <w:rPr>
+          <w:rFonts w:ascii="Calibri" w:hAnsi="Calibri" w:cs="Times New Roman"/>
+        </w:rPr>
+      </w:pPr>
+      <w:r>
+        <w:rPr>
+          <w:rFonts w:ascii="Calibri" w:hAnsi="Calibri" w:cs="Times New Roman"/>
+        </w:rPr>
+        <w:t xml:space="preserve">robot_3 </w:t>
       </w:r>
       <w:r>
         <w:rPr>
@@ -1983,19 +2834,7 @@
         <w:rPr>
           <w:rFonts w:ascii="Calibri" w:hAnsi="Calibri" w:cs="Times New Roman"/>
         </w:rPr>
-        <w:t>robot_</w:t>
-      </w:r>
-      <w:r>
-        <w:rPr>
-          <w:rFonts w:ascii="Calibri" w:hAnsi="Calibri" w:cs="Times New Roman"/>
-        </w:rPr>
-        <w:t>4</w:t>
-      </w:r>
-      <w:r>
-        <w:rPr>
-          <w:rFonts w:ascii="Calibri" w:hAnsi="Calibri" w:cs="Times New Roman"/>
-        </w:rPr>
-        <w:t xml:space="preserve"> </w:t>
+        <w:t xml:space="preserve">robot_4 </w:t>
       </w:r>
       <w:r>
         <w:rPr>

</xml_diff>

<commit_message>
modify the unit test of move
</commit_message>
<xml_diff>
--- a/doc/TestingPlan.docx
+++ b/doc/TestingPlan.docx
@@ -1,6 +1,6 @@
 
 <file path=word/document.xml><?xml version="1.0" encoding="utf-8"?>
-<w:document xmlns:wpc="http://schemas.microsoft.com/office/word/2010/wordprocessingCanvas" xmlns:mo="http://schemas.microsoft.com/office/mac/office/2008/main" xmlns:mc="http://schemas.openxmlformats.org/markup-compatibility/2006" xmlns:mv="urn:schemas-microsoft-com:mac:vml" xmlns:o="urn:schemas-microsoft-com:office:office" xmlns:r="http://schemas.openxmlformats.org/officeDocument/2006/relationships" xmlns:m="http://schemas.openxmlformats.org/officeDocument/2006/math" xmlns:v="urn:schemas-microsoft-com:vml" xmlns:wp14="http://schemas.microsoft.com/office/word/2010/wordprocessingDrawing" xmlns:wp="http://schemas.openxmlformats.org/drawingml/2006/wordprocessingDrawing" xmlns:w10="urn:schemas-microsoft-com:office:word" xmlns:w="http://schemas.openxmlformats.org/wordprocessingml/2006/main" xmlns:w14="http://schemas.microsoft.com/office/word/2010/wordml" xmlns:w15="http://schemas.microsoft.com/office/word/2012/wordml" xmlns:wpg="http://schemas.microsoft.com/office/word/2010/wordprocessingGroup" xmlns:wpi="http://schemas.microsoft.com/office/word/2010/wordprocessingInk" xmlns:wne="http://schemas.microsoft.com/office/word/2006/wordml" xmlns:wps="http://schemas.microsoft.com/office/word/2010/wordprocessingShape" mc:Ignorable="w14 w15 wp14">
+<w:document xmlns:wpc="http://schemas.microsoft.com/office/word/2010/wordprocessingCanvas" xmlns:cx="http://schemas.microsoft.com/office/drawing/2014/chartex" xmlns:cx1="http://schemas.microsoft.com/office/drawing/2015/9/8/chartex" xmlns:cx2="http://schemas.microsoft.com/office/drawing/2015/10/21/chartex" xmlns:cx3="http://schemas.microsoft.com/office/drawing/2016/5/9/chartex" xmlns:cx4="http://schemas.microsoft.com/office/drawing/2016/5/10/chartex" xmlns:cx5="http://schemas.microsoft.com/office/drawing/2016/5/11/chartex" xmlns:mc="http://schemas.openxmlformats.org/markup-compatibility/2006" xmlns:o="urn:schemas-microsoft-com:office:office" xmlns:r="http://schemas.openxmlformats.org/officeDocument/2006/relationships" xmlns:m="http://schemas.openxmlformats.org/officeDocument/2006/math" xmlns:v="urn:schemas-microsoft-com:vml" xmlns:wp14="http://schemas.microsoft.com/office/word/2010/wordprocessingDrawing" xmlns:wp="http://schemas.openxmlformats.org/drawingml/2006/wordprocessingDrawing" xmlns:w10="urn:schemas-microsoft-com:office:word" xmlns:w="http://schemas.openxmlformats.org/wordprocessingml/2006/main" xmlns:w14="http://schemas.microsoft.com/office/word/2010/wordml" xmlns:w15="http://schemas.microsoft.com/office/word/2012/wordml" xmlns:w16se="http://schemas.microsoft.com/office/word/2015/wordml/symex" xmlns:wpg="http://schemas.microsoft.com/office/word/2010/wordprocessingGroup" xmlns:wpi="http://schemas.microsoft.com/office/word/2010/wordprocessingInk" xmlns:wne="http://schemas.microsoft.com/office/word/2006/wordml" xmlns:wps="http://schemas.microsoft.com/office/word/2010/wordprocessingShape" mc:Ignorable="w14 w15 w16se wp14">
   <w:body>
     <w:p>
       <w:pPr>
@@ -28,31 +28,7 @@
           <w:sz w:val="72"/>
           <w:szCs w:val="72"/>
         </w:rPr>
-        <w:t xml:space="preserve">War of </w:t>
-      </w:r>
-      <w:proofErr w:type="spellStart"/>
-      <w:r>
-        <w:rPr>
-          <w:rFonts w:asciiTheme="majorHAnsi" w:hAnsiTheme="majorHAnsi" w:cs="Times"/>
-          <w:b/>
-          <w:bCs/>
-          <w:color w:val="000000"/>
-          <w:sz w:val="72"/>
-          <w:szCs w:val="72"/>
-        </w:rPr>
-        <w:t>Robotcraft</w:t>
-      </w:r>
-      <w:proofErr w:type="spellEnd"/>
-      <w:r>
-        <w:rPr>
-          <w:rFonts w:asciiTheme="majorHAnsi" w:hAnsiTheme="majorHAnsi" w:cs="Times"/>
-          <w:b/>
-          <w:bCs/>
-          <w:color w:val="000000"/>
-          <w:sz w:val="72"/>
-          <w:szCs w:val="72"/>
-        </w:rPr>
-        <w:t xml:space="preserve"> </w:t>
+        <w:t xml:space="preserve">War of Robotcraft </w:t>
       </w:r>
     </w:p>
     <w:p>
@@ -490,17 +466,8 @@
                 <w:sz w:val="32"/>
                 <w:szCs w:val="32"/>
               </w:rPr>
-              <w:t xml:space="preserve">Wang, </w:t>
+              <w:t>Wang, Shisong</w:t>
             </w:r>
-            <w:proofErr w:type="spellStart"/>
-            <w:r>
-              <w:rPr>
-                <w:sz w:val="32"/>
-                <w:szCs w:val="32"/>
-              </w:rPr>
-              <w:t>Shisong</w:t>
-            </w:r>
-            <w:proofErr w:type="spellEnd"/>
           </w:p>
         </w:tc>
         <w:tc>
@@ -559,21 +526,12 @@
                 <w:szCs w:val="32"/>
               </w:rPr>
             </w:pPr>
-            <w:proofErr w:type="spellStart"/>
             <w:r>
               <w:rPr>
                 <w:sz w:val="32"/>
                 <w:szCs w:val="32"/>
               </w:rPr>
-              <w:t>Xie</w:t>
-            </w:r>
-            <w:proofErr w:type="spellEnd"/>
-            <w:r>
-              <w:rPr>
-                <w:sz w:val="32"/>
-                <w:szCs w:val="32"/>
-              </w:rPr>
-              <w:t xml:space="preserve">, </w:t>
+              <w:t xml:space="preserve">Xie, </w:t>
             </w:r>
             <w:r>
               <w:rPr>
@@ -1381,13 +1339,8 @@
           <w:numId w:val="3"/>
         </w:numPr>
       </w:pPr>
-      <w:proofErr w:type="spellStart"/>
-      <w:r>
-        <w:t>isDead</w:t>
-      </w:r>
-      <w:proofErr w:type="spellEnd"/>
-      <w:r>
-        <w:t xml:space="preserve">(): bool </w:t>
+      <w:r>
+        <w:t xml:space="preserve">isDead(): bool </w:t>
       </w:r>
     </w:p>
     <w:p>
@@ -1412,21 +1365,7 @@
         <w:rPr>
           <w:rFonts w:ascii="Calibri" w:hAnsi="Calibri" w:cs="Times New Roman"/>
         </w:rPr>
-        <w:t xml:space="preserve"> </w:t>
-      </w:r>
-      <w:proofErr w:type="spellStart"/>
-      <w:r>
-        <w:rPr>
-          <w:rFonts w:ascii="Calibri" w:hAnsi="Calibri" w:cs="Times New Roman"/>
-        </w:rPr>
-        <w:t>Robot.isDead</w:t>
-      </w:r>
-      <w:proofErr w:type="spellEnd"/>
-      <w:r>
-        <w:rPr>
-          <w:rFonts w:ascii="Calibri" w:hAnsi="Calibri" w:cs="Times New Roman"/>
-        </w:rPr>
-        <w:t>()</w:t>
+        <w:t xml:space="preserve"> Robot.isDead()</w:t>
       </w:r>
       <w:r>
         <w:rPr>
@@ -1479,14 +1418,7 @@
         <w:rPr>
           <w:rFonts w:ascii="Calibri" w:hAnsi="Calibri" w:cs="Times New Roman"/>
         </w:rPr>
-        <w:t xml:space="preserve">declare </w:t>
-      </w:r>
-      <w:proofErr w:type="spellStart"/>
-      <w:r>
-        <w:rPr>
-          <w:rFonts w:ascii="Calibri" w:hAnsi="Calibri" w:cs="Times New Roman"/>
-        </w:rPr>
-        <w:t>ex</w:t>
+        <w:t>declare ex</w:t>
       </w:r>
       <w:r>
         <w:rPr>
@@ -1506,29 +1438,20 @@
         </w:rPr>
         <w:t>dValue</w:t>
       </w:r>
-      <w:proofErr w:type="spellEnd"/>
-    </w:p>
-    <w:p>
-      <w:pPr>
-        <w:ind w:left="540"/>
-        <w:rPr>
-          <w:rFonts w:ascii="Calibri" w:hAnsi="Calibri" w:cs="Times New Roman"/>
-        </w:rPr>
-      </w:pPr>
-      <w:r>
-        <w:rPr>
-          <w:rFonts w:ascii="Calibri" w:hAnsi="Calibri" w:cs="Times New Roman"/>
-        </w:rPr>
-        <w:t xml:space="preserve">declare </w:t>
-      </w:r>
-      <w:proofErr w:type="spellStart"/>
-      <w:r>
-        <w:rPr>
-          <w:rFonts w:ascii="Calibri" w:hAnsi="Calibri" w:cs="Times New Roman"/>
-        </w:rPr>
-        <w:t>actualValue</w:t>
-      </w:r>
-      <w:proofErr w:type="spellEnd"/>
+    </w:p>
+    <w:p>
+      <w:pPr>
+        <w:ind w:left="540"/>
+        <w:rPr>
+          <w:rFonts w:ascii="Calibri" w:hAnsi="Calibri" w:cs="Times New Roman"/>
+        </w:rPr>
+      </w:pPr>
+      <w:r>
+        <w:rPr>
+          <w:rFonts w:ascii="Calibri" w:hAnsi="Calibri" w:cs="Times New Roman"/>
+        </w:rPr>
+        <w:t>declare actualValue</w:t>
+      </w:r>
     </w:p>
     <w:p>
       <w:pPr>
@@ -1575,7 +1498,6 @@
           <w:rFonts w:ascii="Calibri" w:hAnsi="Calibri" w:cs="Times New Roman"/>
         </w:rPr>
       </w:pPr>
-      <w:proofErr w:type="spellStart"/>
       <w:r>
         <w:rPr>
           <w:rFonts w:ascii="Calibri" w:hAnsi="Calibri" w:cs="Times New Roman"/>
@@ -1598,114 +1520,49 @@
         <w:rPr>
           <w:rFonts w:ascii="Calibri" w:hAnsi="Calibri" w:cs="Times New Roman"/>
         </w:rPr>
-        <w:t>dValue</w:t>
-      </w:r>
-      <w:proofErr w:type="spellEnd"/>
-      <w:r>
-        <w:rPr>
-          <w:rFonts w:ascii="Calibri" w:hAnsi="Calibri" w:cs="Times New Roman"/>
-        </w:rPr>
-        <w:t xml:space="preserve"> = false</w:t>
-      </w:r>
-    </w:p>
-    <w:p>
-      <w:pPr>
-        <w:ind w:left="540"/>
-        <w:rPr>
-          <w:rFonts w:ascii="Calibri" w:hAnsi="Calibri" w:cs="Times New Roman"/>
-        </w:rPr>
-      </w:pPr>
-      <w:proofErr w:type="spellStart"/>
-      <w:r>
-        <w:rPr>
-          <w:rFonts w:ascii="Calibri" w:hAnsi="Calibri" w:cs="Times New Roman"/>
-        </w:rPr>
-        <w:t>robot.healthPoint</w:t>
-      </w:r>
-      <w:proofErr w:type="spellEnd"/>
-      <w:r>
-        <w:rPr>
-          <w:rFonts w:ascii="Calibri" w:hAnsi="Calibri" w:cs="Times New Roman"/>
-        </w:rPr>
-        <w:t xml:space="preserve"> = 1</w:t>
-      </w:r>
-    </w:p>
-    <w:p>
-      <w:pPr>
-        <w:ind w:left="540"/>
-        <w:rPr>
-          <w:rFonts w:ascii="Calibri" w:hAnsi="Calibri" w:cs="Times New Roman"/>
-        </w:rPr>
-      </w:pPr>
-      <w:proofErr w:type="spellStart"/>
-      <w:r>
-        <w:rPr>
-          <w:rFonts w:ascii="Calibri" w:hAnsi="Calibri" w:cs="Times New Roman"/>
-        </w:rPr>
-        <w:t>actualValue</w:t>
-      </w:r>
-      <w:proofErr w:type="spellEnd"/>
-      <w:r>
-        <w:rPr>
-          <w:rFonts w:ascii="Calibri" w:hAnsi="Calibri" w:cs="Times New Roman"/>
-        </w:rPr>
-        <w:t xml:space="preserve"> = </w:t>
-      </w:r>
-      <w:proofErr w:type="spellStart"/>
-      <w:r>
-        <w:rPr>
-          <w:rFonts w:ascii="Calibri" w:hAnsi="Calibri" w:cs="Times New Roman"/>
-        </w:rPr>
-        <w:t>robot.isDead</w:t>
-      </w:r>
-      <w:proofErr w:type="spellEnd"/>
-      <w:r>
-        <w:rPr>
-          <w:rFonts w:ascii="Calibri" w:hAnsi="Calibri" w:cs="Times New Roman"/>
-        </w:rPr>
-        <w:t>()</w:t>
-      </w:r>
-    </w:p>
-    <w:p>
-      <w:pPr>
-        <w:ind w:left="540"/>
-        <w:rPr>
-          <w:rFonts w:ascii="Calibri" w:hAnsi="Calibri" w:cs="Times New Roman"/>
-        </w:rPr>
-      </w:pPr>
-      <w:r>
-        <w:rPr>
-          <w:rFonts w:ascii="Calibri" w:hAnsi="Calibri" w:cs="Times New Roman"/>
-        </w:rPr>
-        <w:t xml:space="preserve">assert if </w:t>
-      </w:r>
-      <w:proofErr w:type="spellStart"/>
-      <w:r>
-        <w:rPr>
-          <w:rFonts w:ascii="Calibri" w:hAnsi="Calibri" w:cs="Times New Roman"/>
-        </w:rPr>
-        <w:t>actualValue</w:t>
-      </w:r>
-      <w:proofErr w:type="spellEnd"/>
-      <w:r>
-        <w:rPr>
-          <w:rFonts w:ascii="Calibri" w:hAnsi="Calibri" w:cs="Times New Roman"/>
-        </w:rPr>
-        <w:t xml:space="preserve"> and </w:t>
-      </w:r>
-      <w:proofErr w:type="spellStart"/>
-      <w:r>
-        <w:rPr>
-          <w:rFonts w:ascii="Calibri" w:hAnsi="Calibri" w:cs="Times New Roman"/>
-        </w:rPr>
-        <w:t>excpectdValue</w:t>
-      </w:r>
-      <w:proofErr w:type="spellEnd"/>
-      <w:r>
-        <w:rPr>
-          <w:rFonts w:ascii="Calibri" w:hAnsi="Calibri" w:cs="Times New Roman"/>
-        </w:rPr>
-        <w:t xml:space="preserve"> are equal</w:t>
+        <w:t>dValue = false</w:t>
+      </w:r>
+    </w:p>
+    <w:p>
+      <w:pPr>
+        <w:ind w:left="540"/>
+        <w:rPr>
+          <w:rFonts w:ascii="Calibri" w:hAnsi="Calibri" w:cs="Times New Roman"/>
+        </w:rPr>
+      </w:pPr>
+      <w:r>
+        <w:rPr>
+          <w:rFonts w:ascii="Calibri" w:hAnsi="Calibri" w:cs="Times New Roman"/>
+        </w:rPr>
+        <w:t>robot.healthPoint = 1</w:t>
+      </w:r>
+    </w:p>
+    <w:p>
+      <w:pPr>
+        <w:ind w:left="540"/>
+        <w:rPr>
+          <w:rFonts w:ascii="Calibri" w:hAnsi="Calibri" w:cs="Times New Roman"/>
+        </w:rPr>
+      </w:pPr>
+      <w:r>
+        <w:rPr>
+          <w:rFonts w:ascii="Calibri" w:hAnsi="Calibri" w:cs="Times New Roman"/>
+        </w:rPr>
+        <w:t>actualValue = robot.isDead()</w:t>
+      </w:r>
+    </w:p>
+    <w:p>
+      <w:pPr>
+        <w:ind w:left="540"/>
+        <w:rPr>
+          <w:rFonts w:ascii="Calibri" w:hAnsi="Calibri" w:cs="Times New Roman"/>
+        </w:rPr>
+      </w:pPr>
+      <w:r>
+        <w:rPr>
+          <w:rFonts w:ascii="Calibri" w:hAnsi="Calibri" w:cs="Times New Roman"/>
+        </w:rPr>
+        <w:t>assert if actualValue and excpectdValue are equal</w:t>
       </w:r>
     </w:p>
     <w:p>
@@ -1753,7 +1610,6 @@
           <w:rFonts w:ascii="Calibri" w:hAnsi="Calibri" w:cs="Times New Roman"/>
         </w:rPr>
       </w:pPr>
-      <w:proofErr w:type="spellStart"/>
       <w:r>
         <w:rPr>
           <w:rFonts w:ascii="Calibri" w:hAnsi="Calibri" w:cs="Times New Roman"/>
@@ -1776,114 +1632,49 @@
         <w:rPr>
           <w:rFonts w:ascii="Calibri" w:hAnsi="Calibri" w:cs="Times New Roman"/>
         </w:rPr>
-        <w:t>dValue</w:t>
-      </w:r>
-      <w:proofErr w:type="spellEnd"/>
-      <w:r>
-        <w:rPr>
-          <w:rFonts w:ascii="Calibri" w:hAnsi="Calibri" w:cs="Times New Roman"/>
-        </w:rPr>
-        <w:t xml:space="preserve"> = true</w:t>
-      </w:r>
-    </w:p>
-    <w:p>
-      <w:pPr>
-        <w:ind w:left="540"/>
-        <w:rPr>
-          <w:rFonts w:ascii="Calibri" w:hAnsi="Calibri" w:cs="Times New Roman"/>
-        </w:rPr>
-      </w:pPr>
-      <w:proofErr w:type="spellStart"/>
-      <w:r>
-        <w:rPr>
-          <w:rFonts w:ascii="Calibri" w:hAnsi="Calibri" w:cs="Times New Roman"/>
-        </w:rPr>
-        <w:t>robot.healthPoint</w:t>
-      </w:r>
-      <w:proofErr w:type="spellEnd"/>
-      <w:r>
-        <w:rPr>
-          <w:rFonts w:ascii="Calibri" w:hAnsi="Calibri" w:cs="Times New Roman"/>
-        </w:rPr>
-        <w:t xml:space="preserve"> = 0</w:t>
-      </w:r>
-    </w:p>
-    <w:p>
-      <w:pPr>
-        <w:ind w:left="540"/>
-        <w:rPr>
-          <w:rFonts w:ascii="Calibri" w:hAnsi="Calibri" w:cs="Times New Roman"/>
-        </w:rPr>
-      </w:pPr>
-      <w:proofErr w:type="spellStart"/>
-      <w:r>
-        <w:rPr>
-          <w:rFonts w:ascii="Calibri" w:hAnsi="Calibri" w:cs="Times New Roman"/>
-        </w:rPr>
-        <w:t>actualValue</w:t>
-      </w:r>
-      <w:proofErr w:type="spellEnd"/>
-      <w:r>
-        <w:rPr>
-          <w:rFonts w:ascii="Calibri" w:hAnsi="Calibri" w:cs="Times New Roman"/>
-        </w:rPr>
-        <w:t xml:space="preserve"> = </w:t>
-      </w:r>
-      <w:proofErr w:type="spellStart"/>
-      <w:r>
-        <w:rPr>
-          <w:rFonts w:ascii="Calibri" w:hAnsi="Calibri" w:cs="Times New Roman"/>
-        </w:rPr>
-        <w:t>robot.isDead</w:t>
-      </w:r>
-      <w:proofErr w:type="spellEnd"/>
-      <w:r>
-        <w:rPr>
-          <w:rFonts w:ascii="Calibri" w:hAnsi="Calibri" w:cs="Times New Roman"/>
-        </w:rPr>
-        <w:t>()</w:t>
-      </w:r>
-    </w:p>
-    <w:p>
-      <w:pPr>
-        <w:ind w:left="540"/>
-        <w:rPr>
-          <w:rFonts w:ascii="Calibri" w:hAnsi="Calibri" w:cs="Times New Roman"/>
-        </w:rPr>
-      </w:pPr>
-      <w:r>
-        <w:rPr>
-          <w:rFonts w:ascii="Calibri" w:hAnsi="Calibri" w:cs="Times New Roman"/>
-        </w:rPr>
-        <w:t xml:space="preserve">assert if </w:t>
-      </w:r>
-      <w:proofErr w:type="spellStart"/>
-      <w:r>
-        <w:rPr>
-          <w:rFonts w:ascii="Calibri" w:hAnsi="Calibri" w:cs="Times New Roman"/>
-        </w:rPr>
-        <w:t>actualValue</w:t>
-      </w:r>
-      <w:proofErr w:type="spellEnd"/>
-      <w:r>
-        <w:rPr>
-          <w:rFonts w:ascii="Calibri" w:hAnsi="Calibri" w:cs="Times New Roman"/>
-        </w:rPr>
-        <w:t xml:space="preserve"> and </w:t>
-      </w:r>
-      <w:proofErr w:type="spellStart"/>
-      <w:r>
-        <w:rPr>
-          <w:rFonts w:ascii="Calibri" w:hAnsi="Calibri" w:cs="Times New Roman"/>
-        </w:rPr>
-        <w:t>excpectdValue</w:t>
-      </w:r>
-      <w:proofErr w:type="spellEnd"/>
-      <w:r>
-        <w:rPr>
-          <w:rFonts w:ascii="Calibri" w:hAnsi="Calibri" w:cs="Times New Roman"/>
-        </w:rPr>
-        <w:t xml:space="preserve"> are equal</w:t>
+        <w:t>dValue = true</w:t>
+      </w:r>
+    </w:p>
+    <w:p>
+      <w:pPr>
+        <w:ind w:left="540"/>
+        <w:rPr>
+          <w:rFonts w:ascii="Calibri" w:hAnsi="Calibri" w:cs="Times New Roman"/>
+        </w:rPr>
+      </w:pPr>
+      <w:r>
+        <w:rPr>
+          <w:rFonts w:ascii="Calibri" w:hAnsi="Calibri" w:cs="Times New Roman"/>
+        </w:rPr>
+        <w:t>robot.healthPoint = 0</w:t>
+      </w:r>
+    </w:p>
+    <w:p>
+      <w:pPr>
+        <w:ind w:left="540"/>
+        <w:rPr>
+          <w:rFonts w:ascii="Calibri" w:hAnsi="Calibri" w:cs="Times New Roman"/>
+        </w:rPr>
+      </w:pPr>
+      <w:r>
+        <w:rPr>
+          <w:rFonts w:ascii="Calibri" w:hAnsi="Calibri" w:cs="Times New Roman"/>
+        </w:rPr>
+        <w:t>actualValue = robot.isDead()</w:t>
+      </w:r>
+    </w:p>
+    <w:p>
+      <w:pPr>
+        <w:ind w:left="540"/>
+        <w:rPr>
+          <w:rFonts w:ascii="Calibri" w:hAnsi="Calibri" w:cs="Times New Roman"/>
+        </w:rPr>
+      </w:pPr>
+      <w:r>
+        <w:rPr>
+          <w:rFonts w:ascii="Calibri" w:hAnsi="Calibri" w:cs="Times New Roman"/>
+        </w:rPr>
+        <w:t>assert if actualValue and excpectdValue are equal</w:t>
       </w:r>
     </w:p>
     <w:p>
@@ -1931,7 +1722,6 @@
           <w:rFonts w:ascii="Calibri" w:hAnsi="Calibri" w:cs="Times New Roman"/>
         </w:rPr>
       </w:pPr>
-      <w:proofErr w:type="spellStart"/>
       <w:r>
         <w:rPr>
           <w:rFonts w:ascii="Calibri" w:hAnsi="Calibri" w:cs="Times New Roman"/>
@@ -1954,114 +1744,49 @@
         <w:rPr>
           <w:rFonts w:ascii="Calibri" w:hAnsi="Calibri" w:cs="Times New Roman"/>
         </w:rPr>
-        <w:t>dValue</w:t>
-      </w:r>
-      <w:proofErr w:type="spellEnd"/>
-      <w:r>
-        <w:rPr>
-          <w:rFonts w:ascii="Calibri" w:hAnsi="Calibri" w:cs="Times New Roman"/>
-        </w:rPr>
-        <w:t xml:space="preserve"> = true</w:t>
-      </w:r>
-    </w:p>
-    <w:p>
-      <w:pPr>
-        <w:ind w:left="540"/>
-        <w:rPr>
-          <w:rFonts w:ascii="Calibri" w:hAnsi="Calibri" w:cs="Times New Roman"/>
-        </w:rPr>
-      </w:pPr>
-      <w:proofErr w:type="spellStart"/>
-      <w:r>
-        <w:rPr>
-          <w:rFonts w:ascii="Calibri" w:hAnsi="Calibri" w:cs="Times New Roman"/>
-        </w:rPr>
-        <w:t>robot.healthPoint</w:t>
-      </w:r>
-      <w:proofErr w:type="spellEnd"/>
-      <w:r>
-        <w:rPr>
-          <w:rFonts w:ascii="Calibri" w:hAnsi="Calibri" w:cs="Times New Roman"/>
-        </w:rPr>
-        <w:t xml:space="preserve"> = -1</w:t>
-      </w:r>
-    </w:p>
-    <w:p>
-      <w:pPr>
-        <w:ind w:left="540"/>
-        <w:rPr>
-          <w:rFonts w:ascii="Calibri" w:hAnsi="Calibri" w:cs="Times New Roman"/>
-        </w:rPr>
-      </w:pPr>
-      <w:proofErr w:type="spellStart"/>
-      <w:r>
-        <w:rPr>
-          <w:rFonts w:ascii="Calibri" w:hAnsi="Calibri" w:cs="Times New Roman"/>
-        </w:rPr>
-        <w:t>actualValue</w:t>
-      </w:r>
-      <w:proofErr w:type="spellEnd"/>
-      <w:r>
-        <w:rPr>
-          <w:rFonts w:ascii="Calibri" w:hAnsi="Calibri" w:cs="Times New Roman"/>
-        </w:rPr>
-        <w:t xml:space="preserve"> = </w:t>
-      </w:r>
-      <w:proofErr w:type="spellStart"/>
-      <w:r>
-        <w:rPr>
-          <w:rFonts w:ascii="Calibri" w:hAnsi="Calibri" w:cs="Times New Roman"/>
-        </w:rPr>
-        <w:t>robot.isDead</w:t>
-      </w:r>
-      <w:proofErr w:type="spellEnd"/>
-      <w:r>
-        <w:rPr>
-          <w:rFonts w:ascii="Calibri" w:hAnsi="Calibri" w:cs="Times New Roman"/>
-        </w:rPr>
-        <w:t>()</w:t>
-      </w:r>
-    </w:p>
-    <w:p>
-      <w:pPr>
-        <w:ind w:left="540"/>
-        <w:rPr>
-          <w:rFonts w:ascii="Calibri" w:hAnsi="Calibri" w:cs="Times New Roman"/>
-        </w:rPr>
-      </w:pPr>
-      <w:r>
-        <w:rPr>
-          <w:rFonts w:ascii="Calibri" w:hAnsi="Calibri" w:cs="Times New Roman"/>
-        </w:rPr>
-        <w:t xml:space="preserve">assert if </w:t>
-      </w:r>
-      <w:proofErr w:type="spellStart"/>
-      <w:r>
-        <w:rPr>
-          <w:rFonts w:ascii="Calibri" w:hAnsi="Calibri" w:cs="Times New Roman"/>
-        </w:rPr>
-        <w:t>actualValue</w:t>
-      </w:r>
-      <w:proofErr w:type="spellEnd"/>
-      <w:r>
-        <w:rPr>
-          <w:rFonts w:ascii="Calibri" w:hAnsi="Calibri" w:cs="Times New Roman"/>
-        </w:rPr>
-        <w:t xml:space="preserve"> and </w:t>
-      </w:r>
-      <w:proofErr w:type="spellStart"/>
-      <w:r>
-        <w:rPr>
-          <w:rFonts w:ascii="Calibri" w:hAnsi="Calibri" w:cs="Times New Roman"/>
-        </w:rPr>
-        <w:t>excpectdValue</w:t>
-      </w:r>
-      <w:proofErr w:type="spellEnd"/>
-      <w:r>
-        <w:rPr>
-          <w:rFonts w:ascii="Calibri" w:hAnsi="Calibri" w:cs="Times New Roman"/>
-        </w:rPr>
-        <w:t xml:space="preserve"> are equal</w:t>
+        <w:t>dValue = true</w:t>
+      </w:r>
+    </w:p>
+    <w:p>
+      <w:pPr>
+        <w:ind w:left="540"/>
+        <w:rPr>
+          <w:rFonts w:ascii="Calibri" w:hAnsi="Calibri" w:cs="Times New Roman"/>
+        </w:rPr>
+      </w:pPr>
+      <w:r>
+        <w:rPr>
+          <w:rFonts w:ascii="Calibri" w:hAnsi="Calibri" w:cs="Times New Roman"/>
+        </w:rPr>
+        <w:t>robot.healthPoint = -1</w:t>
+      </w:r>
+    </w:p>
+    <w:p>
+      <w:pPr>
+        <w:ind w:left="540"/>
+        <w:rPr>
+          <w:rFonts w:ascii="Calibri" w:hAnsi="Calibri" w:cs="Times New Roman"/>
+        </w:rPr>
+      </w:pPr>
+      <w:r>
+        <w:rPr>
+          <w:rFonts w:ascii="Calibri" w:hAnsi="Calibri" w:cs="Times New Roman"/>
+        </w:rPr>
+        <w:t>actualValue = robot.isDead()</w:t>
+      </w:r>
+    </w:p>
+    <w:p>
+      <w:pPr>
+        <w:ind w:left="540"/>
+        <w:rPr>
+          <w:rFonts w:ascii="Calibri" w:hAnsi="Calibri" w:cs="Times New Roman"/>
+        </w:rPr>
+      </w:pPr>
+      <w:r>
+        <w:rPr>
+          <w:rFonts w:ascii="Calibri" w:hAnsi="Calibri" w:cs="Times New Roman"/>
+        </w:rPr>
+        <w:t>assert if actualValue and excpectdValue are equal</w:t>
       </w:r>
     </w:p>
     <w:p>
@@ -2104,14 +1829,7 @@
         <w:rPr>
           <w:rFonts w:ascii="Calibri" w:hAnsi="Calibri" w:cs="Times New Roman"/>
         </w:rPr>
-        <w:t xml:space="preserve"> </w:t>
-      </w:r>
-      <w:proofErr w:type="spellStart"/>
-      <w:r>
-        <w:rPr>
-          <w:rFonts w:ascii="Calibri" w:hAnsi="Calibri" w:cs="Times New Roman"/>
-        </w:rPr>
-        <w:t>Robot.</w:t>
+        <w:t xml:space="preserve"> Robot.</w:t>
       </w:r>
       <w:r>
         <w:rPr>
@@ -2119,40 +1837,11 @@
         </w:rPr>
         <w:t>move</w:t>
       </w:r>
-      <w:proofErr w:type="spellEnd"/>
-      <w:r>
-        <w:rPr>
-          <w:rFonts w:ascii="Calibri" w:hAnsi="Calibri" w:cs="Times New Roman"/>
-        </w:rPr>
-        <w:t>(</w:t>
-      </w:r>
-      <w:proofErr w:type="spellStart"/>
-      <w:r>
-        <w:rPr>
-          <w:rFonts w:ascii="Calibri" w:hAnsi="Calibri" w:cs="Times New Roman"/>
-        </w:rPr>
-        <w:t>coorfinate</w:t>
-      </w:r>
-      <w:proofErr w:type="spellEnd"/>
-      <w:r>
-        <w:rPr>
-          <w:rFonts w:ascii="Calibri" w:hAnsi="Calibri" w:cs="Times New Roman"/>
-        </w:rPr>
-        <w:t xml:space="preserve"> </w:t>
-      </w:r>
-      <w:proofErr w:type="spellStart"/>
-      <w:r>
-        <w:rPr>
-          <w:rFonts w:ascii="Calibri" w:hAnsi="Calibri" w:cs="Times New Roman"/>
-        </w:rPr>
-        <w:t>coor</w:t>
-      </w:r>
-      <w:proofErr w:type="spellEnd"/>
-      <w:r>
-        <w:rPr>
-          <w:rFonts w:ascii="Calibri" w:hAnsi="Calibri" w:cs="Times New Roman"/>
-        </w:rPr>
-        <w:t>)</w:t>
+      <w:r>
+        <w:rPr>
+          <w:rFonts w:ascii="Calibri" w:hAnsi="Calibri" w:cs="Times New Roman"/>
+        </w:rPr>
+        <w:t>()</w:t>
       </w:r>
       <w:r>
         <w:rPr>
@@ -2201,19 +1890,11 @@
           <w:rFonts w:ascii="Calibri" w:hAnsi="Calibri" w:cs="Times New Roman"/>
         </w:rPr>
       </w:pPr>
-      <w:proofErr w:type="spellStart"/>
-      <w:r>
-        <w:rPr>
-          <w:rFonts w:ascii="Calibri" w:hAnsi="Calibri" w:cs="Times New Roman"/>
-        </w:rPr>
-        <w:t>robot.rangPoint</w:t>
-      </w:r>
-      <w:proofErr w:type="spellEnd"/>
-      <w:r>
-        <w:rPr>
-          <w:rFonts w:ascii="Calibri" w:hAnsi="Calibri" w:cs="Times New Roman"/>
-        </w:rPr>
-        <w:t xml:space="preserve"> </w:t>
+      <w:r>
+        <w:rPr>
+          <w:rFonts w:ascii="Calibri" w:hAnsi="Calibri" w:cs="Times New Roman"/>
+        </w:rPr>
+        <w:t xml:space="preserve">robot.coor.x </w:t>
       </w:r>
       <w:r>
         <w:rPr>
@@ -2225,29 +1906,21 @@
         <w:rPr>
           <w:rFonts w:ascii="Calibri" w:hAnsi="Calibri" w:cs="Times New Roman"/>
         </w:rPr>
-        <w:t xml:space="preserve"> 1</w:t>
-      </w:r>
-    </w:p>
-    <w:p>
-      <w:pPr>
-        <w:ind w:left="540"/>
-        <w:rPr>
-          <w:rFonts w:ascii="Calibri" w:hAnsi="Calibri" w:cs="Times New Roman"/>
-        </w:rPr>
-      </w:pPr>
-      <w:proofErr w:type="spellStart"/>
-      <w:r>
-        <w:rPr>
-          <w:rFonts w:ascii="Calibri" w:hAnsi="Calibri" w:cs="Times New Roman"/>
-        </w:rPr>
-        <w:t>robot.coor.x</w:t>
-      </w:r>
-      <w:proofErr w:type="spellEnd"/>
-      <w:r>
-        <w:rPr>
-          <w:rFonts w:ascii="Calibri" w:hAnsi="Calibri" w:cs="Times New Roman"/>
-        </w:rPr>
-        <w:t xml:space="preserve"> </w:t>
+        <w:t xml:space="preserve"> 4</w:t>
+      </w:r>
+    </w:p>
+    <w:p>
+      <w:pPr>
+        <w:ind w:left="540"/>
+        <w:rPr>
+          <w:rFonts w:ascii="Calibri" w:hAnsi="Calibri" w:cs="Times New Roman"/>
+        </w:rPr>
+      </w:pPr>
+      <w:r>
+        <w:rPr>
+          <w:rFonts w:ascii="Calibri" w:hAnsi="Calibri" w:cs="Times New Roman"/>
+        </w:rPr>
+        <w:t xml:space="preserve">robot.coor.y </w:t>
       </w:r>
       <w:r>
         <w:rPr>
@@ -2259,29 +1932,21 @@
         <w:rPr>
           <w:rFonts w:ascii="Calibri" w:hAnsi="Calibri" w:cs="Times New Roman"/>
         </w:rPr>
-        <w:t xml:space="preserve"> 2</w:t>
-      </w:r>
-    </w:p>
-    <w:p>
-      <w:pPr>
-        <w:ind w:left="540"/>
-        <w:rPr>
-          <w:rFonts w:ascii="Calibri" w:hAnsi="Calibri" w:cs="Times New Roman"/>
-        </w:rPr>
-      </w:pPr>
-      <w:proofErr w:type="spellStart"/>
-      <w:r>
-        <w:rPr>
-          <w:rFonts w:ascii="Calibri" w:hAnsi="Calibri" w:cs="Times New Roman"/>
-        </w:rPr>
-        <w:t>robot.coor.y</w:t>
-      </w:r>
-      <w:proofErr w:type="spellEnd"/>
-      <w:r>
-        <w:rPr>
-          <w:rFonts w:ascii="Calibri" w:hAnsi="Calibri" w:cs="Times New Roman"/>
-        </w:rPr>
-        <w:t xml:space="preserve"> </w:t>
+        <w:t xml:space="preserve"> -4</w:t>
+      </w:r>
+    </w:p>
+    <w:p>
+      <w:pPr>
+        <w:ind w:left="540"/>
+        <w:rPr>
+          <w:rFonts w:ascii="Calibri" w:hAnsi="Calibri" w:cs="Times New Roman"/>
+        </w:rPr>
+      </w:pPr>
+      <w:r>
+        <w:rPr>
+          <w:rFonts w:ascii="Calibri" w:hAnsi="Calibri" w:cs="Times New Roman"/>
+        </w:rPr>
+        <w:t xml:space="preserve">robot.coor.z </w:t>
       </w:r>
       <w:r>
         <w:rPr>
@@ -2293,6 +1958,66 @@
         <w:rPr>
           <w:rFonts w:ascii="Calibri" w:hAnsi="Calibri" w:cs="Times New Roman"/>
         </w:rPr>
+        <w:t xml:space="preserve"> 0</w:t>
+      </w:r>
+    </w:p>
+    <w:p>
+      <w:pPr>
+        <w:ind w:left="540"/>
+        <w:rPr>
+          <w:rFonts w:ascii="Calibri" w:hAnsi="Calibri" w:cs="Times New Roman"/>
+        </w:rPr>
+      </w:pPr>
+    </w:p>
+    <w:p>
+      <w:pPr>
+        <w:ind w:left="540"/>
+        <w:rPr>
+          <w:rFonts w:ascii="Calibri" w:hAnsi="Calibri" w:cs="Times New Roman"/>
+        </w:rPr>
+      </w:pPr>
+      <w:r>
+        <w:rPr>
+          <w:rFonts w:ascii="Calibri" w:hAnsi="Calibri" w:cs="Times New Roman"/>
+        </w:rPr>
+        <w:t xml:space="preserve">coor </w:t>
+      </w:r>
+      <w:r>
+        <w:rPr>
+          <w:rFonts w:ascii="Calibri" w:hAnsi="Calibri" w:cs="Times New Roman"/>
+        </w:rPr>
+        <w:sym w:font="Wingdings" w:char="F0DF"/>
+      </w:r>
+      <w:r>
+        <w:rPr>
+          <w:rFonts w:ascii="Calibri" w:hAnsi="Calibri" w:cs="Times New Roman"/>
+        </w:rPr>
+        <w:t xml:space="preserve"> new coordinate()</w:t>
+      </w:r>
+    </w:p>
+    <w:p>
+      <w:pPr>
+        <w:ind w:left="540"/>
+        <w:rPr>
+          <w:rFonts w:ascii="Calibri" w:hAnsi="Calibri" w:cs="Times New Roman"/>
+        </w:rPr>
+      </w:pPr>
+      <w:r>
+        <w:rPr>
+          <w:rFonts w:ascii="Calibri" w:hAnsi="Calibri" w:cs="Times New Roman"/>
+        </w:rPr>
+        <w:t xml:space="preserve">coor.x </w:t>
+      </w:r>
+      <w:r>
+        <w:rPr>
+          <w:rFonts w:ascii="Calibri" w:hAnsi="Calibri" w:cs="Times New Roman"/>
+        </w:rPr>
+        <w:sym w:font="Wingdings" w:char="F0DF"/>
+      </w:r>
+      <w:r>
+        <w:rPr>
+          <w:rFonts w:ascii="Calibri" w:hAnsi="Calibri" w:cs="Times New Roman"/>
+        </w:rPr>
         <w:t xml:space="preserve"> 3</w:t>
       </w:r>
     </w:p>
@@ -2303,20 +2028,11 @@
           <w:rFonts w:ascii="Calibri" w:hAnsi="Calibri" w:cs="Times New Roman"/>
         </w:rPr>
       </w:pPr>
-      <w:proofErr w:type="spellStart"/>
-      <w:r>
-        <w:rPr>
-          <w:rFonts w:ascii="Calibri" w:hAnsi="Calibri" w:cs="Times New Roman"/>
-        </w:rPr>
-        <w:lastRenderedPageBreak/>
-        <w:t>robot.coor.z</w:t>
-      </w:r>
-      <w:proofErr w:type="spellEnd"/>
-      <w:r>
-        <w:rPr>
-          <w:rFonts w:ascii="Calibri" w:hAnsi="Calibri" w:cs="Times New Roman"/>
-        </w:rPr>
-        <w:t xml:space="preserve"> </w:t>
+      <w:r>
+        <w:rPr>
+          <w:rFonts w:ascii="Calibri" w:hAnsi="Calibri" w:cs="Times New Roman"/>
+        </w:rPr>
+        <w:t xml:space="preserve">coor.y </w:t>
       </w:r>
       <w:r>
         <w:rPr>
@@ -2328,37 +2044,21 @@
         <w:rPr>
           <w:rFonts w:ascii="Calibri" w:hAnsi="Calibri" w:cs="Times New Roman"/>
         </w:rPr>
-        <w:t xml:space="preserve"> 1</w:t>
-      </w:r>
-    </w:p>
-    <w:p>
-      <w:pPr>
-        <w:ind w:left="540"/>
-        <w:rPr>
-          <w:rFonts w:ascii="Calibri" w:hAnsi="Calibri" w:cs="Times New Roman"/>
-        </w:rPr>
-      </w:pPr>
-    </w:p>
-    <w:p>
-      <w:pPr>
-        <w:ind w:left="540"/>
-        <w:rPr>
-          <w:rFonts w:ascii="Calibri" w:hAnsi="Calibri" w:cs="Times New Roman"/>
-        </w:rPr>
-      </w:pPr>
-      <w:proofErr w:type="spellStart"/>
-      <w:r>
-        <w:rPr>
-          <w:rFonts w:ascii="Calibri" w:hAnsi="Calibri" w:cs="Times New Roman"/>
-        </w:rPr>
-        <w:t>coor</w:t>
-      </w:r>
-      <w:proofErr w:type="spellEnd"/>
-      <w:r>
-        <w:rPr>
-          <w:rFonts w:ascii="Calibri" w:hAnsi="Calibri" w:cs="Times New Roman"/>
-        </w:rPr>
-        <w:t xml:space="preserve"> </w:t>
+        <w:t xml:space="preserve"> -3</w:t>
+      </w:r>
+    </w:p>
+    <w:p>
+      <w:pPr>
+        <w:ind w:left="540"/>
+        <w:rPr>
+          <w:rFonts w:ascii="Calibri" w:hAnsi="Calibri" w:cs="Times New Roman"/>
+        </w:rPr>
+      </w:pPr>
+      <w:r>
+        <w:rPr>
+          <w:rFonts w:ascii="Calibri" w:hAnsi="Calibri" w:cs="Times New Roman"/>
+        </w:rPr>
+        <w:t xml:space="preserve">coor.z </w:t>
       </w:r>
       <w:r>
         <w:rPr>
@@ -2370,130 +2070,21 @@
         <w:rPr>
           <w:rFonts w:ascii="Calibri" w:hAnsi="Calibri" w:cs="Times New Roman"/>
         </w:rPr>
-        <w:t xml:space="preserve"> new coordinate()</w:t>
-      </w:r>
-    </w:p>
-    <w:p>
-      <w:pPr>
-        <w:ind w:left="540"/>
-        <w:rPr>
-          <w:rFonts w:ascii="Calibri" w:hAnsi="Calibri" w:cs="Times New Roman"/>
-        </w:rPr>
-      </w:pPr>
-      <w:proofErr w:type="spellStart"/>
-      <w:r>
-        <w:rPr>
-          <w:rFonts w:ascii="Calibri" w:hAnsi="Calibri" w:cs="Times New Roman"/>
-        </w:rPr>
-        <w:t>coor.x</w:t>
-      </w:r>
-      <w:proofErr w:type="spellEnd"/>
-      <w:r>
-        <w:rPr>
-          <w:rFonts w:ascii="Calibri" w:hAnsi="Calibri" w:cs="Times New Roman"/>
-        </w:rPr>
-        <w:t xml:space="preserve"> </w:t>
-      </w:r>
-      <w:r>
-        <w:rPr>
-          <w:rFonts w:ascii="Calibri" w:hAnsi="Calibri" w:cs="Times New Roman"/>
-        </w:rPr>
-        <w:sym w:font="Wingdings" w:char="F0DF"/>
-      </w:r>
-      <w:r>
-        <w:rPr>
-          <w:rFonts w:ascii="Calibri" w:hAnsi="Calibri" w:cs="Times New Roman"/>
-        </w:rPr>
-        <w:t xml:space="preserve"> 3</w:t>
-      </w:r>
-    </w:p>
-    <w:p>
-      <w:pPr>
-        <w:ind w:left="540"/>
-        <w:rPr>
-          <w:rFonts w:ascii="Calibri" w:hAnsi="Calibri" w:cs="Times New Roman"/>
-        </w:rPr>
-      </w:pPr>
-      <w:proofErr w:type="spellStart"/>
-      <w:r>
-        <w:rPr>
-          <w:rFonts w:ascii="Calibri" w:hAnsi="Calibri" w:cs="Times New Roman"/>
-        </w:rPr>
-        <w:t>coor.y</w:t>
-      </w:r>
-      <w:proofErr w:type="spellEnd"/>
-      <w:r>
-        <w:rPr>
-          <w:rFonts w:ascii="Calibri" w:hAnsi="Calibri" w:cs="Times New Roman"/>
-        </w:rPr>
-        <w:t xml:space="preserve"> </w:t>
-      </w:r>
-      <w:r>
-        <w:rPr>
-          <w:rFonts w:ascii="Calibri" w:hAnsi="Calibri" w:cs="Times New Roman"/>
-        </w:rPr>
-        <w:sym w:font="Wingdings" w:char="F0DF"/>
-      </w:r>
-      <w:r>
-        <w:rPr>
-          <w:rFonts w:ascii="Calibri" w:hAnsi="Calibri" w:cs="Times New Roman"/>
-        </w:rPr>
-        <w:t xml:space="preserve"> 4</w:t>
-      </w:r>
-    </w:p>
-    <w:p>
-      <w:pPr>
-        <w:ind w:left="540"/>
-        <w:rPr>
-          <w:rFonts w:ascii="Calibri" w:hAnsi="Calibri" w:cs="Times New Roman"/>
-        </w:rPr>
-      </w:pPr>
-      <w:proofErr w:type="spellStart"/>
-      <w:r>
-        <w:rPr>
-          <w:rFonts w:ascii="Calibri" w:hAnsi="Calibri" w:cs="Times New Roman"/>
-        </w:rPr>
-        <w:t>coor.z</w:t>
-      </w:r>
-      <w:proofErr w:type="spellEnd"/>
-      <w:r>
-        <w:rPr>
-          <w:rFonts w:ascii="Calibri" w:hAnsi="Calibri" w:cs="Times New Roman"/>
-        </w:rPr>
-        <w:t xml:space="preserve"> </w:t>
-      </w:r>
-      <w:r>
-        <w:rPr>
-          <w:rFonts w:ascii="Calibri" w:hAnsi="Calibri" w:cs="Times New Roman"/>
-        </w:rPr>
-        <w:sym w:font="Wingdings" w:char="F0DF"/>
-      </w:r>
-      <w:r>
-        <w:rPr>
-          <w:rFonts w:ascii="Calibri" w:hAnsi="Calibri" w:cs="Times New Roman"/>
-        </w:rPr>
-        <w:t xml:space="preserve"> 2</w:t>
-      </w:r>
-    </w:p>
-    <w:p>
-      <w:pPr>
-        <w:ind w:left="540"/>
-        <w:rPr>
-          <w:rFonts w:ascii="Calibri" w:hAnsi="Calibri" w:cs="Times New Roman"/>
-        </w:rPr>
-      </w:pPr>
-      <w:r>
-        <w:rPr>
-          <w:rFonts w:ascii="Calibri" w:hAnsi="Calibri" w:cs="Times New Roman"/>
-        </w:rPr>
-        <w:t xml:space="preserve">declare </w:t>
-      </w:r>
-      <w:proofErr w:type="spellStart"/>
-      <w:r>
-        <w:rPr>
-          <w:rFonts w:ascii="Calibri" w:hAnsi="Calibri" w:cs="Times New Roman"/>
-        </w:rPr>
-        <w:t>excpect</w:t>
+        <w:t xml:space="preserve"> 0</w:t>
+      </w:r>
+    </w:p>
+    <w:p>
+      <w:pPr>
+        <w:ind w:left="540"/>
+        <w:rPr>
+          <w:rFonts w:ascii="Calibri" w:hAnsi="Calibri" w:cs="Times New Roman"/>
+        </w:rPr>
+      </w:pPr>
+      <w:r>
+        <w:rPr>
+          <w:rFonts w:ascii="Calibri" w:hAnsi="Calibri" w:cs="Times New Roman"/>
+        </w:rPr>
+        <w:t>declare excpect</w:t>
       </w:r>
       <w:r>
         <w:rPr>
@@ -2513,49 +2104,33 @@
         </w:rPr>
         <w:t>MovePoint</w:t>
       </w:r>
-      <w:proofErr w:type="spellEnd"/>
-    </w:p>
-    <w:p>
-      <w:pPr>
-        <w:ind w:left="540"/>
-        <w:rPr>
-          <w:rFonts w:ascii="Calibri" w:hAnsi="Calibri" w:cs="Times New Roman"/>
-        </w:rPr>
-      </w:pPr>
-      <w:r>
-        <w:rPr>
-          <w:rFonts w:ascii="Calibri" w:hAnsi="Calibri" w:cs="Times New Roman"/>
-        </w:rPr>
-        <w:t xml:space="preserve">declare </w:t>
-      </w:r>
-      <w:proofErr w:type="spellStart"/>
-      <w:r>
-        <w:rPr>
-          <w:rFonts w:ascii="Calibri" w:hAnsi="Calibri" w:cs="Times New Roman"/>
-        </w:rPr>
-        <w:t>expectedValueCoor</w:t>
-      </w:r>
-      <w:proofErr w:type="spellEnd"/>
-    </w:p>
-    <w:p>
-      <w:pPr>
-        <w:ind w:left="540"/>
-        <w:rPr>
-          <w:rFonts w:ascii="Calibri" w:hAnsi="Calibri" w:cs="Times New Roman"/>
-        </w:rPr>
-      </w:pPr>
-      <w:r>
-        <w:rPr>
-          <w:rFonts w:ascii="Calibri" w:hAnsi="Calibri" w:cs="Times New Roman"/>
-        </w:rPr>
-        <w:t xml:space="preserve">declare </w:t>
-      </w:r>
-      <w:proofErr w:type="spellStart"/>
-      <w:r>
-        <w:rPr>
-          <w:rFonts w:ascii="Calibri" w:hAnsi="Calibri" w:cs="Times New Roman"/>
-        </w:rPr>
-        <w:t>actualValue</w:t>
+    </w:p>
+    <w:p>
+      <w:pPr>
+        <w:ind w:left="540"/>
+        <w:rPr>
+          <w:rFonts w:ascii="Calibri" w:hAnsi="Calibri" w:cs="Times New Roman"/>
+        </w:rPr>
+      </w:pPr>
+      <w:r>
+        <w:rPr>
+          <w:rFonts w:ascii="Calibri" w:hAnsi="Calibri" w:cs="Times New Roman"/>
+        </w:rPr>
+        <w:t>declare expectedValueCoor</w:t>
+      </w:r>
+    </w:p>
+    <w:p>
+      <w:pPr>
+        <w:ind w:left="540"/>
+        <w:rPr>
+          <w:rFonts w:ascii="Calibri" w:hAnsi="Calibri" w:cs="Times New Roman"/>
+        </w:rPr>
+      </w:pPr>
+      <w:r>
+        <w:rPr>
+          <w:rFonts w:ascii="Calibri" w:hAnsi="Calibri" w:cs="Times New Roman"/>
+        </w:rPr>
+        <w:t>declare actualValue</w:t>
       </w:r>
       <w:r>
         <w:rPr>
@@ -2563,29 +2138,20 @@
         </w:rPr>
         <w:t>MovePoint</w:t>
       </w:r>
-      <w:proofErr w:type="spellEnd"/>
-    </w:p>
-    <w:p>
-      <w:pPr>
-        <w:ind w:left="540"/>
-        <w:rPr>
-          <w:rFonts w:ascii="Calibri" w:hAnsi="Calibri" w:cs="Times New Roman"/>
-        </w:rPr>
-      </w:pPr>
-      <w:r>
-        <w:rPr>
-          <w:rFonts w:ascii="Calibri" w:hAnsi="Calibri" w:cs="Times New Roman"/>
-        </w:rPr>
-        <w:t xml:space="preserve">declare </w:t>
-      </w:r>
-      <w:proofErr w:type="spellStart"/>
-      <w:r>
-        <w:rPr>
-          <w:rFonts w:ascii="Calibri" w:hAnsi="Calibri" w:cs="Times New Roman"/>
-        </w:rPr>
-        <w:t>actualValueCoor</w:t>
-      </w:r>
-      <w:proofErr w:type="spellEnd"/>
+    </w:p>
+    <w:p>
+      <w:pPr>
+        <w:ind w:left="540"/>
+        <w:rPr>
+          <w:rFonts w:ascii="Calibri" w:hAnsi="Calibri" w:cs="Times New Roman"/>
+        </w:rPr>
+      </w:pPr>
+      <w:r>
+        <w:rPr>
+          <w:rFonts w:ascii="Calibri" w:hAnsi="Calibri" w:cs="Times New Roman"/>
+        </w:rPr>
+        <w:t>declare actualValueCoor</w:t>
+      </w:r>
     </w:p>
     <w:p>
       <w:pPr>
@@ -2622,72 +2188,276 @@
         <w:rPr>
           <w:rFonts w:ascii="Calibri" w:hAnsi="Calibri" w:cs="Times New Roman"/>
         </w:rPr>
-        <w:t xml:space="preserve">has full of </w:t>
-      </w:r>
-      <w:proofErr w:type="spellStart"/>
-      <w:r>
-        <w:rPr>
-          <w:rFonts w:ascii="Calibri" w:hAnsi="Calibri" w:cs="Times New Roman"/>
-        </w:rPr>
-        <w:t>movementPoint</w:t>
-      </w:r>
-      <w:proofErr w:type="spellEnd"/>
-      <w:r>
-        <w:rPr>
-          <w:rFonts w:ascii="Calibri" w:hAnsi="Calibri" w:cs="Times New Roman"/>
-        </w:rPr>
-        <w:t xml:space="preserve">, then </w:t>
-      </w:r>
-      <w:proofErr w:type="spellStart"/>
-      <w:r>
-        <w:rPr>
-          <w:rFonts w:ascii="Calibri" w:hAnsi="Calibri" w:cs="Times New Roman"/>
-        </w:rPr>
-        <w:t>movemetPoint</w:t>
-      </w:r>
-      <w:proofErr w:type="spellEnd"/>
-      <w:r>
-        <w:rPr>
-          <w:rFonts w:ascii="Calibri" w:hAnsi="Calibri" w:cs="Times New Roman"/>
-        </w:rPr>
-        <w:t xml:space="preserve"> minus 1, the </w:t>
-      </w:r>
-      <w:proofErr w:type="spellStart"/>
+        <w:t>has full of movementPoint, then movemetPoint minus 1, the coor will changed at new position</w:t>
+      </w:r>
+    </w:p>
+    <w:p>
+      <w:pPr>
+        <w:ind w:left="540"/>
+        <w:rPr>
+          <w:rFonts w:ascii="Calibri" w:hAnsi="Calibri" w:cs="Times New Roman"/>
+        </w:rPr>
+      </w:pPr>
+      <w:r>
+        <w:rPr>
+          <w:rFonts w:ascii="Calibri" w:hAnsi="Calibri" w:cs="Times New Roman"/>
+        </w:rPr>
+        <w:t>robot.</w:t>
+      </w:r>
+      <w:r>
+        <w:rPr>
+          <w:rFonts w:ascii="Calibri" w:hAnsi="Calibri" w:cs="Times New Roman"/>
+        </w:rPr>
+        <w:t xml:space="preserve">movementPoint </w:t>
+      </w:r>
+      <w:r>
+        <w:rPr>
+          <w:rFonts w:ascii="Calibri" w:hAnsi="Calibri" w:cs="Times New Roman"/>
+        </w:rPr>
+        <w:sym w:font="Wingdings" w:char="F0DF"/>
+      </w:r>
+      <w:r>
+        <w:rPr>
+          <w:rFonts w:ascii="Calibri" w:hAnsi="Calibri" w:cs="Times New Roman"/>
+        </w:rPr>
+        <w:t xml:space="preserve"> 3</w:t>
+      </w:r>
+    </w:p>
+    <w:p>
+      <w:pPr>
+        <w:ind w:left="540"/>
+        <w:rPr>
+          <w:rFonts w:ascii="Calibri" w:hAnsi="Calibri" w:cs="Times New Roman"/>
+        </w:rPr>
+      </w:pPr>
+      <w:r>
+        <w:rPr>
+          <w:rFonts w:ascii="Calibri" w:hAnsi="Calibri" w:cs="Times New Roman"/>
+        </w:rPr>
+        <w:t>robot.</w:t>
+      </w:r>
+      <w:r>
+        <w:rPr>
+          <w:rFonts w:ascii="Calibri" w:hAnsi="Calibri" w:cs="Times New Roman"/>
+        </w:rPr>
+        <w:t>move</w:t>
+      </w:r>
+      <w:r>
+        <w:rPr>
+          <w:rFonts w:ascii="Calibri" w:hAnsi="Calibri" w:cs="Times New Roman"/>
+        </w:rPr>
+        <w:t>(</w:t>
+      </w:r>
       <w:r>
         <w:rPr>
           <w:rFonts w:ascii="Calibri" w:hAnsi="Calibri" w:cs="Times New Roman"/>
         </w:rPr>
         <w:t>coor</w:t>
       </w:r>
-      <w:proofErr w:type="spellEnd"/>
-      <w:r>
-        <w:rPr>
-          <w:rFonts w:ascii="Calibri" w:hAnsi="Calibri" w:cs="Times New Roman"/>
-        </w:rPr>
-        <w:t xml:space="preserve"> will changed at new position</w:t>
-      </w:r>
-    </w:p>
-    <w:p>
-      <w:pPr>
-        <w:ind w:left="540"/>
-        <w:rPr>
-          <w:rFonts w:ascii="Calibri" w:hAnsi="Calibri" w:cs="Times New Roman"/>
-        </w:rPr>
-      </w:pPr>
-      <w:proofErr w:type="spellStart"/>
-      <w:r>
-        <w:rPr>
-          <w:rFonts w:ascii="Calibri" w:hAnsi="Calibri" w:cs="Times New Roman"/>
-        </w:rPr>
-        <w:t>robot.</w:t>
-      </w:r>
-      <w:r>
-        <w:rPr>
-          <w:rFonts w:ascii="Calibri" w:hAnsi="Calibri" w:cs="Times New Roman"/>
-        </w:rPr>
-        <w:t>movementPoint</w:t>
-      </w:r>
-      <w:proofErr w:type="spellEnd"/>
+      <w:r>
+        <w:rPr>
+          <w:rFonts w:ascii="Calibri" w:hAnsi="Calibri" w:cs="Times New Roman"/>
+        </w:rPr>
+        <w:t>)</w:t>
+      </w:r>
+    </w:p>
+    <w:p>
+      <w:pPr>
+        <w:ind w:left="540"/>
+        <w:rPr>
+          <w:rFonts w:ascii="Calibri" w:hAnsi="Calibri" w:cs="Times New Roman"/>
+        </w:rPr>
+      </w:pPr>
+      <w:r>
+        <w:rPr>
+          <w:rFonts w:ascii="Calibri" w:hAnsi="Calibri" w:cs="Times New Roman"/>
+        </w:rPr>
+        <w:t>excpect</w:t>
+      </w:r>
+      <w:r>
+        <w:rPr>
+          <w:rFonts w:ascii="Calibri" w:hAnsi="Calibri" w:cs="Times New Roman"/>
+        </w:rPr>
+        <w:t>e</w:t>
+      </w:r>
+      <w:r>
+        <w:rPr>
+          <w:rFonts w:ascii="Calibri" w:hAnsi="Calibri" w:cs="Times New Roman"/>
+        </w:rPr>
+        <w:t>dValue</w:t>
+      </w:r>
+      <w:r>
+        <w:rPr>
+          <w:rFonts w:ascii="Calibri" w:hAnsi="Calibri" w:cs="Times New Roman"/>
+        </w:rPr>
+        <w:t xml:space="preserve">MovePoint </w:t>
+      </w:r>
+      <w:r>
+        <w:rPr>
+          <w:rFonts w:ascii="Calibri" w:hAnsi="Calibri" w:cs="Times New Roman"/>
+        </w:rPr>
+        <w:sym w:font="Wingdings" w:char="F0DF"/>
+      </w:r>
+      <w:r>
+        <w:rPr>
+          <w:rFonts w:ascii="Calibri" w:hAnsi="Calibri" w:cs="Times New Roman"/>
+        </w:rPr>
+        <w:t xml:space="preserve"> 2</w:t>
+      </w:r>
+    </w:p>
+    <w:p>
+      <w:pPr>
+        <w:ind w:left="540"/>
+        <w:rPr>
+          <w:rFonts w:ascii="Calibri" w:hAnsi="Calibri" w:cs="Times New Roman"/>
+        </w:rPr>
+      </w:pPr>
+      <w:r>
+        <w:rPr>
+          <w:rFonts w:ascii="Calibri" w:hAnsi="Calibri" w:cs="Times New Roman"/>
+        </w:rPr>
+        <w:t>actualValue</w:t>
+      </w:r>
+      <w:r>
+        <w:rPr>
+          <w:rFonts w:ascii="Calibri" w:hAnsi="Calibri" w:cs="Times New Roman"/>
+        </w:rPr>
+        <w:t xml:space="preserve">MovePoint </w:t>
+      </w:r>
+      <w:r>
+        <w:rPr>
+          <w:rFonts w:ascii="Calibri" w:hAnsi="Calibri" w:cs="Times New Roman"/>
+        </w:rPr>
+        <w:sym w:font="Wingdings" w:char="F0DF"/>
+      </w:r>
+      <w:r>
+        <w:rPr>
+          <w:rFonts w:ascii="Calibri" w:hAnsi="Calibri" w:cs="Times New Roman"/>
+        </w:rPr>
+        <w:t xml:space="preserve"> robot.movementPoint</w:t>
+      </w:r>
+    </w:p>
+    <w:p>
+      <w:pPr>
+        <w:ind w:left="540"/>
+        <w:rPr>
+          <w:rFonts w:ascii="Calibri" w:hAnsi="Calibri" w:cs="Times New Roman"/>
+        </w:rPr>
+      </w:pPr>
+      <w:r>
+        <w:rPr>
+          <w:rFonts w:ascii="Calibri" w:hAnsi="Calibri" w:cs="Times New Roman"/>
+        </w:rPr>
+        <w:t>assert if actualValue</w:t>
+      </w:r>
+      <w:r>
+        <w:rPr>
+          <w:rFonts w:ascii="Calibri" w:hAnsi="Calibri" w:cs="Times New Roman"/>
+        </w:rPr>
+        <w:t xml:space="preserve">MovePoint and </w:t>
+      </w:r>
+      <w:r>
+        <w:rPr>
+          <w:rFonts w:ascii="Calibri" w:hAnsi="Calibri" w:cs="Times New Roman"/>
+        </w:rPr>
+        <w:t>excpect</w:t>
+      </w:r>
+      <w:r>
+        <w:rPr>
+          <w:rFonts w:ascii="Calibri" w:hAnsi="Calibri" w:cs="Times New Roman"/>
+        </w:rPr>
+        <w:t>e</w:t>
+      </w:r>
+      <w:r>
+        <w:rPr>
+          <w:rFonts w:ascii="Calibri" w:hAnsi="Calibri" w:cs="Times New Roman"/>
+        </w:rPr>
+        <w:t>dValue</w:t>
+      </w:r>
+      <w:r>
+        <w:rPr>
+          <w:rFonts w:ascii="Calibri" w:hAnsi="Calibri" w:cs="Times New Roman"/>
+        </w:rPr>
+        <w:t xml:space="preserve">MovePoint </w:t>
+      </w:r>
+      <w:r>
+        <w:rPr>
+          <w:rFonts w:ascii="Calibri" w:hAnsi="Calibri" w:cs="Times New Roman"/>
+        </w:rPr>
+        <w:t>are equal</w:t>
+      </w:r>
+    </w:p>
+    <w:p>
+      <w:pPr>
+        <w:ind w:left="540"/>
+        <w:rPr>
+          <w:rFonts w:ascii="Calibri" w:hAnsi="Calibri" w:cs="Times New Roman"/>
+        </w:rPr>
+      </w:pPr>
+      <w:r>
+        <w:rPr>
+          <w:rFonts w:ascii="Calibri" w:hAnsi="Calibri" w:cs="Times New Roman"/>
+        </w:rPr>
+        <w:t xml:space="preserve">expectedValueCoor </w:t>
+      </w:r>
+      <w:r>
+        <w:rPr>
+          <w:rFonts w:ascii="Calibri" w:hAnsi="Calibri" w:cs="Times New Roman"/>
+        </w:rPr>
+        <w:sym w:font="Wingdings" w:char="F0DF"/>
+      </w:r>
+      <w:r>
+        <w:rPr>
+          <w:rFonts w:ascii="Calibri" w:hAnsi="Calibri" w:cs="Times New Roman"/>
+        </w:rPr>
+        <w:t xml:space="preserve"> coor</w:t>
+      </w:r>
+    </w:p>
+    <w:p>
+      <w:pPr>
+        <w:ind w:left="540"/>
+        <w:rPr>
+          <w:rFonts w:ascii="Calibri" w:hAnsi="Calibri" w:cs="Times New Roman"/>
+        </w:rPr>
+      </w:pPr>
+      <w:r>
+        <w:rPr>
+          <w:rFonts w:ascii="Calibri" w:hAnsi="Calibri" w:cs="Times New Roman"/>
+        </w:rPr>
+        <w:t xml:space="preserve">actualValueCoor </w:t>
+      </w:r>
+      <w:r>
+        <w:rPr>
+          <w:rFonts w:ascii="Calibri" w:hAnsi="Calibri" w:cs="Times New Roman"/>
+        </w:rPr>
+        <w:sym w:font="Wingdings" w:char="F0DF"/>
+      </w:r>
+      <w:r>
+        <w:rPr>
+          <w:rFonts w:ascii="Calibri" w:hAnsi="Calibri" w:cs="Times New Roman"/>
+        </w:rPr>
+        <w:t xml:space="preserve"> robot.coor</w:t>
+      </w:r>
+    </w:p>
+    <w:p>
+      <w:pPr>
+        <w:ind w:left="540"/>
+        <w:rPr>
+          <w:rFonts w:ascii="Calibri" w:hAnsi="Calibri" w:cs="Times New Roman"/>
+        </w:rPr>
+      </w:pPr>
+      <w:r>
+        <w:rPr>
+          <w:rFonts w:ascii="Calibri" w:hAnsi="Calibri" w:cs="Times New Roman"/>
+        </w:rPr>
+        <w:t xml:space="preserve">assert if </w:t>
+      </w:r>
+      <w:r>
+        <w:rPr>
+          <w:rFonts w:ascii="Calibri" w:hAnsi="Calibri" w:cs="Times New Roman"/>
+        </w:rPr>
+        <w:t>actualValueCoor</w:t>
+      </w:r>
       <w:r>
         <w:rPr>
           <w:rFonts w:ascii="Calibri" w:hAnsi="Calibri" w:cs="Times New Roman"/>
@@ -2698,135 +2468,7 @@
         <w:rPr>
           <w:rFonts w:ascii="Calibri" w:hAnsi="Calibri" w:cs="Times New Roman"/>
         </w:rPr>
-        <w:sym w:font="Wingdings" w:char="F0DF"/>
-      </w:r>
-      <w:r>
-        <w:rPr>
-          <w:rFonts w:ascii="Calibri" w:hAnsi="Calibri" w:cs="Times New Roman"/>
-        </w:rPr>
-        <w:t xml:space="preserve"> 3</w:t>
-      </w:r>
-    </w:p>
-    <w:p>
-      <w:pPr>
-        <w:ind w:left="540"/>
-        <w:rPr>
-          <w:rFonts w:ascii="Calibri" w:hAnsi="Calibri" w:cs="Times New Roman"/>
-        </w:rPr>
-      </w:pPr>
-      <w:proofErr w:type="spellStart"/>
-      <w:r>
-        <w:rPr>
-          <w:rFonts w:ascii="Calibri" w:hAnsi="Calibri" w:cs="Times New Roman"/>
-        </w:rPr>
-        <w:t>robot.</w:t>
-      </w:r>
-      <w:r>
-        <w:rPr>
-          <w:rFonts w:ascii="Calibri" w:hAnsi="Calibri" w:cs="Times New Roman"/>
-        </w:rPr>
-        <w:t>move</w:t>
-      </w:r>
-      <w:proofErr w:type="spellEnd"/>
-      <w:r>
-        <w:rPr>
-          <w:rFonts w:ascii="Calibri" w:hAnsi="Calibri" w:cs="Times New Roman"/>
-        </w:rPr>
-        <w:t>(</w:t>
-      </w:r>
-      <w:proofErr w:type="spellStart"/>
-      <w:r>
-        <w:rPr>
-          <w:rFonts w:ascii="Calibri" w:hAnsi="Calibri" w:cs="Times New Roman"/>
-        </w:rPr>
-        <w:t>coor</w:t>
-      </w:r>
-      <w:proofErr w:type="spellEnd"/>
-      <w:r>
-        <w:rPr>
-          <w:rFonts w:ascii="Calibri" w:hAnsi="Calibri" w:cs="Times New Roman"/>
-        </w:rPr>
-        <w:t>)</w:t>
-      </w:r>
-    </w:p>
-    <w:p>
-      <w:pPr>
-        <w:ind w:left="540"/>
-        <w:rPr>
-          <w:rFonts w:ascii="Calibri" w:hAnsi="Calibri" w:cs="Times New Roman"/>
-        </w:rPr>
-      </w:pPr>
-      <w:r>
-        <w:rPr>
-          <w:rFonts w:ascii="Calibri" w:hAnsi="Calibri" w:cs="Times New Roman"/>
-        </w:rPr>
-        <w:t xml:space="preserve">excpectdValue1 </w:t>
-      </w:r>
-      <w:r>
-        <w:rPr>
-          <w:rFonts w:ascii="Calibri" w:hAnsi="Calibri" w:cs="Times New Roman"/>
-        </w:rPr>
-        <w:sym w:font="Wingdings" w:char="F0DF"/>
-      </w:r>
-      <w:r>
-        <w:rPr>
-          <w:rFonts w:ascii="Calibri" w:hAnsi="Calibri" w:cs="Times New Roman"/>
-        </w:rPr>
-        <w:t xml:space="preserve"> 2</w:t>
-      </w:r>
-    </w:p>
-    <w:p>
-      <w:pPr>
-        <w:ind w:left="540"/>
-        <w:rPr>
-          <w:rFonts w:ascii="Calibri" w:hAnsi="Calibri" w:cs="Times New Roman"/>
-        </w:rPr>
-      </w:pPr>
-      <w:r>
-        <w:rPr>
-          <w:rFonts w:ascii="Calibri" w:hAnsi="Calibri" w:cs="Times New Roman"/>
-        </w:rPr>
-        <w:t xml:space="preserve">actualValue1 </w:t>
-      </w:r>
-      <w:r>
-        <w:rPr>
-          <w:rFonts w:ascii="Calibri" w:hAnsi="Calibri" w:cs="Times New Roman"/>
-        </w:rPr>
-        <w:sym w:font="Wingdings" w:char="F0DF"/>
-      </w:r>
-      <w:r>
-        <w:rPr>
-          <w:rFonts w:ascii="Calibri" w:hAnsi="Calibri" w:cs="Times New Roman"/>
-        </w:rPr>
-        <w:t xml:space="preserve"> </w:t>
-      </w:r>
-      <w:proofErr w:type="spellStart"/>
-      <w:r>
-        <w:rPr>
-          <w:rFonts w:ascii="Calibri" w:hAnsi="Calibri" w:cs="Times New Roman"/>
-        </w:rPr>
-        <w:t>robot.movementPoint</w:t>
-      </w:r>
-      <w:proofErr w:type="spellEnd"/>
-    </w:p>
-    <w:p>
-      <w:pPr>
-        <w:ind w:left="540"/>
-        <w:rPr>
-          <w:rFonts w:ascii="Calibri" w:hAnsi="Calibri" w:cs="Times New Roman"/>
-        </w:rPr>
-      </w:pPr>
-      <w:r>
-        <w:rPr>
-          <w:rFonts w:ascii="Calibri" w:hAnsi="Calibri" w:cs="Times New Roman"/>
-        </w:rPr>
-        <w:t>assert if actualValue</w:t>
-      </w:r>
-      <w:r>
-        <w:rPr>
-          <w:rFonts w:ascii="Calibri" w:hAnsi="Calibri" w:cs="Times New Roman"/>
-        </w:rPr>
-        <w:t xml:space="preserve">1 and excpectdValue1 </w:t>
+        <w:t xml:space="preserve">and expectedValueCoor </w:t>
       </w:r>
       <w:r>
         <w:rPr>
@@ -2837,119 +2479,10 @@
     </w:p>
     <w:p>
       <w:pPr>
-        <w:ind w:left="540"/>
-        <w:rPr>
-          <w:rFonts w:ascii="Calibri" w:hAnsi="Calibri" w:cs="Times New Roman"/>
-        </w:rPr>
-      </w:pPr>
-      <w:r>
-        <w:rPr>
-          <w:rFonts w:ascii="Calibri" w:hAnsi="Calibri" w:cs="Times New Roman"/>
-        </w:rPr>
-        <w:t xml:space="preserve">expectValue2 </w:t>
-      </w:r>
-      <w:r>
-        <w:rPr>
-          <w:rFonts w:ascii="Calibri" w:hAnsi="Calibri" w:cs="Times New Roman"/>
-        </w:rPr>
-        <w:sym w:font="Wingdings" w:char="F0DF"/>
-      </w:r>
-      <w:r>
-        <w:rPr>
-          <w:rFonts w:ascii="Calibri" w:hAnsi="Calibri" w:cs="Times New Roman"/>
-        </w:rPr>
-        <w:t xml:space="preserve"> </w:t>
-      </w:r>
-      <w:proofErr w:type="spellStart"/>
-      <w:r>
-        <w:rPr>
-          <w:rFonts w:ascii="Calibri" w:hAnsi="Calibri" w:cs="Times New Roman"/>
-        </w:rPr>
-        <w:t>coor</w:t>
-      </w:r>
-      <w:proofErr w:type="spellEnd"/>
-    </w:p>
-    <w:p>
-      <w:pPr>
-        <w:ind w:left="540"/>
-        <w:rPr>
-          <w:rFonts w:ascii="Calibri" w:hAnsi="Calibri" w:cs="Times New Roman"/>
-        </w:rPr>
-      </w:pPr>
-      <w:r>
-        <w:rPr>
-          <w:rFonts w:ascii="Calibri" w:hAnsi="Calibri" w:cs="Times New Roman"/>
-        </w:rPr>
-        <w:t xml:space="preserve">actualValue2 </w:t>
-      </w:r>
-      <w:r>
-        <w:rPr>
-          <w:rFonts w:ascii="Calibri" w:hAnsi="Calibri" w:cs="Times New Roman"/>
-        </w:rPr>
-        <w:sym w:font="Wingdings" w:char="F0DF"/>
-      </w:r>
-      <w:r>
-        <w:rPr>
-          <w:rFonts w:ascii="Calibri" w:hAnsi="Calibri" w:cs="Times New Roman"/>
-        </w:rPr>
-        <w:t xml:space="preserve"> </w:t>
-      </w:r>
-      <w:proofErr w:type="spellStart"/>
-      <w:r>
-        <w:rPr>
-          <w:rFonts w:ascii="Calibri" w:hAnsi="Calibri" w:cs="Times New Roman"/>
-        </w:rPr>
-        <w:t>robot.coor</w:t>
-      </w:r>
-      <w:proofErr w:type="spellEnd"/>
-    </w:p>
-    <w:p>
-      <w:pPr>
-        <w:ind w:left="540"/>
-        <w:rPr>
-          <w:rFonts w:ascii="Calibri" w:hAnsi="Calibri" w:cs="Times New Roman"/>
-        </w:rPr>
-      </w:pPr>
-      <w:r>
-        <w:rPr>
-          <w:rFonts w:ascii="Calibri" w:hAnsi="Calibri" w:cs="Times New Roman"/>
-        </w:rPr>
-        <w:t>assert if actualValue</w:t>
-      </w:r>
-      <w:r>
-        <w:rPr>
-          <w:rFonts w:ascii="Calibri" w:hAnsi="Calibri" w:cs="Times New Roman"/>
-        </w:rPr>
-        <w:t xml:space="preserve">1 and excpectdValue1 </w:t>
-      </w:r>
-      <w:r>
-        <w:rPr>
-          <w:rFonts w:ascii="Calibri" w:hAnsi="Calibri" w:cs="Times New Roman"/>
-        </w:rPr>
-        <w:t>are equal</w:t>
-      </w:r>
-    </w:p>
-    <w:p>
-      <w:pPr>
-        <w:ind w:left="540"/>
-        <w:rPr>
-          <w:rFonts w:ascii="Calibri" w:hAnsi="Calibri" w:cs="Times New Roman"/>
-        </w:rPr>
-      </w:pPr>
-    </w:p>
-    <w:p>
-      <w:pPr>
-        <w:ind w:left="540"/>
-        <w:rPr>
-          <w:rFonts w:ascii="Calibri" w:hAnsi="Calibri" w:cs="Times New Roman"/>
-        </w:rPr>
-      </w:pPr>
-      <w:r>
-        <w:rPr>
-          <w:rFonts w:ascii="Calibri" w:hAnsi="Calibri" w:cs="Times New Roman"/>
-        </w:rPr>
-        <w:t> </w:t>
-      </w:r>
+        <w:rPr>
+          <w:rFonts w:ascii="Calibri" w:hAnsi="Calibri" w:cs="Times New Roman"/>
+        </w:rPr>
+      </w:pPr>
     </w:p>
     <w:p>
       <w:pPr>
@@ -2972,38 +2505,270 @@
         <w:rPr>
           <w:rFonts w:ascii="Calibri" w:hAnsi="Calibri" w:cs="Times New Roman"/>
         </w:rPr>
-        <w:t xml:space="preserve">case 2: the robot has no </w:t>
-      </w:r>
-      <w:proofErr w:type="spellStart"/>
-      <w:r>
-        <w:rPr>
-          <w:rFonts w:ascii="Calibri" w:hAnsi="Calibri" w:cs="Times New Roman"/>
-        </w:rPr>
-        <w:t>movementPoint</w:t>
-      </w:r>
-      <w:proofErr w:type="spellEnd"/>
-      <w:r>
-        <w:rPr>
-          <w:rFonts w:ascii="Calibri" w:hAnsi="Calibri" w:cs="Times New Roman"/>
-        </w:rPr>
-        <w:t>, then robot cannot move, nothing to be changed</w:t>
-      </w:r>
-    </w:p>
-    <w:p>
-      <w:pPr>
-        <w:ind w:left="540"/>
-        <w:rPr>
-          <w:rFonts w:ascii="Calibri" w:hAnsi="Calibri" w:cs="Times New Roman"/>
-        </w:rPr>
-      </w:pPr>
-      <w:proofErr w:type="spellStart"/>
-      <w:r>
-        <w:rPr>
-          <w:rFonts w:ascii="Calibri" w:hAnsi="Calibri" w:cs="Times New Roman"/>
-        </w:rPr>
-        <w:t>robot.movementPoint</w:t>
-      </w:r>
-      <w:proofErr w:type="spellEnd"/>
+        <w:t>case 2: the robot has no movementPoint, then robot cannot move, nothing to be changed</w:t>
+      </w:r>
+    </w:p>
+    <w:p>
+      <w:pPr>
+        <w:ind w:left="540"/>
+        <w:rPr>
+          <w:rFonts w:ascii="Calibri" w:hAnsi="Calibri" w:cs="Times New Roman"/>
+        </w:rPr>
+      </w:pPr>
+      <w:r>
+        <w:rPr>
+          <w:rFonts w:ascii="Calibri" w:hAnsi="Calibri" w:cs="Times New Roman"/>
+        </w:rPr>
+        <w:t xml:space="preserve">robot.movementPoint </w:t>
+      </w:r>
+      <w:r>
+        <w:rPr>
+          <w:rFonts w:ascii="Calibri" w:hAnsi="Calibri" w:cs="Times New Roman"/>
+        </w:rPr>
+        <w:sym w:font="Wingdings" w:char="F0DF"/>
+      </w:r>
+      <w:r>
+        <w:rPr>
+          <w:rFonts w:ascii="Calibri" w:hAnsi="Calibri" w:cs="Times New Roman"/>
+        </w:rPr>
+        <w:t xml:space="preserve"> 0</w:t>
+      </w:r>
+    </w:p>
+    <w:p>
+      <w:pPr>
+        <w:ind w:left="540"/>
+        <w:rPr>
+          <w:rFonts w:ascii="Calibri" w:hAnsi="Calibri" w:cs="Times New Roman"/>
+        </w:rPr>
+      </w:pPr>
+      <w:r>
+        <w:rPr>
+          <w:rFonts w:ascii="Calibri" w:hAnsi="Calibri" w:cs="Times New Roman"/>
+        </w:rPr>
+        <w:t>robot.</w:t>
+      </w:r>
+      <w:r>
+        <w:rPr>
+          <w:rFonts w:ascii="Calibri" w:hAnsi="Calibri" w:cs="Times New Roman"/>
+        </w:rPr>
+        <w:t>move</w:t>
+      </w:r>
+      <w:r>
+        <w:rPr>
+          <w:rFonts w:ascii="Calibri" w:hAnsi="Calibri" w:cs="Times New Roman"/>
+        </w:rPr>
+        <w:t>(</w:t>
+      </w:r>
+      <w:r>
+        <w:rPr>
+          <w:rFonts w:ascii="Calibri" w:hAnsi="Calibri" w:cs="Times New Roman"/>
+        </w:rPr>
+        <w:t>coor</w:t>
+      </w:r>
+      <w:r>
+        <w:rPr>
+          <w:rFonts w:ascii="Calibri" w:hAnsi="Calibri" w:cs="Times New Roman"/>
+        </w:rPr>
+        <w:t>)</w:t>
+      </w:r>
+    </w:p>
+    <w:p>
+      <w:pPr>
+        <w:ind w:left="540"/>
+        <w:rPr>
+          <w:rFonts w:ascii="Calibri" w:hAnsi="Calibri" w:cs="Times New Roman"/>
+        </w:rPr>
+      </w:pPr>
+      <w:r>
+        <w:rPr>
+          <w:rFonts w:ascii="Calibri" w:hAnsi="Calibri" w:cs="Times New Roman"/>
+        </w:rPr>
+        <w:t>excpect</w:t>
+      </w:r>
+      <w:r>
+        <w:rPr>
+          <w:rFonts w:ascii="Calibri" w:hAnsi="Calibri" w:cs="Times New Roman"/>
+        </w:rPr>
+        <w:t>e</w:t>
+      </w:r>
+      <w:r>
+        <w:rPr>
+          <w:rFonts w:ascii="Calibri" w:hAnsi="Calibri" w:cs="Times New Roman"/>
+        </w:rPr>
+        <w:t>dValue</w:t>
+      </w:r>
+      <w:r>
+        <w:rPr>
+          <w:rFonts w:ascii="Calibri" w:hAnsi="Calibri" w:cs="Times New Roman"/>
+        </w:rPr>
+        <w:t xml:space="preserve">MovePoint </w:t>
+      </w:r>
+      <w:r>
+        <w:rPr>
+          <w:rFonts w:ascii="Calibri" w:hAnsi="Calibri" w:cs="Times New Roman"/>
+        </w:rPr>
+        <w:sym w:font="Wingdings" w:char="F0DF"/>
+      </w:r>
+      <w:r>
+        <w:rPr>
+          <w:rFonts w:ascii="Calibri" w:hAnsi="Calibri" w:cs="Times New Roman"/>
+        </w:rPr>
+        <w:t xml:space="preserve"> 0</w:t>
+      </w:r>
+    </w:p>
+    <w:p>
+      <w:pPr>
+        <w:ind w:left="540"/>
+        <w:rPr>
+          <w:rFonts w:ascii="Calibri" w:hAnsi="Calibri" w:cs="Times New Roman"/>
+        </w:rPr>
+      </w:pPr>
+      <w:r>
+        <w:rPr>
+          <w:rFonts w:ascii="Calibri" w:hAnsi="Calibri" w:cs="Times New Roman"/>
+        </w:rPr>
+        <w:t>actualValue</w:t>
+      </w:r>
+      <w:r>
+        <w:rPr>
+          <w:rFonts w:ascii="Calibri" w:hAnsi="Calibri" w:cs="Times New Roman"/>
+        </w:rPr>
+        <w:t xml:space="preserve">MovePoint </w:t>
+      </w:r>
+      <w:r>
+        <w:rPr>
+          <w:rFonts w:ascii="Calibri" w:hAnsi="Calibri" w:cs="Times New Roman"/>
+        </w:rPr>
+        <w:sym w:font="Wingdings" w:char="F0DF"/>
+      </w:r>
+      <w:r>
+        <w:rPr>
+          <w:rFonts w:ascii="Calibri" w:hAnsi="Calibri" w:cs="Times New Roman"/>
+        </w:rPr>
+        <w:t xml:space="preserve"> robot.movementPoint</w:t>
+      </w:r>
+    </w:p>
+    <w:p>
+      <w:pPr>
+        <w:ind w:left="540"/>
+        <w:rPr>
+          <w:rFonts w:ascii="Calibri" w:hAnsi="Calibri" w:cs="Times New Roman"/>
+        </w:rPr>
+      </w:pPr>
+      <w:r>
+        <w:rPr>
+          <w:rFonts w:ascii="Calibri" w:hAnsi="Calibri" w:cs="Times New Roman"/>
+        </w:rPr>
+        <w:t>assert if actualValue</w:t>
+      </w:r>
+      <w:r>
+        <w:rPr>
+          <w:rFonts w:ascii="Calibri" w:hAnsi="Calibri" w:cs="Times New Roman"/>
+        </w:rPr>
+        <w:t xml:space="preserve">MovePoint and </w:t>
+      </w:r>
+      <w:r>
+        <w:rPr>
+          <w:rFonts w:ascii="Calibri" w:hAnsi="Calibri" w:cs="Times New Roman"/>
+        </w:rPr>
+        <w:t>excpect</w:t>
+      </w:r>
+      <w:r>
+        <w:rPr>
+          <w:rFonts w:ascii="Calibri" w:hAnsi="Calibri" w:cs="Times New Roman"/>
+        </w:rPr>
+        <w:t>e</w:t>
+      </w:r>
+      <w:r>
+        <w:rPr>
+          <w:rFonts w:ascii="Calibri" w:hAnsi="Calibri" w:cs="Times New Roman"/>
+        </w:rPr>
+        <w:t>dValue</w:t>
+      </w:r>
+      <w:r>
+        <w:rPr>
+          <w:rFonts w:ascii="Calibri" w:hAnsi="Calibri" w:cs="Times New Roman"/>
+        </w:rPr>
+        <w:t xml:space="preserve">MovePoint </w:t>
+      </w:r>
+      <w:r>
+        <w:rPr>
+          <w:rFonts w:ascii="Calibri" w:hAnsi="Calibri" w:cs="Times New Roman"/>
+        </w:rPr>
+        <w:t>are equal</w:t>
+      </w:r>
+    </w:p>
+    <w:p>
+      <w:pPr>
+        <w:ind w:left="540"/>
+        <w:rPr>
+          <w:rFonts w:ascii="Calibri" w:hAnsi="Calibri" w:cs="Times New Roman"/>
+        </w:rPr>
+      </w:pPr>
+      <w:r>
+        <w:rPr>
+          <w:rFonts w:ascii="Calibri" w:hAnsi="Calibri" w:cs="Times New Roman"/>
+        </w:rPr>
+        <w:t xml:space="preserve">expectedValueCoor </w:t>
+      </w:r>
+      <w:r>
+        <w:rPr>
+          <w:rFonts w:ascii="Calibri" w:hAnsi="Calibri" w:cs="Times New Roman"/>
+        </w:rPr>
+        <w:sym w:font="Wingdings" w:char="F0DF"/>
+      </w:r>
+      <w:r>
+        <w:rPr>
+          <w:rFonts w:ascii="Calibri" w:hAnsi="Calibri" w:cs="Times New Roman"/>
+        </w:rPr>
+        <w:t xml:space="preserve"> robot.coor</w:t>
+      </w:r>
+    </w:p>
+    <w:p>
+      <w:pPr>
+        <w:ind w:left="540"/>
+        <w:rPr>
+          <w:rFonts w:ascii="Calibri" w:hAnsi="Calibri" w:cs="Times New Roman"/>
+        </w:rPr>
+      </w:pPr>
+      <w:r>
+        <w:rPr>
+          <w:rFonts w:ascii="Calibri" w:hAnsi="Calibri" w:cs="Times New Roman"/>
+        </w:rPr>
+        <w:t xml:space="preserve">actualValueCoor </w:t>
+      </w:r>
+      <w:r>
+        <w:rPr>
+          <w:rFonts w:ascii="Calibri" w:hAnsi="Calibri" w:cs="Times New Roman"/>
+        </w:rPr>
+        <w:sym w:font="Wingdings" w:char="F0DF"/>
+      </w:r>
+      <w:r>
+        <w:rPr>
+          <w:rFonts w:ascii="Calibri" w:hAnsi="Calibri" w:cs="Times New Roman"/>
+        </w:rPr>
+        <w:t xml:space="preserve"> robot.coor</w:t>
+      </w:r>
+    </w:p>
+    <w:p>
+      <w:pPr>
+        <w:ind w:left="540"/>
+        <w:rPr>
+          <w:rFonts w:ascii="Calibri" w:hAnsi="Calibri" w:cs="Times New Roman"/>
+        </w:rPr>
+      </w:pPr>
+      <w:r>
+        <w:rPr>
+          <w:rFonts w:ascii="Calibri" w:hAnsi="Calibri" w:cs="Times New Roman"/>
+        </w:rPr>
+        <w:t xml:space="preserve">assert if </w:t>
+      </w:r>
+      <w:r>
+        <w:rPr>
+          <w:rFonts w:ascii="Calibri" w:hAnsi="Calibri" w:cs="Times New Roman"/>
+        </w:rPr>
+        <w:t>actualValueCoor</w:t>
+      </w:r>
       <w:r>
         <w:rPr>
           <w:rFonts w:ascii="Calibri" w:hAnsi="Calibri" w:cs="Times New Roman"/>
@@ -3014,229 +2779,19 @@
         <w:rPr>
           <w:rFonts w:ascii="Calibri" w:hAnsi="Calibri" w:cs="Times New Roman"/>
         </w:rPr>
-        <w:sym w:font="Wingdings" w:char="F0DF"/>
-      </w:r>
-      <w:r>
-        <w:rPr>
-          <w:rFonts w:ascii="Calibri" w:hAnsi="Calibri" w:cs="Times New Roman"/>
-        </w:rPr>
-        <w:t xml:space="preserve"> 0</w:t>
-      </w:r>
-    </w:p>
-    <w:p>
-      <w:pPr>
-        <w:ind w:left="540"/>
-        <w:rPr>
-          <w:rFonts w:ascii="Calibri" w:hAnsi="Calibri" w:cs="Times New Roman"/>
-        </w:rPr>
-      </w:pPr>
-      <w:proofErr w:type="spellStart"/>
-      <w:r>
-        <w:rPr>
-          <w:rFonts w:ascii="Calibri" w:hAnsi="Calibri" w:cs="Times New Roman"/>
-        </w:rPr>
-        <w:t>robot.</w:t>
-      </w:r>
-      <w:r>
-        <w:rPr>
-          <w:rFonts w:ascii="Calibri" w:hAnsi="Calibri" w:cs="Times New Roman"/>
-        </w:rPr>
-        <w:t>move</w:t>
-      </w:r>
-      <w:proofErr w:type="spellEnd"/>
-      <w:r>
-        <w:rPr>
-          <w:rFonts w:ascii="Calibri" w:hAnsi="Calibri" w:cs="Times New Roman"/>
-        </w:rPr>
-        <w:t>(</w:t>
-      </w:r>
-      <w:proofErr w:type="spellStart"/>
-      <w:r>
-        <w:rPr>
-          <w:rFonts w:ascii="Calibri" w:hAnsi="Calibri" w:cs="Times New Roman"/>
-        </w:rPr>
-        <w:t>coor</w:t>
-      </w:r>
-      <w:proofErr w:type="spellEnd"/>
-      <w:r>
-        <w:rPr>
-          <w:rFonts w:ascii="Calibri" w:hAnsi="Calibri" w:cs="Times New Roman"/>
-        </w:rPr>
-        <w:t>)</w:t>
-      </w:r>
-    </w:p>
-    <w:p>
-      <w:pPr>
-        <w:ind w:left="540"/>
-        <w:rPr>
-          <w:rFonts w:ascii="Calibri" w:hAnsi="Calibri" w:cs="Times New Roman"/>
-        </w:rPr>
-      </w:pPr>
-      <w:r>
-        <w:rPr>
-          <w:rFonts w:ascii="Calibri" w:hAnsi="Calibri" w:cs="Times New Roman"/>
-        </w:rPr>
-        <w:t xml:space="preserve">excpectdValue1 </w:t>
-      </w:r>
-      <w:r>
-        <w:rPr>
-          <w:rFonts w:ascii="Calibri" w:hAnsi="Calibri" w:cs="Times New Roman"/>
-        </w:rPr>
-        <w:sym w:font="Wingdings" w:char="F0DF"/>
-      </w:r>
-      <w:r>
-        <w:rPr>
-          <w:rFonts w:ascii="Calibri" w:hAnsi="Calibri" w:cs="Times New Roman"/>
-        </w:rPr>
-        <w:t xml:space="preserve"> 0</w:t>
-      </w:r>
-    </w:p>
-    <w:p>
-      <w:pPr>
-        <w:ind w:left="540"/>
-        <w:rPr>
-          <w:rFonts w:ascii="Calibri" w:hAnsi="Calibri" w:cs="Times New Roman"/>
-        </w:rPr>
-      </w:pPr>
-      <w:r>
-        <w:rPr>
-          <w:rFonts w:ascii="Calibri" w:hAnsi="Calibri" w:cs="Times New Roman"/>
-        </w:rPr>
-        <w:t xml:space="preserve">actualValue1 </w:t>
-      </w:r>
-      <w:r>
-        <w:rPr>
-          <w:rFonts w:ascii="Calibri" w:hAnsi="Calibri" w:cs="Times New Roman"/>
-        </w:rPr>
-        <w:sym w:font="Wingdings" w:char="F0DF"/>
-      </w:r>
-      <w:r>
-        <w:rPr>
-          <w:rFonts w:ascii="Calibri" w:hAnsi="Calibri" w:cs="Times New Roman"/>
-        </w:rPr>
-        <w:t xml:space="preserve"> </w:t>
-      </w:r>
-      <w:proofErr w:type="spellStart"/>
-      <w:r>
-        <w:rPr>
-          <w:rFonts w:ascii="Calibri" w:hAnsi="Calibri" w:cs="Times New Roman"/>
-        </w:rPr>
-        <w:t>robot.movementPoint</w:t>
-      </w:r>
-      <w:proofErr w:type="spellEnd"/>
-    </w:p>
-    <w:p>
-      <w:pPr>
-        <w:ind w:left="540"/>
-        <w:rPr>
-          <w:rFonts w:ascii="Calibri" w:hAnsi="Calibri" w:cs="Times New Roman"/>
-        </w:rPr>
-      </w:pPr>
-    </w:p>
-    <w:p>
-      <w:pPr>
-        <w:ind w:left="540"/>
-        <w:rPr>
-          <w:rFonts w:ascii="Calibri" w:hAnsi="Calibri" w:cs="Times New Roman"/>
-        </w:rPr>
-      </w:pPr>
-    </w:p>
-    <w:p>
-      <w:pPr>
-        <w:ind w:left="540"/>
-        <w:rPr>
-          <w:rFonts w:ascii="Calibri" w:hAnsi="Calibri" w:cs="Times New Roman"/>
-        </w:rPr>
-      </w:pPr>
-      <w:proofErr w:type="spellStart"/>
-      <w:r>
-        <w:rPr>
-          <w:rFonts w:ascii="Calibri" w:hAnsi="Calibri" w:cs="Times New Roman"/>
-        </w:rPr>
-        <w:t>actualValue</w:t>
-      </w:r>
-      <w:proofErr w:type="spellEnd"/>
-      <w:r>
-        <w:rPr>
-          <w:rFonts w:ascii="Calibri" w:hAnsi="Calibri" w:cs="Times New Roman"/>
-        </w:rPr>
-        <w:t xml:space="preserve"> =</w:t>
-      </w:r>
-    </w:p>
-    <w:p>
-      <w:pPr>
-        <w:ind w:left="540"/>
-        <w:rPr>
-          <w:rFonts w:ascii="Calibri" w:hAnsi="Calibri" w:cs="Times New Roman"/>
-        </w:rPr>
-      </w:pPr>
-      <w:proofErr w:type="spellStart"/>
-      <w:r>
-        <w:rPr>
-          <w:rFonts w:ascii="Calibri" w:hAnsi="Calibri" w:cs="Times New Roman"/>
-        </w:rPr>
-        <w:t>excpectdValue</w:t>
-      </w:r>
-      <w:proofErr w:type="spellEnd"/>
-      <w:r>
-        <w:rPr>
-          <w:rFonts w:ascii="Calibri" w:hAnsi="Calibri" w:cs="Times New Roman"/>
-        </w:rPr>
-        <w:t xml:space="preserve"> = true</w:t>
-      </w:r>
-    </w:p>
-    <w:p>
-      <w:pPr>
-        <w:ind w:left="540"/>
-        <w:rPr>
-          <w:rFonts w:ascii="Calibri" w:hAnsi="Calibri" w:cs="Times New Roman"/>
-        </w:rPr>
-      </w:pPr>
-    </w:p>
-    <w:p>
-      <w:pPr>
-        <w:ind w:left="540"/>
-        <w:rPr>
-          <w:rFonts w:ascii="Calibri" w:hAnsi="Calibri" w:cs="Times New Roman"/>
-        </w:rPr>
-      </w:pPr>
-      <w:r>
-        <w:rPr>
-          <w:rFonts w:ascii="Calibri" w:hAnsi="Calibri" w:cs="Times New Roman"/>
-        </w:rPr>
-        <w:t xml:space="preserve">assert if </w:t>
-      </w:r>
-      <w:proofErr w:type="spellStart"/>
-      <w:r>
-        <w:rPr>
-          <w:rFonts w:ascii="Calibri" w:hAnsi="Calibri" w:cs="Times New Roman"/>
-        </w:rPr>
-        <w:t>actualValue</w:t>
-      </w:r>
-      <w:proofErr w:type="spellEnd"/>
-      <w:r>
-        <w:rPr>
-          <w:rFonts w:ascii="Calibri" w:hAnsi="Calibri" w:cs="Times New Roman"/>
-        </w:rPr>
-        <w:t xml:space="preserve"> and </w:t>
-      </w:r>
-      <w:proofErr w:type="spellStart"/>
-      <w:r>
-        <w:rPr>
-          <w:rFonts w:ascii="Calibri" w:hAnsi="Calibri" w:cs="Times New Roman"/>
-        </w:rPr>
-        <w:t>excpectdValue</w:t>
-      </w:r>
-      <w:proofErr w:type="spellEnd"/>
-      <w:r>
-        <w:rPr>
-          <w:rFonts w:ascii="Calibri" w:hAnsi="Calibri" w:cs="Times New Roman"/>
-        </w:rPr>
-        <w:t xml:space="preserve"> are equal</w:t>
-      </w:r>
-    </w:p>
-    <w:p/>
-    <w:p/>
+        <w:t xml:space="preserve">and expectedValueCoor </w:t>
+      </w:r>
+      <w:r>
+        <w:rPr>
+          <w:rFonts w:ascii="Calibri" w:hAnsi="Calibri" w:cs="Times New Roman"/>
+        </w:rPr>
+        <w:t>are equal</w:t>
+      </w:r>
+    </w:p>
+    <w:p>
+      <w:bookmarkStart w:id="0" w:name="_GoBack"/>
+      <w:bookmarkEnd w:id="0"/>
+    </w:p>
     <w:p>
       <w:pPr>
         <w:pStyle w:val="Heading4"/>
@@ -3249,33 +2804,12 @@
         <w:t>shoot</w:t>
       </w:r>
       <w:r>
-        <w:t>(</w:t>
-      </w:r>
-      <w:proofErr w:type="spellStart"/>
-      <w:r>
-        <w:t>int</w:t>
-      </w:r>
-      <w:proofErr w:type="spellEnd"/>
-      <w:r>
-        <w:t xml:space="preserve"> distance): Coordinate </w:t>
-      </w:r>
-      <w:proofErr w:type="spellStart"/>
-      <w:r>
-        <w:t>coor</w:t>
-      </w:r>
-      <w:proofErr w:type="spellEnd"/>
-    </w:p>
-    <w:p>
-      <w:r>
-        <w:t xml:space="preserve">Summary: This unit test is to test </w:t>
-      </w:r>
-      <w:proofErr w:type="spellStart"/>
-      <w:r>
-        <w:t>Robot.shoot</w:t>
-      </w:r>
-      <w:proofErr w:type="spellEnd"/>
-      <w:r>
-        <w:t>() which receives a distance to shoot and returns the target coordinate.</w:t>
+        <w:t>(int distance): Coordinate coor</w:t>
+      </w:r>
+    </w:p>
+    <w:p>
+      <w:r>
+        <w:t>Summary: This unit test is to test Robot.shoot() which receives a distance to shoot and returns the target coordinate.</w:t>
       </w:r>
     </w:p>
     <w:p/>
@@ -3342,143 +2876,127 @@
         <w:rPr>
           <w:rFonts w:ascii="Calibri" w:hAnsi="Calibri" w:cs="Times New Roman"/>
         </w:rPr>
+        <w:t xml:space="preserve">robot_2 </w:t>
+      </w:r>
+      <w:r>
+        <w:rPr>
+          <w:rFonts w:ascii="Calibri" w:hAnsi="Calibri" w:cs="Times New Roman"/>
+        </w:rPr>
+        <w:sym w:font="Wingdings" w:char="F0DF"/>
+      </w:r>
+      <w:r>
+        <w:rPr>
+          <w:rFonts w:ascii="Calibri" w:hAnsi="Calibri" w:cs="Times New Roman"/>
+        </w:rPr>
+        <w:t xml:space="preserve"> new Robot()</w:t>
+      </w:r>
+    </w:p>
+    <w:p>
+      <w:pPr>
+        <w:ind w:left="540"/>
+        <w:rPr>
+          <w:rFonts w:ascii="Calibri" w:hAnsi="Calibri" w:cs="Times New Roman"/>
+        </w:rPr>
+      </w:pPr>
+    </w:p>
+    <w:p>
+      <w:pPr>
+        <w:ind w:left="540"/>
+        <w:rPr>
+          <w:rFonts w:ascii="Calibri" w:hAnsi="Calibri" w:cs="Times New Roman"/>
+        </w:rPr>
+      </w:pPr>
+      <w:r>
+        <w:rPr>
+          <w:rFonts w:ascii="Calibri" w:hAnsi="Calibri" w:cs="Times New Roman"/>
+        </w:rPr>
+        <w:t xml:space="preserve">robot_3 </w:t>
+      </w:r>
+      <w:r>
+        <w:rPr>
+          <w:rFonts w:ascii="Calibri" w:hAnsi="Calibri" w:cs="Times New Roman"/>
+        </w:rPr>
+        <w:sym w:font="Wingdings" w:char="F0DF"/>
+      </w:r>
+      <w:r>
+        <w:rPr>
+          <w:rFonts w:ascii="Calibri" w:hAnsi="Calibri" w:cs="Times New Roman"/>
+        </w:rPr>
+        <w:t xml:space="preserve"> new Robot()</w:t>
+      </w:r>
+    </w:p>
+    <w:p>
+      <w:pPr>
+        <w:ind w:left="540"/>
+        <w:rPr>
+          <w:rFonts w:ascii="Calibri" w:hAnsi="Calibri" w:cs="Times New Roman"/>
+        </w:rPr>
+      </w:pPr>
+      <w:r>
+        <w:rPr>
+          <w:rFonts w:ascii="Calibri" w:hAnsi="Calibri" w:cs="Times New Roman"/>
+        </w:rPr>
+        <w:t xml:space="preserve">robot_4 </w:t>
+      </w:r>
+      <w:r>
+        <w:rPr>
+          <w:rFonts w:ascii="Calibri" w:hAnsi="Calibri" w:cs="Times New Roman"/>
+        </w:rPr>
+        <w:sym w:font="Wingdings" w:char="F0DF"/>
+      </w:r>
+      <w:r>
+        <w:rPr>
+          <w:rFonts w:ascii="Calibri" w:hAnsi="Calibri" w:cs="Times New Roman"/>
+        </w:rPr>
+        <w:t xml:space="preserve"> new Robot()</w:t>
+      </w:r>
+    </w:p>
+    <w:p>
+      <w:pPr>
+        <w:ind w:left="540"/>
+        <w:rPr>
+          <w:rFonts w:ascii="Calibri" w:hAnsi="Calibri" w:cs="Times New Roman"/>
+        </w:rPr>
+      </w:pPr>
+      <w:r>
+        <w:rPr>
+          <w:rFonts w:ascii="Calibri" w:hAnsi="Calibri" w:cs="Times New Roman"/>
+        </w:rPr>
+        <w:t>declare ex</w:t>
+      </w:r>
+      <w:r>
+        <w:rPr>
+          <w:rFonts w:ascii="Calibri" w:hAnsi="Calibri" w:cs="Times New Roman"/>
+        </w:rPr>
+        <w:t>pect</w:t>
+      </w:r>
+      <w:r>
+        <w:rPr>
+          <w:rFonts w:ascii="Calibri" w:hAnsi="Calibri" w:cs="Times New Roman"/>
+        </w:rPr>
+        <w:t>e</w:t>
+      </w:r>
+      <w:r>
+        <w:rPr>
+          <w:rFonts w:ascii="Calibri" w:hAnsi="Calibri" w:cs="Times New Roman"/>
+        </w:rPr>
+        <w:t>dValue</w:t>
+      </w:r>
+    </w:p>
+    <w:p>
+      <w:pPr>
+        <w:ind w:left="540"/>
+        <w:rPr>
+          <w:rFonts w:ascii="Calibri" w:hAnsi="Calibri" w:cs="Times New Roman"/>
+        </w:rPr>
+      </w:pPr>
+      <w:r>
+        <w:rPr>
+          <w:rFonts w:ascii="Calibri" w:hAnsi="Calibri" w:cs="Times New Roman"/>
+        </w:rPr>
         <w:lastRenderedPageBreak/>
-        <w:t xml:space="preserve">robot_2 </w:t>
-      </w:r>
-      <w:r>
-        <w:rPr>
-          <w:rFonts w:ascii="Calibri" w:hAnsi="Calibri" w:cs="Times New Roman"/>
-        </w:rPr>
-        <w:sym w:font="Wingdings" w:char="F0DF"/>
-      </w:r>
-      <w:r>
-        <w:rPr>
-          <w:rFonts w:ascii="Calibri" w:hAnsi="Calibri" w:cs="Times New Roman"/>
-        </w:rPr>
-        <w:t xml:space="preserve"> new Robot()</w:t>
-      </w:r>
-    </w:p>
-    <w:p>
-      <w:pPr>
-        <w:ind w:left="540"/>
-        <w:rPr>
-          <w:rFonts w:ascii="Calibri" w:hAnsi="Calibri" w:cs="Times New Roman"/>
-        </w:rPr>
-      </w:pPr>
-    </w:p>
-    <w:p>
-      <w:pPr>
-        <w:ind w:left="540"/>
-        <w:rPr>
-          <w:rFonts w:ascii="Calibri" w:hAnsi="Calibri" w:cs="Times New Roman"/>
-        </w:rPr>
-      </w:pPr>
-      <w:r>
-        <w:rPr>
-          <w:rFonts w:ascii="Calibri" w:hAnsi="Calibri" w:cs="Times New Roman"/>
-        </w:rPr>
-        <w:t xml:space="preserve">robot_3 </w:t>
-      </w:r>
-      <w:r>
-        <w:rPr>
-          <w:rFonts w:ascii="Calibri" w:hAnsi="Calibri" w:cs="Times New Roman"/>
-        </w:rPr>
-        <w:sym w:font="Wingdings" w:char="F0DF"/>
-      </w:r>
-      <w:r>
-        <w:rPr>
-          <w:rFonts w:ascii="Calibri" w:hAnsi="Calibri" w:cs="Times New Roman"/>
-        </w:rPr>
-        <w:t xml:space="preserve"> new Robot()</w:t>
-      </w:r>
-    </w:p>
-    <w:p>
-      <w:pPr>
-        <w:ind w:left="540"/>
-        <w:rPr>
-          <w:rFonts w:ascii="Calibri" w:hAnsi="Calibri" w:cs="Times New Roman"/>
-        </w:rPr>
-      </w:pPr>
-      <w:r>
-        <w:rPr>
-          <w:rFonts w:ascii="Calibri" w:hAnsi="Calibri" w:cs="Times New Roman"/>
-        </w:rPr>
-        <w:t xml:space="preserve">robot_4 </w:t>
-      </w:r>
-      <w:r>
-        <w:rPr>
-          <w:rFonts w:ascii="Calibri" w:hAnsi="Calibri" w:cs="Times New Roman"/>
-        </w:rPr>
-        <w:sym w:font="Wingdings" w:char="F0DF"/>
-      </w:r>
-      <w:r>
-        <w:rPr>
-          <w:rFonts w:ascii="Calibri" w:hAnsi="Calibri" w:cs="Times New Roman"/>
-        </w:rPr>
-        <w:t xml:space="preserve"> new Robot()</w:t>
-      </w:r>
-    </w:p>
-    <w:p>
-      <w:pPr>
-        <w:ind w:left="540"/>
-        <w:rPr>
-          <w:rFonts w:ascii="Calibri" w:hAnsi="Calibri" w:cs="Times New Roman"/>
-        </w:rPr>
-      </w:pPr>
-      <w:r>
-        <w:rPr>
-          <w:rFonts w:ascii="Calibri" w:hAnsi="Calibri" w:cs="Times New Roman"/>
-        </w:rPr>
-        <w:t xml:space="preserve">declare </w:t>
-      </w:r>
-      <w:proofErr w:type="spellStart"/>
-      <w:r>
-        <w:rPr>
-          <w:rFonts w:ascii="Calibri" w:hAnsi="Calibri" w:cs="Times New Roman"/>
-        </w:rPr>
-        <w:t>ex</w:t>
-      </w:r>
-      <w:r>
-        <w:rPr>
-          <w:rFonts w:ascii="Calibri" w:hAnsi="Calibri" w:cs="Times New Roman"/>
-        </w:rPr>
-        <w:t>pect</w:t>
-      </w:r>
-      <w:r>
-        <w:rPr>
-          <w:rFonts w:ascii="Calibri" w:hAnsi="Calibri" w:cs="Times New Roman"/>
-        </w:rPr>
-        <w:t>e</w:t>
-      </w:r>
-      <w:r>
-        <w:rPr>
-          <w:rFonts w:ascii="Calibri" w:hAnsi="Calibri" w:cs="Times New Roman"/>
-        </w:rPr>
-        <w:t>dValue</w:t>
-      </w:r>
-      <w:proofErr w:type="spellEnd"/>
-    </w:p>
-    <w:p>
-      <w:pPr>
-        <w:ind w:left="540"/>
-        <w:rPr>
-          <w:rFonts w:ascii="Calibri" w:hAnsi="Calibri" w:cs="Times New Roman"/>
-        </w:rPr>
-      </w:pPr>
-      <w:r>
-        <w:rPr>
-          <w:rFonts w:ascii="Calibri" w:hAnsi="Calibri" w:cs="Times New Roman"/>
-        </w:rPr>
-        <w:t xml:space="preserve">declare </w:t>
-      </w:r>
-      <w:proofErr w:type="spellStart"/>
-      <w:r>
-        <w:rPr>
-          <w:rFonts w:ascii="Calibri" w:hAnsi="Calibri" w:cs="Times New Roman"/>
-        </w:rPr>
-        <w:t>actualValue</w:t>
-      </w:r>
-      <w:proofErr w:type="spellEnd"/>
+        <w:t>declare actualValue</w:t>
+      </w:r>
     </w:p>
     <w:p>
       <w:pPr>
@@ -3514,13 +3032,8 @@
           <w:numId w:val="3"/>
         </w:numPr>
       </w:pPr>
-      <w:proofErr w:type="spellStart"/>
-      <w:r>
-        <w:t>demaged</w:t>
-      </w:r>
-      <w:proofErr w:type="spellEnd"/>
-      <w:r>
-        <w:t>()</w:t>
+      <w:r>
+        <w:t>demaged()</w:t>
       </w:r>
     </w:p>
     <w:p>
@@ -3616,12 +3129,7 @@
         <w:pStyle w:val="ListParagraph"/>
       </w:pPr>
       <w:r>
-        <w:t>We find a problem of the design document. After the last submission, we realized that we missed the AI player class in our final version. The reason of that was a mistake occurred when using version control system. In detail, there was a version contains the AI player class,</w:t>
-      </w:r>
-      <w:bookmarkStart w:id="0" w:name="_GoBack"/>
-      <w:bookmarkEnd w:id="0"/>
-      <w:r>
-        <w:t xml:space="preserve"> and then a new version which doesn’t contain the AI player class was committed to the repository and covered the previous version without solving conflict properly. From this issue we’ve obtained some valuable experience about how to </w:t>
+        <w:t xml:space="preserve">We find a problem of the design document. After the last submission, we realized that we missed the AI player class in our final version. The reason of that was a mistake occurred when using version control system. In detail, there was a version contains the AI player class, and then a new version which doesn’t contain the AI player class was committed to the repository and covered the previous version without solving conflict properly. From this issue we’ve obtained some valuable experience about how to </w:t>
       </w:r>
       <w:r>
         <w:t>collaborate</w:t>
@@ -3663,35 +3171,20 @@
         <w:t xml:space="preserve">test case 1: </w:t>
       </w:r>
       <w:r>
-        <w:t xml:space="preserve"> </w:t>
-      </w:r>
-      <w:proofErr w:type="spellStart"/>
-      <w:r>
-        <w:t>balabalabala</w:t>
-      </w:r>
-      <w:proofErr w:type="spellEnd"/>
+        <w:t xml:space="preserve"> balabalabala</w:t>
+      </w:r>
     </w:p>
     <w:p>
       <w:r>
         <w:tab/>
-        <w:t xml:space="preserve">input: </w:t>
-      </w:r>
-      <w:proofErr w:type="spellStart"/>
-      <w:r>
-        <w:t>balabalabala</w:t>
-      </w:r>
-      <w:proofErr w:type="spellEnd"/>
+        <w:t>input: balabalabala</w:t>
+      </w:r>
     </w:p>
     <w:p>
       <w:r>
         <w:tab/>
-        <w:t xml:space="preserve">expected output: </w:t>
-      </w:r>
-      <w:proofErr w:type="spellStart"/>
-      <w:r>
-        <w:t>balabalabala</w:t>
-      </w:r>
-      <w:proofErr w:type="spellEnd"/>
+        <w:t>expected output: balabalabala</w:t>
+      </w:r>
     </w:p>
     <w:p>
       <w:r>
@@ -3707,7 +3200,6 @@
     <w:p/>
     <w:p>
       <w:r>
-        <w:lastRenderedPageBreak/>
         <w:t>Functional test</w:t>
       </w:r>
     </w:p>
@@ -3728,7 +3220,7 @@
 </file>
 
 <file path=word/endnotes.xml><?xml version="1.0" encoding="utf-8"?>
-<w:endnotes xmlns:wpc="http://schemas.microsoft.com/office/word/2010/wordprocessingCanvas" xmlns:mo="http://schemas.microsoft.com/office/mac/office/2008/main" xmlns:mc="http://schemas.openxmlformats.org/markup-compatibility/2006" xmlns:mv="urn:schemas-microsoft-com:mac:vml" xmlns:o="urn:schemas-microsoft-com:office:office" xmlns:r="http://schemas.openxmlformats.org/officeDocument/2006/relationships" xmlns:m="http://schemas.openxmlformats.org/officeDocument/2006/math" xmlns:v="urn:schemas-microsoft-com:vml" xmlns:wp14="http://schemas.microsoft.com/office/word/2010/wordprocessingDrawing" xmlns:wp="http://schemas.openxmlformats.org/drawingml/2006/wordprocessingDrawing" xmlns:w10="urn:schemas-microsoft-com:office:word" xmlns:w="http://schemas.openxmlformats.org/wordprocessingml/2006/main" xmlns:w14="http://schemas.microsoft.com/office/word/2010/wordml" xmlns:w15="http://schemas.microsoft.com/office/word/2012/wordml" xmlns:wpg="http://schemas.microsoft.com/office/word/2010/wordprocessingGroup" xmlns:wpi="http://schemas.microsoft.com/office/word/2010/wordprocessingInk" xmlns:wne="http://schemas.microsoft.com/office/word/2006/wordml" xmlns:wps="http://schemas.microsoft.com/office/word/2010/wordprocessingShape" mc:Ignorable="w14 w15 wp14">
+<w:endnotes xmlns:wpc="http://schemas.microsoft.com/office/word/2010/wordprocessingCanvas" xmlns:cx="http://schemas.microsoft.com/office/drawing/2014/chartex" xmlns:cx1="http://schemas.microsoft.com/office/drawing/2015/9/8/chartex" xmlns:cx2="http://schemas.microsoft.com/office/drawing/2015/10/21/chartex" xmlns:cx3="http://schemas.microsoft.com/office/drawing/2016/5/9/chartex" xmlns:cx4="http://schemas.microsoft.com/office/drawing/2016/5/10/chartex" xmlns:cx5="http://schemas.microsoft.com/office/drawing/2016/5/11/chartex" xmlns:mc="http://schemas.openxmlformats.org/markup-compatibility/2006" xmlns:o="urn:schemas-microsoft-com:office:office" xmlns:r="http://schemas.openxmlformats.org/officeDocument/2006/relationships" xmlns:m="http://schemas.openxmlformats.org/officeDocument/2006/math" xmlns:v="urn:schemas-microsoft-com:vml" xmlns:wp14="http://schemas.microsoft.com/office/word/2010/wordprocessingDrawing" xmlns:wp="http://schemas.openxmlformats.org/drawingml/2006/wordprocessingDrawing" xmlns:w10="urn:schemas-microsoft-com:office:word" xmlns:w="http://schemas.openxmlformats.org/wordprocessingml/2006/main" xmlns:w14="http://schemas.microsoft.com/office/word/2010/wordml" xmlns:w15="http://schemas.microsoft.com/office/word/2012/wordml" xmlns:w16se="http://schemas.microsoft.com/office/word/2015/wordml/symex" xmlns:wpg="http://schemas.microsoft.com/office/word/2010/wordprocessingGroup" xmlns:wpi="http://schemas.microsoft.com/office/word/2010/wordprocessingInk" xmlns:wne="http://schemas.microsoft.com/office/word/2006/wordml" xmlns:wps="http://schemas.microsoft.com/office/word/2010/wordprocessingShape" mc:Ignorable="w14 w15 w16se wp14">
   <w:endnote w:type="separator" w:id="-1">
     <w:p>
       <w:r>
@@ -3747,7 +3239,7 @@
 </file>
 
 <file path=word/footnotes.xml><?xml version="1.0" encoding="utf-8"?>
-<w:footnotes xmlns:wpc="http://schemas.microsoft.com/office/word/2010/wordprocessingCanvas" xmlns:mo="http://schemas.microsoft.com/office/mac/office/2008/main" xmlns:mc="http://schemas.openxmlformats.org/markup-compatibility/2006" xmlns:mv="urn:schemas-microsoft-com:mac:vml" xmlns:o="urn:schemas-microsoft-com:office:office" xmlns:r="http://schemas.openxmlformats.org/officeDocument/2006/relationships" xmlns:m="http://schemas.openxmlformats.org/officeDocument/2006/math" xmlns:v="urn:schemas-microsoft-com:vml" xmlns:wp14="http://schemas.microsoft.com/office/word/2010/wordprocessingDrawing" xmlns:wp="http://schemas.openxmlformats.org/drawingml/2006/wordprocessingDrawing" xmlns:w10="urn:schemas-microsoft-com:office:word" xmlns:w="http://schemas.openxmlformats.org/wordprocessingml/2006/main" xmlns:w14="http://schemas.microsoft.com/office/word/2010/wordml" xmlns:w15="http://schemas.microsoft.com/office/word/2012/wordml" xmlns:wpg="http://schemas.microsoft.com/office/word/2010/wordprocessingGroup" xmlns:wpi="http://schemas.microsoft.com/office/word/2010/wordprocessingInk" xmlns:wne="http://schemas.microsoft.com/office/word/2006/wordml" xmlns:wps="http://schemas.microsoft.com/office/word/2010/wordprocessingShape" mc:Ignorable="w14 w15 wp14">
+<w:footnotes xmlns:wpc="http://schemas.microsoft.com/office/word/2010/wordprocessingCanvas" xmlns:cx="http://schemas.microsoft.com/office/drawing/2014/chartex" xmlns:cx1="http://schemas.microsoft.com/office/drawing/2015/9/8/chartex" xmlns:cx2="http://schemas.microsoft.com/office/drawing/2015/10/21/chartex" xmlns:cx3="http://schemas.microsoft.com/office/drawing/2016/5/9/chartex" xmlns:cx4="http://schemas.microsoft.com/office/drawing/2016/5/10/chartex" xmlns:cx5="http://schemas.microsoft.com/office/drawing/2016/5/11/chartex" xmlns:mc="http://schemas.openxmlformats.org/markup-compatibility/2006" xmlns:o="urn:schemas-microsoft-com:office:office" xmlns:r="http://schemas.openxmlformats.org/officeDocument/2006/relationships" xmlns:m="http://schemas.openxmlformats.org/officeDocument/2006/math" xmlns:v="urn:schemas-microsoft-com:vml" xmlns:wp14="http://schemas.microsoft.com/office/word/2010/wordprocessingDrawing" xmlns:wp="http://schemas.openxmlformats.org/drawingml/2006/wordprocessingDrawing" xmlns:w10="urn:schemas-microsoft-com:office:word" xmlns:w="http://schemas.openxmlformats.org/wordprocessingml/2006/main" xmlns:w14="http://schemas.microsoft.com/office/word/2010/wordml" xmlns:w15="http://schemas.microsoft.com/office/word/2012/wordml" xmlns:w16se="http://schemas.microsoft.com/office/word/2015/wordml/symex" xmlns:wpg="http://schemas.microsoft.com/office/word/2010/wordprocessingGroup" xmlns:wpi="http://schemas.microsoft.com/office/word/2010/wordprocessingInk" xmlns:wne="http://schemas.microsoft.com/office/word/2006/wordml" xmlns:wps="http://schemas.microsoft.com/office/word/2010/wordprocessingShape" mc:Ignorable="w14 w15 w16se wp14">
   <w:footnote w:type="separator" w:id="-1">
     <w:p>
       <w:r>
@@ -3766,8 +3258,8 @@
 </file>
 
 <file path=word/numbering.xml><?xml version="1.0" encoding="utf-8"?>
-<w:numbering xmlns:wpc="http://schemas.microsoft.com/office/word/2010/wordprocessingCanvas" xmlns:mo="http://schemas.microsoft.com/office/mac/office/2008/main" xmlns:mc="http://schemas.openxmlformats.org/markup-compatibility/2006" xmlns:mv="urn:schemas-microsoft-com:mac:vml" xmlns:o="urn:schemas-microsoft-com:office:office" xmlns:r="http://schemas.openxmlformats.org/officeDocument/2006/relationships" xmlns:m="http://schemas.openxmlformats.org/officeDocument/2006/math" xmlns:v="urn:schemas-microsoft-com:vml" xmlns:wp14="http://schemas.microsoft.com/office/word/2010/wordprocessingDrawing" xmlns:wp="http://schemas.openxmlformats.org/drawingml/2006/wordprocessingDrawing" xmlns:w10="urn:schemas-microsoft-com:office:word" xmlns:w="http://schemas.openxmlformats.org/wordprocessingml/2006/main" xmlns:w14="http://schemas.microsoft.com/office/word/2010/wordml" xmlns:w15="http://schemas.microsoft.com/office/word/2012/wordml" xmlns:wpg="http://schemas.microsoft.com/office/word/2010/wordprocessingGroup" xmlns:wpi="http://schemas.microsoft.com/office/word/2010/wordprocessingInk" xmlns:wne="http://schemas.microsoft.com/office/word/2006/wordml" xmlns:wps="http://schemas.microsoft.com/office/word/2010/wordprocessingShape" mc:Ignorable="w14 w15 wp14">
-  <w:abstractNum w:abstractNumId="0">
+<w:numbering xmlns:wpc="http://schemas.microsoft.com/office/word/2010/wordprocessingCanvas" xmlns:cx="http://schemas.microsoft.com/office/drawing/2014/chartex" xmlns:cx1="http://schemas.microsoft.com/office/drawing/2015/9/8/chartex" xmlns:cx2="http://schemas.microsoft.com/office/drawing/2015/10/21/chartex" xmlns:cx3="http://schemas.microsoft.com/office/drawing/2016/5/9/chartex" xmlns:cx4="http://schemas.microsoft.com/office/drawing/2016/5/10/chartex" xmlns:cx5="http://schemas.microsoft.com/office/drawing/2016/5/11/chartex" xmlns:mc="http://schemas.openxmlformats.org/markup-compatibility/2006" xmlns:o="urn:schemas-microsoft-com:office:office" xmlns:r="http://schemas.openxmlformats.org/officeDocument/2006/relationships" xmlns:m="http://schemas.openxmlformats.org/officeDocument/2006/math" xmlns:v="urn:schemas-microsoft-com:vml" xmlns:wp14="http://schemas.microsoft.com/office/word/2010/wordprocessingDrawing" xmlns:wp="http://schemas.openxmlformats.org/drawingml/2006/wordprocessingDrawing" xmlns:w10="urn:schemas-microsoft-com:office:word" xmlns:w="http://schemas.openxmlformats.org/wordprocessingml/2006/main" xmlns:w14="http://schemas.microsoft.com/office/word/2010/wordml" xmlns:w15="http://schemas.microsoft.com/office/word/2012/wordml" xmlns:w16se="http://schemas.microsoft.com/office/word/2015/wordml/symex" xmlns:wpg="http://schemas.microsoft.com/office/word/2010/wordprocessingGroup" xmlns:wpi="http://schemas.microsoft.com/office/word/2010/wordprocessingInk" xmlns:wne="http://schemas.microsoft.com/office/word/2006/wordml" xmlns:wps="http://schemas.microsoft.com/office/word/2010/wordprocessingShape" mc:Ignorable="w14 w15 w16se wp14">
+  <w:abstractNum w:abstractNumId="0" w15:restartNumberingAfterBreak="0">
     <w:nsid w:val="058D100C"/>
     <w:multiLevelType w:val="multilevel"/>
     <w:tmpl w:val="F1587632"/>
@@ -3888,7 +3380,7 @@
       </w:rPr>
     </w:lvl>
   </w:abstractNum>
-  <w:abstractNum w:abstractNumId="1">
+  <w:abstractNum w:abstractNumId="1" w15:restartNumberingAfterBreak="0">
     <w:nsid w:val="1F7632B9"/>
     <w:multiLevelType w:val="multilevel"/>
     <w:tmpl w:val="4FF863F6"/>
@@ -4001,7 +3493,7 @@
       </w:rPr>
     </w:lvl>
   </w:abstractNum>
-  <w:abstractNum w:abstractNumId="2">
+  <w:abstractNum w:abstractNumId="2" w15:restartNumberingAfterBreak="0">
     <w:nsid w:val="23D13B9D"/>
     <w:multiLevelType w:val="multilevel"/>
     <w:tmpl w:val="9CA29C5A"/>
@@ -4122,7 +3614,7 @@
       </w:rPr>
     </w:lvl>
   </w:abstractNum>
-  <w:abstractNum w:abstractNumId="3">
+  <w:abstractNum w:abstractNumId="3" w15:restartNumberingAfterBreak="0">
     <w:nsid w:val="2D6E0118"/>
     <w:multiLevelType w:val="hybridMultilevel"/>
     <w:tmpl w:val="3B8016D4"/>
@@ -4235,7 +3727,7 @@
       </w:rPr>
     </w:lvl>
   </w:abstractNum>
-  <w:abstractNum w:abstractNumId="4">
+  <w:abstractNum w:abstractNumId="4" w15:restartNumberingAfterBreak="0">
     <w:nsid w:val="547F522C"/>
     <w:multiLevelType w:val="multilevel"/>
     <w:tmpl w:val="5A921322"/>
@@ -4384,7 +3876,7 @@
       </w:rPr>
     </w:lvl>
   </w:abstractNum>
-  <w:abstractNum w:abstractNumId="5">
+  <w:abstractNum w:abstractNumId="5" w15:restartNumberingAfterBreak="0">
     <w:nsid w:val="6A620149"/>
     <w:multiLevelType w:val="multilevel"/>
     <w:tmpl w:val="F55EAC24"/>
@@ -4497,7 +3989,7 @@
       </w:rPr>
     </w:lvl>
   </w:abstractNum>
-  <w:abstractNum w:abstractNumId="6">
+  <w:abstractNum w:abstractNumId="6" w15:restartNumberingAfterBreak="0">
     <w:nsid w:val="79BE3416"/>
     <w:multiLevelType w:val="hybridMultilevel"/>
     <w:tmpl w:val="3EE2CC4C"/>
@@ -4586,7 +4078,7 @@
       </w:pPr>
     </w:lvl>
   </w:abstractNum>
-  <w:abstractNum w:abstractNumId="7">
+  <w:abstractNum w:abstractNumId="7" w15:restartNumberingAfterBreak="0">
     <w:nsid w:val="7B3862CE"/>
     <w:multiLevelType w:val="hybridMultilevel"/>
     <w:tmpl w:val="71D80C6E"/>
@@ -4727,7 +4219,7 @@
 </file>
 
 <file path=word/styles.xml><?xml version="1.0" encoding="utf-8"?>
-<w:styles xmlns:mc="http://schemas.openxmlformats.org/markup-compatibility/2006" xmlns:r="http://schemas.openxmlformats.org/officeDocument/2006/relationships" xmlns:w="http://schemas.openxmlformats.org/wordprocessingml/2006/main" xmlns:w14="http://schemas.microsoft.com/office/word/2010/wordml" xmlns:w15="http://schemas.microsoft.com/office/word/2012/wordml" mc:Ignorable="w14 w15">
+<w:styles xmlns:mc="http://schemas.openxmlformats.org/markup-compatibility/2006" xmlns:r="http://schemas.openxmlformats.org/officeDocument/2006/relationships" xmlns:w="http://schemas.openxmlformats.org/wordprocessingml/2006/main" xmlns:w14="http://schemas.microsoft.com/office/word/2010/wordml" xmlns:w15="http://schemas.microsoft.com/office/word/2012/wordml" xmlns:w16se="http://schemas.microsoft.com/office/word/2015/wordml/symex" mc:Ignorable="w14 w15 w16se">
   <w:docDefaults>
     <w:rPrDefault>
       <w:rPr>
@@ -4739,7 +4231,7 @@
     </w:rPrDefault>
     <w:pPrDefault/>
   </w:docDefaults>
-  <w:latentStyles w:defLockedState="0" w:defUIPriority="99" w:defSemiHidden="0" w:defUnhideWhenUsed="0" w:defQFormat="0" w:count="382">
+  <w:latentStyles w:defLockedState="0" w:defUIPriority="99" w:defSemiHidden="0" w:defUnhideWhenUsed="0" w:defQFormat="0" w:count="374">
     <w:lsdException w:name="Normal" w:uiPriority="0" w:qFormat="1"/>
     <w:lsdException w:name="heading 1" w:uiPriority="9" w:qFormat="1"/>
     <w:lsdException w:name="heading 2" w:semiHidden="1" w:uiPriority="9" w:unhideWhenUsed="1" w:qFormat="1"/>
@@ -5240,7 +4732,6 @@
       <w:szCs w:val="22"/>
     </w:rPr>
     <w:tblPr>
-      <w:tblInd w:w="0" w:type="dxa"/>
       <w:tblBorders>
         <w:top w:val="single" w:sz="4" w:space="0" w:color="auto"/>
         <w:left w:val="single" w:sz="4" w:space="0" w:color="auto"/>
@@ -5249,12 +4740,6 @@
         <w:insideH w:val="single" w:sz="4" w:space="0" w:color="auto"/>
         <w:insideV w:val="single" w:sz="4" w:space="0" w:color="auto"/>
       </w:tblBorders>
-      <w:tblCellMar>
-        <w:top w:w="0" w:type="dxa"/>
-        <w:left w:w="108" w:type="dxa"/>
-        <w:bottom w:w="0" w:type="dxa"/>
-        <w:right w:w="108" w:type="dxa"/>
-      </w:tblCellMar>
     </w:tblPr>
   </w:style>
   <w:style w:type="paragraph" w:styleId="Header">

</xml_diff>

<commit_message>
add unit test for damaged method in Robot class.
</commit_message>
<xml_diff>
--- a/doc/TestingPlan.docx
+++ b/doc/TestingPlan.docx
@@ -1339,8 +1339,13 @@
           <w:numId w:val="3"/>
         </w:numPr>
       </w:pPr>
-      <w:r>
-        <w:t xml:space="preserve">isDead(): bool </w:t>
+      <w:proofErr w:type="gramStart"/>
+      <w:r>
+        <w:t>isDead(</w:t>
+      </w:r>
+      <w:proofErr w:type="gramEnd"/>
+      <w:r>
+        <w:t xml:space="preserve">): bool </w:t>
       </w:r>
     </w:p>
     <w:p>
@@ -1530,25 +1535,47 @@
           <w:rFonts w:ascii="Calibri" w:hAnsi="Calibri" w:cs="Times New Roman"/>
         </w:rPr>
       </w:pPr>
-      <w:r>
-        <w:rPr>
-          <w:rFonts w:ascii="Calibri" w:hAnsi="Calibri" w:cs="Times New Roman"/>
-        </w:rPr>
-        <w:t>robot.healthPoint = 1</w:t>
-      </w:r>
-    </w:p>
-    <w:p>
-      <w:pPr>
-        <w:ind w:left="540"/>
-        <w:rPr>
-          <w:rFonts w:ascii="Calibri" w:hAnsi="Calibri" w:cs="Times New Roman"/>
-        </w:rPr>
-      </w:pPr>
-      <w:r>
-        <w:rPr>
-          <w:rFonts w:ascii="Calibri" w:hAnsi="Calibri" w:cs="Times New Roman"/>
-        </w:rPr>
-        <w:t>actualValue = robot.isDead()</w:t>
+      <w:proofErr w:type="gramStart"/>
+      <w:r>
+        <w:rPr>
+          <w:rFonts w:ascii="Calibri" w:hAnsi="Calibri" w:cs="Times New Roman"/>
+        </w:rPr>
+        <w:t>robot.healthPoint</w:t>
+      </w:r>
+      <w:proofErr w:type="gramEnd"/>
+      <w:r>
+        <w:rPr>
+          <w:rFonts w:ascii="Calibri" w:hAnsi="Calibri" w:cs="Times New Roman"/>
+        </w:rPr>
+        <w:t xml:space="preserve"> = 1</w:t>
+      </w:r>
+    </w:p>
+    <w:p>
+      <w:pPr>
+        <w:ind w:left="540"/>
+        <w:rPr>
+          <w:rFonts w:ascii="Calibri" w:hAnsi="Calibri" w:cs="Times New Roman"/>
+        </w:rPr>
+      </w:pPr>
+      <w:r>
+        <w:rPr>
+          <w:rFonts w:ascii="Calibri" w:hAnsi="Calibri" w:cs="Times New Roman"/>
+        </w:rPr>
+        <w:t xml:space="preserve">actualValue = </w:t>
+      </w:r>
+      <w:proofErr w:type="gramStart"/>
+      <w:r>
+        <w:rPr>
+          <w:rFonts w:ascii="Calibri" w:hAnsi="Calibri" w:cs="Times New Roman"/>
+        </w:rPr>
+        <w:t>robot.isDead</w:t>
+      </w:r>
+      <w:proofErr w:type="gramEnd"/>
+      <w:r>
+        <w:rPr>
+          <w:rFonts w:ascii="Calibri" w:hAnsi="Calibri" w:cs="Times New Roman"/>
+        </w:rPr>
+        <w:t>()</w:t>
       </w:r>
     </w:p>
     <w:p>
@@ -1642,25 +1669,47 @@
           <w:rFonts w:ascii="Calibri" w:hAnsi="Calibri" w:cs="Times New Roman"/>
         </w:rPr>
       </w:pPr>
-      <w:r>
-        <w:rPr>
-          <w:rFonts w:ascii="Calibri" w:hAnsi="Calibri" w:cs="Times New Roman"/>
-        </w:rPr>
-        <w:t>robot.healthPoint = 0</w:t>
-      </w:r>
-    </w:p>
-    <w:p>
-      <w:pPr>
-        <w:ind w:left="540"/>
-        <w:rPr>
-          <w:rFonts w:ascii="Calibri" w:hAnsi="Calibri" w:cs="Times New Roman"/>
-        </w:rPr>
-      </w:pPr>
-      <w:r>
-        <w:rPr>
-          <w:rFonts w:ascii="Calibri" w:hAnsi="Calibri" w:cs="Times New Roman"/>
-        </w:rPr>
-        <w:t>actualValue = robot.isDead()</w:t>
+      <w:proofErr w:type="gramStart"/>
+      <w:r>
+        <w:rPr>
+          <w:rFonts w:ascii="Calibri" w:hAnsi="Calibri" w:cs="Times New Roman"/>
+        </w:rPr>
+        <w:t>robot.healthPoint</w:t>
+      </w:r>
+      <w:proofErr w:type="gramEnd"/>
+      <w:r>
+        <w:rPr>
+          <w:rFonts w:ascii="Calibri" w:hAnsi="Calibri" w:cs="Times New Roman"/>
+        </w:rPr>
+        <w:t xml:space="preserve"> = 0</w:t>
+      </w:r>
+    </w:p>
+    <w:p>
+      <w:pPr>
+        <w:ind w:left="540"/>
+        <w:rPr>
+          <w:rFonts w:ascii="Calibri" w:hAnsi="Calibri" w:cs="Times New Roman"/>
+        </w:rPr>
+      </w:pPr>
+      <w:r>
+        <w:rPr>
+          <w:rFonts w:ascii="Calibri" w:hAnsi="Calibri" w:cs="Times New Roman"/>
+        </w:rPr>
+        <w:t xml:space="preserve">actualValue = </w:t>
+      </w:r>
+      <w:proofErr w:type="gramStart"/>
+      <w:r>
+        <w:rPr>
+          <w:rFonts w:ascii="Calibri" w:hAnsi="Calibri" w:cs="Times New Roman"/>
+        </w:rPr>
+        <w:t>robot.isDead</w:t>
+      </w:r>
+      <w:proofErr w:type="gramEnd"/>
+      <w:r>
+        <w:rPr>
+          <w:rFonts w:ascii="Calibri" w:hAnsi="Calibri" w:cs="Times New Roman"/>
+        </w:rPr>
+        <w:t>()</w:t>
       </w:r>
     </w:p>
     <w:p>
@@ -1754,25 +1803,47 @@
           <w:rFonts w:ascii="Calibri" w:hAnsi="Calibri" w:cs="Times New Roman"/>
         </w:rPr>
       </w:pPr>
-      <w:r>
-        <w:rPr>
-          <w:rFonts w:ascii="Calibri" w:hAnsi="Calibri" w:cs="Times New Roman"/>
-        </w:rPr>
-        <w:t>robot.healthPoint = -1</w:t>
-      </w:r>
-    </w:p>
-    <w:p>
-      <w:pPr>
-        <w:ind w:left="540"/>
-        <w:rPr>
-          <w:rFonts w:ascii="Calibri" w:hAnsi="Calibri" w:cs="Times New Roman"/>
-        </w:rPr>
-      </w:pPr>
-      <w:r>
-        <w:rPr>
-          <w:rFonts w:ascii="Calibri" w:hAnsi="Calibri" w:cs="Times New Roman"/>
-        </w:rPr>
-        <w:t>actualValue = robot.isDead()</w:t>
+      <w:proofErr w:type="gramStart"/>
+      <w:r>
+        <w:rPr>
+          <w:rFonts w:ascii="Calibri" w:hAnsi="Calibri" w:cs="Times New Roman"/>
+        </w:rPr>
+        <w:t>robot.healthPoint</w:t>
+      </w:r>
+      <w:proofErr w:type="gramEnd"/>
+      <w:r>
+        <w:rPr>
+          <w:rFonts w:ascii="Calibri" w:hAnsi="Calibri" w:cs="Times New Roman"/>
+        </w:rPr>
+        <w:t xml:space="preserve"> = -1</w:t>
+      </w:r>
+    </w:p>
+    <w:p>
+      <w:pPr>
+        <w:ind w:left="540"/>
+        <w:rPr>
+          <w:rFonts w:ascii="Calibri" w:hAnsi="Calibri" w:cs="Times New Roman"/>
+        </w:rPr>
+      </w:pPr>
+      <w:r>
+        <w:rPr>
+          <w:rFonts w:ascii="Calibri" w:hAnsi="Calibri" w:cs="Times New Roman"/>
+        </w:rPr>
+        <w:t xml:space="preserve">actualValue = </w:t>
+      </w:r>
+      <w:proofErr w:type="gramStart"/>
+      <w:r>
+        <w:rPr>
+          <w:rFonts w:ascii="Calibri" w:hAnsi="Calibri" w:cs="Times New Roman"/>
+        </w:rPr>
+        <w:t>robot.isDead</w:t>
+      </w:r>
+      <w:proofErr w:type="gramEnd"/>
+      <w:r>
+        <w:rPr>
+          <w:rFonts w:ascii="Calibri" w:hAnsi="Calibri" w:cs="Times New Roman"/>
+        </w:rPr>
+        <w:t>()</w:t>
       </w:r>
     </w:p>
     <w:p>
@@ -1797,8 +1868,13 @@
           <w:numId w:val="3"/>
         </w:numPr>
       </w:pPr>
-      <w:r>
-        <w:t>turn()</w:t>
+      <w:proofErr w:type="gramStart"/>
+      <w:r>
+        <w:t>turn(</w:t>
+      </w:r>
+      <w:proofErr w:type="gramEnd"/>
+      <w:r>
+        <w:t>)</w:t>
       </w:r>
     </w:p>
     <w:p>
@@ -1877,6 +1953,7 @@
           <w:rFonts w:ascii="Calibri" w:hAnsi="Calibri" w:cs="Times New Roman"/>
         </w:rPr>
       </w:pPr>
+      <w:proofErr w:type="gramStart"/>
       <w:r>
         <w:rPr>
           <w:rFonts w:ascii="Calibri" w:hAnsi="Calibri" w:cs="Times New Roman"/>
@@ -1887,7 +1964,14 @@
         <w:rPr>
           <w:rFonts w:ascii="Calibri" w:hAnsi="Calibri" w:cs="Times New Roman"/>
         </w:rPr>
-        <w:t>direction = 0</w:t>
+        <w:t>direction</w:t>
+      </w:r>
+      <w:proofErr w:type="gramEnd"/>
+      <w:r>
+        <w:rPr>
+          <w:rFonts w:ascii="Calibri" w:hAnsi="Calibri" w:cs="Times New Roman"/>
+        </w:rPr>
+        <w:t xml:space="preserve"> = 0</w:t>
       </w:r>
     </w:p>
     <w:p>
@@ -1897,6 +1981,7 @@
           <w:rFonts w:ascii="Calibri" w:hAnsi="Calibri" w:cs="Times New Roman"/>
         </w:rPr>
       </w:pPr>
+      <w:proofErr w:type="gramStart"/>
       <w:r>
         <w:rPr>
           <w:rFonts w:ascii="Calibri" w:hAnsi="Calibri" w:cs="Times New Roman"/>
@@ -1909,6 +1994,7 @@
         </w:rPr>
         <w:t>turn</w:t>
       </w:r>
+      <w:proofErr w:type="gramEnd"/>
       <w:r>
         <w:rPr>
           <w:rFonts w:ascii="Calibri" w:hAnsi="Calibri" w:cs="Times New Roman"/>
@@ -1941,12 +2027,14 @@
         </w:rPr>
         <w:t xml:space="preserve">actualDirection = </w:t>
       </w:r>
+      <w:proofErr w:type="gramStart"/>
       <w:r>
         <w:rPr>
           <w:rFonts w:ascii="Calibri" w:hAnsi="Calibri" w:cs="Times New Roman"/>
         </w:rPr>
         <w:t>robot.direction</w:t>
       </w:r>
+      <w:proofErr w:type="gramEnd"/>
     </w:p>
     <w:p>
       <w:pPr>
@@ -2026,6 +2114,7 @@
           <w:rFonts w:ascii="Calibri" w:hAnsi="Calibri" w:cs="Times New Roman"/>
         </w:rPr>
       </w:pPr>
+      <w:proofErr w:type="gramStart"/>
       <w:r>
         <w:rPr>
           <w:rFonts w:ascii="Calibri" w:hAnsi="Calibri" w:cs="Times New Roman"/>
@@ -2036,7 +2125,14 @@
         <w:rPr>
           <w:rFonts w:ascii="Calibri" w:hAnsi="Calibri" w:cs="Times New Roman"/>
         </w:rPr>
-        <w:t>direction = 0</w:t>
+        <w:t>direction</w:t>
+      </w:r>
+      <w:proofErr w:type="gramEnd"/>
+      <w:r>
+        <w:rPr>
+          <w:rFonts w:ascii="Calibri" w:hAnsi="Calibri" w:cs="Times New Roman"/>
+        </w:rPr>
+        <w:t xml:space="preserve"> = 0</w:t>
       </w:r>
     </w:p>
     <w:p>
@@ -2046,11 +2142,19 @@
           <w:rFonts w:ascii="Calibri" w:hAnsi="Calibri" w:cs="Times New Roman"/>
         </w:rPr>
       </w:pPr>
-      <w:r>
-        <w:rPr>
-          <w:rFonts w:ascii="Calibri" w:hAnsi="Calibri" w:cs="Times New Roman"/>
-        </w:rPr>
-        <w:t>robot.turn(expectedDirection)</w:t>
+      <w:proofErr w:type="gramStart"/>
+      <w:r>
+        <w:rPr>
+          <w:rFonts w:ascii="Calibri" w:hAnsi="Calibri" w:cs="Times New Roman"/>
+        </w:rPr>
+        <w:t>robot.turn</w:t>
+      </w:r>
+      <w:proofErr w:type="gramEnd"/>
+      <w:r>
+        <w:rPr>
+          <w:rFonts w:ascii="Calibri" w:hAnsi="Calibri" w:cs="Times New Roman"/>
+        </w:rPr>
+        <w:t>(expectedDirection)</w:t>
       </w:r>
     </w:p>
     <w:p>
@@ -2066,12 +2170,14 @@
         </w:rPr>
         <w:t xml:space="preserve">actualDirection = </w:t>
       </w:r>
+      <w:proofErr w:type="gramStart"/>
       <w:r>
         <w:rPr>
           <w:rFonts w:ascii="Calibri" w:hAnsi="Calibri" w:cs="Times New Roman"/>
         </w:rPr>
         <w:t>robot.direction</w:t>
       </w:r>
+      <w:proofErr w:type="gramEnd"/>
     </w:p>
     <w:p>
       <w:pPr>
@@ -2150,11 +2256,19 @@
         </w:rPr>
         <w:t xml:space="preserve">try </w:t>
       </w:r>
-      <w:r>
-        <w:rPr>
-          <w:rFonts w:ascii="Calibri" w:hAnsi="Calibri" w:cs="Times New Roman"/>
-        </w:rPr>
-        <w:t>robot.turn(expectedDirection)</w:t>
+      <w:proofErr w:type="gramStart"/>
+      <w:r>
+        <w:rPr>
+          <w:rFonts w:ascii="Calibri" w:hAnsi="Calibri" w:cs="Times New Roman"/>
+        </w:rPr>
+        <w:t>robot.turn</w:t>
+      </w:r>
+      <w:proofErr w:type="gramEnd"/>
+      <w:r>
+        <w:rPr>
+          <w:rFonts w:ascii="Calibri" w:hAnsi="Calibri" w:cs="Times New Roman"/>
+        </w:rPr>
+        <w:t>(expectedDirection)</w:t>
       </w:r>
     </w:p>
     <w:p>
@@ -2220,7 +2334,21 @@
         <w:rPr>
           <w:rFonts w:ascii="Calibri" w:hAnsi="Calibri" w:cs="Times New Roman"/>
         </w:rPr>
-        <w:t>try robot.turn(expectedDirection)</w:t>
+        <w:t xml:space="preserve">try </w:t>
+      </w:r>
+      <w:proofErr w:type="gramStart"/>
+      <w:r>
+        <w:rPr>
+          <w:rFonts w:ascii="Calibri" w:hAnsi="Calibri" w:cs="Times New Roman"/>
+        </w:rPr>
+        <w:t>robot.turn</w:t>
+      </w:r>
+      <w:proofErr w:type="gramEnd"/>
+      <w:r>
+        <w:rPr>
+          <w:rFonts w:ascii="Calibri" w:hAnsi="Calibri" w:cs="Times New Roman"/>
+        </w:rPr>
+        <w:t>(expectedDirection)</w:t>
       </w:r>
     </w:p>
     <w:p>
@@ -2236,8 +2364,6 @@
         </w:rPr>
         <w:t>catch parameter out of bound exception</w:t>
       </w:r>
-      <w:bookmarkStart w:id="0" w:name="_GoBack"/>
-      <w:bookmarkEnd w:id="0"/>
     </w:p>
     <w:p>
       <w:pPr>
@@ -2247,8 +2373,13 @@
           <w:numId w:val="3"/>
         </w:numPr>
       </w:pPr>
-      <w:r>
-        <w:t>move()</w:t>
+      <w:proofErr w:type="gramStart"/>
+      <w:r>
+        <w:t>move(</w:t>
+      </w:r>
+      <w:proofErr w:type="gramEnd"/>
+      <w:r>
+        <w:t>)</w:t>
       </w:r>
     </w:p>
     <w:p>
@@ -2668,6 +2799,7 @@
           <w:rFonts w:ascii="Calibri" w:hAnsi="Calibri" w:cs="Times New Roman"/>
         </w:rPr>
       </w:pPr>
+      <w:proofErr w:type="gramStart"/>
       <w:r>
         <w:rPr>
           <w:rFonts w:ascii="Calibri" w:hAnsi="Calibri" w:cs="Times New Roman"/>
@@ -2680,6 +2812,7 @@
         </w:rPr>
         <w:t>move</w:t>
       </w:r>
+      <w:proofErr w:type="gramEnd"/>
       <w:r>
         <w:rPr>
           <w:rFonts w:ascii="Calibri" w:hAnsi="Calibri" w:cs="Times New Roman"/>
@@ -2980,6 +3113,7 @@
           <w:rFonts w:ascii="Calibri" w:hAnsi="Calibri" w:cs="Times New Roman"/>
         </w:rPr>
       </w:pPr>
+      <w:proofErr w:type="gramStart"/>
       <w:r>
         <w:rPr>
           <w:rFonts w:ascii="Calibri" w:hAnsi="Calibri" w:cs="Times New Roman"/>
@@ -2992,6 +3126,7 @@
         </w:rPr>
         <w:t>move</w:t>
       </w:r>
+      <w:proofErr w:type="gramEnd"/>
       <w:r>
         <w:rPr>
           <w:rFonts w:ascii="Calibri" w:hAnsi="Calibri" w:cs="Times New Roman"/>
@@ -3236,11 +3371,16 @@
           <w:numId w:val="3"/>
         </w:numPr>
       </w:pPr>
+      <w:proofErr w:type="gramStart"/>
       <w:r>
         <w:t>shoot</w:t>
       </w:r>
       <w:r>
-        <w:t>(int distance): Coordinate coor</w:t>
+        <w:t>(</w:t>
+      </w:r>
+      <w:proofErr w:type="gramEnd"/>
+      <w:r>
+        <w:t>int distance): Coordinate coor</w:t>
       </w:r>
     </w:p>
     <w:p>
@@ -3467,9 +3607,461 @@
           <w:numId w:val="3"/>
         </w:numPr>
       </w:pPr>
-      <w:r>
-        <w:t>demaged()</w:t>
-      </w:r>
+      <w:proofErr w:type="gramStart"/>
+      <w:r>
+        <w:t>demaged(</w:t>
+      </w:r>
+      <w:proofErr w:type="gramEnd"/>
+      <w:r>
+        <w:t>)</w:t>
+      </w:r>
+    </w:p>
+    <w:p>
+      <w:pPr>
+        <w:rPr>
+          <w:rFonts w:ascii="Calibri" w:hAnsi="Calibri" w:cs="Times New Roman"/>
+        </w:rPr>
+      </w:pPr>
+      <w:r>
+        <w:rPr>
+          <w:rFonts w:ascii="Calibri" w:hAnsi="Calibri" w:cs="Times New Roman"/>
+        </w:rPr>
+        <w:t>Summary: This unit test is to test</w:t>
+      </w:r>
+      <w:r>
+        <w:rPr>
+          <w:rFonts w:ascii="Calibri" w:hAnsi="Calibri" w:cs="Times New Roman"/>
+        </w:rPr>
+        <w:t xml:space="preserve"> Robot.</w:t>
+      </w:r>
+      <w:r>
+        <w:rPr>
+          <w:rFonts w:ascii="Calibri" w:hAnsi="Calibri" w:cs="Times New Roman"/>
+        </w:rPr>
+        <w:t>damaged</w:t>
+      </w:r>
+      <w:r>
+        <w:rPr>
+          <w:rFonts w:ascii="Calibri" w:hAnsi="Calibri" w:cs="Times New Roman"/>
+        </w:rPr>
+        <w:t>(</w:t>
+      </w:r>
+      <w:r>
+        <w:rPr>
+          <w:rFonts w:ascii="Calibri" w:hAnsi="Calibri" w:cs="Times New Roman"/>
+        </w:rPr>
+        <w:t>int attackPoint</w:t>
+      </w:r>
+      <w:r>
+        <w:rPr>
+          <w:rFonts w:ascii="Calibri" w:hAnsi="Calibri" w:cs="Times New Roman"/>
+        </w:rPr>
+        <w:t>)</w:t>
+      </w:r>
+      <w:r>
+        <w:rPr>
+          <w:rFonts w:ascii="Calibri" w:hAnsi="Calibri" w:cs="Times New Roman"/>
+        </w:rPr>
+        <w:t xml:space="preserve"> it it can change robots’ health point correctly. </w:t>
+      </w:r>
+    </w:p>
+    <w:p>
+      <w:pPr>
+        <w:rPr>
+          <w:rFonts w:ascii="Calibri" w:hAnsi="Calibri" w:cs="Times New Roman"/>
+        </w:rPr>
+      </w:pPr>
+    </w:p>
+    <w:p>
+      <w:pPr>
+        <w:ind w:left="540"/>
+        <w:rPr>
+          <w:rFonts w:ascii="Calibri" w:hAnsi="Calibri" w:cs="Times New Roman"/>
+        </w:rPr>
+      </w:pPr>
+      <w:r>
+        <w:rPr>
+          <w:rFonts w:ascii="Calibri" w:hAnsi="Calibri" w:cs="Times New Roman"/>
+        </w:rPr>
+        <w:t xml:space="preserve">robot </w:t>
+      </w:r>
+      <w:r>
+        <w:rPr>
+          <w:rFonts w:ascii="Calibri" w:hAnsi="Calibri" w:cs="Times New Roman"/>
+        </w:rPr>
+        <w:sym w:font="Wingdings" w:char="F0DF"/>
+      </w:r>
+      <w:r>
+        <w:rPr>
+          <w:rFonts w:ascii="Calibri" w:hAnsi="Calibri" w:cs="Times New Roman"/>
+        </w:rPr>
+        <w:t xml:space="preserve"> new Robot()</w:t>
+      </w:r>
+    </w:p>
+    <w:p>
+      <w:pPr>
+        <w:ind w:left="540"/>
+        <w:rPr>
+          <w:rFonts w:ascii="Calibri" w:hAnsi="Calibri" w:cs="Times New Roman"/>
+        </w:rPr>
+      </w:pPr>
+      <w:r>
+        <w:rPr>
+          <w:rFonts w:ascii="Calibri" w:hAnsi="Calibri" w:cs="Times New Roman"/>
+        </w:rPr>
+        <w:t>declare ex</w:t>
+      </w:r>
+      <w:r>
+        <w:rPr>
+          <w:rFonts w:ascii="Calibri" w:hAnsi="Calibri" w:cs="Times New Roman"/>
+        </w:rPr>
+        <w:t>pect</w:t>
+      </w:r>
+      <w:r>
+        <w:rPr>
+          <w:rFonts w:ascii="Calibri" w:hAnsi="Calibri" w:cs="Times New Roman"/>
+        </w:rPr>
+        <w:t>e</w:t>
+      </w:r>
+      <w:r>
+        <w:rPr>
+          <w:rFonts w:ascii="Calibri" w:hAnsi="Calibri" w:cs="Times New Roman"/>
+        </w:rPr>
+        <w:t>dValue</w:t>
+      </w:r>
+    </w:p>
+    <w:p>
+      <w:pPr>
+        <w:ind w:left="540"/>
+        <w:rPr>
+          <w:rFonts w:ascii="Calibri" w:hAnsi="Calibri" w:cs="Times New Roman"/>
+        </w:rPr>
+      </w:pPr>
+      <w:r>
+        <w:rPr>
+          <w:rFonts w:ascii="Calibri" w:hAnsi="Calibri" w:cs="Times New Roman"/>
+        </w:rPr>
+        <w:t>declare actualValue</w:t>
+      </w:r>
+    </w:p>
+    <w:p>
+      <w:pPr>
+        <w:ind w:left="540"/>
+        <w:rPr>
+          <w:rFonts w:ascii="Calibri" w:hAnsi="Calibri" w:cs="Times New Roman"/>
+        </w:rPr>
+      </w:pPr>
+      <w:r>
+        <w:rPr>
+          <w:rFonts w:ascii="Calibri" w:hAnsi="Calibri" w:cs="Times New Roman"/>
+        </w:rPr>
+        <w:t> </w:t>
+      </w:r>
+    </w:p>
+    <w:p>
+      <w:pPr>
+        <w:pStyle w:val="ListParagraph"/>
+        <w:numPr>
+          <w:ilvl w:val="0"/>
+          <w:numId w:val="7"/>
+        </w:numPr>
+        <w:rPr>
+          <w:rFonts w:ascii="Calibri" w:hAnsi="Calibri" w:cs="Times New Roman"/>
+        </w:rPr>
+      </w:pPr>
+      <w:r>
+        <w:rPr>
+          <w:rFonts w:ascii="Calibri" w:hAnsi="Calibri" w:cs="Times New Roman"/>
+        </w:rPr>
+        <w:t>test case 1: the robot is not dead</w:t>
+      </w:r>
+    </w:p>
+    <w:p>
+      <w:pPr>
+        <w:ind w:left="540"/>
+        <w:rPr>
+          <w:rFonts w:ascii="Calibri" w:hAnsi="Calibri" w:cs="Times New Roman"/>
+        </w:rPr>
+      </w:pPr>
+      <w:proofErr w:type="gramStart"/>
+      <w:r>
+        <w:rPr>
+          <w:rFonts w:ascii="Calibri" w:hAnsi="Calibri" w:cs="Times New Roman"/>
+        </w:rPr>
+        <w:t>robot.healthPoint</w:t>
+      </w:r>
+      <w:proofErr w:type="gramEnd"/>
+      <w:r>
+        <w:rPr>
+          <w:rFonts w:ascii="Calibri" w:hAnsi="Calibri" w:cs="Times New Roman"/>
+        </w:rPr>
+        <w:t xml:space="preserve"> = 3</w:t>
+      </w:r>
+    </w:p>
+    <w:p>
+      <w:pPr>
+        <w:ind w:left="540"/>
+        <w:rPr>
+          <w:rFonts w:ascii="Calibri" w:hAnsi="Calibri" w:cs="Times New Roman"/>
+        </w:rPr>
+      </w:pPr>
+      <w:r>
+        <w:rPr>
+          <w:rFonts w:ascii="Calibri" w:hAnsi="Calibri" w:cs="Times New Roman"/>
+        </w:rPr>
+        <w:t>ex</w:t>
+      </w:r>
+      <w:r>
+        <w:rPr>
+          <w:rFonts w:ascii="Calibri" w:hAnsi="Calibri" w:cs="Times New Roman"/>
+        </w:rPr>
+        <w:t>pect</w:t>
+      </w:r>
+      <w:r>
+        <w:rPr>
+          <w:rFonts w:ascii="Calibri" w:hAnsi="Calibri" w:cs="Times New Roman"/>
+        </w:rPr>
+        <w:t>e</w:t>
+      </w:r>
+      <w:r>
+        <w:rPr>
+          <w:rFonts w:ascii="Calibri" w:hAnsi="Calibri" w:cs="Times New Roman"/>
+        </w:rPr>
+        <w:t xml:space="preserve">dValue = </w:t>
+      </w:r>
+      <w:r>
+        <w:rPr>
+          <w:rFonts w:ascii="Calibri" w:hAnsi="Calibri" w:cs="Times New Roman"/>
+        </w:rPr>
+        <w:t>1</w:t>
+      </w:r>
+    </w:p>
+    <w:p>
+      <w:pPr>
+        <w:ind w:left="540"/>
+        <w:rPr>
+          <w:rFonts w:ascii="Calibri" w:hAnsi="Calibri" w:cs="Times New Roman"/>
+        </w:rPr>
+      </w:pPr>
+      <w:proofErr w:type="gramStart"/>
+      <w:r>
+        <w:rPr>
+          <w:rFonts w:ascii="Calibri" w:hAnsi="Calibri" w:cs="Times New Roman"/>
+        </w:rPr>
+        <w:t>robot.healthPoint</w:t>
+      </w:r>
+      <w:proofErr w:type="gramEnd"/>
+      <w:r>
+        <w:rPr>
+          <w:rFonts w:ascii="Calibri" w:hAnsi="Calibri" w:cs="Times New Roman"/>
+        </w:rPr>
+        <w:t xml:space="preserve"> = 1</w:t>
+      </w:r>
+    </w:p>
+    <w:p>
+      <w:pPr>
+        <w:ind w:left="540"/>
+        <w:rPr>
+          <w:rFonts w:ascii="Calibri" w:hAnsi="Calibri" w:cs="Times New Roman"/>
+        </w:rPr>
+      </w:pPr>
+      <w:r>
+        <w:rPr>
+          <w:rFonts w:ascii="Calibri" w:hAnsi="Calibri" w:cs="Times New Roman"/>
+        </w:rPr>
+        <w:t xml:space="preserve">actualValue = </w:t>
+      </w:r>
+      <w:proofErr w:type="gramStart"/>
+      <w:r>
+        <w:rPr>
+          <w:rFonts w:ascii="Calibri" w:hAnsi="Calibri" w:cs="Times New Roman"/>
+        </w:rPr>
+        <w:t>r</w:t>
+      </w:r>
+      <w:r>
+        <w:rPr>
+          <w:rFonts w:ascii="Calibri" w:hAnsi="Calibri" w:cs="Times New Roman"/>
+        </w:rPr>
+        <w:t>obot.</w:t>
+      </w:r>
+      <w:r>
+        <w:rPr>
+          <w:rFonts w:ascii="Calibri" w:hAnsi="Calibri" w:cs="Times New Roman"/>
+        </w:rPr>
+        <w:t>damaged</w:t>
+      </w:r>
+      <w:proofErr w:type="gramEnd"/>
+      <w:r>
+        <w:rPr>
+          <w:rFonts w:ascii="Calibri" w:hAnsi="Calibri" w:cs="Times New Roman"/>
+        </w:rPr>
+        <w:t>(2)</w:t>
+      </w:r>
+    </w:p>
+    <w:p>
+      <w:pPr>
+        <w:ind w:left="540"/>
+        <w:rPr>
+          <w:rFonts w:ascii="Calibri" w:hAnsi="Calibri" w:cs="Times New Roman"/>
+        </w:rPr>
+      </w:pPr>
+      <w:r>
+        <w:rPr>
+          <w:rFonts w:ascii="Calibri" w:hAnsi="Calibri" w:cs="Times New Roman"/>
+        </w:rPr>
+        <w:t>assert if actualValue and excpectdValue are equal</w:t>
+      </w:r>
+    </w:p>
+    <w:p>
+      <w:pPr>
+        <w:ind w:left="540"/>
+        <w:rPr>
+          <w:rFonts w:ascii="Calibri" w:hAnsi="Calibri" w:cs="Times New Roman"/>
+        </w:rPr>
+      </w:pPr>
+      <w:r>
+        <w:rPr>
+          <w:rFonts w:ascii="Calibri" w:hAnsi="Calibri" w:cs="Times New Roman"/>
+        </w:rPr>
+        <w:t> </w:t>
+      </w:r>
+    </w:p>
+    <w:p>
+      <w:pPr>
+        <w:pStyle w:val="ListParagraph"/>
+        <w:numPr>
+          <w:ilvl w:val="0"/>
+          <w:numId w:val="7"/>
+        </w:numPr>
+        <w:rPr>
+          <w:rFonts w:ascii="Calibri" w:hAnsi="Calibri" w:cs="Times New Roman"/>
+        </w:rPr>
+      </w:pPr>
+      <w:r>
+        <w:rPr>
+          <w:rFonts w:ascii="Calibri" w:hAnsi="Calibri" w:cs="Times New Roman"/>
+        </w:rPr>
+        <w:lastRenderedPageBreak/>
+        <w:t>test case 2: the robot is dead</w:t>
+      </w:r>
+    </w:p>
+    <w:p>
+      <w:pPr>
+        <w:ind w:left="540"/>
+        <w:rPr>
+          <w:rFonts w:ascii="Calibri" w:hAnsi="Calibri" w:cs="Times New Roman"/>
+        </w:rPr>
+      </w:pPr>
+      <w:r>
+        <w:rPr>
+          <w:rFonts w:ascii="Calibri" w:hAnsi="Calibri" w:cs="Times New Roman"/>
+        </w:rPr>
+        <w:t>ex</w:t>
+      </w:r>
+      <w:r>
+        <w:rPr>
+          <w:rFonts w:ascii="Calibri" w:hAnsi="Calibri" w:cs="Times New Roman"/>
+        </w:rPr>
+        <w:t>pect</w:t>
+      </w:r>
+      <w:r>
+        <w:rPr>
+          <w:rFonts w:ascii="Calibri" w:hAnsi="Calibri" w:cs="Times New Roman"/>
+        </w:rPr>
+        <w:t>edValue = 0</w:t>
+      </w:r>
+    </w:p>
+    <w:p>
+      <w:pPr>
+        <w:ind w:left="540"/>
+        <w:rPr>
+          <w:rFonts w:ascii="Calibri" w:hAnsi="Calibri" w:cs="Times New Roman"/>
+        </w:rPr>
+      </w:pPr>
+      <w:proofErr w:type="gramStart"/>
+      <w:r>
+        <w:rPr>
+          <w:rFonts w:ascii="Calibri" w:hAnsi="Calibri" w:cs="Times New Roman"/>
+        </w:rPr>
+        <w:t>robot.healthPoint</w:t>
+      </w:r>
+      <w:proofErr w:type="gramEnd"/>
+      <w:r>
+        <w:rPr>
+          <w:rFonts w:ascii="Calibri" w:hAnsi="Calibri" w:cs="Times New Roman"/>
+        </w:rPr>
+        <w:t xml:space="preserve"> = 1</w:t>
+      </w:r>
+    </w:p>
+    <w:p>
+      <w:pPr>
+        <w:ind w:left="540"/>
+        <w:rPr>
+          <w:rFonts w:ascii="Calibri" w:hAnsi="Calibri" w:cs="Times New Roman"/>
+        </w:rPr>
+      </w:pPr>
+      <w:r>
+        <w:rPr>
+          <w:rFonts w:ascii="Calibri" w:hAnsi="Calibri" w:cs="Times New Roman"/>
+        </w:rPr>
+        <w:t xml:space="preserve">actualValue = </w:t>
+      </w:r>
+      <w:proofErr w:type="gramStart"/>
+      <w:r>
+        <w:rPr>
+          <w:rFonts w:ascii="Calibri" w:hAnsi="Calibri" w:cs="Times New Roman"/>
+        </w:rPr>
+        <w:t>r</w:t>
+      </w:r>
+      <w:r>
+        <w:rPr>
+          <w:rFonts w:ascii="Calibri" w:hAnsi="Calibri" w:cs="Times New Roman"/>
+        </w:rPr>
+        <w:t>obot.</w:t>
+      </w:r>
+      <w:r>
+        <w:rPr>
+          <w:rFonts w:ascii="Calibri" w:hAnsi="Calibri" w:cs="Times New Roman"/>
+        </w:rPr>
+        <w:t>damaged</w:t>
+      </w:r>
+      <w:proofErr w:type="gramEnd"/>
+      <w:r>
+        <w:rPr>
+          <w:rFonts w:ascii="Calibri" w:hAnsi="Calibri" w:cs="Times New Roman"/>
+        </w:rPr>
+        <w:t>(2)</w:t>
+      </w:r>
+    </w:p>
+    <w:p>
+      <w:pPr>
+        <w:ind w:left="540"/>
+        <w:rPr>
+          <w:rFonts w:ascii="Calibri" w:hAnsi="Calibri" w:cs="Times New Roman"/>
+        </w:rPr>
+      </w:pPr>
+      <w:r>
+        <w:rPr>
+          <w:rFonts w:ascii="Calibri" w:hAnsi="Calibri" w:cs="Times New Roman"/>
+        </w:rPr>
+        <w:t xml:space="preserve">assert if actualValue </w:t>
+      </w:r>
+      <w:r>
+        <w:rPr>
+          <w:rFonts w:ascii="Calibri" w:hAnsi="Calibri" w:cs="Times New Roman"/>
+        </w:rPr>
+        <w:t>less than or equal to</w:t>
+      </w:r>
+      <w:r>
+        <w:rPr>
+          <w:rFonts w:ascii="Calibri" w:hAnsi="Calibri" w:cs="Times New Roman"/>
+        </w:rPr>
+        <w:t xml:space="preserve"> excpectdValue</w:t>
+      </w:r>
+    </w:p>
+    <w:p>
+      <w:bookmarkStart w:id="0" w:name="_GoBack"/>
+      <w:bookmarkEnd w:id="0"/>
     </w:p>
     <w:p>
       <w:pPr>
@@ -3564,11 +4156,7 @@
         <w:pStyle w:val="ListParagraph"/>
       </w:pPr>
       <w:r>
-        <w:t xml:space="preserve">We find a problem of the design document. After the last submission, we realized that we missed the AI player class in our final version. The reason of that was a mistake occurred when using version control system. In detail, there was a version contains the </w:t>
-      </w:r>
-      <w:r>
-        <w:lastRenderedPageBreak/>
-        <w:t xml:space="preserve">AI player class, and then a new version which doesn’t contain the AI player class was committed to the repository and covered the previous version without solving conflict properly. From this issue we’ve obtained some valuable experience about how to </w:t>
+        <w:t xml:space="preserve">We find a problem of the design document. After the last submission, we realized that we missed the AI player class in our final version. The reason of that was a mistake occurred when using version control system. In detail, there was a version contains the AI player class, and then a new version which doesn’t contain the AI player class was committed to the repository and covered the previous version without solving conflict properly. From this issue we’ve obtained some valuable experience about how to </w:t>
       </w:r>
       <w:r>
         <w:t>collaborate</w:t>
@@ -3601,8 +4189,13 @@
       </w:r>
     </w:p>
     <w:p>
-      <w:r>
-        <w:t>method()</w:t>
+      <w:proofErr w:type="gramStart"/>
+      <w:r>
+        <w:t>method(</w:t>
+      </w:r>
+      <w:proofErr w:type="gramEnd"/>
+      <w:r>
+        <w:t>)</w:t>
       </w:r>
     </w:p>
     <w:p>
@@ -4786,7 +5379,7 @@
     </w:rPrDefault>
     <w:pPrDefault/>
   </w:docDefaults>
-  <w:latentStyles w:defLockedState="0" w:defUIPriority="99" w:defSemiHidden="0" w:defUnhideWhenUsed="0" w:defQFormat="0" w:count="380">
+  <w:latentStyles w:defLockedState="0" w:defUIPriority="99" w:defSemiHidden="0" w:defUnhideWhenUsed="0" w:defQFormat="0" w:count="382">
     <w:lsdException w:name="Normal" w:uiPriority="0" w:qFormat="1"/>
     <w:lsdException w:name="heading 1" w:uiPriority="9" w:qFormat="1"/>
     <w:lsdException w:name="heading 2" w:semiHidden="1" w:uiPriority="9" w:unhideWhenUsed="1" w:qFormat="1"/>
@@ -4892,7 +5485,6 @@
     <w:lsdException w:name="HTML Sample" w:semiHidden="1" w:unhideWhenUsed="1"/>
     <w:lsdException w:name="HTML Typewriter" w:semiHidden="1" w:unhideWhenUsed="1"/>
     <w:lsdException w:name="HTML Variable" w:semiHidden="1" w:unhideWhenUsed="1"/>
-    <w:lsdException w:name="Normal Table" w:semiHidden="1" w:unhideWhenUsed="1"/>
     <w:lsdException w:name="annotation subject" w:semiHidden="1" w:unhideWhenUsed="1"/>
     <w:lsdException w:name="No List" w:semiHidden="1" w:unhideWhenUsed="1"/>
     <w:lsdException w:name="Outline List 1" w:semiHidden="1" w:unhideWhenUsed="1"/>
@@ -4938,11 +5530,9 @@
     <w:lsdException w:name="Table Subtle 1" w:semiHidden="1" w:unhideWhenUsed="1"/>
     <w:lsdException w:name="Table Subtle 2" w:semiHidden="1" w:unhideWhenUsed="1"/>
     <w:lsdException w:name="Table Web 1" w:semiHidden="1" w:unhideWhenUsed="1"/>
-    <w:lsdException w:name="Table Web 2" w:semiHidden="1" w:unhideWhenUsed="1"/>
     <w:lsdException w:name="Table Web 3" w:semiHidden="1" w:unhideWhenUsed="1"/>
     <w:lsdException w:name="Balloon Text" w:semiHidden="1" w:unhideWhenUsed="1"/>
     <w:lsdException w:name="Table Grid" w:uiPriority="39"/>
-    <w:lsdException w:name="Table Theme" w:semiHidden="1" w:unhideWhenUsed="1"/>
     <w:lsdException w:name="Placeholder Text" w:semiHidden="1"/>
     <w:lsdException w:name="No Spacing" w:uiPriority="1" w:qFormat="1"/>
     <w:lsdException w:name="Light Shading" w:uiPriority="60"/>
@@ -5158,6 +5748,8 @@
     <w:lsdException w:name="List Table 5 Dark Accent 6" w:uiPriority="50"/>
     <w:lsdException w:name="List Table 6 Colorful Accent 6" w:uiPriority="51"/>
     <w:lsdException w:name="List Table 7 Colorful Accent 6" w:uiPriority="52"/>
+    <w:lsdException w:name="Mention" w:semiHidden="1" w:unhideWhenUsed="1"/>
+    <w:lsdException w:name="Smart Hyperlink" w:semiHidden="1" w:unhideWhenUsed="1"/>
   </w:latentStyles>
   <w:style w:type="paragraph" w:default="1" w:styleId="Normal">
     <w:name w:val="Normal"/>

</xml_diff>

<commit_message>
modify test document format
</commit_message>
<xml_diff>
--- a/doc/TestingPlan.docx
+++ b/doc/TestingPlan.docx
@@ -1,6 +1,6 @@
 
 <file path=word/document.xml><?xml version="1.0" encoding="utf-8"?>
-<w:document xmlns:wpc="http://schemas.microsoft.com/office/word/2010/wordprocessingCanvas" xmlns:cx="http://schemas.microsoft.com/office/drawing/2014/chartex" xmlns:cx1="http://schemas.microsoft.com/office/drawing/2015/9/8/chartex" xmlns:cx2="http://schemas.microsoft.com/office/drawing/2015/10/21/chartex" xmlns:cx3="http://schemas.microsoft.com/office/drawing/2016/5/9/chartex" xmlns:cx4="http://schemas.microsoft.com/office/drawing/2016/5/10/chartex" xmlns:cx5="http://schemas.microsoft.com/office/drawing/2016/5/11/chartex" xmlns:mc="http://schemas.openxmlformats.org/markup-compatibility/2006" xmlns:o="urn:schemas-microsoft-com:office:office" xmlns:r="http://schemas.openxmlformats.org/officeDocument/2006/relationships" xmlns:m="http://schemas.openxmlformats.org/officeDocument/2006/math" xmlns:v="urn:schemas-microsoft-com:vml" xmlns:wp14="http://schemas.microsoft.com/office/word/2010/wordprocessingDrawing" xmlns:wp="http://schemas.openxmlformats.org/drawingml/2006/wordprocessingDrawing" xmlns:w10="urn:schemas-microsoft-com:office:word" xmlns:w="http://schemas.openxmlformats.org/wordprocessingml/2006/main" xmlns:w14="http://schemas.microsoft.com/office/word/2010/wordml" xmlns:w15="http://schemas.microsoft.com/office/word/2012/wordml" xmlns:w16se="http://schemas.microsoft.com/office/word/2015/wordml/symex" xmlns:wpg="http://schemas.microsoft.com/office/word/2010/wordprocessingGroup" xmlns:wpi="http://schemas.microsoft.com/office/word/2010/wordprocessingInk" xmlns:wne="http://schemas.microsoft.com/office/word/2006/wordml" xmlns:wps="http://schemas.microsoft.com/office/word/2010/wordprocessingShape" mc:Ignorable="w14 w15 w16se wp14">
+<w:document xmlns:wpc="http://schemas.microsoft.com/office/word/2010/wordprocessingCanvas" xmlns:mo="http://schemas.microsoft.com/office/mac/office/2008/main" xmlns:mc="http://schemas.openxmlformats.org/markup-compatibility/2006" xmlns:mv="urn:schemas-microsoft-com:mac:vml" xmlns:o="urn:schemas-microsoft-com:office:office" xmlns:r="http://schemas.openxmlformats.org/officeDocument/2006/relationships" xmlns:m="http://schemas.openxmlformats.org/officeDocument/2006/math" xmlns:v="urn:schemas-microsoft-com:vml" xmlns:wp14="http://schemas.microsoft.com/office/word/2010/wordprocessingDrawing" xmlns:wp="http://schemas.openxmlformats.org/drawingml/2006/wordprocessingDrawing" xmlns:w10="urn:schemas-microsoft-com:office:word" xmlns:w="http://schemas.openxmlformats.org/wordprocessingml/2006/main" xmlns:w14="http://schemas.microsoft.com/office/word/2010/wordml" xmlns:w15="http://schemas.microsoft.com/office/word/2012/wordml" xmlns:wpg="http://schemas.microsoft.com/office/word/2010/wordprocessingGroup" xmlns:wpi="http://schemas.microsoft.com/office/word/2010/wordprocessingInk" xmlns:wne="http://schemas.microsoft.com/office/word/2006/wordml" xmlns:wps="http://schemas.microsoft.com/office/word/2010/wordprocessingShape" mc:Ignorable="w14 w15 wp14">
   <w:body>
     <w:p>
       <w:pPr>
@@ -28,7 +28,31 @@
           <w:sz w:val="72"/>
           <w:szCs w:val="72"/>
         </w:rPr>
-        <w:t xml:space="preserve">War of Robotcraft </w:t>
+        <w:t xml:space="preserve">War of </w:t>
+      </w:r>
+      <w:proofErr w:type="spellStart"/>
+      <w:r>
+        <w:rPr>
+          <w:rFonts w:asciiTheme="majorHAnsi" w:hAnsiTheme="majorHAnsi" w:cs="Times"/>
+          <w:b/>
+          <w:bCs/>
+          <w:color w:val="000000"/>
+          <w:sz w:val="72"/>
+          <w:szCs w:val="72"/>
+        </w:rPr>
+        <w:t>Robotcraft</w:t>
+      </w:r>
+      <w:proofErr w:type="spellEnd"/>
+      <w:r>
+        <w:rPr>
+          <w:rFonts w:asciiTheme="majorHAnsi" w:hAnsiTheme="majorHAnsi" w:cs="Times"/>
+          <w:b/>
+          <w:bCs/>
+          <w:color w:val="000000"/>
+          <w:sz w:val="72"/>
+          <w:szCs w:val="72"/>
+        </w:rPr>
+        <w:t xml:space="preserve"> </w:t>
       </w:r>
     </w:p>
     <w:p>
@@ -401,8 +425,17 @@
                 <w:sz w:val="32"/>
                 <w:szCs w:val="32"/>
               </w:rPr>
-              <w:t>He, Jiahuan</w:t>
+              <w:t xml:space="preserve">He, </w:t>
             </w:r>
+            <w:proofErr w:type="spellStart"/>
+            <w:r>
+              <w:rPr>
+                <w:sz w:val="32"/>
+                <w:szCs w:val="32"/>
+              </w:rPr>
+              <w:t>Jiahuan</w:t>
+            </w:r>
+            <w:proofErr w:type="spellEnd"/>
           </w:p>
         </w:tc>
         <w:tc>
@@ -466,8 +499,17 @@
                 <w:sz w:val="32"/>
                 <w:szCs w:val="32"/>
               </w:rPr>
-              <w:t>Wang, Shisong</w:t>
+              <w:t xml:space="preserve">Wang, </w:t>
             </w:r>
+            <w:proofErr w:type="spellStart"/>
+            <w:r>
+              <w:rPr>
+                <w:sz w:val="32"/>
+                <w:szCs w:val="32"/>
+              </w:rPr>
+              <w:t>Shisong</w:t>
+            </w:r>
+            <w:proofErr w:type="spellEnd"/>
           </w:p>
         </w:tc>
         <w:tc>
@@ -1339,8 +1381,18 @@
           <w:numId w:val="3"/>
         </w:numPr>
       </w:pPr>
-      <w:r>
-        <w:t xml:space="preserve">isDead(): bool </w:t>
+      <w:proofErr w:type="spellStart"/>
+      <w:proofErr w:type="gramStart"/>
+      <w:r>
+        <w:t>isDead</w:t>
+      </w:r>
+      <w:proofErr w:type="spellEnd"/>
+      <w:r>
+        <w:t>(</w:t>
+      </w:r>
+      <w:proofErr w:type="gramEnd"/>
+      <w:r>
+        <w:t xml:space="preserve">): bool </w:t>
       </w:r>
     </w:p>
     <w:p>
@@ -1365,7 +1417,21 @@
         <w:rPr>
           <w:rFonts w:ascii="Calibri" w:hAnsi="Calibri" w:cs="Times New Roman"/>
         </w:rPr>
-        <w:t xml:space="preserve"> Robot.isDead()</w:t>
+        <w:t xml:space="preserve"> </w:t>
+      </w:r>
+      <w:proofErr w:type="spellStart"/>
+      <w:r>
+        <w:rPr>
+          <w:rFonts w:ascii="Calibri" w:hAnsi="Calibri" w:cs="Times New Roman"/>
+        </w:rPr>
+        <w:t>Robot.isDead</w:t>
+      </w:r>
+      <w:proofErr w:type="spellEnd"/>
+      <w:r>
+        <w:rPr>
+          <w:rFonts w:ascii="Calibri" w:hAnsi="Calibri" w:cs="Times New Roman"/>
+        </w:rPr>
+        <w:t>()</w:t>
       </w:r>
       <w:r>
         <w:rPr>
@@ -1418,7 +1484,14 @@
         <w:rPr>
           <w:rFonts w:ascii="Calibri" w:hAnsi="Calibri" w:cs="Times New Roman"/>
         </w:rPr>
-        <w:t>declare ex</w:t>
+        <w:t xml:space="preserve">declare </w:t>
+      </w:r>
+      <w:proofErr w:type="spellStart"/>
+      <w:r>
+        <w:rPr>
+          <w:rFonts w:ascii="Calibri" w:hAnsi="Calibri" w:cs="Times New Roman"/>
+        </w:rPr>
+        <w:t>ex</w:t>
       </w:r>
       <w:r>
         <w:rPr>
@@ -1438,6 +1511,7 @@
         </w:rPr>
         <w:t>dValue</w:t>
       </w:r>
+      <w:proofErr w:type="spellEnd"/>
     </w:p>
     <w:p>
       <w:pPr>
@@ -1450,8 +1524,16 @@
         <w:rPr>
           <w:rFonts w:ascii="Calibri" w:hAnsi="Calibri" w:cs="Times New Roman"/>
         </w:rPr>
-        <w:t>declare actualValue</w:t>
-      </w:r>
+        <w:t xml:space="preserve">declare </w:t>
+      </w:r>
+      <w:proofErr w:type="spellStart"/>
+      <w:r>
+        <w:rPr>
+          <w:rFonts w:ascii="Calibri" w:hAnsi="Calibri" w:cs="Times New Roman"/>
+        </w:rPr>
+        <w:t>actualValue</w:t>
+      </w:r>
+      <w:proofErr w:type="spellEnd"/>
     </w:p>
     <w:p>
       <w:pPr>
@@ -1498,6 +1580,7 @@
           <w:rFonts w:ascii="Calibri" w:hAnsi="Calibri" w:cs="Times New Roman"/>
         </w:rPr>
       </w:pPr>
+      <w:proofErr w:type="spellStart"/>
       <w:r>
         <w:rPr>
           <w:rFonts w:ascii="Calibri" w:hAnsi="Calibri" w:cs="Times New Roman"/>
@@ -1522,6 +1605,7 @@
         </w:rPr>
         <w:t>dValue</w:t>
       </w:r>
+      <w:proofErr w:type="spellEnd"/>
       <w:r>
         <w:rPr>
           <w:rFonts w:ascii="Calibri" w:hAnsi="Calibri" w:cs="Times New Roman"/>
@@ -1548,11 +1632,19 @@
           <w:rFonts w:ascii="Calibri" w:hAnsi="Calibri" w:cs="Times New Roman"/>
         </w:rPr>
       </w:pPr>
-      <w:r>
-        <w:rPr>
-          <w:rFonts w:ascii="Calibri" w:hAnsi="Calibri" w:cs="Times New Roman"/>
-        </w:rPr>
-        <w:t xml:space="preserve">robot.healthPoint </w:t>
+      <w:proofErr w:type="spellStart"/>
+      <w:r>
+        <w:rPr>
+          <w:rFonts w:ascii="Calibri" w:hAnsi="Calibri" w:cs="Times New Roman"/>
+        </w:rPr>
+        <w:t>robot.healthPoint</w:t>
+      </w:r>
+      <w:proofErr w:type="spellEnd"/>
+      <w:r>
+        <w:rPr>
+          <w:rFonts w:ascii="Calibri" w:hAnsi="Calibri" w:cs="Times New Roman"/>
+        </w:rPr>
+        <w:t xml:space="preserve"> </w:t>
       </w:r>
       <w:r>
         <w:rPr>
@@ -1574,11 +1666,19 @@
           <w:rFonts w:ascii="Calibri" w:hAnsi="Calibri" w:cs="Times New Roman"/>
         </w:rPr>
       </w:pPr>
-      <w:r>
-        <w:rPr>
-          <w:rFonts w:ascii="Calibri" w:hAnsi="Calibri" w:cs="Times New Roman"/>
-        </w:rPr>
-        <w:t xml:space="preserve">actualValue </w:t>
+      <w:proofErr w:type="spellStart"/>
+      <w:r>
+        <w:rPr>
+          <w:rFonts w:ascii="Calibri" w:hAnsi="Calibri" w:cs="Times New Roman"/>
+        </w:rPr>
+        <w:t>actualValue</w:t>
+      </w:r>
+      <w:proofErr w:type="spellEnd"/>
+      <w:r>
+        <w:rPr>
+          <w:rFonts w:ascii="Calibri" w:hAnsi="Calibri" w:cs="Times New Roman"/>
+        </w:rPr>
+        <w:t xml:space="preserve"> </w:t>
       </w:r>
       <w:r>
         <w:rPr>
@@ -1590,7 +1690,21 @@
         <w:rPr>
           <w:rFonts w:ascii="Calibri" w:hAnsi="Calibri" w:cs="Times New Roman"/>
         </w:rPr>
-        <w:t xml:space="preserve"> robot.isDead()</w:t>
+        <w:t xml:space="preserve"> </w:t>
+      </w:r>
+      <w:proofErr w:type="spellStart"/>
+      <w:r>
+        <w:rPr>
+          <w:rFonts w:ascii="Calibri" w:hAnsi="Calibri" w:cs="Times New Roman"/>
+        </w:rPr>
+        <w:t>robot.isDead</w:t>
+      </w:r>
+      <w:proofErr w:type="spellEnd"/>
+      <w:r>
+        <w:rPr>
+          <w:rFonts w:ascii="Calibri" w:hAnsi="Calibri" w:cs="Times New Roman"/>
+        </w:rPr>
+        <w:t>()</w:t>
       </w:r>
     </w:p>
     <w:p>
@@ -1604,7 +1718,35 @@
         <w:rPr>
           <w:rFonts w:ascii="Calibri" w:hAnsi="Calibri" w:cs="Times New Roman"/>
         </w:rPr>
-        <w:t>assert if actualValue and excpectdValue are equal</w:t>
+        <w:t xml:space="preserve">assert if </w:t>
+      </w:r>
+      <w:proofErr w:type="spellStart"/>
+      <w:r>
+        <w:rPr>
+          <w:rFonts w:ascii="Calibri" w:hAnsi="Calibri" w:cs="Times New Roman"/>
+        </w:rPr>
+        <w:t>actualValue</w:t>
+      </w:r>
+      <w:proofErr w:type="spellEnd"/>
+      <w:r>
+        <w:rPr>
+          <w:rFonts w:ascii="Calibri" w:hAnsi="Calibri" w:cs="Times New Roman"/>
+        </w:rPr>
+        <w:t xml:space="preserve"> and </w:t>
+      </w:r>
+      <w:proofErr w:type="spellStart"/>
+      <w:r>
+        <w:rPr>
+          <w:rFonts w:ascii="Calibri" w:hAnsi="Calibri" w:cs="Times New Roman"/>
+        </w:rPr>
+        <w:t>excpectdValue</w:t>
+      </w:r>
+      <w:proofErr w:type="spellEnd"/>
+      <w:r>
+        <w:rPr>
+          <w:rFonts w:ascii="Calibri" w:hAnsi="Calibri" w:cs="Times New Roman"/>
+        </w:rPr>
+        <w:t xml:space="preserve"> are equal</w:t>
       </w:r>
     </w:p>
     <w:p>
@@ -1652,6 +1794,7 @@
           <w:rFonts w:ascii="Calibri" w:hAnsi="Calibri" w:cs="Times New Roman"/>
         </w:rPr>
       </w:pPr>
+      <w:proofErr w:type="spellStart"/>
       <w:r>
         <w:rPr>
           <w:rFonts w:ascii="Calibri" w:hAnsi="Calibri" w:cs="Times New Roman"/>
@@ -1674,7 +1817,14 @@
         <w:rPr>
           <w:rFonts w:ascii="Calibri" w:hAnsi="Calibri" w:cs="Times New Roman"/>
         </w:rPr>
-        <w:t xml:space="preserve">dValue </w:t>
+        <w:t>dValue</w:t>
+      </w:r>
+      <w:proofErr w:type="spellEnd"/>
+      <w:r>
+        <w:rPr>
+          <w:rFonts w:ascii="Calibri" w:hAnsi="Calibri" w:cs="Times New Roman"/>
+        </w:rPr>
+        <w:t xml:space="preserve"> </w:t>
       </w:r>
       <w:r>
         <w:rPr>
@@ -1696,11 +1846,19 @@
           <w:rFonts w:ascii="Calibri" w:hAnsi="Calibri" w:cs="Times New Roman"/>
         </w:rPr>
       </w:pPr>
-      <w:r>
-        <w:rPr>
-          <w:rFonts w:ascii="Calibri" w:hAnsi="Calibri" w:cs="Times New Roman"/>
-        </w:rPr>
-        <w:t xml:space="preserve">robot.healthPoint </w:t>
+      <w:proofErr w:type="spellStart"/>
+      <w:r>
+        <w:rPr>
+          <w:rFonts w:ascii="Calibri" w:hAnsi="Calibri" w:cs="Times New Roman"/>
+        </w:rPr>
+        <w:t>robot.healthPoint</w:t>
+      </w:r>
+      <w:proofErr w:type="spellEnd"/>
+      <w:r>
+        <w:rPr>
+          <w:rFonts w:ascii="Calibri" w:hAnsi="Calibri" w:cs="Times New Roman"/>
+        </w:rPr>
+        <w:t xml:space="preserve"> </w:t>
       </w:r>
       <w:r>
         <w:rPr>
@@ -1722,11 +1880,19 @@
           <w:rFonts w:ascii="Calibri" w:hAnsi="Calibri" w:cs="Times New Roman"/>
         </w:rPr>
       </w:pPr>
-      <w:r>
-        <w:rPr>
-          <w:rFonts w:ascii="Calibri" w:hAnsi="Calibri" w:cs="Times New Roman"/>
-        </w:rPr>
-        <w:t xml:space="preserve">actualValue </w:t>
+      <w:proofErr w:type="spellStart"/>
+      <w:r>
+        <w:rPr>
+          <w:rFonts w:ascii="Calibri" w:hAnsi="Calibri" w:cs="Times New Roman"/>
+        </w:rPr>
+        <w:t>actualValue</w:t>
+      </w:r>
+      <w:proofErr w:type="spellEnd"/>
+      <w:r>
+        <w:rPr>
+          <w:rFonts w:ascii="Calibri" w:hAnsi="Calibri" w:cs="Times New Roman"/>
+        </w:rPr>
+        <w:t xml:space="preserve"> </w:t>
       </w:r>
       <w:r>
         <w:rPr>
@@ -1738,7 +1904,21 @@
         <w:rPr>
           <w:rFonts w:ascii="Calibri" w:hAnsi="Calibri" w:cs="Times New Roman"/>
         </w:rPr>
-        <w:t xml:space="preserve"> robot.isDead()</w:t>
+        <w:t xml:space="preserve"> </w:t>
+      </w:r>
+      <w:proofErr w:type="spellStart"/>
+      <w:r>
+        <w:rPr>
+          <w:rFonts w:ascii="Calibri" w:hAnsi="Calibri" w:cs="Times New Roman"/>
+        </w:rPr>
+        <w:t>robot.isDead</w:t>
+      </w:r>
+      <w:proofErr w:type="spellEnd"/>
+      <w:r>
+        <w:rPr>
+          <w:rFonts w:ascii="Calibri" w:hAnsi="Calibri" w:cs="Times New Roman"/>
+        </w:rPr>
+        <w:t>()</w:t>
       </w:r>
     </w:p>
     <w:p>
@@ -1752,7 +1932,35 @@
         <w:rPr>
           <w:rFonts w:ascii="Calibri" w:hAnsi="Calibri" w:cs="Times New Roman"/>
         </w:rPr>
-        <w:t>assert if actualValue and excpectdValue are equal</w:t>
+        <w:t xml:space="preserve">assert if </w:t>
+      </w:r>
+      <w:proofErr w:type="spellStart"/>
+      <w:r>
+        <w:rPr>
+          <w:rFonts w:ascii="Calibri" w:hAnsi="Calibri" w:cs="Times New Roman"/>
+        </w:rPr>
+        <w:t>actualValue</w:t>
+      </w:r>
+      <w:proofErr w:type="spellEnd"/>
+      <w:r>
+        <w:rPr>
+          <w:rFonts w:ascii="Calibri" w:hAnsi="Calibri" w:cs="Times New Roman"/>
+        </w:rPr>
+        <w:t xml:space="preserve"> and </w:t>
+      </w:r>
+      <w:proofErr w:type="spellStart"/>
+      <w:r>
+        <w:rPr>
+          <w:rFonts w:ascii="Calibri" w:hAnsi="Calibri" w:cs="Times New Roman"/>
+        </w:rPr>
+        <w:t>excpectdValue</w:t>
+      </w:r>
+      <w:proofErr w:type="spellEnd"/>
+      <w:r>
+        <w:rPr>
+          <w:rFonts w:ascii="Calibri" w:hAnsi="Calibri" w:cs="Times New Roman"/>
+        </w:rPr>
+        <w:t xml:space="preserve"> are equal</w:t>
       </w:r>
     </w:p>
     <w:p>
@@ -1800,6 +2008,7 @@
           <w:rFonts w:ascii="Calibri" w:hAnsi="Calibri" w:cs="Times New Roman"/>
         </w:rPr>
       </w:pPr>
+      <w:proofErr w:type="spellStart"/>
       <w:r>
         <w:rPr>
           <w:rFonts w:ascii="Calibri" w:hAnsi="Calibri" w:cs="Times New Roman"/>
@@ -1822,7 +2031,14 @@
         <w:rPr>
           <w:rFonts w:ascii="Calibri" w:hAnsi="Calibri" w:cs="Times New Roman"/>
         </w:rPr>
-        <w:t xml:space="preserve">dValue </w:t>
+        <w:t>dValue</w:t>
+      </w:r>
+      <w:proofErr w:type="spellEnd"/>
+      <w:r>
+        <w:rPr>
+          <w:rFonts w:ascii="Calibri" w:hAnsi="Calibri" w:cs="Times New Roman"/>
+        </w:rPr>
+        <w:t xml:space="preserve"> </w:t>
       </w:r>
       <w:r>
         <w:rPr>
@@ -1844,11 +2060,19 @@
           <w:rFonts w:ascii="Calibri" w:hAnsi="Calibri" w:cs="Times New Roman"/>
         </w:rPr>
       </w:pPr>
-      <w:r>
-        <w:rPr>
-          <w:rFonts w:ascii="Calibri" w:hAnsi="Calibri" w:cs="Times New Roman"/>
-        </w:rPr>
-        <w:t xml:space="preserve">robot.healthPoint </w:t>
+      <w:proofErr w:type="spellStart"/>
+      <w:r>
+        <w:rPr>
+          <w:rFonts w:ascii="Calibri" w:hAnsi="Calibri" w:cs="Times New Roman"/>
+        </w:rPr>
+        <w:t>robot.healthPoint</w:t>
+      </w:r>
+      <w:proofErr w:type="spellEnd"/>
+      <w:r>
+        <w:rPr>
+          <w:rFonts w:ascii="Calibri" w:hAnsi="Calibri" w:cs="Times New Roman"/>
+        </w:rPr>
+        <w:t xml:space="preserve"> </w:t>
       </w:r>
       <w:r>
         <w:rPr>
@@ -1870,11 +2094,19 @@
           <w:rFonts w:ascii="Calibri" w:hAnsi="Calibri" w:cs="Times New Roman"/>
         </w:rPr>
       </w:pPr>
-      <w:r>
-        <w:rPr>
-          <w:rFonts w:ascii="Calibri" w:hAnsi="Calibri" w:cs="Times New Roman"/>
-        </w:rPr>
-        <w:t xml:space="preserve">actualValue </w:t>
+      <w:proofErr w:type="spellStart"/>
+      <w:r>
+        <w:rPr>
+          <w:rFonts w:ascii="Calibri" w:hAnsi="Calibri" w:cs="Times New Roman"/>
+        </w:rPr>
+        <w:t>actualValue</w:t>
+      </w:r>
+      <w:proofErr w:type="spellEnd"/>
+      <w:r>
+        <w:rPr>
+          <w:rFonts w:ascii="Calibri" w:hAnsi="Calibri" w:cs="Times New Roman"/>
+        </w:rPr>
+        <w:t xml:space="preserve"> </w:t>
       </w:r>
       <w:r>
         <w:rPr>
@@ -1882,13 +2114,25 @@
         </w:rPr>
         <w:sym w:font="Wingdings" w:char="F0DF"/>
       </w:r>
-      <w:bookmarkStart w:id="0" w:name="_GoBack"/>
-      <w:bookmarkEnd w:id="0"/>
-      <w:r>
-        <w:rPr>
-          <w:rFonts w:ascii="Calibri" w:hAnsi="Calibri" w:cs="Times New Roman"/>
-        </w:rPr>
-        <w:t xml:space="preserve"> robot.isDead()</w:t>
+      <w:r>
+        <w:rPr>
+          <w:rFonts w:ascii="Calibri" w:hAnsi="Calibri" w:cs="Times New Roman"/>
+        </w:rPr>
+        <w:t xml:space="preserve"> </w:t>
+      </w:r>
+      <w:proofErr w:type="spellStart"/>
+      <w:r>
+        <w:rPr>
+          <w:rFonts w:ascii="Calibri" w:hAnsi="Calibri" w:cs="Times New Roman"/>
+        </w:rPr>
+        <w:t>robot.isDead</w:t>
+      </w:r>
+      <w:proofErr w:type="spellEnd"/>
+      <w:r>
+        <w:rPr>
+          <w:rFonts w:ascii="Calibri" w:hAnsi="Calibri" w:cs="Times New Roman"/>
+        </w:rPr>
+        <w:t>()</w:t>
       </w:r>
     </w:p>
     <w:p>
@@ -1902,7 +2146,35 @@
         <w:rPr>
           <w:rFonts w:ascii="Calibri" w:hAnsi="Calibri" w:cs="Times New Roman"/>
         </w:rPr>
-        <w:t>assert if actualValue and excpectdValue are equal</w:t>
+        <w:t xml:space="preserve">assert if </w:t>
+      </w:r>
+      <w:proofErr w:type="spellStart"/>
+      <w:r>
+        <w:rPr>
+          <w:rFonts w:ascii="Calibri" w:hAnsi="Calibri" w:cs="Times New Roman"/>
+        </w:rPr>
+        <w:t>actualValue</w:t>
+      </w:r>
+      <w:proofErr w:type="spellEnd"/>
+      <w:r>
+        <w:rPr>
+          <w:rFonts w:ascii="Calibri" w:hAnsi="Calibri" w:cs="Times New Roman"/>
+        </w:rPr>
+        <w:t xml:space="preserve"> and </w:t>
+      </w:r>
+      <w:proofErr w:type="spellStart"/>
+      <w:r>
+        <w:rPr>
+          <w:rFonts w:ascii="Calibri" w:hAnsi="Calibri" w:cs="Times New Roman"/>
+        </w:rPr>
+        <w:t>excpectdValue</w:t>
+      </w:r>
+      <w:proofErr w:type="spellEnd"/>
+      <w:r>
+        <w:rPr>
+          <w:rFonts w:ascii="Calibri" w:hAnsi="Calibri" w:cs="Times New Roman"/>
+        </w:rPr>
+        <w:t xml:space="preserve"> are equal</w:t>
       </w:r>
     </w:p>
     <w:p>
@@ -1913,8 +2185,13 @@
           <w:numId w:val="3"/>
         </w:numPr>
       </w:pPr>
-      <w:r>
-        <w:t>turn()</w:t>
+      <w:proofErr w:type="gramStart"/>
+      <w:r>
+        <w:t>turn(</w:t>
+      </w:r>
+      <w:proofErr w:type="gramEnd"/>
+      <w:r>
+        <w:t>)</w:t>
       </w:r>
     </w:p>
     <w:p>
@@ -1967,12 +2244,14 @@
           <w:rFonts w:ascii="Calibri" w:hAnsi="Calibri" w:cs="Times New Roman"/>
         </w:rPr>
       </w:pPr>
+      <w:proofErr w:type="spellStart"/>
       <w:r>
         <w:rPr>
           <w:rFonts w:ascii="Calibri" w:hAnsi="Calibri" w:cs="Times New Roman"/>
         </w:rPr>
         <w:t>expectedDirection</w:t>
       </w:r>
+      <w:proofErr w:type="spellEnd"/>
       <w:r>
         <w:rPr>
           <w:rFonts w:ascii="Calibri" w:hAnsi="Calibri" w:cs="Times New Roman"/>
@@ -1993,6 +2272,8 @@
           <w:rFonts w:ascii="Calibri" w:hAnsi="Calibri" w:cs="Times New Roman"/>
         </w:rPr>
       </w:pPr>
+      <w:proofErr w:type="spellStart"/>
+      <w:proofErr w:type="gramStart"/>
       <w:r>
         <w:rPr>
           <w:rFonts w:ascii="Calibri" w:hAnsi="Calibri" w:cs="Times New Roman"/>
@@ -2003,7 +2284,15 @@
         <w:rPr>
           <w:rFonts w:ascii="Calibri" w:hAnsi="Calibri" w:cs="Times New Roman"/>
         </w:rPr>
-        <w:t>direction = 0</w:t>
+        <w:t>direction</w:t>
+      </w:r>
+      <w:proofErr w:type="spellEnd"/>
+      <w:proofErr w:type="gramEnd"/>
+      <w:r>
+        <w:rPr>
+          <w:rFonts w:ascii="Calibri" w:hAnsi="Calibri" w:cs="Times New Roman"/>
+        </w:rPr>
+        <w:t xml:space="preserve"> = 0</w:t>
       </w:r>
     </w:p>
     <w:p>
@@ -2013,6 +2302,8 @@
           <w:rFonts w:ascii="Calibri" w:hAnsi="Calibri" w:cs="Times New Roman"/>
         </w:rPr>
       </w:pPr>
+      <w:proofErr w:type="spellStart"/>
+      <w:proofErr w:type="gramStart"/>
       <w:r>
         <w:rPr>
           <w:rFonts w:ascii="Calibri" w:hAnsi="Calibri" w:cs="Times New Roman"/>
@@ -2025,18 +2316,22 @@
         </w:rPr>
         <w:t>turn</w:t>
       </w:r>
+      <w:proofErr w:type="spellEnd"/>
+      <w:proofErr w:type="gramEnd"/>
       <w:r>
         <w:rPr>
           <w:rFonts w:ascii="Calibri" w:hAnsi="Calibri" w:cs="Times New Roman"/>
         </w:rPr>
         <w:t>(</w:t>
       </w:r>
+      <w:proofErr w:type="spellStart"/>
       <w:r>
         <w:rPr>
           <w:rFonts w:ascii="Calibri" w:hAnsi="Calibri" w:cs="Times New Roman"/>
         </w:rPr>
         <w:t>expectedDirection</w:t>
       </w:r>
+      <w:proofErr w:type="spellEnd"/>
       <w:r>
         <w:rPr>
           <w:rFonts w:ascii="Calibri" w:hAnsi="Calibri" w:cs="Times New Roman"/>
@@ -2051,18 +2346,30 @@
           <w:rFonts w:ascii="Calibri" w:hAnsi="Calibri" w:cs="Times New Roman"/>
         </w:rPr>
       </w:pPr>
-      <w:r>
-        <w:rPr>
-          <w:rFonts w:ascii="Calibri" w:hAnsi="Calibri" w:cs="Times New Roman"/>
-        </w:rPr>
-        <w:t xml:space="preserve">actualDirection = </w:t>
-      </w:r>
+      <w:proofErr w:type="spellStart"/>
+      <w:r>
+        <w:rPr>
+          <w:rFonts w:ascii="Calibri" w:hAnsi="Calibri" w:cs="Times New Roman"/>
+        </w:rPr>
+        <w:t>actualDirection</w:t>
+      </w:r>
+      <w:proofErr w:type="spellEnd"/>
+      <w:r>
+        <w:rPr>
+          <w:rFonts w:ascii="Calibri" w:hAnsi="Calibri" w:cs="Times New Roman"/>
+        </w:rPr>
+        <w:t xml:space="preserve"> = </w:t>
+      </w:r>
+      <w:proofErr w:type="spellStart"/>
+      <w:proofErr w:type="gramStart"/>
       <w:r>
         <w:rPr>
           <w:rFonts w:ascii="Calibri" w:hAnsi="Calibri" w:cs="Times New Roman"/>
         </w:rPr>
         <w:t>robot.direction</w:t>
       </w:r>
+      <w:proofErr w:type="spellEnd"/>
+      <w:proofErr w:type="gramEnd"/>
     </w:p>
     <w:p>
       <w:pPr>
@@ -2077,23 +2384,33 @@
         </w:rPr>
         <w:t xml:space="preserve">assert if </w:t>
       </w:r>
+      <w:proofErr w:type="spellStart"/>
       <w:r>
         <w:rPr>
           <w:rFonts w:ascii="Calibri" w:hAnsi="Calibri" w:cs="Times New Roman"/>
         </w:rPr>
         <w:t>expectedDirection</w:t>
       </w:r>
+      <w:proofErr w:type="spellEnd"/>
       <w:r>
         <w:rPr>
           <w:rFonts w:ascii="Calibri" w:hAnsi="Calibri" w:cs="Times New Roman"/>
         </w:rPr>
         <w:t xml:space="preserve"> and </w:t>
       </w:r>
-      <w:r>
-        <w:rPr>
-          <w:rFonts w:ascii="Calibri" w:hAnsi="Calibri" w:cs="Times New Roman"/>
-        </w:rPr>
-        <w:t xml:space="preserve">actualDirection </w:t>
+      <w:proofErr w:type="spellStart"/>
+      <w:r>
+        <w:rPr>
+          <w:rFonts w:ascii="Calibri" w:hAnsi="Calibri" w:cs="Times New Roman"/>
+        </w:rPr>
+        <w:t>actualDirection</w:t>
+      </w:r>
+      <w:proofErr w:type="spellEnd"/>
+      <w:r>
+        <w:rPr>
+          <w:rFonts w:ascii="Calibri" w:hAnsi="Calibri" w:cs="Times New Roman"/>
+        </w:rPr>
+        <w:t xml:space="preserve"> </w:t>
       </w:r>
       <w:r>
         <w:rPr>
@@ -2122,11 +2439,19 @@
           <w:rFonts w:ascii="Calibri" w:hAnsi="Calibri" w:cs="Times New Roman"/>
         </w:rPr>
       </w:pPr>
-      <w:r>
-        <w:rPr>
-          <w:rFonts w:ascii="Calibri" w:hAnsi="Calibri" w:cs="Times New Roman"/>
-        </w:rPr>
-        <w:t xml:space="preserve">expectedDirection = </w:t>
+      <w:proofErr w:type="spellStart"/>
+      <w:r>
+        <w:rPr>
+          <w:rFonts w:ascii="Calibri" w:hAnsi="Calibri" w:cs="Times New Roman"/>
+        </w:rPr>
+        <w:t>expectedDirection</w:t>
+      </w:r>
+      <w:proofErr w:type="spellEnd"/>
+      <w:r>
+        <w:rPr>
+          <w:rFonts w:ascii="Calibri" w:hAnsi="Calibri" w:cs="Times New Roman"/>
+        </w:rPr>
+        <w:t xml:space="preserve"> = </w:t>
       </w:r>
       <w:r>
         <w:rPr>
@@ -2142,6 +2467,8 @@
           <w:rFonts w:ascii="Calibri" w:hAnsi="Calibri" w:cs="Times New Roman"/>
         </w:rPr>
       </w:pPr>
+      <w:proofErr w:type="spellStart"/>
+      <w:proofErr w:type="gramStart"/>
       <w:r>
         <w:rPr>
           <w:rFonts w:ascii="Calibri" w:hAnsi="Calibri" w:cs="Times New Roman"/>
@@ -2152,7 +2479,15 @@
         <w:rPr>
           <w:rFonts w:ascii="Calibri" w:hAnsi="Calibri" w:cs="Times New Roman"/>
         </w:rPr>
-        <w:t>direction = 0</w:t>
+        <w:t>direction</w:t>
+      </w:r>
+      <w:proofErr w:type="spellEnd"/>
+      <w:proofErr w:type="gramEnd"/>
+      <w:r>
+        <w:rPr>
+          <w:rFonts w:ascii="Calibri" w:hAnsi="Calibri" w:cs="Times New Roman"/>
+        </w:rPr>
+        <w:t xml:space="preserve"> = 0</w:t>
       </w:r>
     </w:p>
     <w:p>
@@ -2162,11 +2497,35 @@
           <w:rFonts w:ascii="Calibri" w:hAnsi="Calibri" w:cs="Times New Roman"/>
         </w:rPr>
       </w:pPr>
-      <w:r>
-        <w:rPr>
-          <w:rFonts w:ascii="Calibri" w:hAnsi="Calibri" w:cs="Times New Roman"/>
-        </w:rPr>
-        <w:t>robot.turn(expectedDirection)</w:t>
+      <w:proofErr w:type="spellStart"/>
+      <w:proofErr w:type="gramStart"/>
+      <w:r>
+        <w:rPr>
+          <w:rFonts w:ascii="Calibri" w:hAnsi="Calibri" w:cs="Times New Roman"/>
+        </w:rPr>
+        <w:t>robot.turn</w:t>
+      </w:r>
+      <w:proofErr w:type="spellEnd"/>
+      <w:proofErr w:type="gramEnd"/>
+      <w:r>
+        <w:rPr>
+          <w:rFonts w:ascii="Calibri" w:hAnsi="Calibri" w:cs="Times New Roman"/>
+        </w:rPr>
+        <w:t>(</w:t>
+      </w:r>
+      <w:proofErr w:type="spellStart"/>
+      <w:r>
+        <w:rPr>
+          <w:rFonts w:ascii="Calibri" w:hAnsi="Calibri" w:cs="Times New Roman"/>
+        </w:rPr>
+        <w:t>expectedDirection</w:t>
+      </w:r>
+      <w:proofErr w:type="spellEnd"/>
+      <w:r>
+        <w:rPr>
+          <w:rFonts w:ascii="Calibri" w:hAnsi="Calibri" w:cs="Times New Roman"/>
+        </w:rPr>
+        <w:t>)</w:t>
       </w:r>
     </w:p>
     <w:p>
@@ -2176,18 +2535,30 @@
           <w:rFonts w:ascii="Calibri" w:hAnsi="Calibri" w:cs="Times New Roman"/>
         </w:rPr>
       </w:pPr>
-      <w:r>
-        <w:rPr>
-          <w:rFonts w:ascii="Calibri" w:hAnsi="Calibri" w:cs="Times New Roman"/>
-        </w:rPr>
-        <w:t xml:space="preserve">actualDirection = </w:t>
-      </w:r>
+      <w:proofErr w:type="spellStart"/>
+      <w:r>
+        <w:rPr>
+          <w:rFonts w:ascii="Calibri" w:hAnsi="Calibri" w:cs="Times New Roman"/>
+        </w:rPr>
+        <w:t>actualDirection</w:t>
+      </w:r>
+      <w:proofErr w:type="spellEnd"/>
+      <w:r>
+        <w:rPr>
+          <w:rFonts w:ascii="Calibri" w:hAnsi="Calibri" w:cs="Times New Roman"/>
+        </w:rPr>
+        <w:t xml:space="preserve"> = </w:t>
+      </w:r>
+      <w:proofErr w:type="spellStart"/>
+      <w:proofErr w:type="gramStart"/>
       <w:r>
         <w:rPr>
           <w:rFonts w:ascii="Calibri" w:hAnsi="Calibri" w:cs="Times New Roman"/>
         </w:rPr>
         <w:t>robot.direction</w:t>
       </w:r>
+      <w:proofErr w:type="spellEnd"/>
+      <w:proofErr w:type="gramEnd"/>
     </w:p>
     <w:p>
       <w:pPr>
@@ -2200,13 +2571,35 @@
         <w:rPr>
           <w:rFonts w:ascii="Calibri" w:hAnsi="Calibri" w:cs="Times New Roman"/>
         </w:rPr>
-        <w:t xml:space="preserve">assert if expectedDirection and </w:t>
-      </w:r>
-      <w:r>
-        <w:rPr>
-          <w:rFonts w:ascii="Calibri" w:hAnsi="Calibri" w:cs="Times New Roman"/>
-        </w:rPr>
-        <w:t xml:space="preserve">actualDirection </w:t>
+        <w:t xml:space="preserve">assert if </w:t>
+      </w:r>
+      <w:proofErr w:type="spellStart"/>
+      <w:r>
+        <w:rPr>
+          <w:rFonts w:ascii="Calibri" w:hAnsi="Calibri" w:cs="Times New Roman"/>
+        </w:rPr>
+        <w:t>expectedDirection</w:t>
+      </w:r>
+      <w:proofErr w:type="spellEnd"/>
+      <w:r>
+        <w:rPr>
+          <w:rFonts w:ascii="Calibri" w:hAnsi="Calibri" w:cs="Times New Roman"/>
+        </w:rPr>
+        <w:t xml:space="preserve"> and </w:t>
+      </w:r>
+      <w:proofErr w:type="spellStart"/>
+      <w:r>
+        <w:rPr>
+          <w:rFonts w:ascii="Calibri" w:hAnsi="Calibri" w:cs="Times New Roman"/>
+        </w:rPr>
+        <w:t>actualDirection</w:t>
+      </w:r>
+      <w:proofErr w:type="spellEnd"/>
+      <w:r>
+        <w:rPr>
+          <w:rFonts w:ascii="Calibri" w:hAnsi="Calibri" w:cs="Times New Roman"/>
+        </w:rPr>
+        <w:t xml:space="preserve"> </w:t>
       </w:r>
       <w:r>
         <w:rPr>
@@ -2240,11 +2633,19 @@
           <w:rFonts w:ascii="Calibri" w:hAnsi="Calibri" w:cs="Times New Roman"/>
         </w:rPr>
       </w:pPr>
-      <w:r>
-        <w:rPr>
-          <w:rFonts w:ascii="Calibri" w:hAnsi="Calibri" w:cs="Times New Roman"/>
-        </w:rPr>
-        <w:t xml:space="preserve">expectedDirection = </w:t>
+      <w:proofErr w:type="spellStart"/>
+      <w:r>
+        <w:rPr>
+          <w:rFonts w:ascii="Calibri" w:hAnsi="Calibri" w:cs="Times New Roman"/>
+        </w:rPr>
+        <w:t>expectedDirection</w:t>
+      </w:r>
+      <w:proofErr w:type="spellEnd"/>
+      <w:r>
+        <w:rPr>
+          <w:rFonts w:ascii="Calibri" w:hAnsi="Calibri" w:cs="Times New Roman"/>
+        </w:rPr>
+        <w:t xml:space="preserve"> = </w:t>
       </w:r>
       <w:r>
         <w:rPr>
@@ -2266,11 +2667,35 @@
         </w:rPr>
         <w:t xml:space="preserve">try </w:t>
       </w:r>
-      <w:r>
-        <w:rPr>
-          <w:rFonts w:ascii="Calibri" w:hAnsi="Calibri" w:cs="Times New Roman"/>
-        </w:rPr>
-        <w:t>robot.turn(expectedDirection)</w:t>
+      <w:proofErr w:type="spellStart"/>
+      <w:proofErr w:type="gramStart"/>
+      <w:r>
+        <w:rPr>
+          <w:rFonts w:ascii="Calibri" w:hAnsi="Calibri" w:cs="Times New Roman"/>
+        </w:rPr>
+        <w:t>robot.turn</w:t>
+      </w:r>
+      <w:proofErr w:type="spellEnd"/>
+      <w:proofErr w:type="gramEnd"/>
+      <w:r>
+        <w:rPr>
+          <w:rFonts w:ascii="Calibri" w:hAnsi="Calibri" w:cs="Times New Roman"/>
+        </w:rPr>
+        <w:t>(</w:t>
+      </w:r>
+      <w:proofErr w:type="spellStart"/>
+      <w:r>
+        <w:rPr>
+          <w:rFonts w:ascii="Calibri" w:hAnsi="Calibri" w:cs="Times New Roman"/>
+        </w:rPr>
+        <w:t>expectedDirection</w:t>
+      </w:r>
+      <w:proofErr w:type="spellEnd"/>
+      <w:r>
+        <w:rPr>
+          <w:rFonts w:ascii="Calibri" w:hAnsi="Calibri" w:cs="Times New Roman"/>
+        </w:rPr>
+        <w:t>)</w:t>
       </w:r>
     </w:p>
     <w:p>
@@ -2312,11 +2737,19 @@
           <w:rFonts w:ascii="Calibri" w:hAnsi="Calibri" w:cs="Times New Roman"/>
         </w:rPr>
       </w:pPr>
-      <w:r>
-        <w:rPr>
-          <w:rFonts w:ascii="Calibri" w:hAnsi="Calibri" w:cs="Times New Roman"/>
-        </w:rPr>
-        <w:t xml:space="preserve">expectedDirection = </w:t>
+      <w:proofErr w:type="spellStart"/>
+      <w:r>
+        <w:rPr>
+          <w:rFonts w:ascii="Calibri" w:hAnsi="Calibri" w:cs="Times New Roman"/>
+        </w:rPr>
+        <w:t>expectedDirection</w:t>
+      </w:r>
+      <w:proofErr w:type="spellEnd"/>
+      <w:r>
+        <w:rPr>
+          <w:rFonts w:ascii="Calibri" w:hAnsi="Calibri" w:cs="Times New Roman"/>
+        </w:rPr>
+        <w:t xml:space="preserve"> = </w:t>
       </w:r>
       <w:r>
         <w:rPr>
@@ -2336,7 +2769,37 @@
         <w:rPr>
           <w:rFonts w:ascii="Calibri" w:hAnsi="Calibri" w:cs="Times New Roman"/>
         </w:rPr>
-        <w:t>try robot.turn(expectedDirection)</w:t>
+        <w:t xml:space="preserve">try </w:t>
+      </w:r>
+      <w:proofErr w:type="spellStart"/>
+      <w:proofErr w:type="gramStart"/>
+      <w:r>
+        <w:rPr>
+          <w:rFonts w:ascii="Calibri" w:hAnsi="Calibri" w:cs="Times New Roman"/>
+        </w:rPr>
+        <w:t>robot.turn</w:t>
+      </w:r>
+      <w:proofErr w:type="spellEnd"/>
+      <w:proofErr w:type="gramEnd"/>
+      <w:r>
+        <w:rPr>
+          <w:rFonts w:ascii="Calibri" w:hAnsi="Calibri" w:cs="Times New Roman"/>
+        </w:rPr>
+        <w:t>(</w:t>
+      </w:r>
+      <w:proofErr w:type="spellStart"/>
+      <w:r>
+        <w:rPr>
+          <w:rFonts w:ascii="Calibri" w:hAnsi="Calibri" w:cs="Times New Roman"/>
+        </w:rPr>
+        <w:t>expectedDirection</w:t>
+      </w:r>
+      <w:proofErr w:type="spellEnd"/>
+      <w:r>
+        <w:rPr>
+          <w:rFonts w:ascii="Calibri" w:hAnsi="Calibri" w:cs="Times New Roman"/>
+        </w:rPr>
+        <w:t>)</w:t>
       </w:r>
     </w:p>
     <w:p>
@@ -2361,8 +2824,13 @@
           <w:numId w:val="3"/>
         </w:numPr>
       </w:pPr>
-      <w:r>
-        <w:t>move()</w:t>
+      <w:proofErr w:type="gramStart"/>
+      <w:r>
+        <w:t>move(</w:t>
+      </w:r>
+      <w:proofErr w:type="gramEnd"/>
+      <w:r>
+        <w:t>)</w:t>
       </w:r>
     </w:p>
     <w:p>
@@ -2381,7 +2849,14 @@
         <w:rPr>
           <w:rFonts w:ascii="Calibri" w:hAnsi="Calibri" w:cs="Times New Roman"/>
         </w:rPr>
-        <w:t xml:space="preserve"> Robot.</w:t>
+        <w:t xml:space="preserve"> </w:t>
+      </w:r>
+      <w:proofErr w:type="spellStart"/>
+      <w:r>
+        <w:rPr>
+          <w:rFonts w:ascii="Calibri" w:hAnsi="Calibri" w:cs="Times New Roman"/>
+        </w:rPr>
+        <w:t>Robot.</w:t>
       </w:r>
       <w:r>
         <w:rPr>
@@ -2389,6 +2864,7 @@
         </w:rPr>
         <w:t>move</w:t>
       </w:r>
+      <w:proofErr w:type="spellEnd"/>
       <w:r>
         <w:rPr>
           <w:rFonts w:ascii="Calibri" w:hAnsi="Calibri" w:cs="Times New Roman"/>
@@ -2442,11 +2918,19 @@
           <w:rFonts w:ascii="Calibri" w:hAnsi="Calibri" w:cs="Times New Roman"/>
         </w:rPr>
       </w:pPr>
-      <w:r>
-        <w:rPr>
-          <w:rFonts w:ascii="Calibri" w:hAnsi="Calibri" w:cs="Times New Roman"/>
-        </w:rPr>
-        <w:t xml:space="preserve">robot.coor.x </w:t>
+      <w:proofErr w:type="spellStart"/>
+      <w:r>
+        <w:rPr>
+          <w:rFonts w:ascii="Calibri" w:hAnsi="Calibri" w:cs="Times New Roman"/>
+        </w:rPr>
+        <w:t>robot.coor.x</w:t>
+      </w:r>
+      <w:proofErr w:type="spellEnd"/>
+      <w:r>
+        <w:rPr>
+          <w:rFonts w:ascii="Calibri" w:hAnsi="Calibri" w:cs="Times New Roman"/>
+        </w:rPr>
+        <w:t xml:space="preserve"> </w:t>
       </w:r>
       <w:r>
         <w:rPr>
@@ -2468,11 +2952,19 @@
           <w:rFonts w:ascii="Calibri" w:hAnsi="Calibri" w:cs="Times New Roman"/>
         </w:rPr>
       </w:pPr>
-      <w:r>
-        <w:rPr>
-          <w:rFonts w:ascii="Calibri" w:hAnsi="Calibri" w:cs="Times New Roman"/>
-        </w:rPr>
-        <w:t xml:space="preserve">robot.coor.y </w:t>
+      <w:proofErr w:type="spellStart"/>
+      <w:r>
+        <w:rPr>
+          <w:rFonts w:ascii="Calibri" w:hAnsi="Calibri" w:cs="Times New Roman"/>
+        </w:rPr>
+        <w:t>robot.coor.y</w:t>
+      </w:r>
+      <w:proofErr w:type="spellEnd"/>
+      <w:r>
+        <w:rPr>
+          <w:rFonts w:ascii="Calibri" w:hAnsi="Calibri" w:cs="Times New Roman"/>
+        </w:rPr>
+        <w:t xml:space="preserve"> </w:t>
       </w:r>
       <w:r>
         <w:rPr>
@@ -2494,11 +2986,19 @@
           <w:rFonts w:ascii="Calibri" w:hAnsi="Calibri" w:cs="Times New Roman"/>
         </w:rPr>
       </w:pPr>
-      <w:r>
-        <w:rPr>
-          <w:rFonts w:ascii="Calibri" w:hAnsi="Calibri" w:cs="Times New Roman"/>
-        </w:rPr>
-        <w:t xml:space="preserve">robot.coor.z </w:t>
+      <w:proofErr w:type="spellStart"/>
+      <w:r>
+        <w:rPr>
+          <w:rFonts w:ascii="Calibri" w:hAnsi="Calibri" w:cs="Times New Roman"/>
+        </w:rPr>
+        <w:t>robot.coor.z</w:t>
+      </w:r>
+      <w:proofErr w:type="spellEnd"/>
+      <w:r>
+        <w:rPr>
+          <w:rFonts w:ascii="Calibri" w:hAnsi="Calibri" w:cs="Times New Roman"/>
+        </w:rPr>
+        <w:t xml:space="preserve"> </w:t>
       </w:r>
       <w:r>
         <w:rPr>
@@ -2528,11 +3028,19 @@
           <w:rFonts w:ascii="Calibri" w:hAnsi="Calibri" w:cs="Times New Roman"/>
         </w:rPr>
       </w:pPr>
-      <w:r>
-        <w:rPr>
-          <w:rFonts w:ascii="Calibri" w:hAnsi="Calibri" w:cs="Times New Roman"/>
-        </w:rPr>
-        <w:t xml:space="preserve">coor </w:t>
+      <w:proofErr w:type="spellStart"/>
+      <w:r>
+        <w:rPr>
+          <w:rFonts w:ascii="Calibri" w:hAnsi="Calibri" w:cs="Times New Roman"/>
+        </w:rPr>
+        <w:t>coor</w:t>
+      </w:r>
+      <w:proofErr w:type="spellEnd"/>
+      <w:r>
+        <w:rPr>
+          <w:rFonts w:ascii="Calibri" w:hAnsi="Calibri" w:cs="Times New Roman"/>
+        </w:rPr>
+        <w:t xml:space="preserve"> </w:t>
       </w:r>
       <w:r>
         <w:rPr>
@@ -2554,11 +3062,19 @@
           <w:rFonts w:ascii="Calibri" w:hAnsi="Calibri" w:cs="Times New Roman"/>
         </w:rPr>
       </w:pPr>
-      <w:r>
-        <w:rPr>
-          <w:rFonts w:ascii="Calibri" w:hAnsi="Calibri" w:cs="Times New Roman"/>
-        </w:rPr>
-        <w:t xml:space="preserve">coor.x </w:t>
+      <w:proofErr w:type="spellStart"/>
+      <w:r>
+        <w:rPr>
+          <w:rFonts w:ascii="Calibri" w:hAnsi="Calibri" w:cs="Times New Roman"/>
+        </w:rPr>
+        <w:t>coor.x</w:t>
+      </w:r>
+      <w:proofErr w:type="spellEnd"/>
+      <w:r>
+        <w:rPr>
+          <w:rFonts w:ascii="Calibri" w:hAnsi="Calibri" w:cs="Times New Roman"/>
+        </w:rPr>
+        <w:t xml:space="preserve"> </w:t>
       </w:r>
       <w:r>
         <w:rPr>
@@ -2580,11 +3096,19 @@
           <w:rFonts w:ascii="Calibri" w:hAnsi="Calibri" w:cs="Times New Roman"/>
         </w:rPr>
       </w:pPr>
-      <w:r>
-        <w:rPr>
-          <w:rFonts w:ascii="Calibri" w:hAnsi="Calibri" w:cs="Times New Roman"/>
-        </w:rPr>
-        <w:t xml:space="preserve">coor.y </w:t>
+      <w:proofErr w:type="spellStart"/>
+      <w:r>
+        <w:rPr>
+          <w:rFonts w:ascii="Calibri" w:hAnsi="Calibri" w:cs="Times New Roman"/>
+        </w:rPr>
+        <w:t>coor.y</w:t>
+      </w:r>
+      <w:proofErr w:type="spellEnd"/>
+      <w:r>
+        <w:rPr>
+          <w:rFonts w:ascii="Calibri" w:hAnsi="Calibri" w:cs="Times New Roman"/>
+        </w:rPr>
+        <w:t xml:space="preserve"> </w:t>
       </w:r>
       <w:r>
         <w:rPr>
@@ -2606,11 +3130,19 @@
           <w:rFonts w:ascii="Calibri" w:hAnsi="Calibri" w:cs="Times New Roman"/>
         </w:rPr>
       </w:pPr>
-      <w:r>
-        <w:rPr>
-          <w:rFonts w:ascii="Calibri" w:hAnsi="Calibri" w:cs="Times New Roman"/>
-        </w:rPr>
-        <w:t xml:space="preserve">coor.z </w:t>
+      <w:proofErr w:type="spellStart"/>
+      <w:r>
+        <w:rPr>
+          <w:rFonts w:ascii="Calibri" w:hAnsi="Calibri" w:cs="Times New Roman"/>
+        </w:rPr>
+        <w:t>coor.z</w:t>
+      </w:r>
+      <w:proofErr w:type="spellEnd"/>
+      <w:r>
+        <w:rPr>
+          <w:rFonts w:ascii="Calibri" w:hAnsi="Calibri" w:cs="Times New Roman"/>
+        </w:rPr>
+        <w:t xml:space="preserve"> </w:t>
       </w:r>
       <w:r>
         <w:rPr>
@@ -2636,7 +3168,14 @@
         <w:rPr>
           <w:rFonts w:ascii="Calibri" w:hAnsi="Calibri" w:cs="Times New Roman"/>
         </w:rPr>
-        <w:t>declare excpect</w:t>
+        <w:t xml:space="preserve">declare </w:t>
+      </w:r>
+      <w:proofErr w:type="spellStart"/>
+      <w:r>
+        <w:rPr>
+          <w:rFonts w:ascii="Calibri" w:hAnsi="Calibri" w:cs="Times New Roman"/>
+        </w:rPr>
+        <w:t>excpect</w:t>
       </w:r>
       <w:r>
         <w:rPr>
@@ -2656,6 +3195,7 @@
         </w:rPr>
         <w:t>MovePoint</w:t>
       </w:r>
+      <w:proofErr w:type="spellEnd"/>
     </w:p>
     <w:p>
       <w:pPr>
@@ -2668,8 +3208,16 @@
         <w:rPr>
           <w:rFonts w:ascii="Calibri" w:hAnsi="Calibri" w:cs="Times New Roman"/>
         </w:rPr>
-        <w:t>declare expectedValueCoor</w:t>
-      </w:r>
+        <w:t xml:space="preserve">declare </w:t>
+      </w:r>
+      <w:proofErr w:type="spellStart"/>
+      <w:r>
+        <w:rPr>
+          <w:rFonts w:ascii="Calibri" w:hAnsi="Calibri" w:cs="Times New Roman"/>
+        </w:rPr>
+        <w:t>expectedValueCoor</w:t>
+      </w:r>
+      <w:proofErr w:type="spellEnd"/>
     </w:p>
     <w:p>
       <w:pPr>
@@ -2682,7 +3230,14 @@
         <w:rPr>
           <w:rFonts w:ascii="Calibri" w:hAnsi="Calibri" w:cs="Times New Roman"/>
         </w:rPr>
-        <w:t>declare actualValue</w:t>
+        <w:t xml:space="preserve">declare </w:t>
+      </w:r>
+      <w:proofErr w:type="spellStart"/>
+      <w:r>
+        <w:rPr>
+          <w:rFonts w:ascii="Calibri" w:hAnsi="Calibri" w:cs="Times New Roman"/>
+        </w:rPr>
+        <w:t>actualValue</w:t>
       </w:r>
       <w:r>
         <w:rPr>
@@ -2690,6 +3245,7 @@
         </w:rPr>
         <w:t>MovePoint</w:t>
       </w:r>
+      <w:proofErr w:type="spellEnd"/>
     </w:p>
     <w:p>
       <w:pPr>
@@ -2702,8 +3258,16 @@
         <w:rPr>
           <w:rFonts w:ascii="Calibri" w:hAnsi="Calibri" w:cs="Times New Roman"/>
         </w:rPr>
-        <w:t>declare actualValueCoor</w:t>
-      </w:r>
+        <w:t xml:space="preserve">declare </w:t>
+      </w:r>
+      <w:proofErr w:type="spellStart"/>
+      <w:r>
+        <w:rPr>
+          <w:rFonts w:ascii="Calibri" w:hAnsi="Calibri" w:cs="Times New Roman"/>
+        </w:rPr>
+        <w:t>actualValueCoor</w:t>
+      </w:r>
+      <w:proofErr w:type="spellEnd"/>
     </w:p>
     <w:p>
       <w:pPr>
@@ -2740,7 +3304,49 @@
         <w:rPr>
           <w:rFonts w:ascii="Calibri" w:hAnsi="Calibri" w:cs="Times New Roman"/>
         </w:rPr>
-        <w:t>has full of movementPoint, then movemetPoint minus 1, the coor will changed at new position</w:t>
+        <w:t xml:space="preserve">has full of </w:t>
+      </w:r>
+      <w:proofErr w:type="spellStart"/>
+      <w:r>
+        <w:rPr>
+          <w:rFonts w:ascii="Calibri" w:hAnsi="Calibri" w:cs="Times New Roman"/>
+        </w:rPr>
+        <w:t>movementPoint</w:t>
+      </w:r>
+      <w:proofErr w:type="spellEnd"/>
+      <w:r>
+        <w:rPr>
+          <w:rFonts w:ascii="Calibri" w:hAnsi="Calibri" w:cs="Times New Roman"/>
+        </w:rPr>
+        <w:t xml:space="preserve">, then </w:t>
+      </w:r>
+      <w:proofErr w:type="spellStart"/>
+      <w:r>
+        <w:rPr>
+          <w:rFonts w:ascii="Calibri" w:hAnsi="Calibri" w:cs="Times New Roman"/>
+        </w:rPr>
+        <w:t>movemetPoint</w:t>
+      </w:r>
+      <w:proofErr w:type="spellEnd"/>
+      <w:r>
+        <w:rPr>
+          <w:rFonts w:ascii="Calibri" w:hAnsi="Calibri" w:cs="Times New Roman"/>
+        </w:rPr>
+        <w:t xml:space="preserve"> minus 1, the </w:t>
+      </w:r>
+      <w:proofErr w:type="spellStart"/>
+      <w:r>
+        <w:rPr>
+          <w:rFonts w:ascii="Calibri" w:hAnsi="Calibri" w:cs="Times New Roman"/>
+        </w:rPr>
+        <w:t>coor</w:t>
+      </w:r>
+      <w:proofErr w:type="spellEnd"/>
+      <w:r>
+        <w:rPr>
+          <w:rFonts w:ascii="Calibri" w:hAnsi="Calibri" w:cs="Times New Roman"/>
+        </w:rPr>
+        <w:t xml:space="preserve"> will changed at new position</w:t>
       </w:r>
     </w:p>
     <w:p>
@@ -2750,6 +3356,7 @@
           <w:rFonts w:ascii="Calibri" w:hAnsi="Calibri" w:cs="Times New Roman"/>
         </w:rPr>
       </w:pPr>
+      <w:proofErr w:type="spellStart"/>
       <w:r>
         <w:rPr>
           <w:rFonts w:ascii="Calibri" w:hAnsi="Calibri" w:cs="Times New Roman"/>
@@ -2760,7 +3367,14 @@
         <w:rPr>
           <w:rFonts w:ascii="Calibri" w:hAnsi="Calibri" w:cs="Times New Roman"/>
         </w:rPr>
-        <w:t xml:space="preserve">movementPoint </w:t>
+        <w:t>movementPoint</w:t>
+      </w:r>
+      <w:proofErr w:type="spellEnd"/>
+      <w:r>
+        <w:rPr>
+          <w:rFonts w:ascii="Calibri" w:hAnsi="Calibri" w:cs="Times New Roman"/>
+        </w:rPr>
+        <w:t xml:space="preserve"> </w:t>
       </w:r>
       <w:r>
         <w:rPr>
@@ -2782,6 +3396,8 @@
           <w:rFonts w:ascii="Calibri" w:hAnsi="Calibri" w:cs="Times New Roman"/>
         </w:rPr>
       </w:pPr>
+      <w:proofErr w:type="spellStart"/>
+      <w:proofErr w:type="gramStart"/>
       <w:r>
         <w:rPr>
           <w:rFonts w:ascii="Calibri" w:hAnsi="Calibri" w:cs="Times New Roman"/>
@@ -2794,18 +3410,22 @@
         </w:rPr>
         <w:t>move</w:t>
       </w:r>
+      <w:proofErr w:type="spellEnd"/>
+      <w:proofErr w:type="gramEnd"/>
       <w:r>
         <w:rPr>
           <w:rFonts w:ascii="Calibri" w:hAnsi="Calibri" w:cs="Times New Roman"/>
         </w:rPr>
         <w:t>(</w:t>
       </w:r>
+      <w:proofErr w:type="spellStart"/>
       <w:r>
         <w:rPr>
           <w:rFonts w:ascii="Calibri" w:hAnsi="Calibri" w:cs="Times New Roman"/>
         </w:rPr>
         <w:t>coor</w:t>
       </w:r>
+      <w:proofErr w:type="spellEnd"/>
       <w:r>
         <w:rPr>
           <w:rFonts w:ascii="Calibri" w:hAnsi="Calibri" w:cs="Times New Roman"/>
@@ -2820,6 +3440,7 @@
           <w:rFonts w:ascii="Calibri" w:hAnsi="Calibri" w:cs="Times New Roman"/>
         </w:rPr>
       </w:pPr>
+      <w:proofErr w:type="spellStart"/>
       <w:r>
         <w:rPr>
           <w:rFonts w:ascii="Calibri" w:hAnsi="Calibri" w:cs="Times New Roman"/>
@@ -2842,7 +3463,14 @@
         <w:rPr>
           <w:rFonts w:ascii="Calibri" w:hAnsi="Calibri" w:cs="Times New Roman"/>
         </w:rPr>
-        <w:t xml:space="preserve">MovePoint </w:t>
+        <w:t>MovePoint</w:t>
+      </w:r>
+      <w:proofErr w:type="spellEnd"/>
+      <w:r>
+        <w:rPr>
+          <w:rFonts w:ascii="Calibri" w:hAnsi="Calibri" w:cs="Times New Roman"/>
+        </w:rPr>
+        <w:t xml:space="preserve"> </w:t>
       </w:r>
       <w:r>
         <w:rPr>
@@ -2864,6 +3492,7 @@
           <w:rFonts w:ascii="Calibri" w:hAnsi="Calibri" w:cs="Times New Roman"/>
         </w:rPr>
       </w:pPr>
+      <w:proofErr w:type="spellStart"/>
       <w:r>
         <w:rPr>
           <w:rFonts w:ascii="Calibri" w:hAnsi="Calibri" w:cs="Times New Roman"/>
@@ -2874,7 +3503,14 @@
         <w:rPr>
           <w:rFonts w:ascii="Calibri" w:hAnsi="Calibri" w:cs="Times New Roman"/>
         </w:rPr>
-        <w:t xml:space="preserve">MovePoint </w:t>
+        <w:t>MovePoint</w:t>
+      </w:r>
+      <w:proofErr w:type="spellEnd"/>
+      <w:r>
+        <w:rPr>
+          <w:rFonts w:ascii="Calibri" w:hAnsi="Calibri" w:cs="Times New Roman"/>
+        </w:rPr>
+        <w:t xml:space="preserve"> </w:t>
       </w:r>
       <w:r>
         <w:rPr>
@@ -2886,8 +3522,16 @@
         <w:rPr>
           <w:rFonts w:ascii="Calibri" w:hAnsi="Calibri" w:cs="Times New Roman"/>
         </w:rPr>
-        <w:t xml:space="preserve"> robot.movementPoint</w:t>
-      </w:r>
+        <w:t xml:space="preserve"> </w:t>
+      </w:r>
+      <w:proofErr w:type="spellStart"/>
+      <w:r>
+        <w:rPr>
+          <w:rFonts w:ascii="Calibri" w:hAnsi="Calibri" w:cs="Times New Roman"/>
+        </w:rPr>
+        <w:t>robot.movementPoint</w:t>
+      </w:r>
+      <w:proofErr w:type="spellEnd"/>
     </w:p>
     <w:p>
       <w:pPr>
@@ -2900,14 +3544,29 @@
         <w:rPr>
           <w:rFonts w:ascii="Calibri" w:hAnsi="Calibri" w:cs="Times New Roman"/>
         </w:rPr>
-        <w:t>assert if actualValue</w:t>
-      </w:r>
-      <w:r>
-        <w:rPr>
-          <w:rFonts w:ascii="Calibri" w:hAnsi="Calibri" w:cs="Times New Roman"/>
-        </w:rPr>
-        <w:t xml:space="preserve">MovePoint and </w:t>
-      </w:r>
+        <w:t xml:space="preserve">assert if </w:t>
+      </w:r>
+      <w:proofErr w:type="spellStart"/>
+      <w:r>
+        <w:rPr>
+          <w:rFonts w:ascii="Calibri" w:hAnsi="Calibri" w:cs="Times New Roman"/>
+        </w:rPr>
+        <w:t>actualValue</w:t>
+      </w:r>
+      <w:r>
+        <w:rPr>
+          <w:rFonts w:ascii="Calibri" w:hAnsi="Calibri" w:cs="Times New Roman"/>
+        </w:rPr>
+        <w:t>MovePoint</w:t>
+      </w:r>
+      <w:proofErr w:type="spellEnd"/>
+      <w:r>
+        <w:rPr>
+          <w:rFonts w:ascii="Calibri" w:hAnsi="Calibri" w:cs="Times New Roman"/>
+        </w:rPr>
+        <w:t xml:space="preserve"> and </w:t>
+      </w:r>
+      <w:proofErr w:type="spellStart"/>
       <w:r>
         <w:rPr>
           <w:rFonts w:ascii="Calibri" w:hAnsi="Calibri" w:cs="Times New Roman"/>
@@ -2930,7 +3589,14 @@
         <w:rPr>
           <w:rFonts w:ascii="Calibri" w:hAnsi="Calibri" w:cs="Times New Roman"/>
         </w:rPr>
-        <w:t xml:space="preserve">MovePoint </w:t>
+        <w:t>MovePoint</w:t>
+      </w:r>
+      <w:proofErr w:type="spellEnd"/>
+      <w:r>
+        <w:rPr>
+          <w:rFonts w:ascii="Calibri" w:hAnsi="Calibri" w:cs="Times New Roman"/>
+        </w:rPr>
+        <w:t xml:space="preserve"> </w:t>
       </w:r>
       <w:r>
         <w:rPr>
@@ -2946,11 +3612,19 @@
           <w:rFonts w:ascii="Calibri" w:hAnsi="Calibri" w:cs="Times New Roman"/>
         </w:rPr>
       </w:pPr>
-      <w:r>
-        <w:rPr>
-          <w:rFonts w:ascii="Calibri" w:hAnsi="Calibri" w:cs="Times New Roman"/>
-        </w:rPr>
-        <w:t xml:space="preserve">expectedValueCoor </w:t>
+      <w:proofErr w:type="spellStart"/>
+      <w:r>
+        <w:rPr>
+          <w:rFonts w:ascii="Calibri" w:hAnsi="Calibri" w:cs="Times New Roman"/>
+        </w:rPr>
+        <w:t>expectedValueCoor</w:t>
+      </w:r>
+      <w:proofErr w:type="spellEnd"/>
+      <w:r>
+        <w:rPr>
+          <w:rFonts w:ascii="Calibri" w:hAnsi="Calibri" w:cs="Times New Roman"/>
+        </w:rPr>
+        <w:t xml:space="preserve"> </w:t>
       </w:r>
       <w:r>
         <w:rPr>
@@ -2962,8 +3636,16 @@
         <w:rPr>
           <w:rFonts w:ascii="Calibri" w:hAnsi="Calibri" w:cs="Times New Roman"/>
         </w:rPr>
-        <w:t xml:space="preserve"> coor</w:t>
-      </w:r>
+        <w:t xml:space="preserve"> </w:t>
+      </w:r>
+      <w:proofErr w:type="spellStart"/>
+      <w:r>
+        <w:rPr>
+          <w:rFonts w:ascii="Calibri" w:hAnsi="Calibri" w:cs="Times New Roman"/>
+        </w:rPr>
+        <w:t>coor</w:t>
+      </w:r>
+      <w:proofErr w:type="spellEnd"/>
     </w:p>
     <w:p>
       <w:pPr>
@@ -2972,12 +3654,20 @@
           <w:rFonts w:ascii="Calibri" w:hAnsi="Calibri" w:cs="Times New Roman"/>
         </w:rPr>
       </w:pPr>
+      <w:proofErr w:type="spellStart"/>
       <w:r>
         <w:rPr>
           <w:rFonts w:ascii="Calibri" w:hAnsi="Calibri" w:cs="Times New Roman"/>
         </w:rPr>
         <w:lastRenderedPageBreak/>
-        <w:t xml:space="preserve">actualValueCoor </w:t>
+        <w:t>actualValueCoor</w:t>
+      </w:r>
+      <w:proofErr w:type="spellEnd"/>
+      <w:r>
+        <w:rPr>
+          <w:rFonts w:ascii="Calibri" w:hAnsi="Calibri" w:cs="Times New Roman"/>
+        </w:rPr>
+        <w:t xml:space="preserve"> </w:t>
       </w:r>
       <w:r>
         <w:rPr>
@@ -2989,8 +3679,16 @@
         <w:rPr>
           <w:rFonts w:ascii="Calibri" w:hAnsi="Calibri" w:cs="Times New Roman"/>
         </w:rPr>
-        <w:t xml:space="preserve"> robot.coor</w:t>
-      </w:r>
+        <w:t xml:space="preserve"> </w:t>
+      </w:r>
+      <w:proofErr w:type="spellStart"/>
+      <w:r>
+        <w:rPr>
+          <w:rFonts w:ascii="Calibri" w:hAnsi="Calibri" w:cs="Times New Roman"/>
+        </w:rPr>
+        <w:t>robot.coor</w:t>
+      </w:r>
+      <w:proofErr w:type="spellEnd"/>
     </w:p>
     <w:p>
       <w:pPr>
@@ -3005,12 +3703,14 @@
         </w:rPr>
         <w:t xml:space="preserve">assert if </w:t>
       </w:r>
+      <w:proofErr w:type="spellStart"/>
       <w:r>
         <w:rPr>
           <w:rFonts w:ascii="Calibri" w:hAnsi="Calibri" w:cs="Times New Roman"/>
         </w:rPr>
         <w:t>actualValueCoor</w:t>
       </w:r>
+      <w:proofErr w:type="spellEnd"/>
       <w:r>
         <w:rPr>
           <w:rFonts w:ascii="Calibri" w:hAnsi="Calibri" w:cs="Times New Roman"/>
@@ -3021,7 +3721,21 @@
         <w:rPr>
           <w:rFonts w:ascii="Calibri" w:hAnsi="Calibri" w:cs="Times New Roman"/>
         </w:rPr>
-        <w:t xml:space="preserve">and expectedValueCoor </w:t>
+        <w:t xml:space="preserve">and </w:t>
+      </w:r>
+      <w:proofErr w:type="spellStart"/>
+      <w:r>
+        <w:rPr>
+          <w:rFonts w:ascii="Calibri" w:hAnsi="Calibri" w:cs="Times New Roman"/>
+        </w:rPr>
+        <w:t>expectedValueCoor</w:t>
+      </w:r>
+      <w:proofErr w:type="spellEnd"/>
+      <w:r>
+        <w:rPr>
+          <w:rFonts w:ascii="Calibri" w:hAnsi="Calibri" w:cs="Times New Roman"/>
+        </w:rPr>
+        <w:t xml:space="preserve"> </w:t>
       </w:r>
       <w:r>
         <w:rPr>
@@ -3058,7 +3772,21 @@
         <w:rPr>
           <w:rFonts w:ascii="Calibri" w:hAnsi="Calibri" w:cs="Times New Roman"/>
         </w:rPr>
-        <w:t>case 2: the robot has no movementPoint, then robot cannot move, nothing to be changed</w:t>
+        <w:t xml:space="preserve">case 2: the robot has no </w:t>
+      </w:r>
+      <w:proofErr w:type="spellStart"/>
+      <w:r>
+        <w:rPr>
+          <w:rFonts w:ascii="Calibri" w:hAnsi="Calibri" w:cs="Times New Roman"/>
+        </w:rPr>
+        <w:t>movementPoint</w:t>
+      </w:r>
+      <w:proofErr w:type="spellEnd"/>
+      <w:r>
+        <w:rPr>
+          <w:rFonts w:ascii="Calibri" w:hAnsi="Calibri" w:cs="Times New Roman"/>
+        </w:rPr>
+        <w:t>, then robot cannot move, nothing to be changed</w:t>
       </w:r>
     </w:p>
     <w:p>
@@ -3068,11 +3796,19 @@
           <w:rFonts w:ascii="Calibri" w:hAnsi="Calibri" w:cs="Times New Roman"/>
         </w:rPr>
       </w:pPr>
-      <w:r>
-        <w:rPr>
-          <w:rFonts w:ascii="Calibri" w:hAnsi="Calibri" w:cs="Times New Roman"/>
-        </w:rPr>
-        <w:t xml:space="preserve">robot.movementPoint </w:t>
+      <w:proofErr w:type="spellStart"/>
+      <w:r>
+        <w:rPr>
+          <w:rFonts w:ascii="Calibri" w:hAnsi="Calibri" w:cs="Times New Roman"/>
+        </w:rPr>
+        <w:t>robot.movementPoint</w:t>
+      </w:r>
+      <w:proofErr w:type="spellEnd"/>
+      <w:r>
+        <w:rPr>
+          <w:rFonts w:ascii="Calibri" w:hAnsi="Calibri" w:cs="Times New Roman"/>
+        </w:rPr>
+        <w:t xml:space="preserve"> </w:t>
       </w:r>
       <w:r>
         <w:rPr>
@@ -3094,6 +3830,8 @@
           <w:rFonts w:ascii="Calibri" w:hAnsi="Calibri" w:cs="Times New Roman"/>
         </w:rPr>
       </w:pPr>
+      <w:proofErr w:type="spellStart"/>
+      <w:proofErr w:type="gramStart"/>
       <w:r>
         <w:rPr>
           <w:rFonts w:ascii="Calibri" w:hAnsi="Calibri" w:cs="Times New Roman"/>
@@ -3106,18 +3844,22 @@
         </w:rPr>
         <w:t>move</w:t>
       </w:r>
+      <w:proofErr w:type="spellEnd"/>
+      <w:proofErr w:type="gramEnd"/>
       <w:r>
         <w:rPr>
           <w:rFonts w:ascii="Calibri" w:hAnsi="Calibri" w:cs="Times New Roman"/>
         </w:rPr>
         <w:t>(</w:t>
       </w:r>
+      <w:proofErr w:type="spellStart"/>
       <w:r>
         <w:rPr>
           <w:rFonts w:ascii="Calibri" w:hAnsi="Calibri" w:cs="Times New Roman"/>
         </w:rPr>
         <w:t>coor</w:t>
       </w:r>
+      <w:proofErr w:type="spellEnd"/>
       <w:r>
         <w:rPr>
           <w:rFonts w:ascii="Calibri" w:hAnsi="Calibri" w:cs="Times New Roman"/>
@@ -3132,6 +3874,7 @@
           <w:rFonts w:ascii="Calibri" w:hAnsi="Calibri" w:cs="Times New Roman"/>
         </w:rPr>
       </w:pPr>
+      <w:proofErr w:type="spellStart"/>
       <w:r>
         <w:rPr>
           <w:rFonts w:ascii="Calibri" w:hAnsi="Calibri" w:cs="Times New Roman"/>
@@ -3154,7 +3897,14 @@
         <w:rPr>
           <w:rFonts w:ascii="Calibri" w:hAnsi="Calibri" w:cs="Times New Roman"/>
         </w:rPr>
-        <w:t xml:space="preserve">MovePoint </w:t>
+        <w:t>MovePoint</w:t>
+      </w:r>
+      <w:proofErr w:type="spellEnd"/>
+      <w:r>
+        <w:rPr>
+          <w:rFonts w:ascii="Calibri" w:hAnsi="Calibri" w:cs="Times New Roman"/>
+        </w:rPr>
+        <w:t xml:space="preserve"> </w:t>
       </w:r>
       <w:r>
         <w:rPr>
@@ -3176,6 +3926,7 @@
           <w:rFonts w:ascii="Calibri" w:hAnsi="Calibri" w:cs="Times New Roman"/>
         </w:rPr>
       </w:pPr>
+      <w:proofErr w:type="spellStart"/>
       <w:r>
         <w:rPr>
           <w:rFonts w:ascii="Calibri" w:hAnsi="Calibri" w:cs="Times New Roman"/>
@@ -3186,7 +3937,14 @@
         <w:rPr>
           <w:rFonts w:ascii="Calibri" w:hAnsi="Calibri" w:cs="Times New Roman"/>
         </w:rPr>
-        <w:t xml:space="preserve">MovePoint </w:t>
+        <w:t>MovePoint</w:t>
+      </w:r>
+      <w:proofErr w:type="spellEnd"/>
+      <w:r>
+        <w:rPr>
+          <w:rFonts w:ascii="Calibri" w:hAnsi="Calibri" w:cs="Times New Roman"/>
+        </w:rPr>
+        <w:t xml:space="preserve"> </w:t>
       </w:r>
       <w:r>
         <w:rPr>
@@ -3198,8 +3956,16 @@
         <w:rPr>
           <w:rFonts w:ascii="Calibri" w:hAnsi="Calibri" w:cs="Times New Roman"/>
         </w:rPr>
-        <w:t xml:space="preserve"> robot.movementPoint</w:t>
-      </w:r>
+        <w:t xml:space="preserve"> </w:t>
+      </w:r>
+      <w:proofErr w:type="spellStart"/>
+      <w:r>
+        <w:rPr>
+          <w:rFonts w:ascii="Calibri" w:hAnsi="Calibri" w:cs="Times New Roman"/>
+        </w:rPr>
+        <w:t>robot.movementPoint</w:t>
+      </w:r>
+      <w:proofErr w:type="spellEnd"/>
     </w:p>
     <w:p>
       <w:pPr>
@@ -3212,14 +3978,29 @@
         <w:rPr>
           <w:rFonts w:ascii="Calibri" w:hAnsi="Calibri" w:cs="Times New Roman"/>
         </w:rPr>
-        <w:t>assert if actualValue</w:t>
-      </w:r>
-      <w:r>
-        <w:rPr>
-          <w:rFonts w:ascii="Calibri" w:hAnsi="Calibri" w:cs="Times New Roman"/>
-        </w:rPr>
-        <w:t xml:space="preserve">MovePoint and </w:t>
-      </w:r>
+        <w:t xml:space="preserve">assert if </w:t>
+      </w:r>
+      <w:proofErr w:type="spellStart"/>
+      <w:r>
+        <w:rPr>
+          <w:rFonts w:ascii="Calibri" w:hAnsi="Calibri" w:cs="Times New Roman"/>
+        </w:rPr>
+        <w:t>actualValue</w:t>
+      </w:r>
+      <w:r>
+        <w:rPr>
+          <w:rFonts w:ascii="Calibri" w:hAnsi="Calibri" w:cs="Times New Roman"/>
+        </w:rPr>
+        <w:t>MovePoint</w:t>
+      </w:r>
+      <w:proofErr w:type="spellEnd"/>
+      <w:r>
+        <w:rPr>
+          <w:rFonts w:ascii="Calibri" w:hAnsi="Calibri" w:cs="Times New Roman"/>
+        </w:rPr>
+        <w:t xml:space="preserve"> and </w:t>
+      </w:r>
+      <w:proofErr w:type="spellStart"/>
       <w:r>
         <w:rPr>
           <w:rFonts w:ascii="Calibri" w:hAnsi="Calibri" w:cs="Times New Roman"/>
@@ -3242,7 +4023,14 @@
         <w:rPr>
           <w:rFonts w:ascii="Calibri" w:hAnsi="Calibri" w:cs="Times New Roman"/>
         </w:rPr>
-        <w:t xml:space="preserve">MovePoint </w:t>
+        <w:t>MovePoint</w:t>
+      </w:r>
+      <w:proofErr w:type="spellEnd"/>
+      <w:r>
+        <w:rPr>
+          <w:rFonts w:ascii="Calibri" w:hAnsi="Calibri" w:cs="Times New Roman"/>
+        </w:rPr>
+        <w:t xml:space="preserve"> </w:t>
       </w:r>
       <w:r>
         <w:rPr>
@@ -3258,11 +4046,19 @@
           <w:rFonts w:ascii="Calibri" w:hAnsi="Calibri" w:cs="Times New Roman"/>
         </w:rPr>
       </w:pPr>
-      <w:r>
-        <w:rPr>
-          <w:rFonts w:ascii="Calibri" w:hAnsi="Calibri" w:cs="Times New Roman"/>
-        </w:rPr>
-        <w:t xml:space="preserve">expectedValueCoor </w:t>
+      <w:proofErr w:type="spellStart"/>
+      <w:r>
+        <w:rPr>
+          <w:rFonts w:ascii="Calibri" w:hAnsi="Calibri" w:cs="Times New Roman"/>
+        </w:rPr>
+        <w:t>expectedValueCoor</w:t>
+      </w:r>
+      <w:proofErr w:type="spellEnd"/>
+      <w:r>
+        <w:rPr>
+          <w:rFonts w:ascii="Calibri" w:hAnsi="Calibri" w:cs="Times New Roman"/>
+        </w:rPr>
+        <w:t xml:space="preserve"> </w:t>
       </w:r>
       <w:r>
         <w:rPr>
@@ -3274,8 +4070,16 @@
         <w:rPr>
           <w:rFonts w:ascii="Calibri" w:hAnsi="Calibri" w:cs="Times New Roman"/>
         </w:rPr>
-        <w:t xml:space="preserve"> robot.coor</w:t>
-      </w:r>
+        <w:t xml:space="preserve"> </w:t>
+      </w:r>
+      <w:proofErr w:type="spellStart"/>
+      <w:r>
+        <w:rPr>
+          <w:rFonts w:ascii="Calibri" w:hAnsi="Calibri" w:cs="Times New Roman"/>
+        </w:rPr>
+        <w:t>robot.coor</w:t>
+      </w:r>
+      <w:proofErr w:type="spellEnd"/>
     </w:p>
     <w:p>
       <w:pPr>
@@ -3284,11 +4088,19 @@
           <w:rFonts w:ascii="Calibri" w:hAnsi="Calibri" w:cs="Times New Roman"/>
         </w:rPr>
       </w:pPr>
-      <w:r>
-        <w:rPr>
-          <w:rFonts w:ascii="Calibri" w:hAnsi="Calibri" w:cs="Times New Roman"/>
-        </w:rPr>
-        <w:t xml:space="preserve">actualValueCoor </w:t>
+      <w:proofErr w:type="spellStart"/>
+      <w:r>
+        <w:rPr>
+          <w:rFonts w:ascii="Calibri" w:hAnsi="Calibri" w:cs="Times New Roman"/>
+        </w:rPr>
+        <w:t>actualValueCoor</w:t>
+      </w:r>
+      <w:proofErr w:type="spellEnd"/>
+      <w:r>
+        <w:rPr>
+          <w:rFonts w:ascii="Calibri" w:hAnsi="Calibri" w:cs="Times New Roman"/>
+        </w:rPr>
+        <w:t xml:space="preserve"> </w:t>
       </w:r>
       <w:r>
         <w:rPr>
@@ -3300,8 +4112,16 @@
         <w:rPr>
           <w:rFonts w:ascii="Calibri" w:hAnsi="Calibri" w:cs="Times New Roman"/>
         </w:rPr>
-        <w:t xml:space="preserve"> robot.coor</w:t>
-      </w:r>
+        <w:t xml:space="preserve"> </w:t>
+      </w:r>
+      <w:proofErr w:type="spellStart"/>
+      <w:r>
+        <w:rPr>
+          <w:rFonts w:ascii="Calibri" w:hAnsi="Calibri" w:cs="Times New Roman"/>
+        </w:rPr>
+        <w:t>robot.coor</w:t>
+      </w:r>
+      <w:proofErr w:type="spellEnd"/>
     </w:p>
     <w:p>
       <w:pPr>
@@ -3316,12 +4136,14 @@
         </w:rPr>
         <w:t xml:space="preserve">assert if </w:t>
       </w:r>
+      <w:proofErr w:type="spellStart"/>
       <w:r>
         <w:rPr>
           <w:rFonts w:ascii="Calibri" w:hAnsi="Calibri" w:cs="Times New Roman"/>
         </w:rPr>
         <w:t>actualValueCoor</w:t>
       </w:r>
+      <w:proofErr w:type="spellEnd"/>
       <w:r>
         <w:rPr>
           <w:rFonts w:ascii="Calibri" w:hAnsi="Calibri" w:cs="Times New Roman"/>
@@ -3332,7 +4154,21 @@
         <w:rPr>
           <w:rFonts w:ascii="Calibri" w:hAnsi="Calibri" w:cs="Times New Roman"/>
         </w:rPr>
-        <w:t xml:space="preserve">and expectedValueCoor </w:t>
+        <w:t xml:space="preserve">and </w:t>
+      </w:r>
+      <w:proofErr w:type="spellStart"/>
+      <w:r>
+        <w:rPr>
+          <w:rFonts w:ascii="Calibri" w:hAnsi="Calibri" w:cs="Times New Roman"/>
+        </w:rPr>
+        <w:t>expectedValueCoor</w:t>
+      </w:r>
+      <w:proofErr w:type="spellEnd"/>
+      <w:r>
+        <w:rPr>
+          <w:rFonts w:ascii="Calibri" w:hAnsi="Calibri" w:cs="Times New Roman"/>
+        </w:rPr>
+        <w:t xml:space="preserve"> </w:t>
       </w:r>
       <w:r>
         <w:rPr>
@@ -3350,16 +4186,39 @@
           <w:numId w:val="3"/>
         </w:numPr>
       </w:pPr>
+      <w:proofErr w:type="gramStart"/>
       <w:r>
         <w:t>shoot</w:t>
       </w:r>
       <w:r>
-        <w:t>(int distance): Coordinate coor</w:t>
-      </w:r>
-    </w:p>
-    <w:p>
-      <w:r>
-        <w:t>Summary: This unit test is to test Robot.shoot() which receives a distance to shoot and returns the target coordinate.</w:t>
+        <w:t>(</w:t>
+      </w:r>
+      <w:proofErr w:type="spellStart"/>
+      <w:proofErr w:type="gramEnd"/>
+      <w:r>
+        <w:t>int</w:t>
+      </w:r>
+      <w:proofErr w:type="spellEnd"/>
+      <w:r>
+        <w:t xml:space="preserve"> distance): Coordinate </w:t>
+      </w:r>
+      <w:proofErr w:type="spellStart"/>
+      <w:r>
+        <w:t>coor</w:t>
+      </w:r>
+      <w:proofErr w:type="spellEnd"/>
+    </w:p>
+    <w:p>
+      <w:r>
+        <w:t xml:space="preserve">Summary: This unit test is to test </w:t>
+      </w:r>
+      <w:proofErr w:type="spellStart"/>
+      <w:r>
+        <w:t>Robot.shoot</w:t>
+      </w:r>
+      <w:proofErr w:type="spellEnd"/>
+      <w:r>
+        <w:t>() which receives a distance to shoot and returns the target coordinate.</w:t>
       </w:r>
     </w:p>
     <w:p/>
@@ -3396,11 +4255,19 @@
           <w:rFonts w:ascii="Calibri" w:hAnsi="Calibri" w:cs="Times New Roman"/>
         </w:rPr>
       </w:pPr>
-      <w:r>
-        <w:rPr>
-          <w:rFonts w:ascii="Calibri" w:hAnsi="Calibri" w:cs="Times New Roman"/>
-        </w:rPr>
-        <w:t xml:space="preserve">robot.coordinate.x </w:t>
+      <w:proofErr w:type="spellStart"/>
+      <w:r>
+        <w:rPr>
+          <w:rFonts w:ascii="Calibri" w:hAnsi="Calibri" w:cs="Times New Roman"/>
+        </w:rPr>
+        <w:t>robot.coordinate.x</w:t>
+      </w:r>
+      <w:proofErr w:type="spellEnd"/>
+      <w:r>
+        <w:rPr>
+          <w:rFonts w:ascii="Calibri" w:hAnsi="Calibri" w:cs="Times New Roman"/>
+        </w:rPr>
+        <w:t xml:space="preserve"> </w:t>
       </w:r>
       <w:r>
         <w:rPr>
@@ -3422,11 +4289,19 @@
           <w:rFonts w:ascii="Calibri" w:hAnsi="Calibri" w:cs="Times New Roman"/>
         </w:rPr>
       </w:pPr>
-      <w:r>
-        <w:rPr>
-          <w:rFonts w:ascii="Calibri" w:hAnsi="Calibri" w:cs="Times New Roman"/>
-        </w:rPr>
-        <w:t xml:space="preserve">robot.coordinate.y </w:t>
+      <w:proofErr w:type="spellStart"/>
+      <w:r>
+        <w:rPr>
+          <w:rFonts w:ascii="Calibri" w:hAnsi="Calibri" w:cs="Times New Roman"/>
+        </w:rPr>
+        <w:t>robot.coordinate.y</w:t>
+      </w:r>
+      <w:proofErr w:type="spellEnd"/>
+      <w:r>
+        <w:rPr>
+          <w:rFonts w:ascii="Calibri" w:hAnsi="Calibri" w:cs="Times New Roman"/>
+        </w:rPr>
+        <w:t xml:space="preserve"> </w:t>
       </w:r>
       <w:r>
         <w:rPr>
@@ -3456,11 +4331,19 @@
           <w:rFonts w:ascii="Calibri" w:hAnsi="Calibri" w:cs="Times New Roman"/>
         </w:rPr>
       </w:pPr>
-      <w:r>
-        <w:rPr>
-          <w:rFonts w:ascii="Calibri" w:hAnsi="Calibri" w:cs="Times New Roman"/>
-        </w:rPr>
-        <w:t xml:space="preserve">robot.coordinate.z </w:t>
+      <w:proofErr w:type="spellStart"/>
+      <w:r>
+        <w:rPr>
+          <w:rFonts w:ascii="Calibri" w:hAnsi="Calibri" w:cs="Times New Roman"/>
+        </w:rPr>
+        <w:t>robot.coordinate.z</w:t>
+      </w:r>
+      <w:proofErr w:type="spellEnd"/>
+      <w:r>
+        <w:rPr>
+          <w:rFonts w:ascii="Calibri" w:hAnsi="Calibri" w:cs="Times New Roman"/>
+        </w:rPr>
+        <w:t xml:space="preserve"> </w:t>
       </w:r>
       <w:r>
         <w:rPr>
@@ -3482,11 +4365,19 @@
           <w:rFonts w:ascii="Calibri" w:hAnsi="Calibri" w:cs="Times New Roman"/>
         </w:rPr>
       </w:pPr>
-      <w:r>
-        <w:rPr>
-          <w:rFonts w:ascii="Calibri" w:hAnsi="Calibri" w:cs="Times New Roman"/>
-        </w:rPr>
-        <w:t xml:space="preserve">robot.direction </w:t>
+      <w:proofErr w:type="spellStart"/>
+      <w:r>
+        <w:rPr>
+          <w:rFonts w:ascii="Calibri" w:hAnsi="Calibri" w:cs="Times New Roman"/>
+        </w:rPr>
+        <w:t>robot.direction</w:t>
+      </w:r>
+      <w:proofErr w:type="spellEnd"/>
+      <w:r>
+        <w:rPr>
+          <w:rFonts w:ascii="Calibri" w:hAnsi="Calibri" w:cs="Times New Roman"/>
+        </w:rPr>
+        <w:t xml:space="preserve"> </w:t>
       </w:r>
       <w:r>
         <w:rPr>
@@ -3508,11 +4399,19 @@
           <w:rFonts w:ascii="Calibri" w:hAnsi="Calibri" w:cs="Times New Roman"/>
         </w:rPr>
       </w:pPr>
-      <w:r>
-        <w:rPr>
-          <w:rFonts w:ascii="Calibri" w:hAnsi="Calibri" w:cs="Times New Roman"/>
-        </w:rPr>
-        <w:t xml:space="preserve">robot.hasShot </w:t>
+      <w:proofErr w:type="spellStart"/>
+      <w:r>
+        <w:rPr>
+          <w:rFonts w:ascii="Calibri" w:hAnsi="Calibri" w:cs="Times New Roman"/>
+        </w:rPr>
+        <w:t>robot.hasShot</w:t>
+      </w:r>
+      <w:proofErr w:type="spellEnd"/>
+      <w:r>
+        <w:rPr>
+          <w:rFonts w:ascii="Calibri" w:hAnsi="Calibri" w:cs="Times New Roman"/>
+        </w:rPr>
+        <w:t xml:space="preserve"> </w:t>
       </w:r>
       <w:r>
         <w:rPr>
@@ -3538,8 +4437,16 @@
         <w:rPr>
           <w:rFonts w:ascii="Calibri" w:hAnsi="Calibri" w:cs="Times New Roman"/>
         </w:rPr>
-        <w:t>declare expectedCoordinate</w:t>
-      </w:r>
+        <w:t xml:space="preserve">declare </w:t>
+      </w:r>
+      <w:proofErr w:type="spellStart"/>
+      <w:r>
+        <w:rPr>
+          <w:rFonts w:ascii="Calibri" w:hAnsi="Calibri" w:cs="Times New Roman"/>
+        </w:rPr>
+        <w:t>expectedCoordinate</w:t>
+      </w:r>
+      <w:proofErr w:type="spellEnd"/>
     </w:p>
     <w:p>
       <w:pPr>
@@ -3552,8 +4459,16 @@
         <w:rPr>
           <w:rFonts w:ascii="Calibri" w:hAnsi="Calibri" w:cs="Times New Roman"/>
         </w:rPr>
-        <w:t>declare actualCoordinate</w:t>
-      </w:r>
+        <w:t xml:space="preserve">declare </w:t>
+      </w:r>
+      <w:proofErr w:type="spellStart"/>
+      <w:r>
+        <w:rPr>
+          <w:rFonts w:ascii="Calibri" w:hAnsi="Calibri" w:cs="Times New Roman"/>
+        </w:rPr>
+        <w:t>actualCoordinate</w:t>
+      </w:r>
+      <w:proofErr w:type="spellEnd"/>
     </w:p>
     <w:p>
       <w:pPr>
@@ -3566,8 +4481,16 @@
         <w:rPr>
           <w:rFonts w:ascii="Calibri" w:hAnsi="Calibri" w:cs="Times New Roman"/>
         </w:rPr>
-        <w:t>declare expectedHasShot</w:t>
-      </w:r>
+        <w:t xml:space="preserve">declare </w:t>
+      </w:r>
+      <w:proofErr w:type="spellStart"/>
+      <w:r>
+        <w:rPr>
+          <w:rFonts w:ascii="Calibri" w:hAnsi="Calibri" w:cs="Times New Roman"/>
+        </w:rPr>
+        <w:t>expectedHasShot</w:t>
+      </w:r>
+      <w:proofErr w:type="spellEnd"/>
     </w:p>
     <w:p>
       <w:pPr>
@@ -3580,8 +4503,16 @@
         <w:rPr>
           <w:rFonts w:ascii="Calibri" w:hAnsi="Calibri" w:cs="Times New Roman"/>
         </w:rPr>
-        <w:t>declare actualHasShot</w:t>
-      </w:r>
+        <w:t xml:space="preserve">declare </w:t>
+      </w:r>
+      <w:proofErr w:type="spellStart"/>
+      <w:r>
+        <w:rPr>
+          <w:rFonts w:ascii="Calibri" w:hAnsi="Calibri" w:cs="Times New Roman"/>
+        </w:rPr>
+        <w:t>actualHasShot</w:t>
+      </w:r>
+      <w:proofErr w:type="spellEnd"/>
     </w:p>
     <w:p>
       <w:pPr>
@@ -3598,7 +4529,21 @@
         <w:rPr>
           <w:rFonts w:ascii="Calibri" w:hAnsi="Calibri" w:cs="Times New Roman"/>
         </w:rPr>
-        <w:t>test case 1: can shoot when hasShot is false and the distance is 0</w:t>
+        <w:t xml:space="preserve">test case 1: can shoot when </w:t>
+      </w:r>
+      <w:proofErr w:type="spellStart"/>
+      <w:r>
+        <w:rPr>
+          <w:rFonts w:ascii="Calibri" w:hAnsi="Calibri" w:cs="Times New Roman"/>
+        </w:rPr>
+        <w:t>hasShot</w:t>
+      </w:r>
+      <w:proofErr w:type="spellEnd"/>
+      <w:r>
+        <w:rPr>
+          <w:rFonts w:ascii="Calibri" w:hAnsi="Calibri" w:cs="Times New Roman"/>
+        </w:rPr>
+        <w:t xml:space="preserve"> is false and the distance is 0</w:t>
       </w:r>
     </w:p>
     <w:p>
@@ -3608,11 +4553,19 @@
           <w:rFonts w:ascii="Calibri" w:hAnsi="Calibri" w:cs="Times New Roman"/>
         </w:rPr>
       </w:pPr>
-      <w:r>
-        <w:rPr>
-          <w:rFonts w:ascii="Calibri" w:hAnsi="Calibri" w:cs="Times New Roman"/>
-        </w:rPr>
-        <w:t xml:space="preserve">expectedCoordinate </w:t>
+      <w:proofErr w:type="spellStart"/>
+      <w:r>
+        <w:rPr>
+          <w:rFonts w:ascii="Calibri" w:hAnsi="Calibri" w:cs="Times New Roman"/>
+        </w:rPr>
+        <w:t>expectedCoordinate</w:t>
+      </w:r>
+      <w:proofErr w:type="spellEnd"/>
+      <w:r>
+        <w:rPr>
+          <w:rFonts w:ascii="Calibri" w:hAnsi="Calibri" w:cs="Times New Roman"/>
+        </w:rPr>
+        <w:t xml:space="preserve"> </w:t>
       </w:r>
       <w:r>
         <w:sym w:font="Wingdings" w:char="F0DF"/>
@@ -3631,11 +4584,19 @@
           <w:rFonts w:ascii="Calibri" w:hAnsi="Calibri" w:cs="Times New Roman"/>
         </w:rPr>
       </w:pPr>
-      <w:r>
-        <w:rPr>
-          <w:rFonts w:ascii="Calibri" w:hAnsi="Calibri" w:cs="Times New Roman"/>
-        </w:rPr>
-        <w:t xml:space="preserve">expectedCoordinate.x </w:t>
+      <w:proofErr w:type="spellStart"/>
+      <w:r>
+        <w:rPr>
+          <w:rFonts w:ascii="Calibri" w:hAnsi="Calibri" w:cs="Times New Roman"/>
+        </w:rPr>
+        <w:t>expectedCoordinate.x</w:t>
+      </w:r>
+      <w:proofErr w:type="spellEnd"/>
+      <w:r>
+        <w:rPr>
+          <w:rFonts w:ascii="Calibri" w:hAnsi="Calibri" w:cs="Times New Roman"/>
+        </w:rPr>
+        <w:t xml:space="preserve"> </w:t>
       </w:r>
       <w:r>
         <w:sym w:font="Wingdings" w:char="F0DF"/>
@@ -3654,11 +4615,19 @@
           <w:rFonts w:ascii="Calibri" w:hAnsi="Calibri" w:cs="Times New Roman"/>
         </w:rPr>
       </w:pPr>
-      <w:r>
-        <w:rPr>
-          <w:rFonts w:ascii="Calibri" w:hAnsi="Calibri" w:cs="Times New Roman"/>
-        </w:rPr>
-        <w:t xml:space="preserve">expectedCoordinate.y </w:t>
+      <w:proofErr w:type="spellStart"/>
+      <w:r>
+        <w:rPr>
+          <w:rFonts w:ascii="Calibri" w:hAnsi="Calibri" w:cs="Times New Roman"/>
+        </w:rPr>
+        <w:t>expectedCoordinate.y</w:t>
+      </w:r>
+      <w:proofErr w:type="spellEnd"/>
+      <w:r>
+        <w:rPr>
+          <w:rFonts w:ascii="Calibri" w:hAnsi="Calibri" w:cs="Times New Roman"/>
+        </w:rPr>
+        <w:t xml:space="preserve"> </w:t>
       </w:r>
       <w:r>
         <w:sym w:font="Wingdings" w:char="F0DF"/>
@@ -3677,11 +4646,19 @@
           <w:rFonts w:ascii="Calibri" w:hAnsi="Calibri" w:cs="Times New Roman"/>
         </w:rPr>
       </w:pPr>
-      <w:r>
-        <w:rPr>
-          <w:rFonts w:ascii="Calibri" w:hAnsi="Calibri" w:cs="Times New Roman"/>
-        </w:rPr>
-        <w:t xml:space="preserve">expectedCoordinate.z </w:t>
+      <w:proofErr w:type="spellStart"/>
+      <w:r>
+        <w:rPr>
+          <w:rFonts w:ascii="Calibri" w:hAnsi="Calibri" w:cs="Times New Roman"/>
+        </w:rPr>
+        <w:t>expectedCoordinate.z</w:t>
+      </w:r>
+      <w:proofErr w:type="spellEnd"/>
+      <w:r>
+        <w:rPr>
+          <w:rFonts w:ascii="Calibri" w:hAnsi="Calibri" w:cs="Times New Roman"/>
+        </w:rPr>
+        <w:t xml:space="preserve"> </w:t>
       </w:r>
       <w:r>
         <w:sym w:font="Wingdings" w:char="F0DF"/>
@@ -3700,11 +4677,21 @@
           <w:rFonts w:ascii="Calibri" w:hAnsi="Calibri" w:cs="Times New Roman"/>
         </w:rPr>
       </w:pPr>
-      <w:r>
-        <w:rPr>
-          <w:rFonts w:ascii="Calibri" w:hAnsi="Calibri" w:cs="Times New Roman"/>
-        </w:rPr>
-        <w:t>robot.shoot(0)</w:t>
+      <w:proofErr w:type="spellStart"/>
+      <w:proofErr w:type="gramStart"/>
+      <w:r>
+        <w:rPr>
+          <w:rFonts w:ascii="Calibri" w:hAnsi="Calibri" w:cs="Times New Roman"/>
+        </w:rPr>
+        <w:t>robot.shoot</w:t>
+      </w:r>
+      <w:proofErr w:type="spellEnd"/>
+      <w:proofErr w:type="gramEnd"/>
+      <w:r>
+        <w:rPr>
+          <w:rFonts w:ascii="Calibri" w:hAnsi="Calibri" w:cs="Times New Roman"/>
+        </w:rPr>
+        <w:t>(0)</w:t>
       </w:r>
     </w:p>
     <w:p>
@@ -3714,11 +4701,19 @@
           <w:rFonts w:ascii="Calibri" w:hAnsi="Calibri" w:cs="Times New Roman"/>
         </w:rPr>
       </w:pPr>
-      <w:r>
-        <w:rPr>
-          <w:rFonts w:ascii="Calibri" w:hAnsi="Calibri" w:cs="Times New Roman"/>
-        </w:rPr>
-        <w:t xml:space="preserve">actualCoordinate </w:t>
+      <w:proofErr w:type="spellStart"/>
+      <w:r>
+        <w:rPr>
+          <w:rFonts w:ascii="Calibri" w:hAnsi="Calibri" w:cs="Times New Roman"/>
+        </w:rPr>
+        <w:t>actualCoordinate</w:t>
+      </w:r>
+      <w:proofErr w:type="spellEnd"/>
+      <w:r>
+        <w:rPr>
+          <w:rFonts w:ascii="Calibri" w:hAnsi="Calibri" w:cs="Times New Roman"/>
+        </w:rPr>
+        <w:t xml:space="preserve"> </w:t>
       </w:r>
       <w:r>
         <w:sym w:font="Wingdings" w:char="F0DF"/>
@@ -3727,8 +4722,16 @@
         <w:rPr>
           <w:rFonts w:ascii="Calibri" w:hAnsi="Calibri" w:cs="Times New Roman"/>
         </w:rPr>
-        <w:t xml:space="preserve"> robot.coor</w:t>
-      </w:r>
+        <w:t xml:space="preserve"> </w:t>
+      </w:r>
+      <w:proofErr w:type="spellStart"/>
+      <w:r>
+        <w:rPr>
+          <w:rFonts w:ascii="Calibri" w:hAnsi="Calibri" w:cs="Times New Roman"/>
+        </w:rPr>
+        <w:t>robot.coor</w:t>
+      </w:r>
+      <w:proofErr w:type="spellEnd"/>
     </w:p>
     <w:p>
       <w:pPr>
@@ -3741,7 +4744,35 @@
         <w:rPr>
           <w:rFonts w:ascii="Calibri" w:hAnsi="Calibri" w:cs="Times New Roman"/>
         </w:rPr>
-        <w:t>assert if actualCoordinate and expectedCoordinate are equal</w:t>
+        <w:t xml:space="preserve">assert if </w:t>
+      </w:r>
+      <w:proofErr w:type="spellStart"/>
+      <w:r>
+        <w:rPr>
+          <w:rFonts w:ascii="Calibri" w:hAnsi="Calibri" w:cs="Times New Roman"/>
+        </w:rPr>
+        <w:t>actualCoordinate</w:t>
+      </w:r>
+      <w:proofErr w:type="spellEnd"/>
+      <w:r>
+        <w:rPr>
+          <w:rFonts w:ascii="Calibri" w:hAnsi="Calibri" w:cs="Times New Roman"/>
+        </w:rPr>
+        <w:t xml:space="preserve"> and </w:t>
+      </w:r>
+      <w:proofErr w:type="spellStart"/>
+      <w:r>
+        <w:rPr>
+          <w:rFonts w:ascii="Calibri" w:hAnsi="Calibri" w:cs="Times New Roman"/>
+        </w:rPr>
+        <w:t>expectedCoordinate</w:t>
+      </w:r>
+      <w:proofErr w:type="spellEnd"/>
+      <w:r>
+        <w:rPr>
+          <w:rFonts w:ascii="Calibri" w:hAnsi="Calibri" w:cs="Times New Roman"/>
+        </w:rPr>
+        <w:t xml:space="preserve"> are equal</w:t>
       </w:r>
     </w:p>
     <w:p>
@@ -3751,11 +4782,19 @@
           <w:rFonts w:ascii="Calibri" w:hAnsi="Calibri" w:cs="Times New Roman"/>
         </w:rPr>
       </w:pPr>
-      <w:r>
-        <w:rPr>
-          <w:rFonts w:ascii="Calibri" w:hAnsi="Calibri" w:cs="Times New Roman"/>
-        </w:rPr>
-        <w:t xml:space="preserve">expectedHasShot </w:t>
+      <w:proofErr w:type="spellStart"/>
+      <w:r>
+        <w:rPr>
+          <w:rFonts w:ascii="Calibri" w:hAnsi="Calibri" w:cs="Times New Roman"/>
+        </w:rPr>
+        <w:t>expectedHasShot</w:t>
+      </w:r>
+      <w:proofErr w:type="spellEnd"/>
+      <w:r>
+        <w:rPr>
+          <w:rFonts w:ascii="Calibri" w:hAnsi="Calibri" w:cs="Times New Roman"/>
+        </w:rPr>
+        <w:t xml:space="preserve"> </w:t>
       </w:r>
       <w:r>
         <w:sym w:font="Wingdings" w:char="F0DF"/>
@@ -3774,11 +4813,19 @@
           <w:rFonts w:ascii="Calibri" w:hAnsi="Calibri" w:cs="Times New Roman"/>
         </w:rPr>
       </w:pPr>
-      <w:r>
-        <w:rPr>
-          <w:rFonts w:ascii="Calibri" w:hAnsi="Calibri" w:cs="Times New Roman"/>
-        </w:rPr>
-        <w:t xml:space="preserve">actualHasShot </w:t>
+      <w:proofErr w:type="spellStart"/>
+      <w:r>
+        <w:rPr>
+          <w:rFonts w:ascii="Calibri" w:hAnsi="Calibri" w:cs="Times New Roman"/>
+        </w:rPr>
+        <w:t>actualHasShot</w:t>
+      </w:r>
+      <w:proofErr w:type="spellEnd"/>
+      <w:r>
+        <w:rPr>
+          <w:rFonts w:ascii="Calibri" w:hAnsi="Calibri" w:cs="Times New Roman"/>
+        </w:rPr>
+        <w:t xml:space="preserve"> </w:t>
       </w:r>
       <w:r>
         <w:sym w:font="Wingdings" w:char="F0DF"/>
@@ -3787,8 +4834,16 @@
         <w:rPr>
           <w:rFonts w:ascii="Calibri" w:hAnsi="Calibri" w:cs="Times New Roman"/>
         </w:rPr>
-        <w:t xml:space="preserve"> robot.hasShot</w:t>
-      </w:r>
+        <w:t xml:space="preserve"> </w:t>
+      </w:r>
+      <w:proofErr w:type="spellStart"/>
+      <w:r>
+        <w:rPr>
+          <w:rFonts w:ascii="Calibri" w:hAnsi="Calibri" w:cs="Times New Roman"/>
+        </w:rPr>
+        <w:t>robot.hasShot</w:t>
+      </w:r>
+      <w:proofErr w:type="spellEnd"/>
     </w:p>
     <w:p>
       <w:pPr>
@@ -3801,7 +4856,35 @@
         <w:rPr>
           <w:rFonts w:ascii="Calibri" w:hAnsi="Calibri" w:cs="Times New Roman"/>
         </w:rPr>
-        <w:t>assert if actualHasShot and expectedHasShot are equal</w:t>
+        <w:t xml:space="preserve">assert if </w:t>
+      </w:r>
+      <w:proofErr w:type="spellStart"/>
+      <w:r>
+        <w:rPr>
+          <w:rFonts w:ascii="Calibri" w:hAnsi="Calibri" w:cs="Times New Roman"/>
+        </w:rPr>
+        <w:t>actualHasShot</w:t>
+      </w:r>
+      <w:proofErr w:type="spellEnd"/>
+      <w:r>
+        <w:rPr>
+          <w:rFonts w:ascii="Calibri" w:hAnsi="Calibri" w:cs="Times New Roman"/>
+        </w:rPr>
+        <w:t xml:space="preserve"> and </w:t>
+      </w:r>
+      <w:proofErr w:type="spellStart"/>
+      <w:r>
+        <w:rPr>
+          <w:rFonts w:ascii="Calibri" w:hAnsi="Calibri" w:cs="Times New Roman"/>
+        </w:rPr>
+        <w:t>expectedHasShot</w:t>
+      </w:r>
+      <w:proofErr w:type="spellEnd"/>
+      <w:r>
+        <w:rPr>
+          <w:rFonts w:ascii="Calibri" w:hAnsi="Calibri" w:cs="Times New Roman"/>
+        </w:rPr>
+        <w:t xml:space="preserve"> are equal</w:t>
       </w:r>
     </w:p>
     <w:p>
@@ -3827,7 +4910,21 @@
         <w:rPr>
           <w:rFonts w:ascii="Calibri" w:hAnsi="Calibri" w:cs="Times New Roman"/>
         </w:rPr>
-        <w:t>test case 2: can shoot when hasShot is false and the distance is between 0 and the maximum</w:t>
+        <w:t xml:space="preserve">test case 2: can shoot when </w:t>
+      </w:r>
+      <w:proofErr w:type="spellStart"/>
+      <w:r>
+        <w:rPr>
+          <w:rFonts w:ascii="Calibri" w:hAnsi="Calibri" w:cs="Times New Roman"/>
+        </w:rPr>
+        <w:t>hasShot</w:t>
+      </w:r>
+      <w:proofErr w:type="spellEnd"/>
+      <w:r>
+        <w:rPr>
+          <w:rFonts w:ascii="Calibri" w:hAnsi="Calibri" w:cs="Times New Roman"/>
+        </w:rPr>
+        <w:t xml:space="preserve"> is false and the distance is between 0 and the maximum</w:t>
       </w:r>
     </w:p>
     <w:p>
@@ -3837,12 +4934,20 @@
           <w:rFonts w:ascii="Calibri" w:hAnsi="Calibri" w:cs="Times New Roman"/>
         </w:rPr>
       </w:pPr>
+      <w:proofErr w:type="spellStart"/>
       <w:r>
         <w:rPr>
           <w:rFonts w:ascii="Calibri" w:hAnsi="Calibri" w:cs="Times New Roman"/>
         </w:rPr>
         <w:lastRenderedPageBreak/>
-        <w:t xml:space="preserve">expectedCoordinate </w:t>
+        <w:t>expectedCoordinate</w:t>
+      </w:r>
+      <w:proofErr w:type="spellEnd"/>
+      <w:r>
+        <w:rPr>
+          <w:rFonts w:ascii="Calibri" w:hAnsi="Calibri" w:cs="Times New Roman"/>
+        </w:rPr>
+        <w:t xml:space="preserve"> </w:t>
       </w:r>
       <w:r>
         <w:sym w:font="Wingdings" w:char="F0DF"/>
@@ -3861,11 +4966,19 @@
           <w:rFonts w:ascii="Calibri" w:hAnsi="Calibri" w:cs="Times New Roman"/>
         </w:rPr>
       </w:pPr>
-      <w:r>
-        <w:rPr>
-          <w:rFonts w:ascii="Calibri" w:hAnsi="Calibri" w:cs="Times New Roman"/>
-        </w:rPr>
-        <w:t xml:space="preserve">expectedCoordinate.x </w:t>
+      <w:proofErr w:type="spellStart"/>
+      <w:r>
+        <w:rPr>
+          <w:rFonts w:ascii="Calibri" w:hAnsi="Calibri" w:cs="Times New Roman"/>
+        </w:rPr>
+        <w:t>expectedCoordinate.x</w:t>
+      </w:r>
+      <w:proofErr w:type="spellEnd"/>
+      <w:r>
+        <w:rPr>
+          <w:rFonts w:ascii="Calibri" w:hAnsi="Calibri" w:cs="Times New Roman"/>
+        </w:rPr>
+        <w:t xml:space="preserve"> </w:t>
       </w:r>
       <w:r>
         <w:sym w:font="Wingdings" w:char="F0DF"/>
@@ -3884,11 +4997,19 @@
           <w:rFonts w:ascii="Calibri" w:hAnsi="Calibri" w:cs="Times New Roman"/>
         </w:rPr>
       </w:pPr>
-      <w:r>
-        <w:rPr>
-          <w:rFonts w:ascii="Calibri" w:hAnsi="Calibri" w:cs="Times New Roman"/>
-        </w:rPr>
-        <w:t xml:space="preserve">expectedCoordinate.y </w:t>
+      <w:proofErr w:type="spellStart"/>
+      <w:r>
+        <w:rPr>
+          <w:rFonts w:ascii="Calibri" w:hAnsi="Calibri" w:cs="Times New Roman"/>
+        </w:rPr>
+        <w:t>expectedCoordinate.y</w:t>
+      </w:r>
+      <w:proofErr w:type="spellEnd"/>
+      <w:r>
+        <w:rPr>
+          <w:rFonts w:ascii="Calibri" w:hAnsi="Calibri" w:cs="Times New Roman"/>
+        </w:rPr>
+        <w:t xml:space="preserve"> </w:t>
       </w:r>
       <w:r>
         <w:sym w:font="Wingdings" w:char="F0DF"/>
@@ -3907,11 +5028,19 @@
           <w:rFonts w:ascii="Calibri" w:hAnsi="Calibri" w:cs="Times New Roman"/>
         </w:rPr>
       </w:pPr>
-      <w:r>
-        <w:rPr>
-          <w:rFonts w:ascii="Calibri" w:hAnsi="Calibri" w:cs="Times New Roman"/>
-        </w:rPr>
-        <w:t xml:space="preserve">expectedCoordinate.z </w:t>
+      <w:proofErr w:type="spellStart"/>
+      <w:r>
+        <w:rPr>
+          <w:rFonts w:ascii="Calibri" w:hAnsi="Calibri" w:cs="Times New Roman"/>
+        </w:rPr>
+        <w:t>expectedCoordinate.z</w:t>
+      </w:r>
+      <w:proofErr w:type="spellEnd"/>
+      <w:r>
+        <w:rPr>
+          <w:rFonts w:ascii="Calibri" w:hAnsi="Calibri" w:cs="Times New Roman"/>
+        </w:rPr>
+        <w:t xml:space="preserve"> </w:t>
       </w:r>
       <w:r>
         <w:sym w:font="Wingdings" w:char="F0DF"/>
@@ -3930,11 +5059,19 @@
           <w:rFonts w:ascii="Calibri" w:hAnsi="Calibri" w:cs="Times New Roman"/>
         </w:rPr>
       </w:pPr>
-      <w:r>
-        <w:rPr>
-          <w:rFonts w:ascii="Calibri" w:hAnsi="Calibri" w:cs="Times New Roman"/>
-        </w:rPr>
-        <w:t xml:space="preserve">robot.hasShot </w:t>
+      <w:proofErr w:type="spellStart"/>
+      <w:r>
+        <w:rPr>
+          <w:rFonts w:ascii="Calibri" w:hAnsi="Calibri" w:cs="Times New Roman"/>
+        </w:rPr>
+        <w:t>robot.hasShot</w:t>
+      </w:r>
+      <w:proofErr w:type="spellEnd"/>
+      <w:r>
+        <w:rPr>
+          <w:rFonts w:ascii="Calibri" w:hAnsi="Calibri" w:cs="Times New Roman"/>
+        </w:rPr>
+        <w:t xml:space="preserve"> </w:t>
       </w:r>
       <w:r>
         <w:rPr>
@@ -3956,11 +5093,21 @@
           <w:rFonts w:ascii="Calibri" w:hAnsi="Calibri" w:cs="Times New Roman"/>
         </w:rPr>
       </w:pPr>
-      <w:r>
-        <w:rPr>
-          <w:rFonts w:ascii="Calibri" w:hAnsi="Calibri" w:cs="Times New Roman"/>
-        </w:rPr>
-        <w:t>robot.shoot(2)</w:t>
+      <w:proofErr w:type="spellStart"/>
+      <w:proofErr w:type="gramStart"/>
+      <w:r>
+        <w:rPr>
+          <w:rFonts w:ascii="Calibri" w:hAnsi="Calibri" w:cs="Times New Roman"/>
+        </w:rPr>
+        <w:t>robot.shoot</w:t>
+      </w:r>
+      <w:proofErr w:type="spellEnd"/>
+      <w:proofErr w:type="gramEnd"/>
+      <w:r>
+        <w:rPr>
+          <w:rFonts w:ascii="Calibri" w:hAnsi="Calibri" w:cs="Times New Roman"/>
+        </w:rPr>
+        <w:t>(2)</w:t>
       </w:r>
     </w:p>
     <w:p>
@@ -3970,11 +5117,19 @@
           <w:rFonts w:ascii="Calibri" w:hAnsi="Calibri" w:cs="Times New Roman"/>
         </w:rPr>
       </w:pPr>
-      <w:r>
-        <w:rPr>
-          <w:rFonts w:ascii="Calibri" w:hAnsi="Calibri" w:cs="Times New Roman"/>
-        </w:rPr>
-        <w:t xml:space="preserve">actualCoordinate </w:t>
+      <w:proofErr w:type="spellStart"/>
+      <w:r>
+        <w:rPr>
+          <w:rFonts w:ascii="Calibri" w:hAnsi="Calibri" w:cs="Times New Roman"/>
+        </w:rPr>
+        <w:t>actualCoordinate</w:t>
+      </w:r>
+      <w:proofErr w:type="spellEnd"/>
+      <w:r>
+        <w:rPr>
+          <w:rFonts w:ascii="Calibri" w:hAnsi="Calibri" w:cs="Times New Roman"/>
+        </w:rPr>
+        <w:t xml:space="preserve"> </w:t>
       </w:r>
       <w:r>
         <w:sym w:font="Wingdings" w:char="F0DF"/>
@@ -3983,8 +5138,16 @@
         <w:rPr>
           <w:rFonts w:ascii="Calibri" w:hAnsi="Calibri" w:cs="Times New Roman"/>
         </w:rPr>
-        <w:t xml:space="preserve"> robot.coor</w:t>
-      </w:r>
+        <w:t xml:space="preserve"> </w:t>
+      </w:r>
+      <w:proofErr w:type="spellStart"/>
+      <w:r>
+        <w:rPr>
+          <w:rFonts w:ascii="Calibri" w:hAnsi="Calibri" w:cs="Times New Roman"/>
+        </w:rPr>
+        <w:t>robot.coor</w:t>
+      </w:r>
+      <w:proofErr w:type="spellEnd"/>
     </w:p>
     <w:p>
       <w:pPr>
@@ -3997,7 +5160,35 @@
         <w:rPr>
           <w:rFonts w:ascii="Calibri" w:hAnsi="Calibri" w:cs="Times New Roman"/>
         </w:rPr>
-        <w:t>assert if actualCoordinate and expectedCoordinate are equal</w:t>
+        <w:t xml:space="preserve">assert if </w:t>
+      </w:r>
+      <w:proofErr w:type="spellStart"/>
+      <w:r>
+        <w:rPr>
+          <w:rFonts w:ascii="Calibri" w:hAnsi="Calibri" w:cs="Times New Roman"/>
+        </w:rPr>
+        <w:t>actualCoordinate</w:t>
+      </w:r>
+      <w:proofErr w:type="spellEnd"/>
+      <w:r>
+        <w:rPr>
+          <w:rFonts w:ascii="Calibri" w:hAnsi="Calibri" w:cs="Times New Roman"/>
+        </w:rPr>
+        <w:t xml:space="preserve"> and </w:t>
+      </w:r>
+      <w:proofErr w:type="spellStart"/>
+      <w:r>
+        <w:rPr>
+          <w:rFonts w:ascii="Calibri" w:hAnsi="Calibri" w:cs="Times New Roman"/>
+        </w:rPr>
+        <w:t>expectedCoordinate</w:t>
+      </w:r>
+      <w:proofErr w:type="spellEnd"/>
+      <w:r>
+        <w:rPr>
+          <w:rFonts w:ascii="Calibri" w:hAnsi="Calibri" w:cs="Times New Roman"/>
+        </w:rPr>
+        <w:t xml:space="preserve"> are equal</w:t>
       </w:r>
     </w:p>
     <w:p>
@@ -4007,11 +5198,19 @@
           <w:rFonts w:ascii="Calibri" w:hAnsi="Calibri" w:cs="Times New Roman"/>
         </w:rPr>
       </w:pPr>
-      <w:r>
-        <w:rPr>
-          <w:rFonts w:ascii="Calibri" w:hAnsi="Calibri" w:cs="Times New Roman"/>
-        </w:rPr>
-        <w:t xml:space="preserve">expectedHasShot </w:t>
+      <w:proofErr w:type="spellStart"/>
+      <w:r>
+        <w:rPr>
+          <w:rFonts w:ascii="Calibri" w:hAnsi="Calibri" w:cs="Times New Roman"/>
+        </w:rPr>
+        <w:t>expectedHasShot</w:t>
+      </w:r>
+      <w:proofErr w:type="spellEnd"/>
+      <w:r>
+        <w:rPr>
+          <w:rFonts w:ascii="Calibri" w:hAnsi="Calibri" w:cs="Times New Roman"/>
+        </w:rPr>
+        <w:t xml:space="preserve"> </w:t>
       </w:r>
       <w:r>
         <w:sym w:font="Wingdings" w:char="F0DF"/>
@@ -4030,11 +5229,19 @@
           <w:rFonts w:ascii="Calibri" w:hAnsi="Calibri" w:cs="Times New Roman"/>
         </w:rPr>
       </w:pPr>
-      <w:r>
-        <w:rPr>
-          <w:rFonts w:ascii="Calibri" w:hAnsi="Calibri" w:cs="Times New Roman"/>
-        </w:rPr>
-        <w:t xml:space="preserve">actualHasShot </w:t>
+      <w:proofErr w:type="spellStart"/>
+      <w:r>
+        <w:rPr>
+          <w:rFonts w:ascii="Calibri" w:hAnsi="Calibri" w:cs="Times New Roman"/>
+        </w:rPr>
+        <w:t>actualHasShot</w:t>
+      </w:r>
+      <w:proofErr w:type="spellEnd"/>
+      <w:r>
+        <w:rPr>
+          <w:rFonts w:ascii="Calibri" w:hAnsi="Calibri" w:cs="Times New Roman"/>
+        </w:rPr>
+        <w:t xml:space="preserve"> </w:t>
       </w:r>
       <w:r>
         <w:sym w:font="Wingdings" w:char="F0DF"/>
@@ -4043,8 +5250,16 @@
         <w:rPr>
           <w:rFonts w:ascii="Calibri" w:hAnsi="Calibri" w:cs="Times New Roman"/>
         </w:rPr>
-        <w:t xml:space="preserve"> robot.hasShot</w:t>
-      </w:r>
+        <w:t xml:space="preserve"> </w:t>
+      </w:r>
+      <w:proofErr w:type="spellStart"/>
+      <w:r>
+        <w:rPr>
+          <w:rFonts w:ascii="Calibri" w:hAnsi="Calibri" w:cs="Times New Roman"/>
+        </w:rPr>
+        <w:t>robot.hasShot</w:t>
+      </w:r>
+      <w:proofErr w:type="spellEnd"/>
     </w:p>
     <w:p>
       <w:pPr>
@@ -4057,7 +5272,35 @@
         <w:rPr>
           <w:rFonts w:ascii="Calibri" w:hAnsi="Calibri" w:cs="Times New Roman"/>
         </w:rPr>
-        <w:t>assert if actualHasShot and expectedHasShot are equal</w:t>
+        <w:t xml:space="preserve">assert if </w:t>
+      </w:r>
+      <w:proofErr w:type="spellStart"/>
+      <w:r>
+        <w:rPr>
+          <w:rFonts w:ascii="Calibri" w:hAnsi="Calibri" w:cs="Times New Roman"/>
+        </w:rPr>
+        <w:t>actualHasShot</w:t>
+      </w:r>
+      <w:proofErr w:type="spellEnd"/>
+      <w:r>
+        <w:rPr>
+          <w:rFonts w:ascii="Calibri" w:hAnsi="Calibri" w:cs="Times New Roman"/>
+        </w:rPr>
+        <w:t xml:space="preserve"> and </w:t>
+      </w:r>
+      <w:proofErr w:type="spellStart"/>
+      <w:r>
+        <w:rPr>
+          <w:rFonts w:ascii="Calibri" w:hAnsi="Calibri" w:cs="Times New Roman"/>
+        </w:rPr>
+        <w:t>expectedHasShot</w:t>
+      </w:r>
+      <w:proofErr w:type="spellEnd"/>
+      <w:r>
+        <w:rPr>
+          <w:rFonts w:ascii="Calibri" w:hAnsi="Calibri" w:cs="Times New Roman"/>
+        </w:rPr>
+        <w:t xml:space="preserve"> are equal</w:t>
       </w:r>
     </w:p>
     <w:p>
@@ -4084,7 +5327,21 @@
         <w:rPr>
           <w:rFonts w:ascii="Calibri" w:hAnsi="Calibri" w:cs="Times New Roman"/>
         </w:rPr>
-        <w:t>test case 3: cannot shoot even when hasShot is false but the distance is out of range</w:t>
+        <w:t xml:space="preserve">test case 3: cannot shoot even when </w:t>
+      </w:r>
+      <w:proofErr w:type="spellStart"/>
+      <w:r>
+        <w:rPr>
+          <w:rFonts w:ascii="Calibri" w:hAnsi="Calibri" w:cs="Times New Roman"/>
+        </w:rPr>
+        <w:t>hasShot</w:t>
+      </w:r>
+      <w:proofErr w:type="spellEnd"/>
+      <w:r>
+        <w:rPr>
+          <w:rFonts w:ascii="Calibri" w:hAnsi="Calibri" w:cs="Times New Roman"/>
+        </w:rPr>
+        <w:t xml:space="preserve"> is false but the distance is out of range</w:t>
       </w:r>
     </w:p>
     <w:p>
@@ -4095,11 +5352,19 @@
           <w:rFonts w:ascii="Calibri" w:hAnsi="Calibri" w:cs="Times New Roman"/>
         </w:rPr>
       </w:pPr>
-      <w:r>
-        <w:rPr>
-          <w:rFonts w:ascii="Calibri" w:hAnsi="Calibri" w:cs="Times New Roman"/>
-        </w:rPr>
-        <w:t xml:space="preserve">robot.hasShot </w:t>
+      <w:proofErr w:type="spellStart"/>
+      <w:r>
+        <w:rPr>
+          <w:rFonts w:ascii="Calibri" w:hAnsi="Calibri" w:cs="Times New Roman"/>
+        </w:rPr>
+        <w:t>robot.hasShot</w:t>
+      </w:r>
+      <w:proofErr w:type="spellEnd"/>
+      <w:r>
+        <w:rPr>
+          <w:rFonts w:ascii="Calibri" w:hAnsi="Calibri" w:cs="Times New Roman"/>
+        </w:rPr>
+        <w:t xml:space="preserve"> </w:t>
       </w:r>
       <w:r>
         <w:rPr>
@@ -4125,7 +5390,23 @@
         <w:rPr>
           <w:rFonts w:ascii="Calibri" w:hAnsi="Calibri" w:cs="Times New Roman"/>
         </w:rPr>
-        <w:t>try robot.shoot()</w:t>
+        <w:t xml:space="preserve">try </w:t>
+      </w:r>
+      <w:proofErr w:type="spellStart"/>
+      <w:proofErr w:type="gramStart"/>
+      <w:r>
+        <w:rPr>
+          <w:rFonts w:ascii="Calibri" w:hAnsi="Calibri" w:cs="Times New Roman"/>
+        </w:rPr>
+        <w:t>robot.shoot</w:t>
+      </w:r>
+      <w:proofErr w:type="spellEnd"/>
+      <w:proofErr w:type="gramEnd"/>
+      <w:r>
+        <w:rPr>
+          <w:rFonts w:ascii="Calibri" w:hAnsi="Calibri" w:cs="Times New Roman"/>
+        </w:rPr>
+        <w:t>()</w:t>
       </w:r>
     </w:p>
     <w:p>
@@ -4165,7 +5446,21 @@
         <w:rPr>
           <w:rFonts w:ascii="Calibri" w:hAnsi="Calibri" w:cs="Times New Roman"/>
         </w:rPr>
-        <w:t>test case 4: cannot shoot when hasShot is true</w:t>
+        <w:t xml:space="preserve">test case 4: cannot shoot when </w:t>
+      </w:r>
+      <w:proofErr w:type="spellStart"/>
+      <w:r>
+        <w:rPr>
+          <w:rFonts w:ascii="Calibri" w:hAnsi="Calibri" w:cs="Times New Roman"/>
+        </w:rPr>
+        <w:t>hasShot</w:t>
+      </w:r>
+      <w:proofErr w:type="spellEnd"/>
+      <w:r>
+        <w:rPr>
+          <w:rFonts w:ascii="Calibri" w:hAnsi="Calibri" w:cs="Times New Roman"/>
+        </w:rPr>
+        <w:t xml:space="preserve"> is true</w:t>
       </w:r>
     </w:p>
     <w:p>
@@ -4180,7 +5475,23 @@
         <w:rPr>
           <w:rFonts w:ascii="Calibri" w:hAnsi="Calibri" w:cs="Times New Roman"/>
         </w:rPr>
-        <w:t>try robot.shoot()</w:t>
+        <w:t xml:space="preserve">try </w:t>
+      </w:r>
+      <w:proofErr w:type="spellStart"/>
+      <w:proofErr w:type="gramStart"/>
+      <w:r>
+        <w:rPr>
+          <w:rFonts w:ascii="Calibri" w:hAnsi="Calibri" w:cs="Times New Roman"/>
+        </w:rPr>
+        <w:t>robot.shoot</w:t>
+      </w:r>
+      <w:proofErr w:type="spellEnd"/>
+      <w:proofErr w:type="gramEnd"/>
+      <w:r>
+        <w:rPr>
+          <w:rFonts w:ascii="Calibri" w:hAnsi="Calibri" w:cs="Times New Roman"/>
+        </w:rPr>
+        <w:t>()</w:t>
       </w:r>
     </w:p>
     <w:p>
@@ -4214,8 +5525,18 @@
           <w:numId w:val="3"/>
         </w:numPr>
       </w:pPr>
-      <w:r>
-        <w:t>demaged()</w:t>
+      <w:proofErr w:type="spellStart"/>
+      <w:proofErr w:type="gramStart"/>
+      <w:r>
+        <w:t>demaged</w:t>
+      </w:r>
+      <w:proofErr w:type="spellEnd"/>
+      <w:r>
+        <w:t>(</w:t>
+      </w:r>
+      <w:proofErr w:type="gramEnd"/>
+      <w:r>
+        <w:t>)</w:t>
       </w:r>
     </w:p>
     <w:p>
@@ -4234,7 +5555,14 @@
         <w:rPr>
           <w:rFonts w:ascii="Calibri" w:hAnsi="Calibri" w:cs="Times New Roman"/>
         </w:rPr>
-        <w:t xml:space="preserve"> Robot.</w:t>
+        <w:t xml:space="preserve"> </w:t>
+      </w:r>
+      <w:proofErr w:type="spellStart"/>
+      <w:r>
+        <w:rPr>
+          <w:rFonts w:ascii="Calibri" w:hAnsi="Calibri" w:cs="Times New Roman"/>
+        </w:rPr>
+        <w:t>Robot.</w:t>
       </w:r>
       <w:r>
         <w:rPr>
@@ -4242,18 +5570,35 @@
         </w:rPr>
         <w:t>damaged</w:t>
       </w:r>
+      <w:proofErr w:type="spellEnd"/>
       <w:r>
         <w:rPr>
           <w:rFonts w:ascii="Calibri" w:hAnsi="Calibri" w:cs="Times New Roman"/>
         </w:rPr>
         <w:t>(</w:t>
       </w:r>
-      <w:r>
-        <w:rPr>
-          <w:rFonts w:ascii="Calibri" w:hAnsi="Calibri" w:cs="Times New Roman"/>
-        </w:rPr>
-        <w:t>int attackPoint</w:t>
-      </w:r>
+      <w:proofErr w:type="spellStart"/>
+      <w:r>
+        <w:rPr>
+          <w:rFonts w:ascii="Calibri" w:hAnsi="Calibri" w:cs="Times New Roman"/>
+        </w:rPr>
+        <w:t>int</w:t>
+      </w:r>
+      <w:proofErr w:type="spellEnd"/>
+      <w:r>
+        <w:rPr>
+          <w:rFonts w:ascii="Calibri" w:hAnsi="Calibri" w:cs="Times New Roman"/>
+        </w:rPr>
+        <w:t xml:space="preserve"> </w:t>
+      </w:r>
+      <w:proofErr w:type="spellStart"/>
+      <w:r>
+        <w:rPr>
+          <w:rFonts w:ascii="Calibri" w:hAnsi="Calibri" w:cs="Times New Roman"/>
+        </w:rPr>
+        <w:t>attackPoint</w:t>
+      </w:r>
+      <w:proofErr w:type="spellEnd"/>
       <w:r>
         <w:rPr>
           <w:rFonts w:ascii="Calibri" w:hAnsi="Calibri" w:cs="Times New Roman"/>
@@ -4264,7 +5609,21 @@
         <w:rPr>
           <w:rFonts w:ascii="Calibri" w:hAnsi="Calibri" w:cs="Times New Roman"/>
         </w:rPr>
-        <w:t xml:space="preserve"> it it can change robots’ health point correctly. </w:t>
+        <w:t xml:space="preserve"> it </w:t>
+      </w:r>
+      <w:proofErr w:type="spellStart"/>
+      <w:r>
+        <w:rPr>
+          <w:rFonts w:ascii="Calibri" w:hAnsi="Calibri" w:cs="Times New Roman"/>
+        </w:rPr>
+        <w:t>it</w:t>
+      </w:r>
+      <w:proofErr w:type="spellEnd"/>
+      <w:r>
+        <w:rPr>
+          <w:rFonts w:ascii="Calibri" w:hAnsi="Calibri" w:cs="Times New Roman"/>
+        </w:rPr>
+        <w:t xml:space="preserve"> can change robots’ health point correctly. </w:t>
       </w:r>
     </w:p>
     <w:p>
@@ -4311,7 +5670,14 @@
         <w:rPr>
           <w:rFonts w:ascii="Calibri" w:hAnsi="Calibri" w:cs="Times New Roman"/>
         </w:rPr>
-        <w:t>declare ex</w:t>
+        <w:t xml:space="preserve">declare </w:t>
+      </w:r>
+      <w:proofErr w:type="spellStart"/>
+      <w:r>
+        <w:rPr>
+          <w:rFonts w:ascii="Calibri" w:hAnsi="Calibri" w:cs="Times New Roman"/>
+        </w:rPr>
+        <w:t>ex</w:t>
       </w:r>
       <w:r>
         <w:rPr>
@@ -4331,6 +5697,7 @@
         </w:rPr>
         <w:t>dValue</w:t>
       </w:r>
+      <w:proofErr w:type="spellEnd"/>
     </w:p>
     <w:p>
       <w:pPr>
@@ -4343,8 +5710,16 @@
         <w:rPr>
           <w:rFonts w:ascii="Calibri" w:hAnsi="Calibri" w:cs="Times New Roman"/>
         </w:rPr>
-        <w:t>declare actualValue</w:t>
-      </w:r>
+        <w:t xml:space="preserve">declare </w:t>
+      </w:r>
+      <w:proofErr w:type="spellStart"/>
+      <w:r>
+        <w:rPr>
+          <w:rFonts w:ascii="Calibri" w:hAnsi="Calibri" w:cs="Times New Roman"/>
+        </w:rPr>
+        <w:t>actualValue</w:t>
+      </w:r>
+      <w:proofErr w:type="spellEnd"/>
     </w:p>
     <w:p>
       <w:pPr>
@@ -4385,11 +5760,21 @@
           <w:rFonts w:ascii="Calibri" w:hAnsi="Calibri" w:cs="Times New Roman"/>
         </w:rPr>
       </w:pPr>
-      <w:r>
-        <w:rPr>
-          <w:rFonts w:ascii="Calibri" w:hAnsi="Calibri" w:cs="Times New Roman"/>
-        </w:rPr>
-        <w:t>robot.healthPoint = 3</w:t>
+      <w:proofErr w:type="spellStart"/>
+      <w:proofErr w:type="gramStart"/>
+      <w:r>
+        <w:rPr>
+          <w:rFonts w:ascii="Calibri" w:hAnsi="Calibri" w:cs="Times New Roman"/>
+        </w:rPr>
+        <w:t>robot.healthPoint</w:t>
+      </w:r>
+      <w:proofErr w:type="spellEnd"/>
+      <w:proofErr w:type="gramEnd"/>
+      <w:r>
+        <w:rPr>
+          <w:rFonts w:ascii="Calibri" w:hAnsi="Calibri" w:cs="Times New Roman"/>
+        </w:rPr>
+        <w:t xml:space="preserve"> = 3</w:t>
       </w:r>
     </w:p>
     <w:p>
@@ -4399,6 +5784,7 @@
           <w:rFonts w:ascii="Calibri" w:hAnsi="Calibri" w:cs="Times New Roman"/>
         </w:rPr>
       </w:pPr>
+      <w:proofErr w:type="spellStart"/>
       <w:r>
         <w:rPr>
           <w:rFonts w:ascii="Calibri" w:hAnsi="Calibri" w:cs="Times New Roman"/>
@@ -4421,7 +5807,14 @@
         <w:rPr>
           <w:rFonts w:ascii="Calibri" w:hAnsi="Calibri" w:cs="Times New Roman"/>
         </w:rPr>
-        <w:t xml:space="preserve">dValue = </w:t>
+        <w:t>dValue</w:t>
+      </w:r>
+      <w:proofErr w:type="spellEnd"/>
+      <w:r>
+        <w:rPr>
+          <w:rFonts w:ascii="Calibri" w:hAnsi="Calibri" w:cs="Times New Roman"/>
+        </w:rPr>
+        <w:t xml:space="preserve"> = </w:t>
       </w:r>
       <w:r>
         <w:rPr>
@@ -4437,11 +5830,21 @@
           <w:rFonts w:ascii="Calibri" w:hAnsi="Calibri" w:cs="Times New Roman"/>
         </w:rPr>
       </w:pPr>
-      <w:r>
-        <w:rPr>
-          <w:rFonts w:ascii="Calibri" w:hAnsi="Calibri" w:cs="Times New Roman"/>
-        </w:rPr>
-        <w:t>robot.healthPoint = 1</w:t>
+      <w:proofErr w:type="spellStart"/>
+      <w:proofErr w:type="gramStart"/>
+      <w:r>
+        <w:rPr>
+          <w:rFonts w:ascii="Calibri" w:hAnsi="Calibri" w:cs="Times New Roman"/>
+        </w:rPr>
+        <w:t>robot.healthPoint</w:t>
+      </w:r>
+      <w:proofErr w:type="spellEnd"/>
+      <w:proofErr w:type="gramEnd"/>
+      <w:r>
+        <w:rPr>
+          <w:rFonts w:ascii="Calibri" w:hAnsi="Calibri" w:cs="Times New Roman"/>
+        </w:rPr>
+        <w:t xml:space="preserve"> = 1</w:t>
       </w:r>
     </w:p>
     <w:p>
@@ -4451,11 +5854,27 @@
           <w:rFonts w:ascii="Calibri" w:hAnsi="Calibri" w:cs="Times New Roman"/>
         </w:rPr>
       </w:pPr>
-      <w:r>
-        <w:rPr>
-          <w:rFonts w:ascii="Calibri" w:hAnsi="Calibri" w:cs="Times New Roman"/>
-        </w:rPr>
-        <w:t>actualValue = r</w:t>
+      <w:proofErr w:type="spellStart"/>
+      <w:r>
+        <w:rPr>
+          <w:rFonts w:ascii="Calibri" w:hAnsi="Calibri" w:cs="Times New Roman"/>
+        </w:rPr>
+        <w:t>actualValue</w:t>
+      </w:r>
+      <w:proofErr w:type="spellEnd"/>
+      <w:r>
+        <w:rPr>
+          <w:rFonts w:ascii="Calibri" w:hAnsi="Calibri" w:cs="Times New Roman"/>
+        </w:rPr>
+        <w:t xml:space="preserve"> = </w:t>
+      </w:r>
+      <w:proofErr w:type="spellStart"/>
+      <w:proofErr w:type="gramStart"/>
+      <w:r>
+        <w:rPr>
+          <w:rFonts w:ascii="Calibri" w:hAnsi="Calibri" w:cs="Times New Roman"/>
+        </w:rPr>
+        <w:t>r</w:t>
       </w:r>
       <w:r>
         <w:rPr>
@@ -4467,7 +5886,15 @@
         <w:rPr>
           <w:rFonts w:ascii="Calibri" w:hAnsi="Calibri" w:cs="Times New Roman"/>
         </w:rPr>
-        <w:t>damaged(2)</w:t>
+        <w:t>damaged</w:t>
+      </w:r>
+      <w:proofErr w:type="spellEnd"/>
+      <w:proofErr w:type="gramEnd"/>
+      <w:r>
+        <w:rPr>
+          <w:rFonts w:ascii="Calibri" w:hAnsi="Calibri" w:cs="Times New Roman"/>
+        </w:rPr>
+        <w:t>(2)</w:t>
       </w:r>
     </w:p>
     <w:p>
@@ -4481,7 +5908,35 @@
         <w:rPr>
           <w:rFonts w:ascii="Calibri" w:hAnsi="Calibri" w:cs="Times New Roman"/>
         </w:rPr>
-        <w:t>assert if actualValue and excpectdValue are equal</w:t>
+        <w:t xml:space="preserve">assert if </w:t>
+      </w:r>
+      <w:proofErr w:type="spellStart"/>
+      <w:r>
+        <w:rPr>
+          <w:rFonts w:ascii="Calibri" w:hAnsi="Calibri" w:cs="Times New Roman"/>
+        </w:rPr>
+        <w:t>actualValue</w:t>
+      </w:r>
+      <w:proofErr w:type="spellEnd"/>
+      <w:r>
+        <w:rPr>
+          <w:rFonts w:ascii="Calibri" w:hAnsi="Calibri" w:cs="Times New Roman"/>
+        </w:rPr>
+        <w:t xml:space="preserve"> and </w:t>
+      </w:r>
+      <w:proofErr w:type="spellStart"/>
+      <w:r>
+        <w:rPr>
+          <w:rFonts w:ascii="Calibri" w:hAnsi="Calibri" w:cs="Times New Roman"/>
+        </w:rPr>
+        <w:t>excpectdValue</w:t>
+      </w:r>
+      <w:proofErr w:type="spellEnd"/>
+      <w:r>
+        <w:rPr>
+          <w:rFonts w:ascii="Calibri" w:hAnsi="Calibri" w:cs="Times New Roman"/>
+        </w:rPr>
+        <w:t xml:space="preserve"> are equal</w:t>
       </w:r>
     </w:p>
     <w:p>
@@ -4523,6 +5978,7 @@
           <w:rFonts w:ascii="Calibri" w:hAnsi="Calibri" w:cs="Times New Roman"/>
         </w:rPr>
       </w:pPr>
+      <w:proofErr w:type="spellStart"/>
       <w:r>
         <w:rPr>
           <w:rFonts w:ascii="Calibri" w:hAnsi="Calibri" w:cs="Times New Roman"/>
@@ -4539,7 +5995,14 @@
         <w:rPr>
           <w:rFonts w:ascii="Calibri" w:hAnsi="Calibri" w:cs="Times New Roman"/>
         </w:rPr>
-        <w:t>edValue = 0</w:t>
+        <w:t>edValue</w:t>
+      </w:r>
+      <w:proofErr w:type="spellEnd"/>
+      <w:r>
+        <w:rPr>
+          <w:rFonts w:ascii="Calibri" w:hAnsi="Calibri" w:cs="Times New Roman"/>
+        </w:rPr>
+        <w:t xml:space="preserve"> = 0</w:t>
       </w:r>
     </w:p>
     <w:p>
@@ -4549,11 +6012,21 @@
           <w:rFonts w:ascii="Calibri" w:hAnsi="Calibri" w:cs="Times New Roman"/>
         </w:rPr>
       </w:pPr>
-      <w:r>
-        <w:rPr>
-          <w:rFonts w:ascii="Calibri" w:hAnsi="Calibri" w:cs="Times New Roman"/>
-        </w:rPr>
-        <w:t>robot.healthPoint = 1</w:t>
+      <w:proofErr w:type="spellStart"/>
+      <w:proofErr w:type="gramStart"/>
+      <w:r>
+        <w:rPr>
+          <w:rFonts w:ascii="Calibri" w:hAnsi="Calibri" w:cs="Times New Roman"/>
+        </w:rPr>
+        <w:t>robot.healthPoint</w:t>
+      </w:r>
+      <w:proofErr w:type="spellEnd"/>
+      <w:proofErr w:type="gramEnd"/>
+      <w:r>
+        <w:rPr>
+          <w:rFonts w:ascii="Calibri" w:hAnsi="Calibri" w:cs="Times New Roman"/>
+        </w:rPr>
+        <w:t xml:space="preserve"> = 1</w:t>
       </w:r>
     </w:p>
     <w:p>
@@ -4563,12 +6036,22 @@
           <w:rFonts w:ascii="Calibri" w:hAnsi="Calibri" w:cs="Times New Roman"/>
         </w:rPr>
       </w:pPr>
-      <w:r>
-        <w:rPr>
-          <w:rFonts w:ascii="Calibri" w:hAnsi="Calibri" w:cs="Times New Roman"/>
-        </w:rPr>
-        <w:t xml:space="preserve">actualValue = </w:t>
-      </w:r>
+      <w:proofErr w:type="spellStart"/>
+      <w:r>
+        <w:rPr>
+          <w:rFonts w:ascii="Calibri" w:hAnsi="Calibri" w:cs="Times New Roman"/>
+        </w:rPr>
+        <w:t>actualValue</w:t>
+      </w:r>
+      <w:proofErr w:type="spellEnd"/>
+      <w:r>
+        <w:rPr>
+          <w:rFonts w:ascii="Calibri" w:hAnsi="Calibri" w:cs="Times New Roman"/>
+        </w:rPr>
+        <w:t xml:space="preserve"> = </w:t>
+      </w:r>
+      <w:proofErr w:type="spellStart"/>
+      <w:proofErr w:type="gramStart"/>
       <w:r>
         <w:rPr>
           <w:rFonts w:ascii="Calibri" w:hAnsi="Calibri" w:cs="Times New Roman"/>
@@ -4585,7 +6068,15 @@
         <w:rPr>
           <w:rFonts w:ascii="Calibri" w:hAnsi="Calibri" w:cs="Times New Roman"/>
         </w:rPr>
-        <w:t>damaged(2)</w:t>
+        <w:t>damaged</w:t>
+      </w:r>
+      <w:proofErr w:type="spellEnd"/>
+      <w:proofErr w:type="gramEnd"/>
+      <w:r>
+        <w:rPr>
+          <w:rFonts w:ascii="Calibri" w:hAnsi="Calibri" w:cs="Times New Roman"/>
+        </w:rPr>
+        <w:t>(2)</w:t>
       </w:r>
     </w:p>
     <w:p>
@@ -4599,7 +6090,21 @@
         <w:rPr>
           <w:rFonts w:ascii="Calibri" w:hAnsi="Calibri" w:cs="Times New Roman"/>
         </w:rPr>
-        <w:t xml:space="preserve">assert if actualValue </w:t>
+        <w:t xml:space="preserve">assert if </w:t>
+      </w:r>
+      <w:proofErr w:type="spellStart"/>
+      <w:r>
+        <w:rPr>
+          <w:rFonts w:ascii="Calibri" w:hAnsi="Calibri" w:cs="Times New Roman"/>
+        </w:rPr>
+        <w:t>actualValue</w:t>
+      </w:r>
+      <w:proofErr w:type="spellEnd"/>
+      <w:r>
+        <w:rPr>
+          <w:rFonts w:ascii="Calibri" w:hAnsi="Calibri" w:cs="Times New Roman"/>
+        </w:rPr>
+        <w:t xml:space="preserve"> </w:t>
       </w:r>
       <w:r>
         <w:rPr>
@@ -4611,227 +6116,188 @@
         <w:rPr>
           <w:rFonts w:ascii="Calibri" w:hAnsi="Calibri" w:cs="Times New Roman"/>
         </w:rPr>
-        <w:t xml:space="preserve"> excpectdValue</w:t>
-      </w:r>
-    </w:p>
-    <w:p>
-      <w:pPr>
-        <w:pStyle w:val="ListParagraph"/>
+        <w:t xml:space="preserve"> </w:t>
+      </w:r>
+      <w:proofErr w:type="spellStart"/>
+      <w:r>
+        <w:rPr>
+          <w:rFonts w:ascii="Calibri" w:hAnsi="Calibri" w:cs="Times New Roman"/>
+        </w:rPr>
+        <w:t>excpectdValue</w:t>
+      </w:r>
+      <w:proofErr w:type="spellEnd"/>
+    </w:p>
+    <w:p>
+      <w:pPr>
+        <w:pStyle w:val="Heading3"/>
         <w:numPr>
           <w:ilvl w:val="2"/>
           <w:numId w:val="3"/>
         </w:numPr>
         <w:rPr>
-          <w:b/>
-          <w:sz w:val="28"/>
-          <w:szCs w:val="28"/>
-        </w:rPr>
-      </w:pPr>
-      <w:r>
-        <w:rPr>
-          <w:b/>
-          <w:sz w:val="28"/>
-          <w:szCs w:val="28"/>
-        </w:rPr>
+          <w:rFonts w:asciiTheme="minorHAnsi" w:eastAsiaTheme="minorEastAsia" w:hAnsiTheme="minorHAnsi" w:cstheme="minorBidi"/>
+        </w:rPr>
+      </w:pPr>
+      <w:r>
+        <w:lastRenderedPageBreak/>
         <w:t>Class Player</w:t>
       </w:r>
     </w:p>
     <w:p>
       <w:pPr>
+        <w:pStyle w:val="Heading4"/>
         <w:numPr>
-          <w:ilvl w:val="0"/>
-          <w:numId w:val="10"/>
+          <w:ilvl w:val="3"/>
+          <w:numId w:val="3"/>
         </w:numPr>
-        <w:tabs>
-          <w:tab w:val="clear" w:pos="720"/>
-          <w:tab w:val="num" w:pos="578"/>
-        </w:tabs>
-        <w:ind w:left="398" w:hanging="398"/>
-        <w:textAlignment w:val="center"/>
-        <w:rPr>
-          <w:rFonts w:ascii="Calibri" w:eastAsia="Times New Roman" w:hAnsi="Calibri" w:cs="Times New Roman"/>
-        </w:rPr>
-      </w:pPr>
-      <w:r>
-        <w:rPr>
-          <w:rFonts w:ascii="Calibri" w:eastAsia="Times New Roman" w:hAnsi="Calibri" w:cs="Times New Roman"/>
-        </w:rPr>
-        <w:t>Player</w:t>
-      </w:r>
-    </w:p>
-    <w:p>
-      <w:pPr>
+      </w:pPr>
+      <w:proofErr w:type="spellStart"/>
+      <w:proofErr w:type="gramStart"/>
+      <w:r>
+        <w:t>isDead</w:t>
+      </w:r>
+      <w:proofErr w:type="spellEnd"/>
+      <w:r>
+        <w:t>(</w:t>
+      </w:r>
+      <w:proofErr w:type="gramEnd"/>
+      <w:r>
+        <w:t>): bool</w:t>
+      </w:r>
+    </w:p>
+    <w:p/>
+    <w:p>
+      <w:pPr>
+        <w:pStyle w:val="Heading4"/>
         <w:numPr>
-          <w:ilvl w:val="1"/>
-          <w:numId w:val="10"/>
+          <w:ilvl w:val="3"/>
+          <w:numId w:val="3"/>
         </w:numPr>
-        <w:tabs>
-          <w:tab w:val="clear" w:pos="1440"/>
-          <w:tab w:val="num" w:pos="1298"/>
-        </w:tabs>
-        <w:ind w:left="938"/>
-        <w:textAlignment w:val="center"/>
-        <w:rPr>
-          <w:rFonts w:ascii="Calibri" w:eastAsia="Times New Roman" w:hAnsi="Calibri" w:cs="Times New Roman"/>
-        </w:rPr>
-      </w:pPr>
-      <w:r>
-        <w:rPr>
-          <w:rFonts w:ascii="Calibri" w:eastAsia="Times New Roman" w:hAnsi="Calibri" w:cs="Times New Roman"/>
-        </w:rPr>
-        <w:lastRenderedPageBreak/>
-        <w:t xml:space="preserve">isDead(): bool </w:t>
-      </w:r>
-    </w:p>
-    <w:p>
-      <w:pPr>
+      </w:pPr>
+      <w:proofErr w:type="spellStart"/>
+      <w:proofErr w:type="gramStart"/>
+      <w:r>
+        <w:t>getCurrentRobot</w:t>
+      </w:r>
+      <w:proofErr w:type="spellEnd"/>
+      <w:r>
+        <w:t>(</w:t>
+      </w:r>
+      <w:proofErr w:type="gramEnd"/>
+      <w:r>
+        <w:t>): Robot</w:t>
+      </w:r>
+    </w:p>
+    <w:p/>
+    <w:p>
+      <w:pPr>
+        <w:pStyle w:val="Heading4"/>
         <w:numPr>
-          <w:ilvl w:val="1"/>
-          <w:numId w:val="10"/>
+          <w:ilvl w:val="3"/>
+          <w:numId w:val="3"/>
         </w:numPr>
-        <w:tabs>
-          <w:tab w:val="clear" w:pos="1440"/>
-          <w:tab w:val="num" w:pos="1298"/>
-        </w:tabs>
-        <w:ind w:left="938"/>
-        <w:textAlignment w:val="center"/>
-        <w:rPr>
-          <w:rFonts w:ascii="Calibri" w:eastAsia="Times New Roman" w:hAnsi="Calibri" w:cs="Times New Roman"/>
-        </w:rPr>
-      </w:pPr>
-      <w:r>
-        <w:rPr>
-          <w:rFonts w:ascii="Calibri" w:eastAsia="Times New Roman" w:hAnsi="Calibri" w:cs="Times New Roman"/>
-        </w:rPr>
-        <w:t>getCurrentRobot():Robot</w:t>
-      </w:r>
-    </w:p>
-    <w:p>
-      <w:pPr>
+      </w:pPr>
+      <w:proofErr w:type="spellStart"/>
+      <w:proofErr w:type="gramStart"/>
+      <w:r>
+        <w:t>goNextRobot</w:t>
+      </w:r>
+      <w:proofErr w:type="spellEnd"/>
+      <w:r>
+        <w:t>(</w:t>
+      </w:r>
+      <w:proofErr w:type="gramEnd"/>
+      <w:r>
+        <w:t>): void</w:t>
+      </w:r>
+    </w:p>
+    <w:p/>
+    <w:p>
+      <w:pPr>
+        <w:pStyle w:val="Heading3"/>
         <w:numPr>
-          <w:ilvl w:val="1"/>
-          <w:numId w:val="10"/>
+          <w:ilvl w:val="2"/>
+          <w:numId w:val="3"/>
         </w:numPr>
-        <w:tabs>
-          <w:tab w:val="clear" w:pos="1440"/>
-          <w:tab w:val="num" w:pos="1298"/>
-        </w:tabs>
-        <w:ind w:left="938"/>
-        <w:textAlignment w:val="center"/>
-        <w:rPr>
-          <w:rFonts w:ascii="Calibri" w:eastAsia="Times New Roman" w:hAnsi="Calibri" w:cs="Times New Roman"/>
-        </w:rPr>
-      </w:pPr>
-      <w:r>
-        <w:rPr>
-          <w:rFonts w:ascii="Calibri" w:eastAsia="Times New Roman" w:hAnsi="Calibri" w:cs="Times New Roman"/>
-        </w:rPr>
-        <w:t>goNextRobot():void</w:t>
-      </w:r>
-    </w:p>
-    <w:p>
-      <w:pPr>
+      </w:pPr>
+      <w:r>
+        <w:t xml:space="preserve">Human Player </w:t>
+      </w:r>
+    </w:p>
+    <w:p>
+      <w:pPr>
+        <w:pStyle w:val="Heading4"/>
         <w:numPr>
-          <w:ilvl w:val="0"/>
-          <w:numId w:val="11"/>
+          <w:ilvl w:val="3"/>
+          <w:numId w:val="3"/>
         </w:numPr>
-        <w:tabs>
-          <w:tab w:val="clear" w:pos="720"/>
-          <w:tab w:val="num" w:pos="578"/>
-        </w:tabs>
-        <w:ind w:left="398"/>
-        <w:textAlignment w:val="center"/>
-        <w:rPr>
-          <w:rFonts w:ascii="Calibri" w:eastAsia="Times New Roman" w:hAnsi="Calibri" w:cs="Times New Roman"/>
-        </w:rPr>
-      </w:pPr>
-      <w:r>
-        <w:rPr>
-          <w:rFonts w:ascii="Calibri" w:eastAsia="Times New Roman" w:hAnsi="Calibri" w:cs="Times New Roman"/>
-        </w:rPr>
-        <w:t xml:space="preserve">Human Player </w:t>
-      </w:r>
-    </w:p>
-    <w:p>
-      <w:pPr>
+      </w:pPr>
+      <w:proofErr w:type="gramStart"/>
+      <w:r>
+        <w:t>Move(</w:t>
+      </w:r>
+      <w:proofErr w:type="gramEnd"/>
+      <w:r>
+        <w:t>): void</w:t>
+      </w:r>
+    </w:p>
+    <w:p>
+      <w:pPr>
+        <w:pStyle w:val="Heading4"/>
         <w:numPr>
-          <w:ilvl w:val="1"/>
-          <w:numId w:val="11"/>
+          <w:ilvl w:val="3"/>
+          <w:numId w:val="3"/>
         </w:numPr>
-        <w:tabs>
-          <w:tab w:val="clear" w:pos="1440"/>
-          <w:tab w:val="num" w:pos="1298"/>
-        </w:tabs>
-        <w:ind w:left="938"/>
-        <w:textAlignment w:val="center"/>
-        <w:rPr>
-          <w:rFonts w:ascii="Calibri" w:eastAsia="Times New Roman" w:hAnsi="Calibri" w:cs="Times New Roman"/>
-        </w:rPr>
-      </w:pPr>
-      <w:r>
-        <w:rPr>
-          <w:rFonts w:ascii="Calibri" w:eastAsia="Times New Roman" w:hAnsi="Calibri" w:cs="Times New Roman"/>
-        </w:rPr>
-        <w:t xml:space="preserve">Move(): void </w:t>
-      </w:r>
-    </w:p>
-    <w:p>
-      <w:pPr>
+      </w:pPr>
+      <w:proofErr w:type="gramStart"/>
+      <w:r>
+        <w:t>Turn(</w:t>
+      </w:r>
+      <w:proofErr w:type="spellStart"/>
+      <w:proofErr w:type="gramEnd"/>
+      <w:r>
+        <w:t>int</w:t>
+      </w:r>
+      <w:proofErr w:type="spellEnd"/>
+      <w:r>
+        <w:t xml:space="preserve"> direction): void</w:t>
+      </w:r>
+    </w:p>
+    <w:p>
+      <w:pPr>
+        <w:pStyle w:val="Heading4"/>
         <w:numPr>
-          <w:ilvl w:val="1"/>
-          <w:numId w:val="11"/>
+          <w:ilvl w:val="3"/>
+          <w:numId w:val="3"/>
         </w:numPr>
-        <w:tabs>
-          <w:tab w:val="clear" w:pos="1440"/>
-          <w:tab w:val="num" w:pos="1298"/>
-        </w:tabs>
-        <w:ind w:left="938"/>
-        <w:textAlignment w:val="center"/>
-        <w:rPr>
-          <w:rFonts w:ascii="Calibri" w:eastAsia="Times New Roman" w:hAnsi="Calibri" w:cs="Times New Roman"/>
-        </w:rPr>
-      </w:pPr>
-      <w:r>
-        <w:rPr>
-          <w:rFonts w:ascii="Calibri" w:eastAsia="Times New Roman" w:hAnsi="Calibri" w:cs="Times New Roman"/>
-        </w:rPr>
-        <w:t>Turn(int direction): void</w:t>
-      </w:r>
-    </w:p>
-    <w:p>
-      <w:pPr>
-        <w:numPr>
-          <w:ilvl w:val="1"/>
-          <w:numId w:val="11"/>
-        </w:numPr>
-        <w:tabs>
-          <w:tab w:val="clear" w:pos="1440"/>
-          <w:tab w:val="num" w:pos="1298"/>
-        </w:tabs>
-        <w:ind w:left="938"/>
-        <w:textAlignment w:val="center"/>
-        <w:rPr>
-          <w:rFonts w:ascii="Calibri" w:eastAsia="Times New Roman" w:hAnsi="Calibri" w:cs="Times New Roman"/>
-        </w:rPr>
-      </w:pPr>
-      <w:r>
-        <w:rPr>
-          <w:rFonts w:ascii="Calibri" w:eastAsia="Times New Roman" w:hAnsi="Calibri" w:cs="Times New Roman"/>
-        </w:rPr>
-        <w:t>Shoot(Coordiniate  coor): void</w:t>
-      </w:r>
-    </w:p>
-    <w:p>
-      <w:pPr>
-        <w:pStyle w:val="ListParagraph"/>
+      </w:pPr>
+      <w:r>
+        <w:t xml:space="preserve">Shoot(Coordinate </w:t>
+      </w:r>
+      <w:proofErr w:type="spellStart"/>
+      <w:r>
+        <w:t>coor</w:t>
+      </w:r>
+      <w:proofErr w:type="spellEnd"/>
+      <w:r>
+        <w:t>): void</w:t>
+      </w:r>
+      <w:bookmarkStart w:id="0" w:name="_GoBack"/>
+      <w:bookmarkEnd w:id="0"/>
+    </w:p>
+    <w:p>
+      <w:pPr>
+        <w:pStyle w:val="Heading4"/>
         <w:ind w:left="1080"/>
         <w:rPr>
-          <w:b/>
-          <w:sz w:val="28"/>
-          <w:szCs w:val="28"/>
-        </w:rPr>
-      </w:pPr>
-    </w:p>
+          <w:rFonts w:eastAsia="Times New Roman" w:cs="Times New Roman"/>
+          <w:b w:val="0"/>
+          <w:iCs w:val="0"/>
+          <w:sz w:val="24"/>
+        </w:rPr>
+      </w:pPr>
+    </w:p>
+    <w:p/>
     <w:p>
       <w:pPr>
         <w:pStyle w:val="Heading2"/>
@@ -4958,8 +6424,13 @@
       </w:r>
     </w:p>
     <w:p>
-      <w:r>
-        <w:t>method()</w:t>
+      <w:proofErr w:type="gramStart"/>
+      <w:r>
+        <w:t>method(</w:t>
+      </w:r>
+      <w:proofErr w:type="gramEnd"/>
+      <w:r>
+        <w:t>)</w:t>
       </w:r>
     </w:p>
     <w:p>
@@ -4967,20 +6438,36 @@
         <w:t xml:space="preserve">test case 1: </w:t>
       </w:r>
       <w:r>
-        <w:t xml:space="preserve"> balabalabala</w:t>
-      </w:r>
-    </w:p>
-    <w:p>
-      <w:r>
+        <w:t xml:space="preserve"> </w:t>
+      </w:r>
+      <w:proofErr w:type="spellStart"/>
+      <w:r>
+        <w:t>balabalabala</w:t>
+      </w:r>
+      <w:proofErr w:type="spellEnd"/>
+    </w:p>
+    <w:p>
+      <w:r>
+        <w:lastRenderedPageBreak/>
         <w:tab/>
-        <w:t>input: balabalabala</w:t>
-      </w:r>
+        <w:t xml:space="preserve">input: </w:t>
+      </w:r>
+      <w:proofErr w:type="spellStart"/>
+      <w:r>
+        <w:t>balabalabala</w:t>
+      </w:r>
+      <w:proofErr w:type="spellEnd"/>
     </w:p>
     <w:p>
       <w:r>
         <w:tab/>
-        <w:t>expected output: balabalabala</w:t>
-      </w:r>
+        <w:t xml:space="preserve">expected output: </w:t>
+      </w:r>
+      <w:proofErr w:type="spellStart"/>
+      <w:r>
+        <w:t>balabalabala</w:t>
+      </w:r>
+      <w:proofErr w:type="spellEnd"/>
     </w:p>
     <w:p>
       <w:r>
@@ -5001,7 +6488,6 @@
     </w:p>
     <w:p>
       <w:r>
-        <w:lastRenderedPageBreak/>
         <w:t>Start game: actions and event</w:t>
       </w:r>
     </w:p>
@@ -5017,7 +6503,7 @@
 </file>
 
 <file path=word/endnotes.xml><?xml version="1.0" encoding="utf-8"?>
-<w:endnotes xmlns:wpc="http://schemas.microsoft.com/office/word/2010/wordprocessingCanvas" xmlns:cx="http://schemas.microsoft.com/office/drawing/2014/chartex" xmlns:cx1="http://schemas.microsoft.com/office/drawing/2015/9/8/chartex" xmlns:cx2="http://schemas.microsoft.com/office/drawing/2015/10/21/chartex" xmlns:cx3="http://schemas.microsoft.com/office/drawing/2016/5/9/chartex" xmlns:cx4="http://schemas.microsoft.com/office/drawing/2016/5/10/chartex" xmlns:cx5="http://schemas.microsoft.com/office/drawing/2016/5/11/chartex" xmlns:mc="http://schemas.openxmlformats.org/markup-compatibility/2006" xmlns:o="urn:schemas-microsoft-com:office:office" xmlns:r="http://schemas.openxmlformats.org/officeDocument/2006/relationships" xmlns:m="http://schemas.openxmlformats.org/officeDocument/2006/math" xmlns:v="urn:schemas-microsoft-com:vml" xmlns:wp14="http://schemas.microsoft.com/office/word/2010/wordprocessingDrawing" xmlns:wp="http://schemas.openxmlformats.org/drawingml/2006/wordprocessingDrawing" xmlns:w10="urn:schemas-microsoft-com:office:word" xmlns:w="http://schemas.openxmlformats.org/wordprocessingml/2006/main" xmlns:w14="http://schemas.microsoft.com/office/word/2010/wordml" xmlns:w15="http://schemas.microsoft.com/office/word/2012/wordml" xmlns:w16se="http://schemas.microsoft.com/office/word/2015/wordml/symex" xmlns:wpg="http://schemas.microsoft.com/office/word/2010/wordprocessingGroup" xmlns:wpi="http://schemas.microsoft.com/office/word/2010/wordprocessingInk" xmlns:wne="http://schemas.microsoft.com/office/word/2006/wordml" xmlns:wps="http://schemas.microsoft.com/office/word/2010/wordprocessingShape" mc:Ignorable="w14 w15 w16se wp14">
+<w:endnotes xmlns:wpc="http://schemas.microsoft.com/office/word/2010/wordprocessingCanvas" xmlns:mo="http://schemas.microsoft.com/office/mac/office/2008/main" xmlns:mc="http://schemas.openxmlformats.org/markup-compatibility/2006" xmlns:mv="urn:schemas-microsoft-com:mac:vml" xmlns:o="urn:schemas-microsoft-com:office:office" xmlns:r="http://schemas.openxmlformats.org/officeDocument/2006/relationships" xmlns:m="http://schemas.openxmlformats.org/officeDocument/2006/math" xmlns:v="urn:schemas-microsoft-com:vml" xmlns:wp14="http://schemas.microsoft.com/office/word/2010/wordprocessingDrawing" xmlns:wp="http://schemas.openxmlformats.org/drawingml/2006/wordprocessingDrawing" xmlns:w10="urn:schemas-microsoft-com:office:word" xmlns:w="http://schemas.openxmlformats.org/wordprocessingml/2006/main" xmlns:w14="http://schemas.microsoft.com/office/word/2010/wordml" xmlns:w15="http://schemas.microsoft.com/office/word/2012/wordml" xmlns:wpg="http://schemas.microsoft.com/office/word/2010/wordprocessingGroup" xmlns:wpi="http://schemas.microsoft.com/office/word/2010/wordprocessingInk" xmlns:wne="http://schemas.microsoft.com/office/word/2006/wordml" xmlns:wps="http://schemas.microsoft.com/office/word/2010/wordprocessingShape" mc:Ignorable="w14 w15 wp14">
   <w:endnote w:type="separator" w:id="-1">
     <w:p>
       <w:r>
@@ -5036,7 +6522,7 @@
 </file>
 
 <file path=word/footnotes.xml><?xml version="1.0" encoding="utf-8"?>
-<w:footnotes xmlns:wpc="http://schemas.microsoft.com/office/word/2010/wordprocessingCanvas" xmlns:cx="http://schemas.microsoft.com/office/drawing/2014/chartex" xmlns:cx1="http://schemas.microsoft.com/office/drawing/2015/9/8/chartex" xmlns:cx2="http://schemas.microsoft.com/office/drawing/2015/10/21/chartex" xmlns:cx3="http://schemas.microsoft.com/office/drawing/2016/5/9/chartex" xmlns:cx4="http://schemas.microsoft.com/office/drawing/2016/5/10/chartex" xmlns:cx5="http://schemas.microsoft.com/office/drawing/2016/5/11/chartex" xmlns:mc="http://schemas.openxmlformats.org/markup-compatibility/2006" xmlns:o="urn:schemas-microsoft-com:office:office" xmlns:r="http://schemas.openxmlformats.org/officeDocument/2006/relationships" xmlns:m="http://schemas.openxmlformats.org/officeDocument/2006/math" xmlns:v="urn:schemas-microsoft-com:vml" xmlns:wp14="http://schemas.microsoft.com/office/word/2010/wordprocessingDrawing" xmlns:wp="http://schemas.openxmlformats.org/drawingml/2006/wordprocessingDrawing" xmlns:w10="urn:schemas-microsoft-com:office:word" xmlns:w="http://schemas.openxmlformats.org/wordprocessingml/2006/main" xmlns:w14="http://schemas.microsoft.com/office/word/2010/wordml" xmlns:w15="http://schemas.microsoft.com/office/word/2012/wordml" xmlns:w16se="http://schemas.microsoft.com/office/word/2015/wordml/symex" xmlns:wpg="http://schemas.microsoft.com/office/word/2010/wordprocessingGroup" xmlns:wpi="http://schemas.microsoft.com/office/word/2010/wordprocessingInk" xmlns:wne="http://schemas.microsoft.com/office/word/2006/wordml" xmlns:wps="http://schemas.microsoft.com/office/word/2010/wordprocessingShape" mc:Ignorable="w14 w15 w16se wp14">
+<w:footnotes xmlns:wpc="http://schemas.microsoft.com/office/word/2010/wordprocessingCanvas" xmlns:mo="http://schemas.microsoft.com/office/mac/office/2008/main" xmlns:mc="http://schemas.openxmlformats.org/markup-compatibility/2006" xmlns:mv="urn:schemas-microsoft-com:mac:vml" xmlns:o="urn:schemas-microsoft-com:office:office" xmlns:r="http://schemas.openxmlformats.org/officeDocument/2006/relationships" xmlns:m="http://schemas.openxmlformats.org/officeDocument/2006/math" xmlns:v="urn:schemas-microsoft-com:vml" xmlns:wp14="http://schemas.microsoft.com/office/word/2010/wordprocessingDrawing" xmlns:wp="http://schemas.openxmlformats.org/drawingml/2006/wordprocessingDrawing" xmlns:w10="urn:schemas-microsoft-com:office:word" xmlns:w="http://schemas.openxmlformats.org/wordprocessingml/2006/main" xmlns:w14="http://schemas.microsoft.com/office/word/2010/wordml" xmlns:w15="http://schemas.microsoft.com/office/word/2012/wordml" xmlns:wpg="http://schemas.microsoft.com/office/word/2010/wordprocessingGroup" xmlns:wpi="http://schemas.microsoft.com/office/word/2010/wordprocessingInk" xmlns:wne="http://schemas.microsoft.com/office/word/2006/wordml" xmlns:wps="http://schemas.microsoft.com/office/word/2010/wordprocessingShape" mc:Ignorable="w14 w15 wp14">
   <w:footnote w:type="separator" w:id="-1">
     <w:p>
       <w:r>
@@ -5055,8 +6541,8 @@
 </file>
 
 <file path=word/numbering.xml><?xml version="1.0" encoding="utf-8"?>
-<w:numbering xmlns:wpc="http://schemas.microsoft.com/office/word/2010/wordprocessingCanvas" xmlns:cx="http://schemas.microsoft.com/office/drawing/2014/chartex" xmlns:cx1="http://schemas.microsoft.com/office/drawing/2015/9/8/chartex" xmlns:cx2="http://schemas.microsoft.com/office/drawing/2015/10/21/chartex" xmlns:cx3="http://schemas.microsoft.com/office/drawing/2016/5/9/chartex" xmlns:cx4="http://schemas.microsoft.com/office/drawing/2016/5/10/chartex" xmlns:cx5="http://schemas.microsoft.com/office/drawing/2016/5/11/chartex" xmlns:mc="http://schemas.openxmlformats.org/markup-compatibility/2006" xmlns:o="urn:schemas-microsoft-com:office:office" xmlns:r="http://schemas.openxmlformats.org/officeDocument/2006/relationships" xmlns:m="http://schemas.openxmlformats.org/officeDocument/2006/math" xmlns:v="urn:schemas-microsoft-com:vml" xmlns:wp14="http://schemas.microsoft.com/office/word/2010/wordprocessingDrawing" xmlns:wp="http://schemas.openxmlformats.org/drawingml/2006/wordprocessingDrawing" xmlns:w10="urn:schemas-microsoft-com:office:word" xmlns:w="http://schemas.openxmlformats.org/wordprocessingml/2006/main" xmlns:w14="http://schemas.microsoft.com/office/word/2010/wordml" xmlns:w15="http://schemas.microsoft.com/office/word/2012/wordml" xmlns:w16se="http://schemas.microsoft.com/office/word/2015/wordml/symex" xmlns:wpg="http://schemas.microsoft.com/office/word/2010/wordprocessingGroup" xmlns:wpi="http://schemas.microsoft.com/office/word/2010/wordprocessingInk" xmlns:wne="http://schemas.microsoft.com/office/word/2006/wordml" xmlns:wps="http://schemas.microsoft.com/office/word/2010/wordprocessingShape" mc:Ignorable="w14 w15 w16se wp14">
-  <w:abstractNum w:abstractNumId="0" w15:restartNumberingAfterBreak="0">
+<w:numbering xmlns:wpc="http://schemas.microsoft.com/office/word/2010/wordprocessingCanvas" xmlns:mo="http://schemas.microsoft.com/office/mac/office/2008/main" xmlns:mc="http://schemas.openxmlformats.org/markup-compatibility/2006" xmlns:mv="urn:schemas-microsoft-com:mac:vml" xmlns:o="urn:schemas-microsoft-com:office:office" xmlns:r="http://schemas.openxmlformats.org/officeDocument/2006/relationships" xmlns:m="http://schemas.openxmlformats.org/officeDocument/2006/math" xmlns:v="urn:schemas-microsoft-com:vml" xmlns:wp14="http://schemas.microsoft.com/office/word/2010/wordprocessingDrawing" xmlns:wp="http://schemas.openxmlformats.org/drawingml/2006/wordprocessingDrawing" xmlns:w10="urn:schemas-microsoft-com:office:word" xmlns:w="http://schemas.openxmlformats.org/wordprocessingml/2006/main" xmlns:w14="http://schemas.microsoft.com/office/word/2010/wordml" xmlns:w15="http://schemas.microsoft.com/office/word/2012/wordml" xmlns:wpg="http://schemas.microsoft.com/office/word/2010/wordprocessingGroup" xmlns:wpi="http://schemas.microsoft.com/office/word/2010/wordprocessingInk" xmlns:wne="http://schemas.microsoft.com/office/word/2006/wordml" xmlns:wps="http://schemas.microsoft.com/office/word/2010/wordprocessingShape" mc:Ignorable="w14 w15 wp14">
+  <w:abstractNum w:abstractNumId="0">
     <w:nsid w:val="058D100C"/>
     <w:multiLevelType w:val="multilevel"/>
     <w:tmpl w:val="F1587632"/>
@@ -5177,7 +6663,120 @@
       </w:rPr>
     </w:lvl>
   </w:abstractNum>
-  <w:abstractNum w:abstractNumId="1" w15:restartNumberingAfterBreak="0">
+  <w:abstractNum w:abstractNumId="1">
+    <w:nsid w:val="1C1F064D"/>
+    <w:multiLevelType w:val="multilevel"/>
+    <w:tmpl w:val="E602674C"/>
+    <w:lvl w:ilvl="0">
+      <w:start w:val="3"/>
+      <w:numFmt w:val="decimal"/>
+      <w:lvlText w:val="%1"/>
+      <w:lvlJc w:val="left"/>
+      <w:pPr>
+        <w:ind w:left="660" w:hanging="660"/>
+      </w:pPr>
+      <w:rPr>
+        <w:rFonts w:hint="default"/>
+      </w:rPr>
+    </w:lvl>
+    <w:lvl w:ilvl="1">
+      <w:start w:val="1"/>
+      <w:numFmt w:val="decimal"/>
+      <w:lvlText w:val="%1.%2"/>
+      <w:lvlJc w:val="left"/>
+      <w:pPr>
+        <w:ind w:left="660" w:hanging="660"/>
+      </w:pPr>
+      <w:rPr>
+        <w:rFonts w:hint="default"/>
+      </w:rPr>
+    </w:lvl>
+    <w:lvl w:ilvl="2">
+      <w:start w:val="2"/>
+      <w:numFmt w:val="decimal"/>
+      <w:lvlText w:val="%1.%2.%3"/>
+      <w:lvlJc w:val="left"/>
+      <w:pPr>
+        <w:ind w:left="720" w:hanging="720"/>
+      </w:pPr>
+      <w:rPr>
+        <w:rFonts w:hint="default"/>
+      </w:rPr>
+    </w:lvl>
+    <w:lvl w:ilvl="3">
+      <w:start w:val="1"/>
+      <w:numFmt w:val="decimal"/>
+      <w:lvlText w:val="%1.%2.%3.%4"/>
+      <w:lvlJc w:val="left"/>
+      <w:pPr>
+        <w:ind w:left="720" w:hanging="720"/>
+      </w:pPr>
+      <w:rPr>
+        <w:rFonts w:hint="default"/>
+      </w:rPr>
+    </w:lvl>
+    <w:lvl w:ilvl="4">
+      <w:start w:val="1"/>
+      <w:numFmt w:val="decimal"/>
+      <w:lvlText w:val="%1.%2.%3.%4.%5"/>
+      <w:lvlJc w:val="left"/>
+      <w:pPr>
+        <w:ind w:left="1080" w:hanging="1080"/>
+      </w:pPr>
+      <w:rPr>
+        <w:rFonts w:hint="default"/>
+      </w:rPr>
+    </w:lvl>
+    <w:lvl w:ilvl="5">
+      <w:start w:val="1"/>
+      <w:numFmt w:val="decimal"/>
+      <w:lvlText w:val="%1.%2.%3.%4.%5.%6"/>
+      <w:lvlJc w:val="left"/>
+      <w:pPr>
+        <w:ind w:left="1080" w:hanging="1080"/>
+      </w:pPr>
+      <w:rPr>
+        <w:rFonts w:hint="default"/>
+      </w:rPr>
+    </w:lvl>
+    <w:lvl w:ilvl="6">
+      <w:start w:val="1"/>
+      <w:numFmt w:val="decimal"/>
+      <w:lvlText w:val="%1.%2.%3.%4.%5.%6.%7"/>
+      <w:lvlJc w:val="left"/>
+      <w:pPr>
+        <w:ind w:left="1440" w:hanging="1440"/>
+      </w:pPr>
+      <w:rPr>
+        <w:rFonts w:hint="default"/>
+      </w:rPr>
+    </w:lvl>
+    <w:lvl w:ilvl="7">
+      <w:start w:val="1"/>
+      <w:numFmt w:val="decimal"/>
+      <w:lvlText w:val="%1.%2.%3.%4.%5.%6.%7.%8"/>
+      <w:lvlJc w:val="left"/>
+      <w:pPr>
+        <w:ind w:left="1440" w:hanging="1440"/>
+      </w:pPr>
+      <w:rPr>
+        <w:rFonts w:hint="default"/>
+      </w:rPr>
+    </w:lvl>
+    <w:lvl w:ilvl="8">
+      <w:start w:val="1"/>
+      <w:numFmt w:val="decimal"/>
+      <w:lvlText w:val="%1.%2.%3.%4.%5.%6.%7.%8.%9"/>
+      <w:lvlJc w:val="left"/>
+      <w:pPr>
+        <w:ind w:left="1800" w:hanging="1800"/>
+      </w:pPr>
+      <w:rPr>
+        <w:rFonts w:hint="default"/>
+      </w:rPr>
+    </w:lvl>
+  </w:abstractNum>
+  <w:abstractNum w:abstractNumId="2">
     <w:nsid w:val="1F7632B9"/>
     <w:multiLevelType w:val="multilevel"/>
     <w:tmpl w:val="4FF863F6"/>
@@ -5290,7 +6889,7 @@
       </w:rPr>
     </w:lvl>
   </w:abstractNum>
-  <w:abstractNum w:abstractNumId="2" w15:restartNumberingAfterBreak="0">
+  <w:abstractNum w:abstractNumId="3">
     <w:nsid w:val="23D13B9D"/>
     <w:multiLevelType w:val="multilevel"/>
     <w:tmpl w:val="9CA29C5A"/>
@@ -5411,7 +7010,7 @@
       </w:rPr>
     </w:lvl>
   </w:abstractNum>
-  <w:abstractNum w:abstractNumId="3" w15:restartNumberingAfterBreak="0">
+  <w:abstractNum w:abstractNumId="4">
     <w:nsid w:val="2D6E0118"/>
     <w:multiLevelType w:val="hybridMultilevel"/>
     <w:tmpl w:val="3B8016D4"/>
@@ -5524,7 +7123,7 @@
       </w:rPr>
     </w:lvl>
   </w:abstractNum>
-  <w:abstractNum w:abstractNumId="4" w15:restartNumberingAfterBreak="0">
+  <w:abstractNum w:abstractNumId="5">
     <w:nsid w:val="3808375D"/>
     <w:multiLevelType w:val="hybridMultilevel"/>
     <w:tmpl w:val="4E44D616"/>
@@ -5637,7 +7236,7 @@
       </w:rPr>
     </w:lvl>
   </w:abstractNum>
-  <w:abstractNum w:abstractNumId="5" w15:restartNumberingAfterBreak="0">
+  <w:abstractNum w:abstractNumId="6">
     <w:nsid w:val="547F522C"/>
     <w:multiLevelType w:val="multilevel"/>
     <w:tmpl w:val="5A921322"/>
@@ -5786,7 +7385,7 @@
       </w:rPr>
     </w:lvl>
   </w:abstractNum>
-  <w:abstractNum w:abstractNumId="6" w15:restartNumberingAfterBreak="0">
+  <w:abstractNum w:abstractNumId="7">
     <w:nsid w:val="65460BB5"/>
     <w:multiLevelType w:val="multilevel"/>
     <w:tmpl w:val="B61AAA1E"/>
@@ -5935,7 +7534,7 @@
       </w:rPr>
     </w:lvl>
   </w:abstractNum>
-  <w:abstractNum w:abstractNumId="7" w15:restartNumberingAfterBreak="0">
+  <w:abstractNum w:abstractNumId="8">
     <w:nsid w:val="67020902"/>
     <w:multiLevelType w:val="multilevel"/>
     <w:tmpl w:val="95F07F1E"/>
@@ -6084,7 +7683,7 @@
       </w:rPr>
     </w:lvl>
   </w:abstractNum>
-  <w:abstractNum w:abstractNumId="8" w15:restartNumberingAfterBreak="0">
+  <w:abstractNum w:abstractNumId="9">
     <w:nsid w:val="6A620149"/>
     <w:multiLevelType w:val="multilevel"/>
     <w:tmpl w:val="F55EAC24"/>
@@ -6197,7 +7796,7 @@
       </w:rPr>
     </w:lvl>
   </w:abstractNum>
-  <w:abstractNum w:abstractNumId="9" w15:restartNumberingAfterBreak="0">
+  <w:abstractNum w:abstractNumId="10">
     <w:nsid w:val="79BE3416"/>
     <w:multiLevelType w:val="hybridMultilevel"/>
     <w:tmpl w:val="3EE2CC4C"/>
@@ -6286,7 +7885,7 @@
       </w:pPr>
     </w:lvl>
   </w:abstractNum>
-  <w:abstractNum w:abstractNumId="10" w15:restartNumberingAfterBreak="0">
+  <w:abstractNum w:abstractNumId="11">
     <w:nsid w:val="7B3862CE"/>
     <w:multiLevelType w:val="hybridMultilevel"/>
     <w:tmpl w:val="71D80C6E"/>
@@ -6400,55 +7999,49 @@
     </w:lvl>
   </w:abstractNum>
   <w:num w:numId="1">
-    <w:abstractNumId w:val="5"/>
+    <w:abstractNumId w:val="6"/>
   </w:num>
   <w:num w:numId="2">
-    <w:abstractNumId w:val="10"/>
+    <w:abstractNumId w:val="11"/>
   </w:num>
   <w:num w:numId="3">
     <w:abstractNumId w:val="0"/>
   </w:num>
   <w:num w:numId="4">
+    <w:abstractNumId w:val="10"/>
+  </w:num>
+  <w:num w:numId="5">
+    <w:abstractNumId w:val="2"/>
+  </w:num>
+  <w:num w:numId="6">
     <w:abstractNumId w:val="9"/>
   </w:num>
-  <w:num w:numId="5">
-    <w:abstractNumId w:val="1"/>
+  <w:num w:numId="7">
+    <w:abstractNumId w:val="4"/>
   </w:num>
-  <w:num w:numId="6">
+  <w:num w:numId="8">
+    <w:abstractNumId w:val="3"/>
+  </w:num>
+  <w:num w:numId="9">
+    <w:abstractNumId w:val="5"/>
+  </w:num>
+  <w:num w:numId="10">
+    <w:abstractNumId w:val="7"/>
+  </w:num>
+  <w:num w:numId="11">
     <w:abstractNumId w:val="8"/>
   </w:num>
-  <w:num w:numId="7">
-    <w:abstractNumId w:val="3"/>
-  </w:num>
-  <w:num w:numId="8">
-    <w:abstractNumId w:val="2"/>
-  </w:num>
-  <w:num w:numId="9">
+  <w:num w:numId="12">
     <w:abstractNumId w:val="4"/>
   </w:num>
-  <w:num w:numId="10">
-    <w:abstractNumId w:val="6"/>
-  </w:num>
-  <w:num w:numId="11">
-    <w:abstractNumId w:val="7"/>
-  </w:num>
-  <w:num w:numId="12">
-    <w:abstractNumId w:val="3"/>
-    <w:lvlOverride w:ilvl="0"/>
-    <w:lvlOverride w:ilvl="1"/>
-    <w:lvlOverride w:ilvl="2"/>
-    <w:lvlOverride w:ilvl="3"/>
-    <w:lvlOverride w:ilvl="4"/>
-    <w:lvlOverride w:ilvl="5"/>
-    <w:lvlOverride w:ilvl="6"/>
-    <w:lvlOverride w:ilvl="7"/>
-    <w:lvlOverride w:ilvl="8"/>
+  <w:num w:numId="13">
+    <w:abstractNumId w:val="1"/>
   </w:num>
 </w:numbering>
 </file>
 
 <file path=word/styles.xml><?xml version="1.0" encoding="utf-8"?>
-<w:styles xmlns:mc="http://schemas.openxmlformats.org/markup-compatibility/2006" xmlns:r="http://schemas.openxmlformats.org/officeDocument/2006/relationships" xmlns:w="http://schemas.openxmlformats.org/wordprocessingml/2006/main" xmlns:w14="http://schemas.microsoft.com/office/word/2010/wordml" xmlns:w15="http://schemas.microsoft.com/office/word/2012/wordml" xmlns:w16se="http://schemas.microsoft.com/office/word/2015/wordml/symex" mc:Ignorable="w14 w15 w16se">
+<w:styles xmlns:mc="http://schemas.openxmlformats.org/markup-compatibility/2006" xmlns:r="http://schemas.openxmlformats.org/officeDocument/2006/relationships" xmlns:w="http://schemas.openxmlformats.org/wordprocessingml/2006/main" xmlns:w14="http://schemas.microsoft.com/office/word/2010/wordml" xmlns:w15="http://schemas.microsoft.com/office/word/2012/wordml" mc:Ignorable="w14 w15">
   <w:docDefaults>
     <w:rPrDefault>
       <w:rPr>
@@ -6460,7 +8053,7 @@
     </w:rPrDefault>
     <w:pPrDefault/>
   </w:docDefaults>
-  <w:latentStyles w:defLockedState="0" w:defUIPriority="99" w:defSemiHidden="0" w:defUnhideWhenUsed="0" w:defQFormat="0" w:count="374">
+  <w:latentStyles w:defLockedState="0" w:defUIPriority="99" w:defSemiHidden="0" w:defUnhideWhenUsed="0" w:defQFormat="0" w:count="382">
     <w:lsdException w:name="Normal" w:uiPriority="0" w:qFormat="1"/>
     <w:lsdException w:name="heading 1" w:uiPriority="9" w:qFormat="1"/>
     <w:lsdException w:name="heading 2" w:semiHidden="1" w:uiPriority="9" w:unhideWhenUsed="1" w:qFormat="1"/>
@@ -6963,6 +8556,7 @@
       <w:szCs w:val="22"/>
     </w:rPr>
     <w:tblPr>
+      <w:tblInd w:w="0" w:type="dxa"/>
       <w:tblBorders>
         <w:top w:val="single" w:sz="4" w:space="0" w:color="auto"/>
         <w:left w:val="single" w:sz="4" w:space="0" w:color="auto"/>
@@ -6971,6 +8565,12 @@
         <w:insideH w:val="single" w:sz="4" w:space="0" w:color="auto"/>
         <w:insideV w:val="single" w:sz="4" w:space="0" w:color="auto"/>
       </w:tblBorders>
+      <w:tblCellMar>
+        <w:top w:w="0" w:type="dxa"/>
+        <w:left w:w="108" w:type="dxa"/>
+        <w:bottom w:w="0" w:type="dxa"/>
+        <w:right w:w="108" w:type="dxa"/>
+      </w:tblCellMar>
     </w:tblPr>
   </w:style>
   <w:style w:type="paragraph" w:styleId="Header">

</xml_diff>

<commit_message>
add info to functional test in Human Player Interface in TestingPlan
</commit_message>
<xml_diff>
--- a/doc/TestingPlan.docx
+++ b/doc/TestingPlan.docx
@@ -1,6 +1,6 @@
 
 <file path=word/document.xml><?xml version="1.0" encoding="utf-8"?>
-<w:document xmlns:wpc="http://schemas.microsoft.com/office/word/2010/wordprocessingCanvas" xmlns:mo="http://schemas.microsoft.com/office/mac/office/2008/main" xmlns:mc="http://schemas.openxmlformats.org/markup-compatibility/2006" xmlns:mv="urn:schemas-microsoft-com:mac:vml" xmlns:o="urn:schemas-microsoft-com:office:office" xmlns:r="http://schemas.openxmlformats.org/officeDocument/2006/relationships" xmlns:m="http://schemas.openxmlformats.org/officeDocument/2006/math" xmlns:v="urn:schemas-microsoft-com:vml" xmlns:wp14="http://schemas.microsoft.com/office/word/2010/wordprocessingDrawing" xmlns:wp="http://schemas.openxmlformats.org/drawingml/2006/wordprocessingDrawing" xmlns:w10="urn:schemas-microsoft-com:office:word" xmlns:w="http://schemas.openxmlformats.org/wordprocessingml/2006/main" xmlns:w14="http://schemas.microsoft.com/office/word/2010/wordml" xmlns:w15="http://schemas.microsoft.com/office/word/2012/wordml" xmlns:wpg="http://schemas.microsoft.com/office/word/2010/wordprocessingGroup" xmlns:wpi="http://schemas.microsoft.com/office/word/2010/wordprocessingInk" xmlns:wne="http://schemas.microsoft.com/office/word/2006/wordml" xmlns:wps="http://schemas.microsoft.com/office/word/2010/wordprocessingShape" mc:Ignorable="w14 w15 wp14">
+<w:document xmlns:wpc="http://schemas.microsoft.com/office/word/2010/wordprocessingCanvas" xmlns:cx="http://schemas.microsoft.com/office/drawing/2014/chartex" xmlns:cx1="http://schemas.microsoft.com/office/drawing/2015/9/8/chartex" xmlns:cx2="http://schemas.microsoft.com/office/drawing/2015/10/21/chartex" xmlns:cx3="http://schemas.microsoft.com/office/drawing/2016/5/9/chartex" xmlns:cx4="http://schemas.microsoft.com/office/drawing/2016/5/10/chartex" xmlns:cx5="http://schemas.microsoft.com/office/drawing/2016/5/11/chartex" xmlns:mc="http://schemas.openxmlformats.org/markup-compatibility/2006" xmlns:o="urn:schemas-microsoft-com:office:office" xmlns:r="http://schemas.openxmlformats.org/officeDocument/2006/relationships" xmlns:m="http://schemas.openxmlformats.org/officeDocument/2006/math" xmlns:v="urn:schemas-microsoft-com:vml" xmlns:wp14="http://schemas.microsoft.com/office/word/2010/wordprocessingDrawing" xmlns:wp="http://schemas.openxmlformats.org/drawingml/2006/wordprocessingDrawing" xmlns:w10="urn:schemas-microsoft-com:office:word" xmlns:w="http://schemas.openxmlformats.org/wordprocessingml/2006/main" xmlns:w14="http://schemas.microsoft.com/office/word/2010/wordml" xmlns:w15="http://schemas.microsoft.com/office/word/2012/wordml" xmlns:w16se="http://schemas.microsoft.com/office/word/2015/wordml/symex" xmlns:wpg="http://schemas.microsoft.com/office/word/2010/wordprocessingGroup" xmlns:wpi="http://schemas.microsoft.com/office/word/2010/wordprocessingInk" xmlns:wne="http://schemas.microsoft.com/office/word/2006/wordml" xmlns:wps="http://schemas.microsoft.com/office/word/2010/wordprocessingShape" mc:Ignorable="w14 w15 w16se wp14">
   <w:body>
     <w:p>
       <w:pPr>
@@ -28,31 +28,7 @@
           <w:sz w:val="72"/>
           <w:szCs w:val="72"/>
         </w:rPr>
-        <w:t xml:space="preserve">War of </w:t>
-      </w:r>
-      <w:proofErr w:type="spellStart"/>
-      <w:r>
-        <w:rPr>
-          <w:rFonts w:asciiTheme="majorHAnsi" w:hAnsiTheme="majorHAnsi" w:cs="Times"/>
-          <w:b/>
-          <w:bCs/>
-          <w:color w:val="000000"/>
-          <w:sz w:val="72"/>
-          <w:szCs w:val="72"/>
-        </w:rPr>
-        <w:t>Robotcraft</w:t>
-      </w:r>
-      <w:proofErr w:type="spellEnd"/>
-      <w:r>
-        <w:rPr>
-          <w:rFonts w:asciiTheme="majorHAnsi" w:hAnsiTheme="majorHAnsi" w:cs="Times"/>
-          <w:b/>
-          <w:bCs/>
-          <w:color w:val="000000"/>
-          <w:sz w:val="72"/>
-          <w:szCs w:val="72"/>
-        </w:rPr>
-        <w:t xml:space="preserve"> </w:t>
+        <w:t xml:space="preserve">War of Robotcraft </w:t>
       </w:r>
     </w:p>
     <w:p>
@@ -425,17 +401,8 @@
                 <w:sz w:val="32"/>
                 <w:szCs w:val="32"/>
               </w:rPr>
-              <w:t xml:space="preserve">He, </w:t>
+              <w:t>He, Jiahuan</w:t>
             </w:r>
-            <w:proofErr w:type="spellStart"/>
-            <w:r>
-              <w:rPr>
-                <w:sz w:val="32"/>
-                <w:szCs w:val="32"/>
-              </w:rPr>
-              <w:t>Jiahuan</w:t>
-            </w:r>
-            <w:proofErr w:type="spellEnd"/>
           </w:p>
         </w:tc>
         <w:tc>
@@ -499,17 +466,8 @@
                 <w:sz w:val="32"/>
                 <w:szCs w:val="32"/>
               </w:rPr>
-              <w:t xml:space="preserve">Wang, </w:t>
+              <w:t>Wang, Shisong</w:t>
             </w:r>
-            <w:proofErr w:type="spellStart"/>
-            <w:r>
-              <w:rPr>
-                <w:sz w:val="32"/>
-                <w:szCs w:val="32"/>
-              </w:rPr>
-              <w:t>Shisong</w:t>
-            </w:r>
-            <w:proofErr w:type="spellEnd"/>
           </w:p>
         </w:tc>
         <w:tc>
@@ -1381,18 +1339,8 @@
           <w:numId w:val="3"/>
         </w:numPr>
       </w:pPr>
-      <w:proofErr w:type="spellStart"/>
-      <w:proofErr w:type="gramStart"/>
-      <w:r>
-        <w:t>isDead</w:t>
-      </w:r>
-      <w:proofErr w:type="spellEnd"/>
-      <w:r>
-        <w:t>(</w:t>
-      </w:r>
-      <w:proofErr w:type="gramEnd"/>
-      <w:r>
-        <w:t xml:space="preserve">): bool </w:t>
+      <w:r>
+        <w:t xml:space="preserve">isDead(): bool </w:t>
       </w:r>
     </w:p>
     <w:p>
@@ -1417,21 +1365,7 @@
         <w:rPr>
           <w:rFonts w:ascii="Calibri" w:hAnsi="Calibri" w:cs="Times New Roman"/>
         </w:rPr>
-        <w:t xml:space="preserve"> </w:t>
-      </w:r>
-      <w:proofErr w:type="spellStart"/>
-      <w:r>
-        <w:rPr>
-          <w:rFonts w:ascii="Calibri" w:hAnsi="Calibri" w:cs="Times New Roman"/>
-        </w:rPr>
-        <w:t>Robot.isDead</w:t>
-      </w:r>
-      <w:proofErr w:type="spellEnd"/>
-      <w:r>
-        <w:rPr>
-          <w:rFonts w:ascii="Calibri" w:hAnsi="Calibri" w:cs="Times New Roman"/>
-        </w:rPr>
-        <w:t>()</w:t>
+        <w:t xml:space="preserve"> Robot.isDead()</w:t>
       </w:r>
       <w:r>
         <w:rPr>
@@ -1484,14 +1418,7 @@
         <w:rPr>
           <w:rFonts w:ascii="Calibri" w:hAnsi="Calibri" w:cs="Times New Roman"/>
         </w:rPr>
-        <w:t xml:space="preserve">declare </w:t>
-      </w:r>
-      <w:proofErr w:type="spellStart"/>
-      <w:r>
-        <w:rPr>
-          <w:rFonts w:ascii="Calibri" w:hAnsi="Calibri" w:cs="Times New Roman"/>
-        </w:rPr>
-        <w:t>ex</w:t>
+        <w:t>declare ex</w:t>
       </w:r>
       <w:r>
         <w:rPr>
@@ -1511,7 +1438,6 @@
         </w:rPr>
         <w:t>dValue</w:t>
       </w:r>
-      <w:proofErr w:type="spellEnd"/>
     </w:p>
     <w:p>
       <w:pPr>
@@ -1524,16 +1450,8 @@
         <w:rPr>
           <w:rFonts w:ascii="Calibri" w:hAnsi="Calibri" w:cs="Times New Roman"/>
         </w:rPr>
-        <w:t xml:space="preserve">declare </w:t>
-      </w:r>
-      <w:proofErr w:type="spellStart"/>
-      <w:r>
-        <w:rPr>
-          <w:rFonts w:ascii="Calibri" w:hAnsi="Calibri" w:cs="Times New Roman"/>
-        </w:rPr>
-        <w:t>actualValue</w:t>
-      </w:r>
-      <w:proofErr w:type="spellEnd"/>
+        <w:t>declare actualValue</w:t>
+      </w:r>
     </w:p>
     <w:p>
       <w:pPr>
@@ -1580,7 +1498,6 @@
           <w:rFonts w:ascii="Calibri" w:hAnsi="Calibri" w:cs="Times New Roman"/>
         </w:rPr>
       </w:pPr>
-      <w:proofErr w:type="spellStart"/>
       <w:r>
         <w:rPr>
           <w:rFonts w:ascii="Calibri" w:hAnsi="Calibri" w:cs="Times New Roman"/>
@@ -1605,7 +1522,6 @@
         </w:rPr>
         <w:t>dValue</w:t>
       </w:r>
-      <w:proofErr w:type="spellEnd"/>
       <w:r>
         <w:rPr>
           <w:rFonts w:ascii="Calibri" w:hAnsi="Calibri" w:cs="Times New Roman"/>
@@ -1632,19 +1548,11 @@
           <w:rFonts w:ascii="Calibri" w:hAnsi="Calibri" w:cs="Times New Roman"/>
         </w:rPr>
       </w:pPr>
-      <w:proofErr w:type="spellStart"/>
-      <w:r>
-        <w:rPr>
-          <w:rFonts w:ascii="Calibri" w:hAnsi="Calibri" w:cs="Times New Roman"/>
-        </w:rPr>
-        <w:t>robot.healthPoint</w:t>
-      </w:r>
-      <w:proofErr w:type="spellEnd"/>
-      <w:r>
-        <w:rPr>
-          <w:rFonts w:ascii="Calibri" w:hAnsi="Calibri" w:cs="Times New Roman"/>
-        </w:rPr>
-        <w:t xml:space="preserve"> </w:t>
+      <w:r>
+        <w:rPr>
+          <w:rFonts w:ascii="Calibri" w:hAnsi="Calibri" w:cs="Times New Roman"/>
+        </w:rPr>
+        <w:t xml:space="preserve">robot.healthPoint </w:t>
       </w:r>
       <w:r>
         <w:rPr>
@@ -1666,19 +1574,11 @@
           <w:rFonts w:ascii="Calibri" w:hAnsi="Calibri" w:cs="Times New Roman"/>
         </w:rPr>
       </w:pPr>
-      <w:proofErr w:type="spellStart"/>
-      <w:r>
-        <w:rPr>
-          <w:rFonts w:ascii="Calibri" w:hAnsi="Calibri" w:cs="Times New Roman"/>
-        </w:rPr>
-        <w:t>actualValue</w:t>
-      </w:r>
-      <w:proofErr w:type="spellEnd"/>
-      <w:r>
-        <w:rPr>
-          <w:rFonts w:ascii="Calibri" w:hAnsi="Calibri" w:cs="Times New Roman"/>
-        </w:rPr>
-        <w:t xml:space="preserve"> </w:t>
+      <w:r>
+        <w:rPr>
+          <w:rFonts w:ascii="Calibri" w:hAnsi="Calibri" w:cs="Times New Roman"/>
+        </w:rPr>
+        <w:t xml:space="preserve">actualValue </w:t>
       </w:r>
       <w:r>
         <w:rPr>
@@ -1690,21 +1590,7 @@
         <w:rPr>
           <w:rFonts w:ascii="Calibri" w:hAnsi="Calibri" w:cs="Times New Roman"/>
         </w:rPr>
-        <w:t xml:space="preserve"> </w:t>
-      </w:r>
-      <w:proofErr w:type="spellStart"/>
-      <w:r>
-        <w:rPr>
-          <w:rFonts w:ascii="Calibri" w:hAnsi="Calibri" w:cs="Times New Roman"/>
-        </w:rPr>
-        <w:t>robot.isDead</w:t>
-      </w:r>
-      <w:proofErr w:type="spellEnd"/>
-      <w:r>
-        <w:rPr>
-          <w:rFonts w:ascii="Calibri" w:hAnsi="Calibri" w:cs="Times New Roman"/>
-        </w:rPr>
-        <w:t>()</w:t>
+        <w:t xml:space="preserve"> robot.isDead()</w:t>
       </w:r>
     </w:p>
     <w:p>
@@ -1718,35 +1604,7 @@
         <w:rPr>
           <w:rFonts w:ascii="Calibri" w:hAnsi="Calibri" w:cs="Times New Roman"/>
         </w:rPr>
-        <w:t xml:space="preserve">assert if </w:t>
-      </w:r>
-      <w:proofErr w:type="spellStart"/>
-      <w:r>
-        <w:rPr>
-          <w:rFonts w:ascii="Calibri" w:hAnsi="Calibri" w:cs="Times New Roman"/>
-        </w:rPr>
-        <w:t>actualValue</w:t>
-      </w:r>
-      <w:proofErr w:type="spellEnd"/>
-      <w:r>
-        <w:rPr>
-          <w:rFonts w:ascii="Calibri" w:hAnsi="Calibri" w:cs="Times New Roman"/>
-        </w:rPr>
-        <w:t xml:space="preserve"> and </w:t>
-      </w:r>
-      <w:proofErr w:type="spellStart"/>
-      <w:r>
-        <w:rPr>
-          <w:rFonts w:ascii="Calibri" w:hAnsi="Calibri" w:cs="Times New Roman"/>
-        </w:rPr>
-        <w:t>excpectdValue</w:t>
-      </w:r>
-      <w:proofErr w:type="spellEnd"/>
-      <w:r>
-        <w:rPr>
-          <w:rFonts w:ascii="Calibri" w:hAnsi="Calibri" w:cs="Times New Roman"/>
-        </w:rPr>
-        <w:t xml:space="preserve"> are equal</w:t>
+        <w:t>assert if actualValue and excpectdValue are equal</w:t>
       </w:r>
     </w:p>
     <w:p>
@@ -1794,7 +1652,6 @@
           <w:rFonts w:ascii="Calibri" w:hAnsi="Calibri" w:cs="Times New Roman"/>
         </w:rPr>
       </w:pPr>
-      <w:proofErr w:type="spellStart"/>
       <w:r>
         <w:rPr>
           <w:rFonts w:ascii="Calibri" w:hAnsi="Calibri" w:cs="Times New Roman"/>
@@ -1817,14 +1674,7 @@
         <w:rPr>
           <w:rFonts w:ascii="Calibri" w:hAnsi="Calibri" w:cs="Times New Roman"/>
         </w:rPr>
-        <w:t>dValue</w:t>
-      </w:r>
-      <w:proofErr w:type="spellEnd"/>
-      <w:r>
-        <w:rPr>
-          <w:rFonts w:ascii="Calibri" w:hAnsi="Calibri" w:cs="Times New Roman"/>
-        </w:rPr>
-        <w:t xml:space="preserve"> </w:t>
+        <w:t xml:space="preserve">dValue </w:t>
       </w:r>
       <w:r>
         <w:rPr>
@@ -1846,19 +1696,11 @@
           <w:rFonts w:ascii="Calibri" w:hAnsi="Calibri" w:cs="Times New Roman"/>
         </w:rPr>
       </w:pPr>
-      <w:proofErr w:type="spellStart"/>
-      <w:r>
-        <w:rPr>
-          <w:rFonts w:ascii="Calibri" w:hAnsi="Calibri" w:cs="Times New Roman"/>
-        </w:rPr>
-        <w:t>robot.healthPoint</w:t>
-      </w:r>
-      <w:proofErr w:type="spellEnd"/>
-      <w:r>
-        <w:rPr>
-          <w:rFonts w:ascii="Calibri" w:hAnsi="Calibri" w:cs="Times New Roman"/>
-        </w:rPr>
-        <w:t xml:space="preserve"> </w:t>
+      <w:r>
+        <w:rPr>
+          <w:rFonts w:ascii="Calibri" w:hAnsi="Calibri" w:cs="Times New Roman"/>
+        </w:rPr>
+        <w:t xml:space="preserve">robot.healthPoint </w:t>
       </w:r>
       <w:r>
         <w:rPr>
@@ -1880,19 +1722,11 @@
           <w:rFonts w:ascii="Calibri" w:hAnsi="Calibri" w:cs="Times New Roman"/>
         </w:rPr>
       </w:pPr>
-      <w:proofErr w:type="spellStart"/>
-      <w:r>
-        <w:rPr>
-          <w:rFonts w:ascii="Calibri" w:hAnsi="Calibri" w:cs="Times New Roman"/>
-        </w:rPr>
-        <w:t>actualValue</w:t>
-      </w:r>
-      <w:proofErr w:type="spellEnd"/>
-      <w:r>
-        <w:rPr>
-          <w:rFonts w:ascii="Calibri" w:hAnsi="Calibri" w:cs="Times New Roman"/>
-        </w:rPr>
-        <w:t xml:space="preserve"> </w:t>
+      <w:r>
+        <w:rPr>
+          <w:rFonts w:ascii="Calibri" w:hAnsi="Calibri" w:cs="Times New Roman"/>
+        </w:rPr>
+        <w:t xml:space="preserve">actualValue </w:t>
       </w:r>
       <w:r>
         <w:rPr>
@@ -1904,21 +1738,7 @@
         <w:rPr>
           <w:rFonts w:ascii="Calibri" w:hAnsi="Calibri" w:cs="Times New Roman"/>
         </w:rPr>
-        <w:t xml:space="preserve"> </w:t>
-      </w:r>
-      <w:proofErr w:type="spellStart"/>
-      <w:r>
-        <w:rPr>
-          <w:rFonts w:ascii="Calibri" w:hAnsi="Calibri" w:cs="Times New Roman"/>
-        </w:rPr>
-        <w:t>robot.isDead</w:t>
-      </w:r>
-      <w:proofErr w:type="spellEnd"/>
-      <w:r>
-        <w:rPr>
-          <w:rFonts w:ascii="Calibri" w:hAnsi="Calibri" w:cs="Times New Roman"/>
-        </w:rPr>
-        <w:t>()</w:t>
+        <w:t xml:space="preserve"> robot.isDead()</w:t>
       </w:r>
     </w:p>
     <w:p>
@@ -1932,35 +1752,7 @@
         <w:rPr>
           <w:rFonts w:ascii="Calibri" w:hAnsi="Calibri" w:cs="Times New Roman"/>
         </w:rPr>
-        <w:t xml:space="preserve">assert if </w:t>
-      </w:r>
-      <w:proofErr w:type="spellStart"/>
-      <w:r>
-        <w:rPr>
-          <w:rFonts w:ascii="Calibri" w:hAnsi="Calibri" w:cs="Times New Roman"/>
-        </w:rPr>
-        <w:t>actualValue</w:t>
-      </w:r>
-      <w:proofErr w:type="spellEnd"/>
-      <w:r>
-        <w:rPr>
-          <w:rFonts w:ascii="Calibri" w:hAnsi="Calibri" w:cs="Times New Roman"/>
-        </w:rPr>
-        <w:t xml:space="preserve"> and </w:t>
-      </w:r>
-      <w:proofErr w:type="spellStart"/>
-      <w:r>
-        <w:rPr>
-          <w:rFonts w:ascii="Calibri" w:hAnsi="Calibri" w:cs="Times New Roman"/>
-        </w:rPr>
-        <w:t>excpectdValue</w:t>
-      </w:r>
-      <w:proofErr w:type="spellEnd"/>
-      <w:r>
-        <w:rPr>
-          <w:rFonts w:ascii="Calibri" w:hAnsi="Calibri" w:cs="Times New Roman"/>
-        </w:rPr>
-        <w:t xml:space="preserve"> are equal</w:t>
+        <w:t>assert if actualValue and excpectdValue are equal</w:t>
       </w:r>
     </w:p>
     <w:p>
@@ -2008,7 +1800,6 @@
           <w:rFonts w:ascii="Calibri" w:hAnsi="Calibri" w:cs="Times New Roman"/>
         </w:rPr>
       </w:pPr>
-      <w:proofErr w:type="spellStart"/>
       <w:r>
         <w:rPr>
           <w:rFonts w:ascii="Calibri" w:hAnsi="Calibri" w:cs="Times New Roman"/>
@@ -2031,14 +1822,7 @@
         <w:rPr>
           <w:rFonts w:ascii="Calibri" w:hAnsi="Calibri" w:cs="Times New Roman"/>
         </w:rPr>
-        <w:t>dValue</w:t>
-      </w:r>
-      <w:proofErr w:type="spellEnd"/>
-      <w:r>
-        <w:rPr>
-          <w:rFonts w:ascii="Calibri" w:hAnsi="Calibri" w:cs="Times New Roman"/>
-        </w:rPr>
-        <w:t xml:space="preserve"> </w:t>
+        <w:t xml:space="preserve">dValue </w:t>
       </w:r>
       <w:r>
         <w:rPr>
@@ -2060,19 +1844,11 @@
           <w:rFonts w:ascii="Calibri" w:hAnsi="Calibri" w:cs="Times New Roman"/>
         </w:rPr>
       </w:pPr>
-      <w:proofErr w:type="spellStart"/>
-      <w:r>
-        <w:rPr>
-          <w:rFonts w:ascii="Calibri" w:hAnsi="Calibri" w:cs="Times New Roman"/>
-        </w:rPr>
-        <w:t>robot.healthPoint</w:t>
-      </w:r>
-      <w:proofErr w:type="spellEnd"/>
-      <w:r>
-        <w:rPr>
-          <w:rFonts w:ascii="Calibri" w:hAnsi="Calibri" w:cs="Times New Roman"/>
-        </w:rPr>
-        <w:t xml:space="preserve"> </w:t>
+      <w:r>
+        <w:rPr>
+          <w:rFonts w:ascii="Calibri" w:hAnsi="Calibri" w:cs="Times New Roman"/>
+        </w:rPr>
+        <w:t xml:space="preserve">robot.healthPoint </w:t>
       </w:r>
       <w:r>
         <w:rPr>
@@ -2094,19 +1870,11 @@
           <w:rFonts w:ascii="Calibri" w:hAnsi="Calibri" w:cs="Times New Roman"/>
         </w:rPr>
       </w:pPr>
-      <w:proofErr w:type="spellStart"/>
-      <w:r>
-        <w:rPr>
-          <w:rFonts w:ascii="Calibri" w:hAnsi="Calibri" w:cs="Times New Roman"/>
-        </w:rPr>
-        <w:t>actualValue</w:t>
-      </w:r>
-      <w:proofErr w:type="spellEnd"/>
-      <w:r>
-        <w:rPr>
-          <w:rFonts w:ascii="Calibri" w:hAnsi="Calibri" w:cs="Times New Roman"/>
-        </w:rPr>
-        <w:t xml:space="preserve"> </w:t>
+      <w:r>
+        <w:rPr>
+          <w:rFonts w:ascii="Calibri" w:hAnsi="Calibri" w:cs="Times New Roman"/>
+        </w:rPr>
+        <w:t xml:space="preserve">actualValue </w:t>
       </w:r>
       <w:r>
         <w:rPr>
@@ -2118,21 +1886,7 @@
         <w:rPr>
           <w:rFonts w:ascii="Calibri" w:hAnsi="Calibri" w:cs="Times New Roman"/>
         </w:rPr>
-        <w:t xml:space="preserve"> </w:t>
-      </w:r>
-      <w:proofErr w:type="spellStart"/>
-      <w:r>
-        <w:rPr>
-          <w:rFonts w:ascii="Calibri" w:hAnsi="Calibri" w:cs="Times New Roman"/>
-        </w:rPr>
-        <w:t>robot.isDead</w:t>
-      </w:r>
-      <w:proofErr w:type="spellEnd"/>
-      <w:r>
-        <w:rPr>
-          <w:rFonts w:ascii="Calibri" w:hAnsi="Calibri" w:cs="Times New Roman"/>
-        </w:rPr>
-        <w:t>()</w:t>
+        <w:t xml:space="preserve"> robot.isDead()</w:t>
       </w:r>
     </w:p>
     <w:p>
@@ -2146,35 +1900,7 @@
         <w:rPr>
           <w:rFonts w:ascii="Calibri" w:hAnsi="Calibri" w:cs="Times New Roman"/>
         </w:rPr>
-        <w:t xml:space="preserve">assert if </w:t>
-      </w:r>
-      <w:proofErr w:type="spellStart"/>
-      <w:r>
-        <w:rPr>
-          <w:rFonts w:ascii="Calibri" w:hAnsi="Calibri" w:cs="Times New Roman"/>
-        </w:rPr>
-        <w:t>actualValue</w:t>
-      </w:r>
-      <w:proofErr w:type="spellEnd"/>
-      <w:r>
-        <w:rPr>
-          <w:rFonts w:ascii="Calibri" w:hAnsi="Calibri" w:cs="Times New Roman"/>
-        </w:rPr>
-        <w:t xml:space="preserve"> and </w:t>
-      </w:r>
-      <w:proofErr w:type="spellStart"/>
-      <w:r>
-        <w:rPr>
-          <w:rFonts w:ascii="Calibri" w:hAnsi="Calibri" w:cs="Times New Roman"/>
-        </w:rPr>
-        <w:t>excpectdValue</w:t>
-      </w:r>
-      <w:proofErr w:type="spellEnd"/>
-      <w:r>
-        <w:rPr>
-          <w:rFonts w:ascii="Calibri" w:hAnsi="Calibri" w:cs="Times New Roman"/>
-        </w:rPr>
-        <w:t xml:space="preserve"> are equal</w:t>
+        <w:t>assert if actualValue and excpectdValue are equal</w:t>
       </w:r>
     </w:p>
     <w:p>
@@ -2185,13 +1911,8 @@
           <w:numId w:val="3"/>
         </w:numPr>
       </w:pPr>
-      <w:proofErr w:type="gramStart"/>
-      <w:r>
-        <w:t>turn(</w:t>
-      </w:r>
-      <w:proofErr w:type="gramEnd"/>
-      <w:r>
-        <w:t>)</w:t>
+      <w:r>
+        <w:t>turn()</w:t>
       </w:r>
     </w:p>
     <w:p>
@@ -2244,14 +1965,12 @@
           <w:rFonts w:ascii="Calibri" w:hAnsi="Calibri" w:cs="Times New Roman"/>
         </w:rPr>
       </w:pPr>
-      <w:proofErr w:type="spellStart"/>
       <w:r>
         <w:rPr>
           <w:rFonts w:ascii="Calibri" w:hAnsi="Calibri" w:cs="Times New Roman"/>
         </w:rPr>
         <w:t>expectedDirection</w:t>
       </w:r>
-      <w:proofErr w:type="spellEnd"/>
       <w:r>
         <w:rPr>
           <w:rFonts w:ascii="Calibri" w:hAnsi="Calibri" w:cs="Times New Roman"/>
@@ -2272,8 +1991,6 @@
           <w:rFonts w:ascii="Calibri" w:hAnsi="Calibri" w:cs="Times New Roman"/>
         </w:rPr>
       </w:pPr>
-      <w:proofErr w:type="spellStart"/>
-      <w:proofErr w:type="gramStart"/>
       <w:r>
         <w:rPr>
           <w:rFonts w:ascii="Calibri" w:hAnsi="Calibri" w:cs="Times New Roman"/>
@@ -2284,15 +2001,7 @@
         <w:rPr>
           <w:rFonts w:ascii="Calibri" w:hAnsi="Calibri" w:cs="Times New Roman"/>
         </w:rPr>
-        <w:t>direction</w:t>
-      </w:r>
-      <w:proofErr w:type="spellEnd"/>
-      <w:proofErr w:type="gramEnd"/>
-      <w:r>
-        <w:rPr>
-          <w:rFonts w:ascii="Calibri" w:hAnsi="Calibri" w:cs="Times New Roman"/>
-        </w:rPr>
-        <w:t xml:space="preserve"> = 0</w:t>
+        <w:t>direction = 0</w:t>
       </w:r>
     </w:p>
     <w:p>
@@ -2302,8 +2011,6 @@
           <w:rFonts w:ascii="Calibri" w:hAnsi="Calibri" w:cs="Times New Roman"/>
         </w:rPr>
       </w:pPr>
-      <w:proofErr w:type="spellStart"/>
-      <w:proofErr w:type="gramStart"/>
       <w:r>
         <w:rPr>
           <w:rFonts w:ascii="Calibri" w:hAnsi="Calibri" w:cs="Times New Roman"/>
@@ -2316,22 +2023,18 @@
         </w:rPr>
         <w:t>turn</w:t>
       </w:r>
-      <w:proofErr w:type="spellEnd"/>
-      <w:proofErr w:type="gramEnd"/>
       <w:r>
         <w:rPr>
           <w:rFonts w:ascii="Calibri" w:hAnsi="Calibri" w:cs="Times New Roman"/>
         </w:rPr>
         <w:t>(</w:t>
       </w:r>
-      <w:proofErr w:type="spellStart"/>
       <w:r>
         <w:rPr>
           <w:rFonts w:ascii="Calibri" w:hAnsi="Calibri" w:cs="Times New Roman"/>
         </w:rPr>
         <w:t>expectedDirection</w:t>
       </w:r>
-      <w:proofErr w:type="spellEnd"/>
       <w:r>
         <w:rPr>
           <w:rFonts w:ascii="Calibri" w:hAnsi="Calibri" w:cs="Times New Roman"/>
@@ -2346,30 +2049,18 @@
           <w:rFonts w:ascii="Calibri" w:hAnsi="Calibri" w:cs="Times New Roman"/>
         </w:rPr>
       </w:pPr>
-      <w:proofErr w:type="spellStart"/>
-      <w:r>
-        <w:rPr>
-          <w:rFonts w:ascii="Calibri" w:hAnsi="Calibri" w:cs="Times New Roman"/>
-        </w:rPr>
-        <w:t>actualDirection</w:t>
-      </w:r>
-      <w:proofErr w:type="spellEnd"/>
-      <w:r>
-        <w:rPr>
-          <w:rFonts w:ascii="Calibri" w:hAnsi="Calibri" w:cs="Times New Roman"/>
-        </w:rPr>
-        <w:t xml:space="preserve"> = </w:t>
-      </w:r>
-      <w:proofErr w:type="spellStart"/>
-      <w:proofErr w:type="gramStart"/>
+      <w:r>
+        <w:rPr>
+          <w:rFonts w:ascii="Calibri" w:hAnsi="Calibri" w:cs="Times New Roman"/>
+        </w:rPr>
+        <w:t xml:space="preserve">actualDirection = </w:t>
+      </w:r>
       <w:r>
         <w:rPr>
           <w:rFonts w:ascii="Calibri" w:hAnsi="Calibri" w:cs="Times New Roman"/>
         </w:rPr>
         <w:t>robot.direction</w:t>
       </w:r>
-      <w:proofErr w:type="spellEnd"/>
-      <w:proofErr w:type="gramEnd"/>
     </w:p>
     <w:p>
       <w:pPr>
@@ -2384,33 +2075,23 @@
         </w:rPr>
         <w:t xml:space="preserve">assert if </w:t>
       </w:r>
-      <w:proofErr w:type="spellStart"/>
       <w:r>
         <w:rPr>
           <w:rFonts w:ascii="Calibri" w:hAnsi="Calibri" w:cs="Times New Roman"/>
         </w:rPr>
         <w:t>expectedDirection</w:t>
       </w:r>
-      <w:proofErr w:type="spellEnd"/>
       <w:r>
         <w:rPr>
           <w:rFonts w:ascii="Calibri" w:hAnsi="Calibri" w:cs="Times New Roman"/>
         </w:rPr>
         <w:t xml:space="preserve"> and </w:t>
       </w:r>
-      <w:proofErr w:type="spellStart"/>
-      <w:r>
-        <w:rPr>
-          <w:rFonts w:ascii="Calibri" w:hAnsi="Calibri" w:cs="Times New Roman"/>
-        </w:rPr>
-        <w:t>actualDirection</w:t>
-      </w:r>
-      <w:proofErr w:type="spellEnd"/>
-      <w:r>
-        <w:rPr>
-          <w:rFonts w:ascii="Calibri" w:hAnsi="Calibri" w:cs="Times New Roman"/>
-        </w:rPr>
-        <w:t xml:space="preserve"> </w:t>
+      <w:r>
+        <w:rPr>
+          <w:rFonts w:ascii="Calibri" w:hAnsi="Calibri" w:cs="Times New Roman"/>
+        </w:rPr>
+        <w:t xml:space="preserve">actualDirection </w:t>
       </w:r>
       <w:r>
         <w:rPr>
@@ -2439,19 +2120,11 @@
           <w:rFonts w:ascii="Calibri" w:hAnsi="Calibri" w:cs="Times New Roman"/>
         </w:rPr>
       </w:pPr>
-      <w:proofErr w:type="spellStart"/>
-      <w:r>
-        <w:rPr>
-          <w:rFonts w:ascii="Calibri" w:hAnsi="Calibri" w:cs="Times New Roman"/>
-        </w:rPr>
-        <w:t>expectedDirection</w:t>
-      </w:r>
-      <w:proofErr w:type="spellEnd"/>
-      <w:r>
-        <w:rPr>
-          <w:rFonts w:ascii="Calibri" w:hAnsi="Calibri" w:cs="Times New Roman"/>
-        </w:rPr>
-        <w:t xml:space="preserve"> = </w:t>
+      <w:r>
+        <w:rPr>
+          <w:rFonts w:ascii="Calibri" w:hAnsi="Calibri" w:cs="Times New Roman"/>
+        </w:rPr>
+        <w:t xml:space="preserve">expectedDirection = </w:t>
       </w:r>
       <w:r>
         <w:rPr>
@@ -2467,8 +2140,6 @@
           <w:rFonts w:ascii="Calibri" w:hAnsi="Calibri" w:cs="Times New Roman"/>
         </w:rPr>
       </w:pPr>
-      <w:proofErr w:type="spellStart"/>
-      <w:proofErr w:type="gramStart"/>
       <w:r>
         <w:rPr>
           <w:rFonts w:ascii="Calibri" w:hAnsi="Calibri" w:cs="Times New Roman"/>
@@ -2479,15 +2150,7 @@
         <w:rPr>
           <w:rFonts w:ascii="Calibri" w:hAnsi="Calibri" w:cs="Times New Roman"/>
         </w:rPr>
-        <w:t>direction</w:t>
-      </w:r>
-      <w:proofErr w:type="spellEnd"/>
-      <w:proofErr w:type="gramEnd"/>
-      <w:r>
-        <w:rPr>
-          <w:rFonts w:ascii="Calibri" w:hAnsi="Calibri" w:cs="Times New Roman"/>
-        </w:rPr>
-        <w:t xml:space="preserve"> = 0</w:t>
+        <w:t>direction = 0</w:t>
       </w:r>
     </w:p>
     <w:p>
@@ -2497,35 +2160,11 @@
           <w:rFonts w:ascii="Calibri" w:hAnsi="Calibri" w:cs="Times New Roman"/>
         </w:rPr>
       </w:pPr>
-      <w:proofErr w:type="spellStart"/>
-      <w:proofErr w:type="gramStart"/>
-      <w:r>
-        <w:rPr>
-          <w:rFonts w:ascii="Calibri" w:hAnsi="Calibri" w:cs="Times New Roman"/>
-        </w:rPr>
-        <w:t>robot.turn</w:t>
-      </w:r>
-      <w:proofErr w:type="spellEnd"/>
-      <w:proofErr w:type="gramEnd"/>
-      <w:r>
-        <w:rPr>
-          <w:rFonts w:ascii="Calibri" w:hAnsi="Calibri" w:cs="Times New Roman"/>
-        </w:rPr>
-        <w:t>(</w:t>
-      </w:r>
-      <w:proofErr w:type="spellStart"/>
-      <w:r>
-        <w:rPr>
-          <w:rFonts w:ascii="Calibri" w:hAnsi="Calibri" w:cs="Times New Roman"/>
-        </w:rPr>
-        <w:t>expectedDirection</w:t>
-      </w:r>
-      <w:proofErr w:type="spellEnd"/>
-      <w:r>
-        <w:rPr>
-          <w:rFonts w:ascii="Calibri" w:hAnsi="Calibri" w:cs="Times New Roman"/>
-        </w:rPr>
-        <w:t>)</w:t>
+      <w:r>
+        <w:rPr>
+          <w:rFonts w:ascii="Calibri" w:hAnsi="Calibri" w:cs="Times New Roman"/>
+        </w:rPr>
+        <w:t>robot.turn(expectedDirection)</w:t>
       </w:r>
     </w:p>
     <w:p>
@@ -2535,30 +2174,18 @@
           <w:rFonts w:ascii="Calibri" w:hAnsi="Calibri" w:cs="Times New Roman"/>
         </w:rPr>
       </w:pPr>
-      <w:proofErr w:type="spellStart"/>
-      <w:r>
-        <w:rPr>
-          <w:rFonts w:ascii="Calibri" w:hAnsi="Calibri" w:cs="Times New Roman"/>
-        </w:rPr>
-        <w:t>actualDirection</w:t>
-      </w:r>
-      <w:proofErr w:type="spellEnd"/>
-      <w:r>
-        <w:rPr>
-          <w:rFonts w:ascii="Calibri" w:hAnsi="Calibri" w:cs="Times New Roman"/>
-        </w:rPr>
-        <w:t xml:space="preserve"> = </w:t>
-      </w:r>
-      <w:proofErr w:type="spellStart"/>
-      <w:proofErr w:type="gramStart"/>
+      <w:r>
+        <w:rPr>
+          <w:rFonts w:ascii="Calibri" w:hAnsi="Calibri" w:cs="Times New Roman"/>
+        </w:rPr>
+        <w:t xml:space="preserve">actualDirection = </w:t>
+      </w:r>
       <w:r>
         <w:rPr>
           <w:rFonts w:ascii="Calibri" w:hAnsi="Calibri" w:cs="Times New Roman"/>
         </w:rPr>
         <w:t>robot.direction</w:t>
       </w:r>
-      <w:proofErr w:type="spellEnd"/>
-      <w:proofErr w:type="gramEnd"/>
     </w:p>
     <w:p>
       <w:pPr>
@@ -2571,35 +2198,13 @@
         <w:rPr>
           <w:rFonts w:ascii="Calibri" w:hAnsi="Calibri" w:cs="Times New Roman"/>
         </w:rPr>
-        <w:t xml:space="preserve">assert if </w:t>
-      </w:r>
-      <w:proofErr w:type="spellStart"/>
-      <w:r>
-        <w:rPr>
-          <w:rFonts w:ascii="Calibri" w:hAnsi="Calibri" w:cs="Times New Roman"/>
-        </w:rPr>
-        <w:t>expectedDirection</w:t>
-      </w:r>
-      <w:proofErr w:type="spellEnd"/>
-      <w:r>
-        <w:rPr>
-          <w:rFonts w:ascii="Calibri" w:hAnsi="Calibri" w:cs="Times New Roman"/>
-        </w:rPr>
-        <w:t xml:space="preserve"> and </w:t>
-      </w:r>
-      <w:proofErr w:type="spellStart"/>
-      <w:r>
-        <w:rPr>
-          <w:rFonts w:ascii="Calibri" w:hAnsi="Calibri" w:cs="Times New Roman"/>
-        </w:rPr>
-        <w:t>actualDirection</w:t>
-      </w:r>
-      <w:proofErr w:type="spellEnd"/>
-      <w:r>
-        <w:rPr>
-          <w:rFonts w:ascii="Calibri" w:hAnsi="Calibri" w:cs="Times New Roman"/>
-        </w:rPr>
-        <w:t xml:space="preserve"> </w:t>
+        <w:t xml:space="preserve">assert if expectedDirection and </w:t>
+      </w:r>
+      <w:r>
+        <w:rPr>
+          <w:rFonts w:ascii="Calibri" w:hAnsi="Calibri" w:cs="Times New Roman"/>
+        </w:rPr>
+        <w:t xml:space="preserve">actualDirection </w:t>
       </w:r>
       <w:r>
         <w:rPr>
@@ -2633,19 +2238,11 @@
           <w:rFonts w:ascii="Calibri" w:hAnsi="Calibri" w:cs="Times New Roman"/>
         </w:rPr>
       </w:pPr>
-      <w:proofErr w:type="spellStart"/>
-      <w:r>
-        <w:rPr>
-          <w:rFonts w:ascii="Calibri" w:hAnsi="Calibri" w:cs="Times New Roman"/>
-        </w:rPr>
-        <w:t>expectedDirection</w:t>
-      </w:r>
-      <w:proofErr w:type="spellEnd"/>
-      <w:r>
-        <w:rPr>
-          <w:rFonts w:ascii="Calibri" w:hAnsi="Calibri" w:cs="Times New Roman"/>
-        </w:rPr>
-        <w:t xml:space="preserve"> = </w:t>
+      <w:r>
+        <w:rPr>
+          <w:rFonts w:ascii="Calibri" w:hAnsi="Calibri" w:cs="Times New Roman"/>
+        </w:rPr>
+        <w:t xml:space="preserve">expectedDirection = </w:t>
       </w:r>
       <w:r>
         <w:rPr>
@@ -2667,35 +2264,11 @@
         </w:rPr>
         <w:t xml:space="preserve">try </w:t>
       </w:r>
-      <w:proofErr w:type="spellStart"/>
-      <w:proofErr w:type="gramStart"/>
-      <w:r>
-        <w:rPr>
-          <w:rFonts w:ascii="Calibri" w:hAnsi="Calibri" w:cs="Times New Roman"/>
-        </w:rPr>
-        <w:t>robot.turn</w:t>
-      </w:r>
-      <w:proofErr w:type="spellEnd"/>
-      <w:proofErr w:type="gramEnd"/>
-      <w:r>
-        <w:rPr>
-          <w:rFonts w:ascii="Calibri" w:hAnsi="Calibri" w:cs="Times New Roman"/>
-        </w:rPr>
-        <w:t>(</w:t>
-      </w:r>
-      <w:proofErr w:type="spellStart"/>
-      <w:r>
-        <w:rPr>
-          <w:rFonts w:ascii="Calibri" w:hAnsi="Calibri" w:cs="Times New Roman"/>
-        </w:rPr>
-        <w:t>expectedDirection</w:t>
-      </w:r>
-      <w:proofErr w:type="spellEnd"/>
-      <w:r>
-        <w:rPr>
-          <w:rFonts w:ascii="Calibri" w:hAnsi="Calibri" w:cs="Times New Roman"/>
-        </w:rPr>
-        <w:t>)</w:t>
+      <w:r>
+        <w:rPr>
+          <w:rFonts w:ascii="Calibri" w:hAnsi="Calibri" w:cs="Times New Roman"/>
+        </w:rPr>
+        <w:t>robot.turn(expectedDirection)</w:t>
       </w:r>
     </w:p>
     <w:p>
@@ -2737,19 +2310,11 @@
           <w:rFonts w:ascii="Calibri" w:hAnsi="Calibri" w:cs="Times New Roman"/>
         </w:rPr>
       </w:pPr>
-      <w:proofErr w:type="spellStart"/>
-      <w:r>
-        <w:rPr>
-          <w:rFonts w:ascii="Calibri" w:hAnsi="Calibri" w:cs="Times New Roman"/>
-        </w:rPr>
-        <w:t>expectedDirection</w:t>
-      </w:r>
-      <w:proofErr w:type="spellEnd"/>
-      <w:r>
-        <w:rPr>
-          <w:rFonts w:ascii="Calibri" w:hAnsi="Calibri" w:cs="Times New Roman"/>
-        </w:rPr>
-        <w:t xml:space="preserve"> = </w:t>
+      <w:r>
+        <w:rPr>
+          <w:rFonts w:ascii="Calibri" w:hAnsi="Calibri" w:cs="Times New Roman"/>
+        </w:rPr>
+        <w:t xml:space="preserve">expectedDirection = </w:t>
       </w:r>
       <w:r>
         <w:rPr>
@@ -2769,37 +2334,7 @@
         <w:rPr>
           <w:rFonts w:ascii="Calibri" w:hAnsi="Calibri" w:cs="Times New Roman"/>
         </w:rPr>
-        <w:t xml:space="preserve">try </w:t>
-      </w:r>
-      <w:proofErr w:type="spellStart"/>
-      <w:proofErr w:type="gramStart"/>
-      <w:r>
-        <w:rPr>
-          <w:rFonts w:ascii="Calibri" w:hAnsi="Calibri" w:cs="Times New Roman"/>
-        </w:rPr>
-        <w:t>robot.turn</w:t>
-      </w:r>
-      <w:proofErr w:type="spellEnd"/>
-      <w:proofErr w:type="gramEnd"/>
-      <w:r>
-        <w:rPr>
-          <w:rFonts w:ascii="Calibri" w:hAnsi="Calibri" w:cs="Times New Roman"/>
-        </w:rPr>
-        <w:t>(</w:t>
-      </w:r>
-      <w:proofErr w:type="spellStart"/>
-      <w:r>
-        <w:rPr>
-          <w:rFonts w:ascii="Calibri" w:hAnsi="Calibri" w:cs="Times New Roman"/>
-        </w:rPr>
-        <w:t>expectedDirection</w:t>
-      </w:r>
-      <w:proofErr w:type="spellEnd"/>
-      <w:r>
-        <w:rPr>
-          <w:rFonts w:ascii="Calibri" w:hAnsi="Calibri" w:cs="Times New Roman"/>
-        </w:rPr>
-        <w:t>)</w:t>
+        <w:t>try robot.turn(expectedDirection)</w:t>
       </w:r>
     </w:p>
     <w:p>
@@ -2824,13 +2359,8 @@
           <w:numId w:val="3"/>
         </w:numPr>
       </w:pPr>
-      <w:proofErr w:type="gramStart"/>
-      <w:r>
-        <w:t>move(</w:t>
-      </w:r>
-      <w:proofErr w:type="gramEnd"/>
-      <w:r>
-        <w:t>)</w:t>
+      <w:r>
+        <w:t>move()</w:t>
       </w:r>
     </w:p>
     <w:p>
@@ -2849,14 +2379,7 @@
         <w:rPr>
           <w:rFonts w:ascii="Calibri" w:hAnsi="Calibri" w:cs="Times New Roman"/>
         </w:rPr>
-        <w:t xml:space="preserve"> </w:t>
-      </w:r>
-      <w:proofErr w:type="spellStart"/>
-      <w:r>
-        <w:rPr>
-          <w:rFonts w:ascii="Calibri" w:hAnsi="Calibri" w:cs="Times New Roman"/>
-        </w:rPr>
-        <w:t>Robot.</w:t>
+        <w:t xml:space="preserve"> Robot.</w:t>
       </w:r>
       <w:r>
         <w:rPr>
@@ -2864,7 +2387,6 @@
         </w:rPr>
         <w:t>move</w:t>
       </w:r>
-      <w:proofErr w:type="spellEnd"/>
       <w:r>
         <w:rPr>
           <w:rFonts w:ascii="Calibri" w:hAnsi="Calibri" w:cs="Times New Roman"/>
@@ -2918,19 +2440,11 @@
           <w:rFonts w:ascii="Calibri" w:hAnsi="Calibri" w:cs="Times New Roman"/>
         </w:rPr>
       </w:pPr>
-      <w:proofErr w:type="spellStart"/>
-      <w:r>
-        <w:rPr>
-          <w:rFonts w:ascii="Calibri" w:hAnsi="Calibri" w:cs="Times New Roman"/>
-        </w:rPr>
-        <w:t>robot.coor.x</w:t>
-      </w:r>
-      <w:proofErr w:type="spellEnd"/>
-      <w:r>
-        <w:rPr>
-          <w:rFonts w:ascii="Calibri" w:hAnsi="Calibri" w:cs="Times New Roman"/>
-        </w:rPr>
-        <w:t xml:space="preserve"> </w:t>
+      <w:r>
+        <w:rPr>
+          <w:rFonts w:ascii="Calibri" w:hAnsi="Calibri" w:cs="Times New Roman"/>
+        </w:rPr>
+        <w:t xml:space="preserve">robot.coor.x </w:t>
       </w:r>
       <w:r>
         <w:rPr>
@@ -2952,19 +2466,11 @@
           <w:rFonts w:ascii="Calibri" w:hAnsi="Calibri" w:cs="Times New Roman"/>
         </w:rPr>
       </w:pPr>
-      <w:proofErr w:type="spellStart"/>
-      <w:r>
-        <w:rPr>
-          <w:rFonts w:ascii="Calibri" w:hAnsi="Calibri" w:cs="Times New Roman"/>
-        </w:rPr>
-        <w:t>robot.coor.y</w:t>
-      </w:r>
-      <w:proofErr w:type="spellEnd"/>
-      <w:r>
-        <w:rPr>
-          <w:rFonts w:ascii="Calibri" w:hAnsi="Calibri" w:cs="Times New Roman"/>
-        </w:rPr>
-        <w:t xml:space="preserve"> </w:t>
+      <w:r>
+        <w:rPr>
+          <w:rFonts w:ascii="Calibri" w:hAnsi="Calibri" w:cs="Times New Roman"/>
+        </w:rPr>
+        <w:t xml:space="preserve">robot.coor.y </w:t>
       </w:r>
       <w:r>
         <w:rPr>
@@ -2986,19 +2492,11 @@
           <w:rFonts w:ascii="Calibri" w:hAnsi="Calibri" w:cs="Times New Roman"/>
         </w:rPr>
       </w:pPr>
-      <w:proofErr w:type="spellStart"/>
-      <w:r>
-        <w:rPr>
-          <w:rFonts w:ascii="Calibri" w:hAnsi="Calibri" w:cs="Times New Roman"/>
-        </w:rPr>
-        <w:t>robot.coor.z</w:t>
-      </w:r>
-      <w:proofErr w:type="spellEnd"/>
-      <w:r>
-        <w:rPr>
-          <w:rFonts w:ascii="Calibri" w:hAnsi="Calibri" w:cs="Times New Roman"/>
-        </w:rPr>
-        <w:t xml:space="preserve"> </w:t>
+      <w:r>
+        <w:rPr>
+          <w:rFonts w:ascii="Calibri" w:hAnsi="Calibri" w:cs="Times New Roman"/>
+        </w:rPr>
+        <w:t xml:space="preserve">robot.coor.z </w:t>
       </w:r>
       <w:r>
         <w:rPr>
@@ -3028,19 +2526,11 @@
           <w:rFonts w:ascii="Calibri" w:hAnsi="Calibri" w:cs="Times New Roman"/>
         </w:rPr>
       </w:pPr>
-      <w:proofErr w:type="spellStart"/>
-      <w:r>
-        <w:rPr>
-          <w:rFonts w:ascii="Calibri" w:hAnsi="Calibri" w:cs="Times New Roman"/>
-        </w:rPr>
-        <w:t>coor</w:t>
-      </w:r>
-      <w:proofErr w:type="spellEnd"/>
-      <w:r>
-        <w:rPr>
-          <w:rFonts w:ascii="Calibri" w:hAnsi="Calibri" w:cs="Times New Roman"/>
-        </w:rPr>
-        <w:t xml:space="preserve"> </w:t>
+      <w:r>
+        <w:rPr>
+          <w:rFonts w:ascii="Calibri" w:hAnsi="Calibri" w:cs="Times New Roman"/>
+        </w:rPr>
+        <w:t xml:space="preserve">coor </w:t>
       </w:r>
       <w:r>
         <w:rPr>
@@ -3062,19 +2552,11 @@
           <w:rFonts w:ascii="Calibri" w:hAnsi="Calibri" w:cs="Times New Roman"/>
         </w:rPr>
       </w:pPr>
-      <w:proofErr w:type="spellStart"/>
-      <w:r>
-        <w:rPr>
-          <w:rFonts w:ascii="Calibri" w:hAnsi="Calibri" w:cs="Times New Roman"/>
-        </w:rPr>
-        <w:t>coor.x</w:t>
-      </w:r>
-      <w:proofErr w:type="spellEnd"/>
-      <w:r>
-        <w:rPr>
-          <w:rFonts w:ascii="Calibri" w:hAnsi="Calibri" w:cs="Times New Roman"/>
-        </w:rPr>
-        <w:t xml:space="preserve"> </w:t>
+      <w:r>
+        <w:rPr>
+          <w:rFonts w:ascii="Calibri" w:hAnsi="Calibri" w:cs="Times New Roman"/>
+        </w:rPr>
+        <w:t xml:space="preserve">coor.x </w:t>
       </w:r>
       <w:r>
         <w:rPr>
@@ -3096,19 +2578,11 @@
           <w:rFonts w:ascii="Calibri" w:hAnsi="Calibri" w:cs="Times New Roman"/>
         </w:rPr>
       </w:pPr>
-      <w:proofErr w:type="spellStart"/>
-      <w:r>
-        <w:rPr>
-          <w:rFonts w:ascii="Calibri" w:hAnsi="Calibri" w:cs="Times New Roman"/>
-        </w:rPr>
-        <w:t>coor.y</w:t>
-      </w:r>
-      <w:proofErr w:type="spellEnd"/>
-      <w:r>
-        <w:rPr>
-          <w:rFonts w:ascii="Calibri" w:hAnsi="Calibri" w:cs="Times New Roman"/>
-        </w:rPr>
-        <w:t xml:space="preserve"> </w:t>
+      <w:r>
+        <w:rPr>
+          <w:rFonts w:ascii="Calibri" w:hAnsi="Calibri" w:cs="Times New Roman"/>
+        </w:rPr>
+        <w:t xml:space="preserve">coor.y </w:t>
       </w:r>
       <w:r>
         <w:rPr>
@@ -3130,19 +2604,11 @@
           <w:rFonts w:ascii="Calibri" w:hAnsi="Calibri" w:cs="Times New Roman"/>
         </w:rPr>
       </w:pPr>
-      <w:proofErr w:type="spellStart"/>
-      <w:r>
-        <w:rPr>
-          <w:rFonts w:ascii="Calibri" w:hAnsi="Calibri" w:cs="Times New Roman"/>
-        </w:rPr>
-        <w:t>coor.z</w:t>
-      </w:r>
-      <w:proofErr w:type="spellEnd"/>
-      <w:r>
-        <w:rPr>
-          <w:rFonts w:ascii="Calibri" w:hAnsi="Calibri" w:cs="Times New Roman"/>
-        </w:rPr>
-        <w:t xml:space="preserve"> </w:t>
+      <w:r>
+        <w:rPr>
+          <w:rFonts w:ascii="Calibri" w:hAnsi="Calibri" w:cs="Times New Roman"/>
+        </w:rPr>
+        <w:t xml:space="preserve">coor.z </w:t>
       </w:r>
       <w:r>
         <w:rPr>
@@ -3168,14 +2634,7 @@
         <w:rPr>
           <w:rFonts w:ascii="Calibri" w:hAnsi="Calibri" w:cs="Times New Roman"/>
         </w:rPr>
-        <w:t xml:space="preserve">declare </w:t>
-      </w:r>
-      <w:proofErr w:type="spellStart"/>
-      <w:r>
-        <w:rPr>
-          <w:rFonts w:ascii="Calibri" w:hAnsi="Calibri" w:cs="Times New Roman"/>
-        </w:rPr>
-        <w:t>excpect</w:t>
+        <w:t>declare excpect</w:t>
       </w:r>
       <w:r>
         <w:rPr>
@@ -3195,7 +2654,6 @@
         </w:rPr>
         <w:t>MovePoint</w:t>
       </w:r>
-      <w:proofErr w:type="spellEnd"/>
     </w:p>
     <w:p>
       <w:pPr>
@@ -3208,16 +2666,8 @@
         <w:rPr>
           <w:rFonts w:ascii="Calibri" w:hAnsi="Calibri" w:cs="Times New Roman"/>
         </w:rPr>
-        <w:t xml:space="preserve">declare </w:t>
-      </w:r>
-      <w:proofErr w:type="spellStart"/>
-      <w:r>
-        <w:rPr>
-          <w:rFonts w:ascii="Calibri" w:hAnsi="Calibri" w:cs="Times New Roman"/>
-        </w:rPr>
-        <w:t>expectedValueCoor</w:t>
-      </w:r>
-      <w:proofErr w:type="spellEnd"/>
+        <w:t>declare expectedValueCoor</w:t>
+      </w:r>
     </w:p>
     <w:p>
       <w:pPr>
@@ -3230,14 +2680,7 @@
         <w:rPr>
           <w:rFonts w:ascii="Calibri" w:hAnsi="Calibri" w:cs="Times New Roman"/>
         </w:rPr>
-        <w:t xml:space="preserve">declare </w:t>
-      </w:r>
-      <w:proofErr w:type="spellStart"/>
-      <w:r>
-        <w:rPr>
-          <w:rFonts w:ascii="Calibri" w:hAnsi="Calibri" w:cs="Times New Roman"/>
-        </w:rPr>
-        <w:t>actualValue</w:t>
+        <w:t>declare actualValue</w:t>
       </w:r>
       <w:r>
         <w:rPr>
@@ -3245,7 +2688,6 @@
         </w:rPr>
         <w:t>MovePoint</w:t>
       </w:r>
-      <w:proofErr w:type="spellEnd"/>
     </w:p>
     <w:p>
       <w:pPr>
@@ -3258,16 +2700,8 @@
         <w:rPr>
           <w:rFonts w:ascii="Calibri" w:hAnsi="Calibri" w:cs="Times New Roman"/>
         </w:rPr>
-        <w:t xml:space="preserve">declare </w:t>
-      </w:r>
-      <w:proofErr w:type="spellStart"/>
-      <w:r>
-        <w:rPr>
-          <w:rFonts w:ascii="Calibri" w:hAnsi="Calibri" w:cs="Times New Roman"/>
-        </w:rPr>
-        <w:t>actualValueCoor</w:t>
-      </w:r>
-      <w:proofErr w:type="spellEnd"/>
+        <w:t>declare actualValueCoor</w:t>
+      </w:r>
     </w:p>
     <w:p>
       <w:pPr>
@@ -3304,49 +2738,77 @@
         <w:rPr>
           <w:rFonts w:ascii="Calibri" w:hAnsi="Calibri" w:cs="Times New Roman"/>
         </w:rPr>
-        <w:t xml:space="preserve">has full of </w:t>
-      </w:r>
-      <w:proofErr w:type="spellStart"/>
-      <w:r>
-        <w:rPr>
-          <w:rFonts w:ascii="Calibri" w:hAnsi="Calibri" w:cs="Times New Roman"/>
-        </w:rPr>
-        <w:t>movementPoint</w:t>
-      </w:r>
-      <w:proofErr w:type="spellEnd"/>
-      <w:r>
-        <w:rPr>
-          <w:rFonts w:ascii="Calibri" w:hAnsi="Calibri" w:cs="Times New Roman"/>
-        </w:rPr>
-        <w:t xml:space="preserve">, then </w:t>
-      </w:r>
-      <w:proofErr w:type="spellStart"/>
-      <w:r>
-        <w:rPr>
-          <w:rFonts w:ascii="Calibri" w:hAnsi="Calibri" w:cs="Times New Roman"/>
-        </w:rPr>
-        <w:t>movemetPoint</w:t>
-      </w:r>
-      <w:proofErr w:type="spellEnd"/>
-      <w:r>
-        <w:rPr>
-          <w:rFonts w:ascii="Calibri" w:hAnsi="Calibri" w:cs="Times New Roman"/>
-        </w:rPr>
-        <w:t xml:space="preserve"> minus 1, the </w:t>
-      </w:r>
-      <w:proofErr w:type="spellStart"/>
+        <w:t>has full of movementPoint, then movemetPoint minus 1, the coor will changed at new position</w:t>
+      </w:r>
+    </w:p>
+    <w:p>
+      <w:pPr>
+        <w:ind w:left="540"/>
+        <w:rPr>
+          <w:rFonts w:ascii="Calibri" w:hAnsi="Calibri" w:cs="Times New Roman"/>
+        </w:rPr>
+      </w:pPr>
+      <w:r>
+        <w:rPr>
+          <w:rFonts w:ascii="Calibri" w:hAnsi="Calibri" w:cs="Times New Roman"/>
+        </w:rPr>
+        <w:t>robot.</w:t>
+      </w:r>
+      <w:r>
+        <w:rPr>
+          <w:rFonts w:ascii="Calibri" w:hAnsi="Calibri" w:cs="Times New Roman"/>
+        </w:rPr>
+        <w:t xml:space="preserve">movementPoint </w:t>
+      </w:r>
+      <w:r>
+        <w:rPr>
+          <w:rFonts w:ascii="Calibri" w:hAnsi="Calibri" w:cs="Times New Roman"/>
+        </w:rPr>
+        <w:sym w:font="Wingdings" w:char="F0DF"/>
+      </w:r>
+      <w:r>
+        <w:rPr>
+          <w:rFonts w:ascii="Calibri" w:hAnsi="Calibri" w:cs="Times New Roman"/>
+        </w:rPr>
+        <w:t xml:space="preserve"> 3</w:t>
+      </w:r>
+    </w:p>
+    <w:p>
+      <w:pPr>
+        <w:ind w:left="540"/>
+        <w:rPr>
+          <w:rFonts w:ascii="Calibri" w:hAnsi="Calibri" w:cs="Times New Roman"/>
+        </w:rPr>
+      </w:pPr>
+      <w:r>
+        <w:rPr>
+          <w:rFonts w:ascii="Calibri" w:hAnsi="Calibri" w:cs="Times New Roman"/>
+        </w:rPr>
+        <w:t>robot.</w:t>
+      </w:r>
+      <w:r>
+        <w:rPr>
+          <w:rFonts w:ascii="Calibri" w:hAnsi="Calibri" w:cs="Times New Roman"/>
+        </w:rPr>
+        <w:t>move</w:t>
+      </w:r>
+      <w:r>
+        <w:rPr>
+          <w:rFonts w:ascii="Calibri" w:hAnsi="Calibri" w:cs="Times New Roman"/>
+        </w:rPr>
+        <w:t>(</w:t>
+      </w:r>
       <w:r>
         <w:rPr>
           <w:rFonts w:ascii="Calibri" w:hAnsi="Calibri" w:cs="Times New Roman"/>
         </w:rPr>
         <w:t>coor</w:t>
       </w:r>
-      <w:proofErr w:type="spellEnd"/>
-      <w:r>
-        <w:rPr>
-          <w:rFonts w:ascii="Calibri" w:hAnsi="Calibri" w:cs="Times New Roman"/>
-        </w:rPr>
-        <w:t xml:space="preserve"> will changed at new position</w:t>
+      <w:r>
+        <w:rPr>
+          <w:rFonts w:ascii="Calibri" w:hAnsi="Calibri" w:cs="Times New Roman"/>
+        </w:rPr>
+        <w:t>)</w:t>
       </w:r>
     </w:p>
     <w:p>
@@ -3356,20 +2818,197 @@
           <w:rFonts w:ascii="Calibri" w:hAnsi="Calibri" w:cs="Times New Roman"/>
         </w:rPr>
       </w:pPr>
-      <w:proofErr w:type="spellStart"/>
-      <w:r>
-        <w:rPr>
-          <w:rFonts w:ascii="Calibri" w:hAnsi="Calibri" w:cs="Times New Roman"/>
-        </w:rPr>
-        <w:t>robot.</w:t>
-      </w:r>
-      <w:r>
-        <w:rPr>
-          <w:rFonts w:ascii="Calibri" w:hAnsi="Calibri" w:cs="Times New Roman"/>
-        </w:rPr>
-        <w:t>movementPoint</w:t>
-      </w:r>
-      <w:proofErr w:type="spellEnd"/>
+      <w:r>
+        <w:rPr>
+          <w:rFonts w:ascii="Calibri" w:hAnsi="Calibri" w:cs="Times New Roman"/>
+        </w:rPr>
+        <w:t>excpect</w:t>
+      </w:r>
+      <w:r>
+        <w:rPr>
+          <w:rFonts w:ascii="Calibri" w:hAnsi="Calibri" w:cs="Times New Roman"/>
+        </w:rPr>
+        <w:t>e</w:t>
+      </w:r>
+      <w:r>
+        <w:rPr>
+          <w:rFonts w:ascii="Calibri" w:hAnsi="Calibri" w:cs="Times New Roman"/>
+        </w:rPr>
+        <w:t>dValue</w:t>
+      </w:r>
+      <w:r>
+        <w:rPr>
+          <w:rFonts w:ascii="Calibri" w:hAnsi="Calibri" w:cs="Times New Roman"/>
+        </w:rPr>
+        <w:t xml:space="preserve">MovePoint </w:t>
+      </w:r>
+      <w:r>
+        <w:rPr>
+          <w:rFonts w:ascii="Calibri" w:hAnsi="Calibri" w:cs="Times New Roman"/>
+        </w:rPr>
+        <w:sym w:font="Wingdings" w:char="F0DF"/>
+      </w:r>
+      <w:r>
+        <w:rPr>
+          <w:rFonts w:ascii="Calibri" w:hAnsi="Calibri" w:cs="Times New Roman"/>
+        </w:rPr>
+        <w:t xml:space="preserve"> 2</w:t>
+      </w:r>
+    </w:p>
+    <w:p>
+      <w:pPr>
+        <w:ind w:left="540"/>
+        <w:rPr>
+          <w:rFonts w:ascii="Calibri" w:hAnsi="Calibri" w:cs="Times New Roman"/>
+        </w:rPr>
+      </w:pPr>
+      <w:r>
+        <w:rPr>
+          <w:rFonts w:ascii="Calibri" w:hAnsi="Calibri" w:cs="Times New Roman"/>
+        </w:rPr>
+        <w:t>actualValue</w:t>
+      </w:r>
+      <w:r>
+        <w:rPr>
+          <w:rFonts w:ascii="Calibri" w:hAnsi="Calibri" w:cs="Times New Roman"/>
+        </w:rPr>
+        <w:t xml:space="preserve">MovePoint </w:t>
+      </w:r>
+      <w:r>
+        <w:rPr>
+          <w:rFonts w:ascii="Calibri" w:hAnsi="Calibri" w:cs="Times New Roman"/>
+        </w:rPr>
+        <w:sym w:font="Wingdings" w:char="F0DF"/>
+      </w:r>
+      <w:r>
+        <w:rPr>
+          <w:rFonts w:ascii="Calibri" w:hAnsi="Calibri" w:cs="Times New Roman"/>
+        </w:rPr>
+        <w:t xml:space="preserve"> robot.movementPoint</w:t>
+      </w:r>
+    </w:p>
+    <w:p>
+      <w:pPr>
+        <w:ind w:left="540"/>
+        <w:rPr>
+          <w:rFonts w:ascii="Calibri" w:hAnsi="Calibri" w:cs="Times New Roman"/>
+        </w:rPr>
+      </w:pPr>
+      <w:r>
+        <w:rPr>
+          <w:rFonts w:ascii="Calibri" w:hAnsi="Calibri" w:cs="Times New Roman"/>
+        </w:rPr>
+        <w:t>assert if actualValue</w:t>
+      </w:r>
+      <w:r>
+        <w:rPr>
+          <w:rFonts w:ascii="Calibri" w:hAnsi="Calibri" w:cs="Times New Roman"/>
+        </w:rPr>
+        <w:t xml:space="preserve">MovePoint and </w:t>
+      </w:r>
+      <w:r>
+        <w:rPr>
+          <w:rFonts w:ascii="Calibri" w:hAnsi="Calibri" w:cs="Times New Roman"/>
+        </w:rPr>
+        <w:t>excpect</w:t>
+      </w:r>
+      <w:r>
+        <w:rPr>
+          <w:rFonts w:ascii="Calibri" w:hAnsi="Calibri" w:cs="Times New Roman"/>
+        </w:rPr>
+        <w:t>e</w:t>
+      </w:r>
+      <w:r>
+        <w:rPr>
+          <w:rFonts w:ascii="Calibri" w:hAnsi="Calibri" w:cs="Times New Roman"/>
+        </w:rPr>
+        <w:t>dValue</w:t>
+      </w:r>
+      <w:r>
+        <w:rPr>
+          <w:rFonts w:ascii="Calibri" w:hAnsi="Calibri" w:cs="Times New Roman"/>
+        </w:rPr>
+        <w:t xml:space="preserve">MovePoint </w:t>
+      </w:r>
+      <w:r>
+        <w:rPr>
+          <w:rFonts w:ascii="Calibri" w:hAnsi="Calibri" w:cs="Times New Roman"/>
+        </w:rPr>
+        <w:t>are equal</w:t>
+      </w:r>
+    </w:p>
+    <w:p>
+      <w:pPr>
+        <w:ind w:left="540"/>
+        <w:rPr>
+          <w:rFonts w:ascii="Calibri" w:hAnsi="Calibri" w:cs="Times New Roman"/>
+        </w:rPr>
+      </w:pPr>
+      <w:r>
+        <w:rPr>
+          <w:rFonts w:ascii="Calibri" w:hAnsi="Calibri" w:cs="Times New Roman"/>
+        </w:rPr>
+        <w:t xml:space="preserve">expectedValueCoor </w:t>
+      </w:r>
+      <w:r>
+        <w:rPr>
+          <w:rFonts w:ascii="Calibri" w:hAnsi="Calibri" w:cs="Times New Roman"/>
+        </w:rPr>
+        <w:sym w:font="Wingdings" w:char="F0DF"/>
+      </w:r>
+      <w:r>
+        <w:rPr>
+          <w:rFonts w:ascii="Calibri" w:hAnsi="Calibri" w:cs="Times New Roman"/>
+        </w:rPr>
+        <w:t xml:space="preserve"> coor</w:t>
+      </w:r>
+    </w:p>
+    <w:p>
+      <w:pPr>
+        <w:ind w:left="540"/>
+        <w:rPr>
+          <w:rFonts w:ascii="Calibri" w:hAnsi="Calibri" w:cs="Times New Roman"/>
+        </w:rPr>
+      </w:pPr>
+      <w:r>
+        <w:rPr>
+          <w:rFonts w:ascii="Calibri" w:hAnsi="Calibri" w:cs="Times New Roman"/>
+        </w:rPr>
+        <w:lastRenderedPageBreak/>
+        <w:t xml:space="preserve">actualValueCoor </w:t>
+      </w:r>
+      <w:r>
+        <w:rPr>
+          <w:rFonts w:ascii="Calibri" w:hAnsi="Calibri" w:cs="Times New Roman"/>
+        </w:rPr>
+        <w:sym w:font="Wingdings" w:char="F0DF"/>
+      </w:r>
+      <w:r>
+        <w:rPr>
+          <w:rFonts w:ascii="Calibri" w:hAnsi="Calibri" w:cs="Times New Roman"/>
+        </w:rPr>
+        <w:t xml:space="preserve"> robot.coor</w:t>
+      </w:r>
+    </w:p>
+    <w:p>
+      <w:pPr>
+        <w:ind w:left="540"/>
+        <w:rPr>
+          <w:rFonts w:ascii="Calibri" w:hAnsi="Calibri" w:cs="Times New Roman"/>
+        </w:rPr>
+      </w:pPr>
+      <w:r>
+        <w:rPr>
+          <w:rFonts w:ascii="Calibri" w:hAnsi="Calibri" w:cs="Times New Roman"/>
+        </w:rPr>
+        <w:t xml:space="preserve">assert if </w:t>
+      </w:r>
+      <w:r>
+        <w:rPr>
+          <w:rFonts w:ascii="Calibri" w:hAnsi="Calibri" w:cs="Times New Roman"/>
+        </w:rPr>
+        <w:t>actualValueCoor</w:t>
+      </w:r>
       <w:r>
         <w:rPr>
           <w:rFonts w:ascii="Calibri" w:hAnsi="Calibri" w:cs="Times New Roman"/>
@@ -3380,362 +3019,7 @@
         <w:rPr>
           <w:rFonts w:ascii="Calibri" w:hAnsi="Calibri" w:cs="Times New Roman"/>
         </w:rPr>
-        <w:sym w:font="Wingdings" w:char="F0DF"/>
-      </w:r>
-      <w:r>
-        <w:rPr>
-          <w:rFonts w:ascii="Calibri" w:hAnsi="Calibri" w:cs="Times New Roman"/>
-        </w:rPr>
-        <w:t xml:space="preserve"> 3</w:t>
-      </w:r>
-    </w:p>
-    <w:p>
-      <w:pPr>
-        <w:ind w:left="540"/>
-        <w:rPr>
-          <w:rFonts w:ascii="Calibri" w:hAnsi="Calibri" w:cs="Times New Roman"/>
-        </w:rPr>
-      </w:pPr>
-      <w:proofErr w:type="spellStart"/>
-      <w:proofErr w:type="gramStart"/>
-      <w:r>
-        <w:rPr>
-          <w:rFonts w:ascii="Calibri" w:hAnsi="Calibri" w:cs="Times New Roman"/>
-        </w:rPr>
-        <w:t>robot.</w:t>
-      </w:r>
-      <w:r>
-        <w:rPr>
-          <w:rFonts w:ascii="Calibri" w:hAnsi="Calibri" w:cs="Times New Roman"/>
-        </w:rPr>
-        <w:t>move</w:t>
-      </w:r>
-      <w:proofErr w:type="spellEnd"/>
-      <w:proofErr w:type="gramEnd"/>
-      <w:r>
-        <w:rPr>
-          <w:rFonts w:ascii="Calibri" w:hAnsi="Calibri" w:cs="Times New Roman"/>
-        </w:rPr>
-        <w:t>(</w:t>
-      </w:r>
-      <w:proofErr w:type="spellStart"/>
-      <w:r>
-        <w:rPr>
-          <w:rFonts w:ascii="Calibri" w:hAnsi="Calibri" w:cs="Times New Roman"/>
-        </w:rPr>
-        <w:t>coor</w:t>
-      </w:r>
-      <w:proofErr w:type="spellEnd"/>
-      <w:r>
-        <w:rPr>
-          <w:rFonts w:ascii="Calibri" w:hAnsi="Calibri" w:cs="Times New Roman"/>
-        </w:rPr>
-        <w:t>)</w:t>
-      </w:r>
-    </w:p>
-    <w:p>
-      <w:pPr>
-        <w:ind w:left="540"/>
-        <w:rPr>
-          <w:rFonts w:ascii="Calibri" w:hAnsi="Calibri" w:cs="Times New Roman"/>
-        </w:rPr>
-      </w:pPr>
-      <w:proofErr w:type="spellStart"/>
-      <w:r>
-        <w:rPr>
-          <w:rFonts w:ascii="Calibri" w:hAnsi="Calibri" w:cs="Times New Roman"/>
-        </w:rPr>
-        <w:t>excpect</w:t>
-      </w:r>
-      <w:r>
-        <w:rPr>
-          <w:rFonts w:ascii="Calibri" w:hAnsi="Calibri" w:cs="Times New Roman"/>
-        </w:rPr>
-        <w:t>e</w:t>
-      </w:r>
-      <w:r>
-        <w:rPr>
-          <w:rFonts w:ascii="Calibri" w:hAnsi="Calibri" w:cs="Times New Roman"/>
-        </w:rPr>
-        <w:t>dValue</w:t>
-      </w:r>
-      <w:r>
-        <w:rPr>
-          <w:rFonts w:ascii="Calibri" w:hAnsi="Calibri" w:cs="Times New Roman"/>
-        </w:rPr>
-        <w:t>MovePoint</w:t>
-      </w:r>
-      <w:proofErr w:type="spellEnd"/>
-      <w:r>
-        <w:rPr>
-          <w:rFonts w:ascii="Calibri" w:hAnsi="Calibri" w:cs="Times New Roman"/>
-        </w:rPr>
-        <w:t xml:space="preserve"> </w:t>
-      </w:r>
-      <w:r>
-        <w:rPr>
-          <w:rFonts w:ascii="Calibri" w:hAnsi="Calibri" w:cs="Times New Roman"/>
-        </w:rPr>
-        <w:sym w:font="Wingdings" w:char="F0DF"/>
-      </w:r>
-      <w:r>
-        <w:rPr>
-          <w:rFonts w:ascii="Calibri" w:hAnsi="Calibri" w:cs="Times New Roman"/>
-        </w:rPr>
-        <w:t xml:space="preserve"> 2</w:t>
-      </w:r>
-    </w:p>
-    <w:p>
-      <w:pPr>
-        <w:ind w:left="540"/>
-        <w:rPr>
-          <w:rFonts w:ascii="Calibri" w:hAnsi="Calibri" w:cs="Times New Roman"/>
-        </w:rPr>
-      </w:pPr>
-      <w:proofErr w:type="spellStart"/>
-      <w:r>
-        <w:rPr>
-          <w:rFonts w:ascii="Calibri" w:hAnsi="Calibri" w:cs="Times New Roman"/>
-        </w:rPr>
-        <w:t>actualValue</w:t>
-      </w:r>
-      <w:r>
-        <w:rPr>
-          <w:rFonts w:ascii="Calibri" w:hAnsi="Calibri" w:cs="Times New Roman"/>
-        </w:rPr>
-        <w:t>MovePoint</w:t>
-      </w:r>
-      <w:proofErr w:type="spellEnd"/>
-      <w:r>
-        <w:rPr>
-          <w:rFonts w:ascii="Calibri" w:hAnsi="Calibri" w:cs="Times New Roman"/>
-        </w:rPr>
-        <w:t xml:space="preserve"> </w:t>
-      </w:r>
-      <w:r>
-        <w:rPr>
-          <w:rFonts w:ascii="Calibri" w:hAnsi="Calibri" w:cs="Times New Roman"/>
-        </w:rPr>
-        <w:sym w:font="Wingdings" w:char="F0DF"/>
-      </w:r>
-      <w:r>
-        <w:rPr>
-          <w:rFonts w:ascii="Calibri" w:hAnsi="Calibri" w:cs="Times New Roman"/>
-        </w:rPr>
-        <w:t xml:space="preserve"> </w:t>
-      </w:r>
-      <w:proofErr w:type="spellStart"/>
-      <w:r>
-        <w:rPr>
-          <w:rFonts w:ascii="Calibri" w:hAnsi="Calibri" w:cs="Times New Roman"/>
-        </w:rPr>
-        <w:t>robot.movementPoint</w:t>
-      </w:r>
-      <w:proofErr w:type="spellEnd"/>
-    </w:p>
-    <w:p>
-      <w:pPr>
-        <w:ind w:left="540"/>
-        <w:rPr>
-          <w:rFonts w:ascii="Calibri" w:hAnsi="Calibri" w:cs="Times New Roman"/>
-        </w:rPr>
-      </w:pPr>
-      <w:r>
-        <w:rPr>
-          <w:rFonts w:ascii="Calibri" w:hAnsi="Calibri" w:cs="Times New Roman"/>
-        </w:rPr>
-        <w:t xml:space="preserve">assert if </w:t>
-      </w:r>
-      <w:proofErr w:type="spellStart"/>
-      <w:r>
-        <w:rPr>
-          <w:rFonts w:ascii="Calibri" w:hAnsi="Calibri" w:cs="Times New Roman"/>
-        </w:rPr>
-        <w:t>actualValue</w:t>
-      </w:r>
-      <w:r>
-        <w:rPr>
-          <w:rFonts w:ascii="Calibri" w:hAnsi="Calibri" w:cs="Times New Roman"/>
-        </w:rPr>
-        <w:t>MovePoint</w:t>
-      </w:r>
-      <w:proofErr w:type="spellEnd"/>
-      <w:r>
-        <w:rPr>
-          <w:rFonts w:ascii="Calibri" w:hAnsi="Calibri" w:cs="Times New Roman"/>
-        </w:rPr>
-        <w:t xml:space="preserve"> and </w:t>
-      </w:r>
-      <w:proofErr w:type="spellStart"/>
-      <w:r>
-        <w:rPr>
-          <w:rFonts w:ascii="Calibri" w:hAnsi="Calibri" w:cs="Times New Roman"/>
-        </w:rPr>
-        <w:t>excpect</w:t>
-      </w:r>
-      <w:r>
-        <w:rPr>
-          <w:rFonts w:ascii="Calibri" w:hAnsi="Calibri" w:cs="Times New Roman"/>
-        </w:rPr>
-        <w:t>e</w:t>
-      </w:r>
-      <w:r>
-        <w:rPr>
-          <w:rFonts w:ascii="Calibri" w:hAnsi="Calibri" w:cs="Times New Roman"/>
-        </w:rPr>
-        <w:t>dValue</w:t>
-      </w:r>
-      <w:r>
-        <w:rPr>
-          <w:rFonts w:ascii="Calibri" w:hAnsi="Calibri" w:cs="Times New Roman"/>
-        </w:rPr>
-        <w:t>MovePoint</w:t>
-      </w:r>
-      <w:proofErr w:type="spellEnd"/>
-      <w:r>
-        <w:rPr>
-          <w:rFonts w:ascii="Calibri" w:hAnsi="Calibri" w:cs="Times New Roman"/>
-        </w:rPr>
-        <w:t xml:space="preserve"> </w:t>
-      </w:r>
-      <w:r>
-        <w:rPr>
-          <w:rFonts w:ascii="Calibri" w:hAnsi="Calibri" w:cs="Times New Roman"/>
-        </w:rPr>
-        <w:t>are equal</w:t>
-      </w:r>
-    </w:p>
-    <w:p>
-      <w:pPr>
-        <w:ind w:left="540"/>
-        <w:rPr>
-          <w:rFonts w:ascii="Calibri" w:hAnsi="Calibri" w:cs="Times New Roman"/>
-        </w:rPr>
-      </w:pPr>
-      <w:proofErr w:type="spellStart"/>
-      <w:r>
-        <w:rPr>
-          <w:rFonts w:ascii="Calibri" w:hAnsi="Calibri" w:cs="Times New Roman"/>
-        </w:rPr>
-        <w:t>expectedValueCoor</w:t>
-      </w:r>
-      <w:proofErr w:type="spellEnd"/>
-      <w:r>
-        <w:rPr>
-          <w:rFonts w:ascii="Calibri" w:hAnsi="Calibri" w:cs="Times New Roman"/>
-        </w:rPr>
-        <w:t xml:space="preserve"> </w:t>
-      </w:r>
-      <w:r>
-        <w:rPr>
-          <w:rFonts w:ascii="Calibri" w:hAnsi="Calibri" w:cs="Times New Roman"/>
-        </w:rPr>
-        <w:sym w:font="Wingdings" w:char="F0DF"/>
-      </w:r>
-      <w:r>
-        <w:rPr>
-          <w:rFonts w:ascii="Calibri" w:hAnsi="Calibri" w:cs="Times New Roman"/>
-        </w:rPr>
-        <w:t xml:space="preserve"> </w:t>
-      </w:r>
-      <w:proofErr w:type="spellStart"/>
-      <w:r>
-        <w:rPr>
-          <w:rFonts w:ascii="Calibri" w:hAnsi="Calibri" w:cs="Times New Roman"/>
-        </w:rPr>
-        <w:t>coor</w:t>
-      </w:r>
-      <w:proofErr w:type="spellEnd"/>
-    </w:p>
-    <w:p>
-      <w:pPr>
-        <w:ind w:left="540"/>
-        <w:rPr>
-          <w:rFonts w:ascii="Calibri" w:hAnsi="Calibri" w:cs="Times New Roman"/>
-        </w:rPr>
-      </w:pPr>
-      <w:proofErr w:type="spellStart"/>
-      <w:r>
-        <w:rPr>
-          <w:rFonts w:ascii="Calibri" w:hAnsi="Calibri" w:cs="Times New Roman"/>
-        </w:rPr>
-        <w:lastRenderedPageBreak/>
-        <w:t>actualValueCoor</w:t>
-      </w:r>
-      <w:proofErr w:type="spellEnd"/>
-      <w:r>
-        <w:rPr>
-          <w:rFonts w:ascii="Calibri" w:hAnsi="Calibri" w:cs="Times New Roman"/>
-        </w:rPr>
-        <w:t xml:space="preserve"> </w:t>
-      </w:r>
-      <w:r>
-        <w:rPr>
-          <w:rFonts w:ascii="Calibri" w:hAnsi="Calibri" w:cs="Times New Roman"/>
-        </w:rPr>
-        <w:sym w:font="Wingdings" w:char="F0DF"/>
-      </w:r>
-      <w:r>
-        <w:rPr>
-          <w:rFonts w:ascii="Calibri" w:hAnsi="Calibri" w:cs="Times New Roman"/>
-        </w:rPr>
-        <w:t xml:space="preserve"> </w:t>
-      </w:r>
-      <w:proofErr w:type="spellStart"/>
-      <w:r>
-        <w:rPr>
-          <w:rFonts w:ascii="Calibri" w:hAnsi="Calibri" w:cs="Times New Roman"/>
-        </w:rPr>
-        <w:t>robot.coor</w:t>
-      </w:r>
-      <w:proofErr w:type="spellEnd"/>
-    </w:p>
-    <w:p>
-      <w:pPr>
-        <w:ind w:left="540"/>
-        <w:rPr>
-          <w:rFonts w:ascii="Calibri" w:hAnsi="Calibri" w:cs="Times New Roman"/>
-        </w:rPr>
-      </w:pPr>
-      <w:r>
-        <w:rPr>
-          <w:rFonts w:ascii="Calibri" w:hAnsi="Calibri" w:cs="Times New Roman"/>
-        </w:rPr>
-        <w:t xml:space="preserve">assert if </w:t>
-      </w:r>
-      <w:proofErr w:type="spellStart"/>
-      <w:r>
-        <w:rPr>
-          <w:rFonts w:ascii="Calibri" w:hAnsi="Calibri" w:cs="Times New Roman"/>
-        </w:rPr>
-        <w:t>actualValueCoor</w:t>
-      </w:r>
-      <w:proofErr w:type="spellEnd"/>
-      <w:r>
-        <w:rPr>
-          <w:rFonts w:ascii="Calibri" w:hAnsi="Calibri" w:cs="Times New Roman"/>
-        </w:rPr>
-        <w:t xml:space="preserve"> </w:t>
-      </w:r>
-      <w:r>
-        <w:rPr>
-          <w:rFonts w:ascii="Calibri" w:hAnsi="Calibri" w:cs="Times New Roman"/>
-        </w:rPr>
-        <w:t xml:space="preserve">and </w:t>
-      </w:r>
-      <w:proofErr w:type="spellStart"/>
-      <w:r>
-        <w:rPr>
-          <w:rFonts w:ascii="Calibri" w:hAnsi="Calibri" w:cs="Times New Roman"/>
-        </w:rPr>
-        <w:t>expectedValueCoor</w:t>
-      </w:r>
-      <w:proofErr w:type="spellEnd"/>
-      <w:r>
-        <w:rPr>
-          <w:rFonts w:ascii="Calibri" w:hAnsi="Calibri" w:cs="Times New Roman"/>
-        </w:rPr>
-        <w:t xml:space="preserve"> </w:t>
+        <w:t xml:space="preserve">and expectedValueCoor </w:t>
       </w:r>
       <w:r>
         <w:rPr>
@@ -3772,21 +3056,7 @@
         <w:rPr>
           <w:rFonts w:ascii="Calibri" w:hAnsi="Calibri" w:cs="Times New Roman"/>
         </w:rPr>
-        <w:t xml:space="preserve">case 2: the robot has no </w:t>
-      </w:r>
-      <w:proofErr w:type="spellStart"/>
-      <w:r>
-        <w:rPr>
-          <w:rFonts w:ascii="Calibri" w:hAnsi="Calibri" w:cs="Times New Roman"/>
-        </w:rPr>
-        <w:t>movementPoint</w:t>
-      </w:r>
-      <w:proofErr w:type="spellEnd"/>
-      <w:r>
-        <w:rPr>
-          <w:rFonts w:ascii="Calibri" w:hAnsi="Calibri" w:cs="Times New Roman"/>
-        </w:rPr>
-        <w:t>, then robot cannot move, nothing to be changed</w:t>
+        <w:t>case 2: the robot has no movementPoint, then robot cannot move, nothing to be changed</w:t>
       </w:r>
     </w:p>
     <w:p>
@@ -3796,14 +3066,260 @@
           <w:rFonts w:ascii="Calibri" w:hAnsi="Calibri" w:cs="Times New Roman"/>
         </w:rPr>
       </w:pPr>
-      <w:proofErr w:type="spellStart"/>
-      <w:r>
-        <w:rPr>
-          <w:rFonts w:ascii="Calibri" w:hAnsi="Calibri" w:cs="Times New Roman"/>
-        </w:rPr>
-        <w:t>robot.movementPoint</w:t>
-      </w:r>
-      <w:proofErr w:type="spellEnd"/>
+      <w:r>
+        <w:rPr>
+          <w:rFonts w:ascii="Calibri" w:hAnsi="Calibri" w:cs="Times New Roman"/>
+        </w:rPr>
+        <w:t xml:space="preserve">robot.movementPoint </w:t>
+      </w:r>
+      <w:r>
+        <w:rPr>
+          <w:rFonts w:ascii="Calibri" w:hAnsi="Calibri" w:cs="Times New Roman"/>
+        </w:rPr>
+        <w:sym w:font="Wingdings" w:char="F0DF"/>
+      </w:r>
+      <w:r>
+        <w:rPr>
+          <w:rFonts w:ascii="Calibri" w:hAnsi="Calibri" w:cs="Times New Roman"/>
+        </w:rPr>
+        <w:t xml:space="preserve"> 0</w:t>
+      </w:r>
+    </w:p>
+    <w:p>
+      <w:pPr>
+        <w:ind w:left="540"/>
+        <w:rPr>
+          <w:rFonts w:ascii="Calibri" w:hAnsi="Calibri" w:cs="Times New Roman"/>
+        </w:rPr>
+      </w:pPr>
+      <w:r>
+        <w:rPr>
+          <w:rFonts w:ascii="Calibri" w:hAnsi="Calibri" w:cs="Times New Roman"/>
+        </w:rPr>
+        <w:t>robot.</w:t>
+      </w:r>
+      <w:r>
+        <w:rPr>
+          <w:rFonts w:ascii="Calibri" w:hAnsi="Calibri" w:cs="Times New Roman"/>
+        </w:rPr>
+        <w:t>move</w:t>
+      </w:r>
+      <w:r>
+        <w:rPr>
+          <w:rFonts w:ascii="Calibri" w:hAnsi="Calibri" w:cs="Times New Roman"/>
+        </w:rPr>
+        <w:t>(</w:t>
+      </w:r>
+      <w:r>
+        <w:rPr>
+          <w:rFonts w:ascii="Calibri" w:hAnsi="Calibri" w:cs="Times New Roman"/>
+        </w:rPr>
+        <w:t>coor</w:t>
+      </w:r>
+      <w:r>
+        <w:rPr>
+          <w:rFonts w:ascii="Calibri" w:hAnsi="Calibri" w:cs="Times New Roman"/>
+        </w:rPr>
+        <w:t>)</w:t>
+      </w:r>
+    </w:p>
+    <w:p>
+      <w:pPr>
+        <w:ind w:left="540"/>
+        <w:rPr>
+          <w:rFonts w:ascii="Calibri" w:hAnsi="Calibri" w:cs="Times New Roman"/>
+        </w:rPr>
+      </w:pPr>
+      <w:r>
+        <w:rPr>
+          <w:rFonts w:ascii="Calibri" w:hAnsi="Calibri" w:cs="Times New Roman"/>
+        </w:rPr>
+        <w:t>excpect</w:t>
+      </w:r>
+      <w:r>
+        <w:rPr>
+          <w:rFonts w:ascii="Calibri" w:hAnsi="Calibri" w:cs="Times New Roman"/>
+        </w:rPr>
+        <w:t>e</w:t>
+      </w:r>
+      <w:r>
+        <w:rPr>
+          <w:rFonts w:ascii="Calibri" w:hAnsi="Calibri" w:cs="Times New Roman"/>
+        </w:rPr>
+        <w:t>dValue</w:t>
+      </w:r>
+      <w:r>
+        <w:rPr>
+          <w:rFonts w:ascii="Calibri" w:hAnsi="Calibri" w:cs="Times New Roman"/>
+        </w:rPr>
+        <w:t xml:space="preserve">MovePoint </w:t>
+      </w:r>
+      <w:r>
+        <w:rPr>
+          <w:rFonts w:ascii="Calibri" w:hAnsi="Calibri" w:cs="Times New Roman"/>
+        </w:rPr>
+        <w:sym w:font="Wingdings" w:char="F0DF"/>
+      </w:r>
+      <w:r>
+        <w:rPr>
+          <w:rFonts w:ascii="Calibri" w:hAnsi="Calibri" w:cs="Times New Roman"/>
+        </w:rPr>
+        <w:t xml:space="preserve"> 0</w:t>
+      </w:r>
+    </w:p>
+    <w:p>
+      <w:pPr>
+        <w:ind w:left="540"/>
+        <w:rPr>
+          <w:rFonts w:ascii="Calibri" w:hAnsi="Calibri" w:cs="Times New Roman"/>
+        </w:rPr>
+      </w:pPr>
+      <w:r>
+        <w:rPr>
+          <w:rFonts w:ascii="Calibri" w:hAnsi="Calibri" w:cs="Times New Roman"/>
+        </w:rPr>
+        <w:t>actualValue</w:t>
+      </w:r>
+      <w:r>
+        <w:rPr>
+          <w:rFonts w:ascii="Calibri" w:hAnsi="Calibri" w:cs="Times New Roman"/>
+        </w:rPr>
+        <w:t xml:space="preserve">MovePoint </w:t>
+      </w:r>
+      <w:r>
+        <w:rPr>
+          <w:rFonts w:ascii="Calibri" w:hAnsi="Calibri" w:cs="Times New Roman"/>
+        </w:rPr>
+        <w:sym w:font="Wingdings" w:char="F0DF"/>
+      </w:r>
+      <w:r>
+        <w:rPr>
+          <w:rFonts w:ascii="Calibri" w:hAnsi="Calibri" w:cs="Times New Roman"/>
+        </w:rPr>
+        <w:t xml:space="preserve"> robot.movementPoint</w:t>
+      </w:r>
+    </w:p>
+    <w:p>
+      <w:pPr>
+        <w:ind w:left="540"/>
+        <w:rPr>
+          <w:rFonts w:ascii="Calibri" w:hAnsi="Calibri" w:cs="Times New Roman"/>
+        </w:rPr>
+      </w:pPr>
+      <w:r>
+        <w:rPr>
+          <w:rFonts w:ascii="Calibri" w:hAnsi="Calibri" w:cs="Times New Roman"/>
+        </w:rPr>
+        <w:t>assert if actualValue</w:t>
+      </w:r>
+      <w:r>
+        <w:rPr>
+          <w:rFonts w:ascii="Calibri" w:hAnsi="Calibri" w:cs="Times New Roman"/>
+        </w:rPr>
+        <w:t xml:space="preserve">MovePoint and </w:t>
+      </w:r>
+      <w:r>
+        <w:rPr>
+          <w:rFonts w:ascii="Calibri" w:hAnsi="Calibri" w:cs="Times New Roman"/>
+        </w:rPr>
+        <w:t>excpect</w:t>
+      </w:r>
+      <w:r>
+        <w:rPr>
+          <w:rFonts w:ascii="Calibri" w:hAnsi="Calibri" w:cs="Times New Roman"/>
+        </w:rPr>
+        <w:t>e</w:t>
+      </w:r>
+      <w:r>
+        <w:rPr>
+          <w:rFonts w:ascii="Calibri" w:hAnsi="Calibri" w:cs="Times New Roman"/>
+        </w:rPr>
+        <w:t>dValue</w:t>
+      </w:r>
+      <w:r>
+        <w:rPr>
+          <w:rFonts w:ascii="Calibri" w:hAnsi="Calibri" w:cs="Times New Roman"/>
+        </w:rPr>
+        <w:t xml:space="preserve">MovePoint </w:t>
+      </w:r>
+      <w:r>
+        <w:rPr>
+          <w:rFonts w:ascii="Calibri" w:hAnsi="Calibri" w:cs="Times New Roman"/>
+        </w:rPr>
+        <w:t>are equal</w:t>
+      </w:r>
+    </w:p>
+    <w:p>
+      <w:pPr>
+        <w:ind w:left="540"/>
+        <w:rPr>
+          <w:rFonts w:ascii="Calibri" w:hAnsi="Calibri" w:cs="Times New Roman"/>
+        </w:rPr>
+      </w:pPr>
+      <w:r>
+        <w:rPr>
+          <w:rFonts w:ascii="Calibri" w:hAnsi="Calibri" w:cs="Times New Roman"/>
+        </w:rPr>
+        <w:t xml:space="preserve">expectedValueCoor </w:t>
+      </w:r>
+      <w:r>
+        <w:rPr>
+          <w:rFonts w:ascii="Calibri" w:hAnsi="Calibri" w:cs="Times New Roman"/>
+        </w:rPr>
+        <w:sym w:font="Wingdings" w:char="F0DF"/>
+      </w:r>
+      <w:r>
+        <w:rPr>
+          <w:rFonts w:ascii="Calibri" w:hAnsi="Calibri" w:cs="Times New Roman"/>
+        </w:rPr>
+        <w:t xml:space="preserve"> robot.coor</w:t>
+      </w:r>
+    </w:p>
+    <w:p>
+      <w:pPr>
+        <w:ind w:left="540"/>
+        <w:rPr>
+          <w:rFonts w:ascii="Calibri" w:hAnsi="Calibri" w:cs="Times New Roman"/>
+        </w:rPr>
+      </w:pPr>
+      <w:r>
+        <w:rPr>
+          <w:rFonts w:ascii="Calibri" w:hAnsi="Calibri" w:cs="Times New Roman"/>
+        </w:rPr>
+        <w:t xml:space="preserve">actualValueCoor </w:t>
+      </w:r>
+      <w:r>
+        <w:rPr>
+          <w:rFonts w:ascii="Calibri" w:hAnsi="Calibri" w:cs="Times New Roman"/>
+        </w:rPr>
+        <w:sym w:font="Wingdings" w:char="F0DF"/>
+      </w:r>
+      <w:r>
+        <w:rPr>
+          <w:rFonts w:ascii="Calibri" w:hAnsi="Calibri" w:cs="Times New Roman"/>
+        </w:rPr>
+        <w:t xml:space="preserve"> robot.coor</w:t>
+      </w:r>
+    </w:p>
+    <w:p>
+      <w:pPr>
+        <w:ind w:left="540"/>
+        <w:rPr>
+          <w:rFonts w:ascii="Calibri" w:hAnsi="Calibri" w:cs="Times New Roman"/>
+        </w:rPr>
+      </w:pPr>
+      <w:r>
+        <w:rPr>
+          <w:rFonts w:ascii="Calibri" w:hAnsi="Calibri" w:cs="Times New Roman"/>
+        </w:rPr>
+        <w:t xml:space="preserve">assert if </w:t>
+      </w:r>
+      <w:r>
+        <w:rPr>
+          <w:rFonts w:ascii="Calibri" w:hAnsi="Calibri" w:cs="Times New Roman"/>
+        </w:rPr>
+        <w:t>actualValueCoor</w:t>
+      </w:r>
       <w:r>
         <w:rPr>
           <w:rFonts w:ascii="Calibri" w:hAnsi="Calibri" w:cs="Times New Roman"/>
@@ -3814,361 +3330,7 @@
         <w:rPr>
           <w:rFonts w:ascii="Calibri" w:hAnsi="Calibri" w:cs="Times New Roman"/>
         </w:rPr>
-        <w:sym w:font="Wingdings" w:char="F0DF"/>
-      </w:r>
-      <w:r>
-        <w:rPr>
-          <w:rFonts w:ascii="Calibri" w:hAnsi="Calibri" w:cs="Times New Roman"/>
-        </w:rPr>
-        <w:t xml:space="preserve"> 0</w:t>
-      </w:r>
-    </w:p>
-    <w:p>
-      <w:pPr>
-        <w:ind w:left="540"/>
-        <w:rPr>
-          <w:rFonts w:ascii="Calibri" w:hAnsi="Calibri" w:cs="Times New Roman"/>
-        </w:rPr>
-      </w:pPr>
-      <w:proofErr w:type="spellStart"/>
-      <w:proofErr w:type="gramStart"/>
-      <w:r>
-        <w:rPr>
-          <w:rFonts w:ascii="Calibri" w:hAnsi="Calibri" w:cs="Times New Roman"/>
-        </w:rPr>
-        <w:t>robot.</w:t>
-      </w:r>
-      <w:r>
-        <w:rPr>
-          <w:rFonts w:ascii="Calibri" w:hAnsi="Calibri" w:cs="Times New Roman"/>
-        </w:rPr>
-        <w:t>move</w:t>
-      </w:r>
-      <w:proofErr w:type="spellEnd"/>
-      <w:proofErr w:type="gramEnd"/>
-      <w:r>
-        <w:rPr>
-          <w:rFonts w:ascii="Calibri" w:hAnsi="Calibri" w:cs="Times New Roman"/>
-        </w:rPr>
-        <w:t>(</w:t>
-      </w:r>
-      <w:proofErr w:type="spellStart"/>
-      <w:r>
-        <w:rPr>
-          <w:rFonts w:ascii="Calibri" w:hAnsi="Calibri" w:cs="Times New Roman"/>
-        </w:rPr>
-        <w:t>coor</w:t>
-      </w:r>
-      <w:proofErr w:type="spellEnd"/>
-      <w:r>
-        <w:rPr>
-          <w:rFonts w:ascii="Calibri" w:hAnsi="Calibri" w:cs="Times New Roman"/>
-        </w:rPr>
-        <w:t>)</w:t>
-      </w:r>
-    </w:p>
-    <w:p>
-      <w:pPr>
-        <w:ind w:left="540"/>
-        <w:rPr>
-          <w:rFonts w:ascii="Calibri" w:hAnsi="Calibri" w:cs="Times New Roman"/>
-        </w:rPr>
-      </w:pPr>
-      <w:proofErr w:type="spellStart"/>
-      <w:r>
-        <w:rPr>
-          <w:rFonts w:ascii="Calibri" w:hAnsi="Calibri" w:cs="Times New Roman"/>
-        </w:rPr>
-        <w:t>excpect</w:t>
-      </w:r>
-      <w:r>
-        <w:rPr>
-          <w:rFonts w:ascii="Calibri" w:hAnsi="Calibri" w:cs="Times New Roman"/>
-        </w:rPr>
-        <w:t>e</w:t>
-      </w:r>
-      <w:r>
-        <w:rPr>
-          <w:rFonts w:ascii="Calibri" w:hAnsi="Calibri" w:cs="Times New Roman"/>
-        </w:rPr>
-        <w:t>dValue</w:t>
-      </w:r>
-      <w:r>
-        <w:rPr>
-          <w:rFonts w:ascii="Calibri" w:hAnsi="Calibri" w:cs="Times New Roman"/>
-        </w:rPr>
-        <w:t>MovePoint</w:t>
-      </w:r>
-      <w:proofErr w:type="spellEnd"/>
-      <w:r>
-        <w:rPr>
-          <w:rFonts w:ascii="Calibri" w:hAnsi="Calibri" w:cs="Times New Roman"/>
-        </w:rPr>
-        <w:t xml:space="preserve"> </w:t>
-      </w:r>
-      <w:r>
-        <w:rPr>
-          <w:rFonts w:ascii="Calibri" w:hAnsi="Calibri" w:cs="Times New Roman"/>
-        </w:rPr>
-        <w:sym w:font="Wingdings" w:char="F0DF"/>
-      </w:r>
-      <w:r>
-        <w:rPr>
-          <w:rFonts w:ascii="Calibri" w:hAnsi="Calibri" w:cs="Times New Roman"/>
-        </w:rPr>
-        <w:t xml:space="preserve"> 0</w:t>
-      </w:r>
-    </w:p>
-    <w:p>
-      <w:pPr>
-        <w:ind w:left="540"/>
-        <w:rPr>
-          <w:rFonts w:ascii="Calibri" w:hAnsi="Calibri" w:cs="Times New Roman"/>
-        </w:rPr>
-      </w:pPr>
-      <w:proofErr w:type="spellStart"/>
-      <w:r>
-        <w:rPr>
-          <w:rFonts w:ascii="Calibri" w:hAnsi="Calibri" w:cs="Times New Roman"/>
-        </w:rPr>
-        <w:t>actualValue</w:t>
-      </w:r>
-      <w:r>
-        <w:rPr>
-          <w:rFonts w:ascii="Calibri" w:hAnsi="Calibri" w:cs="Times New Roman"/>
-        </w:rPr>
-        <w:t>MovePoint</w:t>
-      </w:r>
-      <w:proofErr w:type="spellEnd"/>
-      <w:r>
-        <w:rPr>
-          <w:rFonts w:ascii="Calibri" w:hAnsi="Calibri" w:cs="Times New Roman"/>
-        </w:rPr>
-        <w:t xml:space="preserve"> </w:t>
-      </w:r>
-      <w:r>
-        <w:rPr>
-          <w:rFonts w:ascii="Calibri" w:hAnsi="Calibri" w:cs="Times New Roman"/>
-        </w:rPr>
-        <w:sym w:font="Wingdings" w:char="F0DF"/>
-      </w:r>
-      <w:r>
-        <w:rPr>
-          <w:rFonts w:ascii="Calibri" w:hAnsi="Calibri" w:cs="Times New Roman"/>
-        </w:rPr>
-        <w:t xml:space="preserve"> </w:t>
-      </w:r>
-      <w:proofErr w:type="spellStart"/>
-      <w:r>
-        <w:rPr>
-          <w:rFonts w:ascii="Calibri" w:hAnsi="Calibri" w:cs="Times New Roman"/>
-        </w:rPr>
-        <w:t>robot.movementPoint</w:t>
-      </w:r>
-      <w:proofErr w:type="spellEnd"/>
-    </w:p>
-    <w:p>
-      <w:pPr>
-        <w:ind w:left="540"/>
-        <w:rPr>
-          <w:rFonts w:ascii="Calibri" w:hAnsi="Calibri" w:cs="Times New Roman"/>
-        </w:rPr>
-      </w:pPr>
-      <w:r>
-        <w:rPr>
-          <w:rFonts w:ascii="Calibri" w:hAnsi="Calibri" w:cs="Times New Roman"/>
-        </w:rPr>
-        <w:t xml:space="preserve">assert if </w:t>
-      </w:r>
-      <w:proofErr w:type="spellStart"/>
-      <w:r>
-        <w:rPr>
-          <w:rFonts w:ascii="Calibri" w:hAnsi="Calibri" w:cs="Times New Roman"/>
-        </w:rPr>
-        <w:t>actualValue</w:t>
-      </w:r>
-      <w:r>
-        <w:rPr>
-          <w:rFonts w:ascii="Calibri" w:hAnsi="Calibri" w:cs="Times New Roman"/>
-        </w:rPr>
-        <w:t>MovePoint</w:t>
-      </w:r>
-      <w:proofErr w:type="spellEnd"/>
-      <w:r>
-        <w:rPr>
-          <w:rFonts w:ascii="Calibri" w:hAnsi="Calibri" w:cs="Times New Roman"/>
-        </w:rPr>
-        <w:t xml:space="preserve"> and </w:t>
-      </w:r>
-      <w:proofErr w:type="spellStart"/>
-      <w:r>
-        <w:rPr>
-          <w:rFonts w:ascii="Calibri" w:hAnsi="Calibri" w:cs="Times New Roman"/>
-        </w:rPr>
-        <w:t>excpect</w:t>
-      </w:r>
-      <w:r>
-        <w:rPr>
-          <w:rFonts w:ascii="Calibri" w:hAnsi="Calibri" w:cs="Times New Roman"/>
-        </w:rPr>
-        <w:t>e</w:t>
-      </w:r>
-      <w:r>
-        <w:rPr>
-          <w:rFonts w:ascii="Calibri" w:hAnsi="Calibri" w:cs="Times New Roman"/>
-        </w:rPr>
-        <w:t>dValue</w:t>
-      </w:r>
-      <w:r>
-        <w:rPr>
-          <w:rFonts w:ascii="Calibri" w:hAnsi="Calibri" w:cs="Times New Roman"/>
-        </w:rPr>
-        <w:t>MovePoint</w:t>
-      </w:r>
-      <w:proofErr w:type="spellEnd"/>
-      <w:r>
-        <w:rPr>
-          <w:rFonts w:ascii="Calibri" w:hAnsi="Calibri" w:cs="Times New Roman"/>
-        </w:rPr>
-        <w:t xml:space="preserve"> </w:t>
-      </w:r>
-      <w:r>
-        <w:rPr>
-          <w:rFonts w:ascii="Calibri" w:hAnsi="Calibri" w:cs="Times New Roman"/>
-        </w:rPr>
-        <w:t>are equal</w:t>
-      </w:r>
-    </w:p>
-    <w:p>
-      <w:pPr>
-        <w:ind w:left="540"/>
-        <w:rPr>
-          <w:rFonts w:ascii="Calibri" w:hAnsi="Calibri" w:cs="Times New Roman"/>
-        </w:rPr>
-      </w:pPr>
-      <w:proofErr w:type="spellStart"/>
-      <w:r>
-        <w:rPr>
-          <w:rFonts w:ascii="Calibri" w:hAnsi="Calibri" w:cs="Times New Roman"/>
-        </w:rPr>
-        <w:t>expectedValueCoor</w:t>
-      </w:r>
-      <w:proofErr w:type="spellEnd"/>
-      <w:r>
-        <w:rPr>
-          <w:rFonts w:ascii="Calibri" w:hAnsi="Calibri" w:cs="Times New Roman"/>
-        </w:rPr>
-        <w:t xml:space="preserve"> </w:t>
-      </w:r>
-      <w:r>
-        <w:rPr>
-          <w:rFonts w:ascii="Calibri" w:hAnsi="Calibri" w:cs="Times New Roman"/>
-        </w:rPr>
-        <w:sym w:font="Wingdings" w:char="F0DF"/>
-      </w:r>
-      <w:r>
-        <w:rPr>
-          <w:rFonts w:ascii="Calibri" w:hAnsi="Calibri" w:cs="Times New Roman"/>
-        </w:rPr>
-        <w:t xml:space="preserve"> </w:t>
-      </w:r>
-      <w:proofErr w:type="spellStart"/>
-      <w:r>
-        <w:rPr>
-          <w:rFonts w:ascii="Calibri" w:hAnsi="Calibri" w:cs="Times New Roman"/>
-        </w:rPr>
-        <w:t>robot.coor</w:t>
-      </w:r>
-      <w:proofErr w:type="spellEnd"/>
-    </w:p>
-    <w:p>
-      <w:pPr>
-        <w:ind w:left="540"/>
-        <w:rPr>
-          <w:rFonts w:ascii="Calibri" w:hAnsi="Calibri" w:cs="Times New Roman"/>
-        </w:rPr>
-      </w:pPr>
-      <w:proofErr w:type="spellStart"/>
-      <w:r>
-        <w:rPr>
-          <w:rFonts w:ascii="Calibri" w:hAnsi="Calibri" w:cs="Times New Roman"/>
-        </w:rPr>
-        <w:t>actualValueCoor</w:t>
-      </w:r>
-      <w:proofErr w:type="spellEnd"/>
-      <w:r>
-        <w:rPr>
-          <w:rFonts w:ascii="Calibri" w:hAnsi="Calibri" w:cs="Times New Roman"/>
-        </w:rPr>
-        <w:t xml:space="preserve"> </w:t>
-      </w:r>
-      <w:r>
-        <w:rPr>
-          <w:rFonts w:ascii="Calibri" w:hAnsi="Calibri" w:cs="Times New Roman"/>
-        </w:rPr>
-        <w:sym w:font="Wingdings" w:char="F0DF"/>
-      </w:r>
-      <w:r>
-        <w:rPr>
-          <w:rFonts w:ascii="Calibri" w:hAnsi="Calibri" w:cs="Times New Roman"/>
-        </w:rPr>
-        <w:t xml:space="preserve"> </w:t>
-      </w:r>
-      <w:proofErr w:type="spellStart"/>
-      <w:r>
-        <w:rPr>
-          <w:rFonts w:ascii="Calibri" w:hAnsi="Calibri" w:cs="Times New Roman"/>
-        </w:rPr>
-        <w:t>robot.coor</w:t>
-      </w:r>
-      <w:proofErr w:type="spellEnd"/>
-    </w:p>
-    <w:p>
-      <w:pPr>
-        <w:ind w:left="540"/>
-        <w:rPr>
-          <w:rFonts w:ascii="Calibri" w:hAnsi="Calibri" w:cs="Times New Roman"/>
-        </w:rPr>
-      </w:pPr>
-      <w:r>
-        <w:rPr>
-          <w:rFonts w:ascii="Calibri" w:hAnsi="Calibri" w:cs="Times New Roman"/>
-        </w:rPr>
-        <w:t xml:space="preserve">assert if </w:t>
-      </w:r>
-      <w:proofErr w:type="spellStart"/>
-      <w:r>
-        <w:rPr>
-          <w:rFonts w:ascii="Calibri" w:hAnsi="Calibri" w:cs="Times New Roman"/>
-        </w:rPr>
-        <w:t>actualValueCoor</w:t>
-      </w:r>
-      <w:proofErr w:type="spellEnd"/>
-      <w:r>
-        <w:rPr>
-          <w:rFonts w:ascii="Calibri" w:hAnsi="Calibri" w:cs="Times New Roman"/>
-        </w:rPr>
-        <w:t xml:space="preserve"> </w:t>
-      </w:r>
-      <w:r>
-        <w:rPr>
-          <w:rFonts w:ascii="Calibri" w:hAnsi="Calibri" w:cs="Times New Roman"/>
-        </w:rPr>
-        <w:t xml:space="preserve">and </w:t>
-      </w:r>
-      <w:proofErr w:type="spellStart"/>
-      <w:r>
-        <w:rPr>
-          <w:rFonts w:ascii="Calibri" w:hAnsi="Calibri" w:cs="Times New Roman"/>
-        </w:rPr>
-        <w:t>expectedValueCoor</w:t>
-      </w:r>
-      <w:proofErr w:type="spellEnd"/>
-      <w:r>
-        <w:rPr>
-          <w:rFonts w:ascii="Calibri" w:hAnsi="Calibri" w:cs="Times New Roman"/>
-        </w:rPr>
-        <w:t xml:space="preserve"> </w:t>
+        <w:t xml:space="preserve">and expectedValueCoor </w:t>
       </w:r>
       <w:r>
         <w:rPr>
@@ -4186,39 +3348,16 @@
           <w:numId w:val="3"/>
         </w:numPr>
       </w:pPr>
-      <w:proofErr w:type="gramStart"/>
       <w:r>
         <w:t>shoot</w:t>
       </w:r>
       <w:r>
-        <w:t>(</w:t>
-      </w:r>
-      <w:proofErr w:type="spellStart"/>
-      <w:proofErr w:type="gramEnd"/>
-      <w:r>
-        <w:t>int</w:t>
-      </w:r>
-      <w:proofErr w:type="spellEnd"/>
-      <w:r>
-        <w:t xml:space="preserve"> distance): Coordinate </w:t>
-      </w:r>
-      <w:proofErr w:type="spellStart"/>
-      <w:r>
-        <w:t>coor</w:t>
-      </w:r>
-      <w:proofErr w:type="spellEnd"/>
-    </w:p>
-    <w:p>
-      <w:r>
-        <w:t xml:space="preserve">Summary: This unit test is to test </w:t>
-      </w:r>
-      <w:proofErr w:type="spellStart"/>
-      <w:r>
-        <w:t>Robot.shoot</w:t>
-      </w:r>
-      <w:proofErr w:type="spellEnd"/>
-      <w:r>
-        <w:t>() which receives a distance to shoot and returns the target coordinate.</w:t>
+        <w:t>(int distance): Coordinate coor</w:t>
+      </w:r>
+    </w:p>
+    <w:p>
+      <w:r>
+        <w:t>Summary: This unit test is to test Robot.shoot() which receives a distance to shoot and returns the target coordinate.</w:t>
       </w:r>
     </w:p>
     <w:p/>
@@ -4255,19 +3394,11 @@
           <w:rFonts w:ascii="Calibri" w:hAnsi="Calibri" w:cs="Times New Roman"/>
         </w:rPr>
       </w:pPr>
-      <w:proofErr w:type="spellStart"/>
-      <w:r>
-        <w:rPr>
-          <w:rFonts w:ascii="Calibri" w:hAnsi="Calibri" w:cs="Times New Roman"/>
-        </w:rPr>
-        <w:t>robot.coordinate.x</w:t>
-      </w:r>
-      <w:proofErr w:type="spellEnd"/>
-      <w:r>
-        <w:rPr>
-          <w:rFonts w:ascii="Calibri" w:hAnsi="Calibri" w:cs="Times New Roman"/>
-        </w:rPr>
-        <w:t xml:space="preserve"> </w:t>
+      <w:r>
+        <w:rPr>
+          <w:rFonts w:ascii="Calibri" w:hAnsi="Calibri" w:cs="Times New Roman"/>
+        </w:rPr>
+        <w:t xml:space="preserve">robot.coordinate.x </w:t>
       </w:r>
       <w:r>
         <w:rPr>
@@ -4289,19 +3420,11 @@
           <w:rFonts w:ascii="Calibri" w:hAnsi="Calibri" w:cs="Times New Roman"/>
         </w:rPr>
       </w:pPr>
-      <w:proofErr w:type="spellStart"/>
-      <w:r>
-        <w:rPr>
-          <w:rFonts w:ascii="Calibri" w:hAnsi="Calibri" w:cs="Times New Roman"/>
-        </w:rPr>
-        <w:t>robot.coordinate.y</w:t>
-      </w:r>
-      <w:proofErr w:type="spellEnd"/>
-      <w:r>
-        <w:rPr>
-          <w:rFonts w:ascii="Calibri" w:hAnsi="Calibri" w:cs="Times New Roman"/>
-        </w:rPr>
-        <w:t xml:space="preserve"> </w:t>
+      <w:r>
+        <w:rPr>
+          <w:rFonts w:ascii="Calibri" w:hAnsi="Calibri" w:cs="Times New Roman"/>
+        </w:rPr>
+        <w:t xml:space="preserve">robot.coordinate.y </w:t>
       </w:r>
       <w:r>
         <w:rPr>
@@ -4331,19 +3454,11 @@
           <w:rFonts w:ascii="Calibri" w:hAnsi="Calibri" w:cs="Times New Roman"/>
         </w:rPr>
       </w:pPr>
-      <w:proofErr w:type="spellStart"/>
-      <w:r>
-        <w:rPr>
-          <w:rFonts w:ascii="Calibri" w:hAnsi="Calibri" w:cs="Times New Roman"/>
-        </w:rPr>
-        <w:t>robot.coordinate.z</w:t>
-      </w:r>
-      <w:proofErr w:type="spellEnd"/>
-      <w:r>
-        <w:rPr>
-          <w:rFonts w:ascii="Calibri" w:hAnsi="Calibri" w:cs="Times New Roman"/>
-        </w:rPr>
-        <w:t xml:space="preserve"> </w:t>
+      <w:r>
+        <w:rPr>
+          <w:rFonts w:ascii="Calibri" w:hAnsi="Calibri" w:cs="Times New Roman"/>
+        </w:rPr>
+        <w:t xml:space="preserve">robot.coordinate.z </w:t>
       </w:r>
       <w:r>
         <w:rPr>
@@ -4365,19 +3480,11 @@
           <w:rFonts w:ascii="Calibri" w:hAnsi="Calibri" w:cs="Times New Roman"/>
         </w:rPr>
       </w:pPr>
-      <w:proofErr w:type="spellStart"/>
-      <w:r>
-        <w:rPr>
-          <w:rFonts w:ascii="Calibri" w:hAnsi="Calibri" w:cs="Times New Roman"/>
-        </w:rPr>
-        <w:t>robot.direction</w:t>
-      </w:r>
-      <w:proofErr w:type="spellEnd"/>
-      <w:r>
-        <w:rPr>
-          <w:rFonts w:ascii="Calibri" w:hAnsi="Calibri" w:cs="Times New Roman"/>
-        </w:rPr>
-        <w:t xml:space="preserve"> </w:t>
+      <w:r>
+        <w:rPr>
+          <w:rFonts w:ascii="Calibri" w:hAnsi="Calibri" w:cs="Times New Roman"/>
+        </w:rPr>
+        <w:t xml:space="preserve">robot.direction </w:t>
       </w:r>
       <w:r>
         <w:rPr>
@@ -4399,19 +3506,11 @@
           <w:rFonts w:ascii="Calibri" w:hAnsi="Calibri" w:cs="Times New Roman"/>
         </w:rPr>
       </w:pPr>
-      <w:proofErr w:type="spellStart"/>
-      <w:r>
-        <w:rPr>
-          <w:rFonts w:ascii="Calibri" w:hAnsi="Calibri" w:cs="Times New Roman"/>
-        </w:rPr>
-        <w:t>robot.hasShot</w:t>
-      </w:r>
-      <w:proofErr w:type="spellEnd"/>
-      <w:r>
-        <w:rPr>
-          <w:rFonts w:ascii="Calibri" w:hAnsi="Calibri" w:cs="Times New Roman"/>
-        </w:rPr>
-        <w:t xml:space="preserve"> </w:t>
+      <w:r>
+        <w:rPr>
+          <w:rFonts w:ascii="Calibri" w:hAnsi="Calibri" w:cs="Times New Roman"/>
+        </w:rPr>
+        <w:t xml:space="preserve">robot.hasShot </w:t>
       </w:r>
       <w:r>
         <w:rPr>
@@ -4437,16 +3536,8 @@
         <w:rPr>
           <w:rFonts w:ascii="Calibri" w:hAnsi="Calibri" w:cs="Times New Roman"/>
         </w:rPr>
-        <w:t xml:space="preserve">declare </w:t>
-      </w:r>
-      <w:proofErr w:type="spellStart"/>
-      <w:r>
-        <w:rPr>
-          <w:rFonts w:ascii="Calibri" w:hAnsi="Calibri" w:cs="Times New Roman"/>
-        </w:rPr>
-        <w:t>expectedCoordinate</w:t>
-      </w:r>
-      <w:proofErr w:type="spellEnd"/>
+        <w:t>declare expectedCoordinate</w:t>
+      </w:r>
     </w:p>
     <w:p>
       <w:pPr>
@@ -4459,16 +3550,8 @@
         <w:rPr>
           <w:rFonts w:ascii="Calibri" w:hAnsi="Calibri" w:cs="Times New Roman"/>
         </w:rPr>
-        <w:t xml:space="preserve">declare </w:t>
-      </w:r>
-      <w:proofErr w:type="spellStart"/>
-      <w:r>
-        <w:rPr>
-          <w:rFonts w:ascii="Calibri" w:hAnsi="Calibri" w:cs="Times New Roman"/>
-        </w:rPr>
-        <w:t>actualCoordinate</w:t>
-      </w:r>
-      <w:proofErr w:type="spellEnd"/>
+        <w:t>declare actualCoordinate</w:t>
+      </w:r>
     </w:p>
     <w:p>
       <w:pPr>
@@ -4481,16 +3564,8 @@
         <w:rPr>
           <w:rFonts w:ascii="Calibri" w:hAnsi="Calibri" w:cs="Times New Roman"/>
         </w:rPr>
-        <w:t xml:space="preserve">declare </w:t>
-      </w:r>
-      <w:proofErr w:type="spellStart"/>
-      <w:r>
-        <w:rPr>
-          <w:rFonts w:ascii="Calibri" w:hAnsi="Calibri" w:cs="Times New Roman"/>
-        </w:rPr>
-        <w:t>expectedHasShot</w:t>
-      </w:r>
-      <w:proofErr w:type="spellEnd"/>
+        <w:t>declare expectedHasShot</w:t>
+      </w:r>
     </w:p>
     <w:p>
       <w:pPr>
@@ -4503,16 +3578,8 @@
         <w:rPr>
           <w:rFonts w:ascii="Calibri" w:hAnsi="Calibri" w:cs="Times New Roman"/>
         </w:rPr>
-        <w:t xml:space="preserve">declare </w:t>
-      </w:r>
-      <w:proofErr w:type="spellStart"/>
-      <w:r>
-        <w:rPr>
-          <w:rFonts w:ascii="Calibri" w:hAnsi="Calibri" w:cs="Times New Roman"/>
-        </w:rPr>
-        <w:t>actualHasShot</w:t>
-      </w:r>
-      <w:proofErr w:type="spellEnd"/>
+        <w:t>declare actualHasShot</w:t>
+      </w:r>
     </w:p>
     <w:p>
       <w:pPr>
@@ -4529,21 +3596,7 @@
         <w:rPr>
           <w:rFonts w:ascii="Calibri" w:hAnsi="Calibri" w:cs="Times New Roman"/>
         </w:rPr>
-        <w:t xml:space="preserve">test case 1: can shoot when </w:t>
-      </w:r>
-      <w:proofErr w:type="spellStart"/>
-      <w:r>
-        <w:rPr>
-          <w:rFonts w:ascii="Calibri" w:hAnsi="Calibri" w:cs="Times New Roman"/>
-        </w:rPr>
-        <w:t>hasShot</w:t>
-      </w:r>
-      <w:proofErr w:type="spellEnd"/>
-      <w:r>
-        <w:rPr>
-          <w:rFonts w:ascii="Calibri" w:hAnsi="Calibri" w:cs="Times New Roman"/>
-        </w:rPr>
-        <w:t xml:space="preserve"> is false and the distance is 0</w:t>
+        <w:t>test case 1: can shoot when hasShot is false and the distance is 0</w:t>
       </w:r>
     </w:p>
     <w:p>
@@ -4553,19 +3606,11 @@
           <w:rFonts w:ascii="Calibri" w:hAnsi="Calibri" w:cs="Times New Roman"/>
         </w:rPr>
       </w:pPr>
-      <w:proofErr w:type="spellStart"/>
-      <w:r>
-        <w:rPr>
-          <w:rFonts w:ascii="Calibri" w:hAnsi="Calibri" w:cs="Times New Roman"/>
-        </w:rPr>
-        <w:t>expectedCoordinate</w:t>
-      </w:r>
-      <w:proofErr w:type="spellEnd"/>
-      <w:r>
-        <w:rPr>
-          <w:rFonts w:ascii="Calibri" w:hAnsi="Calibri" w:cs="Times New Roman"/>
-        </w:rPr>
-        <w:t xml:space="preserve"> </w:t>
+      <w:r>
+        <w:rPr>
+          <w:rFonts w:ascii="Calibri" w:hAnsi="Calibri" w:cs="Times New Roman"/>
+        </w:rPr>
+        <w:t xml:space="preserve">expectedCoordinate </w:t>
       </w:r>
       <w:r>
         <w:sym w:font="Wingdings" w:char="F0DF"/>
@@ -4584,19 +3629,11 @@
           <w:rFonts w:ascii="Calibri" w:hAnsi="Calibri" w:cs="Times New Roman"/>
         </w:rPr>
       </w:pPr>
-      <w:proofErr w:type="spellStart"/>
-      <w:r>
-        <w:rPr>
-          <w:rFonts w:ascii="Calibri" w:hAnsi="Calibri" w:cs="Times New Roman"/>
-        </w:rPr>
-        <w:t>expectedCoordinate.x</w:t>
-      </w:r>
-      <w:proofErr w:type="spellEnd"/>
-      <w:r>
-        <w:rPr>
-          <w:rFonts w:ascii="Calibri" w:hAnsi="Calibri" w:cs="Times New Roman"/>
-        </w:rPr>
-        <w:t xml:space="preserve"> </w:t>
+      <w:r>
+        <w:rPr>
+          <w:rFonts w:ascii="Calibri" w:hAnsi="Calibri" w:cs="Times New Roman"/>
+        </w:rPr>
+        <w:t xml:space="preserve">expectedCoordinate.x </w:t>
       </w:r>
       <w:r>
         <w:sym w:font="Wingdings" w:char="F0DF"/>
@@ -4615,19 +3652,11 @@
           <w:rFonts w:ascii="Calibri" w:hAnsi="Calibri" w:cs="Times New Roman"/>
         </w:rPr>
       </w:pPr>
-      <w:proofErr w:type="spellStart"/>
-      <w:r>
-        <w:rPr>
-          <w:rFonts w:ascii="Calibri" w:hAnsi="Calibri" w:cs="Times New Roman"/>
-        </w:rPr>
-        <w:t>expectedCoordinate.y</w:t>
-      </w:r>
-      <w:proofErr w:type="spellEnd"/>
-      <w:r>
-        <w:rPr>
-          <w:rFonts w:ascii="Calibri" w:hAnsi="Calibri" w:cs="Times New Roman"/>
-        </w:rPr>
-        <w:t xml:space="preserve"> </w:t>
+      <w:r>
+        <w:rPr>
+          <w:rFonts w:ascii="Calibri" w:hAnsi="Calibri" w:cs="Times New Roman"/>
+        </w:rPr>
+        <w:t xml:space="preserve">expectedCoordinate.y </w:t>
       </w:r>
       <w:r>
         <w:sym w:font="Wingdings" w:char="F0DF"/>
@@ -4646,19 +3675,11 @@
           <w:rFonts w:ascii="Calibri" w:hAnsi="Calibri" w:cs="Times New Roman"/>
         </w:rPr>
       </w:pPr>
-      <w:proofErr w:type="spellStart"/>
-      <w:r>
-        <w:rPr>
-          <w:rFonts w:ascii="Calibri" w:hAnsi="Calibri" w:cs="Times New Roman"/>
-        </w:rPr>
-        <w:t>expectedCoordinate.z</w:t>
-      </w:r>
-      <w:proofErr w:type="spellEnd"/>
-      <w:r>
-        <w:rPr>
-          <w:rFonts w:ascii="Calibri" w:hAnsi="Calibri" w:cs="Times New Roman"/>
-        </w:rPr>
-        <w:t xml:space="preserve"> </w:t>
+      <w:r>
+        <w:rPr>
+          <w:rFonts w:ascii="Calibri" w:hAnsi="Calibri" w:cs="Times New Roman"/>
+        </w:rPr>
+        <w:t xml:space="preserve">expectedCoordinate.z </w:t>
       </w:r>
       <w:r>
         <w:sym w:font="Wingdings" w:char="F0DF"/>
@@ -4677,21 +3698,11 @@
           <w:rFonts w:ascii="Calibri" w:hAnsi="Calibri" w:cs="Times New Roman"/>
         </w:rPr>
       </w:pPr>
-      <w:proofErr w:type="spellStart"/>
-      <w:proofErr w:type="gramStart"/>
-      <w:r>
-        <w:rPr>
-          <w:rFonts w:ascii="Calibri" w:hAnsi="Calibri" w:cs="Times New Roman"/>
-        </w:rPr>
-        <w:t>robot.shoot</w:t>
-      </w:r>
-      <w:proofErr w:type="spellEnd"/>
-      <w:proofErr w:type="gramEnd"/>
-      <w:r>
-        <w:rPr>
-          <w:rFonts w:ascii="Calibri" w:hAnsi="Calibri" w:cs="Times New Roman"/>
-        </w:rPr>
-        <w:t>(0)</w:t>
+      <w:r>
+        <w:rPr>
+          <w:rFonts w:ascii="Calibri" w:hAnsi="Calibri" w:cs="Times New Roman"/>
+        </w:rPr>
+        <w:t>robot.shoot(0)</w:t>
       </w:r>
     </w:p>
     <w:p>
@@ -4701,19 +3712,11 @@
           <w:rFonts w:ascii="Calibri" w:hAnsi="Calibri" w:cs="Times New Roman"/>
         </w:rPr>
       </w:pPr>
-      <w:proofErr w:type="spellStart"/>
-      <w:r>
-        <w:rPr>
-          <w:rFonts w:ascii="Calibri" w:hAnsi="Calibri" w:cs="Times New Roman"/>
-        </w:rPr>
-        <w:t>actualCoordinate</w:t>
-      </w:r>
-      <w:proofErr w:type="spellEnd"/>
-      <w:r>
-        <w:rPr>
-          <w:rFonts w:ascii="Calibri" w:hAnsi="Calibri" w:cs="Times New Roman"/>
-        </w:rPr>
-        <w:t xml:space="preserve"> </w:t>
+      <w:r>
+        <w:rPr>
+          <w:rFonts w:ascii="Calibri" w:hAnsi="Calibri" w:cs="Times New Roman"/>
+        </w:rPr>
+        <w:t xml:space="preserve">actualCoordinate </w:t>
       </w:r>
       <w:r>
         <w:sym w:font="Wingdings" w:char="F0DF"/>
@@ -4722,16 +3725,8 @@
         <w:rPr>
           <w:rFonts w:ascii="Calibri" w:hAnsi="Calibri" w:cs="Times New Roman"/>
         </w:rPr>
-        <w:t xml:space="preserve"> </w:t>
-      </w:r>
-      <w:proofErr w:type="spellStart"/>
-      <w:r>
-        <w:rPr>
-          <w:rFonts w:ascii="Calibri" w:hAnsi="Calibri" w:cs="Times New Roman"/>
-        </w:rPr>
-        <w:t>robot.coor</w:t>
-      </w:r>
-      <w:proofErr w:type="spellEnd"/>
+        <w:t xml:space="preserve"> robot.coor</w:t>
+      </w:r>
     </w:p>
     <w:p>
       <w:pPr>
@@ -4744,35 +3739,7 @@
         <w:rPr>
           <w:rFonts w:ascii="Calibri" w:hAnsi="Calibri" w:cs="Times New Roman"/>
         </w:rPr>
-        <w:t xml:space="preserve">assert if </w:t>
-      </w:r>
-      <w:proofErr w:type="spellStart"/>
-      <w:r>
-        <w:rPr>
-          <w:rFonts w:ascii="Calibri" w:hAnsi="Calibri" w:cs="Times New Roman"/>
-        </w:rPr>
-        <w:t>actualCoordinate</w:t>
-      </w:r>
-      <w:proofErr w:type="spellEnd"/>
-      <w:r>
-        <w:rPr>
-          <w:rFonts w:ascii="Calibri" w:hAnsi="Calibri" w:cs="Times New Roman"/>
-        </w:rPr>
-        <w:t xml:space="preserve"> and </w:t>
-      </w:r>
-      <w:proofErr w:type="spellStart"/>
-      <w:r>
-        <w:rPr>
-          <w:rFonts w:ascii="Calibri" w:hAnsi="Calibri" w:cs="Times New Roman"/>
-        </w:rPr>
-        <w:t>expectedCoordinate</w:t>
-      </w:r>
-      <w:proofErr w:type="spellEnd"/>
-      <w:r>
-        <w:rPr>
-          <w:rFonts w:ascii="Calibri" w:hAnsi="Calibri" w:cs="Times New Roman"/>
-        </w:rPr>
-        <w:t xml:space="preserve"> are equal</w:t>
+        <w:t>assert if actualCoordinate and expectedCoordinate are equal</w:t>
       </w:r>
     </w:p>
     <w:p>
@@ -4782,19 +3749,11 @@
           <w:rFonts w:ascii="Calibri" w:hAnsi="Calibri" w:cs="Times New Roman"/>
         </w:rPr>
       </w:pPr>
-      <w:proofErr w:type="spellStart"/>
-      <w:r>
-        <w:rPr>
-          <w:rFonts w:ascii="Calibri" w:hAnsi="Calibri" w:cs="Times New Roman"/>
-        </w:rPr>
-        <w:t>expectedHasShot</w:t>
-      </w:r>
-      <w:proofErr w:type="spellEnd"/>
-      <w:r>
-        <w:rPr>
-          <w:rFonts w:ascii="Calibri" w:hAnsi="Calibri" w:cs="Times New Roman"/>
-        </w:rPr>
-        <w:t xml:space="preserve"> </w:t>
+      <w:r>
+        <w:rPr>
+          <w:rFonts w:ascii="Calibri" w:hAnsi="Calibri" w:cs="Times New Roman"/>
+        </w:rPr>
+        <w:t xml:space="preserve">expectedHasShot </w:t>
       </w:r>
       <w:r>
         <w:sym w:font="Wingdings" w:char="F0DF"/>
@@ -4813,19 +3772,11 @@
           <w:rFonts w:ascii="Calibri" w:hAnsi="Calibri" w:cs="Times New Roman"/>
         </w:rPr>
       </w:pPr>
-      <w:proofErr w:type="spellStart"/>
-      <w:r>
-        <w:rPr>
-          <w:rFonts w:ascii="Calibri" w:hAnsi="Calibri" w:cs="Times New Roman"/>
-        </w:rPr>
-        <w:t>actualHasShot</w:t>
-      </w:r>
-      <w:proofErr w:type="spellEnd"/>
-      <w:r>
-        <w:rPr>
-          <w:rFonts w:ascii="Calibri" w:hAnsi="Calibri" w:cs="Times New Roman"/>
-        </w:rPr>
-        <w:t xml:space="preserve"> </w:t>
+      <w:r>
+        <w:rPr>
+          <w:rFonts w:ascii="Calibri" w:hAnsi="Calibri" w:cs="Times New Roman"/>
+        </w:rPr>
+        <w:t xml:space="preserve">actualHasShot </w:t>
       </w:r>
       <w:r>
         <w:sym w:font="Wingdings" w:char="F0DF"/>
@@ -4834,16 +3785,8 @@
         <w:rPr>
           <w:rFonts w:ascii="Calibri" w:hAnsi="Calibri" w:cs="Times New Roman"/>
         </w:rPr>
-        <w:t xml:space="preserve"> </w:t>
-      </w:r>
-      <w:proofErr w:type="spellStart"/>
-      <w:r>
-        <w:rPr>
-          <w:rFonts w:ascii="Calibri" w:hAnsi="Calibri" w:cs="Times New Roman"/>
-        </w:rPr>
-        <w:t>robot.hasShot</w:t>
-      </w:r>
-      <w:proofErr w:type="spellEnd"/>
+        <w:t xml:space="preserve"> robot.hasShot</w:t>
+      </w:r>
     </w:p>
     <w:p>
       <w:pPr>
@@ -4856,35 +3799,7 @@
         <w:rPr>
           <w:rFonts w:ascii="Calibri" w:hAnsi="Calibri" w:cs="Times New Roman"/>
         </w:rPr>
-        <w:t xml:space="preserve">assert if </w:t>
-      </w:r>
-      <w:proofErr w:type="spellStart"/>
-      <w:r>
-        <w:rPr>
-          <w:rFonts w:ascii="Calibri" w:hAnsi="Calibri" w:cs="Times New Roman"/>
-        </w:rPr>
-        <w:t>actualHasShot</w:t>
-      </w:r>
-      <w:proofErr w:type="spellEnd"/>
-      <w:r>
-        <w:rPr>
-          <w:rFonts w:ascii="Calibri" w:hAnsi="Calibri" w:cs="Times New Roman"/>
-        </w:rPr>
-        <w:t xml:space="preserve"> and </w:t>
-      </w:r>
-      <w:proofErr w:type="spellStart"/>
-      <w:r>
-        <w:rPr>
-          <w:rFonts w:ascii="Calibri" w:hAnsi="Calibri" w:cs="Times New Roman"/>
-        </w:rPr>
-        <w:t>expectedHasShot</w:t>
-      </w:r>
-      <w:proofErr w:type="spellEnd"/>
-      <w:r>
-        <w:rPr>
-          <w:rFonts w:ascii="Calibri" w:hAnsi="Calibri" w:cs="Times New Roman"/>
-        </w:rPr>
-        <w:t xml:space="preserve"> are equal</w:t>
+        <w:t>assert if actualHasShot and expectedHasShot are equal</w:t>
       </w:r>
     </w:p>
     <w:p>
@@ -4910,21 +3825,7 @@
         <w:rPr>
           <w:rFonts w:ascii="Calibri" w:hAnsi="Calibri" w:cs="Times New Roman"/>
         </w:rPr>
-        <w:t xml:space="preserve">test case 2: can shoot when </w:t>
-      </w:r>
-      <w:proofErr w:type="spellStart"/>
-      <w:r>
-        <w:rPr>
-          <w:rFonts w:ascii="Calibri" w:hAnsi="Calibri" w:cs="Times New Roman"/>
-        </w:rPr>
-        <w:t>hasShot</w:t>
-      </w:r>
-      <w:proofErr w:type="spellEnd"/>
-      <w:r>
-        <w:rPr>
-          <w:rFonts w:ascii="Calibri" w:hAnsi="Calibri" w:cs="Times New Roman"/>
-        </w:rPr>
-        <w:t xml:space="preserve"> is false and the distance is between 0 and the maximum</w:t>
+        <w:t>test case 2: can shoot when hasShot is false and the distance is between 0 and the maximum</w:t>
       </w:r>
     </w:p>
     <w:p>
@@ -4934,20 +3835,12 @@
           <w:rFonts w:ascii="Calibri" w:hAnsi="Calibri" w:cs="Times New Roman"/>
         </w:rPr>
       </w:pPr>
-      <w:proofErr w:type="spellStart"/>
       <w:r>
         <w:rPr>
           <w:rFonts w:ascii="Calibri" w:hAnsi="Calibri" w:cs="Times New Roman"/>
         </w:rPr>
         <w:lastRenderedPageBreak/>
-        <w:t>expectedCoordinate</w:t>
-      </w:r>
-      <w:proofErr w:type="spellEnd"/>
-      <w:r>
-        <w:rPr>
-          <w:rFonts w:ascii="Calibri" w:hAnsi="Calibri" w:cs="Times New Roman"/>
-        </w:rPr>
-        <w:t xml:space="preserve"> </w:t>
+        <w:t xml:space="preserve">expectedCoordinate </w:t>
       </w:r>
       <w:r>
         <w:sym w:font="Wingdings" w:char="F0DF"/>
@@ -4966,19 +3859,11 @@
           <w:rFonts w:ascii="Calibri" w:hAnsi="Calibri" w:cs="Times New Roman"/>
         </w:rPr>
       </w:pPr>
-      <w:proofErr w:type="spellStart"/>
-      <w:r>
-        <w:rPr>
-          <w:rFonts w:ascii="Calibri" w:hAnsi="Calibri" w:cs="Times New Roman"/>
-        </w:rPr>
-        <w:t>expectedCoordinate.x</w:t>
-      </w:r>
-      <w:proofErr w:type="spellEnd"/>
-      <w:r>
-        <w:rPr>
-          <w:rFonts w:ascii="Calibri" w:hAnsi="Calibri" w:cs="Times New Roman"/>
-        </w:rPr>
-        <w:t xml:space="preserve"> </w:t>
+      <w:r>
+        <w:rPr>
+          <w:rFonts w:ascii="Calibri" w:hAnsi="Calibri" w:cs="Times New Roman"/>
+        </w:rPr>
+        <w:t xml:space="preserve">expectedCoordinate.x </w:t>
       </w:r>
       <w:r>
         <w:sym w:font="Wingdings" w:char="F0DF"/>
@@ -4997,19 +3882,11 @@
           <w:rFonts w:ascii="Calibri" w:hAnsi="Calibri" w:cs="Times New Roman"/>
         </w:rPr>
       </w:pPr>
-      <w:proofErr w:type="spellStart"/>
-      <w:r>
-        <w:rPr>
-          <w:rFonts w:ascii="Calibri" w:hAnsi="Calibri" w:cs="Times New Roman"/>
-        </w:rPr>
-        <w:t>expectedCoordinate.y</w:t>
-      </w:r>
-      <w:proofErr w:type="spellEnd"/>
-      <w:r>
-        <w:rPr>
-          <w:rFonts w:ascii="Calibri" w:hAnsi="Calibri" w:cs="Times New Roman"/>
-        </w:rPr>
-        <w:t xml:space="preserve"> </w:t>
+      <w:r>
+        <w:rPr>
+          <w:rFonts w:ascii="Calibri" w:hAnsi="Calibri" w:cs="Times New Roman"/>
+        </w:rPr>
+        <w:t xml:space="preserve">expectedCoordinate.y </w:t>
       </w:r>
       <w:r>
         <w:sym w:font="Wingdings" w:char="F0DF"/>
@@ -5028,19 +3905,11 @@
           <w:rFonts w:ascii="Calibri" w:hAnsi="Calibri" w:cs="Times New Roman"/>
         </w:rPr>
       </w:pPr>
-      <w:proofErr w:type="spellStart"/>
-      <w:r>
-        <w:rPr>
-          <w:rFonts w:ascii="Calibri" w:hAnsi="Calibri" w:cs="Times New Roman"/>
-        </w:rPr>
-        <w:t>expectedCoordinate.z</w:t>
-      </w:r>
-      <w:proofErr w:type="spellEnd"/>
-      <w:r>
-        <w:rPr>
-          <w:rFonts w:ascii="Calibri" w:hAnsi="Calibri" w:cs="Times New Roman"/>
-        </w:rPr>
-        <w:t xml:space="preserve"> </w:t>
+      <w:r>
+        <w:rPr>
+          <w:rFonts w:ascii="Calibri" w:hAnsi="Calibri" w:cs="Times New Roman"/>
+        </w:rPr>
+        <w:t xml:space="preserve">expectedCoordinate.z </w:t>
       </w:r>
       <w:r>
         <w:sym w:font="Wingdings" w:char="F0DF"/>
@@ -5059,19 +3928,11 @@
           <w:rFonts w:ascii="Calibri" w:hAnsi="Calibri" w:cs="Times New Roman"/>
         </w:rPr>
       </w:pPr>
-      <w:proofErr w:type="spellStart"/>
-      <w:r>
-        <w:rPr>
-          <w:rFonts w:ascii="Calibri" w:hAnsi="Calibri" w:cs="Times New Roman"/>
-        </w:rPr>
-        <w:t>robot.hasShot</w:t>
-      </w:r>
-      <w:proofErr w:type="spellEnd"/>
-      <w:r>
-        <w:rPr>
-          <w:rFonts w:ascii="Calibri" w:hAnsi="Calibri" w:cs="Times New Roman"/>
-        </w:rPr>
-        <w:t xml:space="preserve"> </w:t>
+      <w:r>
+        <w:rPr>
+          <w:rFonts w:ascii="Calibri" w:hAnsi="Calibri" w:cs="Times New Roman"/>
+        </w:rPr>
+        <w:t xml:space="preserve">robot.hasShot </w:t>
       </w:r>
       <w:r>
         <w:rPr>
@@ -5093,21 +3954,11 @@
           <w:rFonts w:ascii="Calibri" w:hAnsi="Calibri" w:cs="Times New Roman"/>
         </w:rPr>
       </w:pPr>
-      <w:proofErr w:type="spellStart"/>
-      <w:proofErr w:type="gramStart"/>
-      <w:r>
-        <w:rPr>
-          <w:rFonts w:ascii="Calibri" w:hAnsi="Calibri" w:cs="Times New Roman"/>
-        </w:rPr>
-        <w:t>robot.shoot</w:t>
-      </w:r>
-      <w:proofErr w:type="spellEnd"/>
-      <w:proofErr w:type="gramEnd"/>
-      <w:r>
-        <w:rPr>
-          <w:rFonts w:ascii="Calibri" w:hAnsi="Calibri" w:cs="Times New Roman"/>
-        </w:rPr>
-        <w:t>(2)</w:t>
+      <w:r>
+        <w:rPr>
+          <w:rFonts w:ascii="Calibri" w:hAnsi="Calibri" w:cs="Times New Roman"/>
+        </w:rPr>
+        <w:t>robot.shoot(2)</w:t>
       </w:r>
     </w:p>
     <w:p>
@@ -5117,19 +3968,11 @@
           <w:rFonts w:ascii="Calibri" w:hAnsi="Calibri" w:cs="Times New Roman"/>
         </w:rPr>
       </w:pPr>
-      <w:proofErr w:type="spellStart"/>
-      <w:r>
-        <w:rPr>
-          <w:rFonts w:ascii="Calibri" w:hAnsi="Calibri" w:cs="Times New Roman"/>
-        </w:rPr>
-        <w:t>actualCoordinate</w:t>
-      </w:r>
-      <w:proofErr w:type="spellEnd"/>
-      <w:r>
-        <w:rPr>
-          <w:rFonts w:ascii="Calibri" w:hAnsi="Calibri" w:cs="Times New Roman"/>
-        </w:rPr>
-        <w:t xml:space="preserve"> </w:t>
+      <w:r>
+        <w:rPr>
+          <w:rFonts w:ascii="Calibri" w:hAnsi="Calibri" w:cs="Times New Roman"/>
+        </w:rPr>
+        <w:t xml:space="preserve">actualCoordinate </w:t>
       </w:r>
       <w:r>
         <w:sym w:font="Wingdings" w:char="F0DF"/>
@@ -5138,16 +3981,8 @@
         <w:rPr>
           <w:rFonts w:ascii="Calibri" w:hAnsi="Calibri" w:cs="Times New Roman"/>
         </w:rPr>
-        <w:t xml:space="preserve"> </w:t>
-      </w:r>
-      <w:proofErr w:type="spellStart"/>
-      <w:r>
-        <w:rPr>
-          <w:rFonts w:ascii="Calibri" w:hAnsi="Calibri" w:cs="Times New Roman"/>
-        </w:rPr>
-        <w:t>robot.coor</w:t>
-      </w:r>
-      <w:proofErr w:type="spellEnd"/>
+        <w:t xml:space="preserve"> robot.coor</w:t>
+      </w:r>
     </w:p>
     <w:p>
       <w:pPr>
@@ -5160,35 +3995,7 @@
         <w:rPr>
           <w:rFonts w:ascii="Calibri" w:hAnsi="Calibri" w:cs="Times New Roman"/>
         </w:rPr>
-        <w:t xml:space="preserve">assert if </w:t>
-      </w:r>
-      <w:proofErr w:type="spellStart"/>
-      <w:r>
-        <w:rPr>
-          <w:rFonts w:ascii="Calibri" w:hAnsi="Calibri" w:cs="Times New Roman"/>
-        </w:rPr>
-        <w:t>actualCoordinate</w:t>
-      </w:r>
-      <w:proofErr w:type="spellEnd"/>
-      <w:r>
-        <w:rPr>
-          <w:rFonts w:ascii="Calibri" w:hAnsi="Calibri" w:cs="Times New Roman"/>
-        </w:rPr>
-        <w:t xml:space="preserve"> and </w:t>
-      </w:r>
-      <w:proofErr w:type="spellStart"/>
-      <w:r>
-        <w:rPr>
-          <w:rFonts w:ascii="Calibri" w:hAnsi="Calibri" w:cs="Times New Roman"/>
-        </w:rPr>
-        <w:t>expectedCoordinate</w:t>
-      </w:r>
-      <w:proofErr w:type="spellEnd"/>
-      <w:r>
-        <w:rPr>
-          <w:rFonts w:ascii="Calibri" w:hAnsi="Calibri" w:cs="Times New Roman"/>
-        </w:rPr>
-        <w:t xml:space="preserve"> are equal</w:t>
+        <w:t>assert if actualCoordinate and expectedCoordinate are equal</w:t>
       </w:r>
     </w:p>
     <w:p>
@@ -5198,19 +4005,11 @@
           <w:rFonts w:ascii="Calibri" w:hAnsi="Calibri" w:cs="Times New Roman"/>
         </w:rPr>
       </w:pPr>
-      <w:proofErr w:type="spellStart"/>
-      <w:r>
-        <w:rPr>
-          <w:rFonts w:ascii="Calibri" w:hAnsi="Calibri" w:cs="Times New Roman"/>
-        </w:rPr>
-        <w:t>expectedHasShot</w:t>
-      </w:r>
-      <w:proofErr w:type="spellEnd"/>
-      <w:r>
-        <w:rPr>
-          <w:rFonts w:ascii="Calibri" w:hAnsi="Calibri" w:cs="Times New Roman"/>
-        </w:rPr>
-        <w:t xml:space="preserve"> </w:t>
+      <w:r>
+        <w:rPr>
+          <w:rFonts w:ascii="Calibri" w:hAnsi="Calibri" w:cs="Times New Roman"/>
+        </w:rPr>
+        <w:t xml:space="preserve">expectedHasShot </w:t>
       </w:r>
       <w:r>
         <w:sym w:font="Wingdings" w:char="F0DF"/>
@@ -5229,19 +4028,11 @@
           <w:rFonts w:ascii="Calibri" w:hAnsi="Calibri" w:cs="Times New Roman"/>
         </w:rPr>
       </w:pPr>
-      <w:proofErr w:type="spellStart"/>
-      <w:r>
-        <w:rPr>
-          <w:rFonts w:ascii="Calibri" w:hAnsi="Calibri" w:cs="Times New Roman"/>
-        </w:rPr>
-        <w:t>actualHasShot</w:t>
-      </w:r>
-      <w:proofErr w:type="spellEnd"/>
-      <w:r>
-        <w:rPr>
-          <w:rFonts w:ascii="Calibri" w:hAnsi="Calibri" w:cs="Times New Roman"/>
-        </w:rPr>
-        <w:t xml:space="preserve"> </w:t>
+      <w:r>
+        <w:rPr>
+          <w:rFonts w:ascii="Calibri" w:hAnsi="Calibri" w:cs="Times New Roman"/>
+        </w:rPr>
+        <w:t xml:space="preserve">actualHasShot </w:t>
       </w:r>
       <w:r>
         <w:sym w:font="Wingdings" w:char="F0DF"/>
@@ -5250,16 +4041,8 @@
         <w:rPr>
           <w:rFonts w:ascii="Calibri" w:hAnsi="Calibri" w:cs="Times New Roman"/>
         </w:rPr>
-        <w:t xml:space="preserve"> </w:t>
-      </w:r>
-      <w:proofErr w:type="spellStart"/>
-      <w:r>
-        <w:rPr>
-          <w:rFonts w:ascii="Calibri" w:hAnsi="Calibri" w:cs="Times New Roman"/>
-        </w:rPr>
-        <w:t>robot.hasShot</w:t>
-      </w:r>
-      <w:proofErr w:type="spellEnd"/>
+        <w:t xml:space="preserve"> robot.hasShot</w:t>
+      </w:r>
     </w:p>
     <w:p>
       <w:pPr>
@@ -5272,35 +4055,7 @@
         <w:rPr>
           <w:rFonts w:ascii="Calibri" w:hAnsi="Calibri" w:cs="Times New Roman"/>
         </w:rPr>
-        <w:t xml:space="preserve">assert if </w:t>
-      </w:r>
-      <w:proofErr w:type="spellStart"/>
-      <w:r>
-        <w:rPr>
-          <w:rFonts w:ascii="Calibri" w:hAnsi="Calibri" w:cs="Times New Roman"/>
-        </w:rPr>
-        <w:t>actualHasShot</w:t>
-      </w:r>
-      <w:proofErr w:type="spellEnd"/>
-      <w:r>
-        <w:rPr>
-          <w:rFonts w:ascii="Calibri" w:hAnsi="Calibri" w:cs="Times New Roman"/>
-        </w:rPr>
-        <w:t xml:space="preserve"> and </w:t>
-      </w:r>
-      <w:proofErr w:type="spellStart"/>
-      <w:r>
-        <w:rPr>
-          <w:rFonts w:ascii="Calibri" w:hAnsi="Calibri" w:cs="Times New Roman"/>
-        </w:rPr>
-        <w:t>expectedHasShot</w:t>
-      </w:r>
-      <w:proofErr w:type="spellEnd"/>
-      <w:r>
-        <w:rPr>
-          <w:rFonts w:ascii="Calibri" w:hAnsi="Calibri" w:cs="Times New Roman"/>
-        </w:rPr>
-        <w:t xml:space="preserve"> are equal</w:t>
+        <w:t>assert if actualHasShot and expectedHasShot are equal</w:t>
       </w:r>
     </w:p>
     <w:p>
@@ -5327,21 +4082,7 @@
         <w:rPr>
           <w:rFonts w:ascii="Calibri" w:hAnsi="Calibri" w:cs="Times New Roman"/>
         </w:rPr>
-        <w:t xml:space="preserve">test case 3: cannot shoot even when </w:t>
-      </w:r>
-      <w:proofErr w:type="spellStart"/>
-      <w:r>
-        <w:rPr>
-          <w:rFonts w:ascii="Calibri" w:hAnsi="Calibri" w:cs="Times New Roman"/>
-        </w:rPr>
-        <w:t>hasShot</w:t>
-      </w:r>
-      <w:proofErr w:type="spellEnd"/>
-      <w:r>
-        <w:rPr>
-          <w:rFonts w:ascii="Calibri" w:hAnsi="Calibri" w:cs="Times New Roman"/>
-        </w:rPr>
-        <w:t xml:space="preserve"> is false but the distance is out of range</w:t>
+        <w:t>test case 3: cannot shoot even when hasShot is false but the distance is out of range</w:t>
       </w:r>
     </w:p>
     <w:p>
@@ -5352,19 +4093,11 @@
           <w:rFonts w:ascii="Calibri" w:hAnsi="Calibri" w:cs="Times New Roman"/>
         </w:rPr>
       </w:pPr>
-      <w:proofErr w:type="spellStart"/>
-      <w:r>
-        <w:rPr>
-          <w:rFonts w:ascii="Calibri" w:hAnsi="Calibri" w:cs="Times New Roman"/>
-        </w:rPr>
-        <w:t>robot.hasShot</w:t>
-      </w:r>
-      <w:proofErr w:type="spellEnd"/>
-      <w:r>
-        <w:rPr>
-          <w:rFonts w:ascii="Calibri" w:hAnsi="Calibri" w:cs="Times New Roman"/>
-        </w:rPr>
-        <w:t xml:space="preserve"> </w:t>
+      <w:r>
+        <w:rPr>
+          <w:rFonts w:ascii="Calibri" w:hAnsi="Calibri" w:cs="Times New Roman"/>
+        </w:rPr>
+        <w:t xml:space="preserve">robot.hasShot </w:t>
       </w:r>
       <w:r>
         <w:rPr>
@@ -5390,23 +4123,7 @@
         <w:rPr>
           <w:rFonts w:ascii="Calibri" w:hAnsi="Calibri" w:cs="Times New Roman"/>
         </w:rPr>
-        <w:t xml:space="preserve">try </w:t>
-      </w:r>
-      <w:proofErr w:type="spellStart"/>
-      <w:proofErr w:type="gramStart"/>
-      <w:r>
-        <w:rPr>
-          <w:rFonts w:ascii="Calibri" w:hAnsi="Calibri" w:cs="Times New Roman"/>
-        </w:rPr>
-        <w:t>robot.shoot</w:t>
-      </w:r>
-      <w:proofErr w:type="spellEnd"/>
-      <w:proofErr w:type="gramEnd"/>
-      <w:r>
-        <w:rPr>
-          <w:rFonts w:ascii="Calibri" w:hAnsi="Calibri" w:cs="Times New Roman"/>
-        </w:rPr>
-        <w:t>()</w:t>
+        <w:t>try robot.shoot()</w:t>
       </w:r>
     </w:p>
     <w:p>
@@ -5446,21 +4163,7 @@
         <w:rPr>
           <w:rFonts w:ascii="Calibri" w:hAnsi="Calibri" w:cs="Times New Roman"/>
         </w:rPr>
-        <w:t xml:space="preserve">test case 4: cannot shoot when </w:t>
-      </w:r>
-      <w:proofErr w:type="spellStart"/>
-      <w:r>
-        <w:rPr>
-          <w:rFonts w:ascii="Calibri" w:hAnsi="Calibri" w:cs="Times New Roman"/>
-        </w:rPr>
-        <w:t>hasShot</w:t>
-      </w:r>
-      <w:proofErr w:type="spellEnd"/>
-      <w:r>
-        <w:rPr>
-          <w:rFonts w:ascii="Calibri" w:hAnsi="Calibri" w:cs="Times New Roman"/>
-        </w:rPr>
-        <w:t xml:space="preserve"> is true</w:t>
+        <w:t>test case 4: cannot shoot when hasShot is true</w:t>
       </w:r>
     </w:p>
     <w:p>
@@ -5475,23 +4178,7 @@
         <w:rPr>
           <w:rFonts w:ascii="Calibri" w:hAnsi="Calibri" w:cs="Times New Roman"/>
         </w:rPr>
-        <w:t xml:space="preserve">try </w:t>
-      </w:r>
-      <w:proofErr w:type="spellStart"/>
-      <w:proofErr w:type="gramStart"/>
-      <w:r>
-        <w:rPr>
-          <w:rFonts w:ascii="Calibri" w:hAnsi="Calibri" w:cs="Times New Roman"/>
-        </w:rPr>
-        <w:t>robot.shoot</w:t>
-      </w:r>
-      <w:proofErr w:type="spellEnd"/>
-      <w:proofErr w:type="gramEnd"/>
-      <w:r>
-        <w:rPr>
-          <w:rFonts w:ascii="Calibri" w:hAnsi="Calibri" w:cs="Times New Roman"/>
-        </w:rPr>
-        <w:t>()</w:t>
+        <w:t>try robot.shoot()</w:t>
       </w:r>
     </w:p>
     <w:p>
@@ -5525,105 +4212,57 @@
           <w:numId w:val="3"/>
         </w:numPr>
       </w:pPr>
-      <w:proofErr w:type="spellStart"/>
-      <w:proofErr w:type="gramStart"/>
-      <w:r>
-        <w:t>demaged</w:t>
-      </w:r>
-      <w:proofErr w:type="spellEnd"/>
-      <w:r>
+      <w:r>
+        <w:t>demaged()</w:t>
+      </w:r>
+    </w:p>
+    <w:p>
+      <w:pPr>
+        <w:rPr>
+          <w:rFonts w:ascii="Calibri" w:hAnsi="Calibri" w:cs="Times New Roman"/>
+        </w:rPr>
+      </w:pPr>
+      <w:r>
+        <w:rPr>
+          <w:rFonts w:ascii="Calibri" w:hAnsi="Calibri" w:cs="Times New Roman"/>
+        </w:rPr>
+        <w:t>Summary: This unit test is to test</w:t>
+      </w:r>
+      <w:r>
+        <w:rPr>
+          <w:rFonts w:ascii="Calibri" w:hAnsi="Calibri" w:cs="Times New Roman"/>
+        </w:rPr>
+        <w:t xml:space="preserve"> Robot.</w:t>
+      </w:r>
+      <w:r>
+        <w:rPr>
+          <w:rFonts w:ascii="Calibri" w:hAnsi="Calibri" w:cs="Times New Roman"/>
+        </w:rPr>
+        <w:t>damaged</w:t>
+      </w:r>
+      <w:r>
+        <w:rPr>
+          <w:rFonts w:ascii="Calibri" w:hAnsi="Calibri" w:cs="Times New Roman"/>
+        </w:rPr>
         <w:t>(</w:t>
       </w:r>
-      <w:proofErr w:type="gramEnd"/>
-      <w:r>
+      <w:r>
+        <w:rPr>
+          <w:rFonts w:ascii="Calibri" w:hAnsi="Calibri" w:cs="Times New Roman"/>
+        </w:rPr>
+        <w:t>int attackPoint</w:t>
+      </w:r>
+      <w:r>
+        <w:rPr>
+          <w:rFonts w:ascii="Calibri" w:hAnsi="Calibri" w:cs="Times New Roman"/>
+        </w:rPr>
         <w:t>)</w:t>
       </w:r>
-    </w:p>
-    <w:p>
-      <w:pPr>
-        <w:rPr>
-          <w:rFonts w:ascii="Calibri" w:hAnsi="Calibri" w:cs="Times New Roman"/>
-        </w:rPr>
-      </w:pPr>
-      <w:r>
-        <w:rPr>
-          <w:rFonts w:ascii="Calibri" w:hAnsi="Calibri" w:cs="Times New Roman"/>
-        </w:rPr>
-        <w:t>Summary: This unit test is to test</w:t>
-      </w:r>
-      <w:r>
-        <w:rPr>
-          <w:rFonts w:ascii="Calibri" w:hAnsi="Calibri" w:cs="Times New Roman"/>
-        </w:rPr>
-        <w:t xml:space="preserve"> </w:t>
-      </w:r>
-      <w:proofErr w:type="spellStart"/>
-      <w:r>
-        <w:rPr>
-          <w:rFonts w:ascii="Calibri" w:hAnsi="Calibri" w:cs="Times New Roman"/>
-        </w:rPr>
-        <w:t>Robot.</w:t>
-      </w:r>
-      <w:r>
-        <w:rPr>
-          <w:rFonts w:ascii="Calibri" w:hAnsi="Calibri" w:cs="Times New Roman"/>
-        </w:rPr>
-        <w:t>damaged</w:t>
-      </w:r>
-      <w:proofErr w:type="spellEnd"/>
-      <w:r>
-        <w:rPr>
-          <w:rFonts w:ascii="Calibri" w:hAnsi="Calibri" w:cs="Times New Roman"/>
-        </w:rPr>
-        <w:t>(</w:t>
-      </w:r>
-      <w:proofErr w:type="spellStart"/>
-      <w:r>
-        <w:rPr>
-          <w:rFonts w:ascii="Calibri" w:hAnsi="Calibri" w:cs="Times New Roman"/>
-        </w:rPr>
-        <w:t>int</w:t>
-      </w:r>
-      <w:proofErr w:type="spellEnd"/>
-      <w:r>
-        <w:rPr>
-          <w:rFonts w:ascii="Calibri" w:hAnsi="Calibri" w:cs="Times New Roman"/>
-        </w:rPr>
-        <w:t xml:space="preserve"> </w:t>
-      </w:r>
-      <w:proofErr w:type="spellStart"/>
-      <w:r>
-        <w:rPr>
-          <w:rFonts w:ascii="Calibri" w:hAnsi="Calibri" w:cs="Times New Roman"/>
-        </w:rPr>
-        <w:t>attackPoint</w:t>
-      </w:r>
-      <w:proofErr w:type="spellEnd"/>
-      <w:r>
-        <w:rPr>
-          <w:rFonts w:ascii="Calibri" w:hAnsi="Calibri" w:cs="Times New Roman"/>
-        </w:rPr>
-        <w:t>)</w:t>
-      </w:r>
-      <w:r>
-        <w:rPr>
-          <w:rFonts w:ascii="Calibri" w:hAnsi="Calibri" w:cs="Times New Roman"/>
-        </w:rPr>
-        <w:t xml:space="preserve"> it </w:t>
-      </w:r>
-      <w:proofErr w:type="spellStart"/>
-      <w:r>
-        <w:rPr>
-          <w:rFonts w:ascii="Calibri" w:hAnsi="Calibri" w:cs="Times New Roman"/>
-        </w:rPr>
-        <w:t>it</w:t>
-      </w:r>
-      <w:proofErr w:type="spellEnd"/>
-      <w:r>
-        <w:rPr>
-          <w:rFonts w:ascii="Calibri" w:hAnsi="Calibri" w:cs="Times New Roman"/>
-        </w:rPr>
-        <w:t xml:space="preserve"> can change robots’ health point correctly. </w:t>
+      <w:r>
+        <w:rPr>
+          <w:rFonts w:ascii="Calibri" w:hAnsi="Calibri" w:cs="Times New Roman"/>
+        </w:rPr>
+        <w:t xml:space="preserve"> it it can change robots’ health point correctly. </w:t>
       </w:r>
     </w:p>
     <w:p>
@@ -5670,14 +4309,7 @@
         <w:rPr>
           <w:rFonts w:ascii="Calibri" w:hAnsi="Calibri" w:cs="Times New Roman"/>
         </w:rPr>
-        <w:t xml:space="preserve">declare </w:t>
-      </w:r>
-      <w:proofErr w:type="spellStart"/>
-      <w:r>
-        <w:rPr>
-          <w:rFonts w:ascii="Calibri" w:hAnsi="Calibri" w:cs="Times New Roman"/>
-        </w:rPr>
-        <w:t>ex</w:t>
+        <w:t>declare ex</w:t>
       </w:r>
       <w:r>
         <w:rPr>
@@ -5697,7 +4329,6 @@
         </w:rPr>
         <w:t>dValue</w:t>
       </w:r>
-      <w:proofErr w:type="spellEnd"/>
     </w:p>
     <w:p>
       <w:pPr>
@@ -5710,16 +4341,8 @@
         <w:rPr>
           <w:rFonts w:ascii="Calibri" w:hAnsi="Calibri" w:cs="Times New Roman"/>
         </w:rPr>
-        <w:t xml:space="preserve">declare </w:t>
-      </w:r>
-      <w:proofErr w:type="spellStart"/>
-      <w:r>
-        <w:rPr>
-          <w:rFonts w:ascii="Calibri" w:hAnsi="Calibri" w:cs="Times New Roman"/>
-        </w:rPr>
-        <w:t>actualValue</w:t>
-      </w:r>
-      <w:proofErr w:type="spellEnd"/>
+        <w:t>declare actualValue</w:t>
+      </w:r>
     </w:p>
     <w:p>
       <w:pPr>
@@ -5760,21 +4383,11 @@
           <w:rFonts w:ascii="Calibri" w:hAnsi="Calibri" w:cs="Times New Roman"/>
         </w:rPr>
       </w:pPr>
-      <w:proofErr w:type="spellStart"/>
-      <w:proofErr w:type="gramStart"/>
-      <w:r>
-        <w:rPr>
-          <w:rFonts w:ascii="Calibri" w:hAnsi="Calibri" w:cs="Times New Roman"/>
-        </w:rPr>
-        <w:t>robot.healthPoint</w:t>
-      </w:r>
-      <w:proofErr w:type="spellEnd"/>
-      <w:proofErr w:type="gramEnd"/>
-      <w:r>
-        <w:rPr>
-          <w:rFonts w:ascii="Calibri" w:hAnsi="Calibri" w:cs="Times New Roman"/>
-        </w:rPr>
-        <w:t xml:space="preserve"> = 3</w:t>
+      <w:r>
+        <w:rPr>
+          <w:rFonts w:ascii="Calibri" w:hAnsi="Calibri" w:cs="Times New Roman"/>
+        </w:rPr>
+        <w:t>robot.healthPoint = 3</w:t>
       </w:r>
     </w:p>
     <w:p>
@@ -5784,7 +4397,6 @@
           <w:rFonts w:ascii="Calibri" w:hAnsi="Calibri" w:cs="Times New Roman"/>
         </w:rPr>
       </w:pPr>
-      <w:proofErr w:type="spellStart"/>
       <w:r>
         <w:rPr>
           <w:rFonts w:ascii="Calibri" w:hAnsi="Calibri" w:cs="Times New Roman"/>
@@ -5807,14 +4419,7 @@
         <w:rPr>
           <w:rFonts w:ascii="Calibri" w:hAnsi="Calibri" w:cs="Times New Roman"/>
         </w:rPr>
-        <w:t>dValue</w:t>
-      </w:r>
-      <w:proofErr w:type="spellEnd"/>
-      <w:r>
-        <w:rPr>
-          <w:rFonts w:ascii="Calibri" w:hAnsi="Calibri" w:cs="Times New Roman"/>
-        </w:rPr>
-        <w:t xml:space="preserve"> = </w:t>
+        <w:t xml:space="preserve">dValue = </w:t>
       </w:r>
       <w:r>
         <w:rPr>
@@ -5830,21 +4435,11 @@
           <w:rFonts w:ascii="Calibri" w:hAnsi="Calibri" w:cs="Times New Roman"/>
         </w:rPr>
       </w:pPr>
-      <w:proofErr w:type="spellStart"/>
-      <w:proofErr w:type="gramStart"/>
-      <w:r>
-        <w:rPr>
-          <w:rFonts w:ascii="Calibri" w:hAnsi="Calibri" w:cs="Times New Roman"/>
-        </w:rPr>
-        <w:t>robot.healthPoint</w:t>
-      </w:r>
-      <w:proofErr w:type="spellEnd"/>
-      <w:proofErr w:type="gramEnd"/>
-      <w:r>
-        <w:rPr>
-          <w:rFonts w:ascii="Calibri" w:hAnsi="Calibri" w:cs="Times New Roman"/>
-        </w:rPr>
-        <w:t xml:space="preserve"> = 1</w:t>
+      <w:r>
+        <w:rPr>
+          <w:rFonts w:ascii="Calibri" w:hAnsi="Calibri" w:cs="Times New Roman"/>
+        </w:rPr>
+        <w:t>robot.healthPoint = 1</w:t>
       </w:r>
     </w:p>
     <w:p>
@@ -5854,27 +4449,11 @@
           <w:rFonts w:ascii="Calibri" w:hAnsi="Calibri" w:cs="Times New Roman"/>
         </w:rPr>
       </w:pPr>
-      <w:proofErr w:type="spellStart"/>
-      <w:r>
-        <w:rPr>
-          <w:rFonts w:ascii="Calibri" w:hAnsi="Calibri" w:cs="Times New Roman"/>
-        </w:rPr>
-        <w:t>actualValue</w:t>
-      </w:r>
-      <w:proofErr w:type="spellEnd"/>
-      <w:r>
-        <w:rPr>
-          <w:rFonts w:ascii="Calibri" w:hAnsi="Calibri" w:cs="Times New Roman"/>
-        </w:rPr>
-        <w:t xml:space="preserve"> = </w:t>
-      </w:r>
-      <w:proofErr w:type="spellStart"/>
-      <w:proofErr w:type="gramStart"/>
-      <w:r>
-        <w:rPr>
-          <w:rFonts w:ascii="Calibri" w:hAnsi="Calibri" w:cs="Times New Roman"/>
-        </w:rPr>
-        <w:t>r</w:t>
+      <w:r>
+        <w:rPr>
+          <w:rFonts w:ascii="Calibri" w:hAnsi="Calibri" w:cs="Times New Roman"/>
+        </w:rPr>
+        <w:t>actualValue = r</w:t>
       </w:r>
       <w:r>
         <w:rPr>
@@ -5886,15 +4465,7 @@
         <w:rPr>
           <w:rFonts w:ascii="Calibri" w:hAnsi="Calibri" w:cs="Times New Roman"/>
         </w:rPr>
-        <w:t>damaged</w:t>
-      </w:r>
-      <w:proofErr w:type="spellEnd"/>
-      <w:proofErr w:type="gramEnd"/>
-      <w:r>
-        <w:rPr>
-          <w:rFonts w:ascii="Calibri" w:hAnsi="Calibri" w:cs="Times New Roman"/>
-        </w:rPr>
-        <w:t>(2)</w:t>
+        <w:t>damaged(2)</w:t>
       </w:r>
     </w:p>
     <w:p>
@@ -5908,35 +4479,7 @@
         <w:rPr>
           <w:rFonts w:ascii="Calibri" w:hAnsi="Calibri" w:cs="Times New Roman"/>
         </w:rPr>
-        <w:t xml:space="preserve">assert if </w:t>
-      </w:r>
-      <w:proofErr w:type="spellStart"/>
-      <w:r>
-        <w:rPr>
-          <w:rFonts w:ascii="Calibri" w:hAnsi="Calibri" w:cs="Times New Roman"/>
-        </w:rPr>
-        <w:t>actualValue</w:t>
-      </w:r>
-      <w:proofErr w:type="spellEnd"/>
-      <w:r>
-        <w:rPr>
-          <w:rFonts w:ascii="Calibri" w:hAnsi="Calibri" w:cs="Times New Roman"/>
-        </w:rPr>
-        <w:t xml:space="preserve"> and </w:t>
-      </w:r>
-      <w:proofErr w:type="spellStart"/>
-      <w:r>
-        <w:rPr>
-          <w:rFonts w:ascii="Calibri" w:hAnsi="Calibri" w:cs="Times New Roman"/>
-        </w:rPr>
-        <w:t>excpectdValue</w:t>
-      </w:r>
-      <w:proofErr w:type="spellEnd"/>
-      <w:r>
-        <w:rPr>
-          <w:rFonts w:ascii="Calibri" w:hAnsi="Calibri" w:cs="Times New Roman"/>
-        </w:rPr>
-        <w:t xml:space="preserve"> are equal</w:t>
+        <w:t>assert if actualValue and excpectdValue are equal</w:t>
       </w:r>
     </w:p>
     <w:p>
@@ -5978,7 +4521,6 @@
           <w:rFonts w:ascii="Calibri" w:hAnsi="Calibri" w:cs="Times New Roman"/>
         </w:rPr>
       </w:pPr>
-      <w:proofErr w:type="spellStart"/>
       <w:r>
         <w:rPr>
           <w:rFonts w:ascii="Calibri" w:hAnsi="Calibri" w:cs="Times New Roman"/>
@@ -5995,14 +4537,7 @@
         <w:rPr>
           <w:rFonts w:ascii="Calibri" w:hAnsi="Calibri" w:cs="Times New Roman"/>
         </w:rPr>
-        <w:t>edValue</w:t>
-      </w:r>
-      <w:proofErr w:type="spellEnd"/>
-      <w:r>
-        <w:rPr>
-          <w:rFonts w:ascii="Calibri" w:hAnsi="Calibri" w:cs="Times New Roman"/>
-        </w:rPr>
-        <w:t xml:space="preserve"> = 0</w:t>
+        <w:t>edValue = 0</w:t>
       </w:r>
     </w:p>
     <w:p>
@@ -6012,21 +4547,11 @@
           <w:rFonts w:ascii="Calibri" w:hAnsi="Calibri" w:cs="Times New Roman"/>
         </w:rPr>
       </w:pPr>
-      <w:proofErr w:type="spellStart"/>
-      <w:proofErr w:type="gramStart"/>
-      <w:r>
-        <w:rPr>
-          <w:rFonts w:ascii="Calibri" w:hAnsi="Calibri" w:cs="Times New Roman"/>
-        </w:rPr>
-        <w:t>robot.healthPoint</w:t>
-      </w:r>
-      <w:proofErr w:type="spellEnd"/>
-      <w:proofErr w:type="gramEnd"/>
-      <w:r>
-        <w:rPr>
-          <w:rFonts w:ascii="Calibri" w:hAnsi="Calibri" w:cs="Times New Roman"/>
-        </w:rPr>
-        <w:t xml:space="preserve"> = 1</w:t>
+      <w:r>
+        <w:rPr>
+          <w:rFonts w:ascii="Calibri" w:hAnsi="Calibri" w:cs="Times New Roman"/>
+        </w:rPr>
+        <w:t>robot.healthPoint = 1</w:t>
       </w:r>
     </w:p>
     <w:p>
@@ -6036,22 +4561,12 @@
           <w:rFonts w:ascii="Calibri" w:hAnsi="Calibri" w:cs="Times New Roman"/>
         </w:rPr>
       </w:pPr>
-      <w:proofErr w:type="spellStart"/>
-      <w:r>
-        <w:rPr>
-          <w:rFonts w:ascii="Calibri" w:hAnsi="Calibri" w:cs="Times New Roman"/>
-        </w:rPr>
-        <w:t>actualValue</w:t>
-      </w:r>
-      <w:proofErr w:type="spellEnd"/>
-      <w:r>
-        <w:rPr>
-          <w:rFonts w:ascii="Calibri" w:hAnsi="Calibri" w:cs="Times New Roman"/>
-        </w:rPr>
-        <w:t xml:space="preserve"> = </w:t>
-      </w:r>
-      <w:proofErr w:type="spellStart"/>
-      <w:proofErr w:type="gramStart"/>
+      <w:r>
+        <w:rPr>
+          <w:rFonts w:ascii="Calibri" w:hAnsi="Calibri" w:cs="Times New Roman"/>
+        </w:rPr>
+        <w:t xml:space="preserve">actualValue = </w:t>
+      </w:r>
       <w:r>
         <w:rPr>
           <w:rFonts w:ascii="Calibri" w:hAnsi="Calibri" w:cs="Times New Roman"/>
@@ -6068,15 +4583,7 @@
         <w:rPr>
           <w:rFonts w:ascii="Calibri" w:hAnsi="Calibri" w:cs="Times New Roman"/>
         </w:rPr>
-        <w:t>damaged</w:t>
-      </w:r>
-      <w:proofErr w:type="spellEnd"/>
-      <w:proofErr w:type="gramEnd"/>
-      <w:r>
-        <w:rPr>
-          <w:rFonts w:ascii="Calibri" w:hAnsi="Calibri" w:cs="Times New Roman"/>
-        </w:rPr>
-        <w:t>(2)</w:t>
+        <w:t>damaged(2)</w:t>
       </w:r>
     </w:p>
     <w:p>
@@ -6090,21 +4597,7 @@
         <w:rPr>
           <w:rFonts w:ascii="Calibri" w:hAnsi="Calibri" w:cs="Times New Roman"/>
         </w:rPr>
-        <w:t xml:space="preserve">assert if </w:t>
-      </w:r>
-      <w:proofErr w:type="spellStart"/>
-      <w:r>
-        <w:rPr>
-          <w:rFonts w:ascii="Calibri" w:hAnsi="Calibri" w:cs="Times New Roman"/>
-        </w:rPr>
-        <w:t>actualValue</w:t>
-      </w:r>
-      <w:proofErr w:type="spellEnd"/>
-      <w:r>
-        <w:rPr>
-          <w:rFonts w:ascii="Calibri" w:hAnsi="Calibri" w:cs="Times New Roman"/>
-        </w:rPr>
-        <w:t xml:space="preserve"> </w:t>
+        <w:t xml:space="preserve">assert if actualValue </w:t>
       </w:r>
       <w:r>
         <w:rPr>
@@ -6116,16 +4609,8 @@
         <w:rPr>
           <w:rFonts w:ascii="Calibri" w:hAnsi="Calibri" w:cs="Times New Roman"/>
         </w:rPr>
-        <w:t xml:space="preserve"> </w:t>
-      </w:r>
-      <w:proofErr w:type="spellStart"/>
-      <w:r>
-        <w:rPr>
-          <w:rFonts w:ascii="Calibri" w:hAnsi="Calibri" w:cs="Times New Roman"/>
-        </w:rPr>
-        <w:t>excpectdValue</w:t>
-      </w:r>
-      <w:proofErr w:type="spellEnd"/>
+        <w:t xml:space="preserve"> excpectdValue</w:t>
+      </w:r>
     </w:p>
     <w:p>
       <w:pPr>
@@ -6151,18 +4636,8 @@
           <w:numId w:val="3"/>
         </w:numPr>
       </w:pPr>
-      <w:proofErr w:type="spellStart"/>
-      <w:proofErr w:type="gramStart"/>
-      <w:r>
-        <w:t>isDead</w:t>
-      </w:r>
-      <w:proofErr w:type="spellEnd"/>
-      <w:r>
-        <w:t>(</w:t>
-      </w:r>
-      <w:proofErr w:type="gramEnd"/>
-      <w:r>
-        <w:t>): bool</w:t>
+      <w:r>
+        <w:t>isDead(): bool</w:t>
       </w:r>
     </w:p>
     <w:p/>
@@ -6174,18 +4649,8 @@
           <w:numId w:val="3"/>
         </w:numPr>
       </w:pPr>
-      <w:proofErr w:type="spellStart"/>
-      <w:proofErr w:type="gramStart"/>
-      <w:r>
-        <w:t>getCurrentRobot</w:t>
-      </w:r>
-      <w:proofErr w:type="spellEnd"/>
-      <w:r>
-        <w:t>(</w:t>
-      </w:r>
-      <w:proofErr w:type="gramEnd"/>
-      <w:r>
-        <w:t>): Robot</w:t>
+      <w:r>
+        <w:t>getCurrentRobot(): Robot</w:t>
       </w:r>
     </w:p>
     <w:p/>
@@ -6197,18 +4662,8 @@
           <w:numId w:val="3"/>
         </w:numPr>
       </w:pPr>
-      <w:proofErr w:type="spellStart"/>
-      <w:proofErr w:type="gramStart"/>
-      <w:r>
-        <w:t>goNextRobot</w:t>
-      </w:r>
-      <w:proofErr w:type="spellEnd"/>
-      <w:r>
-        <w:t>(</w:t>
-      </w:r>
-      <w:proofErr w:type="gramEnd"/>
-      <w:r>
-        <w:t>): void</w:t>
+      <w:r>
+        <w:t>goNextRobot(): void</w:t>
       </w:r>
     </w:p>
     <w:p/>
@@ -6232,13 +4687,8 @@
           <w:numId w:val="3"/>
         </w:numPr>
       </w:pPr>
-      <w:proofErr w:type="gramStart"/>
-      <w:r>
-        <w:t>Move(</w:t>
-      </w:r>
-      <w:proofErr w:type="gramEnd"/>
-      <w:r>
-        <w:t>): void</w:t>
+      <w:r>
+        <w:t>Move(): void</w:t>
       </w:r>
     </w:p>
     <w:p>
@@ -6249,18 +4699,8 @@
           <w:numId w:val="3"/>
         </w:numPr>
       </w:pPr>
-      <w:proofErr w:type="gramStart"/>
-      <w:r>
-        <w:t>Turn(</w:t>
-      </w:r>
-      <w:proofErr w:type="spellStart"/>
-      <w:proofErr w:type="gramEnd"/>
-      <w:r>
-        <w:t>int</w:t>
-      </w:r>
-      <w:proofErr w:type="spellEnd"/>
-      <w:r>
-        <w:t xml:space="preserve"> direction): void</w:t>
+      <w:r>
+        <w:t>Turn(int direction): void</w:t>
       </w:r>
     </w:p>
     <w:p>
@@ -6272,18 +4712,8 @@
         </w:numPr>
       </w:pPr>
       <w:r>
-        <w:t xml:space="preserve">Shoot(Coordinate </w:t>
-      </w:r>
-      <w:proofErr w:type="spellStart"/>
-      <w:r>
-        <w:t>coor</w:t>
-      </w:r>
-      <w:proofErr w:type="spellEnd"/>
-      <w:r>
-        <w:t>): void</w:t>
-      </w:r>
-      <w:bookmarkStart w:id="0" w:name="_GoBack"/>
-      <w:bookmarkEnd w:id="0"/>
+        <w:t>Shoot(Coordinate coor): void</w:t>
+      </w:r>
     </w:p>
     <w:p>
       <w:pPr>
@@ -6312,12 +4742,278 @@
     </w:p>
     <w:p>
       <w:pPr>
+        <w:pStyle w:val="Heading3"/>
+        <w:numPr>
+          <w:ilvl w:val="2"/>
+          <w:numId w:val="3"/>
+        </w:numPr>
+      </w:pPr>
+      <w:r>
+        <w:t>Human Player Turning Function</w:t>
+      </w:r>
+    </w:p>
+    <w:p>
+      <w:pPr>
+        <w:pStyle w:val="ListParagraph"/>
+        <w:numPr>
+          <w:ilvl w:val="0"/>
+          <w:numId w:val="7"/>
+        </w:numPr>
+      </w:pPr>
+      <w:r>
+        <w:t>Test case 1: choosing direction 0, no turn</w:t>
+      </w:r>
+    </w:p>
+    <w:p>
+      <w:pPr>
+        <w:pStyle w:val="ListParagraph"/>
+        <w:numPr>
+          <w:ilvl w:val="1"/>
+          <w:numId w:val="7"/>
+        </w:numPr>
+      </w:pPr>
+      <w:r>
+        <w:t>Test steps:</w:t>
+      </w:r>
+    </w:p>
+    <w:p>
+      <w:pPr>
+        <w:pStyle w:val="ListParagraph"/>
+        <w:numPr>
+          <w:ilvl w:val="2"/>
+          <w:numId w:val="7"/>
+        </w:numPr>
+      </w:pPr>
+      <w:r>
+        <w:t>Press key “T” to enter turning mode.</w:t>
+      </w:r>
+    </w:p>
+    <w:p>
+      <w:pPr>
+        <w:pStyle w:val="ListParagraph"/>
+        <w:numPr>
+          <w:ilvl w:val="2"/>
+          <w:numId w:val="7"/>
+        </w:numPr>
+      </w:pPr>
+      <w:r>
+        <w:t>Press key “0” to choose direction 0.</w:t>
+      </w:r>
+    </w:p>
+    <w:p>
+      <w:pPr>
+        <w:pStyle w:val="ListParagraph"/>
+        <w:numPr>
+          <w:ilvl w:val="1"/>
+          <w:numId w:val="7"/>
+        </w:numPr>
+      </w:pPr>
+      <w:r>
+        <w:t>Expected output:</w:t>
+      </w:r>
+    </w:p>
+    <w:p>
+      <w:pPr>
+        <w:pStyle w:val="ListParagraph"/>
+        <w:numPr>
+          <w:ilvl w:val="2"/>
+          <w:numId w:val="7"/>
+        </w:numPr>
+      </w:pPr>
+      <w:r>
+        <w:t>Nothing should happen.</w:t>
+      </w:r>
+    </w:p>
+    <w:p>
+      <w:pPr>
+        <w:pStyle w:val="ListParagraph"/>
+        <w:numPr>
+          <w:ilvl w:val="0"/>
+          <w:numId w:val="7"/>
+        </w:numPr>
+      </w:pPr>
+      <w:r>
+        <w:t>Test case 2: choosing direction from 1 to 5, turn to the selected direction</w:t>
+      </w:r>
+    </w:p>
+    <w:p>
+      <w:pPr>
+        <w:pStyle w:val="ListParagraph"/>
+        <w:numPr>
+          <w:ilvl w:val="1"/>
+          <w:numId w:val="7"/>
+        </w:numPr>
+      </w:pPr>
+      <w:r>
+        <w:t>Test steps:</w:t>
+      </w:r>
+    </w:p>
+    <w:p>
+      <w:pPr>
+        <w:pStyle w:val="ListParagraph"/>
+        <w:numPr>
+          <w:ilvl w:val="2"/>
+          <w:numId w:val="7"/>
+        </w:numPr>
+      </w:pPr>
+      <w:r>
+        <w:t>Press key “T” to enter turning mode.</w:t>
+      </w:r>
+    </w:p>
+    <w:p>
+      <w:pPr>
+        <w:pStyle w:val="ListParagraph"/>
+        <w:numPr>
+          <w:ilvl w:val="2"/>
+          <w:numId w:val="7"/>
+        </w:numPr>
+      </w:pPr>
+      <w:r>
+        <w:t>Press key “3” to choose direction 3.</w:t>
+      </w:r>
+    </w:p>
+    <w:p>
+      <w:pPr>
+        <w:pStyle w:val="ListParagraph"/>
+        <w:numPr>
+          <w:ilvl w:val="1"/>
+          <w:numId w:val="7"/>
+        </w:numPr>
+      </w:pPr>
+      <w:r>
+        <w:t>Expected output:</w:t>
+      </w:r>
+    </w:p>
+    <w:p>
+      <w:pPr>
+        <w:pStyle w:val="ListParagraph"/>
+        <w:numPr>
+          <w:ilvl w:val="2"/>
+          <w:numId w:val="7"/>
+        </w:numPr>
+      </w:pPr>
+      <w:r>
+        <w:t>The robot should have turned 180 degrees.</w:t>
+      </w:r>
+    </w:p>
+    <w:p>
+      <w:pPr>
+        <w:pStyle w:val="ListParagraph"/>
+        <w:numPr>
+          <w:ilvl w:val="2"/>
+          <w:numId w:val="7"/>
+        </w:numPr>
+      </w:pPr>
+      <w:r>
+        <w:t>The facing direction is new direction 0.</w:t>
+      </w:r>
+    </w:p>
+    <w:p>
+      <w:pPr>
+        <w:pStyle w:val="ListParagraph"/>
+        <w:numPr>
+          <w:ilvl w:val="0"/>
+          <w:numId w:val="7"/>
+        </w:numPr>
+      </w:pPr>
+      <w:r>
+        <w:t>Test case 3: choosing direction out of the range, no turn</w:t>
+      </w:r>
+    </w:p>
+    <w:p>
+      <w:pPr>
+        <w:pStyle w:val="ListParagraph"/>
+        <w:numPr>
+          <w:ilvl w:val="1"/>
+          <w:numId w:val="7"/>
+        </w:numPr>
+      </w:pPr>
+      <w:r>
+        <w:t>Test steps:</w:t>
+      </w:r>
+    </w:p>
+    <w:p>
+      <w:pPr>
+        <w:pStyle w:val="ListParagraph"/>
+        <w:numPr>
+          <w:ilvl w:val="2"/>
+          <w:numId w:val="7"/>
+        </w:numPr>
+      </w:pPr>
+      <w:r>
+        <w:t>Press key “T” to enter turning mode.</w:t>
+      </w:r>
+    </w:p>
+    <w:p>
+      <w:pPr>
+        <w:pStyle w:val="ListParagraph"/>
+        <w:numPr>
+          <w:ilvl w:val="2"/>
+          <w:numId w:val="7"/>
+        </w:numPr>
+      </w:pPr>
+      <w:r>
+        <w:t>Press key “8” as a wrong input.</w:t>
+      </w:r>
+    </w:p>
+    <w:p>
+      <w:pPr>
+        <w:pStyle w:val="ListParagraph"/>
+        <w:numPr>
+          <w:ilvl w:val="1"/>
+          <w:numId w:val="7"/>
+        </w:numPr>
+      </w:pPr>
+      <w:r>
+        <w:t>Expected output:</w:t>
+      </w:r>
+    </w:p>
+    <w:p>
+      <w:pPr>
+        <w:pStyle w:val="ListParagraph"/>
+        <w:numPr>
+          <w:ilvl w:val="2"/>
+          <w:numId w:val="7"/>
+        </w:numPr>
+      </w:pPr>
+      <w:r>
+        <w:t>Nothing should happen.</w:t>
+      </w:r>
+    </w:p>
+    <w:p>
+      <w:pPr>
+        <w:pStyle w:val="Heading3"/>
+        <w:numPr>
+          <w:ilvl w:val="2"/>
+          <w:numId w:val="3"/>
+        </w:numPr>
+      </w:pPr>
+      <w:r>
+        <w:t>Human Player Moving Function</w:t>
+      </w:r>
+    </w:p>
+    <w:p>
+      <w:pPr>
+        <w:pStyle w:val="Heading3"/>
+        <w:numPr>
+          <w:ilvl w:val="2"/>
+          <w:numId w:val="3"/>
+        </w:numPr>
+      </w:pPr>
+      <w:r>
+        <w:t>Human Player Shooting Function</w:t>
+      </w:r>
+    </w:p>
+    <w:p>
+      <w:pPr>
         <w:rPr>
           <w:b/>
           <w:sz w:val="32"/>
           <w:szCs w:val="32"/>
         </w:rPr>
       </w:pPr>
+      <w:bookmarkStart w:id="0" w:name="_GoBack"/>
+      <w:bookmarkEnd w:id="0"/>
     </w:p>
     <w:p>
       <w:pPr>
@@ -6328,6 +5024,7 @@
         </w:numPr>
       </w:pPr>
       <w:r>
+        <w:lastRenderedPageBreak/>
         <w:t>AI player interface</w:t>
       </w:r>
     </w:p>
@@ -6424,13 +5121,8 @@
       </w:r>
     </w:p>
     <w:p>
-      <w:proofErr w:type="gramStart"/>
-      <w:r>
-        <w:t>method(</w:t>
-      </w:r>
-      <w:proofErr w:type="gramEnd"/>
-      <w:r>
-        <w:t>)</w:t>
+      <w:r>
+        <w:t>method()</w:t>
       </w:r>
     </w:p>
     <w:p>
@@ -6438,36 +5130,20 @@
         <w:t xml:space="preserve">test case 1: </w:t>
       </w:r>
       <w:r>
-        <w:t xml:space="preserve"> </w:t>
-      </w:r>
-      <w:proofErr w:type="spellStart"/>
-      <w:r>
-        <w:t>balabalabala</w:t>
-      </w:r>
-      <w:proofErr w:type="spellEnd"/>
-    </w:p>
-    <w:p>
-      <w:r>
-        <w:lastRenderedPageBreak/>
+        <w:t xml:space="preserve"> balabalabala</w:t>
+      </w:r>
+    </w:p>
+    <w:p>
+      <w:r>
         <w:tab/>
-        <w:t xml:space="preserve">input: </w:t>
-      </w:r>
-      <w:proofErr w:type="spellStart"/>
-      <w:r>
-        <w:t>balabalabala</w:t>
-      </w:r>
-      <w:proofErr w:type="spellEnd"/>
+        <w:t>input: balabalabala</w:t>
+      </w:r>
     </w:p>
     <w:p>
       <w:r>
         <w:tab/>
-        <w:t xml:space="preserve">expected output: </w:t>
-      </w:r>
-      <w:proofErr w:type="spellStart"/>
-      <w:r>
-        <w:t>balabalabala</w:t>
-      </w:r>
-      <w:proofErr w:type="spellEnd"/>
+        <w:t>expected output: balabalabala</w:t>
+      </w:r>
     </w:p>
     <w:p>
       <w:r>
@@ -6503,7 +5179,7 @@
 </file>
 
 <file path=word/endnotes.xml><?xml version="1.0" encoding="utf-8"?>
-<w:endnotes xmlns:wpc="http://schemas.microsoft.com/office/word/2010/wordprocessingCanvas" xmlns:mo="http://schemas.microsoft.com/office/mac/office/2008/main" xmlns:mc="http://schemas.openxmlformats.org/markup-compatibility/2006" xmlns:mv="urn:schemas-microsoft-com:mac:vml" xmlns:o="urn:schemas-microsoft-com:office:office" xmlns:r="http://schemas.openxmlformats.org/officeDocument/2006/relationships" xmlns:m="http://schemas.openxmlformats.org/officeDocument/2006/math" xmlns:v="urn:schemas-microsoft-com:vml" xmlns:wp14="http://schemas.microsoft.com/office/word/2010/wordprocessingDrawing" xmlns:wp="http://schemas.openxmlformats.org/drawingml/2006/wordprocessingDrawing" xmlns:w10="urn:schemas-microsoft-com:office:word" xmlns:w="http://schemas.openxmlformats.org/wordprocessingml/2006/main" xmlns:w14="http://schemas.microsoft.com/office/word/2010/wordml" xmlns:w15="http://schemas.microsoft.com/office/word/2012/wordml" xmlns:wpg="http://schemas.microsoft.com/office/word/2010/wordprocessingGroup" xmlns:wpi="http://schemas.microsoft.com/office/word/2010/wordprocessingInk" xmlns:wne="http://schemas.microsoft.com/office/word/2006/wordml" xmlns:wps="http://schemas.microsoft.com/office/word/2010/wordprocessingShape" mc:Ignorable="w14 w15 wp14">
+<w:endnotes xmlns:wpc="http://schemas.microsoft.com/office/word/2010/wordprocessingCanvas" xmlns:cx="http://schemas.microsoft.com/office/drawing/2014/chartex" xmlns:cx1="http://schemas.microsoft.com/office/drawing/2015/9/8/chartex" xmlns:cx2="http://schemas.microsoft.com/office/drawing/2015/10/21/chartex" xmlns:cx3="http://schemas.microsoft.com/office/drawing/2016/5/9/chartex" xmlns:cx4="http://schemas.microsoft.com/office/drawing/2016/5/10/chartex" xmlns:cx5="http://schemas.microsoft.com/office/drawing/2016/5/11/chartex" xmlns:mc="http://schemas.openxmlformats.org/markup-compatibility/2006" xmlns:o="urn:schemas-microsoft-com:office:office" xmlns:r="http://schemas.openxmlformats.org/officeDocument/2006/relationships" xmlns:m="http://schemas.openxmlformats.org/officeDocument/2006/math" xmlns:v="urn:schemas-microsoft-com:vml" xmlns:wp14="http://schemas.microsoft.com/office/word/2010/wordprocessingDrawing" xmlns:wp="http://schemas.openxmlformats.org/drawingml/2006/wordprocessingDrawing" xmlns:w10="urn:schemas-microsoft-com:office:word" xmlns:w="http://schemas.openxmlformats.org/wordprocessingml/2006/main" xmlns:w14="http://schemas.microsoft.com/office/word/2010/wordml" xmlns:w15="http://schemas.microsoft.com/office/word/2012/wordml" xmlns:w16se="http://schemas.microsoft.com/office/word/2015/wordml/symex" xmlns:wpg="http://schemas.microsoft.com/office/word/2010/wordprocessingGroup" xmlns:wpi="http://schemas.microsoft.com/office/word/2010/wordprocessingInk" xmlns:wne="http://schemas.microsoft.com/office/word/2006/wordml" xmlns:wps="http://schemas.microsoft.com/office/word/2010/wordprocessingShape" mc:Ignorable="w14 w15 w16se wp14">
   <w:endnote w:type="separator" w:id="-1">
     <w:p>
       <w:r>
@@ -6522,7 +5198,7 @@
 </file>
 
 <file path=word/footnotes.xml><?xml version="1.0" encoding="utf-8"?>
-<w:footnotes xmlns:wpc="http://schemas.microsoft.com/office/word/2010/wordprocessingCanvas" xmlns:mo="http://schemas.microsoft.com/office/mac/office/2008/main" xmlns:mc="http://schemas.openxmlformats.org/markup-compatibility/2006" xmlns:mv="urn:schemas-microsoft-com:mac:vml" xmlns:o="urn:schemas-microsoft-com:office:office" xmlns:r="http://schemas.openxmlformats.org/officeDocument/2006/relationships" xmlns:m="http://schemas.openxmlformats.org/officeDocument/2006/math" xmlns:v="urn:schemas-microsoft-com:vml" xmlns:wp14="http://schemas.microsoft.com/office/word/2010/wordprocessingDrawing" xmlns:wp="http://schemas.openxmlformats.org/drawingml/2006/wordprocessingDrawing" xmlns:w10="urn:schemas-microsoft-com:office:word" xmlns:w="http://schemas.openxmlformats.org/wordprocessingml/2006/main" xmlns:w14="http://schemas.microsoft.com/office/word/2010/wordml" xmlns:w15="http://schemas.microsoft.com/office/word/2012/wordml" xmlns:wpg="http://schemas.microsoft.com/office/word/2010/wordprocessingGroup" xmlns:wpi="http://schemas.microsoft.com/office/word/2010/wordprocessingInk" xmlns:wne="http://schemas.microsoft.com/office/word/2006/wordml" xmlns:wps="http://schemas.microsoft.com/office/word/2010/wordprocessingShape" mc:Ignorable="w14 w15 wp14">
+<w:footnotes xmlns:wpc="http://schemas.microsoft.com/office/word/2010/wordprocessingCanvas" xmlns:cx="http://schemas.microsoft.com/office/drawing/2014/chartex" xmlns:cx1="http://schemas.microsoft.com/office/drawing/2015/9/8/chartex" xmlns:cx2="http://schemas.microsoft.com/office/drawing/2015/10/21/chartex" xmlns:cx3="http://schemas.microsoft.com/office/drawing/2016/5/9/chartex" xmlns:cx4="http://schemas.microsoft.com/office/drawing/2016/5/10/chartex" xmlns:cx5="http://schemas.microsoft.com/office/drawing/2016/5/11/chartex" xmlns:mc="http://schemas.openxmlformats.org/markup-compatibility/2006" xmlns:o="urn:schemas-microsoft-com:office:office" xmlns:r="http://schemas.openxmlformats.org/officeDocument/2006/relationships" xmlns:m="http://schemas.openxmlformats.org/officeDocument/2006/math" xmlns:v="urn:schemas-microsoft-com:vml" xmlns:wp14="http://schemas.microsoft.com/office/word/2010/wordprocessingDrawing" xmlns:wp="http://schemas.openxmlformats.org/drawingml/2006/wordprocessingDrawing" xmlns:w10="urn:schemas-microsoft-com:office:word" xmlns:w="http://schemas.openxmlformats.org/wordprocessingml/2006/main" xmlns:w14="http://schemas.microsoft.com/office/word/2010/wordml" xmlns:w15="http://schemas.microsoft.com/office/word/2012/wordml" xmlns:w16se="http://schemas.microsoft.com/office/word/2015/wordml/symex" xmlns:wpg="http://schemas.microsoft.com/office/word/2010/wordprocessingGroup" xmlns:wpi="http://schemas.microsoft.com/office/word/2010/wordprocessingInk" xmlns:wne="http://schemas.microsoft.com/office/word/2006/wordml" xmlns:wps="http://schemas.microsoft.com/office/word/2010/wordprocessingShape" mc:Ignorable="w14 w15 w16se wp14">
   <w:footnote w:type="separator" w:id="-1">
     <w:p>
       <w:r>
@@ -6541,8 +5217,8 @@
 </file>
 
 <file path=word/numbering.xml><?xml version="1.0" encoding="utf-8"?>
-<w:numbering xmlns:wpc="http://schemas.microsoft.com/office/word/2010/wordprocessingCanvas" xmlns:mo="http://schemas.microsoft.com/office/mac/office/2008/main" xmlns:mc="http://schemas.openxmlformats.org/markup-compatibility/2006" xmlns:mv="urn:schemas-microsoft-com:mac:vml" xmlns:o="urn:schemas-microsoft-com:office:office" xmlns:r="http://schemas.openxmlformats.org/officeDocument/2006/relationships" xmlns:m="http://schemas.openxmlformats.org/officeDocument/2006/math" xmlns:v="urn:schemas-microsoft-com:vml" xmlns:wp14="http://schemas.microsoft.com/office/word/2010/wordprocessingDrawing" xmlns:wp="http://schemas.openxmlformats.org/drawingml/2006/wordprocessingDrawing" xmlns:w10="urn:schemas-microsoft-com:office:word" xmlns:w="http://schemas.openxmlformats.org/wordprocessingml/2006/main" xmlns:w14="http://schemas.microsoft.com/office/word/2010/wordml" xmlns:w15="http://schemas.microsoft.com/office/word/2012/wordml" xmlns:wpg="http://schemas.microsoft.com/office/word/2010/wordprocessingGroup" xmlns:wpi="http://schemas.microsoft.com/office/word/2010/wordprocessingInk" xmlns:wne="http://schemas.microsoft.com/office/word/2006/wordml" xmlns:wps="http://schemas.microsoft.com/office/word/2010/wordprocessingShape" mc:Ignorable="w14 w15 wp14">
-  <w:abstractNum w:abstractNumId="0">
+<w:numbering xmlns:wpc="http://schemas.microsoft.com/office/word/2010/wordprocessingCanvas" xmlns:cx="http://schemas.microsoft.com/office/drawing/2014/chartex" xmlns:cx1="http://schemas.microsoft.com/office/drawing/2015/9/8/chartex" xmlns:cx2="http://schemas.microsoft.com/office/drawing/2015/10/21/chartex" xmlns:cx3="http://schemas.microsoft.com/office/drawing/2016/5/9/chartex" xmlns:cx4="http://schemas.microsoft.com/office/drawing/2016/5/10/chartex" xmlns:cx5="http://schemas.microsoft.com/office/drawing/2016/5/11/chartex" xmlns:mc="http://schemas.openxmlformats.org/markup-compatibility/2006" xmlns:o="urn:schemas-microsoft-com:office:office" xmlns:r="http://schemas.openxmlformats.org/officeDocument/2006/relationships" xmlns:m="http://schemas.openxmlformats.org/officeDocument/2006/math" xmlns:v="urn:schemas-microsoft-com:vml" xmlns:wp14="http://schemas.microsoft.com/office/word/2010/wordprocessingDrawing" xmlns:wp="http://schemas.openxmlformats.org/drawingml/2006/wordprocessingDrawing" xmlns:w10="urn:schemas-microsoft-com:office:word" xmlns:w="http://schemas.openxmlformats.org/wordprocessingml/2006/main" xmlns:w14="http://schemas.microsoft.com/office/word/2010/wordml" xmlns:w15="http://schemas.microsoft.com/office/word/2012/wordml" xmlns:w16se="http://schemas.microsoft.com/office/word/2015/wordml/symex" xmlns:wpg="http://schemas.microsoft.com/office/word/2010/wordprocessingGroup" xmlns:wpi="http://schemas.microsoft.com/office/word/2010/wordprocessingInk" xmlns:wne="http://schemas.microsoft.com/office/word/2006/wordml" xmlns:wps="http://schemas.microsoft.com/office/word/2010/wordprocessingShape" mc:Ignorable="w14 w15 w16se wp14">
+  <w:abstractNum w:abstractNumId="0" w15:restartNumberingAfterBreak="0">
     <w:nsid w:val="058D100C"/>
     <w:multiLevelType w:val="multilevel"/>
     <w:tmpl w:val="F1587632"/>
@@ -6663,7 +5339,7 @@
       </w:rPr>
     </w:lvl>
   </w:abstractNum>
-  <w:abstractNum w:abstractNumId="1">
+  <w:abstractNum w:abstractNumId="1" w15:restartNumberingAfterBreak="0">
     <w:nsid w:val="1C1F064D"/>
     <w:multiLevelType w:val="multilevel"/>
     <w:tmpl w:val="E602674C"/>
@@ -6776,7 +5452,7 @@
       </w:rPr>
     </w:lvl>
   </w:abstractNum>
-  <w:abstractNum w:abstractNumId="2">
+  <w:abstractNum w:abstractNumId="2" w15:restartNumberingAfterBreak="0">
     <w:nsid w:val="1F7632B9"/>
     <w:multiLevelType w:val="multilevel"/>
     <w:tmpl w:val="4FF863F6"/>
@@ -6889,7 +5565,7 @@
       </w:rPr>
     </w:lvl>
   </w:abstractNum>
-  <w:abstractNum w:abstractNumId="3">
+  <w:abstractNum w:abstractNumId="3" w15:restartNumberingAfterBreak="0">
     <w:nsid w:val="23D13B9D"/>
     <w:multiLevelType w:val="multilevel"/>
     <w:tmpl w:val="9CA29C5A"/>
@@ -7010,7 +5686,7 @@
       </w:rPr>
     </w:lvl>
   </w:abstractNum>
-  <w:abstractNum w:abstractNumId="4">
+  <w:abstractNum w:abstractNumId="4" w15:restartNumberingAfterBreak="0">
     <w:nsid w:val="2D6E0118"/>
     <w:multiLevelType w:val="hybridMultilevel"/>
     <w:tmpl w:val="3B8016D4"/>
@@ -7026,7 +5702,7 @@
         <w:rFonts w:ascii="Symbol" w:hAnsi="Symbol" w:hint="default"/>
       </w:rPr>
     </w:lvl>
-    <w:lvl w:ilvl="1" w:tplc="04090003" w:tentative="1">
+    <w:lvl w:ilvl="1" w:tplc="04090003">
       <w:start w:val="1"/>
       <w:numFmt w:val="bullet"/>
       <w:lvlText w:val="o"/>
@@ -7038,7 +5714,7 @@
         <w:rFonts w:ascii="Courier New" w:hAnsi="Courier New" w:cs="Courier New" w:hint="default"/>
       </w:rPr>
     </w:lvl>
-    <w:lvl w:ilvl="2" w:tplc="04090005" w:tentative="1">
+    <w:lvl w:ilvl="2" w:tplc="04090005">
       <w:start w:val="1"/>
       <w:numFmt w:val="bullet"/>
       <w:lvlText w:val=""/>
@@ -7123,7 +5799,7 @@
       </w:rPr>
     </w:lvl>
   </w:abstractNum>
-  <w:abstractNum w:abstractNumId="5">
+  <w:abstractNum w:abstractNumId="5" w15:restartNumberingAfterBreak="0">
     <w:nsid w:val="3808375D"/>
     <w:multiLevelType w:val="hybridMultilevel"/>
     <w:tmpl w:val="4E44D616"/>
@@ -7236,7 +5912,7 @@
       </w:rPr>
     </w:lvl>
   </w:abstractNum>
-  <w:abstractNum w:abstractNumId="6">
+  <w:abstractNum w:abstractNumId="6" w15:restartNumberingAfterBreak="0">
     <w:nsid w:val="547F522C"/>
     <w:multiLevelType w:val="multilevel"/>
     <w:tmpl w:val="5A921322"/>
@@ -7385,7 +6061,7 @@
       </w:rPr>
     </w:lvl>
   </w:abstractNum>
-  <w:abstractNum w:abstractNumId="7">
+  <w:abstractNum w:abstractNumId="7" w15:restartNumberingAfterBreak="0">
     <w:nsid w:val="65460BB5"/>
     <w:multiLevelType w:val="multilevel"/>
     <w:tmpl w:val="B61AAA1E"/>
@@ -7534,7 +6210,7 @@
       </w:rPr>
     </w:lvl>
   </w:abstractNum>
-  <w:abstractNum w:abstractNumId="8">
+  <w:abstractNum w:abstractNumId="8" w15:restartNumberingAfterBreak="0">
     <w:nsid w:val="67020902"/>
     <w:multiLevelType w:val="multilevel"/>
     <w:tmpl w:val="95F07F1E"/>
@@ -7683,7 +6359,7 @@
       </w:rPr>
     </w:lvl>
   </w:abstractNum>
-  <w:abstractNum w:abstractNumId="9">
+  <w:abstractNum w:abstractNumId="9" w15:restartNumberingAfterBreak="0">
     <w:nsid w:val="6A620149"/>
     <w:multiLevelType w:val="multilevel"/>
     <w:tmpl w:val="F55EAC24"/>
@@ -7796,7 +6472,7 @@
       </w:rPr>
     </w:lvl>
   </w:abstractNum>
-  <w:abstractNum w:abstractNumId="10">
+  <w:abstractNum w:abstractNumId="10" w15:restartNumberingAfterBreak="0">
     <w:nsid w:val="79BE3416"/>
     <w:multiLevelType w:val="hybridMultilevel"/>
     <w:tmpl w:val="3EE2CC4C"/>
@@ -7885,7 +6561,7 @@
       </w:pPr>
     </w:lvl>
   </w:abstractNum>
-  <w:abstractNum w:abstractNumId="11">
+  <w:abstractNum w:abstractNumId="11" w15:restartNumberingAfterBreak="0">
     <w:nsid w:val="7B3862CE"/>
     <w:multiLevelType w:val="hybridMultilevel"/>
     <w:tmpl w:val="71D80C6E"/>
@@ -8041,7 +6717,7 @@
 </file>
 
 <file path=word/styles.xml><?xml version="1.0" encoding="utf-8"?>
-<w:styles xmlns:mc="http://schemas.openxmlformats.org/markup-compatibility/2006" xmlns:r="http://schemas.openxmlformats.org/officeDocument/2006/relationships" xmlns:w="http://schemas.openxmlformats.org/wordprocessingml/2006/main" xmlns:w14="http://schemas.microsoft.com/office/word/2010/wordml" xmlns:w15="http://schemas.microsoft.com/office/word/2012/wordml" mc:Ignorable="w14 w15">
+<w:styles xmlns:mc="http://schemas.openxmlformats.org/markup-compatibility/2006" xmlns:r="http://schemas.openxmlformats.org/officeDocument/2006/relationships" xmlns:w="http://schemas.openxmlformats.org/wordprocessingml/2006/main" xmlns:w14="http://schemas.microsoft.com/office/word/2010/wordml" xmlns:w15="http://schemas.microsoft.com/office/word/2012/wordml" xmlns:w16se="http://schemas.microsoft.com/office/word/2015/wordml/symex" mc:Ignorable="w14 w15 w16se">
   <w:docDefaults>
     <w:rPrDefault>
       <w:rPr>
@@ -8053,7 +6729,7 @@
     </w:rPrDefault>
     <w:pPrDefault/>
   </w:docDefaults>
-  <w:latentStyles w:defLockedState="0" w:defUIPriority="99" w:defSemiHidden="0" w:defUnhideWhenUsed="0" w:defQFormat="0" w:count="382">
+  <w:latentStyles w:defLockedState="0" w:defUIPriority="99" w:defSemiHidden="0" w:defUnhideWhenUsed="0" w:defQFormat="0" w:count="374">
     <w:lsdException w:name="Normal" w:uiPriority="0" w:qFormat="1"/>
     <w:lsdException w:name="heading 1" w:uiPriority="9" w:qFormat="1"/>
     <w:lsdException w:name="heading 2" w:semiHidden="1" w:uiPriority="9" w:unhideWhenUsed="1" w:qFormat="1"/>
@@ -8556,7 +7232,6 @@
       <w:szCs w:val="22"/>
     </w:rPr>
     <w:tblPr>
-      <w:tblInd w:w="0" w:type="dxa"/>
       <w:tblBorders>
         <w:top w:val="single" w:sz="4" w:space="0" w:color="auto"/>
         <w:left w:val="single" w:sz="4" w:space="0" w:color="auto"/>
@@ -8565,12 +7240,6 @@
         <w:insideH w:val="single" w:sz="4" w:space="0" w:color="auto"/>
         <w:insideV w:val="single" w:sz="4" w:space="0" w:color="auto"/>
       </w:tblBorders>
-      <w:tblCellMar>
-        <w:top w:w="0" w:type="dxa"/>
-        <w:left w:w="108" w:type="dxa"/>
-        <w:bottom w:w="0" w:type="dxa"/>
-        <w:right w:w="108" w:type="dxa"/>
-      </w:tblCellMar>
     </w:tblPr>
   </w:style>
   <w:style w:type="paragraph" w:styleId="Header">

</xml_diff>

<commit_message>
commit the unit test of player.isDead()
</commit_message>
<xml_diff>
--- a/doc/TestingPlan.docx
+++ b/doc/TestingPlan.docx
@@ -1,6 +1,6 @@
 
 <file path=word/document.xml><?xml version="1.0" encoding="utf-8"?>
-<w:document xmlns:wpc="http://schemas.microsoft.com/office/word/2010/wordprocessingCanvas" xmlns:mo="http://schemas.microsoft.com/office/mac/office/2008/main" xmlns:mc="http://schemas.openxmlformats.org/markup-compatibility/2006" xmlns:mv="urn:schemas-microsoft-com:mac:vml" xmlns:o="urn:schemas-microsoft-com:office:office" xmlns:r="http://schemas.openxmlformats.org/officeDocument/2006/relationships" xmlns:m="http://schemas.openxmlformats.org/officeDocument/2006/math" xmlns:v="urn:schemas-microsoft-com:vml" xmlns:wp14="http://schemas.microsoft.com/office/word/2010/wordprocessingDrawing" xmlns:wp="http://schemas.openxmlformats.org/drawingml/2006/wordprocessingDrawing" xmlns:w10="urn:schemas-microsoft-com:office:word" xmlns:w="http://schemas.openxmlformats.org/wordprocessingml/2006/main" xmlns:w14="http://schemas.microsoft.com/office/word/2010/wordml" xmlns:w15="http://schemas.microsoft.com/office/word/2012/wordml" xmlns:wpg="http://schemas.microsoft.com/office/word/2010/wordprocessingGroup" xmlns:wpi="http://schemas.microsoft.com/office/word/2010/wordprocessingInk" xmlns:wne="http://schemas.microsoft.com/office/word/2006/wordml" xmlns:wps="http://schemas.microsoft.com/office/word/2010/wordprocessingShape" mc:Ignorable="w14 w15 wp14">
+<w:document xmlns:wpc="http://schemas.microsoft.com/office/word/2010/wordprocessingCanvas" xmlns:cx="http://schemas.microsoft.com/office/drawing/2014/chartex" xmlns:cx1="http://schemas.microsoft.com/office/drawing/2015/9/8/chartex" xmlns:cx2="http://schemas.microsoft.com/office/drawing/2015/10/21/chartex" xmlns:cx3="http://schemas.microsoft.com/office/drawing/2016/5/9/chartex" xmlns:cx4="http://schemas.microsoft.com/office/drawing/2016/5/10/chartex" xmlns:cx5="http://schemas.microsoft.com/office/drawing/2016/5/11/chartex" xmlns:mc="http://schemas.openxmlformats.org/markup-compatibility/2006" xmlns:o="urn:schemas-microsoft-com:office:office" xmlns:r="http://schemas.openxmlformats.org/officeDocument/2006/relationships" xmlns:m="http://schemas.openxmlformats.org/officeDocument/2006/math" xmlns:v="urn:schemas-microsoft-com:vml" xmlns:wp14="http://schemas.microsoft.com/office/word/2010/wordprocessingDrawing" xmlns:wp="http://schemas.openxmlformats.org/drawingml/2006/wordprocessingDrawing" xmlns:w10="urn:schemas-microsoft-com:office:word" xmlns:w="http://schemas.openxmlformats.org/wordprocessingml/2006/main" xmlns:w14="http://schemas.microsoft.com/office/word/2010/wordml" xmlns:w15="http://schemas.microsoft.com/office/word/2012/wordml" xmlns:w16se="http://schemas.microsoft.com/office/word/2015/wordml/symex" xmlns:wpg="http://schemas.microsoft.com/office/word/2010/wordprocessingGroup" xmlns:wpi="http://schemas.microsoft.com/office/word/2010/wordprocessingInk" xmlns:wne="http://schemas.microsoft.com/office/word/2006/wordml" xmlns:wps="http://schemas.microsoft.com/office/word/2010/wordprocessingShape" mc:Ignorable="w14 w15 w16se wp14">
   <w:body>
     <w:p>
       <w:pPr>
@@ -2409,11 +2409,13 @@
     </w:p>
     <w:p>
       <w:pPr>
-        <w:ind w:left="540"/>
-        <w:rPr>
-          <w:rFonts w:ascii="Calibri" w:hAnsi="Calibri" w:cs="Times New Roman"/>
-        </w:rPr>
-      </w:pPr>
+        <w:ind w:firstLine="540"/>
+        <w:rPr>
+          <w:rFonts w:ascii="Calibri" w:hAnsi="Calibri" w:cs="Times New Roman"/>
+        </w:rPr>
+      </w:pPr>
+      <w:bookmarkStart w:id="0" w:name="_GoBack"/>
+      <w:bookmarkEnd w:id="0"/>
       <w:r>
         <w:rPr>
           <w:rFonts w:ascii="Calibri" w:hAnsi="Calibri" w:cs="Times New Roman"/>
@@ -4640,6 +4642,789 @@
         <w:t>isDead(): bool</w:t>
       </w:r>
     </w:p>
+    <w:p>
+      <w:pPr>
+        <w:rPr>
+          <w:rFonts w:ascii="Calibri" w:hAnsi="Calibri" w:cs="Times New Roman"/>
+        </w:rPr>
+      </w:pPr>
+      <w:r>
+        <w:rPr>
+          <w:rFonts w:ascii="Calibri" w:hAnsi="Calibri" w:cs="Times New Roman"/>
+        </w:rPr>
+        <w:t>Summary: This unit test is to test Player</w:t>
+      </w:r>
+      <w:r>
+        <w:rPr>
+          <w:rFonts w:ascii="Calibri" w:hAnsi="Calibri" w:cs="Times New Roman"/>
+        </w:rPr>
+        <w:t>.isDead()</w:t>
+      </w:r>
+      <w:r>
+        <w:rPr>
+          <w:rFonts w:ascii="Calibri" w:hAnsi="Calibri" w:cs="Times New Roman"/>
+        </w:rPr>
+        <w:t xml:space="preserve"> whether it can return true if a player is dead or false otherwise. </w:t>
+      </w:r>
+    </w:p>
+    <w:p>
+      <w:pPr>
+        <w:rPr>
+          <w:rFonts w:ascii="Calibri" w:hAnsi="Calibri" w:cs="Times New Roman"/>
+        </w:rPr>
+      </w:pPr>
+    </w:p>
+    <w:p>
+      <w:pPr>
+        <w:ind w:left="540"/>
+        <w:rPr>
+          <w:rFonts w:ascii="Calibri" w:hAnsi="Calibri" w:cs="Times New Roman"/>
+        </w:rPr>
+      </w:pPr>
+      <w:r>
+        <w:rPr>
+          <w:rFonts w:ascii="Calibri" w:hAnsi="Calibri" w:cs="Times New Roman"/>
+        </w:rPr>
+        <w:t xml:space="preserve">player </w:t>
+      </w:r>
+      <w:r>
+        <w:rPr>
+          <w:rFonts w:ascii="Calibri" w:hAnsi="Calibri" w:cs="Times New Roman"/>
+        </w:rPr>
+        <w:sym w:font="Wingdings" w:char="F0DF"/>
+      </w:r>
+      <w:r>
+        <w:rPr>
+          <w:rFonts w:ascii="Calibri" w:hAnsi="Calibri" w:cs="Times New Roman"/>
+        </w:rPr>
+        <w:t xml:space="preserve"> new Player</w:t>
+      </w:r>
+      <w:r>
+        <w:rPr>
+          <w:rFonts w:ascii="Calibri" w:hAnsi="Calibri" w:cs="Times New Roman"/>
+        </w:rPr>
+        <w:t>()</w:t>
+      </w:r>
+    </w:p>
+    <w:p>
+      <w:pPr>
+        <w:ind w:left="540"/>
+        <w:rPr>
+          <w:rFonts w:ascii="Calibri" w:hAnsi="Calibri" w:cs="Times New Roman"/>
+        </w:rPr>
+      </w:pPr>
+      <w:r>
+        <w:rPr>
+          <w:rFonts w:ascii="Calibri" w:hAnsi="Calibri" w:cs="Times New Roman"/>
+        </w:rPr>
+        <w:t>declare ex</w:t>
+      </w:r>
+      <w:r>
+        <w:rPr>
+          <w:rFonts w:ascii="Calibri" w:hAnsi="Calibri" w:cs="Times New Roman"/>
+        </w:rPr>
+        <w:t>pect</w:t>
+      </w:r>
+      <w:r>
+        <w:rPr>
+          <w:rFonts w:ascii="Calibri" w:hAnsi="Calibri" w:cs="Times New Roman"/>
+        </w:rPr>
+        <w:t>e</w:t>
+      </w:r>
+      <w:r>
+        <w:rPr>
+          <w:rFonts w:ascii="Calibri" w:hAnsi="Calibri" w:cs="Times New Roman"/>
+        </w:rPr>
+        <w:t>dValue</w:t>
+      </w:r>
+    </w:p>
+    <w:p>
+      <w:pPr>
+        <w:ind w:left="540"/>
+        <w:rPr>
+          <w:rFonts w:ascii="Calibri" w:hAnsi="Calibri" w:cs="Times New Roman"/>
+        </w:rPr>
+      </w:pPr>
+      <w:r>
+        <w:rPr>
+          <w:rFonts w:ascii="Calibri" w:hAnsi="Calibri" w:cs="Times New Roman"/>
+        </w:rPr>
+        <w:t>declare actualValue</w:t>
+      </w:r>
+    </w:p>
+    <w:p>
+      <w:pPr>
+        <w:ind w:left="540"/>
+        <w:rPr>
+          <w:rFonts w:ascii="Calibri" w:hAnsi="Calibri" w:cs="Times New Roman"/>
+        </w:rPr>
+      </w:pPr>
+      <w:r>
+        <w:rPr>
+          <w:rFonts w:ascii="Calibri" w:hAnsi="Calibri" w:cs="Times New Roman"/>
+        </w:rPr>
+        <w:t> </w:t>
+      </w:r>
+    </w:p>
+    <w:p>
+      <w:pPr>
+        <w:pStyle w:val="ListParagraph"/>
+        <w:numPr>
+          <w:ilvl w:val="0"/>
+          <w:numId w:val="7"/>
+        </w:numPr>
+        <w:rPr>
+          <w:rFonts w:ascii="Calibri" w:hAnsi="Calibri" w:cs="Times New Roman"/>
+        </w:rPr>
+      </w:pPr>
+      <w:r>
+        <w:rPr>
+          <w:rFonts w:ascii="Calibri" w:hAnsi="Calibri" w:cs="Times New Roman"/>
+        </w:rPr>
+        <w:t xml:space="preserve">test </w:t>
+      </w:r>
+      <w:r>
+        <w:rPr>
+          <w:rFonts w:ascii="Calibri" w:hAnsi="Calibri" w:cs="Times New Roman"/>
+        </w:rPr>
+        <w:t>case 1: the player</w:t>
+      </w:r>
+      <w:r>
+        <w:rPr>
+          <w:rFonts w:ascii="Calibri" w:hAnsi="Calibri" w:cs="Times New Roman"/>
+        </w:rPr>
+        <w:t xml:space="preserve"> is not dead</w:t>
+      </w:r>
+      <w:r>
+        <w:rPr>
+          <w:rFonts w:ascii="Calibri" w:hAnsi="Calibri" w:cs="Times New Roman"/>
+        </w:rPr>
+        <w:t xml:space="preserve"> when all robot alive</w:t>
+      </w:r>
+    </w:p>
+    <w:p>
+      <w:pPr>
+        <w:ind w:left="540"/>
+        <w:rPr>
+          <w:rFonts w:ascii="Calibri" w:hAnsi="Calibri" w:cs="Times New Roman"/>
+        </w:rPr>
+      </w:pPr>
+      <w:r>
+        <w:rPr>
+          <w:rFonts w:ascii="Calibri" w:hAnsi="Calibri" w:cs="Times New Roman"/>
+        </w:rPr>
+        <w:t>ex</w:t>
+      </w:r>
+      <w:r>
+        <w:rPr>
+          <w:rFonts w:ascii="Calibri" w:hAnsi="Calibri" w:cs="Times New Roman"/>
+        </w:rPr>
+        <w:t>pect</w:t>
+      </w:r>
+      <w:r>
+        <w:rPr>
+          <w:rFonts w:ascii="Calibri" w:hAnsi="Calibri" w:cs="Times New Roman"/>
+        </w:rPr>
+        <w:t>e</w:t>
+      </w:r>
+      <w:r>
+        <w:rPr>
+          <w:rFonts w:ascii="Calibri" w:hAnsi="Calibri" w:cs="Times New Roman"/>
+        </w:rPr>
+        <w:t>dValue</w:t>
+      </w:r>
+      <w:r>
+        <w:rPr>
+          <w:rFonts w:ascii="Calibri" w:hAnsi="Calibri" w:cs="Times New Roman"/>
+        </w:rPr>
+        <w:t xml:space="preserve"> </w:t>
+      </w:r>
+      <w:r>
+        <w:rPr>
+          <w:rFonts w:ascii="Calibri" w:hAnsi="Calibri" w:cs="Times New Roman"/>
+        </w:rPr>
+        <w:sym w:font="Wingdings" w:char="F0DF"/>
+      </w:r>
+      <w:r>
+        <w:rPr>
+          <w:rFonts w:ascii="Calibri" w:hAnsi="Calibri" w:cs="Times New Roman"/>
+        </w:rPr>
+        <w:t xml:space="preserve"> false</w:t>
+      </w:r>
+    </w:p>
+    <w:p>
+      <w:pPr>
+        <w:ind w:left="540"/>
+        <w:rPr>
+          <w:rFonts w:ascii="Calibri" w:hAnsi="Calibri" w:cs="Times New Roman"/>
+        </w:rPr>
+      </w:pPr>
+      <w:r>
+        <w:rPr>
+          <w:rFonts w:ascii="Calibri" w:hAnsi="Calibri" w:cs="Times New Roman"/>
+        </w:rPr>
+        <w:t xml:space="preserve">player.scoutRobot.healthPoint </w:t>
+      </w:r>
+      <w:r>
+        <w:rPr>
+          <w:rFonts w:ascii="Calibri" w:hAnsi="Calibri" w:cs="Times New Roman"/>
+        </w:rPr>
+        <w:sym w:font="Wingdings" w:char="F0DF"/>
+      </w:r>
+      <w:r>
+        <w:rPr>
+          <w:rFonts w:ascii="Calibri" w:hAnsi="Calibri" w:cs="Times New Roman"/>
+        </w:rPr>
+        <w:t xml:space="preserve"> 1</w:t>
+      </w:r>
+    </w:p>
+    <w:p>
+      <w:pPr>
+        <w:ind w:left="540"/>
+        <w:rPr>
+          <w:rFonts w:ascii="Calibri" w:hAnsi="Calibri" w:cs="Times New Roman"/>
+        </w:rPr>
+      </w:pPr>
+      <w:r>
+        <w:rPr>
+          <w:rFonts w:ascii="Calibri" w:hAnsi="Calibri" w:cs="Times New Roman"/>
+        </w:rPr>
+        <w:t xml:space="preserve">player.sniperRobot.healthPoint </w:t>
+      </w:r>
+      <w:r>
+        <w:rPr>
+          <w:rFonts w:ascii="Calibri" w:hAnsi="Calibri" w:cs="Times New Roman"/>
+        </w:rPr>
+        <w:sym w:font="Wingdings" w:char="F0DF"/>
+      </w:r>
+      <w:r>
+        <w:rPr>
+          <w:rFonts w:ascii="Calibri" w:hAnsi="Calibri" w:cs="Times New Roman"/>
+        </w:rPr>
+        <w:t xml:space="preserve"> 2</w:t>
+      </w:r>
+    </w:p>
+    <w:p>
+      <w:pPr>
+        <w:ind w:left="540"/>
+        <w:rPr>
+          <w:rFonts w:ascii="Calibri" w:hAnsi="Calibri" w:cs="Times New Roman"/>
+        </w:rPr>
+      </w:pPr>
+      <w:r>
+        <w:rPr>
+          <w:rFonts w:ascii="Calibri" w:hAnsi="Calibri" w:cs="Times New Roman"/>
+        </w:rPr>
+        <w:t xml:space="preserve">player.tankRobot.healthPoin </w:t>
+      </w:r>
+      <w:r>
+        <w:rPr>
+          <w:rFonts w:ascii="Calibri" w:hAnsi="Calibri" w:cs="Times New Roman"/>
+        </w:rPr>
+        <w:sym w:font="Wingdings" w:char="F0DF"/>
+      </w:r>
+      <w:r>
+        <w:rPr>
+          <w:rFonts w:ascii="Calibri" w:hAnsi="Calibri" w:cs="Times New Roman"/>
+        </w:rPr>
+        <w:t xml:space="preserve"> 1</w:t>
+      </w:r>
+    </w:p>
+    <w:p>
+      <w:pPr>
+        <w:ind w:left="540"/>
+        <w:rPr>
+          <w:rFonts w:ascii="Calibri" w:hAnsi="Calibri" w:cs="Times New Roman"/>
+        </w:rPr>
+      </w:pPr>
+      <w:r>
+        <w:rPr>
+          <w:rFonts w:ascii="Calibri" w:hAnsi="Calibri" w:cs="Times New Roman"/>
+        </w:rPr>
+        <w:t xml:space="preserve">actualValue </w:t>
+      </w:r>
+      <w:r>
+        <w:rPr>
+          <w:rFonts w:ascii="Calibri" w:hAnsi="Calibri" w:cs="Times New Roman"/>
+        </w:rPr>
+        <w:sym w:font="Wingdings" w:char="F0DF"/>
+      </w:r>
+      <w:r>
+        <w:rPr>
+          <w:rFonts w:ascii="Calibri" w:hAnsi="Calibri" w:cs="Times New Roman"/>
+        </w:rPr>
+        <w:t xml:space="preserve"> player</w:t>
+      </w:r>
+      <w:r>
+        <w:rPr>
+          <w:rFonts w:ascii="Calibri" w:hAnsi="Calibri" w:cs="Times New Roman"/>
+        </w:rPr>
+        <w:t>.isDead()</w:t>
+      </w:r>
+    </w:p>
+    <w:p>
+      <w:pPr>
+        <w:ind w:left="540"/>
+        <w:rPr>
+          <w:rFonts w:ascii="Calibri" w:hAnsi="Calibri" w:cs="Times New Roman"/>
+        </w:rPr>
+      </w:pPr>
+      <w:r>
+        <w:rPr>
+          <w:rFonts w:ascii="Calibri" w:hAnsi="Calibri" w:cs="Times New Roman"/>
+        </w:rPr>
+        <w:t>assert if actualValue and excpectdValue are equal</w:t>
+      </w:r>
+    </w:p>
+    <w:p>
+      <w:pPr>
+        <w:ind w:left="540"/>
+        <w:rPr>
+          <w:rFonts w:ascii="Calibri" w:hAnsi="Calibri" w:cs="Times New Roman"/>
+        </w:rPr>
+      </w:pPr>
+      <w:r>
+        <w:rPr>
+          <w:rFonts w:ascii="Calibri" w:hAnsi="Calibri" w:cs="Times New Roman"/>
+        </w:rPr>
+        <w:t> </w:t>
+      </w:r>
+    </w:p>
+    <w:p>
+      <w:pPr>
+        <w:pStyle w:val="ListParagraph"/>
+        <w:numPr>
+          <w:ilvl w:val="0"/>
+          <w:numId w:val="7"/>
+        </w:numPr>
+        <w:rPr>
+          <w:rFonts w:ascii="Calibri" w:hAnsi="Calibri" w:cs="Times New Roman"/>
+        </w:rPr>
+      </w:pPr>
+      <w:r>
+        <w:rPr>
+          <w:rFonts w:ascii="Calibri" w:hAnsi="Calibri" w:cs="Times New Roman"/>
+        </w:rPr>
+        <w:t xml:space="preserve">test </w:t>
+      </w:r>
+      <w:r>
+        <w:rPr>
+          <w:rFonts w:ascii="Calibri" w:hAnsi="Calibri" w:cs="Times New Roman"/>
+        </w:rPr>
+        <w:t>case 2: the player is</w:t>
+      </w:r>
+      <w:r>
+        <w:rPr>
+          <w:rFonts w:ascii="Calibri" w:hAnsi="Calibri" w:cs="Times New Roman"/>
+        </w:rPr>
+        <w:t xml:space="preserve"> dead</w:t>
+      </w:r>
+      <w:r>
+        <w:rPr>
+          <w:rFonts w:ascii="Calibri" w:hAnsi="Calibri" w:cs="Times New Roman"/>
+        </w:rPr>
+        <w:t xml:space="preserve"> when all robot are dead</w:t>
+      </w:r>
+    </w:p>
+    <w:p>
+      <w:pPr>
+        <w:ind w:left="540"/>
+        <w:rPr>
+          <w:rFonts w:ascii="Calibri" w:hAnsi="Calibri" w:cs="Times New Roman"/>
+        </w:rPr>
+      </w:pPr>
+      <w:r>
+        <w:rPr>
+          <w:rFonts w:ascii="Calibri" w:hAnsi="Calibri" w:cs="Times New Roman"/>
+        </w:rPr>
+        <w:t>ex</w:t>
+      </w:r>
+      <w:r>
+        <w:rPr>
+          <w:rFonts w:ascii="Calibri" w:hAnsi="Calibri" w:cs="Times New Roman"/>
+        </w:rPr>
+        <w:t>pect</w:t>
+      </w:r>
+      <w:r>
+        <w:rPr>
+          <w:rFonts w:ascii="Calibri" w:hAnsi="Calibri" w:cs="Times New Roman"/>
+        </w:rPr>
+        <w:t>e</w:t>
+      </w:r>
+      <w:r>
+        <w:rPr>
+          <w:rFonts w:ascii="Calibri" w:hAnsi="Calibri" w:cs="Times New Roman"/>
+        </w:rPr>
+        <w:t>dValue</w:t>
+      </w:r>
+      <w:r>
+        <w:rPr>
+          <w:rFonts w:ascii="Calibri" w:hAnsi="Calibri" w:cs="Times New Roman"/>
+        </w:rPr>
+        <w:t xml:space="preserve"> </w:t>
+      </w:r>
+      <w:r>
+        <w:rPr>
+          <w:rFonts w:ascii="Calibri" w:hAnsi="Calibri" w:cs="Times New Roman"/>
+        </w:rPr>
+        <w:sym w:font="Wingdings" w:char="F0DF"/>
+      </w:r>
+      <w:r>
+        <w:rPr>
+          <w:rFonts w:ascii="Calibri" w:hAnsi="Calibri" w:cs="Times New Roman"/>
+        </w:rPr>
+        <w:t xml:space="preserve"> true</w:t>
+      </w:r>
+    </w:p>
+    <w:p>
+      <w:pPr>
+        <w:ind w:left="540"/>
+        <w:rPr>
+          <w:rFonts w:ascii="Calibri" w:hAnsi="Calibri" w:cs="Times New Roman"/>
+        </w:rPr>
+      </w:pPr>
+      <w:r>
+        <w:rPr>
+          <w:rFonts w:ascii="Calibri" w:hAnsi="Calibri" w:cs="Times New Roman"/>
+        </w:rPr>
+        <w:t xml:space="preserve">player.scoutRobot.healthPoint </w:t>
+      </w:r>
+      <w:r>
+        <w:rPr>
+          <w:rFonts w:ascii="Calibri" w:hAnsi="Calibri" w:cs="Times New Roman"/>
+        </w:rPr>
+        <w:sym w:font="Wingdings" w:char="F0DF"/>
+      </w:r>
+      <w:r>
+        <w:rPr>
+          <w:rFonts w:ascii="Calibri" w:hAnsi="Calibri" w:cs="Times New Roman"/>
+        </w:rPr>
+        <w:t xml:space="preserve"> 0</w:t>
+      </w:r>
+    </w:p>
+    <w:p>
+      <w:pPr>
+        <w:ind w:left="540"/>
+        <w:rPr>
+          <w:rFonts w:ascii="Calibri" w:hAnsi="Calibri" w:cs="Times New Roman"/>
+        </w:rPr>
+      </w:pPr>
+      <w:r>
+        <w:rPr>
+          <w:rFonts w:ascii="Calibri" w:hAnsi="Calibri" w:cs="Times New Roman"/>
+        </w:rPr>
+        <w:t xml:space="preserve">player.sniperRobot.healthPoint </w:t>
+      </w:r>
+      <w:r>
+        <w:rPr>
+          <w:rFonts w:ascii="Calibri" w:hAnsi="Calibri" w:cs="Times New Roman"/>
+        </w:rPr>
+        <w:sym w:font="Wingdings" w:char="F0DF"/>
+      </w:r>
+      <w:r>
+        <w:rPr>
+          <w:rFonts w:ascii="Calibri" w:hAnsi="Calibri" w:cs="Times New Roman"/>
+        </w:rPr>
+        <w:t xml:space="preserve"> 0</w:t>
+      </w:r>
+    </w:p>
+    <w:p>
+      <w:pPr>
+        <w:ind w:left="540"/>
+        <w:rPr>
+          <w:rFonts w:ascii="Calibri" w:hAnsi="Calibri" w:cs="Times New Roman"/>
+        </w:rPr>
+      </w:pPr>
+      <w:r>
+        <w:rPr>
+          <w:rFonts w:ascii="Calibri" w:hAnsi="Calibri" w:cs="Times New Roman"/>
+        </w:rPr>
+        <w:t xml:space="preserve">player.tankRobot.healthPoin </w:t>
+      </w:r>
+      <w:r>
+        <w:rPr>
+          <w:rFonts w:ascii="Calibri" w:hAnsi="Calibri" w:cs="Times New Roman"/>
+        </w:rPr>
+        <w:sym w:font="Wingdings" w:char="F0DF"/>
+      </w:r>
+      <w:r>
+        <w:rPr>
+          <w:rFonts w:ascii="Calibri" w:hAnsi="Calibri" w:cs="Times New Roman"/>
+        </w:rPr>
+        <w:t xml:space="preserve"> 0</w:t>
+      </w:r>
+    </w:p>
+    <w:p>
+      <w:pPr>
+        <w:ind w:left="540"/>
+        <w:rPr>
+          <w:rFonts w:ascii="Calibri" w:hAnsi="Calibri" w:cs="Times New Roman"/>
+        </w:rPr>
+      </w:pPr>
+      <w:r>
+        <w:rPr>
+          <w:rFonts w:ascii="Calibri" w:hAnsi="Calibri" w:cs="Times New Roman"/>
+        </w:rPr>
+        <w:t xml:space="preserve">actualValue </w:t>
+      </w:r>
+      <w:r>
+        <w:rPr>
+          <w:rFonts w:ascii="Calibri" w:hAnsi="Calibri" w:cs="Times New Roman"/>
+        </w:rPr>
+        <w:sym w:font="Wingdings" w:char="F0DF"/>
+      </w:r>
+      <w:r>
+        <w:rPr>
+          <w:rFonts w:ascii="Calibri" w:hAnsi="Calibri" w:cs="Times New Roman"/>
+        </w:rPr>
+        <w:t xml:space="preserve"> player</w:t>
+      </w:r>
+      <w:r>
+        <w:rPr>
+          <w:rFonts w:ascii="Calibri" w:hAnsi="Calibri" w:cs="Times New Roman"/>
+        </w:rPr>
+        <w:t>.isDead()</w:t>
+      </w:r>
+    </w:p>
+    <w:p>
+      <w:pPr>
+        <w:ind w:left="540"/>
+        <w:rPr>
+          <w:rFonts w:ascii="Calibri" w:hAnsi="Calibri" w:cs="Times New Roman"/>
+        </w:rPr>
+      </w:pPr>
+      <w:r>
+        <w:rPr>
+          <w:rFonts w:ascii="Calibri" w:hAnsi="Calibri" w:cs="Times New Roman"/>
+        </w:rPr>
+        <w:t>assert if actualValue and excpectdValue are equal</w:t>
+      </w:r>
+    </w:p>
+    <w:p>
+      <w:pPr>
+        <w:ind w:left="540"/>
+        <w:rPr>
+          <w:rFonts w:ascii="Calibri" w:hAnsi="Calibri" w:cs="Times New Roman"/>
+        </w:rPr>
+      </w:pPr>
+      <w:r>
+        <w:rPr>
+          <w:rFonts w:ascii="Calibri" w:hAnsi="Calibri" w:cs="Times New Roman"/>
+        </w:rPr>
+        <w:t> </w:t>
+      </w:r>
+    </w:p>
+    <w:p>
+      <w:pPr>
+        <w:pStyle w:val="ListParagraph"/>
+        <w:numPr>
+          <w:ilvl w:val="0"/>
+          <w:numId w:val="7"/>
+        </w:numPr>
+        <w:rPr>
+          <w:rFonts w:ascii="Calibri" w:hAnsi="Calibri" w:cs="Times New Roman"/>
+        </w:rPr>
+      </w:pPr>
+      <w:r>
+        <w:rPr>
+          <w:rFonts w:ascii="Calibri" w:hAnsi="Calibri" w:cs="Times New Roman"/>
+        </w:rPr>
+        <w:t xml:space="preserve">test </w:t>
+      </w:r>
+      <w:r>
+        <w:rPr>
+          <w:rFonts w:ascii="Calibri" w:hAnsi="Calibri" w:cs="Times New Roman"/>
+        </w:rPr>
+        <w:t>case 2: the player is</w:t>
+      </w:r>
+      <w:r>
+        <w:rPr>
+          <w:rFonts w:ascii="Calibri" w:hAnsi="Calibri" w:cs="Times New Roman"/>
+        </w:rPr>
+        <w:t xml:space="preserve"> dead</w:t>
+      </w:r>
+      <w:r>
+        <w:rPr>
+          <w:rFonts w:ascii="Calibri" w:hAnsi="Calibri" w:cs="Times New Roman"/>
+        </w:rPr>
+        <w:t xml:space="preserve"> when only one robot alive</w:t>
+      </w:r>
+    </w:p>
+    <w:p>
+      <w:pPr>
+        <w:ind w:left="540"/>
+        <w:rPr>
+          <w:rFonts w:ascii="Calibri" w:hAnsi="Calibri" w:cs="Times New Roman"/>
+        </w:rPr>
+      </w:pPr>
+      <w:r>
+        <w:rPr>
+          <w:rFonts w:ascii="Calibri" w:hAnsi="Calibri" w:cs="Times New Roman"/>
+        </w:rPr>
+        <w:t>ex</w:t>
+      </w:r>
+      <w:r>
+        <w:rPr>
+          <w:rFonts w:ascii="Calibri" w:hAnsi="Calibri" w:cs="Times New Roman"/>
+        </w:rPr>
+        <w:t>pect</w:t>
+      </w:r>
+      <w:r>
+        <w:rPr>
+          <w:rFonts w:ascii="Calibri" w:hAnsi="Calibri" w:cs="Times New Roman"/>
+        </w:rPr>
+        <w:t>e</w:t>
+      </w:r>
+      <w:r>
+        <w:rPr>
+          <w:rFonts w:ascii="Calibri" w:hAnsi="Calibri" w:cs="Times New Roman"/>
+        </w:rPr>
+        <w:t>dValue</w:t>
+      </w:r>
+      <w:r>
+        <w:rPr>
+          <w:rFonts w:ascii="Calibri" w:hAnsi="Calibri" w:cs="Times New Roman"/>
+        </w:rPr>
+        <w:t xml:space="preserve"> </w:t>
+      </w:r>
+      <w:r>
+        <w:rPr>
+          <w:rFonts w:ascii="Calibri" w:hAnsi="Calibri" w:cs="Times New Roman"/>
+        </w:rPr>
+        <w:sym w:font="Wingdings" w:char="F0DF"/>
+      </w:r>
+      <w:r>
+        <w:rPr>
+          <w:rFonts w:ascii="Calibri" w:hAnsi="Calibri" w:cs="Times New Roman"/>
+        </w:rPr>
+        <w:t xml:space="preserve"> false</w:t>
+      </w:r>
+    </w:p>
+    <w:p>
+      <w:pPr>
+        <w:ind w:left="540"/>
+        <w:rPr>
+          <w:rFonts w:ascii="Calibri" w:hAnsi="Calibri" w:cs="Times New Roman"/>
+        </w:rPr>
+      </w:pPr>
+      <w:r>
+        <w:rPr>
+          <w:rFonts w:ascii="Calibri" w:hAnsi="Calibri" w:cs="Times New Roman"/>
+        </w:rPr>
+        <w:t xml:space="preserve">player.scoutRobot.healthPoint </w:t>
+      </w:r>
+      <w:r>
+        <w:rPr>
+          <w:rFonts w:ascii="Calibri" w:hAnsi="Calibri" w:cs="Times New Roman"/>
+        </w:rPr>
+        <w:sym w:font="Wingdings" w:char="F0DF"/>
+      </w:r>
+      <w:r>
+        <w:rPr>
+          <w:rFonts w:ascii="Calibri" w:hAnsi="Calibri" w:cs="Times New Roman"/>
+        </w:rPr>
+        <w:t xml:space="preserve"> 1</w:t>
+      </w:r>
+    </w:p>
+    <w:p>
+      <w:pPr>
+        <w:ind w:left="540"/>
+        <w:rPr>
+          <w:rFonts w:ascii="Calibri" w:hAnsi="Calibri" w:cs="Times New Roman"/>
+        </w:rPr>
+      </w:pPr>
+      <w:r>
+        <w:rPr>
+          <w:rFonts w:ascii="Calibri" w:hAnsi="Calibri" w:cs="Times New Roman"/>
+        </w:rPr>
+        <w:t xml:space="preserve">player.sniperRobot.healthPoint </w:t>
+      </w:r>
+      <w:r>
+        <w:rPr>
+          <w:rFonts w:ascii="Calibri" w:hAnsi="Calibri" w:cs="Times New Roman"/>
+        </w:rPr>
+        <w:sym w:font="Wingdings" w:char="F0DF"/>
+      </w:r>
+      <w:r>
+        <w:rPr>
+          <w:rFonts w:ascii="Calibri" w:hAnsi="Calibri" w:cs="Times New Roman"/>
+        </w:rPr>
+        <w:t xml:space="preserve"> 0</w:t>
+      </w:r>
+    </w:p>
+    <w:p>
+      <w:pPr>
+        <w:ind w:left="540"/>
+        <w:rPr>
+          <w:rFonts w:ascii="Calibri" w:hAnsi="Calibri" w:cs="Times New Roman"/>
+        </w:rPr>
+      </w:pPr>
+      <w:r>
+        <w:rPr>
+          <w:rFonts w:ascii="Calibri" w:hAnsi="Calibri" w:cs="Times New Roman"/>
+        </w:rPr>
+        <w:t xml:space="preserve">player.tankRobot.healthPoin </w:t>
+      </w:r>
+      <w:r>
+        <w:rPr>
+          <w:rFonts w:ascii="Calibri" w:hAnsi="Calibri" w:cs="Times New Roman"/>
+        </w:rPr>
+        <w:sym w:font="Wingdings" w:char="F0DF"/>
+      </w:r>
+      <w:r>
+        <w:rPr>
+          <w:rFonts w:ascii="Calibri" w:hAnsi="Calibri" w:cs="Times New Roman"/>
+        </w:rPr>
+        <w:t xml:space="preserve"> 0</w:t>
+      </w:r>
+    </w:p>
+    <w:p>
+      <w:pPr>
+        <w:ind w:left="540"/>
+        <w:rPr>
+          <w:rFonts w:ascii="Calibri" w:hAnsi="Calibri" w:cs="Times New Roman"/>
+        </w:rPr>
+      </w:pPr>
+      <w:r>
+        <w:rPr>
+          <w:rFonts w:ascii="Calibri" w:hAnsi="Calibri" w:cs="Times New Roman"/>
+        </w:rPr>
+        <w:t xml:space="preserve">actualValue </w:t>
+      </w:r>
+      <w:r>
+        <w:rPr>
+          <w:rFonts w:ascii="Calibri" w:hAnsi="Calibri" w:cs="Times New Roman"/>
+        </w:rPr>
+        <w:sym w:font="Wingdings" w:char="F0DF"/>
+      </w:r>
+      <w:r>
+        <w:rPr>
+          <w:rFonts w:ascii="Calibri" w:hAnsi="Calibri" w:cs="Times New Roman"/>
+        </w:rPr>
+        <w:t xml:space="preserve"> player</w:t>
+      </w:r>
+      <w:r>
+        <w:rPr>
+          <w:rFonts w:ascii="Calibri" w:hAnsi="Calibri" w:cs="Times New Roman"/>
+        </w:rPr>
+        <w:t>.isDead()</w:t>
+      </w:r>
+    </w:p>
+    <w:p>
+      <w:pPr>
+        <w:ind w:left="540"/>
+        <w:rPr>
+          <w:rFonts w:ascii="Calibri" w:hAnsi="Calibri" w:cs="Times New Roman"/>
+        </w:rPr>
+      </w:pPr>
+      <w:r>
+        <w:rPr>
+          <w:rFonts w:ascii="Calibri" w:hAnsi="Calibri" w:cs="Times New Roman"/>
+        </w:rPr>
+        <w:t>assert if actualValue and excpectdValue are equal</w:t>
+      </w:r>
+    </w:p>
+    <w:p/>
     <w:p/>
     <w:p>
       <w:pPr>
@@ -4719,6 +5504,7 @@
         </w:numPr>
       </w:pPr>
       <w:r>
+        <w:lastRenderedPageBreak/>
         <w:t>test case 1: the current robot is the first one, after going to the next robot, it is the second robot.</w:t>
       </w:r>
     </w:p>
@@ -4844,10 +5630,7 @@
         <w:t>assert if expectRobot and actualRobot are equal</w:t>
       </w:r>
     </w:p>
-    <w:p>
-      <w:bookmarkStart w:id="0" w:name="_GoBack"/>
-      <w:bookmarkEnd w:id="0"/>
-    </w:p>
+    <w:p/>
     <w:p>
       <w:pPr>
         <w:pStyle w:val="Heading3"/>
@@ -4857,7 +5640,6 @@
         </w:numPr>
       </w:pPr>
       <w:r>
-        <w:lastRenderedPageBreak/>
         <w:t xml:space="preserve">Human Player </w:t>
       </w:r>
     </w:p>
@@ -5063,6 +5845,7 @@
         </w:numPr>
       </w:pPr>
       <w:r>
+        <w:lastRenderedPageBreak/>
         <w:t>Expected output:</w:t>
       </w:r>
     </w:p>
@@ -5267,11 +6050,7 @@
         <w:pStyle w:val="ListParagraph"/>
       </w:pPr>
       <w:r>
-        <w:t xml:space="preserve">We find a problem of the design document. After the last submission, we realized that we missed the AI player class in our final version. The reason of that was a mistake </w:t>
-      </w:r>
-      <w:r>
-        <w:lastRenderedPageBreak/>
-        <w:t xml:space="preserve">occurred when using version control system. In detail, there was a version contains the AI player class, and then a new version which doesn’t contain the AI player class was committed to the repository and covered the previous version without solving conflict properly. From this issue we’ve obtained some valuable experience about how to </w:t>
+        <w:t xml:space="preserve">We find a problem of the design document. After the last submission, we realized that we missed the AI player class in our final version. The reason of that was a mistake occurred when using version control system. In detail, there was a version contains the AI player class, and then a new version which doesn’t contain the AI player class was committed to the repository and covered the previous version without solving conflict properly. From this issue we’ve obtained some valuable experience about how to </w:t>
       </w:r>
       <w:r>
         <w:t>collaborate</w:t>
@@ -5362,7 +6141,7 @@
 </file>
 
 <file path=word/endnotes.xml><?xml version="1.0" encoding="utf-8"?>
-<w:endnotes xmlns:wpc="http://schemas.microsoft.com/office/word/2010/wordprocessingCanvas" xmlns:mo="http://schemas.microsoft.com/office/mac/office/2008/main" xmlns:mc="http://schemas.openxmlformats.org/markup-compatibility/2006" xmlns:mv="urn:schemas-microsoft-com:mac:vml" xmlns:o="urn:schemas-microsoft-com:office:office" xmlns:r="http://schemas.openxmlformats.org/officeDocument/2006/relationships" xmlns:m="http://schemas.openxmlformats.org/officeDocument/2006/math" xmlns:v="urn:schemas-microsoft-com:vml" xmlns:wp14="http://schemas.microsoft.com/office/word/2010/wordprocessingDrawing" xmlns:wp="http://schemas.openxmlformats.org/drawingml/2006/wordprocessingDrawing" xmlns:w10="urn:schemas-microsoft-com:office:word" xmlns:w="http://schemas.openxmlformats.org/wordprocessingml/2006/main" xmlns:w14="http://schemas.microsoft.com/office/word/2010/wordml" xmlns:w15="http://schemas.microsoft.com/office/word/2012/wordml" xmlns:wpg="http://schemas.microsoft.com/office/word/2010/wordprocessingGroup" xmlns:wpi="http://schemas.microsoft.com/office/word/2010/wordprocessingInk" xmlns:wne="http://schemas.microsoft.com/office/word/2006/wordml" xmlns:wps="http://schemas.microsoft.com/office/word/2010/wordprocessingShape" mc:Ignorable="w14 w15 wp14">
+<w:endnotes xmlns:wpc="http://schemas.microsoft.com/office/word/2010/wordprocessingCanvas" xmlns:cx="http://schemas.microsoft.com/office/drawing/2014/chartex" xmlns:cx1="http://schemas.microsoft.com/office/drawing/2015/9/8/chartex" xmlns:cx2="http://schemas.microsoft.com/office/drawing/2015/10/21/chartex" xmlns:cx3="http://schemas.microsoft.com/office/drawing/2016/5/9/chartex" xmlns:cx4="http://schemas.microsoft.com/office/drawing/2016/5/10/chartex" xmlns:cx5="http://schemas.microsoft.com/office/drawing/2016/5/11/chartex" xmlns:mc="http://schemas.openxmlformats.org/markup-compatibility/2006" xmlns:o="urn:schemas-microsoft-com:office:office" xmlns:r="http://schemas.openxmlformats.org/officeDocument/2006/relationships" xmlns:m="http://schemas.openxmlformats.org/officeDocument/2006/math" xmlns:v="urn:schemas-microsoft-com:vml" xmlns:wp14="http://schemas.microsoft.com/office/word/2010/wordprocessingDrawing" xmlns:wp="http://schemas.openxmlformats.org/drawingml/2006/wordprocessingDrawing" xmlns:w10="urn:schemas-microsoft-com:office:word" xmlns:w="http://schemas.openxmlformats.org/wordprocessingml/2006/main" xmlns:w14="http://schemas.microsoft.com/office/word/2010/wordml" xmlns:w15="http://schemas.microsoft.com/office/word/2012/wordml" xmlns:w16se="http://schemas.microsoft.com/office/word/2015/wordml/symex" xmlns:wpg="http://schemas.microsoft.com/office/word/2010/wordprocessingGroup" xmlns:wpi="http://schemas.microsoft.com/office/word/2010/wordprocessingInk" xmlns:wne="http://schemas.microsoft.com/office/word/2006/wordml" xmlns:wps="http://schemas.microsoft.com/office/word/2010/wordprocessingShape" mc:Ignorable="w14 w15 w16se wp14">
   <w:endnote w:type="separator" w:id="-1">
     <w:p>
       <w:r>
@@ -5381,7 +6160,7 @@
 </file>
 
 <file path=word/footnotes.xml><?xml version="1.0" encoding="utf-8"?>
-<w:footnotes xmlns:wpc="http://schemas.microsoft.com/office/word/2010/wordprocessingCanvas" xmlns:mo="http://schemas.microsoft.com/office/mac/office/2008/main" xmlns:mc="http://schemas.openxmlformats.org/markup-compatibility/2006" xmlns:mv="urn:schemas-microsoft-com:mac:vml" xmlns:o="urn:schemas-microsoft-com:office:office" xmlns:r="http://schemas.openxmlformats.org/officeDocument/2006/relationships" xmlns:m="http://schemas.openxmlformats.org/officeDocument/2006/math" xmlns:v="urn:schemas-microsoft-com:vml" xmlns:wp14="http://schemas.microsoft.com/office/word/2010/wordprocessingDrawing" xmlns:wp="http://schemas.openxmlformats.org/drawingml/2006/wordprocessingDrawing" xmlns:w10="urn:schemas-microsoft-com:office:word" xmlns:w="http://schemas.openxmlformats.org/wordprocessingml/2006/main" xmlns:w14="http://schemas.microsoft.com/office/word/2010/wordml" xmlns:w15="http://schemas.microsoft.com/office/word/2012/wordml" xmlns:wpg="http://schemas.microsoft.com/office/word/2010/wordprocessingGroup" xmlns:wpi="http://schemas.microsoft.com/office/word/2010/wordprocessingInk" xmlns:wne="http://schemas.microsoft.com/office/word/2006/wordml" xmlns:wps="http://schemas.microsoft.com/office/word/2010/wordprocessingShape" mc:Ignorable="w14 w15 wp14">
+<w:footnotes xmlns:wpc="http://schemas.microsoft.com/office/word/2010/wordprocessingCanvas" xmlns:cx="http://schemas.microsoft.com/office/drawing/2014/chartex" xmlns:cx1="http://schemas.microsoft.com/office/drawing/2015/9/8/chartex" xmlns:cx2="http://schemas.microsoft.com/office/drawing/2015/10/21/chartex" xmlns:cx3="http://schemas.microsoft.com/office/drawing/2016/5/9/chartex" xmlns:cx4="http://schemas.microsoft.com/office/drawing/2016/5/10/chartex" xmlns:cx5="http://schemas.microsoft.com/office/drawing/2016/5/11/chartex" xmlns:mc="http://schemas.openxmlformats.org/markup-compatibility/2006" xmlns:o="urn:schemas-microsoft-com:office:office" xmlns:r="http://schemas.openxmlformats.org/officeDocument/2006/relationships" xmlns:m="http://schemas.openxmlformats.org/officeDocument/2006/math" xmlns:v="urn:schemas-microsoft-com:vml" xmlns:wp14="http://schemas.microsoft.com/office/word/2010/wordprocessingDrawing" xmlns:wp="http://schemas.openxmlformats.org/drawingml/2006/wordprocessingDrawing" xmlns:w10="urn:schemas-microsoft-com:office:word" xmlns:w="http://schemas.openxmlformats.org/wordprocessingml/2006/main" xmlns:w14="http://schemas.microsoft.com/office/word/2010/wordml" xmlns:w15="http://schemas.microsoft.com/office/word/2012/wordml" xmlns:w16se="http://schemas.microsoft.com/office/word/2015/wordml/symex" xmlns:wpg="http://schemas.microsoft.com/office/word/2010/wordprocessingGroup" xmlns:wpi="http://schemas.microsoft.com/office/word/2010/wordprocessingInk" xmlns:wne="http://schemas.microsoft.com/office/word/2006/wordml" xmlns:wps="http://schemas.microsoft.com/office/word/2010/wordprocessingShape" mc:Ignorable="w14 w15 w16se wp14">
   <w:footnote w:type="separator" w:id="-1">
     <w:p>
       <w:r>
@@ -5400,8 +6179,8 @@
 </file>
 
 <file path=word/numbering.xml><?xml version="1.0" encoding="utf-8"?>
-<w:numbering xmlns:wpc="http://schemas.microsoft.com/office/word/2010/wordprocessingCanvas" xmlns:mo="http://schemas.microsoft.com/office/mac/office/2008/main" xmlns:mc="http://schemas.openxmlformats.org/markup-compatibility/2006" xmlns:mv="urn:schemas-microsoft-com:mac:vml" xmlns:o="urn:schemas-microsoft-com:office:office" xmlns:r="http://schemas.openxmlformats.org/officeDocument/2006/relationships" xmlns:m="http://schemas.openxmlformats.org/officeDocument/2006/math" xmlns:v="urn:schemas-microsoft-com:vml" xmlns:wp14="http://schemas.microsoft.com/office/word/2010/wordprocessingDrawing" xmlns:wp="http://schemas.openxmlformats.org/drawingml/2006/wordprocessingDrawing" xmlns:w10="urn:schemas-microsoft-com:office:word" xmlns:w="http://schemas.openxmlformats.org/wordprocessingml/2006/main" xmlns:w14="http://schemas.microsoft.com/office/word/2010/wordml" xmlns:w15="http://schemas.microsoft.com/office/word/2012/wordml" xmlns:wpg="http://schemas.microsoft.com/office/word/2010/wordprocessingGroup" xmlns:wpi="http://schemas.microsoft.com/office/word/2010/wordprocessingInk" xmlns:wne="http://schemas.microsoft.com/office/word/2006/wordml" xmlns:wps="http://schemas.microsoft.com/office/word/2010/wordprocessingShape" mc:Ignorable="w14 w15 wp14">
-  <w:abstractNum w:abstractNumId="0">
+<w:numbering xmlns:wpc="http://schemas.microsoft.com/office/word/2010/wordprocessingCanvas" xmlns:cx="http://schemas.microsoft.com/office/drawing/2014/chartex" xmlns:cx1="http://schemas.microsoft.com/office/drawing/2015/9/8/chartex" xmlns:cx2="http://schemas.microsoft.com/office/drawing/2015/10/21/chartex" xmlns:cx3="http://schemas.microsoft.com/office/drawing/2016/5/9/chartex" xmlns:cx4="http://schemas.microsoft.com/office/drawing/2016/5/10/chartex" xmlns:cx5="http://schemas.microsoft.com/office/drawing/2016/5/11/chartex" xmlns:mc="http://schemas.openxmlformats.org/markup-compatibility/2006" xmlns:o="urn:schemas-microsoft-com:office:office" xmlns:r="http://schemas.openxmlformats.org/officeDocument/2006/relationships" xmlns:m="http://schemas.openxmlformats.org/officeDocument/2006/math" xmlns:v="urn:schemas-microsoft-com:vml" xmlns:wp14="http://schemas.microsoft.com/office/word/2010/wordprocessingDrawing" xmlns:wp="http://schemas.openxmlformats.org/drawingml/2006/wordprocessingDrawing" xmlns:w10="urn:schemas-microsoft-com:office:word" xmlns:w="http://schemas.openxmlformats.org/wordprocessingml/2006/main" xmlns:w14="http://schemas.microsoft.com/office/word/2010/wordml" xmlns:w15="http://schemas.microsoft.com/office/word/2012/wordml" xmlns:w16se="http://schemas.microsoft.com/office/word/2015/wordml/symex" xmlns:wpg="http://schemas.microsoft.com/office/word/2010/wordprocessingGroup" xmlns:wpi="http://schemas.microsoft.com/office/word/2010/wordprocessingInk" xmlns:wne="http://schemas.microsoft.com/office/word/2006/wordml" xmlns:wps="http://schemas.microsoft.com/office/word/2010/wordprocessingShape" mc:Ignorable="w14 w15 w16se wp14">
+  <w:abstractNum w:abstractNumId="0" w15:restartNumberingAfterBreak="0">
     <w:nsid w:val="058D100C"/>
     <w:multiLevelType w:val="multilevel"/>
     <w:tmpl w:val="F1587632"/>
@@ -5522,7 +6301,7 @@
       </w:rPr>
     </w:lvl>
   </w:abstractNum>
-  <w:abstractNum w:abstractNumId="1">
+  <w:abstractNum w:abstractNumId="1" w15:restartNumberingAfterBreak="0">
     <w:nsid w:val="1C1F064D"/>
     <w:multiLevelType w:val="multilevel"/>
     <w:tmpl w:val="E602674C"/>
@@ -5635,7 +6414,7 @@
       </w:rPr>
     </w:lvl>
   </w:abstractNum>
-  <w:abstractNum w:abstractNumId="2">
+  <w:abstractNum w:abstractNumId="2" w15:restartNumberingAfterBreak="0">
     <w:nsid w:val="1F7632B9"/>
     <w:multiLevelType w:val="multilevel"/>
     <w:tmpl w:val="4FF863F6"/>
@@ -5748,7 +6527,7 @@
       </w:rPr>
     </w:lvl>
   </w:abstractNum>
-  <w:abstractNum w:abstractNumId="3">
+  <w:abstractNum w:abstractNumId="3" w15:restartNumberingAfterBreak="0">
     <w:nsid w:val="23D13B9D"/>
     <w:multiLevelType w:val="multilevel"/>
     <w:tmpl w:val="9CA29C5A"/>
@@ -5869,7 +6648,7 @@
       </w:rPr>
     </w:lvl>
   </w:abstractNum>
-  <w:abstractNum w:abstractNumId="4">
+  <w:abstractNum w:abstractNumId="4" w15:restartNumberingAfterBreak="0">
     <w:nsid w:val="2D6E0118"/>
     <w:multiLevelType w:val="hybridMultilevel"/>
     <w:tmpl w:val="A6440018"/>
@@ -5982,7 +6761,7 @@
       </w:rPr>
     </w:lvl>
   </w:abstractNum>
-  <w:abstractNum w:abstractNumId="5">
+  <w:abstractNum w:abstractNumId="5" w15:restartNumberingAfterBreak="0">
     <w:nsid w:val="3808375D"/>
     <w:multiLevelType w:val="hybridMultilevel"/>
     <w:tmpl w:val="4E44D616"/>
@@ -6095,7 +6874,7 @@
       </w:rPr>
     </w:lvl>
   </w:abstractNum>
-  <w:abstractNum w:abstractNumId="6">
+  <w:abstractNum w:abstractNumId="6" w15:restartNumberingAfterBreak="0">
     <w:nsid w:val="547F522C"/>
     <w:multiLevelType w:val="multilevel"/>
     <w:tmpl w:val="5A921322"/>
@@ -6244,7 +7023,7 @@
       </w:rPr>
     </w:lvl>
   </w:abstractNum>
-  <w:abstractNum w:abstractNumId="7">
+  <w:abstractNum w:abstractNumId="7" w15:restartNumberingAfterBreak="0">
     <w:nsid w:val="65460BB5"/>
     <w:multiLevelType w:val="multilevel"/>
     <w:tmpl w:val="B61AAA1E"/>
@@ -6393,7 +7172,7 @@
       </w:rPr>
     </w:lvl>
   </w:abstractNum>
-  <w:abstractNum w:abstractNumId="8">
+  <w:abstractNum w:abstractNumId="8" w15:restartNumberingAfterBreak="0">
     <w:nsid w:val="67020902"/>
     <w:multiLevelType w:val="multilevel"/>
     <w:tmpl w:val="95F07F1E"/>
@@ -6542,7 +7321,7 @@
       </w:rPr>
     </w:lvl>
   </w:abstractNum>
-  <w:abstractNum w:abstractNumId="9">
+  <w:abstractNum w:abstractNumId="9" w15:restartNumberingAfterBreak="0">
     <w:nsid w:val="6A620149"/>
     <w:multiLevelType w:val="multilevel"/>
     <w:tmpl w:val="F55EAC24"/>
@@ -6655,7 +7434,7 @@
       </w:rPr>
     </w:lvl>
   </w:abstractNum>
-  <w:abstractNum w:abstractNumId="10">
+  <w:abstractNum w:abstractNumId="10" w15:restartNumberingAfterBreak="0">
     <w:nsid w:val="79BE3416"/>
     <w:multiLevelType w:val="hybridMultilevel"/>
     <w:tmpl w:val="3EE2CC4C"/>
@@ -6744,7 +7523,7 @@
       </w:pPr>
     </w:lvl>
   </w:abstractNum>
-  <w:abstractNum w:abstractNumId="11">
+  <w:abstractNum w:abstractNumId="11" w15:restartNumberingAfterBreak="0">
     <w:nsid w:val="7B3862CE"/>
     <w:multiLevelType w:val="hybridMultilevel"/>
     <w:tmpl w:val="71D80C6E"/>
@@ -6900,7 +7679,7 @@
 </file>
 
 <file path=word/styles.xml><?xml version="1.0" encoding="utf-8"?>
-<w:styles xmlns:mc="http://schemas.openxmlformats.org/markup-compatibility/2006" xmlns:r="http://schemas.openxmlformats.org/officeDocument/2006/relationships" xmlns:w="http://schemas.openxmlformats.org/wordprocessingml/2006/main" xmlns:w14="http://schemas.microsoft.com/office/word/2010/wordml" xmlns:w15="http://schemas.microsoft.com/office/word/2012/wordml" mc:Ignorable="w14 w15">
+<w:styles xmlns:mc="http://schemas.openxmlformats.org/markup-compatibility/2006" xmlns:r="http://schemas.openxmlformats.org/officeDocument/2006/relationships" xmlns:w="http://schemas.openxmlformats.org/wordprocessingml/2006/main" xmlns:w14="http://schemas.microsoft.com/office/word/2010/wordml" xmlns:w15="http://schemas.microsoft.com/office/word/2012/wordml" xmlns:w16se="http://schemas.microsoft.com/office/word/2015/wordml/symex" mc:Ignorable="w14 w15 w16se">
   <w:docDefaults>
     <w:rPrDefault>
       <w:rPr>
@@ -6912,7 +7691,7 @@
     </w:rPrDefault>
     <w:pPrDefault/>
   </w:docDefaults>
-  <w:latentStyles w:defLockedState="0" w:defUIPriority="99" w:defSemiHidden="0" w:defUnhideWhenUsed="0" w:defQFormat="0" w:count="380">
+  <w:latentStyles w:defLockedState="0" w:defUIPriority="99" w:defSemiHidden="0" w:defUnhideWhenUsed="0" w:defQFormat="0" w:count="374">
     <w:lsdException w:name="Normal" w:uiPriority="0" w:qFormat="1"/>
     <w:lsdException w:name="heading 1" w:uiPriority="9" w:qFormat="1"/>
     <w:lsdException w:name="heading 2" w:semiHidden="1" w:uiPriority="9" w:unhideWhenUsed="1" w:qFormat="1"/>
@@ -7413,7 +8192,6 @@
       <w:szCs w:val="22"/>
     </w:rPr>
     <w:tblPr>
-      <w:tblInd w:w="0" w:type="dxa"/>
       <w:tblBorders>
         <w:top w:val="single" w:sz="4" w:space="0" w:color="auto"/>
         <w:left w:val="single" w:sz="4" w:space="0" w:color="auto"/>
@@ -7422,12 +8200,6 @@
         <w:insideH w:val="single" w:sz="4" w:space="0" w:color="auto"/>
         <w:insideV w:val="single" w:sz="4" w:space="0" w:color="auto"/>
       </w:tblBorders>
-      <w:tblCellMar>
-        <w:top w:w="0" w:type="dxa"/>
-        <w:left w:w="108" w:type="dxa"/>
-        <w:bottom w:w="0" w:type="dxa"/>
-        <w:right w:w="108" w:type="dxa"/>
-      </w:tblCellMar>
     </w:tblPr>
   </w:style>
   <w:style w:type="paragraph" w:styleId="Header">

</xml_diff>

<commit_message>
finish functional test for human player interface in TestingPlan
</commit_message>
<xml_diff>
--- a/doc/TestingPlan.docx
+++ b/doc/TestingPlan.docx
@@ -5746,409 +5746,892 @@
           <w:numId w:val="7"/>
         </w:numPr>
       </w:pPr>
+      <w:r>
+        <w:t>Press key “T” to enter turning mode.</w:t>
+      </w:r>
+    </w:p>
+    <w:p>
+      <w:pPr>
+        <w:pStyle w:val="ListParagraph"/>
+        <w:numPr>
+          <w:ilvl w:val="2"/>
+          <w:numId w:val="7"/>
+        </w:numPr>
+      </w:pPr>
+      <w:r>
+        <w:t>Press key “0” to choose direction 0.</w:t>
+      </w:r>
+    </w:p>
+    <w:p>
+      <w:pPr>
+        <w:pStyle w:val="ListParagraph"/>
+        <w:numPr>
+          <w:ilvl w:val="1"/>
+          <w:numId w:val="7"/>
+        </w:numPr>
+      </w:pPr>
+      <w:r>
+        <w:t>Expected output:</w:t>
+      </w:r>
+    </w:p>
+    <w:p>
+      <w:pPr>
+        <w:pStyle w:val="ListParagraph"/>
+        <w:numPr>
+          <w:ilvl w:val="2"/>
+          <w:numId w:val="7"/>
+        </w:numPr>
+      </w:pPr>
+      <w:r>
+        <w:t>Nothing should happen.</w:t>
+      </w:r>
+    </w:p>
+    <w:p>
+      <w:pPr>
+        <w:pStyle w:val="ListParagraph"/>
+        <w:numPr>
+          <w:ilvl w:val="0"/>
+          <w:numId w:val="7"/>
+        </w:numPr>
+      </w:pPr>
+      <w:r>
+        <w:t>Test case 2: choosing direction from 1 to 5, turn to the selected direction</w:t>
+      </w:r>
+    </w:p>
+    <w:p>
+      <w:pPr>
+        <w:pStyle w:val="ListParagraph"/>
+        <w:numPr>
+          <w:ilvl w:val="1"/>
+          <w:numId w:val="7"/>
+        </w:numPr>
+      </w:pPr>
+      <w:r>
+        <w:t>Test steps:</w:t>
+      </w:r>
+    </w:p>
+    <w:p>
+      <w:pPr>
+        <w:pStyle w:val="ListParagraph"/>
+        <w:numPr>
+          <w:ilvl w:val="2"/>
+          <w:numId w:val="7"/>
+        </w:numPr>
+      </w:pPr>
+      <w:r>
+        <w:t>Press key “T” to enter turning mode.</w:t>
+      </w:r>
+    </w:p>
+    <w:p>
+      <w:pPr>
+        <w:pStyle w:val="ListParagraph"/>
+        <w:numPr>
+          <w:ilvl w:val="2"/>
+          <w:numId w:val="7"/>
+        </w:numPr>
+      </w:pPr>
+      <w:r>
+        <w:t>Press key “3” to choose direction 3.</w:t>
+      </w:r>
+    </w:p>
+    <w:p>
+      <w:pPr>
+        <w:pStyle w:val="ListParagraph"/>
+        <w:numPr>
+          <w:ilvl w:val="1"/>
+          <w:numId w:val="7"/>
+        </w:numPr>
+      </w:pPr>
+      <w:r>
+        <w:lastRenderedPageBreak/>
+        <w:t>Expected output:</w:t>
+      </w:r>
+    </w:p>
+    <w:p>
+      <w:pPr>
+        <w:pStyle w:val="ListParagraph"/>
+        <w:numPr>
+          <w:ilvl w:val="2"/>
+          <w:numId w:val="7"/>
+        </w:numPr>
+      </w:pPr>
+      <w:r>
+        <w:t>The robot should have turned 180 degrees.</w:t>
+      </w:r>
+    </w:p>
+    <w:p>
+      <w:pPr>
+        <w:pStyle w:val="ListParagraph"/>
+        <w:numPr>
+          <w:ilvl w:val="2"/>
+          <w:numId w:val="7"/>
+        </w:numPr>
+      </w:pPr>
+      <w:r>
+        <w:t>The facing direction is new direction 0.</w:t>
+      </w:r>
+    </w:p>
+    <w:p>
+      <w:pPr>
+        <w:pStyle w:val="ListParagraph"/>
+        <w:numPr>
+          <w:ilvl w:val="0"/>
+          <w:numId w:val="7"/>
+        </w:numPr>
+      </w:pPr>
+      <w:r>
+        <w:t>Test case 3: choosing direction out of the range, no turn</w:t>
+      </w:r>
+    </w:p>
+    <w:p>
+      <w:pPr>
+        <w:pStyle w:val="ListParagraph"/>
+        <w:numPr>
+          <w:ilvl w:val="1"/>
+          <w:numId w:val="7"/>
+        </w:numPr>
+      </w:pPr>
+      <w:r>
+        <w:t>Test steps:</w:t>
+      </w:r>
+    </w:p>
+    <w:p>
+      <w:pPr>
+        <w:pStyle w:val="ListParagraph"/>
+        <w:numPr>
+          <w:ilvl w:val="2"/>
+          <w:numId w:val="7"/>
+        </w:numPr>
+      </w:pPr>
+      <w:r>
+        <w:t>Press key “T” to enter turning mode.</w:t>
+      </w:r>
+    </w:p>
+    <w:p>
+      <w:pPr>
+        <w:pStyle w:val="ListParagraph"/>
+        <w:numPr>
+          <w:ilvl w:val="2"/>
+          <w:numId w:val="7"/>
+        </w:numPr>
+      </w:pPr>
+      <w:r>
+        <w:t>Press key “8” as a wrong input.</w:t>
+      </w:r>
+    </w:p>
+    <w:p>
+      <w:pPr>
+        <w:pStyle w:val="ListParagraph"/>
+        <w:numPr>
+          <w:ilvl w:val="1"/>
+          <w:numId w:val="7"/>
+        </w:numPr>
+      </w:pPr>
+      <w:r>
+        <w:t>Expected output:</w:t>
+      </w:r>
+    </w:p>
+    <w:p>
+      <w:pPr>
+        <w:pStyle w:val="ListParagraph"/>
+        <w:numPr>
+          <w:ilvl w:val="2"/>
+          <w:numId w:val="7"/>
+        </w:numPr>
+      </w:pPr>
+      <w:r>
+        <w:t>Nothing should happen.</w:t>
+      </w:r>
+    </w:p>
+    <w:p>
+      <w:pPr>
+        <w:pStyle w:val="Heading3"/>
+        <w:numPr>
+          <w:ilvl w:val="2"/>
+          <w:numId w:val="3"/>
+        </w:numPr>
+      </w:pPr>
+      <w:r>
+        <w:t>Human Player Moving Function</w:t>
+      </w:r>
+    </w:p>
+    <w:p>
+      <w:pPr>
+        <w:pStyle w:val="ListParagraph"/>
+        <w:numPr>
+          <w:ilvl w:val="0"/>
+          <w:numId w:val="7"/>
+        </w:numPr>
+      </w:pPr>
+      <w:r>
+        <w:t>Test case 1: no moving point, no move</w:t>
+      </w:r>
+    </w:p>
+    <w:p>
+      <w:pPr>
+        <w:pStyle w:val="ListParagraph"/>
+        <w:numPr>
+          <w:ilvl w:val="1"/>
+          <w:numId w:val="7"/>
+        </w:numPr>
+      </w:pPr>
+      <w:r>
+        <w:t>Test steps:</w:t>
+      </w:r>
+    </w:p>
+    <w:p>
+      <w:pPr>
+        <w:pStyle w:val="ListParagraph"/>
+        <w:numPr>
+          <w:ilvl w:val="2"/>
+          <w:numId w:val="7"/>
+        </w:numPr>
+      </w:pPr>
+      <w:r>
+        <w:t>Press key “M” to move when having no moving point.</w:t>
+      </w:r>
+    </w:p>
+    <w:p>
+      <w:pPr>
+        <w:pStyle w:val="ListParagraph"/>
+        <w:numPr>
+          <w:ilvl w:val="1"/>
+          <w:numId w:val="7"/>
+        </w:numPr>
+      </w:pPr>
+      <w:r>
+        <w:t>Expected output:</w:t>
+      </w:r>
+    </w:p>
+    <w:p>
+      <w:pPr>
+        <w:pStyle w:val="ListParagraph"/>
+        <w:numPr>
+          <w:ilvl w:val="2"/>
+          <w:numId w:val="7"/>
+        </w:numPr>
+      </w:pPr>
+      <w:r>
+        <w:t>Nothing should happen.</w:t>
+      </w:r>
+    </w:p>
+    <w:p>
+      <w:pPr>
+        <w:pStyle w:val="ListParagraph"/>
+        <w:numPr>
+          <w:ilvl w:val="0"/>
+          <w:numId w:val="7"/>
+        </w:numPr>
+      </w:pPr>
+      <w:r>
+        <w:t>Test case 2: having moving point but closing to border, no move</w:t>
+      </w:r>
+    </w:p>
+    <w:p>
+      <w:pPr>
+        <w:pStyle w:val="ListParagraph"/>
+        <w:numPr>
+          <w:ilvl w:val="1"/>
+          <w:numId w:val="7"/>
+        </w:numPr>
+      </w:pPr>
+      <w:r>
+        <w:t>Test steps:</w:t>
+      </w:r>
+    </w:p>
+    <w:p>
+      <w:pPr>
+        <w:pStyle w:val="ListParagraph"/>
+        <w:numPr>
+          <w:ilvl w:val="2"/>
+          <w:numId w:val="7"/>
+        </w:numPr>
+      </w:pPr>
+      <w:r>
+        <w:t>Press key “M” to move when on to the edge of the game board.</w:t>
+      </w:r>
+    </w:p>
+    <w:p>
+      <w:pPr>
+        <w:pStyle w:val="ListParagraph"/>
+        <w:numPr>
+          <w:ilvl w:val="1"/>
+          <w:numId w:val="7"/>
+        </w:numPr>
+      </w:pPr>
+      <w:r>
+        <w:t>Expected output:</w:t>
+      </w:r>
+    </w:p>
+    <w:p>
+      <w:pPr>
+        <w:pStyle w:val="ListParagraph"/>
+        <w:numPr>
+          <w:ilvl w:val="2"/>
+          <w:numId w:val="7"/>
+        </w:numPr>
+      </w:pPr>
+      <w:r>
+        <w:t>Nothing should happen.</w:t>
+      </w:r>
+    </w:p>
+    <w:p>
+      <w:pPr>
+        <w:pStyle w:val="ListParagraph"/>
+        <w:numPr>
+          <w:ilvl w:val="0"/>
+          <w:numId w:val="7"/>
+        </w:numPr>
+      </w:pPr>
+      <w:r>
+        <w:t>Test case 3: having moving point and not closing to border, no move</w:t>
+      </w:r>
+    </w:p>
+    <w:p>
+      <w:pPr>
+        <w:pStyle w:val="ListParagraph"/>
+        <w:numPr>
+          <w:ilvl w:val="1"/>
+          <w:numId w:val="7"/>
+        </w:numPr>
+      </w:pPr>
+      <w:r>
+        <w:t>Test steps:</w:t>
+      </w:r>
+    </w:p>
+    <w:p>
+      <w:pPr>
+        <w:pStyle w:val="ListParagraph"/>
+        <w:numPr>
+          <w:ilvl w:val="2"/>
+          <w:numId w:val="7"/>
+        </w:numPr>
+      </w:pPr>
+      <w:r>
+        <w:t>Press key “M” to move.</w:t>
+      </w:r>
+    </w:p>
+    <w:p>
+      <w:pPr>
+        <w:pStyle w:val="ListParagraph"/>
+        <w:numPr>
+          <w:ilvl w:val="1"/>
+          <w:numId w:val="7"/>
+        </w:numPr>
+      </w:pPr>
+      <w:r>
+        <w:t>Expected output:</w:t>
+      </w:r>
+    </w:p>
+    <w:p>
+      <w:pPr>
+        <w:pStyle w:val="ListParagraph"/>
+        <w:numPr>
+          <w:ilvl w:val="2"/>
+          <w:numId w:val="7"/>
+        </w:numPr>
+      </w:pPr>
+      <w:r>
+        <w:t>The robot on the play has moved 1 space along the direction it faces.</w:t>
+      </w:r>
+    </w:p>
+    <w:p/>
+    <w:p>
+      <w:pPr>
+        <w:pStyle w:val="Heading3"/>
+        <w:numPr>
+          <w:ilvl w:val="2"/>
+          <w:numId w:val="3"/>
+        </w:numPr>
+      </w:pPr>
+      <w:r>
+        <w:t>Human Player Shooting Function</w:t>
+      </w:r>
+    </w:p>
+    <w:p>
+      <w:pPr>
+        <w:pStyle w:val="ListParagraph"/>
+        <w:numPr>
+          <w:ilvl w:val="0"/>
+          <w:numId w:val="14"/>
+        </w:numPr>
+      </w:pPr>
+      <w:r>
+        <w:t>Test case 1: shooting to an open area</w:t>
+      </w:r>
+    </w:p>
+    <w:p>
+      <w:pPr>
+        <w:pStyle w:val="ListParagraph"/>
+        <w:numPr>
+          <w:ilvl w:val="1"/>
+          <w:numId w:val="14"/>
+        </w:numPr>
+      </w:pPr>
+      <w:r>
+        <w:t>Test steps:</w:t>
+      </w:r>
+    </w:p>
+    <w:p>
+      <w:pPr>
+        <w:pStyle w:val="ListParagraph"/>
+        <w:numPr>
+          <w:ilvl w:val="2"/>
+          <w:numId w:val="14"/>
+        </w:numPr>
+      </w:pPr>
+      <w:r>
+        <w:t>Press key “S” to enter shooting mode.</w:t>
+      </w:r>
+    </w:p>
+    <w:p>
+      <w:pPr>
+        <w:pStyle w:val="ListParagraph"/>
+        <w:numPr>
+          <w:ilvl w:val="2"/>
+          <w:numId w:val="14"/>
+        </w:numPr>
+      </w:pPr>
+      <w:r>
+        <w:t>Press a number for the distance, which targeting an area without any robot.</w:t>
+      </w:r>
+    </w:p>
+    <w:p>
+      <w:pPr>
+        <w:pStyle w:val="ListParagraph"/>
+        <w:numPr>
+          <w:ilvl w:val="1"/>
+          <w:numId w:val="14"/>
+        </w:numPr>
+      </w:pPr>
+      <w:r>
+        <w:t>Expected output:</w:t>
+      </w:r>
+    </w:p>
+    <w:p>
+      <w:pPr>
+        <w:pStyle w:val="ListParagraph"/>
+        <w:numPr>
+          <w:ilvl w:val="2"/>
+          <w:numId w:val="14"/>
+        </w:numPr>
+      </w:pPr>
+      <w:r>
+        <w:t>The operating robot is marked as “has shot”.</w:t>
+      </w:r>
+    </w:p>
+    <w:p>
+      <w:pPr>
+        <w:pStyle w:val="ListParagraph"/>
+        <w:numPr>
+          <w:ilvl w:val="2"/>
+          <w:numId w:val="14"/>
+        </w:numPr>
+      </w:pPr>
+      <w:r>
+        <w:t>Nothing else should happen.</w:t>
+      </w:r>
+    </w:p>
+    <w:p>
+      <w:pPr>
+        <w:pStyle w:val="ListParagraph"/>
+        <w:numPr>
+          <w:ilvl w:val="0"/>
+          <w:numId w:val="14"/>
+        </w:numPr>
+      </w:pPr>
+      <w:r>
+        <w:t>Test case 2: shooting to a robot which has health point lower than the attack point of the operating robot</w:t>
+      </w:r>
+    </w:p>
+    <w:p>
+      <w:pPr>
+        <w:pStyle w:val="ListParagraph"/>
+        <w:numPr>
+          <w:ilvl w:val="1"/>
+          <w:numId w:val="14"/>
+        </w:numPr>
+      </w:pPr>
+      <w:r>
+        <w:t>Test steps:</w:t>
+      </w:r>
+    </w:p>
+    <w:p>
+      <w:pPr>
+        <w:pStyle w:val="ListParagraph"/>
+        <w:numPr>
+          <w:ilvl w:val="2"/>
+          <w:numId w:val="14"/>
+        </w:numPr>
+      </w:pPr>
+      <w:r>
+        <w:t>When operating a tank, close to an enemy scout.</w:t>
+      </w:r>
+    </w:p>
+    <w:p>
+      <w:pPr>
+        <w:pStyle w:val="ListParagraph"/>
+        <w:numPr>
+          <w:ilvl w:val="2"/>
+          <w:numId w:val="14"/>
+        </w:numPr>
+      </w:pPr>
+      <w:r>
+        <w:t>Turn to the enemy scout.</w:t>
+      </w:r>
+    </w:p>
+    <w:p>
+      <w:pPr>
+        <w:pStyle w:val="ListParagraph"/>
+        <w:numPr>
+          <w:ilvl w:val="2"/>
+          <w:numId w:val="14"/>
+        </w:numPr>
+      </w:pPr>
+      <w:r>
+        <w:t>Press key “S” to enter shooting mode.</w:t>
+      </w:r>
+    </w:p>
+    <w:p>
+      <w:pPr>
+        <w:pStyle w:val="ListParagraph"/>
+        <w:numPr>
+          <w:ilvl w:val="2"/>
+          <w:numId w:val="14"/>
+        </w:numPr>
+      </w:pPr>
+      <w:r>
+        <w:t>Press number key to target the enemy scout.</w:t>
+      </w:r>
+    </w:p>
+    <w:p>
+      <w:pPr>
+        <w:pStyle w:val="ListParagraph"/>
+        <w:numPr>
+          <w:ilvl w:val="1"/>
+          <w:numId w:val="14"/>
+        </w:numPr>
+      </w:pPr>
+      <w:r>
+        <w:t>Expected output:</w:t>
+      </w:r>
+    </w:p>
+    <w:p>
+      <w:pPr>
+        <w:pStyle w:val="ListParagraph"/>
+        <w:numPr>
+          <w:ilvl w:val="2"/>
+          <w:numId w:val="14"/>
+        </w:numPr>
+      </w:pPr>
+      <w:r>
+        <w:t>The enemy scout is destroyed.</w:t>
+      </w:r>
+    </w:p>
+    <w:p>
+      <w:pPr>
+        <w:pStyle w:val="ListParagraph"/>
+        <w:numPr>
+          <w:ilvl w:val="2"/>
+          <w:numId w:val="14"/>
+        </w:numPr>
+      </w:pPr>
+      <w:r>
+        <w:lastRenderedPageBreak/>
+        <w:t>The operating robot is marked as “has shot”.</w:t>
+      </w:r>
+    </w:p>
+    <w:p>
+      <w:pPr>
+        <w:pStyle w:val="ListParagraph"/>
+        <w:numPr>
+          <w:ilvl w:val="0"/>
+          <w:numId w:val="14"/>
+        </w:numPr>
+      </w:pPr>
+      <w:r>
+        <w:t>Test case 3: shooting to a robot which has health point higher than the attack point of the operating robot</w:t>
+      </w:r>
+    </w:p>
+    <w:p>
+      <w:pPr>
+        <w:pStyle w:val="ListParagraph"/>
+        <w:numPr>
+          <w:ilvl w:val="1"/>
+          <w:numId w:val="14"/>
+        </w:numPr>
+      </w:pPr>
+      <w:r>
+        <w:t>Test steps:</w:t>
+      </w:r>
+    </w:p>
+    <w:p>
+      <w:pPr>
+        <w:pStyle w:val="ListParagraph"/>
+        <w:numPr>
+          <w:ilvl w:val="2"/>
+          <w:numId w:val="14"/>
+        </w:numPr>
+      </w:pPr>
+      <w:r>
+        <w:t>When operating a scout, close to an enemy tank.</w:t>
+      </w:r>
+    </w:p>
+    <w:p>
+      <w:pPr>
+        <w:pStyle w:val="ListParagraph"/>
+        <w:numPr>
+          <w:ilvl w:val="2"/>
+          <w:numId w:val="14"/>
+        </w:numPr>
+      </w:pPr>
+      <w:r>
+        <w:t>Turn to the enemy tank.</w:t>
+      </w:r>
+    </w:p>
+    <w:p>
+      <w:pPr>
+        <w:pStyle w:val="ListParagraph"/>
+        <w:numPr>
+          <w:ilvl w:val="2"/>
+          <w:numId w:val="14"/>
+        </w:numPr>
+      </w:pPr>
+      <w:r>
+        <w:t>Press key “S” to enter shooting mode.</w:t>
+      </w:r>
+    </w:p>
+    <w:p>
+      <w:pPr>
+        <w:pStyle w:val="ListParagraph"/>
+        <w:numPr>
+          <w:ilvl w:val="2"/>
+          <w:numId w:val="14"/>
+        </w:numPr>
+      </w:pPr>
+      <w:r>
+        <w:t>Press number key to target the enemy tank.</w:t>
+      </w:r>
+    </w:p>
+    <w:p>
+      <w:pPr>
+        <w:pStyle w:val="ListParagraph"/>
+        <w:numPr>
+          <w:ilvl w:val="1"/>
+          <w:numId w:val="14"/>
+        </w:numPr>
+      </w:pPr>
+      <w:r>
+        <w:t>Expected output:</w:t>
+      </w:r>
+    </w:p>
+    <w:p>
+      <w:pPr>
+        <w:pStyle w:val="ListParagraph"/>
+        <w:numPr>
+          <w:ilvl w:val="2"/>
+          <w:numId w:val="14"/>
+        </w:numPr>
+      </w:pPr>
+      <w:r>
+        <w:t>The enemy tank is damaged.</w:t>
+      </w:r>
+    </w:p>
+    <w:p>
+      <w:pPr>
+        <w:pStyle w:val="ListParagraph"/>
+        <w:numPr>
+          <w:ilvl w:val="2"/>
+          <w:numId w:val="14"/>
+        </w:numPr>
+      </w:pPr>
+      <w:r>
+        <w:t>The operating robot is marked as “has shot”.</w:t>
+      </w:r>
+    </w:p>
+    <w:p>
+      <w:pPr>
+        <w:pStyle w:val="ListParagraph"/>
+        <w:numPr>
+          <w:ilvl w:val="0"/>
+          <w:numId w:val="14"/>
+        </w:numPr>
+      </w:pPr>
+      <w:r>
+        <w:t>Test case 4: shooting to an area that has multiple robots</w:t>
+      </w:r>
+    </w:p>
+    <w:p>
+      <w:pPr>
+        <w:pStyle w:val="ListParagraph"/>
+        <w:numPr>
+          <w:ilvl w:val="1"/>
+          <w:numId w:val="14"/>
+        </w:numPr>
+      </w:pPr>
+      <w:r>
+        <w:t>Test steps:</w:t>
+      </w:r>
+    </w:p>
+    <w:p>
+      <w:pPr>
+        <w:pStyle w:val="ListParagraph"/>
+        <w:numPr>
+          <w:ilvl w:val="2"/>
+          <w:numId w:val="14"/>
+        </w:numPr>
+      </w:pPr>
+      <w:r>
+        <w:t>Move to somewhere near an area with more than one robot.</w:t>
+      </w:r>
+    </w:p>
+    <w:p>
+      <w:pPr>
+        <w:pStyle w:val="ListParagraph"/>
+        <w:numPr>
+          <w:ilvl w:val="2"/>
+          <w:numId w:val="14"/>
+        </w:numPr>
+      </w:pPr>
+      <w:r>
+        <w:t>Turn to that direction.</w:t>
+      </w:r>
+    </w:p>
+    <w:p>
+      <w:pPr>
+        <w:pStyle w:val="ListParagraph"/>
+        <w:numPr>
+          <w:ilvl w:val="2"/>
+          <w:numId w:val="14"/>
+        </w:numPr>
+      </w:pPr>
+      <w:r>
+        <w:t>Press key “S” to enter shooting mode.</w:t>
+      </w:r>
+    </w:p>
+    <w:p>
+      <w:pPr>
+        <w:pStyle w:val="ListParagraph"/>
+        <w:numPr>
+          <w:ilvl w:val="2"/>
+          <w:numId w:val="14"/>
+        </w:numPr>
+      </w:pPr>
+      <w:r>
+        <w:t>Press number key to target those robots.</w:t>
+      </w:r>
+    </w:p>
+    <w:p>
+      <w:pPr>
+        <w:pStyle w:val="ListParagraph"/>
+        <w:numPr>
+          <w:ilvl w:val="1"/>
+          <w:numId w:val="14"/>
+        </w:numPr>
+      </w:pPr>
+      <w:r>
+        <w:t>Expected output:</w:t>
+      </w:r>
+    </w:p>
+    <w:p>
+      <w:pPr>
+        <w:pStyle w:val="ListParagraph"/>
+        <w:numPr>
+          <w:ilvl w:val="2"/>
+          <w:numId w:val="14"/>
+        </w:numPr>
+      </w:pPr>
+      <w:r>
+        <w:t xml:space="preserve">The robots in the targeted area are damaged, and if the health points of targeted robots are lower than the attack point of the operating robot, the targeted robots are destroyed. </w:t>
+      </w:r>
+    </w:p>
+    <w:p>
+      <w:pPr>
+        <w:pStyle w:val="ListParagraph"/>
+        <w:numPr>
+          <w:ilvl w:val="2"/>
+          <w:numId w:val="14"/>
+        </w:numPr>
+      </w:pPr>
+      <w:r>
+        <w:t>The operating robot is marked as “has shot”.</w:t>
+      </w:r>
+    </w:p>
+    <w:p>
+      <w:pPr>
+        <w:pStyle w:val="ListParagraph"/>
+        <w:numPr>
+          <w:ilvl w:val="0"/>
+          <w:numId w:val="14"/>
+        </w:numPr>
+      </w:pPr>
+      <w:r>
+        <w:t>Test case 5: shooting with 0 distance</w:t>
+      </w:r>
+    </w:p>
+    <w:p>
+      <w:pPr>
+        <w:pStyle w:val="ListParagraph"/>
+        <w:numPr>
+          <w:ilvl w:val="1"/>
+          <w:numId w:val="14"/>
+        </w:numPr>
+      </w:pPr>
+      <w:r>
+        <w:t>Test steps:</w:t>
+      </w:r>
+    </w:p>
+    <w:p>
+      <w:pPr>
+        <w:pStyle w:val="ListParagraph"/>
+        <w:numPr>
+          <w:ilvl w:val="2"/>
+          <w:numId w:val="14"/>
+        </w:numPr>
+      </w:pPr>
+      <w:r>
+        <w:t>Press “S” to enter shooting mode.</w:t>
+      </w:r>
+    </w:p>
+    <w:p>
+      <w:pPr>
+        <w:pStyle w:val="ListParagraph"/>
+        <w:numPr>
+          <w:ilvl w:val="2"/>
+          <w:numId w:val="14"/>
+        </w:numPr>
+      </w:pPr>
+      <w:r>
+        <w:t>Press “0” to shoot in situ.</w:t>
+      </w:r>
+    </w:p>
+    <w:p>
+      <w:pPr>
+        <w:pStyle w:val="ListParagraph"/>
+        <w:numPr>
+          <w:ilvl w:val="1"/>
+          <w:numId w:val="14"/>
+        </w:numPr>
+      </w:pPr>
+      <w:r>
+        <w:t>Expected output:</w:t>
+      </w:r>
+    </w:p>
+    <w:p>
+      <w:pPr>
+        <w:pStyle w:val="ListParagraph"/>
+        <w:numPr>
+          <w:ilvl w:val="2"/>
+          <w:numId w:val="14"/>
+        </w:numPr>
+      </w:pPr>
+      <w:r>
+        <w:t xml:space="preserve">The operating robot is damaged. If the robot’s health points are lower than attack point, then it would be destroyed. </w:t>
+      </w:r>
+    </w:p>
+    <w:p>
       <w:bookmarkStart w:id="0" w:name="_GoBack"/>
       <w:bookmarkEnd w:id="0"/>
-      <w:r>
-        <w:t>Press key “T” to enter turning mode.</w:t>
-      </w:r>
-    </w:p>
-    <w:p>
-      <w:pPr>
-        <w:pStyle w:val="ListParagraph"/>
-        <w:numPr>
-          <w:ilvl w:val="2"/>
-          <w:numId w:val="7"/>
-        </w:numPr>
-      </w:pPr>
-      <w:r>
-        <w:t>Press key “0” to choose direction 0.</w:t>
-      </w:r>
-    </w:p>
-    <w:p>
-      <w:pPr>
-        <w:pStyle w:val="ListParagraph"/>
-        <w:numPr>
-          <w:ilvl w:val="1"/>
-          <w:numId w:val="7"/>
-        </w:numPr>
-      </w:pPr>
-      <w:r>
-        <w:t>Expected output:</w:t>
-      </w:r>
-    </w:p>
-    <w:p>
-      <w:pPr>
-        <w:pStyle w:val="ListParagraph"/>
-        <w:numPr>
-          <w:ilvl w:val="2"/>
-          <w:numId w:val="7"/>
-        </w:numPr>
-      </w:pPr>
-      <w:r>
-        <w:t>Nothing should happen.</w:t>
-      </w:r>
-    </w:p>
-    <w:p>
-      <w:pPr>
-        <w:pStyle w:val="ListParagraph"/>
-        <w:numPr>
-          <w:ilvl w:val="0"/>
-          <w:numId w:val="7"/>
-        </w:numPr>
-      </w:pPr>
-      <w:r>
-        <w:t>Test case 2: choosing direction from 1 to 5, turn to the selected direction</w:t>
-      </w:r>
-    </w:p>
-    <w:p>
-      <w:pPr>
-        <w:pStyle w:val="ListParagraph"/>
-        <w:numPr>
-          <w:ilvl w:val="1"/>
-          <w:numId w:val="7"/>
-        </w:numPr>
-      </w:pPr>
-      <w:r>
-        <w:t>Test steps:</w:t>
-      </w:r>
-    </w:p>
-    <w:p>
-      <w:pPr>
-        <w:pStyle w:val="ListParagraph"/>
-        <w:numPr>
-          <w:ilvl w:val="2"/>
-          <w:numId w:val="7"/>
-        </w:numPr>
-      </w:pPr>
-      <w:r>
-        <w:t>Press key “T” to enter turning mode.</w:t>
-      </w:r>
-    </w:p>
-    <w:p>
-      <w:pPr>
-        <w:pStyle w:val="ListParagraph"/>
-        <w:numPr>
-          <w:ilvl w:val="2"/>
-          <w:numId w:val="7"/>
-        </w:numPr>
-      </w:pPr>
-      <w:r>
-        <w:t>Press key “3” to choose direction 3.</w:t>
-      </w:r>
-    </w:p>
-    <w:p>
-      <w:pPr>
-        <w:pStyle w:val="ListParagraph"/>
-        <w:numPr>
-          <w:ilvl w:val="1"/>
-          <w:numId w:val="7"/>
-        </w:numPr>
-      </w:pPr>
-      <w:r>
-        <w:lastRenderedPageBreak/>
-        <w:t>Expected output:</w:t>
-      </w:r>
-    </w:p>
-    <w:p>
-      <w:pPr>
-        <w:pStyle w:val="ListParagraph"/>
-        <w:numPr>
-          <w:ilvl w:val="2"/>
-          <w:numId w:val="7"/>
-        </w:numPr>
-      </w:pPr>
-      <w:r>
-        <w:t>The robot should have turned 180 degrees.</w:t>
-      </w:r>
-    </w:p>
-    <w:p>
-      <w:pPr>
-        <w:pStyle w:val="ListParagraph"/>
-        <w:numPr>
-          <w:ilvl w:val="2"/>
-          <w:numId w:val="7"/>
-        </w:numPr>
-      </w:pPr>
-      <w:r>
-        <w:t>The facing direction is new direction 0.</w:t>
-      </w:r>
-    </w:p>
-    <w:p>
-      <w:pPr>
-        <w:pStyle w:val="ListParagraph"/>
-        <w:numPr>
-          <w:ilvl w:val="0"/>
-          <w:numId w:val="7"/>
-        </w:numPr>
-      </w:pPr>
-      <w:r>
-        <w:t>Test case 3: choosing direction out of the range, no turn</w:t>
-      </w:r>
-    </w:p>
-    <w:p>
-      <w:pPr>
-        <w:pStyle w:val="ListParagraph"/>
-        <w:numPr>
-          <w:ilvl w:val="1"/>
-          <w:numId w:val="7"/>
-        </w:numPr>
-      </w:pPr>
-      <w:r>
-        <w:t>Test steps:</w:t>
-      </w:r>
-    </w:p>
-    <w:p>
-      <w:pPr>
-        <w:pStyle w:val="ListParagraph"/>
-        <w:numPr>
-          <w:ilvl w:val="2"/>
-          <w:numId w:val="7"/>
-        </w:numPr>
-      </w:pPr>
-      <w:r>
-        <w:t>Press key “T” to enter turning mode.</w:t>
-      </w:r>
-    </w:p>
-    <w:p>
-      <w:pPr>
-        <w:pStyle w:val="ListParagraph"/>
-        <w:numPr>
-          <w:ilvl w:val="2"/>
-          <w:numId w:val="7"/>
-        </w:numPr>
-      </w:pPr>
-      <w:r>
-        <w:t>Press key “8” as a wrong input.</w:t>
-      </w:r>
-    </w:p>
-    <w:p>
-      <w:pPr>
-        <w:pStyle w:val="ListParagraph"/>
-        <w:numPr>
-          <w:ilvl w:val="1"/>
-          <w:numId w:val="7"/>
-        </w:numPr>
-      </w:pPr>
-      <w:r>
-        <w:t>Expected output:</w:t>
-      </w:r>
-    </w:p>
-    <w:p>
-      <w:pPr>
-        <w:pStyle w:val="ListParagraph"/>
-        <w:numPr>
-          <w:ilvl w:val="2"/>
-          <w:numId w:val="7"/>
-        </w:numPr>
-      </w:pPr>
-      <w:r>
-        <w:t>Nothing should happen.</w:t>
-      </w:r>
-    </w:p>
-    <w:p>
-      <w:pPr>
-        <w:pStyle w:val="Heading3"/>
-        <w:numPr>
-          <w:ilvl w:val="2"/>
-          <w:numId w:val="3"/>
-        </w:numPr>
-      </w:pPr>
-      <w:r>
-        <w:t>Human Player Moving Function</w:t>
-      </w:r>
-    </w:p>
-    <w:p>
-      <w:pPr>
-        <w:pStyle w:val="ListParagraph"/>
-        <w:numPr>
-          <w:ilvl w:val="0"/>
-          <w:numId w:val="7"/>
-        </w:numPr>
-      </w:pPr>
-      <w:r>
-        <w:t>Test case 1: no moving point, no move</w:t>
-      </w:r>
-    </w:p>
-    <w:p>
-      <w:pPr>
-        <w:pStyle w:val="ListParagraph"/>
-        <w:numPr>
-          <w:ilvl w:val="1"/>
-          <w:numId w:val="7"/>
-        </w:numPr>
-      </w:pPr>
-      <w:r>
-        <w:t>Test steps:</w:t>
-      </w:r>
-    </w:p>
-    <w:p>
-      <w:pPr>
-        <w:pStyle w:val="ListParagraph"/>
-        <w:numPr>
-          <w:ilvl w:val="2"/>
-          <w:numId w:val="7"/>
-        </w:numPr>
-      </w:pPr>
-      <w:r>
-        <w:t>Press key “M” to move when having no moving point.</w:t>
-      </w:r>
-    </w:p>
-    <w:p>
-      <w:pPr>
-        <w:pStyle w:val="ListParagraph"/>
-        <w:numPr>
-          <w:ilvl w:val="1"/>
-          <w:numId w:val="7"/>
-        </w:numPr>
-      </w:pPr>
-      <w:r>
-        <w:t>Expected output:</w:t>
-      </w:r>
-    </w:p>
-    <w:p>
-      <w:pPr>
-        <w:pStyle w:val="ListParagraph"/>
-        <w:numPr>
-          <w:ilvl w:val="2"/>
-          <w:numId w:val="7"/>
-        </w:numPr>
-      </w:pPr>
-      <w:r>
-        <w:t>Nothing should happen.</w:t>
-      </w:r>
-    </w:p>
-    <w:p>
-      <w:pPr>
-        <w:pStyle w:val="ListParagraph"/>
-        <w:numPr>
-          <w:ilvl w:val="0"/>
-          <w:numId w:val="7"/>
-        </w:numPr>
-      </w:pPr>
-      <w:r>
-        <w:t>Test case 2: having moving point but closing to border, no move</w:t>
-      </w:r>
-    </w:p>
-    <w:p>
-      <w:pPr>
-        <w:pStyle w:val="ListParagraph"/>
-        <w:numPr>
-          <w:ilvl w:val="1"/>
-          <w:numId w:val="7"/>
-        </w:numPr>
-      </w:pPr>
-      <w:r>
-        <w:t>Test steps:</w:t>
-      </w:r>
-    </w:p>
-    <w:p>
-      <w:pPr>
-        <w:pStyle w:val="ListParagraph"/>
-        <w:numPr>
-          <w:ilvl w:val="2"/>
-          <w:numId w:val="7"/>
-        </w:numPr>
-      </w:pPr>
-      <w:r>
-        <w:t>Press key “M” to move when on to the edge of the game board.</w:t>
-      </w:r>
-    </w:p>
-    <w:p>
-      <w:pPr>
-        <w:pStyle w:val="ListParagraph"/>
-        <w:numPr>
-          <w:ilvl w:val="1"/>
-          <w:numId w:val="7"/>
-        </w:numPr>
-      </w:pPr>
-      <w:r>
-        <w:t>Expected output:</w:t>
-      </w:r>
-    </w:p>
-    <w:p>
-      <w:pPr>
-        <w:pStyle w:val="ListParagraph"/>
-        <w:numPr>
-          <w:ilvl w:val="2"/>
-          <w:numId w:val="7"/>
-        </w:numPr>
-      </w:pPr>
-      <w:r>
-        <w:t>Nothing should happen.</w:t>
-      </w:r>
-    </w:p>
-    <w:p>
-      <w:pPr>
-        <w:pStyle w:val="ListParagraph"/>
-        <w:numPr>
-          <w:ilvl w:val="0"/>
-          <w:numId w:val="7"/>
-        </w:numPr>
-      </w:pPr>
-      <w:r>
-        <w:t>Test case 3: having moving point and not closing to border, no move</w:t>
-      </w:r>
-    </w:p>
-    <w:p>
-      <w:pPr>
-        <w:pStyle w:val="ListParagraph"/>
-        <w:numPr>
-          <w:ilvl w:val="1"/>
-          <w:numId w:val="7"/>
-        </w:numPr>
-      </w:pPr>
-      <w:r>
-        <w:t>Test steps:</w:t>
-      </w:r>
-    </w:p>
-    <w:p>
-      <w:pPr>
-        <w:pStyle w:val="ListParagraph"/>
-        <w:numPr>
-          <w:ilvl w:val="2"/>
-          <w:numId w:val="7"/>
-        </w:numPr>
-      </w:pPr>
-      <w:r>
-        <w:t>Press key “M” to move.</w:t>
-      </w:r>
-    </w:p>
-    <w:p>
-      <w:pPr>
-        <w:pStyle w:val="ListParagraph"/>
-        <w:numPr>
-          <w:ilvl w:val="1"/>
-          <w:numId w:val="7"/>
-        </w:numPr>
-      </w:pPr>
-      <w:r>
-        <w:t>Expected output:</w:t>
-      </w:r>
-    </w:p>
-    <w:p>
-      <w:pPr>
-        <w:pStyle w:val="ListParagraph"/>
-        <w:numPr>
-          <w:ilvl w:val="2"/>
-          <w:numId w:val="7"/>
-        </w:numPr>
-      </w:pPr>
-      <w:r>
-        <w:t>The robot on the play has moved 1 space along the direction it faces.</w:t>
-      </w:r>
-    </w:p>
-    <w:p/>
-    <w:p>
-      <w:pPr>
-        <w:pStyle w:val="Heading3"/>
-        <w:numPr>
-          <w:ilvl w:val="2"/>
-          <w:numId w:val="3"/>
-        </w:numPr>
-      </w:pPr>
-      <w:r>
-        <w:t>Human Player Shooting Function</w:t>
-      </w:r>
     </w:p>
     <w:p>
       <w:pPr>
@@ -6231,10 +6714,13 @@
         <w:pStyle w:val="ListParagraph"/>
       </w:pPr>
       <w:r>
-        <w:t xml:space="preserve">We find a problem of the design document. After the last submission, we realized that we missed the AI player class in our final version. The reason of that was a mistake occurred when using version control system. In detail, there was a version contains the AI player class, and then a new version which doesn’t contain the AI player class was committed to the repository and covered the previous version without solving conflict properly. From this issue we’ve obtained some valuable experience about how to </w:t>
+        <w:t xml:space="preserve">We find a problem of the design document. After the last submission, we realized that we missed the AI player class in our final version. The reason of that was a mistake occurred when using version control system. In detail, there was a version contains the </w:t>
       </w:r>
       <w:r>
         <w:lastRenderedPageBreak/>
+        <w:t xml:space="preserve">AI player class, and then a new version which doesn’t contain the AI player class was committed to the repository and covered the previous version without solving conflict properly. From this issue we’ve obtained some valuable experience about how to </w:t>
+      </w:r>
+      <w:r>
         <w:t>collaborate</w:t>
       </w:r>
       <w:r>
@@ -7856,6 +8342,20 @@
   </w:num>
   <w:num w:numId="13">
     <w:abstractNumId w:val="1"/>
+  </w:num>
+  <w:num w:numId="14">
+    <w:abstractNumId w:val="4"/>
+    <w:lvlOverride w:ilvl="0"/>
+    <w:lvlOverride w:ilvl="1"/>
+    <w:lvlOverride w:ilvl="2">
+      <w:startOverride w:val="1"/>
+    </w:lvlOverride>
+    <w:lvlOverride w:ilvl="3"/>
+    <w:lvlOverride w:ilvl="4"/>
+    <w:lvlOverride w:ilvl="5"/>
+    <w:lvlOverride w:ilvl="6"/>
+    <w:lvlOverride w:ilvl="7"/>
+    <w:lvlOverride w:ilvl="8"/>
   </w:num>
 </w:numbering>
 </file>

</xml_diff>

<commit_message>
Add shoot turn and move to human player class and revise shoot method of robot class
</commit_message>
<xml_diff>
--- a/doc/TestingPlan.docx
+++ b/doc/TestingPlan.docx
@@ -1,6 +1,6 @@
 
 <file path=word/document.xml><?xml version="1.0" encoding="utf-8"?>
-<w:document xmlns:wpc="http://schemas.microsoft.com/office/word/2010/wordprocessingCanvas" xmlns:cx="http://schemas.microsoft.com/office/drawing/2014/chartex" xmlns:cx1="http://schemas.microsoft.com/office/drawing/2015/9/8/chartex" xmlns:cx2="http://schemas.microsoft.com/office/drawing/2015/10/21/chartex" xmlns:cx3="http://schemas.microsoft.com/office/drawing/2016/5/9/chartex" xmlns:cx4="http://schemas.microsoft.com/office/drawing/2016/5/10/chartex" xmlns:cx5="http://schemas.microsoft.com/office/drawing/2016/5/11/chartex" xmlns:mc="http://schemas.openxmlformats.org/markup-compatibility/2006" xmlns:o="urn:schemas-microsoft-com:office:office" xmlns:r="http://schemas.openxmlformats.org/officeDocument/2006/relationships" xmlns:m="http://schemas.openxmlformats.org/officeDocument/2006/math" xmlns:v="urn:schemas-microsoft-com:vml" xmlns:wp14="http://schemas.microsoft.com/office/word/2010/wordprocessingDrawing" xmlns:wp="http://schemas.openxmlformats.org/drawingml/2006/wordprocessingDrawing" xmlns:w10="urn:schemas-microsoft-com:office:word" xmlns:w="http://schemas.openxmlformats.org/wordprocessingml/2006/main" xmlns:w14="http://schemas.microsoft.com/office/word/2010/wordml" xmlns:w15="http://schemas.microsoft.com/office/word/2012/wordml" xmlns:w16se="http://schemas.microsoft.com/office/word/2015/wordml/symex" xmlns:wpg="http://schemas.microsoft.com/office/word/2010/wordprocessingGroup" xmlns:wpi="http://schemas.microsoft.com/office/word/2010/wordprocessingInk" xmlns:wne="http://schemas.microsoft.com/office/word/2006/wordml" xmlns:wps="http://schemas.microsoft.com/office/word/2010/wordprocessingShape" mc:Ignorable="w14 w15 w16se wp14">
+<w:document xmlns:wpc="http://schemas.microsoft.com/office/word/2010/wordprocessingCanvas" xmlns:mo="http://schemas.microsoft.com/office/mac/office/2008/main" xmlns:mc="http://schemas.openxmlformats.org/markup-compatibility/2006" xmlns:mv="urn:schemas-microsoft-com:mac:vml" xmlns:o="urn:schemas-microsoft-com:office:office" xmlns:r="http://schemas.openxmlformats.org/officeDocument/2006/relationships" xmlns:m="http://schemas.openxmlformats.org/officeDocument/2006/math" xmlns:v="urn:schemas-microsoft-com:vml" xmlns:wp14="http://schemas.microsoft.com/office/word/2010/wordprocessingDrawing" xmlns:wp="http://schemas.openxmlformats.org/drawingml/2006/wordprocessingDrawing" xmlns:w10="urn:schemas-microsoft-com:office:word" xmlns:w="http://schemas.openxmlformats.org/wordprocessingml/2006/main" xmlns:w14="http://schemas.microsoft.com/office/word/2010/wordml" xmlns:w15="http://schemas.microsoft.com/office/word/2012/wordml" xmlns:wpg="http://schemas.microsoft.com/office/word/2010/wordprocessingGroup" xmlns:wpi="http://schemas.microsoft.com/office/word/2010/wordprocessingInk" xmlns:wne="http://schemas.microsoft.com/office/word/2006/wordml" xmlns:wps="http://schemas.microsoft.com/office/word/2010/wordprocessingShape" mc:Ignorable="w14 w15 wp14">
   <w:body>
     <w:p>
       <w:pPr>
@@ -3586,17 +3586,17 @@
         <w:pStyle w:val="ListParagraph"/>
         <w:numPr>
           <w:ilvl w:val="0"/>
-          <w:numId w:val="12"/>
-        </w:numPr>
-        <w:rPr>
-          <w:rFonts w:ascii="Calibri" w:hAnsi="Calibri" w:cs="Times New Roman"/>
-        </w:rPr>
-      </w:pPr>
-      <w:r>
-        <w:rPr>
-          <w:rFonts w:ascii="Calibri" w:hAnsi="Calibri" w:cs="Times New Roman"/>
-        </w:rPr>
-        <w:t>test case 1: can shoot when hasShot is false and the distance is 0</w:t>
+          <w:numId w:val="7"/>
+        </w:numPr>
+        <w:rPr>
+          <w:rFonts w:ascii="Calibri" w:hAnsi="Calibri" w:cs="Times New Roman"/>
+        </w:rPr>
+      </w:pPr>
+      <w:r>
+        <w:rPr>
+          <w:rFonts w:ascii="Calibri" w:hAnsi="Calibri" w:cs="Times New Roman"/>
+        </w:rPr>
+        <w:t>test case 1: The robot shoots when hasShot is false and the distance is 0</w:t>
       </w:r>
     </w:p>
     <w:p>
@@ -3815,17 +3815,29 @@
         <w:pStyle w:val="ListParagraph"/>
         <w:numPr>
           <w:ilvl w:val="0"/>
-          <w:numId w:val="12"/>
-        </w:numPr>
-        <w:rPr>
-          <w:rFonts w:ascii="Calibri" w:hAnsi="Calibri" w:cs="Times New Roman"/>
-        </w:rPr>
-      </w:pPr>
-      <w:r>
-        <w:rPr>
-          <w:rFonts w:ascii="Calibri" w:hAnsi="Calibri" w:cs="Times New Roman"/>
-        </w:rPr>
-        <w:t>test case 2: can shoot when hasShot is false and the distance is between 0 and the maximum</w:t>
+          <w:numId w:val="7"/>
+        </w:numPr>
+        <w:rPr>
+          <w:rFonts w:ascii="Calibri" w:hAnsi="Calibri" w:cs="Times New Roman"/>
+        </w:rPr>
+      </w:pPr>
+      <w:r>
+        <w:rPr>
+          <w:rFonts w:ascii="Calibri" w:hAnsi="Calibri" w:cs="Times New Roman"/>
+        </w:rPr>
+        <w:t>test case 2:</w:t>
+      </w:r>
+      <w:r>
+        <w:rPr>
+          <w:rFonts w:ascii="Calibri" w:hAnsi="Calibri" w:cs="Times New Roman"/>
+        </w:rPr>
+        <w:t xml:space="preserve"> </w:t>
+      </w:r>
+      <w:r>
+        <w:rPr>
+          <w:rFonts w:ascii="Calibri" w:hAnsi="Calibri" w:cs="Times New Roman"/>
+        </w:rPr>
+        <w:t>The robot shoots when hasShot is false and the distance is between 0 and the maximum</w:t>
       </w:r>
     </w:p>
     <w:p>
@@ -4072,17 +4084,17 @@
         <w:pStyle w:val="ListParagraph"/>
         <w:numPr>
           <w:ilvl w:val="0"/>
-          <w:numId w:val="12"/>
-        </w:numPr>
-        <w:rPr>
-          <w:rFonts w:ascii="Calibri" w:hAnsi="Calibri" w:cs="Times New Roman"/>
-        </w:rPr>
-      </w:pPr>
-      <w:r>
-        <w:rPr>
-          <w:rFonts w:ascii="Calibri" w:hAnsi="Calibri" w:cs="Times New Roman"/>
-        </w:rPr>
-        <w:t>test case 3: cannot shoot even when hasShot is false but the distance is out of range</w:t>
+          <w:numId w:val="7"/>
+        </w:numPr>
+        <w:rPr>
+          <w:rFonts w:ascii="Calibri" w:hAnsi="Calibri" w:cs="Times New Roman"/>
+        </w:rPr>
+      </w:pPr>
+      <w:r>
+        <w:rPr>
+          <w:rFonts w:ascii="Calibri" w:hAnsi="Calibri" w:cs="Times New Roman"/>
+        </w:rPr>
+        <w:t>test case 3: The robot shoots even when hasShot is false but the distance is out of range</w:t>
       </w:r>
     </w:p>
     <w:p>
@@ -4153,17 +4165,17 @@
         <w:pStyle w:val="ListParagraph"/>
         <w:numPr>
           <w:ilvl w:val="0"/>
-          <w:numId w:val="12"/>
-        </w:numPr>
-        <w:rPr>
-          <w:rFonts w:ascii="Calibri" w:hAnsi="Calibri" w:cs="Times New Roman"/>
-        </w:rPr>
-      </w:pPr>
-      <w:r>
-        <w:rPr>
-          <w:rFonts w:ascii="Calibri" w:hAnsi="Calibri" w:cs="Times New Roman"/>
-        </w:rPr>
-        <w:t>test case 4: cannot shoot when hasShot is true</w:t>
+          <w:numId w:val="7"/>
+        </w:numPr>
+        <w:rPr>
+          <w:rFonts w:ascii="Calibri" w:hAnsi="Calibri" w:cs="Times New Roman"/>
+        </w:rPr>
+      </w:pPr>
+      <w:r>
+        <w:rPr>
+          <w:rFonts w:ascii="Calibri" w:hAnsi="Calibri" w:cs="Times New Roman"/>
+        </w:rPr>
+        <w:t>test case 4: The robot shoots when hasShot is true</w:t>
       </w:r>
     </w:p>
     <w:p>
@@ -4183,8 +4195,7 @@
     </w:p>
     <w:p>
       <w:pPr>
-        <w:pStyle w:val="ListParagraph"/>
-        <w:ind w:left="360"/>
+        <w:ind w:left="540"/>
         <w:rPr>
           <w:rFonts w:ascii="Calibri" w:hAnsi="Calibri" w:cs="Times New Roman"/>
         </w:rPr>
@@ -4195,14 +4206,8 @@
         </w:rPr>
         <w:t>check if catch an exception</w:t>
       </w:r>
-    </w:p>
-    <w:p>
-      <w:pPr>
-        <w:ind w:left="540"/>
-        <w:rPr>
-          <w:rFonts w:ascii="Calibri" w:hAnsi="Calibri" w:cs="Times New Roman"/>
-        </w:rPr>
-      </w:pPr>
+      <w:bookmarkStart w:id="0" w:name="_GoBack"/>
+      <w:bookmarkEnd w:id="0"/>
     </w:p>
     <w:p>
       <w:pPr>
@@ -5655,6 +5660,1003 @@
     </w:p>
     <w:p>
       <w:pPr>
+        <w:rPr>
+          <w:rFonts w:ascii="Calibri" w:hAnsi="Calibri" w:cs="Times New Roman"/>
+        </w:rPr>
+      </w:pPr>
+      <w:r>
+        <w:rPr>
+          <w:rFonts w:ascii="Calibri" w:hAnsi="Calibri" w:cs="Times New Roman"/>
+        </w:rPr>
+        <w:t>Summary: This unit test is to test</w:t>
+      </w:r>
+      <w:r>
+        <w:rPr>
+          <w:rFonts w:ascii="Calibri" w:hAnsi="Calibri" w:cs="Times New Roman"/>
+        </w:rPr>
+        <w:t xml:space="preserve"> </w:t>
+      </w:r>
+      <w:r>
+        <w:rPr>
+          <w:rFonts w:ascii="Calibri" w:hAnsi="Calibri" w:cs="Times New Roman"/>
+        </w:rPr>
+        <w:t>whether a player can change its robot’s position correctly.</w:t>
+      </w:r>
+    </w:p>
+    <w:p>
+      <w:pPr>
+        <w:rPr>
+          <w:rFonts w:ascii="Calibri" w:hAnsi="Calibri" w:cs="Times New Roman"/>
+        </w:rPr>
+      </w:pPr>
+    </w:p>
+    <w:p>
+      <w:pPr>
+        <w:rPr>
+          <w:rFonts w:ascii="Calibri" w:hAnsi="Calibri" w:cs="Times New Roman"/>
+        </w:rPr>
+      </w:pPr>
+      <w:r>
+        <w:rPr>
+          <w:rFonts w:ascii="Calibri" w:hAnsi="Calibri" w:cs="Times New Roman"/>
+        </w:rPr>
+        <w:t xml:space="preserve">          Player</w:t>
+      </w:r>
+      <w:r>
+        <w:rPr>
+          <w:rFonts w:ascii="Calibri" w:hAnsi="Calibri" w:cs="Times New Roman"/>
+        </w:rPr>
+        <w:sym w:font="Wingdings" w:char="F0DF"/>
+      </w:r>
+      <w:r>
+        <w:rPr>
+          <w:rFonts w:ascii="Calibri" w:hAnsi="Calibri" w:cs="Times New Roman"/>
+        </w:rPr>
+        <w:t xml:space="preserve"> new </w:t>
+      </w:r>
+      <w:r>
+        <w:t>HumanPlayer()</w:t>
+      </w:r>
+    </w:p>
+    <w:p>
+      <w:pPr>
+        <w:ind w:left="540"/>
+        <w:rPr>
+          <w:rFonts w:ascii="Calibri" w:hAnsi="Calibri" w:cs="Times New Roman"/>
+        </w:rPr>
+      </w:pPr>
+      <w:r>
+        <w:rPr>
+          <w:rFonts w:ascii="Calibri" w:hAnsi="Calibri" w:cs="Times New Roman"/>
+        </w:rPr>
+        <w:t xml:space="preserve">player.getCurrentRobot().coor.x </w:t>
+      </w:r>
+      <w:r>
+        <w:rPr>
+          <w:rFonts w:ascii="Calibri" w:hAnsi="Calibri" w:cs="Times New Roman"/>
+        </w:rPr>
+        <w:sym w:font="Wingdings" w:char="F0DF"/>
+      </w:r>
+      <w:r>
+        <w:rPr>
+          <w:rFonts w:ascii="Calibri" w:hAnsi="Calibri" w:cs="Times New Roman"/>
+        </w:rPr>
+        <w:t xml:space="preserve"> 4</w:t>
+      </w:r>
+    </w:p>
+    <w:p>
+      <w:pPr>
+        <w:ind w:left="540"/>
+        <w:rPr>
+          <w:rFonts w:ascii="Calibri" w:hAnsi="Calibri" w:cs="Times New Roman"/>
+        </w:rPr>
+      </w:pPr>
+      <w:r>
+        <w:rPr>
+          <w:rFonts w:ascii="Calibri" w:hAnsi="Calibri" w:cs="Times New Roman"/>
+        </w:rPr>
+        <w:t xml:space="preserve">player.getCurrentRobot().coor.y </w:t>
+      </w:r>
+      <w:r>
+        <w:rPr>
+          <w:rFonts w:ascii="Calibri" w:hAnsi="Calibri" w:cs="Times New Roman"/>
+        </w:rPr>
+        <w:sym w:font="Wingdings" w:char="F0DF"/>
+      </w:r>
+      <w:r>
+        <w:rPr>
+          <w:rFonts w:ascii="Calibri" w:hAnsi="Calibri" w:cs="Times New Roman"/>
+        </w:rPr>
+        <w:t xml:space="preserve"> -4</w:t>
+      </w:r>
+    </w:p>
+    <w:p>
+      <w:pPr>
+        <w:ind w:left="540"/>
+        <w:rPr>
+          <w:rFonts w:ascii="Calibri" w:hAnsi="Calibri" w:cs="Times New Roman"/>
+        </w:rPr>
+      </w:pPr>
+      <w:r>
+        <w:rPr>
+          <w:rFonts w:ascii="Calibri" w:hAnsi="Calibri" w:cs="Times New Roman"/>
+        </w:rPr>
+        <w:t xml:space="preserve">player.getCurrentRobot().coor.z </w:t>
+      </w:r>
+      <w:r>
+        <w:rPr>
+          <w:rFonts w:ascii="Calibri" w:hAnsi="Calibri" w:cs="Times New Roman"/>
+        </w:rPr>
+        <w:sym w:font="Wingdings" w:char="F0DF"/>
+      </w:r>
+      <w:r>
+        <w:rPr>
+          <w:rFonts w:ascii="Calibri" w:hAnsi="Calibri" w:cs="Times New Roman"/>
+        </w:rPr>
+        <w:t xml:space="preserve"> 0</w:t>
+      </w:r>
+    </w:p>
+    <w:p>
+      <w:pPr>
+        <w:ind w:left="540"/>
+        <w:rPr>
+          <w:rFonts w:ascii="Calibri" w:hAnsi="Calibri" w:cs="Times New Roman"/>
+        </w:rPr>
+      </w:pPr>
+    </w:p>
+    <w:p>
+      <w:pPr>
+        <w:ind w:left="540"/>
+        <w:rPr>
+          <w:rFonts w:ascii="Calibri" w:hAnsi="Calibri" w:cs="Times New Roman"/>
+        </w:rPr>
+      </w:pPr>
+      <w:r>
+        <w:rPr>
+          <w:rFonts w:ascii="Calibri" w:hAnsi="Calibri" w:cs="Times New Roman"/>
+        </w:rPr>
+        <w:t xml:space="preserve">coor </w:t>
+      </w:r>
+      <w:r>
+        <w:rPr>
+          <w:rFonts w:ascii="Calibri" w:hAnsi="Calibri" w:cs="Times New Roman"/>
+        </w:rPr>
+        <w:sym w:font="Wingdings" w:char="F0DF"/>
+      </w:r>
+      <w:r>
+        <w:rPr>
+          <w:rFonts w:ascii="Calibri" w:hAnsi="Calibri" w:cs="Times New Roman"/>
+        </w:rPr>
+        <w:t xml:space="preserve"> new coordinate()</w:t>
+      </w:r>
+    </w:p>
+    <w:p>
+      <w:pPr>
+        <w:ind w:left="540"/>
+        <w:rPr>
+          <w:rFonts w:ascii="Calibri" w:hAnsi="Calibri" w:cs="Times New Roman"/>
+        </w:rPr>
+      </w:pPr>
+      <w:r>
+        <w:rPr>
+          <w:rFonts w:ascii="Calibri" w:hAnsi="Calibri" w:cs="Times New Roman"/>
+        </w:rPr>
+        <w:t xml:space="preserve">coor.x </w:t>
+      </w:r>
+      <w:r>
+        <w:rPr>
+          <w:rFonts w:ascii="Calibri" w:hAnsi="Calibri" w:cs="Times New Roman"/>
+        </w:rPr>
+        <w:sym w:font="Wingdings" w:char="F0DF"/>
+      </w:r>
+      <w:r>
+        <w:rPr>
+          <w:rFonts w:ascii="Calibri" w:hAnsi="Calibri" w:cs="Times New Roman"/>
+        </w:rPr>
+        <w:t xml:space="preserve"> 3</w:t>
+      </w:r>
+    </w:p>
+    <w:p>
+      <w:pPr>
+        <w:ind w:left="540"/>
+        <w:rPr>
+          <w:rFonts w:ascii="Calibri" w:hAnsi="Calibri" w:cs="Times New Roman"/>
+        </w:rPr>
+      </w:pPr>
+      <w:r>
+        <w:rPr>
+          <w:rFonts w:ascii="Calibri" w:hAnsi="Calibri" w:cs="Times New Roman"/>
+        </w:rPr>
+        <w:t xml:space="preserve">coor.y </w:t>
+      </w:r>
+      <w:r>
+        <w:rPr>
+          <w:rFonts w:ascii="Calibri" w:hAnsi="Calibri" w:cs="Times New Roman"/>
+        </w:rPr>
+        <w:sym w:font="Wingdings" w:char="F0DF"/>
+      </w:r>
+      <w:r>
+        <w:rPr>
+          <w:rFonts w:ascii="Calibri" w:hAnsi="Calibri" w:cs="Times New Roman"/>
+        </w:rPr>
+        <w:t xml:space="preserve"> -3</w:t>
+      </w:r>
+    </w:p>
+    <w:p>
+      <w:pPr>
+        <w:ind w:left="540"/>
+        <w:rPr>
+          <w:rFonts w:ascii="Calibri" w:hAnsi="Calibri" w:cs="Times New Roman"/>
+        </w:rPr>
+      </w:pPr>
+      <w:r>
+        <w:rPr>
+          <w:rFonts w:ascii="Calibri" w:hAnsi="Calibri" w:cs="Times New Roman"/>
+        </w:rPr>
+        <w:t xml:space="preserve">coor.z </w:t>
+      </w:r>
+      <w:r>
+        <w:rPr>
+          <w:rFonts w:ascii="Calibri" w:hAnsi="Calibri" w:cs="Times New Roman"/>
+        </w:rPr>
+        <w:sym w:font="Wingdings" w:char="F0DF"/>
+      </w:r>
+      <w:r>
+        <w:rPr>
+          <w:rFonts w:ascii="Calibri" w:hAnsi="Calibri" w:cs="Times New Roman"/>
+        </w:rPr>
+        <w:t xml:space="preserve"> 0</w:t>
+      </w:r>
+    </w:p>
+    <w:p>
+      <w:pPr>
+        <w:ind w:left="540"/>
+        <w:rPr>
+          <w:rFonts w:ascii="Calibri" w:hAnsi="Calibri" w:cs="Times New Roman"/>
+        </w:rPr>
+      </w:pPr>
+      <w:r>
+        <w:rPr>
+          <w:rFonts w:ascii="Calibri" w:hAnsi="Calibri" w:cs="Times New Roman"/>
+        </w:rPr>
+        <w:t>declare excpect</w:t>
+      </w:r>
+      <w:r>
+        <w:rPr>
+          <w:rFonts w:ascii="Calibri" w:hAnsi="Calibri" w:cs="Times New Roman"/>
+        </w:rPr>
+        <w:t>e</w:t>
+      </w:r>
+      <w:r>
+        <w:rPr>
+          <w:rFonts w:ascii="Calibri" w:hAnsi="Calibri" w:cs="Times New Roman"/>
+        </w:rPr>
+        <w:t>dValue</w:t>
+      </w:r>
+      <w:r>
+        <w:rPr>
+          <w:rFonts w:ascii="Calibri" w:hAnsi="Calibri" w:cs="Times New Roman"/>
+        </w:rPr>
+        <w:t>MovePoint</w:t>
+      </w:r>
+    </w:p>
+    <w:p>
+      <w:pPr>
+        <w:ind w:left="540"/>
+        <w:rPr>
+          <w:rFonts w:ascii="Calibri" w:hAnsi="Calibri" w:cs="Times New Roman"/>
+        </w:rPr>
+      </w:pPr>
+      <w:r>
+        <w:rPr>
+          <w:rFonts w:ascii="Calibri" w:hAnsi="Calibri" w:cs="Times New Roman"/>
+        </w:rPr>
+        <w:t>declare expectedValueCoor</w:t>
+      </w:r>
+    </w:p>
+    <w:p>
+      <w:pPr>
+        <w:ind w:left="540"/>
+        <w:rPr>
+          <w:rFonts w:ascii="Calibri" w:hAnsi="Calibri" w:cs="Times New Roman"/>
+        </w:rPr>
+      </w:pPr>
+      <w:r>
+        <w:rPr>
+          <w:rFonts w:ascii="Calibri" w:hAnsi="Calibri" w:cs="Times New Roman"/>
+        </w:rPr>
+        <w:t>declare actualValue</w:t>
+      </w:r>
+      <w:r>
+        <w:rPr>
+          <w:rFonts w:ascii="Calibri" w:hAnsi="Calibri" w:cs="Times New Roman"/>
+        </w:rPr>
+        <w:t>MovePoint</w:t>
+      </w:r>
+    </w:p>
+    <w:p>
+      <w:pPr>
+        <w:ind w:left="540"/>
+        <w:rPr>
+          <w:rFonts w:ascii="Calibri" w:hAnsi="Calibri" w:cs="Times New Roman"/>
+        </w:rPr>
+      </w:pPr>
+      <w:r>
+        <w:rPr>
+          <w:rFonts w:ascii="Calibri" w:hAnsi="Calibri" w:cs="Times New Roman"/>
+        </w:rPr>
+        <w:t>declare actualValueCoor</w:t>
+      </w:r>
+    </w:p>
+    <w:p>
+      <w:pPr>
+        <w:ind w:left="540"/>
+        <w:rPr>
+          <w:rFonts w:ascii="Calibri" w:hAnsi="Calibri" w:cs="Times New Roman"/>
+        </w:rPr>
+      </w:pPr>
+      <w:r>
+        <w:rPr>
+          <w:rFonts w:ascii="Calibri" w:hAnsi="Calibri" w:cs="Times New Roman"/>
+        </w:rPr>
+        <w:t> </w:t>
+      </w:r>
+    </w:p>
+    <w:p>
+      <w:pPr>
+        <w:pStyle w:val="ListParagraph"/>
+        <w:numPr>
+          <w:ilvl w:val="0"/>
+          <w:numId w:val="7"/>
+        </w:numPr>
+        <w:rPr>
+          <w:rFonts w:ascii="Calibri" w:hAnsi="Calibri" w:cs="Times New Roman"/>
+        </w:rPr>
+      </w:pPr>
+      <w:r>
+        <w:rPr>
+          <w:rFonts w:ascii="Calibri" w:hAnsi="Calibri" w:cs="Times New Roman"/>
+        </w:rPr>
+        <w:lastRenderedPageBreak/>
+        <w:t xml:space="preserve">test case 1: the </w:t>
+      </w:r>
+      <w:r>
+        <w:rPr>
+          <w:rFonts w:ascii="Calibri" w:hAnsi="Calibri" w:cs="Times New Roman"/>
+        </w:rPr>
+        <w:t>player’s robot</w:t>
+      </w:r>
+      <w:r>
+        <w:rPr>
+          <w:rFonts w:ascii="Calibri" w:hAnsi="Calibri" w:cs="Times New Roman"/>
+        </w:rPr>
+        <w:t xml:space="preserve"> </w:t>
+      </w:r>
+      <w:r>
+        <w:rPr>
+          <w:rFonts w:ascii="Calibri" w:hAnsi="Calibri" w:cs="Times New Roman"/>
+        </w:rPr>
+        <w:t>has full of movementPoint, then movemetPoint minus 1, the coor will changed to a new position</w:t>
+      </w:r>
+    </w:p>
+    <w:p>
+      <w:pPr>
+        <w:ind w:left="540"/>
+        <w:rPr>
+          <w:rFonts w:ascii="Calibri" w:hAnsi="Calibri" w:cs="Times New Roman"/>
+        </w:rPr>
+      </w:pPr>
+      <w:r>
+        <w:rPr>
+          <w:rFonts w:ascii="Calibri" w:hAnsi="Calibri" w:cs="Times New Roman"/>
+        </w:rPr>
+        <w:t>player.getCurrentRobot()</w:t>
+      </w:r>
+      <w:r>
+        <w:rPr>
+          <w:rFonts w:ascii="Calibri" w:hAnsi="Calibri" w:cs="Times New Roman"/>
+        </w:rPr>
+        <w:t>.</w:t>
+      </w:r>
+      <w:r>
+        <w:rPr>
+          <w:rFonts w:ascii="Calibri" w:hAnsi="Calibri" w:cs="Times New Roman"/>
+        </w:rPr>
+        <w:t xml:space="preserve">movementPoint </w:t>
+      </w:r>
+      <w:r>
+        <w:rPr>
+          <w:rFonts w:ascii="Calibri" w:hAnsi="Calibri" w:cs="Times New Roman"/>
+        </w:rPr>
+        <w:sym w:font="Wingdings" w:char="F0DF"/>
+      </w:r>
+      <w:r>
+        <w:rPr>
+          <w:rFonts w:ascii="Calibri" w:hAnsi="Calibri" w:cs="Times New Roman"/>
+        </w:rPr>
+        <w:t xml:space="preserve"> 3</w:t>
+      </w:r>
+    </w:p>
+    <w:p>
+      <w:pPr>
+        <w:ind w:left="540"/>
+        <w:rPr>
+          <w:rFonts w:ascii="Calibri" w:hAnsi="Calibri" w:cs="Times New Roman"/>
+        </w:rPr>
+      </w:pPr>
+      <w:r>
+        <w:rPr>
+          <w:rFonts w:ascii="Calibri" w:hAnsi="Calibri" w:cs="Times New Roman"/>
+        </w:rPr>
+        <w:t>player.getCurrentRobot()</w:t>
+      </w:r>
+      <w:r>
+        <w:rPr>
+          <w:rFonts w:ascii="Calibri" w:hAnsi="Calibri" w:cs="Times New Roman"/>
+        </w:rPr>
+        <w:t>.</w:t>
+      </w:r>
+      <w:r>
+        <w:rPr>
+          <w:rFonts w:ascii="Calibri" w:hAnsi="Calibri" w:cs="Times New Roman"/>
+        </w:rPr>
+        <w:t>move</w:t>
+      </w:r>
+      <w:r>
+        <w:rPr>
+          <w:rFonts w:ascii="Calibri" w:hAnsi="Calibri" w:cs="Times New Roman"/>
+        </w:rPr>
+        <w:t>(</w:t>
+      </w:r>
+      <w:r>
+        <w:rPr>
+          <w:rFonts w:ascii="Calibri" w:hAnsi="Calibri" w:cs="Times New Roman"/>
+        </w:rPr>
+        <w:t>coor</w:t>
+      </w:r>
+      <w:r>
+        <w:rPr>
+          <w:rFonts w:ascii="Calibri" w:hAnsi="Calibri" w:cs="Times New Roman"/>
+        </w:rPr>
+        <w:t>)</w:t>
+      </w:r>
+    </w:p>
+    <w:p>
+      <w:pPr>
+        <w:ind w:left="540"/>
+        <w:rPr>
+          <w:rFonts w:ascii="Calibri" w:hAnsi="Calibri" w:cs="Times New Roman"/>
+        </w:rPr>
+      </w:pPr>
+      <w:r>
+        <w:rPr>
+          <w:rFonts w:ascii="Calibri" w:hAnsi="Calibri" w:cs="Times New Roman"/>
+        </w:rPr>
+        <w:t>excpect</w:t>
+      </w:r>
+      <w:r>
+        <w:rPr>
+          <w:rFonts w:ascii="Calibri" w:hAnsi="Calibri" w:cs="Times New Roman"/>
+        </w:rPr>
+        <w:t>e</w:t>
+      </w:r>
+      <w:r>
+        <w:rPr>
+          <w:rFonts w:ascii="Calibri" w:hAnsi="Calibri" w:cs="Times New Roman"/>
+        </w:rPr>
+        <w:t>dValue</w:t>
+      </w:r>
+      <w:r>
+        <w:rPr>
+          <w:rFonts w:ascii="Calibri" w:hAnsi="Calibri" w:cs="Times New Roman"/>
+        </w:rPr>
+        <w:t xml:space="preserve">MovePoint </w:t>
+      </w:r>
+      <w:r>
+        <w:rPr>
+          <w:rFonts w:ascii="Calibri" w:hAnsi="Calibri" w:cs="Times New Roman"/>
+        </w:rPr>
+        <w:sym w:font="Wingdings" w:char="F0DF"/>
+      </w:r>
+      <w:r>
+        <w:rPr>
+          <w:rFonts w:ascii="Calibri" w:hAnsi="Calibri" w:cs="Times New Roman"/>
+        </w:rPr>
+        <w:t xml:space="preserve"> 2</w:t>
+      </w:r>
+    </w:p>
+    <w:p>
+      <w:pPr>
+        <w:ind w:left="540"/>
+        <w:rPr>
+          <w:rFonts w:ascii="Calibri" w:hAnsi="Calibri" w:cs="Times New Roman"/>
+        </w:rPr>
+      </w:pPr>
+      <w:r>
+        <w:rPr>
+          <w:rFonts w:ascii="Calibri" w:hAnsi="Calibri" w:cs="Times New Roman"/>
+        </w:rPr>
+        <w:t>actualValue</w:t>
+      </w:r>
+      <w:r>
+        <w:rPr>
+          <w:rFonts w:ascii="Calibri" w:hAnsi="Calibri" w:cs="Times New Roman"/>
+        </w:rPr>
+        <w:t xml:space="preserve">MovePoint </w:t>
+      </w:r>
+      <w:r>
+        <w:rPr>
+          <w:rFonts w:ascii="Calibri" w:hAnsi="Calibri" w:cs="Times New Roman"/>
+        </w:rPr>
+        <w:sym w:font="Wingdings" w:char="F0DF"/>
+      </w:r>
+      <w:r>
+        <w:rPr>
+          <w:rFonts w:ascii="Calibri" w:hAnsi="Calibri" w:cs="Times New Roman"/>
+        </w:rPr>
+        <w:t xml:space="preserve"> player.getCurrentRobot().movementPoint</w:t>
+      </w:r>
+    </w:p>
+    <w:p>
+      <w:pPr>
+        <w:ind w:left="540"/>
+        <w:rPr>
+          <w:rFonts w:ascii="Calibri" w:hAnsi="Calibri" w:cs="Times New Roman"/>
+        </w:rPr>
+      </w:pPr>
+      <w:r>
+        <w:rPr>
+          <w:rFonts w:ascii="Calibri" w:hAnsi="Calibri" w:cs="Times New Roman"/>
+        </w:rPr>
+        <w:t>assert if actualValue</w:t>
+      </w:r>
+      <w:r>
+        <w:rPr>
+          <w:rFonts w:ascii="Calibri" w:hAnsi="Calibri" w:cs="Times New Roman"/>
+        </w:rPr>
+        <w:t xml:space="preserve">MovePoint and </w:t>
+      </w:r>
+      <w:r>
+        <w:rPr>
+          <w:rFonts w:ascii="Calibri" w:hAnsi="Calibri" w:cs="Times New Roman"/>
+        </w:rPr>
+        <w:t>excpect</w:t>
+      </w:r>
+      <w:r>
+        <w:rPr>
+          <w:rFonts w:ascii="Calibri" w:hAnsi="Calibri" w:cs="Times New Roman"/>
+        </w:rPr>
+        <w:t>e</w:t>
+      </w:r>
+      <w:r>
+        <w:rPr>
+          <w:rFonts w:ascii="Calibri" w:hAnsi="Calibri" w:cs="Times New Roman"/>
+        </w:rPr>
+        <w:t>dValue</w:t>
+      </w:r>
+      <w:r>
+        <w:rPr>
+          <w:rFonts w:ascii="Calibri" w:hAnsi="Calibri" w:cs="Times New Roman"/>
+        </w:rPr>
+        <w:t xml:space="preserve">MovePoint </w:t>
+      </w:r>
+      <w:r>
+        <w:rPr>
+          <w:rFonts w:ascii="Calibri" w:hAnsi="Calibri" w:cs="Times New Roman"/>
+        </w:rPr>
+        <w:t>are equal</w:t>
+      </w:r>
+    </w:p>
+    <w:p>
+      <w:pPr>
+        <w:ind w:left="540"/>
+        <w:rPr>
+          <w:rFonts w:ascii="Calibri" w:hAnsi="Calibri" w:cs="Times New Roman"/>
+        </w:rPr>
+      </w:pPr>
+      <w:r>
+        <w:rPr>
+          <w:rFonts w:ascii="Calibri" w:hAnsi="Calibri" w:cs="Times New Roman"/>
+        </w:rPr>
+        <w:t xml:space="preserve">expectedValueCoor </w:t>
+      </w:r>
+      <w:r>
+        <w:rPr>
+          <w:rFonts w:ascii="Calibri" w:hAnsi="Calibri" w:cs="Times New Roman"/>
+        </w:rPr>
+        <w:sym w:font="Wingdings" w:char="F0DF"/>
+      </w:r>
+      <w:r>
+        <w:rPr>
+          <w:rFonts w:ascii="Calibri" w:hAnsi="Calibri" w:cs="Times New Roman"/>
+        </w:rPr>
+        <w:t xml:space="preserve"> coor</w:t>
+      </w:r>
+    </w:p>
+    <w:p>
+      <w:pPr>
+        <w:ind w:left="540"/>
+        <w:rPr>
+          <w:rFonts w:ascii="Calibri" w:hAnsi="Calibri" w:cs="Times New Roman"/>
+        </w:rPr>
+      </w:pPr>
+      <w:r>
+        <w:rPr>
+          <w:rFonts w:ascii="Calibri" w:hAnsi="Calibri" w:cs="Times New Roman"/>
+        </w:rPr>
+        <w:t xml:space="preserve">actualValueCoor </w:t>
+      </w:r>
+      <w:r>
+        <w:rPr>
+          <w:rFonts w:ascii="Calibri" w:hAnsi="Calibri" w:cs="Times New Roman"/>
+        </w:rPr>
+        <w:sym w:font="Wingdings" w:char="F0DF"/>
+      </w:r>
+      <w:r>
+        <w:rPr>
+          <w:rFonts w:ascii="Calibri" w:hAnsi="Calibri" w:cs="Times New Roman"/>
+        </w:rPr>
+        <w:t xml:space="preserve"> player.getCurrentRobot().coor</w:t>
+      </w:r>
+    </w:p>
+    <w:p>
+      <w:pPr>
+        <w:ind w:left="540"/>
+        <w:rPr>
+          <w:rFonts w:ascii="Calibri" w:hAnsi="Calibri" w:cs="Times New Roman"/>
+        </w:rPr>
+      </w:pPr>
+      <w:r>
+        <w:rPr>
+          <w:rFonts w:ascii="Calibri" w:hAnsi="Calibri" w:cs="Times New Roman"/>
+        </w:rPr>
+        <w:t xml:space="preserve">assert if </w:t>
+      </w:r>
+      <w:r>
+        <w:rPr>
+          <w:rFonts w:ascii="Calibri" w:hAnsi="Calibri" w:cs="Times New Roman"/>
+        </w:rPr>
+        <w:t>actualValueCoor</w:t>
+      </w:r>
+      <w:r>
+        <w:rPr>
+          <w:rFonts w:ascii="Calibri" w:hAnsi="Calibri" w:cs="Times New Roman"/>
+        </w:rPr>
+        <w:t xml:space="preserve"> </w:t>
+      </w:r>
+      <w:r>
+        <w:rPr>
+          <w:rFonts w:ascii="Calibri" w:hAnsi="Calibri" w:cs="Times New Roman"/>
+        </w:rPr>
+        <w:t xml:space="preserve">and expectedValueCoor </w:t>
+      </w:r>
+      <w:r>
+        <w:rPr>
+          <w:rFonts w:ascii="Calibri" w:hAnsi="Calibri" w:cs="Times New Roman"/>
+        </w:rPr>
+        <w:t>are equal</w:t>
+      </w:r>
+    </w:p>
+    <w:p>
+      <w:pPr>
+        <w:rPr>
+          <w:rFonts w:ascii="Calibri" w:hAnsi="Calibri" w:cs="Times New Roman"/>
+        </w:rPr>
+      </w:pPr>
+    </w:p>
+    <w:p>
+      <w:pPr>
+        <w:pStyle w:val="ListParagraph"/>
+        <w:numPr>
+          <w:ilvl w:val="0"/>
+          <w:numId w:val="7"/>
+        </w:numPr>
+        <w:rPr>
+          <w:rFonts w:ascii="Calibri" w:hAnsi="Calibri" w:cs="Times New Roman"/>
+        </w:rPr>
+      </w:pPr>
+      <w:r>
+        <w:rPr>
+          <w:rFonts w:ascii="Calibri" w:hAnsi="Calibri" w:cs="Times New Roman"/>
+        </w:rPr>
+        <w:t xml:space="preserve">test </w:t>
+      </w:r>
+      <w:r>
+        <w:rPr>
+          <w:rFonts w:ascii="Calibri" w:hAnsi="Calibri" w:cs="Times New Roman"/>
+        </w:rPr>
+        <w:t>case 2: the player’s robot has no movementPoint, then player’s robot cannot move, nothing to be changed</w:t>
+      </w:r>
+    </w:p>
+    <w:p>
+      <w:pPr>
+        <w:ind w:left="540"/>
+        <w:rPr>
+          <w:rFonts w:ascii="Calibri" w:hAnsi="Calibri" w:cs="Times New Roman"/>
+        </w:rPr>
+      </w:pPr>
+      <w:r>
+        <w:rPr>
+          <w:rFonts w:ascii="Calibri" w:hAnsi="Calibri" w:cs="Times New Roman"/>
+        </w:rPr>
+        <w:t xml:space="preserve">player.getCurrentRobot().movementPoint </w:t>
+      </w:r>
+      <w:r>
+        <w:rPr>
+          <w:rFonts w:ascii="Calibri" w:hAnsi="Calibri" w:cs="Times New Roman"/>
+        </w:rPr>
+        <w:sym w:font="Wingdings" w:char="F0DF"/>
+      </w:r>
+      <w:r>
+        <w:rPr>
+          <w:rFonts w:ascii="Calibri" w:hAnsi="Calibri" w:cs="Times New Roman"/>
+        </w:rPr>
+        <w:t xml:space="preserve"> 0</w:t>
+      </w:r>
+    </w:p>
+    <w:p>
+      <w:pPr>
+        <w:ind w:left="540"/>
+        <w:rPr>
+          <w:rFonts w:ascii="Calibri" w:hAnsi="Calibri" w:cs="Times New Roman"/>
+        </w:rPr>
+      </w:pPr>
+      <w:r>
+        <w:rPr>
+          <w:rFonts w:ascii="Calibri" w:hAnsi="Calibri" w:cs="Times New Roman"/>
+        </w:rPr>
+        <w:t>player.getCurrentRobot()</w:t>
+      </w:r>
+      <w:r>
+        <w:rPr>
+          <w:rFonts w:ascii="Calibri" w:hAnsi="Calibri" w:cs="Times New Roman"/>
+        </w:rPr>
+        <w:t>.</w:t>
+      </w:r>
+      <w:r>
+        <w:rPr>
+          <w:rFonts w:ascii="Calibri" w:hAnsi="Calibri" w:cs="Times New Roman"/>
+        </w:rPr>
+        <w:t>move</w:t>
+      </w:r>
+      <w:r>
+        <w:rPr>
+          <w:rFonts w:ascii="Calibri" w:hAnsi="Calibri" w:cs="Times New Roman"/>
+        </w:rPr>
+        <w:t>(</w:t>
+      </w:r>
+      <w:r>
+        <w:rPr>
+          <w:rFonts w:ascii="Calibri" w:hAnsi="Calibri" w:cs="Times New Roman"/>
+        </w:rPr>
+        <w:t>coor</w:t>
+      </w:r>
+      <w:r>
+        <w:rPr>
+          <w:rFonts w:ascii="Calibri" w:hAnsi="Calibri" w:cs="Times New Roman"/>
+        </w:rPr>
+        <w:t>)</w:t>
+      </w:r>
+    </w:p>
+    <w:p>
+      <w:pPr>
+        <w:ind w:left="540"/>
+        <w:rPr>
+          <w:rFonts w:ascii="Calibri" w:hAnsi="Calibri" w:cs="Times New Roman"/>
+        </w:rPr>
+      </w:pPr>
+      <w:r>
+        <w:rPr>
+          <w:rFonts w:ascii="Calibri" w:hAnsi="Calibri" w:cs="Times New Roman"/>
+        </w:rPr>
+        <w:t>excpect</w:t>
+      </w:r>
+      <w:r>
+        <w:rPr>
+          <w:rFonts w:ascii="Calibri" w:hAnsi="Calibri" w:cs="Times New Roman"/>
+        </w:rPr>
+        <w:t>e</w:t>
+      </w:r>
+      <w:r>
+        <w:rPr>
+          <w:rFonts w:ascii="Calibri" w:hAnsi="Calibri" w:cs="Times New Roman"/>
+        </w:rPr>
+        <w:t>dValue</w:t>
+      </w:r>
+      <w:r>
+        <w:rPr>
+          <w:rFonts w:ascii="Calibri" w:hAnsi="Calibri" w:cs="Times New Roman"/>
+        </w:rPr>
+        <w:t xml:space="preserve">MovePoint </w:t>
+      </w:r>
+      <w:r>
+        <w:rPr>
+          <w:rFonts w:ascii="Calibri" w:hAnsi="Calibri" w:cs="Times New Roman"/>
+        </w:rPr>
+        <w:sym w:font="Wingdings" w:char="F0DF"/>
+      </w:r>
+      <w:r>
+        <w:rPr>
+          <w:rFonts w:ascii="Calibri" w:hAnsi="Calibri" w:cs="Times New Roman"/>
+        </w:rPr>
+        <w:t xml:space="preserve"> 0</w:t>
+      </w:r>
+    </w:p>
+    <w:p>
+      <w:pPr>
+        <w:ind w:left="540"/>
+        <w:rPr>
+          <w:rFonts w:ascii="Calibri" w:hAnsi="Calibri" w:cs="Times New Roman"/>
+        </w:rPr>
+      </w:pPr>
+      <w:r>
+        <w:rPr>
+          <w:rFonts w:ascii="Calibri" w:hAnsi="Calibri" w:cs="Times New Roman"/>
+        </w:rPr>
+        <w:t>actualValue</w:t>
+      </w:r>
+      <w:r>
+        <w:rPr>
+          <w:rFonts w:ascii="Calibri" w:hAnsi="Calibri" w:cs="Times New Roman"/>
+        </w:rPr>
+        <w:t xml:space="preserve">MovePoint </w:t>
+      </w:r>
+      <w:r>
+        <w:rPr>
+          <w:rFonts w:ascii="Calibri" w:hAnsi="Calibri" w:cs="Times New Roman"/>
+        </w:rPr>
+        <w:sym w:font="Wingdings" w:char="F0DF"/>
+      </w:r>
+      <w:r>
+        <w:rPr>
+          <w:rFonts w:ascii="Calibri" w:hAnsi="Calibri" w:cs="Times New Roman"/>
+        </w:rPr>
+        <w:t xml:space="preserve"> player.getCurrentRobot().movementPoint</w:t>
+      </w:r>
+    </w:p>
+    <w:p>
+      <w:pPr>
+        <w:ind w:left="540"/>
+        <w:rPr>
+          <w:rFonts w:ascii="Calibri" w:hAnsi="Calibri" w:cs="Times New Roman"/>
+        </w:rPr>
+      </w:pPr>
+      <w:r>
+        <w:rPr>
+          <w:rFonts w:ascii="Calibri" w:hAnsi="Calibri" w:cs="Times New Roman"/>
+        </w:rPr>
+        <w:t>assert if actualValue</w:t>
+      </w:r>
+      <w:r>
+        <w:rPr>
+          <w:rFonts w:ascii="Calibri" w:hAnsi="Calibri" w:cs="Times New Roman"/>
+        </w:rPr>
+        <w:t xml:space="preserve">MovePoint and </w:t>
+      </w:r>
+      <w:r>
+        <w:rPr>
+          <w:rFonts w:ascii="Calibri" w:hAnsi="Calibri" w:cs="Times New Roman"/>
+        </w:rPr>
+        <w:t>excpect</w:t>
+      </w:r>
+      <w:r>
+        <w:rPr>
+          <w:rFonts w:ascii="Calibri" w:hAnsi="Calibri" w:cs="Times New Roman"/>
+        </w:rPr>
+        <w:t>e</w:t>
+      </w:r>
+      <w:r>
+        <w:rPr>
+          <w:rFonts w:ascii="Calibri" w:hAnsi="Calibri" w:cs="Times New Roman"/>
+        </w:rPr>
+        <w:t>dValue</w:t>
+      </w:r>
+      <w:r>
+        <w:rPr>
+          <w:rFonts w:ascii="Calibri" w:hAnsi="Calibri" w:cs="Times New Roman"/>
+        </w:rPr>
+        <w:t xml:space="preserve">MovePoint </w:t>
+      </w:r>
+      <w:r>
+        <w:rPr>
+          <w:rFonts w:ascii="Calibri" w:hAnsi="Calibri" w:cs="Times New Roman"/>
+        </w:rPr>
+        <w:t>are equal</w:t>
+      </w:r>
+    </w:p>
+    <w:p>
+      <w:pPr>
+        <w:ind w:left="540"/>
+        <w:rPr>
+          <w:rFonts w:ascii="Calibri" w:hAnsi="Calibri" w:cs="Times New Roman"/>
+        </w:rPr>
+      </w:pPr>
+      <w:r>
+        <w:rPr>
+          <w:rFonts w:ascii="Calibri" w:hAnsi="Calibri" w:cs="Times New Roman"/>
+        </w:rPr>
+        <w:t xml:space="preserve">expectedValueCoor </w:t>
+      </w:r>
+      <w:r>
+        <w:rPr>
+          <w:rFonts w:ascii="Calibri" w:hAnsi="Calibri" w:cs="Times New Roman"/>
+        </w:rPr>
+        <w:sym w:font="Wingdings" w:char="F0DF"/>
+      </w:r>
+      <w:r>
+        <w:rPr>
+          <w:rFonts w:ascii="Calibri" w:hAnsi="Calibri" w:cs="Times New Roman"/>
+        </w:rPr>
+        <w:t xml:space="preserve"> player.getCurrentRobot().coor</w:t>
+      </w:r>
+    </w:p>
+    <w:p>
+      <w:pPr>
+        <w:ind w:left="540"/>
+        <w:rPr>
+          <w:rFonts w:ascii="Calibri" w:hAnsi="Calibri" w:cs="Times New Roman"/>
+        </w:rPr>
+      </w:pPr>
+      <w:r>
+        <w:rPr>
+          <w:rFonts w:ascii="Calibri" w:hAnsi="Calibri" w:cs="Times New Roman"/>
+        </w:rPr>
+        <w:t xml:space="preserve">actualValueCoor </w:t>
+      </w:r>
+      <w:r>
+        <w:rPr>
+          <w:rFonts w:ascii="Calibri" w:hAnsi="Calibri" w:cs="Times New Roman"/>
+        </w:rPr>
+        <w:sym w:font="Wingdings" w:char="F0DF"/>
+      </w:r>
+      <w:r>
+        <w:rPr>
+          <w:rFonts w:ascii="Calibri" w:hAnsi="Calibri" w:cs="Times New Roman"/>
+        </w:rPr>
+        <w:t xml:space="preserve"> player.getCurrentRobot().coor</w:t>
+      </w:r>
+    </w:p>
+    <w:p>
+      <w:pPr>
+        <w:ind w:left="540"/>
+        <w:rPr>
+          <w:rFonts w:ascii="Calibri" w:hAnsi="Calibri" w:cs="Times New Roman"/>
+        </w:rPr>
+      </w:pPr>
+      <w:r>
+        <w:rPr>
+          <w:rFonts w:ascii="Calibri" w:hAnsi="Calibri" w:cs="Times New Roman"/>
+        </w:rPr>
+        <w:t xml:space="preserve">assert if </w:t>
+      </w:r>
+      <w:r>
+        <w:rPr>
+          <w:rFonts w:ascii="Calibri" w:hAnsi="Calibri" w:cs="Times New Roman"/>
+        </w:rPr>
+        <w:t>actualValueCoor</w:t>
+      </w:r>
+      <w:r>
+        <w:rPr>
+          <w:rFonts w:ascii="Calibri" w:hAnsi="Calibri" w:cs="Times New Roman"/>
+        </w:rPr>
+        <w:t xml:space="preserve"> </w:t>
+      </w:r>
+      <w:r>
+        <w:rPr>
+          <w:rFonts w:ascii="Calibri" w:hAnsi="Calibri" w:cs="Times New Roman"/>
+        </w:rPr>
+        <w:t xml:space="preserve">and expectedValueCoor </w:t>
+      </w:r>
+      <w:r>
+        <w:rPr>
+          <w:rFonts w:ascii="Calibri" w:hAnsi="Calibri" w:cs="Times New Roman"/>
+        </w:rPr>
+        <w:t>are equal</w:t>
+      </w:r>
+    </w:p>
+    <w:p/>
+    <w:p>
+      <w:pPr>
         <w:pStyle w:val="Heading4"/>
         <w:numPr>
           <w:ilvl w:val="3"/>
@@ -5666,6 +6668,442 @@
       </w:r>
     </w:p>
     <w:p>
+      <w:r>
+        <w:t>Summary: This unit test is to test whether a player can operate a robot to turn.</w:t>
+      </w:r>
+    </w:p>
+    <w:p/>
+    <w:p>
+      <w:r>
+        <w:t xml:space="preserve">          player</w:t>
+      </w:r>
+      <w:r>
+        <w:sym w:font="Wingdings" w:char="F0DF"/>
+      </w:r>
+      <w:r>
+        <w:t xml:space="preserve"> new HumanPlayer()</w:t>
+      </w:r>
+    </w:p>
+    <w:p>
+      <w:pPr>
+        <w:pStyle w:val="ListParagraph"/>
+        <w:numPr>
+          <w:ilvl w:val="0"/>
+          <w:numId w:val="9"/>
+        </w:numPr>
+      </w:pPr>
+      <w:r>
+        <w:t>Test case 1: the player operates its robot turn to the direction 0, which does not turn.</w:t>
+      </w:r>
+    </w:p>
+    <w:p>
+      <w:pPr>
+        <w:ind w:left="360"/>
+        <w:rPr>
+          <w:rFonts w:ascii="Calibri" w:hAnsi="Calibri" w:cs="Times New Roman"/>
+        </w:rPr>
+      </w:pPr>
+      <w:r>
+        <w:rPr>
+          <w:rFonts w:ascii="Calibri" w:hAnsi="Calibri" w:cs="Times New Roman"/>
+        </w:rPr>
+        <w:t>expectedDirection</w:t>
+      </w:r>
+      <w:r>
+        <w:rPr>
+          <w:rFonts w:ascii="Calibri" w:hAnsi="Calibri" w:cs="Times New Roman"/>
+        </w:rPr>
+        <w:t xml:space="preserve"> </w:t>
+      </w:r>
+      <w:r>
+        <w:rPr>
+          <w:rFonts w:ascii="Calibri" w:hAnsi="Calibri" w:cs="Times New Roman"/>
+        </w:rPr>
+        <w:t>= 0</w:t>
+      </w:r>
+    </w:p>
+    <w:p>
+      <w:pPr>
+        <w:ind w:left="360"/>
+        <w:rPr>
+          <w:rFonts w:ascii="Calibri" w:hAnsi="Calibri" w:cs="Times New Roman"/>
+        </w:rPr>
+      </w:pPr>
+      <w:r>
+        <w:rPr>
+          <w:rFonts w:ascii="Calibri" w:hAnsi="Calibri" w:cs="Times New Roman"/>
+        </w:rPr>
+        <w:t>player.getCurrentRobot()</w:t>
+      </w:r>
+      <w:r>
+        <w:rPr>
+          <w:rFonts w:ascii="Calibri" w:hAnsi="Calibri" w:cs="Times New Roman"/>
+        </w:rPr>
+        <w:t>.</w:t>
+      </w:r>
+      <w:r>
+        <w:rPr>
+          <w:rFonts w:ascii="Calibri" w:hAnsi="Calibri" w:cs="Times New Roman"/>
+        </w:rPr>
+        <w:t>direction = 0</w:t>
+      </w:r>
+    </w:p>
+    <w:p>
+      <w:pPr>
+        <w:ind w:left="360"/>
+        <w:rPr>
+          <w:rFonts w:ascii="Calibri" w:hAnsi="Calibri" w:cs="Times New Roman"/>
+        </w:rPr>
+      </w:pPr>
+      <w:r>
+        <w:rPr>
+          <w:rFonts w:ascii="Calibri" w:hAnsi="Calibri" w:cs="Times New Roman"/>
+        </w:rPr>
+        <w:t>player.getCurrentRobot()</w:t>
+      </w:r>
+      <w:r>
+        <w:rPr>
+          <w:rFonts w:ascii="Calibri" w:hAnsi="Calibri" w:cs="Times New Roman"/>
+        </w:rPr>
+        <w:t>.</w:t>
+      </w:r>
+      <w:r>
+        <w:rPr>
+          <w:rFonts w:ascii="Calibri" w:hAnsi="Calibri" w:cs="Times New Roman"/>
+        </w:rPr>
+        <w:t>turn</w:t>
+      </w:r>
+      <w:r>
+        <w:rPr>
+          <w:rFonts w:ascii="Calibri" w:hAnsi="Calibri" w:cs="Times New Roman"/>
+        </w:rPr>
+        <w:t>(</w:t>
+      </w:r>
+      <w:r>
+        <w:rPr>
+          <w:rFonts w:ascii="Calibri" w:hAnsi="Calibri" w:cs="Times New Roman"/>
+        </w:rPr>
+        <w:t>expectedDirection</w:t>
+      </w:r>
+      <w:r>
+        <w:rPr>
+          <w:rFonts w:ascii="Calibri" w:hAnsi="Calibri" w:cs="Times New Roman"/>
+        </w:rPr>
+        <w:t>)</w:t>
+      </w:r>
+    </w:p>
+    <w:p>
+      <w:pPr>
+        <w:ind w:left="360"/>
+        <w:rPr>
+          <w:rFonts w:ascii="Calibri" w:hAnsi="Calibri" w:cs="Times New Roman"/>
+        </w:rPr>
+      </w:pPr>
+      <w:r>
+        <w:rPr>
+          <w:rFonts w:ascii="Calibri" w:hAnsi="Calibri" w:cs="Times New Roman"/>
+        </w:rPr>
+        <w:t>actualDirection = player.getCurrentRobot()</w:t>
+      </w:r>
+      <w:r>
+        <w:rPr>
+          <w:rFonts w:ascii="Calibri" w:hAnsi="Calibri" w:cs="Times New Roman"/>
+        </w:rPr>
+        <w:t>.</w:t>
+      </w:r>
+      <w:r>
+        <w:rPr>
+          <w:rFonts w:ascii="Calibri" w:hAnsi="Calibri" w:cs="Times New Roman"/>
+        </w:rPr>
+        <w:t>direction</w:t>
+      </w:r>
+    </w:p>
+    <w:p>
+      <w:pPr>
+        <w:ind w:left="360"/>
+        <w:rPr>
+          <w:rFonts w:ascii="Calibri" w:hAnsi="Calibri" w:cs="Times New Roman"/>
+        </w:rPr>
+      </w:pPr>
+      <w:r>
+        <w:rPr>
+          <w:rFonts w:ascii="Calibri" w:hAnsi="Calibri" w:cs="Times New Roman"/>
+        </w:rPr>
+        <w:t xml:space="preserve">assert if </w:t>
+      </w:r>
+      <w:r>
+        <w:rPr>
+          <w:rFonts w:ascii="Calibri" w:hAnsi="Calibri" w:cs="Times New Roman"/>
+        </w:rPr>
+        <w:t>expectedDirection</w:t>
+      </w:r>
+      <w:r>
+        <w:rPr>
+          <w:rFonts w:ascii="Calibri" w:hAnsi="Calibri" w:cs="Times New Roman"/>
+        </w:rPr>
+        <w:t xml:space="preserve"> and </w:t>
+      </w:r>
+      <w:r>
+        <w:rPr>
+          <w:rFonts w:ascii="Calibri" w:hAnsi="Calibri" w:cs="Times New Roman"/>
+        </w:rPr>
+        <w:t xml:space="preserve">actualDirection </w:t>
+      </w:r>
+      <w:r>
+        <w:rPr>
+          <w:rFonts w:ascii="Calibri" w:hAnsi="Calibri" w:cs="Times New Roman"/>
+        </w:rPr>
+        <w:t>are equal</w:t>
+      </w:r>
+    </w:p>
+    <w:p/>
+    <w:p>
+      <w:pPr>
+        <w:pStyle w:val="ListParagraph"/>
+        <w:numPr>
+          <w:ilvl w:val="0"/>
+          <w:numId w:val="9"/>
+        </w:numPr>
+      </w:pPr>
+      <w:r>
+        <w:t>Test case 2: the player operates its robot turn to the direction 5, which is the furthest position.</w:t>
+      </w:r>
+    </w:p>
+    <w:p>
+      <w:pPr>
+        <w:ind w:left="360"/>
+        <w:rPr>
+          <w:rFonts w:ascii="Calibri" w:hAnsi="Calibri" w:cs="Times New Roman"/>
+        </w:rPr>
+      </w:pPr>
+      <w:r>
+        <w:rPr>
+          <w:rFonts w:ascii="Calibri" w:hAnsi="Calibri" w:cs="Times New Roman"/>
+        </w:rPr>
+        <w:t xml:space="preserve">expectedDirection = </w:t>
+      </w:r>
+      <w:r>
+        <w:rPr>
+          <w:rFonts w:ascii="Calibri" w:hAnsi="Calibri" w:cs="Times New Roman"/>
+        </w:rPr>
+        <w:t>5</w:t>
+      </w:r>
+    </w:p>
+    <w:p>
+      <w:pPr>
+        <w:ind w:left="360"/>
+        <w:rPr>
+          <w:rFonts w:ascii="Calibri" w:hAnsi="Calibri" w:cs="Times New Roman"/>
+        </w:rPr>
+      </w:pPr>
+      <w:r>
+        <w:rPr>
+          <w:rFonts w:ascii="Calibri" w:hAnsi="Calibri" w:cs="Times New Roman"/>
+        </w:rPr>
+        <w:t>player.getCurrentRobot().direction = 0</w:t>
+      </w:r>
+    </w:p>
+    <w:p>
+      <w:pPr>
+        <w:ind w:left="360"/>
+        <w:rPr>
+          <w:rFonts w:ascii="Calibri" w:hAnsi="Calibri" w:cs="Times New Roman"/>
+        </w:rPr>
+      </w:pPr>
+      <w:r>
+        <w:rPr>
+          <w:rFonts w:ascii="Calibri" w:hAnsi="Calibri" w:cs="Times New Roman"/>
+        </w:rPr>
+        <w:t>player.getCurrentRobot().turn(expectedDirection)</w:t>
+      </w:r>
+    </w:p>
+    <w:p>
+      <w:pPr>
+        <w:ind w:left="360"/>
+        <w:rPr>
+          <w:rFonts w:ascii="Calibri" w:hAnsi="Calibri" w:cs="Times New Roman"/>
+        </w:rPr>
+      </w:pPr>
+      <w:r>
+        <w:rPr>
+          <w:rFonts w:ascii="Calibri" w:hAnsi="Calibri" w:cs="Times New Roman"/>
+        </w:rPr>
+        <w:t>actualDirection = player.getCurrentRobot().direction</w:t>
+      </w:r>
+    </w:p>
+    <w:p>
+      <w:pPr>
+        <w:ind w:left="360"/>
+        <w:rPr>
+          <w:rFonts w:ascii="Calibri" w:hAnsi="Calibri" w:cs="Times New Roman"/>
+        </w:rPr>
+      </w:pPr>
+      <w:r>
+        <w:rPr>
+          <w:rFonts w:ascii="Calibri" w:hAnsi="Calibri" w:cs="Times New Roman"/>
+        </w:rPr>
+        <w:t>assert if expectedDirection and actualDirection are equal</w:t>
+      </w:r>
+    </w:p>
+    <w:p>
+      <w:pPr>
+        <w:pStyle w:val="ListParagraph"/>
+        <w:ind w:left="360"/>
+      </w:pPr>
+    </w:p>
+    <w:p>
+      <w:pPr>
+        <w:pStyle w:val="ListParagraph"/>
+        <w:numPr>
+          <w:ilvl w:val="0"/>
+          <w:numId w:val="9"/>
+        </w:numPr>
+      </w:pPr>
+      <w:r>
+        <w:t>Test case 3: the player operates its robot turn to the direction -1, which is the incorrect input less than 0.</w:t>
+      </w:r>
+    </w:p>
+    <w:p>
+      <w:pPr>
+        <w:ind w:left="360"/>
+        <w:rPr>
+          <w:rFonts w:ascii="Calibri" w:hAnsi="Calibri" w:cs="Times New Roman"/>
+        </w:rPr>
+      </w:pPr>
+      <w:r>
+        <w:rPr>
+          <w:rFonts w:ascii="Calibri" w:hAnsi="Calibri" w:cs="Times New Roman"/>
+        </w:rPr>
+        <w:lastRenderedPageBreak/>
+        <w:t xml:space="preserve">expectedDirection = </w:t>
+      </w:r>
+      <w:r>
+        <w:rPr>
+          <w:rFonts w:ascii="Calibri" w:hAnsi="Calibri" w:cs="Times New Roman"/>
+        </w:rPr>
+        <w:t>-1</w:t>
+      </w:r>
+    </w:p>
+    <w:p>
+      <w:pPr>
+        <w:ind w:left="360"/>
+        <w:rPr>
+          <w:rFonts w:ascii="Calibri" w:hAnsi="Calibri" w:cs="Times New Roman"/>
+        </w:rPr>
+      </w:pPr>
+      <w:r>
+        <w:rPr>
+          <w:rFonts w:ascii="Calibri" w:hAnsi="Calibri" w:cs="Times New Roman"/>
+        </w:rPr>
+        <w:t xml:space="preserve">try </w:t>
+      </w:r>
+      <w:r>
+        <w:rPr>
+          <w:rFonts w:ascii="Calibri" w:hAnsi="Calibri" w:cs="Times New Roman"/>
+        </w:rPr>
+        <w:t>player.getCurrentRobot()</w:t>
+      </w:r>
+      <w:r>
+        <w:rPr>
+          <w:rFonts w:ascii="Calibri" w:hAnsi="Calibri" w:cs="Times New Roman"/>
+        </w:rPr>
+        <w:t>.turn(expectedDirection)</w:t>
+      </w:r>
+    </w:p>
+    <w:p>
+      <w:pPr>
+        <w:ind w:left="360"/>
+        <w:rPr>
+          <w:rFonts w:ascii="Calibri" w:hAnsi="Calibri" w:cs="Times New Roman"/>
+        </w:rPr>
+      </w:pPr>
+      <w:r>
+        <w:rPr>
+          <w:rFonts w:ascii="Calibri" w:hAnsi="Calibri" w:cs="Times New Roman"/>
+        </w:rPr>
+        <w:t>catch parameter out of bound exception</w:t>
+      </w:r>
+    </w:p>
+    <w:p>
+      <w:pPr>
+        <w:pStyle w:val="ListParagraph"/>
+        <w:ind w:left="360"/>
+      </w:pPr>
+    </w:p>
+    <w:p>
+      <w:pPr>
+        <w:pStyle w:val="ListParagraph"/>
+        <w:numPr>
+          <w:ilvl w:val="0"/>
+          <w:numId w:val="9"/>
+        </w:numPr>
+      </w:pPr>
+      <w:r>
+        <w:t>Test case 4: the robot is turn to the direction 6, which is the incorrect input larger than 5.</w:t>
+      </w:r>
+    </w:p>
+    <w:p>
+      <w:pPr>
+        <w:ind w:left="360"/>
+        <w:rPr>
+          <w:rFonts w:ascii="Calibri" w:hAnsi="Calibri" w:cs="Times New Roman"/>
+        </w:rPr>
+      </w:pPr>
+      <w:r>
+        <w:rPr>
+          <w:rFonts w:ascii="Calibri" w:hAnsi="Calibri" w:cs="Times New Roman"/>
+        </w:rPr>
+        <w:t xml:space="preserve">expectedDirection = </w:t>
+      </w:r>
+      <w:r>
+        <w:rPr>
+          <w:rFonts w:ascii="Calibri" w:hAnsi="Calibri" w:cs="Times New Roman"/>
+        </w:rPr>
+        <w:t>6</w:t>
+      </w:r>
+    </w:p>
+    <w:p>
+      <w:pPr>
+        <w:ind w:left="360"/>
+        <w:rPr>
+          <w:rFonts w:ascii="Calibri" w:hAnsi="Calibri" w:cs="Times New Roman"/>
+        </w:rPr>
+      </w:pPr>
+      <w:r>
+        <w:rPr>
+          <w:rFonts w:ascii="Calibri" w:hAnsi="Calibri" w:cs="Times New Roman"/>
+        </w:rPr>
+        <w:t xml:space="preserve">try </w:t>
+      </w:r>
+      <w:r>
+        <w:rPr>
+          <w:rFonts w:ascii="Calibri" w:hAnsi="Calibri" w:cs="Times New Roman"/>
+        </w:rPr>
+        <w:t>player.getCurrentRobot()</w:t>
+      </w:r>
+      <w:r>
+        <w:rPr>
+          <w:rFonts w:ascii="Calibri" w:hAnsi="Calibri" w:cs="Times New Roman"/>
+        </w:rPr>
+        <w:t>.turn(expectedDirection)</w:t>
+      </w:r>
+    </w:p>
+    <w:p>
+      <w:pPr>
+        <w:ind w:left="360"/>
+        <w:rPr>
+          <w:rFonts w:ascii="Calibri" w:hAnsi="Calibri" w:cs="Times New Roman"/>
+        </w:rPr>
+      </w:pPr>
+      <w:r>
+        <w:rPr>
+          <w:rFonts w:ascii="Calibri" w:hAnsi="Calibri" w:cs="Times New Roman"/>
+        </w:rPr>
+        <w:t>catch parameter out of bound exception</w:t>
+      </w:r>
+    </w:p>
+    <w:p/>
+    <w:p>
       <w:pPr>
         <w:pStyle w:val="Heading4"/>
         <w:numPr>
@@ -5675,6 +7113,832 @@
       </w:pPr>
       <w:r>
         <w:t>Shoot(Coordinate coor): void</w:t>
+      </w:r>
+    </w:p>
+    <w:p>
+      <w:r>
+        <w:t>Summary: This unit test is to test if a player can use its robots to shoot.</w:t>
+      </w:r>
+    </w:p>
+    <w:p/>
+    <w:p>
+      <w:pPr>
+        <w:ind w:left="720"/>
+        <w:rPr>
+          <w:rFonts w:ascii="Calibri" w:hAnsi="Calibri" w:cs="Times New Roman"/>
+        </w:rPr>
+      </w:pPr>
+      <w:r>
+        <w:rPr>
+          <w:rFonts w:ascii="Calibri" w:hAnsi="Calibri" w:cs="Times New Roman"/>
+        </w:rPr>
+        <w:t>player.getCurrentRobot()</w:t>
+      </w:r>
+      <w:r>
+        <w:rPr>
+          <w:rFonts w:ascii="Calibri" w:hAnsi="Calibri" w:cs="Times New Roman"/>
+        </w:rPr>
+        <w:sym w:font="Wingdings" w:char="F0DF"/>
+      </w:r>
+      <w:r>
+        <w:rPr>
+          <w:rFonts w:ascii="Calibri" w:hAnsi="Calibri" w:cs="Times New Roman"/>
+        </w:rPr>
+        <w:t xml:space="preserve"> new Robot()</w:t>
+      </w:r>
+    </w:p>
+    <w:p>
+      <w:pPr>
+        <w:ind w:left="720"/>
+        <w:rPr>
+          <w:rFonts w:ascii="Calibri" w:hAnsi="Calibri" w:cs="Times New Roman"/>
+        </w:rPr>
+      </w:pPr>
+      <w:r>
+        <w:rPr>
+          <w:rFonts w:ascii="Calibri" w:hAnsi="Calibri" w:cs="Times New Roman"/>
+        </w:rPr>
+        <w:t xml:space="preserve">player.getCurrentRobot().coordinate.x </w:t>
+      </w:r>
+      <w:r>
+        <w:rPr>
+          <w:rFonts w:ascii="Calibri" w:hAnsi="Calibri" w:cs="Times New Roman"/>
+        </w:rPr>
+        <w:sym w:font="Wingdings" w:char="F0DF"/>
+      </w:r>
+      <w:r>
+        <w:rPr>
+          <w:rFonts w:ascii="Calibri" w:hAnsi="Calibri" w:cs="Times New Roman"/>
+        </w:rPr>
+        <w:t xml:space="preserve"> 0</w:t>
+      </w:r>
+    </w:p>
+    <w:p>
+      <w:pPr>
+        <w:ind w:left="720"/>
+        <w:rPr>
+          <w:rFonts w:ascii="Calibri" w:hAnsi="Calibri" w:cs="Times New Roman"/>
+        </w:rPr>
+      </w:pPr>
+      <w:r>
+        <w:rPr>
+          <w:rFonts w:ascii="Calibri" w:hAnsi="Calibri" w:cs="Times New Roman"/>
+        </w:rPr>
+        <w:t xml:space="preserve">player.getCurrentRobot().coordinate.y </w:t>
+      </w:r>
+      <w:r>
+        <w:rPr>
+          <w:rFonts w:ascii="Calibri" w:hAnsi="Calibri" w:cs="Times New Roman"/>
+        </w:rPr>
+        <w:sym w:font="Wingdings" w:char="F0DF"/>
+      </w:r>
+      <w:r>
+        <w:rPr>
+          <w:rFonts w:ascii="Calibri" w:hAnsi="Calibri" w:cs="Times New Roman"/>
+        </w:rPr>
+        <w:t xml:space="preserve"> 0</w:t>
+      </w:r>
+    </w:p>
+    <w:p>
+      <w:pPr>
+        <w:ind w:firstLine="720"/>
+        <w:rPr>
+          <w:rFonts w:ascii="Calibri" w:hAnsi="Calibri" w:cs="Times New Roman"/>
+        </w:rPr>
+      </w:pPr>
+      <w:r>
+        <w:rPr>
+          <w:rFonts w:ascii="Calibri" w:hAnsi="Calibri" w:cs="Times New Roman"/>
+        </w:rPr>
+        <w:t xml:space="preserve">player.getCurrentRobot().coordinate.z </w:t>
+      </w:r>
+      <w:r>
+        <w:rPr>
+          <w:rFonts w:ascii="Calibri" w:hAnsi="Calibri" w:cs="Times New Roman"/>
+        </w:rPr>
+        <w:sym w:font="Wingdings" w:char="F0DF"/>
+      </w:r>
+      <w:r>
+        <w:rPr>
+          <w:rFonts w:ascii="Calibri" w:hAnsi="Calibri" w:cs="Times New Roman"/>
+        </w:rPr>
+        <w:t xml:space="preserve"> 0</w:t>
+      </w:r>
+    </w:p>
+    <w:p>
+      <w:pPr>
+        <w:ind w:left="720"/>
+        <w:rPr>
+          <w:rFonts w:ascii="Calibri" w:hAnsi="Calibri" w:cs="Times New Roman"/>
+        </w:rPr>
+      </w:pPr>
+      <w:r>
+        <w:rPr>
+          <w:rFonts w:ascii="Calibri" w:hAnsi="Calibri" w:cs="Times New Roman"/>
+        </w:rPr>
+        <w:t xml:space="preserve">player.getCurrentRobot().direction </w:t>
+      </w:r>
+      <w:r>
+        <w:rPr>
+          <w:rFonts w:ascii="Calibri" w:hAnsi="Calibri" w:cs="Times New Roman"/>
+        </w:rPr>
+        <w:sym w:font="Wingdings" w:char="F0DF"/>
+      </w:r>
+      <w:r>
+        <w:rPr>
+          <w:rFonts w:ascii="Calibri" w:hAnsi="Calibri" w:cs="Times New Roman"/>
+        </w:rPr>
+        <w:t xml:space="preserve"> 2</w:t>
+      </w:r>
+    </w:p>
+    <w:p>
+      <w:pPr>
+        <w:ind w:left="720"/>
+        <w:rPr>
+          <w:rFonts w:ascii="Calibri" w:hAnsi="Calibri" w:cs="Times New Roman"/>
+        </w:rPr>
+      </w:pPr>
+      <w:r>
+        <w:rPr>
+          <w:rFonts w:ascii="Calibri" w:hAnsi="Calibri" w:cs="Times New Roman"/>
+        </w:rPr>
+        <w:t xml:space="preserve">player.getCurrentRobot().hasShot </w:t>
+      </w:r>
+      <w:r>
+        <w:rPr>
+          <w:rFonts w:ascii="Calibri" w:hAnsi="Calibri" w:cs="Times New Roman"/>
+        </w:rPr>
+        <w:sym w:font="Wingdings" w:char="F0DF"/>
+      </w:r>
+      <w:r>
+        <w:rPr>
+          <w:rFonts w:ascii="Calibri" w:hAnsi="Calibri" w:cs="Times New Roman"/>
+        </w:rPr>
+        <w:t xml:space="preserve"> false</w:t>
+      </w:r>
+    </w:p>
+    <w:p>
+      <w:pPr>
+        <w:ind w:left="720"/>
+        <w:rPr>
+          <w:rFonts w:ascii="Calibri" w:hAnsi="Calibri" w:cs="Times New Roman"/>
+        </w:rPr>
+      </w:pPr>
+      <w:r>
+        <w:rPr>
+          <w:rFonts w:ascii="Calibri" w:hAnsi="Calibri" w:cs="Times New Roman"/>
+        </w:rPr>
+        <w:t>declare expectedCoordinate</w:t>
+      </w:r>
+    </w:p>
+    <w:p>
+      <w:pPr>
+        <w:ind w:left="720"/>
+        <w:rPr>
+          <w:rFonts w:ascii="Calibri" w:hAnsi="Calibri" w:cs="Times New Roman"/>
+        </w:rPr>
+      </w:pPr>
+      <w:r>
+        <w:rPr>
+          <w:rFonts w:ascii="Calibri" w:hAnsi="Calibri" w:cs="Times New Roman"/>
+        </w:rPr>
+        <w:t>declare actualCoordinate</w:t>
+      </w:r>
+    </w:p>
+    <w:p>
+      <w:pPr>
+        <w:ind w:left="720"/>
+        <w:rPr>
+          <w:rFonts w:ascii="Calibri" w:hAnsi="Calibri" w:cs="Times New Roman"/>
+        </w:rPr>
+      </w:pPr>
+      <w:r>
+        <w:rPr>
+          <w:rFonts w:ascii="Calibri" w:hAnsi="Calibri" w:cs="Times New Roman"/>
+        </w:rPr>
+        <w:t>declare expectedHasShot</w:t>
+      </w:r>
+    </w:p>
+    <w:p>
+      <w:pPr>
+        <w:ind w:left="720"/>
+        <w:rPr>
+          <w:rFonts w:ascii="Calibri" w:hAnsi="Calibri" w:cs="Times New Roman"/>
+        </w:rPr>
+      </w:pPr>
+      <w:r>
+        <w:rPr>
+          <w:rFonts w:ascii="Calibri" w:hAnsi="Calibri" w:cs="Times New Roman"/>
+        </w:rPr>
+        <w:t>declare actualHasShot</w:t>
+      </w:r>
+    </w:p>
+    <w:p>
+      <w:pPr>
+        <w:pStyle w:val="ListParagraph"/>
+        <w:numPr>
+          <w:ilvl w:val="0"/>
+          <w:numId w:val="7"/>
+        </w:numPr>
+        <w:rPr>
+          <w:rFonts w:ascii="Calibri" w:hAnsi="Calibri" w:cs="Times New Roman"/>
+        </w:rPr>
+      </w:pPr>
+      <w:r>
+        <w:rPr>
+          <w:rFonts w:ascii="Calibri" w:hAnsi="Calibri" w:cs="Times New Roman"/>
+        </w:rPr>
+        <w:t>test case 1: The player operates its robot shoot when hasShot is false and the distance is 0</w:t>
+      </w:r>
+    </w:p>
+    <w:p>
+      <w:pPr>
+        <w:ind w:left="360"/>
+        <w:rPr>
+          <w:rFonts w:ascii="Calibri" w:hAnsi="Calibri" w:cs="Times New Roman"/>
+        </w:rPr>
+      </w:pPr>
+      <w:r>
+        <w:rPr>
+          <w:rFonts w:ascii="Calibri" w:hAnsi="Calibri" w:cs="Times New Roman"/>
+        </w:rPr>
+        <w:t xml:space="preserve">expectedCoordinate </w:t>
+      </w:r>
+      <w:r>
+        <w:sym w:font="Wingdings" w:char="F0DF"/>
+      </w:r>
+      <w:r>
+        <w:rPr>
+          <w:rFonts w:ascii="Calibri" w:hAnsi="Calibri" w:cs="Times New Roman"/>
+        </w:rPr>
+        <w:t xml:space="preserve"> new Coordinate()</w:t>
+      </w:r>
+    </w:p>
+    <w:p>
+      <w:pPr>
+        <w:ind w:left="360"/>
+        <w:rPr>
+          <w:rFonts w:ascii="Calibri" w:hAnsi="Calibri" w:cs="Times New Roman"/>
+        </w:rPr>
+      </w:pPr>
+      <w:r>
+        <w:rPr>
+          <w:rFonts w:ascii="Calibri" w:hAnsi="Calibri" w:cs="Times New Roman"/>
+        </w:rPr>
+        <w:t xml:space="preserve">expectedCoordinate.x </w:t>
+      </w:r>
+      <w:r>
+        <w:sym w:font="Wingdings" w:char="F0DF"/>
+      </w:r>
+      <w:r>
+        <w:rPr>
+          <w:rFonts w:ascii="Calibri" w:hAnsi="Calibri" w:cs="Times New Roman"/>
+        </w:rPr>
+        <w:t xml:space="preserve"> 0</w:t>
+      </w:r>
+    </w:p>
+    <w:p>
+      <w:pPr>
+        <w:ind w:left="360"/>
+        <w:rPr>
+          <w:rFonts w:ascii="Calibri" w:hAnsi="Calibri" w:cs="Times New Roman"/>
+        </w:rPr>
+      </w:pPr>
+      <w:r>
+        <w:rPr>
+          <w:rFonts w:ascii="Calibri" w:hAnsi="Calibri" w:cs="Times New Roman"/>
+        </w:rPr>
+        <w:t xml:space="preserve">expectedCoordinate.y </w:t>
+      </w:r>
+      <w:r>
+        <w:sym w:font="Wingdings" w:char="F0DF"/>
+      </w:r>
+      <w:r>
+        <w:rPr>
+          <w:rFonts w:ascii="Calibri" w:hAnsi="Calibri" w:cs="Times New Roman"/>
+        </w:rPr>
+        <w:t xml:space="preserve"> 0</w:t>
+      </w:r>
+    </w:p>
+    <w:p>
+      <w:pPr>
+        <w:ind w:left="360"/>
+        <w:rPr>
+          <w:rFonts w:ascii="Calibri" w:hAnsi="Calibri" w:cs="Times New Roman"/>
+        </w:rPr>
+      </w:pPr>
+      <w:r>
+        <w:rPr>
+          <w:rFonts w:ascii="Calibri" w:hAnsi="Calibri" w:cs="Times New Roman"/>
+        </w:rPr>
+        <w:t xml:space="preserve">expectedCoordinate.z </w:t>
+      </w:r>
+      <w:r>
+        <w:sym w:font="Wingdings" w:char="F0DF"/>
+      </w:r>
+      <w:r>
+        <w:rPr>
+          <w:rFonts w:ascii="Calibri" w:hAnsi="Calibri" w:cs="Times New Roman"/>
+        </w:rPr>
+        <w:t xml:space="preserve"> 0</w:t>
+      </w:r>
+    </w:p>
+    <w:p>
+      <w:pPr>
+        <w:ind w:left="360"/>
+        <w:rPr>
+          <w:rFonts w:ascii="Calibri" w:hAnsi="Calibri" w:cs="Times New Roman"/>
+        </w:rPr>
+      </w:pPr>
+      <w:r>
+        <w:rPr>
+          <w:rFonts w:ascii="Calibri" w:hAnsi="Calibri" w:cs="Times New Roman"/>
+        </w:rPr>
+        <w:t>robot.shoot(0)</w:t>
+      </w:r>
+    </w:p>
+    <w:p>
+      <w:pPr>
+        <w:ind w:left="360"/>
+        <w:rPr>
+          <w:rFonts w:ascii="Calibri" w:hAnsi="Calibri" w:cs="Times New Roman"/>
+        </w:rPr>
+      </w:pPr>
+      <w:r>
+        <w:rPr>
+          <w:rFonts w:ascii="Calibri" w:hAnsi="Calibri" w:cs="Times New Roman"/>
+        </w:rPr>
+        <w:t xml:space="preserve">actualCoordinate </w:t>
+      </w:r>
+      <w:r>
+        <w:sym w:font="Wingdings" w:char="F0DF"/>
+      </w:r>
+      <w:r>
+        <w:rPr>
+          <w:rFonts w:ascii="Calibri" w:hAnsi="Calibri" w:cs="Times New Roman"/>
+        </w:rPr>
+        <w:t xml:space="preserve"> robot.coor</w:t>
+      </w:r>
+    </w:p>
+    <w:p>
+      <w:pPr>
+        <w:ind w:left="360"/>
+        <w:rPr>
+          <w:rFonts w:ascii="Calibri" w:hAnsi="Calibri" w:cs="Times New Roman"/>
+        </w:rPr>
+      </w:pPr>
+      <w:r>
+        <w:rPr>
+          <w:rFonts w:ascii="Calibri" w:hAnsi="Calibri" w:cs="Times New Roman"/>
+        </w:rPr>
+        <w:t>assert if actualCoordinate and expectedCoordinate are equal</w:t>
+      </w:r>
+    </w:p>
+    <w:p>
+      <w:pPr>
+        <w:ind w:left="360"/>
+        <w:rPr>
+          <w:rFonts w:ascii="Calibri" w:hAnsi="Calibri" w:cs="Times New Roman"/>
+        </w:rPr>
+      </w:pPr>
+      <w:r>
+        <w:rPr>
+          <w:rFonts w:ascii="Calibri" w:hAnsi="Calibri" w:cs="Times New Roman"/>
+        </w:rPr>
+        <w:t xml:space="preserve">expectedHasShot </w:t>
+      </w:r>
+      <w:r>
+        <w:sym w:font="Wingdings" w:char="F0DF"/>
+      </w:r>
+      <w:r>
+        <w:rPr>
+          <w:rFonts w:ascii="Calibri" w:hAnsi="Calibri" w:cs="Times New Roman"/>
+        </w:rPr>
+        <w:t>true</w:t>
+      </w:r>
+    </w:p>
+    <w:p>
+      <w:pPr>
+        <w:ind w:left="360"/>
+        <w:rPr>
+          <w:rFonts w:ascii="Calibri" w:hAnsi="Calibri" w:cs="Times New Roman"/>
+        </w:rPr>
+      </w:pPr>
+      <w:r>
+        <w:rPr>
+          <w:rFonts w:ascii="Calibri" w:hAnsi="Calibri" w:cs="Times New Roman"/>
+        </w:rPr>
+        <w:t xml:space="preserve">actualHasShot </w:t>
+      </w:r>
+      <w:r>
+        <w:sym w:font="Wingdings" w:char="F0DF"/>
+      </w:r>
+      <w:r>
+        <w:rPr>
+          <w:rFonts w:ascii="Calibri" w:hAnsi="Calibri" w:cs="Times New Roman"/>
+        </w:rPr>
+        <w:t xml:space="preserve"> robot.hasShot</w:t>
+      </w:r>
+    </w:p>
+    <w:p>
+      <w:pPr>
+        <w:ind w:left="360"/>
+        <w:rPr>
+          <w:rFonts w:ascii="Calibri" w:hAnsi="Calibri" w:cs="Times New Roman"/>
+        </w:rPr>
+      </w:pPr>
+      <w:r>
+        <w:rPr>
+          <w:rFonts w:ascii="Calibri" w:hAnsi="Calibri" w:cs="Times New Roman"/>
+        </w:rPr>
+        <w:t>assert if actualHasShot and expectedHasShot are equal</w:t>
+      </w:r>
+    </w:p>
+    <w:p>
+      <w:pPr>
+        <w:ind w:firstLine="360"/>
+        <w:rPr>
+          <w:rFonts w:ascii="Calibri" w:hAnsi="Calibri" w:cs="Times New Roman"/>
+        </w:rPr>
+      </w:pPr>
+    </w:p>
+    <w:p>
+      <w:pPr>
+        <w:pStyle w:val="ListParagraph"/>
+        <w:numPr>
+          <w:ilvl w:val="0"/>
+          <w:numId w:val="7"/>
+        </w:numPr>
+        <w:rPr>
+          <w:rFonts w:ascii="Calibri" w:hAnsi="Calibri" w:cs="Times New Roman"/>
+        </w:rPr>
+      </w:pPr>
+      <w:r>
+        <w:rPr>
+          <w:rFonts w:ascii="Calibri" w:hAnsi="Calibri" w:cs="Times New Roman"/>
+        </w:rPr>
+        <w:t>test case 2: The player operates its robot shoot when hasShot is false and the distance is between 0 and the maximum</w:t>
+      </w:r>
+    </w:p>
+    <w:p>
+      <w:pPr>
+        <w:ind w:left="360"/>
+        <w:rPr>
+          <w:rFonts w:ascii="Calibri" w:hAnsi="Calibri" w:cs="Times New Roman"/>
+        </w:rPr>
+      </w:pPr>
+      <w:r>
+        <w:rPr>
+          <w:rFonts w:ascii="Calibri" w:hAnsi="Calibri" w:cs="Times New Roman"/>
+        </w:rPr>
+        <w:t xml:space="preserve">expectedCoordinate </w:t>
+      </w:r>
+      <w:r>
+        <w:sym w:font="Wingdings" w:char="F0DF"/>
+      </w:r>
+      <w:r>
+        <w:rPr>
+          <w:rFonts w:ascii="Calibri" w:hAnsi="Calibri" w:cs="Times New Roman"/>
+        </w:rPr>
+        <w:t xml:space="preserve"> new Coordinate()</w:t>
+      </w:r>
+    </w:p>
+    <w:p>
+      <w:pPr>
+        <w:ind w:left="360"/>
+        <w:rPr>
+          <w:rFonts w:ascii="Calibri" w:hAnsi="Calibri" w:cs="Times New Roman"/>
+        </w:rPr>
+      </w:pPr>
+      <w:r>
+        <w:rPr>
+          <w:rFonts w:ascii="Calibri" w:hAnsi="Calibri" w:cs="Times New Roman"/>
+        </w:rPr>
+        <w:t xml:space="preserve">expectedCoordinate.x </w:t>
+      </w:r>
+      <w:r>
+        <w:sym w:font="Wingdings" w:char="F0DF"/>
+      </w:r>
+      <w:r>
+        <w:rPr>
+          <w:rFonts w:ascii="Calibri" w:hAnsi="Calibri" w:cs="Times New Roman"/>
+        </w:rPr>
+        <w:t xml:space="preserve"> -2</w:t>
+      </w:r>
+    </w:p>
+    <w:p>
+      <w:pPr>
+        <w:ind w:left="360"/>
+        <w:rPr>
+          <w:rFonts w:ascii="Calibri" w:hAnsi="Calibri" w:cs="Times New Roman"/>
+        </w:rPr>
+      </w:pPr>
+      <w:r>
+        <w:rPr>
+          <w:rFonts w:ascii="Calibri" w:hAnsi="Calibri" w:cs="Times New Roman"/>
+        </w:rPr>
+        <w:t xml:space="preserve">expectedCoordinate.y </w:t>
+      </w:r>
+      <w:r>
+        <w:sym w:font="Wingdings" w:char="F0DF"/>
+      </w:r>
+      <w:r>
+        <w:rPr>
+          <w:rFonts w:ascii="Calibri" w:hAnsi="Calibri" w:cs="Times New Roman"/>
+        </w:rPr>
+        <w:t xml:space="preserve"> 0</w:t>
+      </w:r>
+    </w:p>
+    <w:p>
+      <w:pPr>
+        <w:ind w:left="360"/>
+        <w:rPr>
+          <w:rFonts w:ascii="Calibri" w:hAnsi="Calibri" w:cs="Times New Roman"/>
+        </w:rPr>
+      </w:pPr>
+      <w:r>
+        <w:rPr>
+          <w:rFonts w:ascii="Calibri" w:hAnsi="Calibri" w:cs="Times New Roman"/>
+        </w:rPr>
+        <w:t xml:space="preserve">expectedCoordinate.z </w:t>
+      </w:r>
+      <w:r>
+        <w:sym w:font="Wingdings" w:char="F0DF"/>
+      </w:r>
+      <w:r>
+        <w:rPr>
+          <w:rFonts w:ascii="Calibri" w:hAnsi="Calibri" w:cs="Times New Roman"/>
+        </w:rPr>
+        <w:t xml:space="preserve"> 2</w:t>
+      </w:r>
+    </w:p>
+    <w:p>
+      <w:pPr>
+        <w:ind w:left="360"/>
+        <w:rPr>
+          <w:rFonts w:ascii="Calibri" w:hAnsi="Calibri" w:cs="Times New Roman"/>
+        </w:rPr>
+      </w:pPr>
+      <w:r>
+        <w:rPr>
+          <w:rFonts w:ascii="Calibri" w:hAnsi="Calibri" w:cs="Times New Roman"/>
+        </w:rPr>
+        <w:t xml:space="preserve">robot.hasShot </w:t>
+      </w:r>
+      <w:r>
+        <w:rPr>
+          <w:rFonts w:ascii="Calibri" w:hAnsi="Calibri" w:cs="Times New Roman"/>
+        </w:rPr>
+        <w:sym w:font="Wingdings" w:char="F0DF"/>
+      </w:r>
+      <w:r>
+        <w:rPr>
+          <w:rFonts w:ascii="Calibri" w:hAnsi="Calibri" w:cs="Times New Roman"/>
+        </w:rPr>
+        <w:t xml:space="preserve"> false</w:t>
+      </w:r>
+    </w:p>
+    <w:p>
+      <w:pPr>
+        <w:ind w:left="360"/>
+        <w:rPr>
+          <w:rFonts w:ascii="Calibri" w:hAnsi="Calibri" w:cs="Times New Roman"/>
+        </w:rPr>
+      </w:pPr>
+      <w:r>
+        <w:rPr>
+          <w:rFonts w:ascii="Calibri" w:hAnsi="Calibri" w:cs="Times New Roman"/>
+        </w:rPr>
+        <w:t>robot.shoot(2)</w:t>
+      </w:r>
+    </w:p>
+    <w:p>
+      <w:pPr>
+        <w:ind w:left="360"/>
+        <w:rPr>
+          <w:rFonts w:ascii="Calibri" w:hAnsi="Calibri" w:cs="Times New Roman"/>
+        </w:rPr>
+      </w:pPr>
+      <w:r>
+        <w:rPr>
+          <w:rFonts w:ascii="Calibri" w:hAnsi="Calibri" w:cs="Times New Roman"/>
+        </w:rPr>
+        <w:t xml:space="preserve">actualCoordinate </w:t>
+      </w:r>
+      <w:r>
+        <w:sym w:font="Wingdings" w:char="F0DF"/>
+      </w:r>
+      <w:r>
+        <w:rPr>
+          <w:rFonts w:ascii="Calibri" w:hAnsi="Calibri" w:cs="Times New Roman"/>
+        </w:rPr>
+        <w:t xml:space="preserve"> robot.coor</w:t>
+      </w:r>
+    </w:p>
+    <w:p>
+      <w:pPr>
+        <w:ind w:left="360"/>
+        <w:rPr>
+          <w:rFonts w:ascii="Calibri" w:hAnsi="Calibri" w:cs="Times New Roman"/>
+        </w:rPr>
+      </w:pPr>
+      <w:r>
+        <w:rPr>
+          <w:rFonts w:ascii="Calibri" w:hAnsi="Calibri" w:cs="Times New Roman"/>
+        </w:rPr>
+        <w:lastRenderedPageBreak/>
+        <w:t>assert if actualCoordinate and expectedCoordinate are equal</w:t>
+      </w:r>
+    </w:p>
+    <w:p>
+      <w:pPr>
+        <w:ind w:left="360"/>
+        <w:rPr>
+          <w:rFonts w:ascii="Calibri" w:hAnsi="Calibri" w:cs="Times New Roman"/>
+        </w:rPr>
+      </w:pPr>
+      <w:r>
+        <w:rPr>
+          <w:rFonts w:ascii="Calibri" w:hAnsi="Calibri" w:cs="Times New Roman"/>
+        </w:rPr>
+        <w:t xml:space="preserve">expectedHasShot </w:t>
+      </w:r>
+      <w:r>
+        <w:sym w:font="Wingdings" w:char="F0DF"/>
+      </w:r>
+      <w:r>
+        <w:rPr>
+          <w:rFonts w:ascii="Calibri" w:hAnsi="Calibri" w:cs="Times New Roman"/>
+        </w:rPr>
+        <w:t>true</w:t>
+      </w:r>
+    </w:p>
+    <w:p>
+      <w:pPr>
+        <w:ind w:left="360"/>
+        <w:rPr>
+          <w:rFonts w:ascii="Calibri" w:hAnsi="Calibri" w:cs="Times New Roman"/>
+        </w:rPr>
+      </w:pPr>
+      <w:r>
+        <w:rPr>
+          <w:rFonts w:ascii="Calibri" w:hAnsi="Calibri" w:cs="Times New Roman"/>
+        </w:rPr>
+        <w:t xml:space="preserve">actualHasShot </w:t>
+      </w:r>
+      <w:r>
+        <w:sym w:font="Wingdings" w:char="F0DF"/>
+      </w:r>
+      <w:r>
+        <w:rPr>
+          <w:rFonts w:ascii="Calibri" w:hAnsi="Calibri" w:cs="Times New Roman"/>
+        </w:rPr>
+        <w:t xml:space="preserve"> robot.hasShot</w:t>
+      </w:r>
+    </w:p>
+    <w:p>
+      <w:pPr>
+        <w:ind w:left="360"/>
+        <w:rPr>
+          <w:rFonts w:ascii="Calibri" w:hAnsi="Calibri" w:cs="Times New Roman"/>
+        </w:rPr>
+      </w:pPr>
+      <w:r>
+        <w:rPr>
+          <w:rFonts w:ascii="Calibri" w:hAnsi="Calibri" w:cs="Times New Roman"/>
+        </w:rPr>
+        <w:t>assert if actualHasShot and expectedHasShot are equal</w:t>
+      </w:r>
+    </w:p>
+    <w:p>
+      <w:pPr>
+        <w:pStyle w:val="ListParagraph"/>
+        <w:ind w:left="360"/>
+        <w:rPr>
+          <w:rFonts w:ascii="Calibri" w:hAnsi="Calibri" w:cs="Times New Roman"/>
+        </w:rPr>
+      </w:pPr>
+    </w:p>
+    <w:p>
+      <w:pPr>
+        <w:pStyle w:val="ListParagraph"/>
+        <w:numPr>
+          <w:ilvl w:val="0"/>
+          <w:numId w:val="7"/>
+        </w:numPr>
+        <w:rPr>
+          <w:rFonts w:ascii="Calibri" w:hAnsi="Calibri" w:cs="Times New Roman"/>
+        </w:rPr>
+      </w:pPr>
+      <w:r>
+        <w:rPr>
+          <w:rFonts w:ascii="Calibri" w:hAnsi="Calibri" w:cs="Times New Roman"/>
+        </w:rPr>
+        <w:t>test case 3: The player operates its robot shoot even when hasShot is false but the distance is out of range</w:t>
+      </w:r>
+    </w:p>
+    <w:p>
+      <w:pPr>
+        <w:pStyle w:val="ListParagraph"/>
+        <w:ind w:left="360"/>
+        <w:rPr>
+          <w:rFonts w:ascii="Calibri" w:hAnsi="Calibri" w:cs="Times New Roman"/>
+        </w:rPr>
+      </w:pPr>
+      <w:r>
+        <w:rPr>
+          <w:rFonts w:ascii="Calibri" w:hAnsi="Calibri" w:cs="Times New Roman"/>
+        </w:rPr>
+        <w:t xml:space="preserve">robot.hasShot </w:t>
+      </w:r>
+      <w:r>
+        <w:rPr>
+          <w:rFonts w:ascii="Calibri" w:hAnsi="Calibri" w:cs="Times New Roman"/>
+        </w:rPr>
+        <w:sym w:font="Wingdings" w:char="F0DF"/>
+      </w:r>
+      <w:r>
+        <w:rPr>
+          <w:rFonts w:ascii="Calibri" w:hAnsi="Calibri" w:cs="Times New Roman"/>
+        </w:rPr>
+        <w:t xml:space="preserve"> false</w:t>
+      </w:r>
+    </w:p>
+    <w:p>
+      <w:pPr>
+        <w:ind w:left="360"/>
+        <w:rPr>
+          <w:rFonts w:ascii="Calibri" w:hAnsi="Calibri" w:cs="Times New Roman"/>
+        </w:rPr>
+      </w:pPr>
+      <w:r>
+        <w:rPr>
+          <w:rFonts w:ascii="Calibri" w:hAnsi="Calibri" w:cs="Times New Roman"/>
+        </w:rPr>
+        <w:t>try robot.shoot()</w:t>
+      </w:r>
+    </w:p>
+    <w:p>
+      <w:pPr>
+        <w:ind w:left="360"/>
+        <w:rPr>
+          <w:rFonts w:ascii="Calibri" w:hAnsi="Calibri" w:cs="Times New Roman"/>
+        </w:rPr>
+      </w:pPr>
+      <w:r>
+        <w:rPr>
+          <w:rFonts w:ascii="Calibri" w:hAnsi="Calibri" w:cs="Times New Roman"/>
+        </w:rPr>
+        <w:t>check if catch an exception</w:t>
+      </w:r>
+    </w:p>
+    <w:p>
+      <w:pPr>
+        <w:ind w:left="360"/>
+        <w:rPr>
+          <w:rFonts w:ascii="Calibri" w:hAnsi="Calibri" w:cs="Times New Roman"/>
+        </w:rPr>
+      </w:pPr>
+    </w:p>
+    <w:p>
+      <w:pPr>
+        <w:pStyle w:val="ListParagraph"/>
+        <w:numPr>
+          <w:ilvl w:val="0"/>
+          <w:numId w:val="7"/>
+        </w:numPr>
+        <w:rPr>
+          <w:rFonts w:ascii="Calibri" w:hAnsi="Calibri" w:cs="Times New Roman"/>
+        </w:rPr>
+      </w:pPr>
+      <w:r>
+        <w:rPr>
+          <w:rFonts w:ascii="Calibri" w:hAnsi="Calibri" w:cs="Times New Roman"/>
+        </w:rPr>
+        <w:t>test case 4: The player operates its robot shoot when hasShot is true</w:t>
+      </w:r>
+    </w:p>
+    <w:p>
+      <w:pPr>
+        <w:pStyle w:val="ListParagraph"/>
+        <w:ind w:left="360"/>
+        <w:rPr>
+          <w:rFonts w:ascii="Calibri" w:hAnsi="Calibri" w:cs="Times New Roman"/>
+        </w:rPr>
+      </w:pPr>
+      <w:r>
+        <w:rPr>
+          <w:rFonts w:ascii="Calibri" w:hAnsi="Calibri" w:cs="Times New Roman"/>
+        </w:rPr>
+        <w:t>try robot.shoot()</w:t>
+      </w:r>
+    </w:p>
+    <w:p>
+      <w:r>
+        <w:rPr>
+          <w:rFonts w:ascii="Calibri" w:hAnsi="Calibri" w:cs="Times New Roman"/>
+        </w:rPr>
+        <w:t>check if catch an exception</w:t>
       </w:r>
     </w:p>
     <w:p>
@@ -5843,7 +8107,6 @@
         </w:numPr>
       </w:pPr>
       <w:r>
-        <w:lastRenderedPageBreak/>
         <w:t>Expected output:</w:t>
       </w:r>
     </w:p>
@@ -6012,6 +8275,7 @@
         </w:numPr>
       </w:pPr>
       <w:r>
+        <w:lastRenderedPageBreak/>
         <w:t>Nothing should happen.</w:t>
       </w:r>
     </w:p>
@@ -6337,7 +8601,6 @@
         </w:numPr>
       </w:pPr>
       <w:r>
-        <w:lastRenderedPageBreak/>
         <w:t>The operating robot is marked as “has shot”.</w:t>
       </w:r>
     </w:p>
@@ -6494,6 +8757,7 @@
         </w:numPr>
       </w:pPr>
       <w:r>
+        <w:lastRenderedPageBreak/>
         <w:t>Turn to that direction.</w:t>
       </w:r>
     </w:p>
@@ -6629,10 +8893,7 @@
         <w:t xml:space="preserve">The operating robot is damaged. If the robot’s health points are lower than attack point, then it would be destroyed. </w:t>
       </w:r>
     </w:p>
-    <w:p>
-      <w:bookmarkStart w:id="0" w:name="_GoBack"/>
-      <w:bookmarkEnd w:id="0"/>
-    </w:p>
+    <w:p/>
     <w:p>
       <w:pPr>
         <w:rPr>
@@ -6714,11 +8975,7 @@
         <w:pStyle w:val="ListParagraph"/>
       </w:pPr>
       <w:r>
-        <w:t xml:space="preserve">We find a problem of the design document. After the last submission, we realized that we missed the AI player class in our final version. The reason of that was a mistake occurred when using version control system. In detail, there was a version contains the </w:t>
-      </w:r>
-      <w:r>
-        <w:lastRenderedPageBreak/>
-        <w:t xml:space="preserve">AI player class, and then a new version which doesn’t contain the AI player class was committed to the repository and covered the previous version without solving conflict properly. From this issue we’ve obtained some valuable experience about how to </w:t>
+        <w:t xml:space="preserve">We find a problem of the design document. After the last submission, we realized that we missed the AI player class in our final version. The reason of that was a mistake occurred when using version control system. In detail, there was a version contains the AI player class, and then a new version which doesn’t contain the AI player class was committed to the repository and covered the previous version without solving conflict properly. From this issue we’ve obtained some valuable experience about how to </w:t>
       </w:r>
       <w:r>
         <w:t>collaborate</w:t>
@@ -6765,6 +9022,7 @@
     </w:p>
     <w:p>
       <w:r>
+        <w:lastRenderedPageBreak/>
         <w:tab/>
         <w:t>input: balabalabala</w:t>
       </w:r>
@@ -6809,7 +9067,7 @@
 </file>
 
 <file path=word/endnotes.xml><?xml version="1.0" encoding="utf-8"?>
-<w:endnotes xmlns:wpc="http://schemas.microsoft.com/office/word/2010/wordprocessingCanvas" xmlns:cx="http://schemas.microsoft.com/office/drawing/2014/chartex" xmlns:cx1="http://schemas.microsoft.com/office/drawing/2015/9/8/chartex" xmlns:cx2="http://schemas.microsoft.com/office/drawing/2015/10/21/chartex" xmlns:cx3="http://schemas.microsoft.com/office/drawing/2016/5/9/chartex" xmlns:cx4="http://schemas.microsoft.com/office/drawing/2016/5/10/chartex" xmlns:cx5="http://schemas.microsoft.com/office/drawing/2016/5/11/chartex" xmlns:mc="http://schemas.openxmlformats.org/markup-compatibility/2006" xmlns:o="urn:schemas-microsoft-com:office:office" xmlns:r="http://schemas.openxmlformats.org/officeDocument/2006/relationships" xmlns:m="http://schemas.openxmlformats.org/officeDocument/2006/math" xmlns:v="urn:schemas-microsoft-com:vml" xmlns:wp14="http://schemas.microsoft.com/office/word/2010/wordprocessingDrawing" xmlns:wp="http://schemas.openxmlformats.org/drawingml/2006/wordprocessingDrawing" xmlns:w10="urn:schemas-microsoft-com:office:word" xmlns:w="http://schemas.openxmlformats.org/wordprocessingml/2006/main" xmlns:w14="http://schemas.microsoft.com/office/word/2010/wordml" xmlns:w15="http://schemas.microsoft.com/office/word/2012/wordml" xmlns:w16se="http://schemas.microsoft.com/office/word/2015/wordml/symex" xmlns:wpg="http://schemas.microsoft.com/office/word/2010/wordprocessingGroup" xmlns:wpi="http://schemas.microsoft.com/office/word/2010/wordprocessingInk" xmlns:wne="http://schemas.microsoft.com/office/word/2006/wordml" xmlns:wps="http://schemas.microsoft.com/office/word/2010/wordprocessingShape" mc:Ignorable="w14 w15 w16se wp14">
+<w:endnotes xmlns:wpc="http://schemas.microsoft.com/office/word/2010/wordprocessingCanvas" xmlns:mo="http://schemas.microsoft.com/office/mac/office/2008/main" xmlns:mc="http://schemas.openxmlformats.org/markup-compatibility/2006" xmlns:mv="urn:schemas-microsoft-com:mac:vml" xmlns:o="urn:schemas-microsoft-com:office:office" xmlns:r="http://schemas.openxmlformats.org/officeDocument/2006/relationships" xmlns:m="http://schemas.openxmlformats.org/officeDocument/2006/math" xmlns:v="urn:schemas-microsoft-com:vml" xmlns:wp14="http://schemas.microsoft.com/office/word/2010/wordprocessingDrawing" xmlns:wp="http://schemas.openxmlformats.org/drawingml/2006/wordprocessingDrawing" xmlns:w10="urn:schemas-microsoft-com:office:word" xmlns:w="http://schemas.openxmlformats.org/wordprocessingml/2006/main" xmlns:w14="http://schemas.microsoft.com/office/word/2010/wordml" xmlns:w15="http://schemas.microsoft.com/office/word/2012/wordml" xmlns:wpg="http://schemas.microsoft.com/office/word/2010/wordprocessingGroup" xmlns:wpi="http://schemas.microsoft.com/office/word/2010/wordprocessingInk" xmlns:wne="http://schemas.microsoft.com/office/word/2006/wordml" xmlns:wps="http://schemas.microsoft.com/office/word/2010/wordprocessingShape" mc:Ignorable="w14 w15 wp14">
   <w:endnote w:type="separator" w:id="-1">
     <w:p>
       <w:r>
@@ -6828,7 +9086,7 @@
 </file>
 
 <file path=word/footnotes.xml><?xml version="1.0" encoding="utf-8"?>
-<w:footnotes xmlns:wpc="http://schemas.microsoft.com/office/word/2010/wordprocessingCanvas" xmlns:cx="http://schemas.microsoft.com/office/drawing/2014/chartex" xmlns:cx1="http://schemas.microsoft.com/office/drawing/2015/9/8/chartex" xmlns:cx2="http://schemas.microsoft.com/office/drawing/2015/10/21/chartex" xmlns:cx3="http://schemas.microsoft.com/office/drawing/2016/5/9/chartex" xmlns:cx4="http://schemas.microsoft.com/office/drawing/2016/5/10/chartex" xmlns:cx5="http://schemas.microsoft.com/office/drawing/2016/5/11/chartex" xmlns:mc="http://schemas.openxmlformats.org/markup-compatibility/2006" xmlns:o="urn:schemas-microsoft-com:office:office" xmlns:r="http://schemas.openxmlformats.org/officeDocument/2006/relationships" xmlns:m="http://schemas.openxmlformats.org/officeDocument/2006/math" xmlns:v="urn:schemas-microsoft-com:vml" xmlns:wp14="http://schemas.microsoft.com/office/word/2010/wordprocessingDrawing" xmlns:wp="http://schemas.openxmlformats.org/drawingml/2006/wordprocessingDrawing" xmlns:w10="urn:schemas-microsoft-com:office:word" xmlns:w="http://schemas.openxmlformats.org/wordprocessingml/2006/main" xmlns:w14="http://schemas.microsoft.com/office/word/2010/wordml" xmlns:w15="http://schemas.microsoft.com/office/word/2012/wordml" xmlns:w16se="http://schemas.microsoft.com/office/word/2015/wordml/symex" xmlns:wpg="http://schemas.microsoft.com/office/word/2010/wordprocessingGroup" xmlns:wpi="http://schemas.microsoft.com/office/word/2010/wordprocessingInk" xmlns:wne="http://schemas.microsoft.com/office/word/2006/wordml" xmlns:wps="http://schemas.microsoft.com/office/word/2010/wordprocessingShape" mc:Ignorable="w14 w15 w16se wp14">
+<w:footnotes xmlns:wpc="http://schemas.microsoft.com/office/word/2010/wordprocessingCanvas" xmlns:mo="http://schemas.microsoft.com/office/mac/office/2008/main" xmlns:mc="http://schemas.openxmlformats.org/markup-compatibility/2006" xmlns:mv="urn:schemas-microsoft-com:mac:vml" xmlns:o="urn:schemas-microsoft-com:office:office" xmlns:r="http://schemas.openxmlformats.org/officeDocument/2006/relationships" xmlns:m="http://schemas.openxmlformats.org/officeDocument/2006/math" xmlns:v="urn:schemas-microsoft-com:vml" xmlns:wp14="http://schemas.microsoft.com/office/word/2010/wordprocessingDrawing" xmlns:wp="http://schemas.openxmlformats.org/drawingml/2006/wordprocessingDrawing" xmlns:w10="urn:schemas-microsoft-com:office:word" xmlns:w="http://schemas.openxmlformats.org/wordprocessingml/2006/main" xmlns:w14="http://schemas.microsoft.com/office/word/2010/wordml" xmlns:w15="http://schemas.microsoft.com/office/word/2012/wordml" xmlns:wpg="http://schemas.microsoft.com/office/word/2010/wordprocessingGroup" xmlns:wpi="http://schemas.microsoft.com/office/word/2010/wordprocessingInk" xmlns:wne="http://schemas.microsoft.com/office/word/2006/wordml" xmlns:wps="http://schemas.microsoft.com/office/word/2010/wordprocessingShape" mc:Ignorable="w14 w15 wp14">
   <w:footnote w:type="separator" w:id="-1">
     <w:p>
       <w:r>
@@ -6847,8 +9105,8 @@
 </file>
 
 <file path=word/numbering.xml><?xml version="1.0" encoding="utf-8"?>
-<w:numbering xmlns:wpc="http://schemas.microsoft.com/office/word/2010/wordprocessingCanvas" xmlns:cx="http://schemas.microsoft.com/office/drawing/2014/chartex" xmlns:cx1="http://schemas.microsoft.com/office/drawing/2015/9/8/chartex" xmlns:cx2="http://schemas.microsoft.com/office/drawing/2015/10/21/chartex" xmlns:cx3="http://schemas.microsoft.com/office/drawing/2016/5/9/chartex" xmlns:cx4="http://schemas.microsoft.com/office/drawing/2016/5/10/chartex" xmlns:cx5="http://schemas.microsoft.com/office/drawing/2016/5/11/chartex" xmlns:mc="http://schemas.openxmlformats.org/markup-compatibility/2006" xmlns:o="urn:schemas-microsoft-com:office:office" xmlns:r="http://schemas.openxmlformats.org/officeDocument/2006/relationships" xmlns:m="http://schemas.openxmlformats.org/officeDocument/2006/math" xmlns:v="urn:schemas-microsoft-com:vml" xmlns:wp14="http://schemas.microsoft.com/office/word/2010/wordprocessingDrawing" xmlns:wp="http://schemas.openxmlformats.org/drawingml/2006/wordprocessingDrawing" xmlns:w10="urn:schemas-microsoft-com:office:word" xmlns:w="http://schemas.openxmlformats.org/wordprocessingml/2006/main" xmlns:w14="http://schemas.microsoft.com/office/word/2010/wordml" xmlns:w15="http://schemas.microsoft.com/office/word/2012/wordml" xmlns:w16se="http://schemas.microsoft.com/office/word/2015/wordml/symex" xmlns:wpg="http://schemas.microsoft.com/office/word/2010/wordprocessingGroup" xmlns:wpi="http://schemas.microsoft.com/office/word/2010/wordprocessingInk" xmlns:wne="http://schemas.microsoft.com/office/word/2006/wordml" xmlns:wps="http://schemas.microsoft.com/office/word/2010/wordprocessingShape" mc:Ignorable="w14 w15 w16se wp14">
-  <w:abstractNum w:abstractNumId="0" w15:restartNumberingAfterBreak="0">
+<w:numbering xmlns:wpc="http://schemas.microsoft.com/office/word/2010/wordprocessingCanvas" xmlns:mo="http://schemas.microsoft.com/office/mac/office/2008/main" xmlns:mc="http://schemas.openxmlformats.org/markup-compatibility/2006" xmlns:mv="urn:schemas-microsoft-com:mac:vml" xmlns:o="urn:schemas-microsoft-com:office:office" xmlns:r="http://schemas.openxmlformats.org/officeDocument/2006/relationships" xmlns:m="http://schemas.openxmlformats.org/officeDocument/2006/math" xmlns:v="urn:schemas-microsoft-com:vml" xmlns:wp14="http://schemas.microsoft.com/office/word/2010/wordprocessingDrawing" xmlns:wp="http://schemas.openxmlformats.org/drawingml/2006/wordprocessingDrawing" xmlns:w10="urn:schemas-microsoft-com:office:word" xmlns:w="http://schemas.openxmlformats.org/wordprocessingml/2006/main" xmlns:w14="http://schemas.microsoft.com/office/word/2010/wordml" xmlns:w15="http://schemas.microsoft.com/office/word/2012/wordml" xmlns:wpg="http://schemas.microsoft.com/office/word/2010/wordprocessingGroup" xmlns:wpi="http://schemas.microsoft.com/office/word/2010/wordprocessingInk" xmlns:wne="http://schemas.microsoft.com/office/word/2006/wordml" xmlns:wps="http://schemas.microsoft.com/office/word/2010/wordprocessingShape" mc:Ignorable="w14 w15 wp14">
+  <w:abstractNum w:abstractNumId="0">
     <w:nsid w:val="058D100C"/>
     <w:multiLevelType w:val="multilevel"/>
     <w:tmpl w:val="F1587632"/>
@@ -6969,7 +9227,7 @@
       </w:rPr>
     </w:lvl>
   </w:abstractNum>
-  <w:abstractNum w:abstractNumId="1" w15:restartNumberingAfterBreak="0">
+  <w:abstractNum w:abstractNumId="1">
     <w:nsid w:val="1C1F064D"/>
     <w:multiLevelType w:val="multilevel"/>
     <w:tmpl w:val="E602674C"/>
@@ -7082,7 +9340,7 @@
       </w:rPr>
     </w:lvl>
   </w:abstractNum>
-  <w:abstractNum w:abstractNumId="2" w15:restartNumberingAfterBreak="0">
+  <w:abstractNum w:abstractNumId="2">
     <w:nsid w:val="1F7632B9"/>
     <w:multiLevelType w:val="multilevel"/>
     <w:tmpl w:val="4FF863F6"/>
@@ -7195,7 +9453,7 @@
       </w:rPr>
     </w:lvl>
   </w:abstractNum>
-  <w:abstractNum w:abstractNumId="3" w15:restartNumberingAfterBreak="0">
+  <w:abstractNum w:abstractNumId="3">
     <w:nsid w:val="23D13B9D"/>
     <w:multiLevelType w:val="multilevel"/>
     <w:tmpl w:val="9CA29C5A"/>
@@ -7316,7 +9574,7 @@
       </w:rPr>
     </w:lvl>
   </w:abstractNum>
-  <w:abstractNum w:abstractNumId="4" w15:restartNumberingAfterBreak="0">
+  <w:abstractNum w:abstractNumId="4">
     <w:nsid w:val="2D6E0118"/>
     <w:multiLevelType w:val="hybridMultilevel"/>
     <w:tmpl w:val="6852873C"/>
@@ -7429,7 +9687,7 @@
       </w:rPr>
     </w:lvl>
   </w:abstractNum>
-  <w:abstractNum w:abstractNumId="5" w15:restartNumberingAfterBreak="0">
+  <w:abstractNum w:abstractNumId="5">
     <w:nsid w:val="3808375D"/>
     <w:multiLevelType w:val="hybridMultilevel"/>
     <w:tmpl w:val="4E44D616"/>
@@ -7542,7 +9800,7 @@
       </w:rPr>
     </w:lvl>
   </w:abstractNum>
-  <w:abstractNum w:abstractNumId="6" w15:restartNumberingAfterBreak="0">
+  <w:abstractNum w:abstractNumId="6">
     <w:nsid w:val="547F522C"/>
     <w:multiLevelType w:val="multilevel"/>
     <w:tmpl w:val="5A921322"/>
@@ -7691,7 +9949,7 @@
       </w:rPr>
     </w:lvl>
   </w:abstractNum>
-  <w:abstractNum w:abstractNumId="7" w15:restartNumberingAfterBreak="0">
+  <w:abstractNum w:abstractNumId="7">
     <w:nsid w:val="65460BB5"/>
     <w:multiLevelType w:val="multilevel"/>
     <w:tmpl w:val="B61AAA1E"/>
@@ -7840,7 +10098,7 @@
       </w:rPr>
     </w:lvl>
   </w:abstractNum>
-  <w:abstractNum w:abstractNumId="8" w15:restartNumberingAfterBreak="0">
+  <w:abstractNum w:abstractNumId="8">
     <w:nsid w:val="67020902"/>
     <w:multiLevelType w:val="multilevel"/>
     <w:tmpl w:val="95F07F1E"/>
@@ -7989,7 +10247,7 @@
       </w:rPr>
     </w:lvl>
   </w:abstractNum>
-  <w:abstractNum w:abstractNumId="9" w15:restartNumberingAfterBreak="0">
+  <w:abstractNum w:abstractNumId="9">
     <w:nsid w:val="6A620149"/>
     <w:multiLevelType w:val="multilevel"/>
     <w:tmpl w:val="F55EAC24"/>
@@ -8102,7 +10360,7 @@
       </w:rPr>
     </w:lvl>
   </w:abstractNum>
-  <w:abstractNum w:abstractNumId="10" w15:restartNumberingAfterBreak="0">
+  <w:abstractNum w:abstractNumId="10">
     <w:nsid w:val="79BE3416"/>
     <w:multiLevelType w:val="hybridMultilevel"/>
     <w:tmpl w:val="3EE2CC4C"/>
@@ -8191,7 +10449,7 @@
       </w:pPr>
     </w:lvl>
   </w:abstractNum>
-  <w:abstractNum w:abstractNumId="11" w15:restartNumberingAfterBreak="0">
+  <w:abstractNum w:abstractNumId="11">
     <w:nsid w:val="7B3862CE"/>
     <w:multiLevelType w:val="hybridMultilevel"/>
     <w:tmpl w:val="71D80C6E"/>
@@ -8361,7 +10619,7 @@
 </file>
 
 <file path=word/styles.xml><?xml version="1.0" encoding="utf-8"?>
-<w:styles xmlns:mc="http://schemas.openxmlformats.org/markup-compatibility/2006" xmlns:r="http://schemas.openxmlformats.org/officeDocument/2006/relationships" xmlns:w="http://schemas.openxmlformats.org/wordprocessingml/2006/main" xmlns:w14="http://schemas.microsoft.com/office/word/2010/wordml" xmlns:w15="http://schemas.microsoft.com/office/word/2012/wordml" xmlns:w16se="http://schemas.microsoft.com/office/word/2015/wordml/symex" mc:Ignorable="w14 w15 w16se">
+<w:styles xmlns:mc="http://schemas.openxmlformats.org/markup-compatibility/2006" xmlns:r="http://schemas.openxmlformats.org/officeDocument/2006/relationships" xmlns:w="http://schemas.openxmlformats.org/wordprocessingml/2006/main" xmlns:w14="http://schemas.microsoft.com/office/word/2010/wordml" xmlns:w15="http://schemas.microsoft.com/office/word/2012/wordml" mc:Ignorable="w14 w15">
   <w:docDefaults>
     <w:rPrDefault>
       <w:rPr>
@@ -8373,7 +10631,7 @@
     </w:rPrDefault>
     <w:pPrDefault/>
   </w:docDefaults>
-  <w:latentStyles w:defLockedState="0" w:defUIPriority="99" w:defSemiHidden="0" w:defUnhideWhenUsed="0" w:defQFormat="0" w:count="374">
+  <w:latentStyles w:defLockedState="0" w:defUIPriority="99" w:defSemiHidden="0" w:defUnhideWhenUsed="0" w:defQFormat="0" w:count="382">
     <w:lsdException w:name="Normal" w:uiPriority="0" w:qFormat="1"/>
     <w:lsdException w:name="heading 1" w:uiPriority="9" w:qFormat="1"/>
     <w:lsdException w:name="heading 2" w:semiHidden="1" w:uiPriority="9" w:unhideWhenUsed="1" w:qFormat="1"/>
@@ -8874,6 +11132,7 @@
       <w:szCs w:val="22"/>
     </w:rPr>
     <w:tblPr>
+      <w:tblInd w:w="0" w:type="dxa"/>
       <w:tblBorders>
         <w:top w:val="single" w:sz="4" w:space="0" w:color="auto"/>
         <w:left w:val="single" w:sz="4" w:space="0" w:color="auto"/>
@@ -8882,6 +11141,12 @@
         <w:insideH w:val="single" w:sz="4" w:space="0" w:color="auto"/>
         <w:insideV w:val="single" w:sz="4" w:space="0" w:color="auto"/>
       </w:tblBorders>
+      <w:tblCellMar>
+        <w:top w:w="0" w:type="dxa"/>
+        <w:left w:w="108" w:type="dxa"/>
+        <w:bottom w:w="0" w:type="dxa"/>
+        <w:right w:w="108" w:type="dxa"/>
+      </w:tblCellMar>
     </w:tblPr>
   </w:style>
   <w:style w:type="paragraph" w:styleId="Header">

</xml_diff>

<commit_message>
update game interface in TestingPlan
</commit_message>
<xml_diff>
--- a/doc/TestingPlan.docx
+++ b/doc/TestingPlan.docx
@@ -1,6 +1,6 @@
 
 <file path=word/document.xml><?xml version="1.0" encoding="utf-8"?>
-<w:document xmlns:wpc="http://schemas.microsoft.com/office/word/2010/wordprocessingCanvas" xmlns:mo="http://schemas.microsoft.com/office/mac/office/2008/main" xmlns:mc="http://schemas.openxmlformats.org/markup-compatibility/2006" xmlns:mv="urn:schemas-microsoft-com:mac:vml" xmlns:o="urn:schemas-microsoft-com:office:office" xmlns:r="http://schemas.openxmlformats.org/officeDocument/2006/relationships" xmlns:m="http://schemas.openxmlformats.org/officeDocument/2006/math" xmlns:v="urn:schemas-microsoft-com:vml" xmlns:wp14="http://schemas.microsoft.com/office/word/2010/wordprocessingDrawing" xmlns:wp="http://schemas.openxmlformats.org/drawingml/2006/wordprocessingDrawing" xmlns:w10="urn:schemas-microsoft-com:office:word" xmlns:w="http://schemas.openxmlformats.org/wordprocessingml/2006/main" xmlns:w14="http://schemas.microsoft.com/office/word/2010/wordml" xmlns:w15="http://schemas.microsoft.com/office/word/2012/wordml" xmlns:wpg="http://schemas.microsoft.com/office/word/2010/wordprocessingGroup" xmlns:wpi="http://schemas.microsoft.com/office/word/2010/wordprocessingInk" xmlns:wne="http://schemas.microsoft.com/office/word/2006/wordml" xmlns:wps="http://schemas.microsoft.com/office/word/2010/wordprocessingShape" mc:Ignorable="w14 w15 wp14">
+<w:document xmlns:wpc="http://schemas.microsoft.com/office/word/2010/wordprocessingCanvas" xmlns:cx="http://schemas.microsoft.com/office/drawing/2014/chartex" xmlns:cx1="http://schemas.microsoft.com/office/drawing/2015/9/8/chartex" xmlns:cx2="http://schemas.microsoft.com/office/drawing/2015/10/21/chartex" xmlns:cx3="http://schemas.microsoft.com/office/drawing/2016/5/9/chartex" xmlns:cx4="http://schemas.microsoft.com/office/drawing/2016/5/10/chartex" xmlns:cx5="http://schemas.microsoft.com/office/drawing/2016/5/11/chartex" xmlns:mc="http://schemas.openxmlformats.org/markup-compatibility/2006" xmlns:o="urn:schemas-microsoft-com:office:office" xmlns:r="http://schemas.openxmlformats.org/officeDocument/2006/relationships" xmlns:m="http://schemas.openxmlformats.org/officeDocument/2006/math" xmlns:v="urn:schemas-microsoft-com:vml" xmlns:wp14="http://schemas.microsoft.com/office/word/2010/wordprocessingDrawing" xmlns:wp="http://schemas.openxmlformats.org/drawingml/2006/wordprocessingDrawing" xmlns:w10="urn:schemas-microsoft-com:office:word" xmlns:w="http://schemas.openxmlformats.org/wordprocessingml/2006/main" xmlns:w14="http://schemas.microsoft.com/office/word/2010/wordml" xmlns:w15="http://schemas.microsoft.com/office/word/2012/wordml" xmlns:w16se="http://schemas.microsoft.com/office/word/2015/wordml/symex" xmlns:wpg="http://schemas.microsoft.com/office/word/2010/wordprocessingGroup" xmlns:wpi="http://schemas.microsoft.com/office/word/2010/wordprocessingInk" xmlns:wne="http://schemas.microsoft.com/office/word/2006/wordml" xmlns:wps="http://schemas.microsoft.com/office/word/2010/wordprocessingShape" mc:Ignorable="w14 w15 w16se wp14">
   <w:body>
     <w:p>
       <w:pPr>
@@ -1318,6 +1318,9 @@
       <w:r>
         <w:t>Unit test</w:t>
       </w:r>
+      <w:r>
+        <w:t>s</w:t>
+      </w:r>
     </w:p>
     <w:p>
       <w:pPr>
@@ -1339,13 +1342,8 @@
           <w:numId w:val="3"/>
         </w:numPr>
       </w:pPr>
-      <w:proofErr w:type="gramStart"/>
-      <w:r>
-        <w:t>isDead(</w:t>
-      </w:r>
-      <w:proofErr w:type="gramEnd"/>
-      <w:r>
-        <w:t xml:space="preserve">): bool </w:t>
+      <w:r>
+        <w:t xml:space="preserve">isDead(): bool </w:t>
       </w:r>
     </w:p>
     <w:p>
@@ -1916,13 +1914,8 @@
           <w:numId w:val="3"/>
         </w:numPr>
       </w:pPr>
-      <w:proofErr w:type="gramStart"/>
-      <w:r>
-        <w:t>turn(</w:t>
-      </w:r>
-      <w:proofErr w:type="gramEnd"/>
-      <w:r>
-        <w:t>)</w:t>
+      <w:r>
+        <w:t>turn()</w:t>
       </w:r>
     </w:p>
     <w:p>
@@ -2001,7 +1994,6 @@
           <w:rFonts w:ascii="Calibri" w:hAnsi="Calibri" w:cs="Times New Roman"/>
         </w:rPr>
       </w:pPr>
-      <w:proofErr w:type="gramStart"/>
       <w:r>
         <w:rPr>
           <w:rFonts w:ascii="Calibri" w:hAnsi="Calibri" w:cs="Times New Roman"/>
@@ -2012,14 +2004,7 @@
         <w:rPr>
           <w:rFonts w:ascii="Calibri" w:hAnsi="Calibri" w:cs="Times New Roman"/>
         </w:rPr>
-        <w:t>direction</w:t>
-      </w:r>
-      <w:proofErr w:type="gramEnd"/>
-      <w:r>
-        <w:rPr>
-          <w:rFonts w:ascii="Calibri" w:hAnsi="Calibri" w:cs="Times New Roman"/>
-        </w:rPr>
-        <w:t xml:space="preserve"> = 0</w:t>
+        <w:t>direction = 0</w:t>
       </w:r>
     </w:p>
     <w:p>
@@ -2029,7 +2014,6 @@
           <w:rFonts w:ascii="Calibri" w:hAnsi="Calibri" w:cs="Times New Roman"/>
         </w:rPr>
       </w:pPr>
-      <w:proofErr w:type="gramStart"/>
       <w:r>
         <w:rPr>
           <w:rFonts w:ascii="Calibri" w:hAnsi="Calibri" w:cs="Times New Roman"/>
@@ -2042,7 +2026,6 @@
         </w:rPr>
         <w:t>turn</w:t>
       </w:r>
-      <w:proofErr w:type="gramEnd"/>
       <w:r>
         <w:rPr>
           <w:rFonts w:ascii="Calibri" w:hAnsi="Calibri" w:cs="Times New Roman"/>
@@ -2075,14 +2058,12 @@
         </w:rPr>
         <w:t xml:space="preserve">actualDirection = </w:t>
       </w:r>
-      <w:proofErr w:type="gramStart"/>
       <w:r>
         <w:rPr>
           <w:rFonts w:ascii="Calibri" w:hAnsi="Calibri" w:cs="Times New Roman"/>
         </w:rPr>
         <w:t>robot.direction</w:t>
       </w:r>
-      <w:proofErr w:type="gramEnd"/>
     </w:p>
     <w:p>
       <w:pPr>
@@ -2162,7 +2143,6 @@
           <w:rFonts w:ascii="Calibri" w:hAnsi="Calibri" w:cs="Times New Roman"/>
         </w:rPr>
       </w:pPr>
-      <w:proofErr w:type="gramStart"/>
       <w:r>
         <w:rPr>
           <w:rFonts w:ascii="Calibri" w:hAnsi="Calibri" w:cs="Times New Roman"/>
@@ -2173,14 +2153,7 @@
         <w:rPr>
           <w:rFonts w:ascii="Calibri" w:hAnsi="Calibri" w:cs="Times New Roman"/>
         </w:rPr>
-        <w:t>direction</w:t>
-      </w:r>
-      <w:proofErr w:type="gramEnd"/>
-      <w:r>
-        <w:rPr>
-          <w:rFonts w:ascii="Calibri" w:hAnsi="Calibri" w:cs="Times New Roman"/>
-        </w:rPr>
-        <w:t xml:space="preserve"> = 0</w:t>
+        <w:t>direction = 0</w:t>
       </w:r>
     </w:p>
     <w:p>
@@ -2190,19 +2163,11 @@
           <w:rFonts w:ascii="Calibri" w:hAnsi="Calibri" w:cs="Times New Roman"/>
         </w:rPr>
       </w:pPr>
-      <w:proofErr w:type="gramStart"/>
-      <w:r>
-        <w:rPr>
-          <w:rFonts w:ascii="Calibri" w:hAnsi="Calibri" w:cs="Times New Roman"/>
-        </w:rPr>
-        <w:t>robot.turn</w:t>
-      </w:r>
-      <w:proofErr w:type="gramEnd"/>
-      <w:r>
-        <w:rPr>
-          <w:rFonts w:ascii="Calibri" w:hAnsi="Calibri" w:cs="Times New Roman"/>
-        </w:rPr>
-        <w:t>(expectedDirection)</w:t>
+      <w:r>
+        <w:rPr>
+          <w:rFonts w:ascii="Calibri" w:hAnsi="Calibri" w:cs="Times New Roman"/>
+        </w:rPr>
+        <w:t>robot.turn(expectedDirection)</w:t>
       </w:r>
     </w:p>
     <w:p>
@@ -2218,14 +2183,12 @@
         </w:rPr>
         <w:t xml:space="preserve">actualDirection = </w:t>
       </w:r>
-      <w:proofErr w:type="gramStart"/>
       <w:r>
         <w:rPr>
           <w:rFonts w:ascii="Calibri" w:hAnsi="Calibri" w:cs="Times New Roman"/>
         </w:rPr>
         <w:t>robot.direction</w:t>
       </w:r>
-      <w:proofErr w:type="gramEnd"/>
     </w:p>
     <w:p>
       <w:pPr>
@@ -2304,19 +2267,11 @@
         </w:rPr>
         <w:t xml:space="preserve">try </w:t>
       </w:r>
-      <w:proofErr w:type="gramStart"/>
-      <w:r>
-        <w:rPr>
-          <w:rFonts w:ascii="Calibri" w:hAnsi="Calibri" w:cs="Times New Roman"/>
-        </w:rPr>
-        <w:t>robot.turn</w:t>
-      </w:r>
-      <w:proofErr w:type="gramEnd"/>
-      <w:r>
-        <w:rPr>
-          <w:rFonts w:ascii="Calibri" w:hAnsi="Calibri" w:cs="Times New Roman"/>
-        </w:rPr>
-        <w:t>(expectedDirection)</w:t>
+      <w:r>
+        <w:rPr>
+          <w:rFonts w:ascii="Calibri" w:hAnsi="Calibri" w:cs="Times New Roman"/>
+        </w:rPr>
+        <w:t>robot.turn(expectedDirection)</w:t>
       </w:r>
     </w:p>
     <w:p>
@@ -2382,21 +2337,7 @@
         <w:rPr>
           <w:rFonts w:ascii="Calibri" w:hAnsi="Calibri" w:cs="Times New Roman"/>
         </w:rPr>
-        <w:t xml:space="preserve">try </w:t>
-      </w:r>
-      <w:proofErr w:type="gramStart"/>
-      <w:r>
-        <w:rPr>
-          <w:rFonts w:ascii="Calibri" w:hAnsi="Calibri" w:cs="Times New Roman"/>
-        </w:rPr>
-        <w:t>robot.turn</w:t>
-      </w:r>
-      <w:proofErr w:type="gramEnd"/>
-      <w:r>
-        <w:rPr>
-          <w:rFonts w:ascii="Calibri" w:hAnsi="Calibri" w:cs="Times New Roman"/>
-        </w:rPr>
-        <w:t>(expectedDirection)</w:t>
+        <w:t>try robot.turn(expectedDirection)</w:t>
       </w:r>
     </w:p>
     <w:p>
@@ -2421,13 +2362,8 @@
           <w:numId w:val="3"/>
         </w:numPr>
       </w:pPr>
-      <w:proofErr w:type="gramStart"/>
-      <w:r>
-        <w:t>move(</w:t>
-      </w:r>
-      <w:proofErr w:type="gramEnd"/>
-      <w:r>
-        <w:t>)</w:t>
+      <w:r>
+        <w:t>move()</w:t>
       </w:r>
     </w:p>
     <w:p>
@@ -2847,7 +2783,6 @@
           <w:rFonts w:ascii="Calibri" w:hAnsi="Calibri" w:cs="Times New Roman"/>
         </w:rPr>
       </w:pPr>
-      <w:proofErr w:type="gramStart"/>
       <w:r>
         <w:rPr>
           <w:rFonts w:ascii="Calibri" w:hAnsi="Calibri" w:cs="Times New Roman"/>
@@ -2860,7 +2795,6 @@
         </w:rPr>
         <w:t>move</w:t>
       </w:r>
-      <w:proofErr w:type="gramEnd"/>
       <w:r>
         <w:rPr>
           <w:rFonts w:ascii="Calibri" w:hAnsi="Calibri" w:cs="Times New Roman"/>
@@ -3161,7 +3095,6 @@
           <w:rFonts w:ascii="Calibri" w:hAnsi="Calibri" w:cs="Times New Roman"/>
         </w:rPr>
       </w:pPr>
-      <w:proofErr w:type="gramStart"/>
       <w:r>
         <w:rPr>
           <w:rFonts w:ascii="Calibri" w:hAnsi="Calibri" w:cs="Times New Roman"/>
@@ -3174,7 +3107,6 @@
         </w:rPr>
         <w:t>move</w:t>
       </w:r>
-      <w:proofErr w:type="gramEnd"/>
       <w:r>
         <w:rPr>
           <w:rFonts w:ascii="Calibri" w:hAnsi="Calibri" w:cs="Times New Roman"/>
@@ -3419,16 +3351,11 @@
           <w:numId w:val="3"/>
         </w:numPr>
       </w:pPr>
-      <w:proofErr w:type="gramStart"/>
       <w:r>
         <w:t>shoot</w:t>
       </w:r>
       <w:r>
-        <w:t>(</w:t>
-      </w:r>
-      <w:proofErr w:type="gramEnd"/>
-      <w:r>
-        <w:t>int distance): Coordinate coor</w:t>
+        <w:t>(int distance): Coordinate coor</w:t>
       </w:r>
     </w:p>
     <w:p>
@@ -3774,19 +3701,11 @@
           <w:rFonts w:ascii="Calibri" w:hAnsi="Calibri" w:cs="Times New Roman"/>
         </w:rPr>
       </w:pPr>
-      <w:proofErr w:type="gramStart"/>
-      <w:r>
-        <w:rPr>
-          <w:rFonts w:ascii="Calibri" w:hAnsi="Calibri" w:cs="Times New Roman"/>
-        </w:rPr>
-        <w:t>robot.shoot</w:t>
-      </w:r>
-      <w:proofErr w:type="gramEnd"/>
-      <w:r>
-        <w:rPr>
-          <w:rFonts w:ascii="Calibri" w:hAnsi="Calibri" w:cs="Times New Roman"/>
-        </w:rPr>
-        <w:t>(0)</w:t>
+      <w:r>
+        <w:rPr>
+          <w:rFonts w:ascii="Calibri" w:hAnsi="Calibri" w:cs="Times New Roman"/>
+        </w:rPr>
+        <w:t>robot.shoot(0)</w:t>
       </w:r>
     </w:p>
     <w:p>
@@ -4050,19 +3969,11 @@
           <w:rFonts w:ascii="Calibri" w:hAnsi="Calibri" w:cs="Times New Roman"/>
         </w:rPr>
       </w:pPr>
-      <w:proofErr w:type="gramStart"/>
-      <w:r>
-        <w:rPr>
-          <w:rFonts w:ascii="Calibri" w:hAnsi="Calibri" w:cs="Times New Roman"/>
-        </w:rPr>
-        <w:t>robot.shoot</w:t>
-      </w:r>
-      <w:proofErr w:type="gramEnd"/>
-      <w:r>
-        <w:rPr>
-          <w:rFonts w:ascii="Calibri" w:hAnsi="Calibri" w:cs="Times New Roman"/>
-        </w:rPr>
-        <w:t>(2)</w:t>
+      <w:r>
+        <w:rPr>
+          <w:rFonts w:ascii="Calibri" w:hAnsi="Calibri" w:cs="Times New Roman"/>
+        </w:rPr>
+        <w:t>robot.shoot(2)</w:t>
       </w:r>
     </w:p>
     <w:p>
@@ -4227,21 +4138,7 @@
         <w:rPr>
           <w:rFonts w:ascii="Calibri" w:hAnsi="Calibri" w:cs="Times New Roman"/>
         </w:rPr>
-        <w:t xml:space="preserve">try </w:t>
-      </w:r>
-      <w:proofErr w:type="gramStart"/>
-      <w:r>
-        <w:rPr>
-          <w:rFonts w:ascii="Calibri" w:hAnsi="Calibri" w:cs="Times New Roman"/>
-        </w:rPr>
-        <w:t>robot.shoot</w:t>
-      </w:r>
-      <w:proofErr w:type="gramEnd"/>
-      <w:r>
-        <w:rPr>
-          <w:rFonts w:ascii="Calibri" w:hAnsi="Calibri" w:cs="Times New Roman"/>
-        </w:rPr>
-        <w:t>()</w:t>
+        <w:t>try robot.shoot()</w:t>
       </w:r>
     </w:p>
     <w:p>
@@ -4296,21 +4193,7 @@
         <w:rPr>
           <w:rFonts w:ascii="Calibri" w:hAnsi="Calibri" w:cs="Times New Roman"/>
         </w:rPr>
-        <w:t xml:space="preserve">try </w:t>
-      </w:r>
-      <w:proofErr w:type="gramStart"/>
-      <w:r>
-        <w:rPr>
-          <w:rFonts w:ascii="Calibri" w:hAnsi="Calibri" w:cs="Times New Roman"/>
-        </w:rPr>
-        <w:t>robot.shoot</w:t>
-      </w:r>
-      <w:proofErr w:type="gramEnd"/>
-      <w:r>
-        <w:rPr>
-          <w:rFonts w:ascii="Calibri" w:hAnsi="Calibri" w:cs="Times New Roman"/>
-        </w:rPr>
-        <w:t>()</w:t>
+        <w:t>try robot.shoot()</w:t>
       </w:r>
     </w:p>
     <w:p>
@@ -4335,13 +4218,8 @@
           <w:numId w:val="3"/>
         </w:numPr>
       </w:pPr>
-      <w:proofErr w:type="gramStart"/>
-      <w:r>
-        <w:t>demaged(</w:t>
-      </w:r>
-      <w:proofErr w:type="gramEnd"/>
-      <w:r>
-        <w:t>)</w:t>
+      <w:r>
+        <w:t>demaged()</w:t>
       </w:r>
     </w:p>
     <w:p>
@@ -4511,19 +4389,11 @@
           <w:rFonts w:ascii="Calibri" w:hAnsi="Calibri" w:cs="Times New Roman"/>
         </w:rPr>
       </w:pPr>
-      <w:proofErr w:type="gramStart"/>
-      <w:r>
-        <w:rPr>
-          <w:rFonts w:ascii="Calibri" w:hAnsi="Calibri" w:cs="Times New Roman"/>
-        </w:rPr>
-        <w:t>robot.healthPoint</w:t>
-      </w:r>
-      <w:proofErr w:type="gramEnd"/>
-      <w:r>
-        <w:rPr>
-          <w:rFonts w:ascii="Calibri" w:hAnsi="Calibri" w:cs="Times New Roman"/>
-        </w:rPr>
-        <w:t xml:space="preserve"> = 3</w:t>
+      <w:r>
+        <w:rPr>
+          <w:rFonts w:ascii="Calibri" w:hAnsi="Calibri" w:cs="Times New Roman"/>
+        </w:rPr>
+        <w:t>robot.healthPoint = 3</w:t>
       </w:r>
     </w:p>
     <w:p>
@@ -4571,19 +4441,11 @@
           <w:rFonts w:ascii="Calibri" w:hAnsi="Calibri" w:cs="Times New Roman"/>
         </w:rPr>
       </w:pPr>
-      <w:proofErr w:type="gramStart"/>
-      <w:r>
-        <w:rPr>
-          <w:rFonts w:ascii="Calibri" w:hAnsi="Calibri" w:cs="Times New Roman"/>
-        </w:rPr>
-        <w:t>robot.healthPoint</w:t>
-      </w:r>
-      <w:proofErr w:type="gramEnd"/>
-      <w:r>
-        <w:rPr>
-          <w:rFonts w:ascii="Calibri" w:hAnsi="Calibri" w:cs="Times New Roman"/>
-        </w:rPr>
-        <w:t xml:space="preserve"> = 1</w:t>
+      <w:r>
+        <w:rPr>
+          <w:rFonts w:ascii="Calibri" w:hAnsi="Calibri" w:cs="Times New Roman"/>
+        </w:rPr>
+        <w:t>robot.healthPoint = 1</w:t>
       </w:r>
     </w:p>
     <w:p>
@@ -4597,14 +4459,7 @@
         <w:rPr>
           <w:rFonts w:ascii="Calibri" w:hAnsi="Calibri" w:cs="Times New Roman"/>
         </w:rPr>
-        <w:t xml:space="preserve">actualValue = </w:t>
-      </w:r>
-      <w:proofErr w:type="gramStart"/>
-      <w:r>
-        <w:rPr>
-          <w:rFonts w:ascii="Calibri" w:hAnsi="Calibri" w:cs="Times New Roman"/>
-        </w:rPr>
-        <w:t>r</w:t>
+        <w:t>actualValue = r</w:t>
       </w:r>
       <w:r>
         <w:rPr>
@@ -4616,14 +4471,7 @@
         <w:rPr>
           <w:rFonts w:ascii="Calibri" w:hAnsi="Calibri" w:cs="Times New Roman"/>
         </w:rPr>
-        <w:t>damaged</w:t>
-      </w:r>
-      <w:proofErr w:type="gramEnd"/>
-      <w:r>
-        <w:rPr>
-          <w:rFonts w:ascii="Calibri" w:hAnsi="Calibri" w:cs="Times New Roman"/>
-        </w:rPr>
-        <w:t>(2)</w:t>
+        <w:t>damaged(2)</w:t>
       </w:r>
     </w:p>
     <w:p>
@@ -4705,19 +4553,11 @@
           <w:rFonts w:ascii="Calibri" w:hAnsi="Calibri" w:cs="Times New Roman"/>
         </w:rPr>
       </w:pPr>
-      <w:proofErr w:type="gramStart"/>
-      <w:r>
-        <w:rPr>
-          <w:rFonts w:ascii="Calibri" w:hAnsi="Calibri" w:cs="Times New Roman"/>
-        </w:rPr>
-        <w:t>robot.healthPoint</w:t>
-      </w:r>
-      <w:proofErr w:type="gramEnd"/>
-      <w:r>
-        <w:rPr>
-          <w:rFonts w:ascii="Calibri" w:hAnsi="Calibri" w:cs="Times New Roman"/>
-        </w:rPr>
-        <w:t xml:space="preserve"> = 1</w:t>
+      <w:r>
+        <w:rPr>
+          <w:rFonts w:ascii="Calibri" w:hAnsi="Calibri" w:cs="Times New Roman"/>
+        </w:rPr>
+        <w:t>robot.healthPoint = 1</w:t>
       </w:r>
     </w:p>
     <w:p>
@@ -4733,7 +4573,6 @@
         </w:rPr>
         <w:t xml:space="preserve">actualValue = </w:t>
       </w:r>
-      <w:proofErr w:type="gramStart"/>
       <w:r>
         <w:rPr>
           <w:rFonts w:ascii="Calibri" w:hAnsi="Calibri" w:cs="Times New Roman"/>
@@ -4750,14 +4589,7 @@
         <w:rPr>
           <w:rFonts w:ascii="Calibri" w:hAnsi="Calibri" w:cs="Times New Roman"/>
         </w:rPr>
-        <w:t>damaged</w:t>
-      </w:r>
-      <w:proofErr w:type="gramEnd"/>
-      <w:r>
-        <w:rPr>
-          <w:rFonts w:ascii="Calibri" w:hAnsi="Calibri" w:cs="Times New Roman"/>
-        </w:rPr>
-        <w:t>(2)</w:t>
+        <w:t>damaged(2)</w:t>
       </w:r>
     </w:p>
     <w:p>
@@ -4810,13 +4642,8 @@
           <w:numId w:val="3"/>
         </w:numPr>
       </w:pPr>
-      <w:proofErr w:type="gramStart"/>
-      <w:r>
-        <w:t>isDead(</w:t>
-      </w:r>
-      <w:proofErr w:type="gramEnd"/>
-      <w:r>
-        <w:t>): bool</w:t>
+      <w:r>
+        <w:t>isDead(): bool</w:t>
       </w:r>
     </w:p>
     <w:p>
@@ -5610,17 +5437,9 @@
           <w:ilvl w:val="3"/>
           <w:numId w:val="3"/>
         </w:numPr>
-        <w:rPr>
-          <w:rFonts w:hint="eastAsia"/>
-        </w:rPr>
-      </w:pPr>
-      <w:proofErr w:type="gramStart"/>
-      <w:r>
-        <w:t>getCurrentRobot(</w:t>
-      </w:r>
-      <w:proofErr w:type="gramEnd"/>
-      <w:r>
-        <w:t>): Robot</w:t>
+      </w:pPr>
+      <w:r>
+        <w:t>getCurrentRobot(): Robot</w:t>
       </w:r>
     </w:p>
     <w:p>
@@ -5832,15 +5651,7 @@
         <w:t>Test case 5: the player’s Snip</w:t>
       </w:r>
     </w:p>
-    <w:p>
-      <w:pPr>
-        <w:rPr>
-          <w:rFonts w:hint="eastAsia"/>
-        </w:rPr>
-      </w:pPr>
-      <w:bookmarkStart w:id="0" w:name="_GoBack"/>
-      <w:bookmarkEnd w:id="0"/>
-    </w:p>
+    <w:p/>
     <w:p/>
     <w:p>
       <w:pPr>
@@ -5850,13 +5661,8 @@
           <w:numId w:val="3"/>
         </w:numPr>
       </w:pPr>
-      <w:proofErr w:type="gramStart"/>
-      <w:r>
-        <w:t>goNextRobot(</w:t>
-      </w:r>
-      <w:proofErr w:type="gramEnd"/>
-      <w:r>
-        <w:t>): void</w:t>
+      <w:r>
+        <w:t>goNextRobot(): void</w:t>
       </w:r>
     </w:p>
     <w:p>
@@ -6059,13 +5865,8 @@
           <w:numId w:val="3"/>
         </w:numPr>
       </w:pPr>
-      <w:proofErr w:type="gramStart"/>
-      <w:r>
-        <w:t>Move(</w:t>
-      </w:r>
-      <w:proofErr w:type="gramEnd"/>
-      <w:r>
-        <w:t>): void</w:t>
+      <w:r>
+        <w:t>Move(): void</w:t>
       </w:r>
     </w:p>
     <w:p>
@@ -6493,19 +6294,11 @@
           <w:rFonts w:ascii="Calibri" w:hAnsi="Calibri" w:cs="Times New Roman"/>
         </w:rPr>
       </w:pPr>
-      <w:proofErr w:type="gramStart"/>
-      <w:r>
-        <w:rPr>
-          <w:rFonts w:ascii="Calibri" w:hAnsi="Calibri" w:cs="Times New Roman"/>
-        </w:rPr>
-        <w:t>player.getCurrentRobot</w:t>
-      </w:r>
-      <w:proofErr w:type="gramEnd"/>
-      <w:r>
-        <w:rPr>
-          <w:rFonts w:ascii="Calibri" w:hAnsi="Calibri" w:cs="Times New Roman"/>
-        </w:rPr>
-        <w:t>()</w:t>
+      <w:r>
+        <w:rPr>
+          <w:rFonts w:ascii="Calibri" w:hAnsi="Calibri" w:cs="Times New Roman"/>
+        </w:rPr>
+        <w:t>player.getCurrentRobot()</w:t>
       </w:r>
       <w:r>
         <w:rPr>
@@ -6818,20 +6611,12 @@
           <w:rFonts w:ascii="Calibri" w:hAnsi="Calibri" w:cs="Times New Roman"/>
         </w:rPr>
       </w:pPr>
-      <w:proofErr w:type="gramStart"/>
       <w:r>
         <w:rPr>
           <w:rFonts w:ascii="Calibri" w:hAnsi="Calibri" w:cs="Times New Roman"/>
         </w:rPr>
         <w:lastRenderedPageBreak/>
-        <w:t>player.getCurrentRobot</w:t>
-      </w:r>
-      <w:proofErr w:type="gramEnd"/>
-      <w:r>
-        <w:rPr>
-          <w:rFonts w:ascii="Calibri" w:hAnsi="Calibri" w:cs="Times New Roman"/>
-        </w:rPr>
-        <w:t>()</w:t>
+        <w:t>player.getCurrentRobot()</w:t>
       </w:r>
       <w:r>
         <w:rPr>
@@ -7089,13 +6874,8 @@
           <w:numId w:val="3"/>
         </w:numPr>
       </w:pPr>
-      <w:proofErr w:type="gramStart"/>
-      <w:r>
-        <w:t>Turn(</w:t>
-      </w:r>
-      <w:proofErr w:type="gramEnd"/>
-      <w:r>
-        <w:t>int direction): void</w:t>
+      <w:r>
+        <w:t>Turn(int direction): void</w:t>
       </w:r>
     </w:p>
     <w:p>
@@ -7160,19 +6940,11 @@
           <w:rFonts w:ascii="Calibri" w:hAnsi="Calibri" w:cs="Times New Roman"/>
         </w:rPr>
       </w:pPr>
-      <w:proofErr w:type="gramStart"/>
-      <w:r>
-        <w:rPr>
-          <w:rFonts w:ascii="Calibri" w:hAnsi="Calibri" w:cs="Times New Roman"/>
-        </w:rPr>
-        <w:t>player.getCurrentRobot</w:t>
-      </w:r>
-      <w:proofErr w:type="gramEnd"/>
-      <w:r>
-        <w:rPr>
-          <w:rFonts w:ascii="Calibri" w:hAnsi="Calibri" w:cs="Times New Roman"/>
-        </w:rPr>
-        <w:t>()</w:t>
+      <w:r>
+        <w:rPr>
+          <w:rFonts w:ascii="Calibri" w:hAnsi="Calibri" w:cs="Times New Roman"/>
+        </w:rPr>
+        <w:t>player.getCurrentRobot()</w:t>
       </w:r>
       <w:r>
         <w:rPr>
@@ -7194,19 +6966,11 @@
           <w:rFonts w:ascii="Calibri" w:hAnsi="Calibri" w:cs="Times New Roman"/>
         </w:rPr>
       </w:pPr>
-      <w:proofErr w:type="gramStart"/>
-      <w:r>
-        <w:rPr>
-          <w:rFonts w:ascii="Calibri" w:hAnsi="Calibri" w:cs="Times New Roman"/>
-        </w:rPr>
-        <w:t>player.getCurrentRobot</w:t>
-      </w:r>
-      <w:proofErr w:type="gramEnd"/>
-      <w:r>
-        <w:rPr>
-          <w:rFonts w:ascii="Calibri" w:hAnsi="Calibri" w:cs="Times New Roman"/>
-        </w:rPr>
-        <w:t>()</w:t>
+      <w:r>
+        <w:rPr>
+          <w:rFonts w:ascii="Calibri" w:hAnsi="Calibri" w:cs="Times New Roman"/>
+        </w:rPr>
+        <w:t>player.getCurrentRobot()</w:t>
       </w:r>
       <w:r>
         <w:rPr>
@@ -7250,21 +7014,7 @@
         <w:rPr>
           <w:rFonts w:ascii="Calibri" w:hAnsi="Calibri" w:cs="Times New Roman"/>
         </w:rPr>
-        <w:t xml:space="preserve">actualDirection = </w:t>
-      </w:r>
-      <w:proofErr w:type="gramStart"/>
-      <w:r>
-        <w:rPr>
-          <w:rFonts w:ascii="Calibri" w:hAnsi="Calibri" w:cs="Times New Roman"/>
-        </w:rPr>
-        <w:t>player.getCurrentRobot</w:t>
-      </w:r>
-      <w:proofErr w:type="gramEnd"/>
-      <w:r>
-        <w:rPr>
-          <w:rFonts w:ascii="Calibri" w:hAnsi="Calibri" w:cs="Times New Roman"/>
-        </w:rPr>
-        <w:t>()</w:t>
+        <w:t>actualDirection = player.getCurrentRobot()</w:t>
       </w:r>
       <w:r>
         <w:rPr>
@@ -7357,19 +7107,11 @@
           <w:rFonts w:ascii="Calibri" w:hAnsi="Calibri" w:cs="Times New Roman"/>
         </w:rPr>
       </w:pPr>
-      <w:proofErr w:type="gramStart"/>
-      <w:r>
-        <w:rPr>
-          <w:rFonts w:ascii="Calibri" w:hAnsi="Calibri" w:cs="Times New Roman"/>
-        </w:rPr>
-        <w:t>player.getCurrentRobot</w:t>
-      </w:r>
-      <w:proofErr w:type="gramEnd"/>
-      <w:r>
-        <w:rPr>
-          <w:rFonts w:ascii="Calibri" w:hAnsi="Calibri" w:cs="Times New Roman"/>
-        </w:rPr>
-        <w:t>().direction = 0</w:t>
+      <w:r>
+        <w:rPr>
+          <w:rFonts w:ascii="Calibri" w:hAnsi="Calibri" w:cs="Times New Roman"/>
+        </w:rPr>
+        <w:t>player.getCurrentRobot().direction = 0</w:t>
       </w:r>
     </w:p>
     <w:p>
@@ -7379,19 +7121,11 @@
           <w:rFonts w:ascii="Calibri" w:hAnsi="Calibri" w:cs="Times New Roman"/>
         </w:rPr>
       </w:pPr>
-      <w:proofErr w:type="gramStart"/>
-      <w:r>
-        <w:rPr>
-          <w:rFonts w:ascii="Calibri" w:hAnsi="Calibri" w:cs="Times New Roman"/>
-        </w:rPr>
-        <w:t>player.getCurrentRobot</w:t>
-      </w:r>
-      <w:proofErr w:type="gramEnd"/>
-      <w:r>
-        <w:rPr>
-          <w:rFonts w:ascii="Calibri" w:hAnsi="Calibri" w:cs="Times New Roman"/>
-        </w:rPr>
-        <w:t>().turn(expectedDirection)</w:t>
+      <w:r>
+        <w:rPr>
+          <w:rFonts w:ascii="Calibri" w:hAnsi="Calibri" w:cs="Times New Roman"/>
+        </w:rPr>
+        <w:t>player.getCurrentRobot().turn(expectedDirection)</w:t>
       </w:r>
     </w:p>
     <w:p>
@@ -7405,21 +7139,7 @@
         <w:rPr>
           <w:rFonts w:ascii="Calibri" w:hAnsi="Calibri" w:cs="Times New Roman"/>
         </w:rPr>
-        <w:t xml:space="preserve">actualDirection = </w:t>
-      </w:r>
-      <w:proofErr w:type="gramStart"/>
-      <w:r>
-        <w:rPr>
-          <w:rFonts w:ascii="Calibri" w:hAnsi="Calibri" w:cs="Times New Roman"/>
-        </w:rPr>
-        <w:t>player.getCurrentRobot</w:t>
-      </w:r>
-      <w:proofErr w:type="gramEnd"/>
-      <w:r>
-        <w:rPr>
-          <w:rFonts w:ascii="Calibri" w:hAnsi="Calibri" w:cs="Times New Roman"/>
-        </w:rPr>
-        <w:t>().direction</w:t>
+        <w:t>actualDirection = player.getCurrentRobot().direction</w:t>
       </w:r>
     </w:p>
     <w:p>
@@ -7487,19 +7207,11 @@
         </w:rPr>
         <w:t xml:space="preserve">try </w:t>
       </w:r>
-      <w:proofErr w:type="gramStart"/>
-      <w:r>
-        <w:rPr>
-          <w:rFonts w:ascii="Calibri" w:hAnsi="Calibri" w:cs="Times New Roman"/>
-        </w:rPr>
-        <w:t>player.getCurrentRobot</w:t>
-      </w:r>
-      <w:proofErr w:type="gramEnd"/>
-      <w:r>
-        <w:rPr>
-          <w:rFonts w:ascii="Calibri" w:hAnsi="Calibri" w:cs="Times New Roman"/>
-        </w:rPr>
-        <w:t>()</w:t>
+      <w:r>
+        <w:rPr>
+          <w:rFonts w:ascii="Calibri" w:hAnsi="Calibri" w:cs="Times New Roman"/>
+        </w:rPr>
+        <w:t>player.getCurrentRobot()</w:t>
       </w:r>
       <w:r>
         <w:rPr>
@@ -7573,19 +7285,11 @@
         </w:rPr>
         <w:t xml:space="preserve">try </w:t>
       </w:r>
-      <w:proofErr w:type="gramStart"/>
-      <w:r>
-        <w:rPr>
-          <w:rFonts w:ascii="Calibri" w:hAnsi="Calibri" w:cs="Times New Roman"/>
-        </w:rPr>
-        <w:t>player.getCurrentRobot</w:t>
-      </w:r>
-      <w:proofErr w:type="gramEnd"/>
-      <w:r>
-        <w:rPr>
-          <w:rFonts w:ascii="Calibri" w:hAnsi="Calibri" w:cs="Times New Roman"/>
-        </w:rPr>
-        <w:t>()</w:t>
+      <w:r>
+        <w:rPr>
+          <w:rFonts w:ascii="Calibri" w:hAnsi="Calibri" w:cs="Times New Roman"/>
+        </w:rPr>
+        <w:t>player.getCurrentRobot()</w:t>
       </w:r>
       <w:r>
         <w:rPr>
@@ -7617,13 +7321,8 @@
           <w:numId w:val="3"/>
         </w:numPr>
       </w:pPr>
-      <w:proofErr w:type="gramStart"/>
-      <w:r>
-        <w:t>Shoot(</w:t>
-      </w:r>
-      <w:proofErr w:type="gramEnd"/>
-      <w:r>
-        <w:t>Coordinate coor): void</w:t>
+      <w:r>
+        <w:t>Shoot(Coordinate coor): void</w:t>
       </w:r>
     </w:p>
     <w:p>
@@ -7962,19 +7661,11 @@
           <w:rFonts w:ascii="Calibri" w:hAnsi="Calibri" w:cs="Times New Roman"/>
         </w:rPr>
       </w:pPr>
-      <w:proofErr w:type="gramStart"/>
-      <w:r>
-        <w:rPr>
-          <w:rFonts w:ascii="Calibri" w:hAnsi="Calibri" w:cs="Times New Roman"/>
-        </w:rPr>
-        <w:t>robot.shoot</w:t>
-      </w:r>
-      <w:proofErr w:type="gramEnd"/>
-      <w:r>
-        <w:rPr>
-          <w:rFonts w:ascii="Calibri" w:hAnsi="Calibri" w:cs="Times New Roman"/>
-        </w:rPr>
-        <w:t>(0)</w:t>
+      <w:r>
+        <w:rPr>
+          <w:rFonts w:ascii="Calibri" w:hAnsi="Calibri" w:cs="Times New Roman"/>
+        </w:rPr>
+        <w:t>robot.shoot(0)</w:t>
       </w:r>
     </w:p>
     <w:p>
@@ -8225,19 +7916,11 @@
           <w:rFonts w:ascii="Calibri" w:hAnsi="Calibri" w:cs="Times New Roman"/>
         </w:rPr>
       </w:pPr>
-      <w:proofErr w:type="gramStart"/>
-      <w:r>
-        <w:rPr>
-          <w:rFonts w:ascii="Calibri" w:hAnsi="Calibri" w:cs="Times New Roman"/>
-        </w:rPr>
-        <w:t>robot.shoot</w:t>
-      </w:r>
-      <w:proofErr w:type="gramEnd"/>
-      <w:r>
-        <w:rPr>
-          <w:rFonts w:ascii="Calibri" w:hAnsi="Calibri" w:cs="Times New Roman"/>
-        </w:rPr>
-        <w:t>(2)</w:t>
+      <w:r>
+        <w:rPr>
+          <w:rFonts w:ascii="Calibri" w:hAnsi="Calibri" w:cs="Times New Roman"/>
+        </w:rPr>
+        <w:t>robot.shoot(2)</w:t>
       </w:r>
     </w:p>
     <w:p>
@@ -8402,21 +8085,7 @@
         <w:rPr>
           <w:rFonts w:ascii="Calibri" w:hAnsi="Calibri" w:cs="Times New Roman"/>
         </w:rPr>
-        <w:t xml:space="preserve">try </w:t>
-      </w:r>
-      <w:proofErr w:type="gramStart"/>
-      <w:r>
-        <w:rPr>
-          <w:rFonts w:ascii="Calibri" w:hAnsi="Calibri" w:cs="Times New Roman"/>
-        </w:rPr>
-        <w:t>robot.shoot</w:t>
-      </w:r>
-      <w:proofErr w:type="gramEnd"/>
-      <w:r>
-        <w:rPr>
-          <w:rFonts w:ascii="Calibri" w:hAnsi="Calibri" w:cs="Times New Roman"/>
-        </w:rPr>
-        <w:t>()</w:t>
+        <w:t>try robot.shoot()</w:t>
       </w:r>
     </w:p>
     <w:p>
@@ -8471,21 +8140,7 @@
         <w:rPr>
           <w:rFonts w:ascii="Calibri" w:hAnsi="Calibri" w:cs="Times New Roman"/>
         </w:rPr>
-        <w:t xml:space="preserve">try </w:t>
-      </w:r>
-      <w:proofErr w:type="gramStart"/>
-      <w:r>
-        <w:rPr>
-          <w:rFonts w:ascii="Calibri" w:hAnsi="Calibri" w:cs="Times New Roman"/>
-        </w:rPr>
-        <w:t>robot.shoot</w:t>
-      </w:r>
-      <w:proofErr w:type="gramEnd"/>
-      <w:r>
-        <w:rPr>
-          <w:rFonts w:ascii="Calibri" w:hAnsi="Calibri" w:cs="Times New Roman"/>
-        </w:rPr>
-        <w:t>()</w:t>
+        <w:t>try robot.shoot()</w:t>
       </w:r>
     </w:p>
     <w:p>
@@ -8518,7 +8173,7 @@
         </w:numPr>
       </w:pPr>
       <w:r>
-        <w:t>Functional test </w:t>
+        <w:t>Functional tests</w:t>
       </w:r>
     </w:p>
     <w:p>
@@ -9483,6 +9138,92 @@
     </w:p>
     <w:p>
       <w:pPr>
+        <w:pStyle w:val="Heading2"/>
+        <w:numPr>
+          <w:ilvl w:val="1"/>
+          <w:numId w:val="3"/>
+        </w:numPr>
+      </w:pPr>
+      <w:r>
+        <w:t>Unit Tests</w:t>
+      </w:r>
+    </w:p>
+    <w:p>
+      <w:pPr>
+        <w:pStyle w:val="Heading3"/>
+        <w:numPr>
+          <w:ilvl w:val="2"/>
+          <w:numId w:val="3"/>
+        </w:numPr>
+      </w:pPr>
+      <w:r>
+        <w:t>Class Game</w:t>
+      </w:r>
+    </w:p>
+    <w:p>
+      <w:pPr>
+        <w:pStyle w:val="Heading4"/>
+        <w:numPr>
+          <w:ilvl w:val="3"/>
+          <w:numId w:val="3"/>
+        </w:numPr>
+      </w:pPr>
+      <w:r>
+        <w:t>setPlayerPositions():void</w:t>
+      </w:r>
+    </w:p>
+    <w:p>
+      <w:pPr>
+        <w:pStyle w:val="Heading4"/>
+        <w:numPr>
+          <w:ilvl w:val="3"/>
+          <w:numId w:val="3"/>
+        </w:numPr>
+      </w:pPr>
+      <w:r>
+        <w:t>goNextPlayer():void</w:t>
+      </w:r>
+    </w:p>
+    <w:p>
+      <w:pPr>
+        <w:pStyle w:val="Heading4"/>
+        <w:numPr>
+          <w:ilvl w:val="3"/>
+          <w:numId w:val="3"/>
+        </w:numPr>
+      </w:pPr>
+      <w:r>
+        <w:t>runPlay():void</w:t>
+      </w:r>
+    </w:p>
+    <w:p>
+      <w:pPr>
+        <w:pStyle w:val="Heading4"/>
+        <w:numPr>
+          <w:ilvl w:val="3"/>
+          <w:numId w:val="3"/>
+        </w:numPr>
+      </w:pPr>
+      <w:r>
+        <w:t>updateGame():void</w:t>
+      </w:r>
+      <w:bookmarkStart w:id="0" w:name="_GoBack"/>
+      <w:bookmarkEnd w:id="0"/>
+    </w:p>
+    <w:p>
+      <w:pPr>
+        <w:pStyle w:val="Heading2"/>
+        <w:numPr>
+          <w:ilvl w:val="1"/>
+          <w:numId w:val="3"/>
+        </w:numPr>
+      </w:pPr>
+      <w:r>
+        <w:t>Functional Tests</w:t>
+      </w:r>
+    </w:p>
+    <w:p>
+      <w:pPr>
         <w:pStyle w:val="Heading1"/>
         <w:numPr>
           <w:ilvl w:val="0"/>
@@ -9562,13 +9303,8 @@
       </w:r>
     </w:p>
     <w:p>
-      <w:proofErr w:type="gramStart"/>
-      <w:r>
-        <w:t>method(</w:t>
-      </w:r>
-      <w:proofErr w:type="gramEnd"/>
-      <w:r>
-        <w:t>)</w:t>
+      <w:r>
+        <w:t>method()</w:t>
       </w:r>
     </w:p>
     <w:p>
@@ -9605,6 +9341,7 @@
     <w:p/>
     <w:p>
       <w:r>
+        <w:lastRenderedPageBreak/>
         <w:t>Functional test</w:t>
       </w:r>
     </w:p>
@@ -9625,7 +9362,7 @@
 </file>
 
 <file path=word/endnotes.xml><?xml version="1.0" encoding="utf-8"?>
-<w:endnotes xmlns:wpc="http://schemas.microsoft.com/office/word/2010/wordprocessingCanvas" xmlns:mo="http://schemas.microsoft.com/office/mac/office/2008/main" xmlns:mc="http://schemas.openxmlformats.org/markup-compatibility/2006" xmlns:mv="urn:schemas-microsoft-com:mac:vml" xmlns:o="urn:schemas-microsoft-com:office:office" xmlns:r="http://schemas.openxmlformats.org/officeDocument/2006/relationships" xmlns:m="http://schemas.openxmlformats.org/officeDocument/2006/math" xmlns:v="urn:schemas-microsoft-com:vml" xmlns:wp14="http://schemas.microsoft.com/office/word/2010/wordprocessingDrawing" xmlns:wp="http://schemas.openxmlformats.org/drawingml/2006/wordprocessingDrawing" xmlns:w10="urn:schemas-microsoft-com:office:word" xmlns:w="http://schemas.openxmlformats.org/wordprocessingml/2006/main" xmlns:w14="http://schemas.microsoft.com/office/word/2010/wordml" xmlns:w15="http://schemas.microsoft.com/office/word/2012/wordml" xmlns:wpg="http://schemas.microsoft.com/office/word/2010/wordprocessingGroup" xmlns:wpi="http://schemas.microsoft.com/office/word/2010/wordprocessingInk" xmlns:wne="http://schemas.microsoft.com/office/word/2006/wordml" xmlns:wps="http://schemas.microsoft.com/office/word/2010/wordprocessingShape" mc:Ignorable="w14 w15 wp14">
+<w:endnotes xmlns:wpc="http://schemas.microsoft.com/office/word/2010/wordprocessingCanvas" xmlns:cx="http://schemas.microsoft.com/office/drawing/2014/chartex" xmlns:cx1="http://schemas.microsoft.com/office/drawing/2015/9/8/chartex" xmlns:cx2="http://schemas.microsoft.com/office/drawing/2015/10/21/chartex" xmlns:cx3="http://schemas.microsoft.com/office/drawing/2016/5/9/chartex" xmlns:cx4="http://schemas.microsoft.com/office/drawing/2016/5/10/chartex" xmlns:cx5="http://schemas.microsoft.com/office/drawing/2016/5/11/chartex" xmlns:mc="http://schemas.openxmlformats.org/markup-compatibility/2006" xmlns:o="urn:schemas-microsoft-com:office:office" xmlns:r="http://schemas.openxmlformats.org/officeDocument/2006/relationships" xmlns:m="http://schemas.openxmlformats.org/officeDocument/2006/math" xmlns:v="urn:schemas-microsoft-com:vml" xmlns:wp14="http://schemas.microsoft.com/office/word/2010/wordprocessingDrawing" xmlns:wp="http://schemas.openxmlformats.org/drawingml/2006/wordprocessingDrawing" xmlns:w10="urn:schemas-microsoft-com:office:word" xmlns:w="http://schemas.openxmlformats.org/wordprocessingml/2006/main" xmlns:w14="http://schemas.microsoft.com/office/word/2010/wordml" xmlns:w15="http://schemas.microsoft.com/office/word/2012/wordml" xmlns:w16se="http://schemas.microsoft.com/office/word/2015/wordml/symex" xmlns:wpg="http://schemas.microsoft.com/office/word/2010/wordprocessingGroup" xmlns:wpi="http://schemas.microsoft.com/office/word/2010/wordprocessingInk" xmlns:wne="http://schemas.microsoft.com/office/word/2006/wordml" xmlns:wps="http://schemas.microsoft.com/office/word/2010/wordprocessingShape" mc:Ignorable="w14 w15 w16se wp14">
   <w:endnote w:type="separator" w:id="-1">
     <w:p>
       <w:r>
@@ -9644,7 +9381,7 @@
 </file>
 
 <file path=word/footnotes.xml><?xml version="1.0" encoding="utf-8"?>
-<w:footnotes xmlns:wpc="http://schemas.microsoft.com/office/word/2010/wordprocessingCanvas" xmlns:mo="http://schemas.microsoft.com/office/mac/office/2008/main" xmlns:mc="http://schemas.openxmlformats.org/markup-compatibility/2006" xmlns:mv="urn:schemas-microsoft-com:mac:vml" xmlns:o="urn:schemas-microsoft-com:office:office" xmlns:r="http://schemas.openxmlformats.org/officeDocument/2006/relationships" xmlns:m="http://schemas.openxmlformats.org/officeDocument/2006/math" xmlns:v="urn:schemas-microsoft-com:vml" xmlns:wp14="http://schemas.microsoft.com/office/word/2010/wordprocessingDrawing" xmlns:wp="http://schemas.openxmlformats.org/drawingml/2006/wordprocessingDrawing" xmlns:w10="urn:schemas-microsoft-com:office:word" xmlns:w="http://schemas.openxmlformats.org/wordprocessingml/2006/main" xmlns:w14="http://schemas.microsoft.com/office/word/2010/wordml" xmlns:w15="http://schemas.microsoft.com/office/word/2012/wordml" xmlns:wpg="http://schemas.microsoft.com/office/word/2010/wordprocessingGroup" xmlns:wpi="http://schemas.microsoft.com/office/word/2010/wordprocessingInk" xmlns:wne="http://schemas.microsoft.com/office/word/2006/wordml" xmlns:wps="http://schemas.microsoft.com/office/word/2010/wordprocessingShape" mc:Ignorable="w14 w15 wp14">
+<w:footnotes xmlns:wpc="http://schemas.microsoft.com/office/word/2010/wordprocessingCanvas" xmlns:cx="http://schemas.microsoft.com/office/drawing/2014/chartex" xmlns:cx1="http://schemas.microsoft.com/office/drawing/2015/9/8/chartex" xmlns:cx2="http://schemas.microsoft.com/office/drawing/2015/10/21/chartex" xmlns:cx3="http://schemas.microsoft.com/office/drawing/2016/5/9/chartex" xmlns:cx4="http://schemas.microsoft.com/office/drawing/2016/5/10/chartex" xmlns:cx5="http://schemas.microsoft.com/office/drawing/2016/5/11/chartex" xmlns:mc="http://schemas.openxmlformats.org/markup-compatibility/2006" xmlns:o="urn:schemas-microsoft-com:office:office" xmlns:r="http://schemas.openxmlformats.org/officeDocument/2006/relationships" xmlns:m="http://schemas.openxmlformats.org/officeDocument/2006/math" xmlns:v="urn:schemas-microsoft-com:vml" xmlns:wp14="http://schemas.microsoft.com/office/word/2010/wordprocessingDrawing" xmlns:wp="http://schemas.openxmlformats.org/drawingml/2006/wordprocessingDrawing" xmlns:w10="urn:schemas-microsoft-com:office:word" xmlns:w="http://schemas.openxmlformats.org/wordprocessingml/2006/main" xmlns:w14="http://schemas.microsoft.com/office/word/2010/wordml" xmlns:w15="http://schemas.microsoft.com/office/word/2012/wordml" xmlns:w16se="http://schemas.microsoft.com/office/word/2015/wordml/symex" xmlns:wpg="http://schemas.microsoft.com/office/word/2010/wordprocessingGroup" xmlns:wpi="http://schemas.microsoft.com/office/word/2010/wordprocessingInk" xmlns:wne="http://schemas.microsoft.com/office/word/2006/wordml" xmlns:wps="http://schemas.microsoft.com/office/word/2010/wordprocessingShape" mc:Ignorable="w14 w15 w16se wp14">
   <w:footnote w:type="separator" w:id="-1">
     <w:p>
       <w:r>
@@ -9663,8 +9400,8 @@
 </file>
 
 <file path=word/numbering.xml><?xml version="1.0" encoding="utf-8"?>
-<w:numbering xmlns:wpc="http://schemas.microsoft.com/office/word/2010/wordprocessingCanvas" xmlns:mo="http://schemas.microsoft.com/office/mac/office/2008/main" xmlns:mc="http://schemas.openxmlformats.org/markup-compatibility/2006" xmlns:mv="urn:schemas-microsoft-com:mac:vml" xmlns:o="urn:schemas-microsoft-com:office:office" xmlns:r="http://schemas.openxmlformats.org/officeDocument/2006/relationships" xmlns:m="http://schemas.openxmlformats.org/officeDocument/2006/math" xmlns:v="urn:schemas-microsoft-com:vml" xmlns:wp14="http://schemas.microsoft.com/office/word/2010/wordprocessingDrawing" xmlns:wp="http://schemas.openxmlformats.org/drawingml/2006/wordprocessingDrawing" xmlns:w10="urn:schemas-microsoft-com:office:word" xmlns:w="http://schemas.openxmlformats.org/wordprocessingml/2006/main" xmlns:w14="http://schemas.microsoft.com/office/word/2010/wordml" xmlns:w15="http://schemas.microsoft.com/office/word/2012/wordml" xmlns:wpg="http://schemas.microsoft.com/office/word/2010/wordprocessingGroup" xmlns:wpi="http://schemas.microsoft.com/office/word/2010/wordprocessingInk" xmlns:wne="http://schemas.microsoft.com/office/word/2006/wordml" xmlns:wps="http://schemas.microsoft.com/office/word/2010/wordprocessingShape" mc:Ignorable="w14 w15 wp14">
-  <w:abstractNum w:abstractNumId="0">
+<w:numbering xmlns:wpc="http://schemas.microsoft.com/office/word/2010/wordprocessingCanvas" xmlns:cx="http://schemas.microsoft.com/office/drawing/2014/chartex" xmlns:cx1="http://schemas.microsoft.com/office/drawing/2015/9/8/chartex" xmlns:cx2="http://schemas.microsoft.com/office/drawing/2015/10/21/chartex" xmlns:cx3="http://schemas.microsoft.com/office/drawing/2016/5/9/chartex" xmlns:cx4="http://schemas.microsoft.com/office/drawing/2016/5/10/chartex" xmlns:cx5="http://schemas.microsoft.com/office/drawing/2016/5/11/chartex" xmlns:mc="http://schemas.openxmlformats.org/markup-compatibility/2006" xmlns:o="urn:schemas-microsoft-com:office:office" xmlns:r="http://schemas.openxmlformats.org/officeDocument/2006/relationships" xmlns:m="http://schemas.openxmlformats.org/officeDocument/2006/math" xmlns:v="urn:schemas-microsoft-com:vml" xmlns:wp14="http://schemas.microsoft.com/office/word/2010/wordprocessingDrawing" xmlns:wp="http://schemas.openxmlformats.org/drawingml/2006/wordprocessingDrawing" xmlns:w10="urn:schemas-microsoft-com:office:word" xmlns:w="http://schemas.openxmlformats.org/wordprocessingml/2006/main" xmlns:w14="http://schemas.microsoft.com/office/word/2010/wordml" xmlns:w15="http://schemas.microsoft.com/office/word/2012/wordml" xmlns:w16se="http://schemas.microsoft.com/office/word/2015/wordml/symex" xmlns:wpg="http://schemas.microsoft.com/office/word/2010/wordprocessingGroup" xmlns:wpi="http://schemas.microsoft.com/office/word/2010/wordprocessingInk" xmlns:wne="http://schemas.microsoft.com/office/word/2006/wordml" xmlns:wps="http://schemas.microsoft.com/office/word/2010/wordprocessingShape" mc:Ignorable="w14 w15 w16se wp14">
+  <w:abstractNum w:abstractNumId="0" w15:restartNumberingAfterBreak="0">
     <w:nsid w:val="058D100C"/>
     <w:multiLevelType w:val="multilevel"/>
     <w:tmpl w:val="F1587632"/>
@@ -9785,7 +9522,7 @@
       </w:rPr>
     </w:lvl>
   </w:abstractNum>
-  <w:abstractNum w:abstractNumId="1">
+  <w:abstractNum w:abstractNumId="1" w15:restartNumberingAfterBreak="0">
     <w:nsid w:val="1C1F064D"/>
     <w:multiLevelType w:val="multilevel"/>
     <w:tmpl w:val="E602674C"/>
@@ -9898,7 +9635,7 @@
       </w:rPr>
     </w:lvl>
   </w:abstractNum>
-  <w:abstractNum w:abstractNumId="2">
+  <w:abstractNum w:abstractNumId="2" w15:restartNumberingAfterBreak="0">
     <w:nsid w:val="1F7632B9"/>
     <w:multiLevelType w:val="multilevel"/>
     <w:tmpl w:val="4FF863F6"/>
@@ -10011,7 +9748,7 @@
       </w:rPr>
     </w:lvl>
   </w:abstractNum>
-  <w:abstractNum w:abstractNumId="3">
+  <w:abstractNum w:abstractNumId="3" w15:restartNumberingAfterBreak="0">
     <w:nsid w:val="23D13B9D"/>
     <w:multiLevelType w:val="multilevel"/>
     <w:tmpl w:val="9CA29C5A"/>
@@ -10132,7 +9869,7 @@
       </w:rPr>
     </w:lvl>
   </w:abstractNum>
-  <w:abstractNum w:abstractNumId="4">
+  <w:abstractNum w:abstractNumId="4" w15:restartNumberingAfterBreak="0">
     <w:nsid w:val="2D6E0118"/>
     <w:multiLevelType w:val="hybridMultilevel"/>
     <w:tmpl w:val="6852873C"/>
@@ -10245,7 +9982,7 @@
       </w:rPr>
     </w:lvl>
   </w:abstractNum>
-  <w:abstractNum w:abstractNumId="5">
+  <w:abstractNum w:abstractNumId="5" w15:restartNumberingAfterBreak="0">
     <w:nsid w:val="3808375D"/>
     <w:multiLevelType w:val="hybridMultilevel"/>
     <w:tmpl w:val="4E44D616"/>
@@ -10358,7 +10095,7 @@
       </w:rPr>
     </w:lvl>
   </w:abstractNum>
-  <w:abstractNum w:abstractNumId="6">
+  <w:abstractNum w:abstractNumId="6" w15:restartNumberingAfterBreak="0">
     <w:nsid w:val="547F522C"/>
     <w:multiLevelType w:val="multilevel"/>
     <w:tmpl w:val="5A921322"/>
@@ -10507,7 +10244,7 @@
       </w:rPr>
     </w:lvl>
   </w:abstractNum>
-  <w:abstractNum w:abstractNumId="7">
+  <w:abstractNum w:abstractNumId="7" w15:restartNumberingAfterBreak="0">
     <w:nsid w:val="65460BB5"/>
     <w:multiLevelType w:val="multilevel"/>
     <w:tmpl w:val="B61AAA1E"/>
@@ -10656,7 +10393,7 @@
       </w:rPr>
     </w:lvl>
   </w:abstractNum>
-  <w:abstractNum w:abstractNumId="8">
+  <w:abstractNum w:abstractNumId="8" w15:restartNumberingAfterBreak="0">
     <w:nsid w:val="67020902"/>
     <w:multiLevelType w:val="multilevel"/>
     <w:tmpl w:val="95F07F1E"/>
@@ -10805,7 +10542,7 @@
       </w:rPr>
     </w:lvl>
   </w:abstractNum>
-  <w:abstractNum w:abstractNumId="9">
+  <w:abstractNum w:abstractNumId="9" w15:restartNumberingAfterBreak="0">
     <w:nsid w:val="6A620149"/>
     <w:multiLevelType w:val="multilevel"/>
     <w:tmpl w:val="F55EAC24"/>
@@ -10918,7 +10655,7 @@
       </w:rPr>
     </w:lvl>
   </w:abstractNum>
-  <w:abstractNum w:abstractNumId="10">
+  <w:abstractNum w:abstractNumId="10" w15:restartNumberingAfterBreak="0">
     <w:nsid w:val="79BE3416"/>
     <w:multiLevelType w:val="hybridMultilevel"/>
     <w:tmpl w:val="3EE2CC4C"/>
@@ -11007,7 +10744,7 @@
       </w:pPr>
     </w:lvl>
   </w:abstractNum>
-  <w:abstractNum w:abstractNumId="11">
+  <w:abstractNum w:abstractNumId="11" w15:restartNumberingAfterBreak="0">
     <w:nsid w:val="7B3862CE"/>
     <w:multiLevelType w:val="hybridMultilevel"/>
     <w:tmpl w:val="71D80C6E"/>
@@ -11177,7 +10914,7 @@
 </file>
 
 <file path=word/styles.xml><?xml version="1.0" encoding="utf-8"?>
-<w:styles xmlns:mc="http://schemas.openxmlformats.org/markup-compatibility/2006" xmlns:r="http://schemas.openxmlformats.org/officeDocument/2006/relationships" xmlns:w="http://schemas.openxmlformats.org/wordprocessingml/2006/main" xmlns:w14="http://schemas.microsoft.com/office/word/2010/wordml" xmlns:w15="http://schemas.microsoft.com/office/word/2012/wordml" mc:Ignorable="w14 w15">
+<w:styles xmlns:mc="http://schemas.openxmlformats.org/markup-compatibility/2006" xmlns:r="http://schemas.openxmlformats.org/officeDocument/2006/relationships" xmlns:w="http://schemas.openxmlformats.org/wordprocessingml/2006/main" xmlns:w14="http://schemas.microsoft.com/office/word/2010/wordml" xmlns:w15="http://schemas.microsoft.com/office/word/2012/wordml" xmlns:w16se="http://schemas.microsoft.com/office/word/2015/wordml/symex" mc:Ignorable="w14 w15 w16se">
   <w:docDefaults>
     <w:rPrDefault>
       <w:rPr>
@@ -11189,7 +10926,7 @@
     </w:rPrDefault>
     <w:pPrDefault/>
   </w:docDefaults>
-  <w:latentStyles w:defLockedState="0" w:defUIPriority="99" w:defSemiHidden="0" w:defUnhideWhenUsed="0" w:defQFormat="0" w:count="382">
+  <w:latentStyles w:defLockedState="0" w:defUIPriority="99" w:defSemiHidden="0" w:defUnhideWhenUsed="0" w:defQFormat="0" w:count="374">
     <w:lsdException w:name="Normal" w:uiPriority="0" w:qFormat="1"/>
     <w:lsdException w:name="heading 1" w:uiPriority="9" w:qFormat="1"/>
     <w:lsdException w:name="heading 2" w:semiHidden="1" w:uiPriority="9" w:unhideWhenUsed="1" w:qFormat="1"/>
@@ -11690,7 +11427,6 @@
       <w:szCs w:val="22"/>
     </w:rPr>
     <w:tblPr>
-      <w:tblInd w:w="0" w:type="dxa"/>
       <w:tblBorders>
         <w:top w:val="single" w:sz="4" w:space="0" w:color="auto"/>
         <w:left w:val="single" w:sz="4" w:space="0" w:color="auto"/>
@@ -11699,12 +11435,6 @@
         <w:insideH w:val="single" w:sz="4" w:space="0" w:color="auto"/>
         <w:insideV w:val="single" w:sz="4" w:space="0" w:color="auto"/>
       </w:tblBorders>
-      <w:tblCellMar>
-        <w:top w:w="0" w:type="dxa"/>
-        <w:left w:w="108" w:type="dxa"/>
-        <w:bottom w:w="0" w:type="dxa"/>
-        <w:right w:w="108" w:type="dxa"/>
-      </w:tblCellMar>
     </w:tblPr>
   </w:style>
   <w:style w:type="paragraph" w:styleId="Header">

</xml_diff>

<commit_message>
modify unit test for getCurrentRobot() method in Player class
</commit_message>
<xml_diff>
--- a/doc/TestingPlan.docx
+++ b/doc/TestingPlan.docx
@@ -1,6 +1,6 @@
 
 <file path=word/document.xml><?xml version="1.0" encoding="utf-8"?>
-<w:document xmlns:wpc="http://schemas.microsoft.com/office/word/2010/wordprocessingCanvas" xmlns:cx="http://schemas.microsoft.com/office/drawing/2014/chartex" xmlns:cx1="http://schemas.microsoft.com/office/drawing/2015/9/8/chartex" xmlns:cx2="http://schemas.microsoft.com/office/drawing/2015/10/21/chartex" xmlns:cx3="http://schemas.microsoft.com/office/drawing/2016/5/9/chartex" xmlns:cx4="http://schemas.microsoft.com/office/drawing/2016/5/10/chartex" xmlns:cx5="http://schemas.microsoft.com/office/drawing/2016/5/11/chartex" xmlns:mc="http://schemas.openxmlformats.org/markup-compatibility/2006" xmlns:o="urn:schemas-microsoft-com:office:office" xmlns:r="http://schemas.openxmlformats.org/officeDocument/2006/relationships" xmlns:m="http://schemas.openxmlformats.org/officeDocument/2006/math" xmlns:v="urn:schemas-microsoft-com:vml" xmlns:wp14="http://schemas.microsoft.com/office/word/2010/wordprocessingDrawing" xmlns:wp="http://schemas.openxmlformats.org/drawingml/2006/wordprocessingDrawing" xmlns:w10="urn:schemas-microsoft-com:office:word" xmlns:w="http://schemas.openxmlformats.org/wordprocessingml/2006/main" xmlns:w14="http://schemas.microsoft.com/office/word/2010/wordml" xmlns:w15="http://schemas.microsoft.com/office/word/2012/wordml" xmlns:w16se="http://schemas.microsoft.com/office/word/2015/wordml/symex" xmlns:wpg="http://schemas.microsoft.com/office/word/2010/wordprocessingGroup" xmlns:wpi="http://schemas.microsoft.com/office/word/2010/wordprocessingInk" xmlns:wne="http://schemas.microsoft.com/office/word/2006/wordml" xmlns:wps="http://schemas.microsoft.com/office/word/2010/wordprocessingShape" mc:Ignorable="w14 w15 w16se wp14">
+<w:document xmlns:wpc="http://schemas.microsoft.com/office/word/2010/wordprocessingCanvas" xmlns:mo="http://schemas.microsoft.com/office/mac/office/2008/main" xmlns:mc="http://schemas.openxmlformats.org/markup-compatibility/2006" xmlns:mv="urn:schemas-microsoft-com:mac:vml" xmlns:o="urn:schemas-microsoft-com:office:office" xmlns:r="http://schemas.openxmlformats.org/officeDocument/2006/relationships" xmlns:m="http://schemas.openxmlformats.org/officeDocument/2006/math" xmlns:v="urn:schemas-microsoft-com:vml" xmlns:wp14="http://schemas.microsoft.com/office/word/2010/wordprocessingDrawing" xmlns:wp="http://schemas.openxmlformats.org/drawingml/2006/wordprocessingDrawing" xmlns:w10="urn:schemas-microsoft-com:office:word" xmlns:w="http://schemas.openxmlformats.org/wordprocessingml/2006/main" xmlns:w14="http://schemas.microsoft.com/office/word/2010/wordml" xmlns:w15="http://schemas.microsoft.com/office/word/2012/wordml" xmlns:wpg="http://schemas.microsoft.com/office/word/2010/wordprocessingGroup" xmlns:wpi="http://schemas.microsoft.com/office/word/2010/wordprocessingInk" xmlns:wne="http://schemas.microsoft.com/office/word/2006/wordml" xmlns:wps="http://schemas.microsoft.com/office/word/2010/wordprocessingShape" mc:Ignorable="w14 w15 wp14">
   <w:body>
     <w:p>
       <w:pPr>
@@ -5505,6 +5505,632 @@
       </w:r>
     </w:p>
     <w:p>
+      <w:pPr>
+        <w:pStyle w:val="ListParagraph"/>
+      </w:pPr>
+      <w:r>
+        <w:t>humanPlayer.scoutRobot.hasMoved = false</w:t>
+      </w:r>
+    </w:p>
+    <w:p>
+      <w:pPr>
+        <w:pStyle w:val="ListParagraph"/>
+      </w:pPr>
+      <w:r>
+        <w:lastRenderedPageBreak/>
+        <w:t>humanPlayer.sniperRobot.hasMoved = false</w:t>
+      </w:r>
+    </w:p>
+    <w:p>
+      <w:pPr>
+        <w:pStyle w:val="ListParagraph"/>
+      </w:pPr>
+      <w:r>
+        <w:t>humanPlayer.tankRobot.hasMoved = false</w:t>
+      </w:r>
+    </w:p>
+    <w:p>
+      <w:r>
+        <w:tab/>
+        <w:t>expectRobot.type = scout</w:t>
+      </w:r>
+    </w:p>
+    <w:p>
+      <w:r>
+        <w:tab/>
+        <w:t>actualRobot = humanPlayer.getCurrentRobot()</w:t>
+      </w:r>
+    </w:p>
+    <w:p>
+      <w:r>
+        <w:tab/>
+        <w:t>assert if expectRobot.type and actualRobot.type are equal</w:t>
+      </w:r>
+    </w:p>
+    <w:p/>
+    <w:p>
+      <w:pPr>
+        <w:pStyle w:val="ListParagraph"/>
+        <w:numPr>
+          <w:ilvl w:val="0"/>
+          <w:numId w:val="7"/>
+        </w:numPr>
+      </w:pPr>
+      <w:r>
+        <w:t>test case 2: all robots alive, in the second play of a player, the current robot should be Sniper.</w:t>
+      </w:r>
+    </w:p>
+    <w:p>
+      <w:pPr>
+        <w:pStyle w:val="ListParagraph"/>
+      </w:pPr>
+      <w:r>
+        <w:t>humanPlayer.scoutRobot.hasMoved = true</w:t>
+      </w:r>
+    </w:p>
+    <w:p>
+      <w:pPr>
+        <w:pStyle w:val="ListParagraph"/>
+      </w:pPr>
+      <w:r>
+        <w:t>humanPlayer.sniperRobot.hasMoved = false</w:t>
+      </w:r>
+    </w:p>
+    <w:p>
+      <w:pPr>
+        <w:pStyle w:val="ListParagraph"/>
+      </w:pPr>
+      <w:r>
+        <w:t>humanPlayer.tankRobot.hasMoved = false</w:t>
+      </w:r>
+    </w:p>
+    <w:p>
+      <w:r>
+        <w:tab/>
+        <w:t>expectRobot.type = sniper</w:t>
+      </w:r>
+    </w:p>
+    <w:p>
+      <w:r>
+        <w:tab/>
+        <w:t>actualRobot = humanPlayer.getCurrentRobot()</w:t>
+      </w:r>
+    </w:p>
+    <w:p>
+      <w:r>
+        <w:tab/>
+        <w:t>assert if expectRobot.type and actualRobot.type are equal</w:t>
+      </w:r>
+    </w:p>
+    <w:p/>
+    <w:p>
+      <w:pPr>
+        <w:pStyle w:val="ListParagraph"/>
+        <w:numPr>
+          <w:ilvl w:val="0"/>
+          <w:numId w:val="7"/>
+        </w:numPr>
+      </w:pPr>
+      <w:r>
+        <w:t>test case 3: all robots alive, in the third play of a player, the current robot should be Tank.</w:t>
+      </w:r>
+    </w:p>
+    <w:p>
+      <w:pPr>
+        <w:ind w:left="720"/>
+      </w:pPr>
+      <w:r>
+        <w:t>humanPlayer.scoutRobot.hasMoved = true</w:t>
+      </w:r>
+    </w:p>
+    <w:p>
+      <w:pPr>
+        <w:ind w:left="720"/>
+      </w:pPr>
+      <w:r>
+        <w:t>humanPlayer.sniperRobot.hasMoved = true</w:t>
+      </w:r>
+    </w:p>
+    <w:p>
+      <w:pPr>
+        <w:ind w:left="720"/>
+      </w:pPr>
+      <w:r>
+        <w:t>humanPlayer.tankRobot.hasMoved = false</w:t>
+      </w:r>
+    </w:p>
+    <w:p>
+      <w:r>
+        <w:tab/>
+        <w:t>expectRobot.type = tank</w:t>
+      </w:r>
+    </w:p>
+    <w:p>
+      <w:r>
+        <w:tab/>
+        <w:t>actualRobot = humanPlayer.getCurrentRobot()</w:t>
+      </w:r>
+    </w:p>
+    <w:p>
+      <w:r>
+        <w:tab/>
+        <w:t>assert if expectRobot.type and actualRobot.type are equal</w:t>
+      </w:r>
+    </w:p>
+    <w:p/>
+    <w:p>
+      <w:pPr>
+        <w:pStyle w:val="ListParagraph"/>
+        <w:numPr>
+          <w:ilvl w:val="0"/>
+          <w:numId w:val="7"/>
+        </w:numPr>
+      </w:pPr>
+      <w:r>
+        <w:t>test case 4: one robot died, the current player should be an alive robot who has the highest move point and false value in its hasMoved field.</w:t>
+      </w:r>
+    </w:p>
+    <w:p>
+      <w:pPr>
+        <w:pStyle w:val="ListParagraph"/>
+      </w:pPr>
+      <w:r>
+        <w:t>humanPlayer.scoutRobot.healthPoint = 0</w:t>
+      </w:r>
+    </w:p>
+    <w:p>
+      <w:pPr>
+        <w:pStyle w:val="ListParagraph"/>
+      </w:pPr>
+      <w:r>
+        <w:t>humanPlayer.sniperRobot.hasMoved = false</w:t>
+      </w:r>
+    </w:p>
+    <w:p>
+      <w:pPr>
+        <w:pStyle w:val="ListParagraph"/>
+      </w:pPr>
+      <w:r>
+        <w:t>humanPlayer.tankRobot.hasMoved = false</w:t>
+      </w:r>
+    </w:p>
+    <w:p>
+      <w:pPr>
+        <w:ind w:firstLine="720"/>
+      </w:pPr>
+      <w:r>
+        <w:t>expectRobot.type = sniper</w:t>
+      </w:r>
+    </w:p>
+    <w:p>
+      <w:r>
+        <w:tab/>
+        <w:t>actualRobot = humanPlayer.getCurrentRobot()</w:t>
+      </w:r>
+    </w:p>
+    <w:p>
+      <w:pPr>
+        <w:pStyle w:val="ListParagraph"/>
+      </w:pPr>
+      <w:r>
+        <w:t>assert if expectRobot.type and actualRobot.type are equal</w:t>
+      </w:r>
+    </w:p>
+    <w:p>
+      <w:pPr>
+        <w:pStyle w:val="ListParagraph"/>
+      </w:pPr>
+    </w:p>
+    <w:p>
+      <w:pPr>
+        <w:pStyle w:val="ListParagraph"/>
+        <w:numPr>
+          <w:ilvl w:val="0"/>
+          <w:numId w:val="7"/>
+        </w:numPr>
+      </w:pPr>
+      <w:r>
+        <w:t>Test case 5: one robot died, the current player should be an alive robot who has the highest move point and false value in its hasMoved field.</w:t>
+      </w:r>
+    </w:p>
+    <w:p>
+      <w:pPr>
+        <w:pStyle w:val="ListParagraph"/>
+      </w:pPr>
+      <w:r>
+        <w:t>humanPlayer.sniperRobot.healthPoint = 0</w:t>
+      </w:r>
+    </w:p>
+    <w:p>
+      <w:pPr>
+        <w:pStyle w:val="ListParagraph"/>
+      </w:pPr>
+      <w:r>
+        <w:t>humanPlayer.scoutRobot.hasMoved = false</w:t>
+      </w:r>
+    </w:p>
+    <w:p>
+      <w:pPr>
+        <w:pStyle w:val="ListParagraph"/>
+      </w:pPr>
+      <w:r>
+        <w:t>humanPlayer.tankRobot.hasMoved = false</w:t>
+      </w:r>
+    </w:p>
+    <w:p>
+      <w:pPr>
+        <w:ind w:firstLine="720"/>
+      </w:pPr>
+      <w:r>
+        <w:t>expectRobot.type = scout</w:t>
+      </w:r>
+    </w:p>
+    <w:p>
+      <w:r>
+        <w:tab/>
+        <w:t>actualRobot = humanPlayer.getCurrentRobot()</w:t>
+      </w:r>
+    </w:p>
+    <w:p>
+      <w:r>
+        <w:tab/>
+        <w:t>assert if expectRobot.type and actualRobot.type are equal</w:t>
+      </w:r>
+    </w:p>
+    <w:p/>
+    <w:p>
+      <w:pPr>
+        <w:pStyle w:val="ListParagraph"/>
+        <w:numPr>
+          <w:ilvl w:val="0"/>
+          <w:numId w:val="7"/>
+        </w:numPr>
+      </w:pPr>
+      <w:r>
+        <w:t>Test case 6: one robot died, the current player should be an alive robot who has the highest move point and false value in its hasMoved field.</w:t>
+      </w:r>
+    </w:p>
+    <w:p>
+      <w:pPr>
+        <w:pStyle w:val="ListParagraph"/>
+        <w:ind w:left="360" w:firstLine="360"/>
+      </w:pPr>
+      <w:r>
+        <w:t>humanPlayer.sniperRobot.healthPoint = 0</w:t>
+      </w:r>
+    </w:p>
+    <w:p>
+      <w:pPr>
+        <w:pStyle w:val="ListParagraph"/>
+        <w:ind w:left="360" w:firstLine="360"/>
+      </w:pPr>
+      <w:r>
+        <w:lastRenderedPageBreak/>
+        <w:t>humanPlayer.scoutRobot.hasMoved = true</w:t>
+      </w:r>
+    </w:p>
+    <w:p>
+      <w:pPr>
+        <w:pStyle w:val="ListParagraph"/>
+        <w:ind w:left="360" w:firstLine="360"/>
+      </w:pPr>
+      <w:r>
+        <w:t>humanPlayer.tankRobot.hasMoved = false</w:t>
+      </w:r>
+    </w:p>
+    <w:p>
+      <w:pPr>
+        <w:pStyle w:val="ListParagraph"/>
+        <w:ind w:left="360" w:firstLine="360"/>
+      </w:pPr>
+      <w:r>
+        <w:t>expectRobot.type = tank</w:t>
+      </w:r>
+    </w:p>
+    <w:p>
+      <w:pPr>
+        <w:pStyle w:val="ListParagraph"/>
+        <w:ind w:left="360"/>
+      </w:pPr>
+      <w:r>
+        <w:tab/>
+        <w:t>actualRobot = humanPlayer.getCurrentRobot()</w:t>
+      </w:r>
+    </w:p>
+    <w:p>
+      <w:pPr>
+        <w:pStyle w:val="ListParagraph"/>
+        <w:ind w:left="360"/>
+      </w:pPr>
+      <w:r>
+        <w:tab/>
+        <w:t>assert if expectRobot.type and actualRobot.type are equal</w:t>
+      </w:r>
+    </w:p>
+    <w:p>
+      <w:pPr>
+        <w:pStyle w:val="ListParagraph"/>
+        <w:ind w:left="360"/>
+      </w:pPr>
+    </w:p>
+    <w:p>
+      <w:pPr>
+        <w:pStyle w:val="ListParagraph"/>
+        <w:numPr>
+          <w:ilvl w:val="0"/>
+          <w:numId w:val="7"/>
+        </w:numPr>
+      </w:pPr>
+      <w:r>
+        <w:t>Test case 7: two robots died, the current player should be the alive robot.</w:t>
+      </w:r>
+    </w:p>
+    <w:p>
+      <w:pPr>
+        <w:pStyle w:val="ListParagraph"/>
+      </w:pPr>
+      <w:r>
+        <w:t>humanPlayer.sniperRobot.healthPoint = 0</w:t>
+      </w:r>
+    </w:p>
+    <w:p>
+      <w:pPr>
+        <w:pStyle w:val="ListParagraph"/>
+      </w:pPr>
+      <w:r>
+        <w:t>humanPlayer.scouptRobot.healthPoint = 0</w:t>
+      </w:r>
+    </w:p>
+    <w:p>
+      <w:pPr>
+        <w:pStyle w:val="ListParagraph"/>
+        <w:ind w:left="360" w:firstLine="360"/>
+      </w:pPr>
+      <w:r>
+        <w:t>humanPlayer.tankRobot.hasMoved = false</w:t>
+      </w:r>
+    </w:p>
+    <w:p>
+      <w:pPr>
+        <w:pStyle w:val="ListParagraph"/>
+        <w:ind w:left="360" w:firstLine="360"/>
+      </w:pPr>
+      <w:r>
+        <w:t>expectRobot.type = tank</w:t>
+      </w:r>
+    </w:p>
+    <w:p>
+      <w:pPr>
+        <w:pStyle w:val="ListParagraph"/>
+        <w:ind w:left="360"/>
+      </w:pPr>
+      <w:r>
+        <w:tab/>
+        <w:t>actualRobot = humanPlayer.getCurrentRobot()</w:t>
+      </w:r>
+    </w:p>
+    <w:p>
+      <w:pPr>
+        <w:pStyle w:val="ListParagraph"/>
+      </w:pPr>
+      <w:r>
+        <w:t>assert if expectRobot.type and actualRobot.type are equal</w:t>
+      </w:r>
+    </w:p>
+    <w:p/>
+    <w:p>
+      <w:pPr>
+        <w:pStyle w:val="ListParagraph"/>
+        <w:numPr>
+          <w:ilvl w:val="0"/>
+          <w:numId w:val="7"/>
+        </w:numPr>
+      </w:pPr>
+      <w:r>
+        <w:t>Test case 8: two robots died, the current player should be the alive robot.</w:t>
+      </w:r>
+    </w:p>
+    <w:p>
+      <w:pPr>
+        <w:pStyle w:val="ListParagraph"/>
+      </w:pPr>
+      <w:r>
+        <w:t>humanPlayer.scouptRobot.healthPoint = 0</w:t>
+      </w:r>
+    </w:p>
+    <w:p>
+      <w:pPr>
+        <w:pStyle w:val="ListParagraph"/>
+      </w:pPr>
+      <w:r>
+        <w:t>humanPlayer.tankRobot.healthPoint = 0</w:t>
+      </w:r>
+    </w:p>
+    <w:p>
+      <w:pPr>
+        <w:pStyle w:val="ListParagraph"/>
+        <w:ind w:left="360" w:firstLine="360"/>
+      </w:pPr>
+      <w:r>
+        <w:t>humanPlayer.sniperRobot.hasMoved = false</w:t>
+      </w:r>
+    </w:p>
+    <w:p>
+      <w:pPr>
+        <w:pStyle w:val="ListParagraph"/>
+        <w:ind w:left="360" w:firstLine="360"/>
+      </w:pPr>
+      <w:r>
+        <w:t>expectRobot.type = sniper</w:t>
+      </w:r>
+    </w:p>
+    <w:p>
+      <w:pPr>
+        <w:pStyle w:val="ListParagraph"/>
+        <w:ind w:left="360"/>
+      </w:pPr>
+      <w:r>
+        <w:tab/>
+        <w:t>actualRobot = humanPlayer.getCurrentRobot()</w:t>
+      </w:r>
+    </w:p>
+    <w:p>
+      <w:pPr>
+        <w:pStyle w:val="ListParagraph"/>
+      </w:pPr>
+      <w:r>
+        <w:t>assert if expectRobot.type and actualRobot.type are equal</w:t>
+      </w:r>
+    </w:p>
+    <w:p>
+      <w:pPr>
+        <w:pStyle w:val="ListParagraph"/>
+      </w:pPr>
+    </w:p>
+    <w:p>
+      <w:pPr>
+        <w:pStyle w:val="ListParagraph"/>
+        <w:numPr>
+          <w:ilvl w:val="0"/>
+          <w:numId w:val="7"/>
+        </w:numPr>
+      </w:pPr>
+      <w:r>
+        <w:t>Test case 9: all robots died, the current player should be none. This player will lose the game.</w:t>
+      </w:r>
+    </w:p>
+    <w:p>
+      <w:pPr>
+        <w:pStyle w:val="ListParagraph"/>
+        <w:ind w:left="360" w:firstLine="360"/>
+      </w:pPr>
+      <w:r>
+        <w:t>humanPlayer.scouptRobot.healthPoint = 0</w:t>
+      </w:r>
+    </w:p>
+    <w:p>
+      <w:pPr>
+        <w:pStyle w:val="ListParagraph"/>
+        <w:ind w:left="360" w:firstLine="360"/>
+      </w:pPr>
+      <w:r>
+        <w:t>humanPlayer.sniperRobot.healthPoint = 0</w:t>
+      </w:r>
+    </w:p>
+    <w:p>
+      <w:pPr>
+        <w:pStyle w:val="ListParagraph"/>
+        <w:ind w:left="360" w:firstLine="360"/>
+      </w:pPr>
+      <w:r>
+        <w:t>humanPlayer.tankRobot.healthPoint = 0</w:t>
+      </w:r>
+    </w:p>
+    <w:p>
+      <w:pPr>
+        <w:pStyle w:val="ListParagraph"/>
+        <w:ind w:left="360" w:firstLine="360"/>
+      </w:pPr>
+      <w:r>
+        <w:t>expectRobot = null</w:t>
+      </w:r>
+    </w:p>
+    <w:p>
+      <w:pPr>
+        <w:pStyle w:val="ListParagraph"/>
+        <w:ind w:left="360"/>
+      </w:pPr>
+      <w:r>
+        <w:tab/>
+        <w:t>actualRobot = humanPlayer.getCurrentRobot()</w:t>
+      </w:r>
+    </w:p>
+    <w:p>
+      <w:pPr>
+        <w:pStyle w:val="ListParagraph"/>
+        <w:ind w:left="360" w:firstLine="360"/>
+        <w:rPr>
+          <w:rFonts w:ascii="Calibri" w:hAnsi="Calibri" w:cs="Times New Roman"/>
+          <w:lang w:val="en-CA"/>
+        </w:rPr>
+      </w:pPr>
+      <w:r>
+        <w:t>assert if expectRobot and actualRobot are equal</w:t>
+      </w:r>
+    </w:p>
+    <w:p>
+      <w:bookmarkStart w:id="0" w:name="_GoBack"/>
+      <w:bookmarkEnd w:id="0"/>
+    </w:p>
+    <w:p>
+      <w:pPr>
+        <w:pStyle w:val="Heading4"/>
+        <w:numPr>
+          <w:ilvl w:val="3"/>
+          <w:numId w:val="3"/>
+        </w:numPr>
+      </w:pPr>
+      <w:r>
+        <w:t>goNextRobot(): void</w:t>
+      </w:r>
+    </w:p>
+    <w:p>
+      <w:r>
+        <w:t>Summary: this unit test is to test whether the player can go to perform the next robot, or go back to the first robot if current robot is the last.</w:t>
+      </w:r>
+    </w:p>
+    <w:p>
+      <w:pPr>
+        <w:pStyle w:val="ListParagraph"/>
+        <w:ind w:left="360"/>
+      </w:pPr>
+      <w:r>
+        <w:t xml:space="preserve">humanPlayer </w:t>
+      </w:r>
+      <w:r>
+        <w:sym w:font="Wingdings" w:char="F0DF"/>
+      </w:r>
+      <w:r>
+        <w:t xml:space="preserve"> new humanPlayer()</w:t>
+      </w:r>
+    </w:p>
+    <w:p>
+      <w:pPr>
+        <w:pStyle w:val="ListParagraph"/>
+        <w:ind w:left="360"/>
+      </w:pPr>
+      <w:r>
+        <w:t>declare expectRobot</w:t>
+      </w:r>
+    </w:p>
+    <w:p>
+      <w:pPr>
+        <w:pStyle w:val="ListParagraph"/>
+        <w:ind w:left="360"/>
+      </w:pPr>
+      <w:r>
+        <w:t>declare actualRobot</w:t>
+      </w:r>
+    </w:p>
+    <w:p>
+      <w:pPr>
+        <w:pStyle w:val="ListParagraph"/>
+        <w:ind w:left="360"/>
+      </w:pPr>
+    </w:p>
+    <w:p>
+      <w:pPr>
+        <w:pStyle w:val="ListParagraph"/>
+        <w:numPr>
+          <w:ilvl w:val="0"/>
+          <w:numId w:val="7"/>
+        </w:numPr>
+      </w:pPr>
+      <w:r>
+        <w:t>test case 1: the current robot is the first one, after going to the next robot, it is the second robot.</w:t>
+      </w:r>
+    </w:p>
+    <w:p>
       <w:r>
         <w:tab/>
         <w:t>currentRobot = the largest movement point alive robot</w:t>
@@ -5512,274 +6138,8 @@
     </w:p>
     <w:p>
       <w:r>
-        <w:lastRenderedPageBreak/>
         <w:tab/>
         <w:t>expectRobot = the second largest movement point alive robot</w:t>
-      </w:r>
-    </w:p>
-    <w:p>
-      <w:r>
-        <w:tab/>
-        <w:t>humanPlayer.goNextRobot()</w:t>
-      </w:r>
-    </w:p>
-    <w:p>
-      <w:r>
-        <w:tab/>
-        <w:t>actualRobot = currentRobot</w:t>
-      </w:r>
-    </w:p>
-    <w:p>
-      <w:r>
-        <w:tab/>
-        <w:t>assert if expectRobot and actualRobot are equal</w:t>
-      </w:r>
-    </w:p>
-    <w:p/>
-    <w:p>
-      <w:pPr>
-        <w:pStyle w:val="ListParagraph"/>
-        <w:numPr>
-          <w:ilvl w:val="0"/>
-          <w:numId w:val="7"/>
-        </w:numPr>
-      </w:pPr>
-      <w:r>
-        <w:t>test case 2: all robots alive, in the second play of a player, the current robot should be Sniper.</w:t>
-      </w:r>
-    </w:p>
-    <w:p>
-      <w:r>
-        <w:tab/>
-        <w:t>currentRobot =</w:t>
-      </w:r>
-      <w:r>
-        <w:t xml:space="preserve"> </w:t>
-      </w:r>
-      <w:r>
-        <w:t>the second largest movement point alive robot</w:t>
-      </w:r>
-    </w:p>
-    <w:p>
-      <w:r>
-        <w:tab/>
-        <w:t>expectRobot = the lowest movement point alive robot</w:t>
-      </w:r>
-    </w:p>
-    <w:p>
-      <w:r>
-        <w:tab/>
-        <w:t>humanPlayer.goNextRobot()</w:t>
-      </w:r>
-    </w:p>
-    <w:p>
-      <w:r>
-        <w:tab/>
-        <w:t>actualRobot = currentRobot</w:t>
-      </w:r>
-    </w:p>
-    <w:p>
-      <w:r>
-        <w:tab/>
-        <w:t>assert if expectRobot and actualRobot are equal</w:t>
-      </w:r>
-    </w:p>
-    <w:p/>
-    <w:p>
-      <w:pPr>
-        <w:pStyle w:val="ListParagraph"/>
-        <w:numPr>
-          <w:ilvl w:val="0"/>
-          <w:numId w:val="7"/>
-        </w:numPr>
-      </w:pPr>
-      <w:r>
-        <w:t>test case 3: all robots alive, in the third play of a player, the current robot should be Tank.</w:t>
-      </w:r>
-    </w:p>
-    <w:p>
-      <w:r>
-        <w:tab/>
-        <w:t>currentRobot = the lowest movement point alive robot</w:t>
-      </w:r>
-    </w:p>
-    <w:p>
-      <w:r>
-        <w:tab/>
-        <w:t>expectRobot = the largest movement point alive robot</w:t>
-      </w:r>
-    </w:p>
-    <w:p>
-      <w:r>
-        <w:tab/>
-        <w:t>humanPlayer.goNextRobot()</w:t>
-      </w:r>
-    </w:p>
-    <w:p>
-      <w:r>
-        <w:tab/>
-        <w:t>actualRobot = currentRobot</w:t>
-      </w:r>
-    </w:p>
-    <w:p>
-      <w:r>
-        <w:tab/>
-        <w:t>assert if expectRobot and actualRobot are equal</w:t>
-      </w:r>
-    </w:p>
-    <w:p>
-      <w:pPr>
-        <w:pStyle w:val="ListParagraph"/>
-        <w:numPr>
-          <w:ilvl w:val="0"/>
-          <w:numId w:val="7"/>
-        </w:numPr>
-      </w:pPr>
-      <w:r>
-        <w:t>test case 4: the player’s Scout robot died. In this play, the current robot should be Sniper.</w:t>
-      </w:r>
-    </w:p>
-    <w:p>
-      <w:pPr>
-        <w:pStyle w:val="ListParagraph"/>
-        <w:numPr>
-          <w:ilvl w:val="0"/>
-          <w:numId w:val="7"/>
-        </w:numPr>
-      </w:pPr>
-      <w:r>
-        <w:t>Test case 5: the player’s Snip</w:t>
-      </w:r>
-    </w:p>
-    <w:p/>
-    <w:p/>
-    <w:p>
-      <w:pPr>
-        <w:pStyle w:val="Heading4"/>
-        <w:numPr>
-          <w:ilvl w:val="3"/>
-          <w:numId w:val="3"/>
-        </w:numPr>
-      </w:pPr>
-      <w:r>
-        <w:t>goNextRobot(): void</w:t>
-      </w:r>
-    </w:p>
-    <w:p>
-      <w:r>
-        <w:t>Summary: this unit test is to test whether the player can go to perform the next robot, or go back to the first robot if current robot is the last.</w:t>
-      </w:r>
-    </w:p>
-    <w:p>
-      <w:pPr>
-        <w:pStyle w:val="ListParagraph"/>
-        <w:ind w:left="360"/>
-      </w:pPr>
-      <w:r>
-        <w:t xml:space="preserve">humanPlayer </w:t>
-      </w:r>
-      <w:r>
-        <w:sym w:font="Wingdings" w:char="F0DF"/>
-      </w:r>
-      <w:r>
-        <w:t xml:space="preserve"> new humanPlayer()</w:t>
-      </w:r>
-    </w:p>
-    <w:p>
-      <w:pPr>
-        <w:pStyle w:val="ListParagraph"/>
-        <w:ind w:left="360"/>
-      </w:pPr>
-      <w:r>
-        <w:t>declare expectRobot</w:t>
-      </w:r>
-    </w:p>
-    <w:p>
-      <w:pPr>
-        <w:pStyle w:val="ListParagraph"/>
-        <w:ind w:left="360"/>
-      </w:pPr>
-      <w:r>
-        <w:t>declare actualRobot</w:t>
-      </w:r>
-    </w:p>
-    <w:p>
-      <w:pPr>
-        <w:pStyle w:val="ListParagraph"/>
-        <w:ind w:left="360"/>
-      </w:pPr>
-    </w:p>
-    <w:p>
-      <w:pPr>
-        <w:pStyle w:val="ListParagraph"/>
-        <w:numPr>
-          <w:ilvl w:val="0"/>
-          <w:numId w:val="7"/>
-        </w:numPr>
-      </w:pPr>
-      <w:r>
-        <w:t>test case 1: the current robot is the first one, after going to the next robot, it is the second robot.</w:t>
-      </w:r>
-    </w:p>
-    <w:p>
-      <w:r>
-        <w:tab/>
-        <w:t>currentRobot = the largest movement point alive robot</w:t>
-      </w:r>
-    </w:p>
-    <w:p>
-      <w:r>
-        <w:tab/>
-        <w:t>expectRobot = the second largest movement point alive robot</w:t>
-      </w:r>
-    </w:p>
-    <w:p>
-      <w:r>
-        <w:tab/>
-        <w:t>humanPlayer.goNextRobot()</w:t>
-      </w:r>
-    </w:p>
-    <w:p>
-      <w:r>
-        <w:tab/>
-        <w:t>actualRobot = currentRobot</w:t>
-      </w:r>
-    </w:p>
-    <w:p>
-      <w:r>
-        <w:tab/>
-        <w:t>assert if expectRobot and actualRobot are equal</w:t>
-      </w:r>
-    </w:p>
-    <w:p/>
-    <w:p>
-      <w:pPr>
-        <w:pStyle w:val="ListParagraph"/>
-        <w:numPr>
-          <w:ilvl w:val="0"/>
-          <w:numId w:val="7"/>
-        </w:numPr>
-      </w:pPr>
-      <w:r>
-        <w:t>test case 2: the current robot is the second one, after going to the next robot, it is the last robot.</w:t>
-      </w:r>
-    </w:p>
-    <w:p>
-      <w:r>
-        <w:tab/>
-        <w:t>currentRobot =</w:t>
-      </w:r>
-      <w:r>
-        <w:t xml:space="preserve"> </w:t>
-      </w:r>
-      <w:r>
-        <w:t>the second largest movement point alive robot</w:t>
-      </w:r>
-    </w:p>
-    <w:p>
-      <w:r>
-        <w:tab/>
-        <w:t>expectRobot = the lowest movement point alive robot</w:t>
       </w:r>
     </w:p>
     <w:p>
@@ -5811,6 +6171,55 @@
         </w:numPr>
       </w:pPr>
       <w:r>
+        <w:t>test case 2: the current robot is the second one, after going to the next robot, it is the last robot.</w:t>
+      </w:r>
+    </w:p>
+    <w:p>
+      <w:r>
+        <w:tab/>
+        <w:t>currentRobot =</w:t>
+      </w:r>
+      <w:r>
+        <w:t xml:space="preserve"> </w:t>
+      </w:r>
+      <w:r>
+        <w:t>the second largest movement point alive robot</w:t>
+      </w:r>
+    </w:p>
+    <w:p>
+      <w:r>
+        <w:tab/>
+        <w:t>expectRobot = the lowest movement point alive robot</w:t>
+      </w:r>
+    </w:p>
+    <w:p>
+      <w:r>
+        <w:tab/>
+        <w:t>humanPlayer.goNextRobot()</w:t>
+      </w:r>
+    </w:p>
+    <w:p>
+      <w:r>
+        <w:tab/>
+        <w:t>actualRobot = currentRobot</w:t>
+      </w:r>
+    </w:p>
+    <w:p>
+      <w:r>
+        <w:tab/>
+        <w:t>assert if expectRobot and actualRobot are equal</w:t>
+      </w:r>
+    </w:p>
+    <w:p/>
+    <w:p>
+      <w:pPr>
+        <w:pStyle w:val="ListParagraph"/>
+        <w:numPr>
+          <w:ilvl w:val="0"/>
+          <w:numId w:val="7"/>
+        </w:numPr>
+      </w:pPr>
+      <w:r>
         <w:t>test case 3: the current robot is the last one, after going to the next robot, it is the first robot.</w:t>
       </w:r>
     </w:p>
@@ -6418,6 +6827,7 @@
         <w:rPr>
           <w:rFonts w:ascii="Calibri" w:hAnsi="Calibri" w:cs="Times New Roman"/>
         </w:rPr>
+        <w:lastRenderedPageBreak/>
         <w:t>assert if actualValue</w:t>
       </w:r>
       <w:r>
@@ -6615,7 +7025,6 @@
         <w:rPr>
           <w:rFonts w:ascii="Calibri" w:hAnsi="Calibri" w:cs="Times New Roman"/>
         </w:rPr>
-        <w:lastRenderedPageBreak/>
         <w:t>player.getCurrentRobot()</w:t>
       </w:r>
       <w:r>
@@ -7283,6 +7692,7 @@
         <w:rPr>
           <w:rFonts w:ascii="Calibri" w:hAnsi="Calibri" w:cs="Times New Roman"/>
         </w:rPr>
+        <w:lastRenderedPageBreak/>
         <w:t xml:space="preserve">try </w:t>
       </w:r>
       <w:r>
@@ -7394,7 +7804,6 @@
         <w:rPr>
           <w:rFonts w:ascii="Calibri" w:hAnsi="Calibri" w:cs="Times New Roman"/>
         </w:rPr>
-        <w:lastRenderedPageBreak/>
         <w:t xml:space="preserve">player.getCurrentRobot().coordinate.y </w:t>
       </w:r>
       <w:r>
@@ -8044,6 +8453,7 @@
         <w:rPr>
           <w:rFonts w:ascii="Calibri" w:hAnsi="Calibri" w:cs="Times New Roman"/>
         </w:rPr>
+        <w:lastRenderedPageBreak/>
         <w:t>test case 3: The player operates its robot shoot even when hasShot is false but the distance is out of range</w:t>
       </w:r>
     </w:p>
@@ -8545,6 +8955,7 @@
         </w:numPr>
       </w:pPr>
       <w:r>
+        <w:lastRenderedPageBreak/>
         <w:t>Nothing should happen.</w:t>
       </w:r>
     </w:p>
@@ -8642,7 +9053,6 @@
         </w:numPr>
       </w:pPr>
       <w:r>
-        <w:lastRenderedPageBreak/>
         <w:t>Test steps:</w:t>
       </w:r>
     </w:p>
@@ -9015,6 +9425,7 @@
         </w:numPr>
       </w:pPr>
       <w:r>
+        <w:lastRenderedPageBreak/>
         <w:t xml:space="preserve">The robots in the targeted area are damaged, and if the health points of targeted robots are lower than the attack point of the operating robot, the targeted robots are destroyed. </w:t>
       </w:r>
     </w:p>
@@ -9207,8 +9618,6 @@
       <w:r>
         <w:t>updateGame():void</w:t>
       </w:r>
-      <w:bookmarkStart w:id="0" w:name="_GoBack"/>
-      <w:bookmarkEnd w:id="0"/>
     </w:p>
     <w:p>
       <w:pPr>
@@ -9289,6 +9698,7 @@
         </w:numPr>
       </w:pPr>
       <w:r>
+        <w:lastRenderedPageBreak/>
         <w:t>Summary</w:t>
       </w:r>
     </w:p>
@@ -9341,7 +9751,6 @@
     <w:p/>
     <w:p>
       <w:r>
-        <w:lastRenderedPageBreak/>
         <w:t>Functional test</w:t>
       </w:r>
     </w:p>
@@ -9362,7 +9771,7 @@
 </file>
 
 <file path=word/endnotes.xml><?xml version="1.0" encoding="utf-8"?>
-<w:endnotes xmlns:wpc="http://schemas.microsoft.com/office/word/2010/wordprocessingCanvas" xmlns:cx="http://schemas.microsoft.com/office/drawing/2014/chartex" xmlns:cx1="http://schemas.microsoft.com/office/drawing/2015/9/8/chartex" xmlns:cx2="http://schemas.microsoft.com/office/drawing/2015/10/21/chartex" xmlns:cx3="http://schemas.microsoft.com/office/drawing/2016/5/9/chartex" xmlns:cx4="http://schemas.microsoft.com/office/drawing/2016/5/10/chartex" xmlns:cx5="http://schemas.microsoft.com/office/drawing/2016/5/11/chartex" xmlns:mc="http://schemas.openxmlformats.org/markup-compatibility/2006" xmlns:o="urn:schemas-microsoft-com:office:office" xmlns:r="http://schemas.openxmlformats.org/officeDocument/2006/relationships" xmlns:m="http://schemas.openxmlformats.org/officeDocument/2006/math" xmlns:v="urn:schemas-microsoft-com:vml" xmlns:wp14="http://schemas.microsoft.com/office/word/2010/wordprocessingDrawing" xmlns:wp="http://schemas.openxmlformats.org/drawingml/2006/wordprocessingDrawing" xmlns:w10="urn:schemas-microsoft-com:office:word" xmlns:w="http://schemas.openxmlformats.org/wordprocessingml/2006/main" xmlns:w14="http://schemas.microsoft.com/office/word/2010/wordml" xmlns:w15="http://schemas.microsoft.com/office/word/2012/wordml" xmlns:w16se="http://schemas.microsoft.com/office/word/2015/wordml/symex" xmlns:wpg="http://schemas.microsoft.com/office/word/2010/wordprocessingGroup" xmlns:wpi="http://schemas.microsoft.com/office/word/2010/wordprocessingInk" xmlns:wne="http://schemas.microsoft.com/office/word/2006/wordml" xmlns:wps="http://schemas.microsoft.com/office/word/2010/wordprocessingShape" mc:Ignorable="w14 w15 w16se wp14">
+<w:endnotes xmlns:wpc="http://schemas.microsoft.com/office/word/2010/wordprocessingCanvas" xmlns:mo="http://schemas.microsoft.com/office/mac/office/2008/main" xmlns:mc="http://schemas.openxmlformats.org/markup-compatibility/2006" xmlns:mv="urn:schemas-microsoft-com:mac:vml" xmlns:o="urn:schemas-microsoft-com:office:office" xmlns:r="http://schemas.openxmlformats.org/officeDocument/2006/relationships" xmlns:m="http://schemas.openxmlformats.org/officeDocument/2006/math" xmlns:v="urn:schemas-microsoft-com:vml" xmlns:wp14="http://schemas.microsoft.com/office/word/2010/wordprocessingDrawing" xmlns:wp="http://schemas.openxmlformats.org/drawingml/2006/wordprocessingDrawing" xmlns:w10="urn:schemas-microsoft-com:office:word" xmlns:w="http://schemas.openxmlformats.org/wordprocessingml/2006/main" xmlns:w14="http://schemas.microsoft.com/office/word/2010/wordml" xmlns:w15="http://schemas.microsoft.com/office/word/2012/wordml" xmlns:wpg="http://schemas.microsoft.com/office/word/2010/wordprocessingGroup" xmlns:wpi="http://schemas.microsoft.com/office/word/2010/wordprocessingInk" xmlns:wne="http://schemas.microsoft.com/office/word/2006/wordml" xmlns:wps="http://schemas.microsoft.com/office/word/2010/wordprocessingShape" mc:Ignorable="w14 w15 wp14">
   <w:endnote w:type="separator" w:id="-1">
     <w:p>
       <w:r>
@@ -9381,7 +9790,7 @@
 </file>
 
 <file path=word/footnotes.xml><?xml version="1.0" encoding="utf-8"?>
-<w:footnotes xmlns:wpc="http://schemas.microsoft.com/office/word/2010/wordprocessingCanvas" xmlns:cx="http://schemas.microsoft.com/office/drawing/2014/chartex" xmlns:cx1="http://schemas.microsoft.com/office/drawing/2015/9/8/chartex" xmlns:cx2="http://schemas.microsoft.com/office/drawing/2015/10/21/chartex" xmlns:cx3="http://schemas.microsoft.com/office/drawing/2016/5/9/chartex" xmlns:cx4="http://schemas.microsoft.com/office/drawing/2016/5/10/chartex" xmlns:cx5="http://schemas.microsoft.com/office/drawing/2016/5/11/chartex" xmlns:mc="http://schemas.openxmlformats.org/markup-compatibility/2006" xmlns:o="urn:schemas-microsoft-com:office:office" xmlns:r="http://schemas.openxmlformats.org/officeDocument/2006/relationships" xmlns:m="http://schemas.openxmlformats.org/officeDocument/2006/math" xmlns:v="urn:schemas-microsoft-com:vml" xmlns:wp14="http://schemas.microsoft.com/office/word/2010/wordprocessingDrawing" xmlns:wp="http://schemas.openxmlformats.org/drawingml/2006/wordprocessingDrawing" xmlns:w10="urn:schemas-microsoft-com:office:word" xmlns:w="http://schemas.openxmlformats.org/wordprocessingml/2006/main" xmlns:w14="http://schemas.microsoft.com/office/word/2010/wordml" xmlns:w15="http://schemas.microsoft.com/office/word/2012/wordml" xmlns:w16se="http://schemas.microsoft.com/office/word/2015/wordml/symex" xmlns:wpg="http://schemas.microsoft.com/office/word/2010/wordprocessingGroup" xmlns:wpi="http://schemas.microsoft.com/office/word/2010/wordprocessingInk" xmlns:wne="http://schemas.microsoft.com/office/word/2006/wordml" xmlns:wps="http://schemas.microsoft.com/office/word/2010/wordprocessingShape" mc:Ignorable="w14 w15 w16se wp14">
+<w:footnotes xmlns:wpc="http://schemas.microsoft.com/office/word/2010/wordprocessingCanvas" xmlns:mo="http://schemas.microsoft.com/office/mac/office/2008/main" xmlns:mc="http://schemas.openxmlformats.org/markup-compatibility/2006" xmlns:mv="urn:schemas-microsoft-com:mac:vml" xmlns:o="urn:schemas-microsoft-com:office:office" xmlns:r="http://schemas.openxmlformats.org/officeDocument/2006/relationships" xmlns:m="http://schemas.openxmlformats.org/officeDocument/2006/math" xmlns:v="urn:schemas-microsoft-com:vml" xmlns:wp14="http://schemas.microsoft.com/office/word/2010/wordprocessingDrawing" xmlns:wp="http://schemas.openxmlformats.org/drawingml/2006/wordprocessingDrawing" xmlns:w10="urn:schemas-microsoft-com:office:word" xmlns:w="http://schemas.openxmlformats.org/wordprocessingml/2006/main" xmlns:w14="http://schemas.microsoft.com/office/word/2010/wordml" xmlns:w15="http://schemas.microsoft.com/office/word/2012/wordml" xmlns:wpg="http://schemas.microsoft.com/office/word/2010/wordprocessingGroup" xmlns:wpi="http://schemas.microsoft.com/office/word/2010/wordprocessingInk" xmlns:wne="http://schemas.microsoft.com/office/word/2006/wordml" xmlns:wps="http://schemas.microsoft.com/office/word/2010/wordprocessingShape" mc:Ignorable="w14 w15 wp14">
   <w:footnote w:type="separator" w:id="-1">
     <w:p>
       <w:r>
@@ -9400,8 +9809,8 @@
 </file>
 
 <file path=word/numbering.xml><?xml version="1.0" encoding="utf-8"?>
-<w:numbering xmlns:wpc="http://schemas.microsoft.com/office/word/2010/wordprocessingCanvas" xmlns:cx="http://schemas.microsoft.com/office/drawing/2014/chartex" xmlns:cx1="http://schemas.microsoft.com/office/drawing/2015/9/8/chartex" xmlns:cx2="http://schemas.microsoft.com/office/drawing/2015/10/21/chartex" xmlns:cx3="http://schemas.microsoft.com/office/drawing/2016/5/9/chartex" xmlns:cx4="http://schemas.microsoft.com/office/drawing/2016/5/10/chartex" xmlns:cx5="http://schemas.microsoft.com/office/drawing/2016/5/11/chartex" xmlns:mc="http://schemas.openxmlformats.org/markup-compatibility/2006" xmlns:o="urn:schemas-microsoft-com:office:office" xmlns:r="http://schemas.openxmlformats.org/officeDocument/2006/relationships" xmlns:m="http://schemas.openxmlformats.org/officeDocument/2006/math" xmlns:v="urn:schemas-microsoft-com:vml" xmlns:wp14="http://schemas.microsoft.com/office/word/2010/wordprocessingDrawing" xmlns:wp="http://schemas.openxmlformats.org/drawingml/2006/wordprocessingDrawing" xmlns:w10="urn:schemas-microsoft-com:office:word" xmlns:w="http://schemas.openxmlformats.org/wordprocessingml/2006/main" xmlns:w14="http://schemas.microsoft.com/office/word/2010/wordml" xmlns:w15="http://schemas.microsoft.com/office/word/2012/wordml" xmlns:w16se="http://schemas.microsoft.com/office/word/2015/wordml/symex" xmlns:wpg="http://schemas.microsoft.com/office/word/2010/wordprocessingGroup" xmlns:wpi="http://schemas.microsoft.com/office/word/2010/wordprocessingInk" xmlns:wne="http://schemas.microsoft.com/office/word/2006/wordml" xmlns:wps="http://schemas.microsoft.com/office/word/2010/wordprocessingShape" mc:Ignorable="w14 w15 w16se wp14">
-  <w:abstractNum w:abstractNumId="0" w15:restartNumberingAfterBreak="0">
+<w:numbering xmlns:wpc="http://schemas.microsoft.com/office/word/2010/wordprocessingCanvas" xmlns:mo="http://schemas.microsoft.com/office/mac/office/2008/main" xmlns:mc="http://schemas.openxmlformats.org/markup-compatibility/2006" xmlns:mv="urn:schemas-microsoft-com:mac:vml" xmlns:o="urn:schemas-microsoft-com:office:office" xmlns:r="http://schemas.openxmlformats.org/officeDocument/2006/relationships" xmlns:m="http://schemas.openxmlformats.org/officeDocument/2006/math" xmlns:v="urn:schemas-microsoft-com:vml" xmlns:wp14="http://schemas.microsoft.com/office/word/2010/wordprocessingDrawing" xmlns:wp="http://schemas.openxmlformats.org/drawingml/2006/wordprocessingDrawing" xmlns:w10="urn:schemas-microsoft-com:office:word" xmlns:w="http://schemas.openxmlformats.org/wordprocessingml/2006/main" xmlns:w14="http://schemas.microsoft.com/office/word/2010/wordml" xmlns:w15="http://schemas.microsoft.com/office/word/2012/wordml" xmlns:wpg="http://schemas.microsoft.com/office/word/2010/wordprocessingGroup" xmlns:wpi="http://schemas.microsoft.com/office/word/2010/wordprocessingInk" xmlns:wne="http://schemas.microsoft.com/office/word/2006/wordml" xmlns:wps="http://schemas.microsoft.com/office/word/2010/wordprocessingShape" mc:Ignorable="w14 w15 wp14">
+  <w:abstractNum w:abstractNumId="0">
     <w:nsid w:val="058D100C"/>
     <w:multiLevelType w:val="multilevel"/>
     <w:tmpl w:val="F1587632"/>
@@ -9522,7 +9931,7 @@
       </w:rPr>
     </w:lvl>
   </w:abstractNum>
-  <w:abstractNum w:abstractNumId="1" w15:restartNumberingAfterBreak="0">
+  <w:abstractNum w:abstractNumId="1">
     <w:nsid w:val="1C1F064D"/>
     <w:multiLevelType w:val="multilevel"/>
     <w:tmpl w:val="E602674C"/>
@@ -9635,7 +10044,7 @@
       </w:rPr>
     </w:lvl>
   </w:abstractNum>
-  <w:abstractNum w:abstractNumId="2" w15:restartNumberingAfterBreak="0">
+  <w:abstractNum w:abstractNumId="2">
     <w:nsid w:val="1F7632B9"/>
     <w:multiLevelType w:val="multilevel"/>
     <w:tmpl w:val="4FF863F6"/>
@@ -9748,7 +10157,7 @@
       </w:rPr>
     </w:lvl>
   </w:abstractNum>
-  <w:abstractNum w:abstractNumId="3" w15:restartNumberingAfterBreak="0">
+  <w:abstractNum w:abstractNumId="3">
     <w:nsid w:val="23D13B9D"/>
     <w:multiLevelType w:val="multilevel"/>
     <w:tmpl w:val="9CA29C5A"/>
@@ -9869,7 +10278,7 @@
       </w:rPr>
     </w:lvl>
   </w:abstractNum>
-  <w:abstractNum w:abstractNumId="4" w15:restartNumberingAfterBreak="0">
+  <w:abstractNum w:abstractNumId="4">
     <w:nsid w:val="2D6E0118"/>
     <w:multiLevelType w:val="hybridMultilevel"/>
     <w:tmpl w:val="6852873C"/>
@@ -9982,7 +10391,7 @@
       </w:rPr>
     </w:lvl>
   </w:abstractNum>
-  <w:abstractNum w:abstractNumId="5" w15:restartNumberingAfterBreak="0">
+  <w:abstractNum w:abstractNumId="5">
     <w:nsid w:val="3808375D"/>
     <w:multiLevelType w:val="hybridMultilevel"/>
     <w:tmpl w:val="4E44D616"/>
@@ -10095,7 +10504,7 @@
       </w:rPr>
     </w:lvl>
   </w:abstractNum>
-  <w:abstractNum w:abstractNumId="6" w15:restartNumberingAfterBreak="0">
+  <w:abstractNum w:abstractNumId="6">
     <w:nsid w:val="547F522C"/>
     <w:multiLevelType w:val="multilevel"/>
     <w:tmpl w:val="5A921322"/>
@@ -10244,7 +10653,7 @@
       </w:rPr>
     </w:lvl>
   </w:abstractNum>
-  <w:abstractNum w:abstractNumId="7" w15:restartNumberingAfterBreak="0">
+  <w:abstractNum w:abstractNumId="7">
     <w:nsid w:val="65460BB5"/>
     <w:multiLevelType w:val="multilevel"/>
     <w:tmpl w:val="B61AAA1E"/>
@@ -10393,7 +10802,7 @@
       </w:rPr>
     </w:lvl>
   </w:abstractNum>
-  <w:abstractNum w:abstractNumId="8" w15:restartNumberingAfterBreak="0">
+  <w:abstractNum w:abstractNumId="8">
     <w:nsid w:val="67020902"/>
     <w:multiLevelType w:val="multilevel"/>
     <w:tmpl w:val="95F07F1E"/>
@@ -10542,7 +10951,7 @@
       </w:rPr>
     </w:lvl>
   </w:abstractNum>
-  <w:abstractNum w:abstractNumId="9" w15:restartNumberingAfterBreak="0">
+  <w:abstractNum w:abstractNumId="9">
     <w:nsid w:val="6A620149"/>
     <w:multiLevelType w:val="multilevel"/>
     <w:tmpl w:val="F55EAC24"/>
@@ -10655,7 +11064,7 @@
       </w:rPr>
     </w:lvl>
   </w:abstractNum>
-  <w:abstractNum w:abstractNumId="10" w15:restartNumberingAfterBreak="0">
+  <w:abstractNum w:abstractNumId="10">
     <w:nsid w:val="79BE3416"/>
     <w:multiLevelType w:val="hybridMultilevel"/>
     <w:tmpl w:val="3EE2CC4C"/>
@@ -10744,7 +11153,7 @@
       </w:pPr>
     </w:lvl>
   </w:abstractNum>
-  <w:abstractNum w:abstractNumId="11" w15:restartNumberingAfterBreak="0">
+  <w:abstractNum w:abstractNumId="11">
     <w:nsid w:val="7B3862CE"/>
     <w:multiLevelType w:val="hybridMultilevel"/>
     <w:tmpl w:val="71D80C6E"/>
@@ -10914,7 +11323,7 @@
 </file>
 
 <file path=word/styles.xml><?xml version="1.0" encoding="utf-8"?>
-<w:styles xmlns:mc="http://schemas.openxmlformats.org/markup-compatibility/2006" xmlns:r="http://schemas.openxmlformats.org/officeDocument/2006/relationships" xmlns:w="http://schemas.openxmlformats.org/wordprocessingml/2006/main" xmlns:w14="http://schemas.microsoft.com/office/word/2010/wordml" xmlns:w15="http://schemas.microsoft.com/office/word/2012/wordml" xmlns:w16se="http://schemas.microsoft.com/office/word/2015/wordml/symex" mc:Ignorable="w14 w15 w16se">
+<w:styles xmlns:mc="http://schemas.openxmlformats.org/markup-compatibility/2006" xmlns:r="http://schemas.openxmlformats.org/officeDocument/2006/relationships" xmlns:w="http://schemas.openxmlformats.org/wordprocessingml/2006/main" xmlns:w14="http://schemas.microsoft.com/office/word/2010/wordml" xmlns:w15="http://schemas.microsoft.com/office/word/2012/wordml" mc:Ignorable="w14 w15">
   <w:docDefaults>
     <w:rPrDefault>
       <w:rPr>
@@ -10926,7 +11335,7 @@
     </w:rPrDefault>
     <w:pPrDefault/>
   </w:docDefaults>
-  <w:latentStyles w:defLockedState="0" w:defUIPriority="99" w:defSemiHidden="0" w:defUnhideWhenUsed="0" w:defQFormat="0" w:count="374">
+  <w:latentStyles w:defLockedState="0" w:defUIPriority="99" w:defSemiHidden="0" w:defUnhideWhenUsed="0" w:defQFormat="0" w:count="382">
     <w:lsdException w:name="Normal" w:uiPriority="0" w:qFormat="1"/>
     <w:lsdException w:name="heading 1" w:uiPriority="9" w:qFormat="1"/>
     <w:lsdException w:name="heading 2" w:semiHidden="1" w:uiPriority="9" w:unhideWhenUsed="1" w:qFormat="1"/>
@@ -11427,6 +11836,7 @@
       <w:szCs w:val="22"/>
     </w:rPr>
     <w:tblPr>
+      <w:tblInd w:w="0" w:type="dxa"/>
       <w:tblBorders>
         <w:top w:val="single" w:sz="4" w:space="0" w:color="auto"/>
         <w:left w:val="single" w:sz="4" w:space="0" w:color="auto"/>
@@ -11435,6 +11845,12 @@
         <w:insideH w:val="single" w:sz="4" w:space="0" w:color="auto"/>
         <w:insideV w:val="single" w:sz="4" w:space="0" w:color="auto"/>
       </w:tblBorders>
+      <w:tblCellMar>
+        <w:top w:w="0" w:type="dxa"/>
+        <w:left w:w="108" w:type="dxa"/>
+        <w:bottom w:w="0" w:type="dxa"/>
+        <w:right w:w="108" w:type="dxa"/>
+      </w:tblCellMar>
     </w:tblPr>
   </w:style>
   <w:style w:type="paragraph" w:styleId="Header">

</xml_diff>

<commit_message>
update unit tests in game interface in TestingPlan
</commit_message>
<xml_diff>
--- a/doc/TestingPlan.docx
+++ b/doc/TestingPlan.docx
@@ -1,6 +1,6 @@
 
 <file path=word/document.xml><?xml version="1.0" encoding="utf-8"?>
-<w:document xmlns:wpc="http://schemas.microsoft.com/office/word/2010/wordprocessingCanvas" xmlns:mo="http://schemas.microsoft.com/office/mac/office/2008/main" xmlns:mc="http://schemas.openxmlformats.org/markup-compatibility/2006" xmlns:mv="urn:schemas-microsoft-com:mac:vml" xmlns:o="urn:schemas-microsoft-com:office:office" xmlns:r="http://schemas.openxmlformats.org/officeDocument/2006/relationships" xmlns:m="http://schemas.openxmlformats.org/officeDocument/2006/math" xmlns:v="urn:schemas-microsoft-com:vml" xmlns:wp14="http://schemas.microsoft.com/office/word/2010/wordprocessingDrawing" xmlns:wp="http://schemas.openxmlformats.org/drawingml/2006/wordprocessingDrawing" xmlns:w10="urn:schemas-microsoft-com:office:word" xmlns:w="http://schemas.openxmlformats.org/wordprocessingml/2006/main" xmlns:w14="http://schemas.microsoft.com/office/word/2010/wordml" xmlns:w15="http://schemas.microsoft.com/office/word/2012/wordml" xmlns:wpg="http://schemas.microsoft.com/office/word/2010/wordprocessingGroup" xmlns:wpi="http://schemas.microsoft.com/office/word/2010/wordprocessingInk" xmlns:wne="http://schemas.microsoft.com/office/word/2006/wordml" xmlns:wps="http://schemas.microsoft.com/office/word/2010/wordprocessingShape" mc:Ignorable="w14 w15 wp14">
+<w:document xmlns:wpc="http://schemas.microsoft.com/office/word/2010/wordprocessingCanvas" xmlns:cx="http://schemas.microsoft.com/office/drawing/2014/chartex" xmlns:cx1="http://schemas.microsoft.com/office/drawing/2015/9/8/chartex" xmlns:cx2="http://schemas.microsoft.com/office/drawing/2015/10/21/chartex" xmlns:cx3="http://schemas.microsoft.com/office/drawing/2016/5/9/chartex" xmlns:cx4="http://schemas.microsoft.com/office/drawing/2016/5/10/chartex" xmlns:cx5="http://schemas.microsoft.com/office/drawing/2016/5/11/chartex" xmlns:mc="http://schemas.openxmlformats.org/markup-compatibility/2006" xmlns:o="urn:schemas-microsoft-com:office:office" xmlns:r="http://schemas.openxmlformats.org/officeDocument/2006/relationships" xmlns:m="http://schemas.openxmlformats.org/officeDocument/2006/math" xmlns:v="urn:schemas-microsoft-com:vml" xmlns:wp14="http://schemas.microsoft.com/office/word/2010/wordprocessingDrawing" xmlns:wp="http://schemas.openxmlformats.org/drawingml/2006/wordprocessingDrawing" xmlns:w10="urn:schemas-microsoft-com:office:word" xmlns:w="http://schemas.openxmlformats.org/wordprocessingml/2006/main" xmlns:w14="http://schemas.microsoft.com/office/word/2010/wordml" xmlns:w15="http://schemas.microsoft.com/office/word/2012/wordml" xmlns:w16se="http://schemas.microsoft.com/office/word/2015/wordml/symex" xmlns:wpg="http://schemas.microsoft.com/office/word/2010/wordprocessingGroup" xmlns:wpi="http://schemas.microsoft.com/office/word/2010/wordprocessingInk" xmlns:wne="http://schemas.microsoft.com/office/word/2006/wordml" xmlns:wps="http://schemas.microsoft.com/office/word/2010/wordprocessingShape" mc:Ignorable="w14 w15 w16se wp14">
   <w:body>
     <w:p>
       <w:pPr>
@@ -6058,10 +6058,7 @@
         <w:t>assert if expectRobot and actualRobot are equal</w:t>
       </w:r>
     </w:p>
-    <w:p>
-      <w:bookmarkStart w:id="0" w:name="_GoBack"/>
-      <w:bookmarkEnd w:id="0"/>
-    </w:p>
+    <w:p/>
     <w:p>
       <w:pPr>
         <w:pStyle w:val="Heading4"/>
@@ -9584,6 +9581,714 @@
       </w:r>
     </w:p>
     <w:p>
+      <w:r>
+        <w:t>Summary: This unit test is to test Game.setPlayerPositions() which returns a player that should play next.</w:t>
+      </w:r>
+    </w:p>
+    <w:p>
+      <w:pPr>
+        <w:ind w:left="720"/>
+      </w:pPr>
+      <w:r>
+        <w:t xml:space="preserve">game </w:t>
+      </w:r>
+      <w:r>
+        <w:sym w:font="Wingdings" w:char="F0DF"/>
+      </w:r>
+      <w:r>
+        <w:t xml:space="preserve"> new Game()</w:t>
+      </w:r>
+    </w:p>
+    <w:p>
+      <w:pPr>
+        <w:ind w:left="720"/>
+      </w:pPr>
+      <w:r>
+        <w:t xml:space="preserve">players </w:t>
+      </w:r>
+      <w:r>
+        <w:sym w:font="Wingdings" w:char="F0DF"/>
+      </w:r>
+      <w:r>
+        <w:t xml:space="preserve"> new Player[6]</w:t>
+      </w:r>
+    </w:p>
+    <w:p>
+      <w:pPr>
+        <w:ind w:left="720"/>
+      </w:pPr>
+      <w:r>
+        <w:t xml:space="preserve">players[0] </w:t>
+      </w:r>
+      <w:r>
+        <w:sym w:font="Wingdings" w:char="F0DF"/>
+      </w:r>
+      <w:r>
+        <w:t xml:space="preserve"> new Player()</w:t>
+      </w:r>
+    </w:p>
+    <w:p>
+      <w:pPr>
+        <w:ind w:left="720"/>
+      </w:pPr>
+      <w:r>
+        <w:t xml:space="preserve">players[1] </w:t>
+      </w:r>
+      <w:r>
+        <w:sym w:font="Wingdings" w:char="F0DF"/>
+      </w:r>
+      <w:r>
+        <w:t xml:space="preserve"> new Player()</w:t>
+      </w:r>
+    </w:p>
+    <w:p>
+      <w:pPr>
+        <w:ind w:left="720"/>
+      </w:pPr>
+      <w:r>
+        <w:t xml:space="preserve">players[2] </w:t>
+      </w:r>
+      <w:r>
+        <w:sym w:font="Wingdings" w:char="F0DF"/>
+      </w:r>
+      <w:r>
+        <w:t xml:space="preserve"> new Player()</w:t>
+      </w:r>
+    </w:p>
+    <w:p>
+      <w:pPr>
+        <w:ind w:left="720"/>
+      </w:pPr>
+      <w:r>
+        <w:t xml:space="preserve">players[3] </w:t>
+      </w:r>
+      <w:r>
+        <w:sym w:font="Wingdings" w:char="F0DF"/>
+      </w:r>
+      <w:r>
+        <w:t xml:space="preserve"> new Player()</w:t>
+      </w:r>
+    </w:p>
+    <w:p>
+      <w:pPr>
+        <w:ind w:left="720"/>
+      </w:pPr>
+      <w:r>
+        <w:t xml:space="preserve">players[4] </w:t>
+      </w:r>
+      <w:r>
+        <w:sym w:font="Wingdings" w:char="F0DF"/>
+      </w:r>
+      <w:r>
+        <w:t xml:space="preserve"> new Player()</w:t>
+      </w:r>
+    </w:p>
+    <w:p>
+      <w:pPr>
+        <w:ind w:left="720"/>
+      </w:pPr>
+      <w:r>
+        <w:t xml:space="preserve">players[5] </w:t>
+      </w:r>
+      <w:r>
+        <w:sym w:font="Wingdings" w:char="F0DF"/>
+      </w:r>
+      <w:r>
+        <w:t xml:space="preserve"> new Player()</w:t>
+      </w:r>
+    </w:p>
+    <w:p>
+      <w:pPr>
+        <w:ind w:left="720"/>
+      </w:pPr>
+      <w:r>
+        <w:t>declare expectedValue</w:t>
+      </w:r>
+    </w:p>
+    <w:p>
+      <w:pPr>
+        <w:ind w:left="720"/>
+      </w:pPr>
+      <w:r>
+        <w:t>declare actualValue</w:t>
+      </w:r>
+    </w:p>
+    <w:p>
+      <w:pPr>
+        <w:ind w:left="720"/>
+      </w:pPr>
+    </w:p>
+    <w:p>
+      <w:pPr>
+        <w:pStyle w:val="ListParagraph"/>
+        <w:numPr>
+          <w:ilvl w:val="0"/>
+          <w:numId w:val="15"/>
+        </w:numPr>
+      </w:pPr>
+      <w:r>
+        <w:t>test case 1: there are two players</w:t>
+      </w:r>
+    </w:p>
+    <w:p>
+      <w:pPr>
+        <w:pStyle w:val="ListParagraph"/>
+        <w:ind w:left="360"/>
+      </w:pPr>
+      <w:r>
+        <w:t>for i from 0 to 1</w:t>
+      </w:r>
+    </w:p>
+    <w:p>
+      <w:pPr>
+        <w:ind w:left="360" w:firstLine="360"/>
+      </w:pPr>
+      <w:r>
+        <w:t>game.playerList.insert(new Pair&lt;int, Player&gt;(0, players[i]))</w:t>
+      </w:r>
+    </w:p>
+    <w:p>
+      <w:pPr>
+        <w:ind w:left="360"/>
+      </w:pPr>
+      <w:r>
+        <w:t>done</w:t>
+      </w:r>
+    </w:p>
+    <w:p>
+      <w:pPr>
+        <w:ind w:left="360"/>
+      </w:pPr>
+      <w:r>
+        <w:t>game.setPlayerPositions()</w:t>
+      </w:r>
+    </w:p>
+    <w:p>
+      <w:pPr>
+        <w:ind w:left="360"/>
+      </w:pPr>
+      <w:r>
+        <w:t xml:space="preserve">expectedValue </w:t>
+      </w:r>
+      <w:r>
+        <w:sym w:font="Wingdings" w:char="F0DF"/>
+      </w:r>
+      <w:r>
+        <w:t xml:space="preserve"> 0</w:t>
+      </w:r>
+    </w:p>
+    <w:p>
+      <w:pPr>
+        <w:ind w:left="360"/>
+      </w:pPr>
+      <w:r>
+        <w:t xml:space="preserve">actualValue </w:t>
+      </w:r>
+      <w:r>
+        <w:sym w:font="Wingdings" w:char="F0DF"/>
+      </w:r>
+      <w:r>
+        <w:t xml:space="preserve"> game.playerList.indexOf(0).indexOf(0)</w:t>
+      </w:r>
+    </w:p>
+    <w:p>
+      <w:pPr>
+        <w:ind w:left="360"/>
+      </w:pPr>
+      <w:r>
+        <w:t>assert if actualValue and excpectdValue are equal</w:t>
+      </w:r>
+    </w:p>
+    <w:p>
+      <w:pPr>
+        <w:ind w:left="360"/>
+      </w:pPr>
+      <w:r>
+        <w:t xml:space="preserve">expectedValue </w:t>
+      </w:r>
+      <w:r>
+        <w:sym w:font="Wingdings" w:char="F0DF"/>
+      </w:r>
+      <w:r>
+        <w:t xml:space="preserve"> 3</w:t>
+      </w:r>
+    </w:p>
+    <w:p>
+      <w:pPr>
+        <w:ind w:left="360"/>
+      </w:pPr>
+      <w:r>
+        <w:lastRenderedPageBreak/>
+        <w:t xml:space="preserve">actualValue </w:t>
+      </w:r>
+      <w:r>
+        <w:sym w:font="Wingdings" w:char="F0DF"/>
+      </w:r>
+      <w:r>
+        <w:t xml:space="preserve"> game.playerList.indexOf(1).indexOf(0)</w:t>
+      </w:r>
+    </w:p>
+    <w:p>
+      <w:pPr>
+        <w:ind w:left="360"/>
+      </w:pPr>
+      <w:r>
+        <w:t>assert if actualValue and excpectdValue are equal</w:t>
+      </w:r>
+    </w:p>
+    <w:p>
+      <w:pPr>
+        <w:ind w:left="360"/>
+      </w:pPr>
+    </w:p>
+    <w:p>
+      <w:pPr>
+        <w:pStyle w:val="ListParagraph"/>
+        <w:numPr>
+          <w:ilvl w:val="0"/>
+          <w:numId w:val="15"/>
+        </w:numPr>
+      </w:pPr>
+      <w:r>
+        <w:t>test case 2: there are three players</w:t>
+      </w:r>
+    </w:p>
+    <w:p>
+      <w:pPr>
+        <w:ind w:left="360"/>
+      </w:pPr>
+      <w:r>
+        <w:t>game.playerList.insert(new Pair&lt;int, Player&gt;(0, players[2]))</w:t>
+      </w:r>
+    </w:p>
+    <w:p>
+      <w:pPr>
+        <w:ind w:left="360"/>
+      </w:pPr>
+      <w:r>
+        <w:t>game.setPlayerPositions()</w:t>
+      </w:r>
+    </w:p>
+    <w:p>
+      <w:pPr>
+        <w:ind w:left="360"/>
+      </w:pPr>
+      <w:r>
+        <w:t xml:space="preserve">expectedValue </w:t>
+      </w:r>
+      <w:r>
+        <w:sym w:font="Wingdings" w:char="F0DF"/>
+      </w:r>
+      <w:r>
+        <w:t xml:space="preserve"> 0</w:t>
+      </w:r>
+    </w:p>
+    <w:p>
+      <w:pPr>
+        <w:ind w:left="360"/>
+      </w:pPr>
+      <w:r>
+        <w:t xml:space="preserve">actualValue </w:t>
+      </w:r>
+      <w:r>
+        <w:sym w:font="Wingdings" w:char="F0DF"/>
+      </w:r>
+      <w:r>
+        <w:t xml:space="preserve"> game.playerList.indexOf(0).indexOf(0)</w:t>
+      </w:r>
+    </w:p>
+    <w:p>
+      <w:pPr>
+        <w:ind w:left="360"/>
+      </w:pPr>
+      <w:r>
+        <w:t>assert if actualValue and excpectdValue are equal</w:t>
+      </w:r>
+    </w:p>
+    <w:p>
+      <w:pPr>
+        <w:ind w:left="360"/>
+      </w:pPr>
+      <w:r>
+        <w:t xml:space="preserve">expectedValue </w:t>
+      </w:r>
+      <w:r>
+        <w:sym w:font="Wingdings" w:char="F0DF"/>
+      </w:r>
+      <w:r>
+        <w:t xml:space="preserve"> 2</w:t>
+      </w:r>
+    </w:p>
+    <w:p>
+      <w:pPr>
+        <w:ind w:left="360"/>
+      </w:pPr>
+      <w:r>
+        <w:t xml:space="preserve">actualValue </w:t>
+      </w:r>
+      <w:r>
+        <w:sym w:font="Wingdings" w:char="F0DF"/>
+      </w:r>
+      <w:r>
+        <w:t xml:space="preserve"> game.playerList.indexOf(1).indexOf(0)</w:t>
+      </w:r>
+    </w:p>
+    <w:p>
+      <w:pPr>
+        <w:ind w:left="360"/>
+      </w:pPr>
+      <w:r>
+        <w:t>assert if actualValue and excpectdValue are equal</w:t>
+      </w:r>
+    </w:p>
+    <w:p>
+      <w:pPr>
+        <w:ind w:left="360"/>
+      </w:pPr>
+      <w:r>
+        <w:t xml:space="preserve">expectedValue </w:t>
+      </w:r>
+      <w:r>
+        <w:sym w:font="Wingdings" w:char="F0DF"/>
+      </w:r>
+      <w:r>
+        <w:t xml:space="preserve"> 4</w:t>
+      </w:r>
+    </w:p>
+    <w:p>
+      <w:pPr>
+        <w:ind w:left="360"/>
+      </w:pPr>
+      <w:r>
+        <w:t xml:space="preserve">actualValue </w:t>
+      </w:r>
+      <w:r>
+        <w:sym w:font="Wingdings" w:char="F0DF"/>
+      </w:r>
+      <w:r>
+        <w:t xml:space="preserve"> game.playerList.indexOf(2).indexOf(0)</w:t>
+      </w:r>
+    </w:p>
+    <w:p>
+      <w:pPr>
+        <w:ind w:left="360"/>
+      </w:pPr>
+      <w:r>
+        <w:t>assert if actualValue and excpectdValue are equal</w:t>
+      </w:r>
+    </w:p>
+    <w:p>
+      <w:pPr>
+        <w:ind w:left="360"/>
+      </w:pPr>
+    </w:p>
+    <w:p>
+      <w:pPr>
+        <w:pStyle w:val="ListParagraph"/>
+        <w:numPr>
+          <w:ilvl w:val="0"/>
+          <w:numId w:val="15"/>
+        </w:numPr>
+      </w:pPr>
+      <w:r>
+        <w:t>test case 3: there are not two, three, or six players</w:t>
+      </w:r>
+    </w:p>
+    <w:p>
+      <w:pPr>
+        <w:ind w:left="360"/>
+      </w:pPr>
+      <w:r>
+        <w:t>game.playerList.insert(new Pair&lt;int, Player&gt;(0, players[3]))</w:t>
+      </w:r>
+    </w:p>
+    <w:p>
+      <w:pPr>
+        <w:ind w:left="360"/>
+      </w:pPr>
+      <w:r>
+        <w:t>try game.setPlayerPositions()</w:t>
+      </w:r>
+    </w:p>
+    <w:p>
+      <w:pPr>
+        <w:ind w:left="360"/>
+      </w:pPr>
+      <w:r>
+        <w:t>check if catch an exception</w:t>
+      </w:r>
+    </w:p>
+    <w:p>
+      <w:pPr>
+        <w:ind w:left="360"/>
+      </w:pPr>
+    </w:p>
+    <w:p>
+      <w:pPr>
+        <w:pStyle w:val="ListParagraph"/>
+        <w:numPr>
+          <w:ilvl w:val="0"/>
+          <w:numId w:val="15"/>
+        </w:numPr>
+      </w:pPr>
+      <w:r>
+        <w:t>test case 4: there are six players</w:t>
+      </w:r>
+    </w:p>
+    <w:p>
+      <w:pPr>
+        <w:pStyle w:val="ListParagraph"/>
+        <w:ind w:left="360"/>
+      </w:pPr>
+      <w:r>
+        <w:t>for i from 0 to 1</w:t>
+      </w:r>
+    </w:p>
+    <w:p>
+      <w:pPr>
+        <w:ind w:left="360" w:firstLine="360"/>
+      </w:pPr>
+      <w:r>
+        <w:t>game.playerList.insert(new Pair&lt;int, Player&gt;(0, players[i + 3]))</w:t>
+      </w:r>
+    </w:p>
+    <w:p>
+      <w:pPr>
+        <w:ind w:left="360"/>
+      </w:pPr>
+      <w:r>
+        <w:t>done</w:t>
+      </w:r>
+    </w:p>
+    <w:p>
+      <w:pPr>
+        <w:ind w:left="360"/>
+      </w:pPr>
+      <w:r>
+        <w:t>game.setPlayerPositions()</w:t>
+      </w:r>
+    </w:p>
+    <w:p>
+      <w:pPr>
+        <w:ind w:left="360"/>
+      </w:pPr>
+      <w:r>
+        <w:t xml:space="preserve">expectedValue </w:t>
+      </w:r>
+      <w:r>
+        <w:sym w:font="Wingdings" w:char="F0DF"/>
+      </w:r>
+      <w:r>
+        <w:t xml:space="preserve"> 0</w:t>
+      </w:r>
+    </w:p>
+    <w:p>
+      <w:pPr>
+        <w:ind w:left="360"/>
+      </w:pPr>
+      <w:r>
+        <w:t xml:space="preserve">actualValue </w:t>
+      </w:r>
+      <w:r>
+        <w:sym w:font="Wingdings" w:char="F0DF"/>
+      </w:r>
+      <w:r>
+        <w:t xml:space="preserve"> game.playerList.indexOf(0).indexOf(0)</w:t>
+      </w:r>
+    </w:p>
+    <w:p>
+      <w:pPr>
+        <w:ind w:left="360"/>
+      </w:pPr>
+      <w:r>
+        <w:t>assert if actualValue and excpectdValue are equal</w:t>
+      </w:r>
+    </w:p>
+    <w:p>
+      <w:pPr>
+        <w:ind w:left="360"/>
+      </w:pPr>
+      <w:r>
+        <w:t xml:space="preserve">expectedValue </w:t>
+      </w:r>
+      <w:r>
+        <w:sym w:font="Wingdings" w:char="F0DF"/>
+      </w:r>
+      <w:r>
+        <w:t xml:space="preserve"> 1</w:t>
+      </w:r>
+    </w:p>
+    <w:p>
+      <w:pPr>
+        <w:ind w:left="360"/>
+      </w:pPr>
+      <w:r>
+        <w:t xml:space="preserve">actualValue </w:t>
+      </w:r>
+      <w:r>
+        <w:sym w:font="Wingdings" w:char="F0DF"/>
+      </w:r>
+      <w:r>
+        <w:t xml:space="preserve"> game.playerList.indexOf(1).indexOf(0)</w:t>
+      </w:r>
+    </w:p>
+    <w:p>
+      <w:pPr>
+        <w:ind w:left="360"/>
+      </w:pPr>
+      <w:r>
+        <w:t>assert if actualValue and excpectdValue are equal</w:t>
+      </w:r>
+    </w:p>
+    <w:p>
+      <w:pPr>
+        <w:ind w:left="360"/>
+      </w:pPr>
+      <w:r>
+        <w:t xml:space="preserve">expectedValue </w:t>
+      </w:r>
+      <w:r>
+        <w:sym w:font="Wingdings" w:char="F0DF"/>
+      </w:r>
+      <w:r>
+        <w:t xml:space="preserve"> 2</w:t>
+      </w:r>
+    </w:p>
+    <w:p>
+      <w:pPr>
+        <w:ind w:left="360"/>
+      </w:pPr>
+      <w:r>
+        <w:t xml:space="preserve">actualValue </w:t>
+      </w:r>
+      <w:r>
+        <w:sym w:font="Wingdings" w:char="F0DF"/>
+      </w:r>
+      <w:r>
+        <w:t xml:space="preserve"> game.playerList.indexOf(2).indexOf(0)</w:t>
+      </w:r>
+    </w:p>
+    <w:p>
+      <w:pPr>
+        <w:ind w:left="360"/>
+      </w:pPr>
+      <w:r>
+        <w:t>assert if actualValue and excpectdValue are equal</w:t>
+      </w:r>
+    </w:p>
+    <w:p>
+      <w:pPr>
+        <w:ind w:left="360"/>
+      </w:pPr>
+      <w:r>
+        <w:t xml:space="preserve">expectedValue </w:t>
+      </w:r>
+      <w:r>
+        <w:sym w:font="Wingdings" w:char="F0DF"/>
+      </w:r>
+      <w:r>
+        <w:t xml:space="preserve"> 3</w:t>
+      </w:r>
+    </w:p>
+    <w:p>
+      <w:pPr>
+        <w:ind w:left="360"/>
+      </w:pPr>
+      <w:r>
+        <w:t xml:space="preserve">actualValue </w:t>
+      </w:r>
+      <w:r>
+        <w:sym w:font="Wingdings" w:char="F0DF"/>
+      </w:r>
+      <w:r>
+        <w:t xml:space="preserve"> game.playerList.indexOf(3).indexOf(0)</w:t>
+      </w:r>
+    </w:p>
+    <w:p>
+      <w:pPr>
+        <w:ind w:left="360"/>
+      </w:pPr>
+      <w:r>
+        <w:t>assert if actualValue and excpectdValue are equal</w:t>
+      </w:r>
+    </w:p>
+    <w:p>
+      <w:pPr>
+        <w:ind w:left="360"/>
+      </w:pPr>
+      <w:r>
+        <w:t xml:space="preserve">expectedValue </w:t>
+      </w:r>
+      <w:r>
+        <w:sym w:font="Wingdings" w:char="F0DF"/>
+      </w:r>
+      <w:r>
+        <w:t xml:space="preserve"> 4</w:t>
+      </w:r>
+    </w:p>
+    <w:p>
+      <w:pPr>
+        <w:ind w:left="360"/>
+      </w:pPr>
+      <w:r>
+        <w:t xml:space="preserve">actualValue </w:t>
+      </w:r>
+      <w:r>
+        <w:sym w:font="Wingdings" w:char="F0DF"/>
+      </w:r>
+      <w:r>
+        <w:t xml:space="preserve"> game.playerList.indexOf(4).indexOf(0)</w:t>
+      </w:r>
+    </w:p>
+    <w:p>
+      <w:pPr>
+        <w:ind w:left="360"/>
+      </w:pPr>
+      <w:r>
+        <w:t>assert if actualValue and excpectdValue are equal</w:t>
+      </w:r>
+    </w:p>
+    <w:p>
+      <w:pPr>
+        <w:ind w:left="360"/>
+      </w:pPr>
+      <w:r>
+        <w:t xml:space="preserve">expectedValue </w:t>
+      </w:r>
+      <w:r>
+        <w:sym w:font="Wingdings" w:char="F0DF"/>
+      </w:r>
+      <w:r>
+        <w:t xml:space="preserve"> 5</w:t>
+      </w:r>
+    </w:p>
+    <w:p>
+      <w:pPr>
+        <w:ind w:left="360"/>
+      </w:pPr>
+      <w:r>
+        <w:t xml:space="preserve">actualValue </w:t>
+      </w:r>
+      <w:r>
+        <w:sym w:font="Wingdings" w:char="F0DF"/>
+      </w:r>
+      <w:r>
+        <w:t xml:space="preserve"> game.playerList.indexOf(5).indexOf(0)</w:t>
+      </w:r>
+    </w:p>
+    <w:p>
+      <w:pPr>
+        <w:ind w:left="360"/>
+      </w:pPr>
+      <w:r>
+        <w:t>assert if actualValue and excpectdValue are equal</w:t>
+      </w:r>
+    </w:p>
+    <w:p>
+      <w:bookmarkStart w:id="0" w:name="_GoBack"/>
+      <w:bookmarkEnd w:id="0"/>
+    </w:p>
+    <w:p>
       <w:pPr>
         <w:pStyle w:val="Heading4"/>
         <w:numPr>
@@ -9698,7 +10403,6 @@
         </w:numPr>
       </w:pPr>
       <w:r>
-        <w:lastRenderedPageBreak/>
         <w:t>Summary</w:t>
       </w:r>
     </w:p>
@@ -9771,7 +10475,7 @@
 </file>
 
 <file path=word/endnotes.xml><?xml version="1.0" encoding="utf-8"?>
-<w:endnotes xmlns:wpc="http://schemas.microsoft.com/office/word/2010/wordprocessingCanvas" xmlns:mo="http://schemas.microsoft.com/office/mac/office/2008/main" xmlns:mc="http://schemas.openxmlformats.org/markup-compatibility/2006" xmlns:mv="urn:schemas-microsoft-com:mac:vml" xmlns:o="urn:schemas-microsoft-com:office:office" xmlns:r="http://schemas.openxmlformats.org/officeDocument/2006/relationships" xmlns:m="http://schemas.openxmlformats.org/officeDocument/2006/math" xmlns:v="urn:schemas-microsoft-com:vml" xmlns:wp14="http://schemas.microsoft.com/office/word/2010/wordprocessingDrawing" xmlns:wp="http://schemas.openxmlformats.org/drawingml/2006/wordprocessingDrawing" xmlns:w10="urn:schemas-microsoft-com:office:word" xmlns:w="http://schemas.openxmlformats.org/wordprocessingml/2006/main" xmlns:w14="http://schemas.microsoft.com/office/word/2010/wordml" xmlns:w15="http://schemas.microsoft.com/office/word/2012/wordml" xmlns:wpg="http://schemas.microsoft.com/office/word/2010/wordprocessingGroup" xmlns:wpi="http://schemas.microsoft.com/office/word/2010/wordprocessingInk" xmlns:wne="http://schemas.microsoft.com/office/word/2006/wordml" xmlns:wps="http://schemas.microsoft.com/office/word/2010/wordprocessingShape" mc:Ignorable="w14 w15 wp14">
+<w:endnotes xmlns:wpc="http://schemas.microsoft.com/office/word/2010/wordprocessingCanvas" xmlns:cx="http://schemas.microsoft.com/office/drawing/2014/chartex" xmlns:cx1="http://schemas.microsoft.com/office/drawing/2015/9/8/chartex" xmlns:cx2="http://schemas.microsoft.com/office/drawing/2015/10/21/chartex" xmlns:cx3="http://schemas.microsoft.com/office/drawing/2016/5/9/chartex" xmlns:cx4="http://schemas.microsoft.com/office/drawing/2016/5/10/chartex" xmlns:cx5="http://schemas.microsoft.com/office/drawing/2016/5/11/chartex" xmlns:mc="http://schemas.openxmlformats.org/markup-compatibility/2006" xmlns:o="urn:schemas-microsoft-com:office:office" xmlns:r="http://schemas.openxmlformats.org/officeDocument/2006/relationships" xmlns:m="http://schemas.openxmlformats.org/officeDocument/2006/math" xmlns:v="urn:schemas-microsoft-com:vml" xmlns:wp14="http://schemas.microsoft.com/office/word/2010/wordprocessingDrawing" xmlns:wp="http://schemas.openxmlformats.org/drawingml/2006/wordprocessingDrawing" xmlns:w10="urn:schemas-microsoft-com:office:word" xmlns:w="http://schemas.openxmlformats.org/wordprocessingml/2006/main" xmlns:w14="http://schemas.microsoft.com/office/word/2010/wordml" xmlns:w15="http://schemas.microsoft.com/office/word/2012/wordml" xmlns:w16se="http://schemas.microsoft.com/office/word/2015/wordml/symex" xmlns:wpg="http://schemas.microsoft.com/office/word/2010/wordprocessingGroup" xmlns:wpi="http://schemas.microsoft.com/office/word/2010/wordprocessingInk" xmlns:wne="http://schemas.microsoft.com/office/word/2006/wordml" xmlns:wps="http://schemas.microsoft.com/office/word/2010/wordprocessingShape" mc:Ignorable="w14 w15 w16se wp14">
   <w:endnote w:type="separator" w:id="-1">
     <w:p>
       <w:r>
@@ -9790,7 +10494,7 @@
 </file>
 
 <file path=word/footnotes.xml><?xml version="1.0" encoding="utf-8"?>
-<w:footnotes xmlns:wpc="http://schemas.microsoft.com/office/word/2010/wordprocessingCanvas" xmlns:mo="http://schemas.microsoft.com/office/mac/office/2008/main" xmlns:mc="http://schemas.openxmlformats.org/markup-compatibility/2006" xmlns:mv="urn:schemas-microsoft-com:mac:vml" xmlns:o="urn:schemas-microsoft-com:office:office" xmlns:r="http://schemas.openxmlformats.org/officeDocument/2006/relationships" xmlns:m="http://schemas.openxmlformats.org/officeDocument/2006/math" xmlns:v="urn:schemas-microsoft-com:vml" xmlns:wp14="http://schemas.microsoft.com/office/word/2010/wordprocessingDrawing" xmlns:wp="http://schemas.openxmlformats.org/drawingml/2006/wordprocessingDrawing" xmlns:w10="urn:schemas-microsoft-com:office:word" xmlns:w="http://schemas.openxmlformats.org/wordprocessingml/2006/main" xmlns:w14="http://schemas.microsoft.com/office/word/2010/wordml" xmlns:w15="http://schemas.microsoft.com/office/word/2012/wordml" xmlns:wpg="http://schemas.microsoft.com/office/word/2010/wordprocessingGroup" xmlns:wpi="http://schemas.microsoft.com/office/word/2010/wordprocessingInk" xmlns:wne="http://schemas.microsoft.com/office/word/2006/wordml" xmlns:wps="http://schemas.microsoft.com/office/word/2010/wordprocessingShape" mc:Ignorable="w14 w15 wp14">
+<w:footnotes xmlns:wpc="http://schemas.microsoft.com/office/word/2010/wordprocessingCanvas" xmlns:cx="http://schemas.microsoft.com/office/drawing/2014/chartex" xmlns:cx1="http://schemas.microsoft.com/office/drawing/2015/9/8/chartex" xmlns:cx2="http://schemas.microsoft.com/office/drawing/2015/10/21/chartex" xmlns:cx3="http://schemas.microsoft.com/office/drawing/2016/5/9/chartex" xmlns:cx4="http://schemas.microsoft.com/office/drawing/2016/5/10/chartex" xmlns:cx5="http://schemas.microsoft.com/office/drawing/2016/5/11/chartex" xmlns:mc="http://schemas.openxmlformats.org/markup-compatibility/2006" xmlns:o="urn:schemas-microsoft-com:office:office" xmlns:r="http://schemas.openxmlformats.org/officeDocument/2006/relationships" xmlns:m="http://schemas.openxmlformats.org/officeDocument/2006/math" xmlns:v="urn:schemas-microsoft-com:vml" xmlns:wp14="http://schemas.microsoft.com/office/word/2010/wordprocessingDrawing" xmlns:wp="http://schemas.openxmlformats.org/drawingml/2006/wordprocessingDrawing" xmlns:w10="urn:schemas-microsoft-com:office:word" xmlns:w="http://schemas.openxmlformats.org/wordprocessingml/2006/main" xmlns:w14="http://schemas.microsoft.com/office/word/2010/wordml" xmlns:w15="http://schemas.microsoft.com/office/word/2012/wordml" xmlns:w16se="http://schemas.microsoft.com/office/word/2015/wordml/symex" xmlns:wpg="http://schemas.microsoft.com/office/word/2010/wordprocessingGroup" xmlns:wpi="http://schemas.microsoft.com/office/word/2010/wordprocessingInk" xmlns:wne="http://schemas.microsoft.com/office/word/2006/wordml" xmlns:wps="http://schemas.microsoft.com/office/word/2010/wordprocessingShape" mc:Ignorable="w14 w15 w16se wp14">
   <w:footnote w:type="separator" w:id="-1">
     <w:p>
       <w:r>
@@ -9809,8 +10513,8 @@
 </file>
 
 <file path=word/numbering.xml><?xml version="1.0" encoding="utf-8"?>
-<w:numbering xmlns:wpc="http://schemas.microsoft.com/office/word/2010/wordprocessingCanvas" xmlns:mo="http://schemas.microsoft.com/office/mac/office/2008/main" xmlns:mc="http://schemas.openxmlformats.org/markup-compatibility/2006" xmlns:mv="urn:schemas-microsoft-com:mac:vml" xmlns:o="urn:schemas-microsoft-com:office:office" xmlns:r="http://schemas.openxmlformats.org/officeDocument/2006/relationships" xmlns:m="http://schemas.openxmlformats.org/officeDocument/2006/math" xmlns:v="urn:schemas-microsoft-com:vml" xmlns:wp14="http://schemas.microsoft.com/office/word/2010/wordprocessingDrawing" xmlns:wp="http://schemas.openxmlformats.org/drawingml/2006/wordprocessingDrawing" xmlns:w10="urn:schemas-microsoft-com:office:word" xmlns:w="http://schemas.openxmlformats.org/wordprocessingml/2006/main" xmlns:w14="http://schemas.microsoft.com/office/word/2010/wordml" xmlns:w15="http://schemas.microsoft.com/office/word/2012/wordml" xmlns:wpg="http://schemas.microsoft.com/office/word/2010/wordprocessingGroup" xmlns:wpi="http://schemas.microsoft.com/office/word/2010/wordprocessingInk" xmlns:wne="http://schemas.microsoft.com/office/word/2006/wordml" xmlns:wps="http://schemas.microsoft.com/office/word/2010/wordprocessingShape" mc:Ignorable="w14 w15 wp14">
-  <w:abstractNum w:abstractNumId="0">
+<w:numbering xmlns:wpc="http://schemas.microsoft.com/office/word/2010/wordprocessingCanvas" xmlns:cx="http://schemas.microsoft.com/office/drawing/2014/chartex" xmlns:cx1="http://schemas.microsoft.com/office/drawing/2015/9/8/chartex" xmlns:cx2="http://schemas.microsoft.com/office/drawing/2015/10/21/chartex" xmlns:cx3="http://schemas.microsoft.com/office/drawing/2016/5/9/chartex" xmlns:cx4="http://schemas.microsoft.com/office/drawing/2016/5/10/chartex" xmlns:cx5="http://schemas.microsoft.com/office/drawing/2016/5/11/chartex" xmlns:mc="http://schemas.openxmlformats.org/markup-compatibility/2006" xmlns:o="urn:schemas-microsoft-com:office:office" xmlns:r="http://schemas.openxmlformats.org/officeDocument/2006/relationships" xmlns:m="http://schemas.openxmlformats.org/officeDocument/2006/math" xmlns:v="urn:schemas-microsoft-com:vml" xmlns:wp14="http://schemas.microsoft.com/office/word/2010/wordprocessingDrawing" xmlns:wp="http://schemas.openxmlformats.org/drawingml/2006/wordprocessingDrawing" xmlns:w10="urn:schemas-microsoft-com:office:word" xmlns:w="http://schemas.openxmlformats.org/wordprocessingml/2006/main" xmlns:w14="http://schemas.microsoft.com/office/word/2010/wordml" xmlns:w15="http://schemas.microsoft.com/office/word/2012/wordml" xmlns:w16se="http://schemas.microsoft.com/office/word/2015/wordml/symex" xmlns:wpg="http://schemas.microsoft.com/office/word/2010/wordprocessingGroup" xmlns:wpi="http://schemas.microsoft.com/office/word/2010/wordprocessingInk" xmlns:wne="http://schemas.microsoft.com/office/word/2006/wordml" xmlns:wps="http://schemas.microsoft.com/office/word/2010/wordprocessingShape" mc:Ignorable="w14 w15 w16se wp14">
+  <w:abstractNum w:abstractNumId="0" w15:restartNumberingAfterBreak="0">
     <w:nsid w:val="058D100C"/>
     <w:multiLevelType w:val="multilevel"/>
     <w:tmpl w:val="F1587632"/>
@@ -9931,7 +10635,7 @@
       </w:rPr>
     </w:lvl>
   </w:abstractNum>
-  <w:abstractNum w:abstractNumId="1">
+  <w:abstractNum w:abstractNumId="1" w15:restartNumberingAfterBreak="0">
     <w:nsid w:val="1C1F064D"/>
     <w:multiLevelType w:val="multilevel"/>
     <w:tmpl w:val="E602674C"/>
@@ -10044,7 +10748,7 @@
       </w:rPr>
     </w:lvl>
   </w:abstractNum>
-  <w:abstractNum w:abstractNumId="2">
+  <w:abstractNum w:abstractNumId="2" w15:restartNumberingAfterBreak="0">
     <w:nsid w:val="1F7632B9"/>
     <w:multiLevelType w:val="multilevel"/>
     <w:tmpl w:val="4FF863F6"/>
@@ -10157,7 +10861,7 @@
       </w:rPr>
     </w:lvl>
   </w:abstractNum>
-  <w:abstractNum w:abstractNumId="3">
+  <w:abstractNum w:abstractNumId="3" w15:restartNumberingAfterBreak="0">
     <w:nsid w:val="23D13B9D"/>
     <w:multiLevelType w:val="multilevel"/>
     <w:tmpl w:val="9CA29C5A"/>
@@ -10278,7 +10982,7 @@
       </w:rPr>
     </w:lvl>
   </w:abstractNum>
-  <w:abstractNum w:abstractNumId="4">
+  <w:abstractNum w:abstractNumId="4" w15:restartNumberingAfterBreak="0">
     <w:nsid w:val="2D6E0118"/>
     <w:multiLevelType w:val="hybridMultilevel"/>
     <w:tmpl w:val="6852873C"/>
@@ -10391,7 +11095,7 @@
       </w:rPr>
     </w:lvl>
   </w:abstractNum>
-  <w:abstractNum w:abstractNumId="5">
+  <w:abstractNum w:abstractNumId="5" w15:restartNumberingAfterBreak="0">
     <w:nsid w:val="3808375D"/>
     <w:multiLevelType w:val="hybridMultilevel"/>
     <w:tmpl w:val="4E44D616"/>
@@ -10504,7 +11208,7 @@
       </w:rPr>
     </w:lvl>
   </w:abstractNum>
-  <w:abstractNum w:abstractNumId="6">
+  <w:abstractNum w:abstractNumId="6" w15:restartNumberingAfterBreak="0">
     <w:nsid w:val="547F522C"/>
     <w:multiLevelType w:val="multilevel"/>
     <w:tmpl w:val="5A921322"/>
@@ -10653,7 +11357,7 @@
       </w:rPr>
     </w:lvl>
   </w:abstractNum>
-  <w:abstractNum w:abstractNumId="7">
+  <w:abstractNum w:abstractNumId="7" w15:restartNumberingAfterBreak="0">
     <w:nsid w:val="65460BB5"/>
     <w:multiLevelType w:val="multilevel"/>
     <w:tmpl w:val="B61AAA1E"/>
@@ -10802,7 +11506,7 @@
       </w:rPr>
     </w:lvl>
   </w:abstractNum>
-  <w:abstractNum w:abstractNumId="8">
+  <w:abstractNum w:abstractNumId="8" w15:restartNumberingAfterBreak="0">
     <w:nsid w:val="67020902"/>
     <w:multiLevelType w:val="multilevel"/>
     <w:tmpl w:val="95F07F1E"/>
@@ -10951,7 +11655,7 @@
       </w:rPr>
     </w:lvl>
   </w:abstractNum>
-  <w:abstractNum w:abstractNumId="9">
+  <w:abstractNum w:abstractNumId="9" w15:restartNumberingAfterBreak="0">
     <w:nsid w:val="6A620149"/>
     <w:multiLevelType w:val="multilevel"/>
     <w:tmpl w:val="F55EAC24"/>
@@ -11064,7 +11768,7 @@
       </w:rPr>
     </w:lvl>
   </w:abstractNum>
-  <w:abstractNum w:abstractNumId="10">
+  <w:abstractNum w:abstractNumId="10" w15:restartNumberingAfterBreak="0">
     <w:nsid w:val="79BE3416"/>
     <w:multiLevelType w:val="hybridMultilevel"/>
     <w:tmpl w:val="3EE2CC4C"/>
@@ -11153,7 +11857,7 @@
       </w:pPr>
     </w:lvl>
   </w:abstractNum>
-  <w:abstractNum w:abstractNumId="11">
+  <w:abstractNum w:abstractNumId="11" w15:restartNumberingAfterBreak="0">
     <w:nsid w:val="7B3862CE"/>
     <w:multiLevelType w:val="hybridMultilevel"/>
     <w:tmpl w:val="71D80C6E"/>
@@ -11319,11 +12023,25 @@
     <w:lvlOverride w:ilvl="7"/>
     <w:lvlOverride w:ilvl="8"/>
   </w:num>
+  <w:num w:numId="15">
+    <w:abstractNumId w:val="4"/>
+    <w:lvlOverride w:ilvl="0"/>
+    <w:lvlOverride w:ilvl="1"/>
+    <w:lvlOverride w:ilvl="2">
+      <w:startOverride w:val="1"/>
+    </w:lvlOverride>
+    <w:lvlOverride w:ilvl="3"/>
+    <w:lvlOverride w:ilvl="4"/>
+    <w:lvlOverride w:ilvl="5"/>
+    <w:lvlOverride w:ilvl="6"/>
+    <w:lvlOverride w:ilvl="7"/>
+    <w:lvlOverride w:ilvl="8"/>
+  </w:num>
 </w:numbering>
 </file>
 
 <file path=word/styles.xml><?xml version="1.0" encoding="utf-8"?>
-<w:styles xmlns:mc="http://schemas.openxmlformats.org/markup-compatibility/2006" xmlns:r="http://schemas.openxmlformats.org/officeDocument/2006/relationships" xmlns:w="http://schemas.openxmlformats.org/wordprocessingml/2006/main" xmlns:w14="http://schemas.microsoft.com/office/word/2010/wordml" xmlns:w15="http://schemas.microsoft.com/office/word/2012/wordml" mc:Ignorable="w14 w15">
+<w:styles xmlns:mc="http://schemas.openxmlformats.org/markup-compatibility/2006" xmlns:r="http://schemas.openxmlformats.org/officeDocument/2006/relationships" xmlns:w="http://schemas.openxmlformats.org/wordprocessingml/2006/main" xmlns:w14="http://schemas.microsoft.com/office/word/2010/wordml" xmlns:w15="http://schemas.microsoft.com/office/word/2012/wordml" xmlns:w16se="http://schemas.microsoft.com/office/word/2015/wordml/symex" mc:Ignorable="w14 w15 w16se">
   <w:docDefaults>
     <w:rPrDefault>
       <w:rPr>
@@ -11335,7 +12053,7 @@
     </w:rPrDefault>
     <w:pPrDefault/>
   </w:docDefaults>
-  <w:latentStyles w:defLockedState="0" w:defUIPriority="99" w:defSemiHidden="0" w:defUnhideWhenUsed="0" w:defQFormat="0" w:count="382">
+  <w:latentStyles w:defLockedState="0" w:defUIPriority="99" w:defSemiHidden="0" w:defUnhideWhenUsed="0" w:defQFormat="0" w:count="374">
     <w:lsdException w:name="Normal" w:uiPriority="0" w:qFormat="1"/>
     <w:lsdException w:name="heading 1" w:uiPriority="9" w:qFormat="1"/>
     <w:lsdException w:name="heading 2" w:semiHidden="1" w:uiPriority="9" w:unhideWhenUsed="1" w:qFormat="1"/>
@@ -11836,7 +12554,6 @@
       <w:szCs w:val="22"/>
     </w:rPr>
     <w:tblPr>
-      <w:tblInd w:w="0" w:type="dxa"/>
       <w:tblBorders>
         <w:top w:val="single" w:sz="4" w:space="0" w:color="auto"/>
         <w:left w:val="single" w:sz="4" w:space="0" w:color="auto"/>
@@ -11845,12 +12562,6 @@
         <w:insideH w:val="single" w:sz="4" w:space="0" w:color="auto"/>
         <w:insideV w:val="single" w:sz="4" w:space="0" w:color="auto"/>
       </w:tblBorders>
-      <w:tblCellMar>
-        <w:top w:w="0" w:type="dxa"/>
-        <w:left w:w="108" w:type="dxa"/>
-        <w:bottom w:w="0" w:type="dxa"/>
-        <w:right w:w="108" w:type="dxa"/>
-      </w:tblCellMar>
     </w:tblPr>
   </w:style>
   <w:style w:type="paragraph" w:styleId="Header">

</xml_diff>

<commit_message>
update unit test in game interface in TestingPlan
</commit_message>
<xml_diff>
--- a/doc/TestingPlan.docx
+++ b/doc/TestingPlan.docx
@@ -9582,7 +9582,7 @@
     </w:p>
     <w:p>
       <w:r>
-        <w:t>Summary: This unit test is to test Game.setPlayerPositions() which returns a player that should play next.</w:t>
+        <w:t>Summary: This unit test is to test Game.setPlayerPositions() which sets the player positions into player list and set the player at the first position as the currentPlayer.</w:t>
       </w:r>
     </w:p>
     <w:p>
@@ -9717,13 +9717,35 @@
       <w:pPr>
         <w:ind w:left="720"/>
       </w:pPr>
+      <w:r>
+        <w:t xml:space="preserve">expectedPlayer </w:t>
+      </w:r>
+      <w:r>
+        <w:sym w:font="Wingdings" w:char="F0DF"/>
+      </w:r>
+      <w:r>
+        <w:t xml:space="preserve"> players[0]</w:t>
+      </w:r>
+    </w:p>
+    <w:p>
+      <w:pPr>
+        <w:ind w:left="720"/>
+      </w:pPr>
+      <w:r>
+        <w:t>declare actualPlayer</w:t>
+      </w:r>
+    </w:p>
+    <w:p>
+      <w:pPr>
+        <w:ind w:left="720"/>
+      </w:pPr>
     </w:p>
     <w:p>
       <w:pPr>
         <w:pStyle w:val="ListParagraph"/>
         <w:numPr>
           <w:ilvl w:val="0"/>
-          <w:numId w:val="15"/>
+          <w:numId w:val="14"/>
         </w:numPr>
       </w:pPr>
       <w:r>
@@ -9796,6 +9818,7 @@
         <w:ind w:left="360"/>
       </w:pPr>
       <w:r>
+        <w:lastRenderedPageBreak/>
         <w:t>assert if actualValue and excpectdValue are equal</w:t>
       </w:r>
     </w:p>
@@ -9818,14 +9841,470 @@
         <w:ind w:left="360"/>
       </w:pPr>
       <w:r>
+        <w:t xml:space="preserve">actualValue </w:t>
+      </w:r>
+      <w:r>
+        <w:sym w:font="Wingdings" w:char="F0DF"/>
+      </w:r>
+      <w:r>
+        <w:t xml:space="preserve"> game.playerList.indexOf(1).indexOf(0)</w:t>
+      </w:r>
+    </w:p>
+    <w:p>
+      <w:pPr>
+        <w:ind w:left="360"/>
+      </w:pPr>
+      <w:r>
+        <w:t>assert if actualValue and excpectdValue are equal</w:t>
+      </w:r>
+    </w:p>
+    <w:p>
+      <w:pPr>
+        <w:ind w:left="360"/>
+      </w:pPr>
+      <w:r>
+        <w:t xml:space="preserve">actualPlayer </w:t>
+      </w:r>
+      <w:r>
+        <w:sym w:font="Wingdings" w:char="F0DF"/>
+      </w:r>
+      <w:r>
+        <w:t xml:space="preserve"> game.currentPlayer</w:t>
+      </w:r>
+    </w:p>
+    <w:p>
+      <w:pPr>
+        <w:ind w:left="360"/>
+      </w:pPr>
+      <w:r>
+        <w:t>assert if actualPlayer and expectedPlayer are equal</w:t>
+      </w:r>
+    </w:p>
+    <w:p>
+      <w:pPr>
+        <w:ind w:left="360"/>
+      </w:pPr>
+    </w:p>
+    <w:p>
+      <w:pPr>
+        <w:pStyle w:val="ListParagraph"/>
+        <w:numPr>
+          <w:ilvl w:val="0"/>
+          <w:numId w:val="14"/>
+        </w:numPr>
+      </w:pPr>
+      <w:r>
+        <w:t>test case 2: there are three players</w:t>
+      </w:r>
+    </w:p>
+    <w:p>
+      <w:pPr>
+        <w:ind w:left="360"/>
+      </w:pPr>
+      <w:r>
+        <w:t>game.playerList.insert(new Pair&lt;int, Player&gt;(0, players[2]))</w:t>
+      </w:r>
+    </w:p>
+    <w:p>
+      <w:pPr>
+        <w:ind w:left="360"/>
+      </w:pPr>
+      <w:r>
+        <w:t>game.setPlayerPositions()</w:t>
+      </w:r>
+    </w:p>
+    <w:p>
+      <w:pPr>
+        <w:ind w:left="360"/>
+      </w:pPr>
+      <w:r>
+        <w:t xml:space="preserve">expectedValue </w:t>
+      </w:r>
+      <w:r>
+        <w:sym w:font="Wingdings" w:char="F0DF"/>
+      </w:r>
+      <w:r>
+        <w:t xml:space="preserve"> 0</w:t>
+      </w:r>
+    </w:p>
+    <w:p>
+      <w:pPr>
+        <w:ind w:left="360"/>
+      </w:pPr>
+      <w:r>
+        <w:t xml:space="preserve">actualValue </w:t>
+      </w:r>
+      <w:r>
+        <w:sym w:font="Wingdings" w:char="F0DF"/>
+      </w:r>
+      <w:r>
+        <w:t xml:space="preserve"> game.playerList.indexOf(0).indexOf(0)</w:t>
+      </w:r>
+    </w:p>
+    <w:p>
+      <w:pPr>
+        <w:ind w:left="360"/>
+      </w:pPr>
+      <w:r>
+        <w:t>assert if actualValue and excpectdValue are equal</w:t>
+      </w:r>
+    </w:p>
+    <w:p>
+      <w:pPr>
+        <w:ind w:left="360"/>
+      </w:pPr>
+      <w:r>
+        <w:t xml:space="preserve">expectedValue </w:t>
+      </w:r>
+      <w:r>
+        <w:sym w:font="Wingdings" w:char="F0DF"/>
+      </w:r>
+      <w:r>
+        <w:t xml:space="preserve"> 2</w:t>
+      </w:r>
+    </w:p>
+    <w:p>
+      <w:pPr>
+        <w:ind w:left="360"/>
+      </w:pPr>
+      <w:r>
+        <w:t xml:space="preserve">actualValue </w:t>
+      </w:r>
+      <w:r>
+        <w:sym w:font="Wingdings" w:char="F0DF"/>
+      </w:r>
+      <w:r>
+        <w:t xml:space="preserve"> game.playerList.indexOf(1).indexOf(0)</w:t>
+      </w:r>
+    </w:p>
+    <w:p>
+      <w:pPr>
+        <w:ind w:left="360"/>
+      </w:pPr>
+      <w:r>
+        <w:t>assert if actualValue and excpectdValue are equal</w:t>
+      </w:r>
+    </w:p>
+    <w:p>
+      <w:pPr>
+        <w:ind w:left="360"/>
+      </w:pPr>
+      <w:r>
+        <w:t xml:space="preserve">expectedValue </w:t>
+      </w:r>
+      <w:r>
+        <w:sym w:font="Wingdings" w:char="F0DF"/>
+      </w:r>
+      <w:r>
+        <w:t xml:space="preserve"> 4</w:t>
+      </w:r>
+    </w:p>
+    <w:p>
+      <w:pPr>
+        <w:ind w:left="360"/>
+      </w:pPr>
+      <w:r>
+        <w:t xml:space="preserve">actualValue </w:t>
+      </w:r>
+      <w:r>
+        <w:sym w:font="Wingdings" w:char="F0DF"/>
+      </w:r>
+      <w:r>
+        <w:t xml:space="preserve"> game.playerList.indexOf(2).indexOf(0)</w:t>
+      </w:r>
+    </w:p>
+    <w:p>
+      <w:pPr>
+        <w:ind w:left="360"/>
+      </w:pPr>
+      <w:r>
+        <w:t>assert if actualValue and excpectdValue are equal</w:t>
+      </w:r>
+    </w:p>
+    <w:p>
+      <w:pPr>
+        <w:ind w:left="360"/>
+      </w:pPr>
+      <w:r>
+        <w:t xml:space="preserve">actualPlayer </w:t>
+      </w:r>
+      <w:r>
+        <w:sym w:font="Wingdings" w:char="F0DF"/>
+      </w:r>
+      <w:r>
+        <w:t xml:space="preserve"> game.currentPlayer</w:t>
+      </w:r>
+    </w:p>
+    <w:p>
+      <w:pPr>
+        <w:ind w:left="360"/>
+      </w:pPr>
+      <w:r>
+        <w:t>assert if actualPlayer and expectedPlayer are equal</w:t>
+      </w:r>
+    </w:p>
+    <w:p>
+      <w:pPr>
+        <w:ind w:left="360"/>
+      </w:pPr>
+    </w:p>
+    <w:p>
+      <w:pPr>
+        <w:pStyle w:val="ListParagraph"/>
+        <w:numPr>
+          <w:ilvl w:val="0"/>
+          <w:numId w:val="14"/>
+        </w:numPr>
+      </w:pPr>
+      <w:r>
+        <w:t>test case 3: there are not two, three, or six players</w:t>
+      </w:r>
+    </w:p>
+    <w:p>
+      <w:pPr>
+        <w:ind w:left="360"/>
+      </w:pPr>
+      <w:r>
+        <w:t>game.playerList.insert(new Pair&lt;int, Player&gt;(0, players[3]))</w:t>
+      </w:r>
+    </w:p>
+    <w:p>
+      <w:pPr>
+        <w:ind w:left="360"/>
+      </w:pPr>
+      <w:r>
+        <w:t>try game.setPlayerPositions()</w:t>
+      </w:r>
+    </w:p>
+    <w:p>
+      <w:pPr>
+        <w:ind w:left="360"/>
+      </w:pPr>
+      <w:r>
+        <w:t>check if catch an exception</w:t>
+      </w:r>
+    </w:p>
+    <w:p>
+      <w:pPr>
+        <w:ind w:left="360"/>
+      </w:pPr>
+    </w:p>
+    <w:p>
+      <w:pPr>
+        <w:pStyle w:val="ListParagraph"/>
+        <w:numPr>
+          <w:ilvl w:val="0"/>
+          <w:numId w:val="14"/>
+        </w:numPr>
+      </w:pPr>
+      <w:r>
+        <w:t>test case 4: there are six players</w:t>
+      </w:r>
+    </w:p>
+    <w:p>
+      <w:pPr>
+        <w:pStyle w:val="ListParagraph"/>
+        <w:ind w:left="360"/>
+      </w:pPr>
+      <w:r>
+        <w:t>for i from 0 to 1</w:t>
+      </w:r>
+    </w:p>
+    <w:p>
+      <w:pPr>
+        <w:ind w:left="360" w:firstLine="360"/>
+      </w:pPr>
+      <w:r>
+        <w:t>game.playerList.insert(new Pair&lt;int, Player&gt;(0, players[i + 3]))</w:t>
+      </w:r>
+    </w:p>
+    <w:p>
+      <w:pPr>
+        <w:ind w:left="360"/>
+      </w:pPr>
+      <w:r>
+        <w:t>done</w:t>
+      </w:r>
+    </w:p>
+    <w:p>
+      <w:pPr>
+        <w:ind w:left="360"/>
+      </w:pPr>
+      <w:r>
+        <w:t>game.setPlayerPositions()</w:t>
+      </w:r>
+    </w:p>
+    <w:p>
+      <w:pPr>
+        <w:ind w:left="360"/>
+      </w:pPr>
+      <w:r>
+        <w:t xml:space="preserve">expectedValue </w:t>
+      </w:r>
+      <w:r>
+        <w:sym w:font="Wingdings" w:char="F0DF"/>
+      </w:r>
+      <w:r>
+        <w:t xml:space="preserve"> 0</w:t>
+      </w:r>
+    </w:p>
+    <w:p>
+      <w:pPr>
+        <w:ind w:left="360"/>
+      </w:pPr>
+      <w:r>
+        <w:t xml:space="preserve">actualValue </w:t>
+      </w:r>
+      <w:r>
+        <w:sym w:font="Wingdings" w:char="F0DF"/>
+      </w:r>
+      <w:r>
+        <w:t xml:space="preserve"> game.playerList.indexOf(0).indexOf(0)</w:t>
+      </w:r>
+    </w:p>
+    <w:p>
+      <w:pPr>
+        <w:ind w:left="360"/>
+      </w:pPr>
+      <w:r>
+        <w:t>assert if actualValue and excpectdValue are equal</w:t>
+      </w:r>
+    </w:p>
+    <w:p>
+      <w:pPr>
+        <w:ind w:left="360"/>
+      </w:pPr>
+      <w:r>
+        <w:t xml:space="preserve">expectedValue </w:t>
+      </w:r>
+      <w:r>
+        <w:sym w:font="Wingdings" w:char="F0DF"/>
+      </w:r>
+      <w:r>
+        <w:t xml:space="preserve"> 1</w:t>
+      </w:r>
+    </w:p>
+    <w:p>
+      <w:pPr>
+        <w:ind w:left="360"/>
+      </w:pPr>
+      <w:r>
+        <w:t xml:space="preserve">actualValue </w:t>
+      </w:r>
+      <w:r>
+        <w:sym w:font="Wingdings" w:char="F0DF"/>
+      </w:r>
+      <w:r>
+        <w:t xml:space="preserve"> game.playerList.indexOf(1).indexOf(0)</w:t>
+      </w:r>
+    </w:p>
+    <w:p>
+      <w:pPr>
+        <w:ind w:left="360"/>
+      </w:pPr>
+      <w:r>
+        <w:t>assert if actualValue and excpectdValue are equal</w:t>
+      </w:r>
+    </w:p>
+    <w:p>
+      <w:pPr>
+        <w:ind w:left="360"/>
+      </w:pPr>
+      <w:r>
+        <w:t xml:space="preserve">expectedValue </w:t>
+      </w:r>
+      <w:r>
+        <w:sym w:font="Wingdings" w:char="F0DF"/>
+      </w:r>
+      <w:r>
+        <w:t xml:space="preserve"> 2</w:t>
+      </w:r>
+    </w:p>
+    <w:p>
+      <w:pPr>
+        <w:ind w:left="360"/>
+      </w:pPr>
+      <w:r>
+        <w:t xml:space="preserve">actualValue </w:t>
+      </w:r>
+      <w:r>
+        <w:sym w:font="Wingdings" w:char="F0DF"/>
+      </w:r>
+      <w:r>
+        <w:t xml:space="preserve"> game.playerList.indexOf(2).indexOf(0)</w:t>
+      </w:r>
+    </w:p>
+    <w:p>
+      <w:pPr>
+        <w:ind w:left="360"/>
+      </w:pPr>
+      <w:r>
+        <w:t>assert if actualValue and excpectdValue are equal</w:t>
+      </w:r>
+    </w:p>
+    <w:p>
+      <w:pPr>
+        <w:ind w:left="360"/>
+      </w:pPr>
+      <w:r>
+        <w:t xml:space="preserve">expectedValue </w:t>
+      </w:r>
+      <w:r>
+        <w:sym w:font="Wingdings" w:char="F0DF"/>
+      </w:r>
+      <w:r>
+        <w:t xml:space="preserve"> 3</w:t>
+      </w:r>
+    </w:p>
+    <w:p>
+      <w:pPr>
+        <w:ind w:left="360"/>
+      </w:pPr>
+      <w:r>
+        <w:t xml:space="preserve">actualValue </w:t>
+      </w:r>
+      <w:r>
+        <w:sym w:font="Wingdings" w:char="F0DF"/>
+      </w:r>
+      <w:r>
+        <w:t xml:space="preserve"> game.playerList.indexOf(3).indexOf(0)</w:t>
+      </w:r>
+    </w:p>
+    <w:p>
+      <w:pPr>
+        <w:ind w:left="360"/>
+      </w:pPr>
+      <w:r>
+        <w:t>assert if actualValue and excpectdValue are equal</w:t>
+      </w:r>
+    </w:p>
+    <w:p>
+      <w:pPr>
+        <w:ind w:left="360"/>
+      </w:pPr>
+      <w:r>
         <w:lastRenderedPageBreak/>
+        <w:t xml:space="preserve">expectedValue </w:t>
+      </w:r>
+      <w:r>
+        <w:sym w:font="Wingdings" w:char="F0DF"/>
+      </w:r>
+      <w:r>
+        <w:t xml:space="preserve"> 4</w:t>
+      </w:r>
+    </w:p>
+    <w:p>
+      <w:pPr>
+        <w:ind w:left="360"/>
+      </w:pPr>
+      <w:r>
         <w:t xml:space="preserve">actualValue </w:t>
       </w:r>
       <w:r>
         <w:sym w:font="Wingdings" w:char="F0DF"/>
       </w:r>
       <w:r>
-        <w:t xml:space="preserve"> game.playerList.indexOf(1).indexOf(0)</w:t>
+        <w:t xml:space="preserve"> game.playerList.indexOf(4).indexOf(0)</w:t>
       </w:r>
     </w:p>
     <w:p>
@@ -9840,39 +10319,6 @@
       <w:pPr>
         <w:ind w:left="360"/>
       </w:pPr>
-    </w:p>
-    <w:p>
-      <w:pPr>
-        <w:pStyle w:val="ListParagraph"/>
-        <w:numPr>
-          <w:ilvl w:val="0"/>
-          <w:numId w:val="15"/>
-        </w:numPr>
-      </w:pPr>
-      <w:r>
-        <w:t>test case 2: there are three players</w:t>
-      </w:r>
-    </w:p>
-    <w:p>
-      <w:pPr>
-        <w:ind w:left="360"/>
-      </w:pPr>
-      <w:r>
-        <w:t>game.playerList.insert(new Pair&lt;int, Player&gt;(0, players[2]))</w:t>
-      </w:r>
-    </w:p>
-    <w:p>
-      <w:pPr>
-        <w:ind w:left="360"/>
-      </w:pPr>
-      <w:r>
-        <w:t>game.setPlayerPositions()</w:t>
-      </w:r>
-    </w:p>
-    <w:p>
-      <w:pPr>
-        <w:ind w:left="360"/>
-      </w:pPr>
       <w:r>
         <w:t xml:space="preserve">expectedValue </w:t>
       </w:r>
@@ -9880,7 +10326,7 @@
         <w:sym w:font="Wingdings" w:char="F0DF"/>
       </w:r>
       <w:r>
-        <w:t xml:space="preserve"> 0</w:t>
+        <w:t xml:space="preserve"> 5</w:t>
       </w:r>
     </w:p>
     <w:p>
@@ -9894,7 +10340,7 @@
         <w:sym w:font="Wingdings" w:char="F0DF"/>
       </w:r>
       <w:r>
-        <w:t xml:space="preserve"> game.playerList.indexOf(0).indexOf(0)</w:t>
+        <w:t xml:space="preserve"> game.playerList.indexOf(5).indexOf(0)</w:t>
       </w:r>
     </w:p>
     <w:p>
@@ -9910,378 +10356,21 @@
         <w:ind w:left="360"/>
       </w:pPr>
       <w:r>
-        <w:t xml:space="preserve">expectedValue </w:t>
-      </w:r>
-      <w:r>
-        <w:sym w:font="Wingdings" w:char="F0DF"/>
-      </w:r>
-      <w:r>
-        <w:t xml:space="preserve"> 2</w:t>
-      </w:r>
-    </w:p>
-    <w:p>
-      <w:pPr>
-        <w:ind w:left="360"/>
-      </w:pPr>
-      <w:r>
-        <w:t xml:space="preserve">actualValue </w:t>
-      </w:r>
-      <w:r>
-        <w:sym w:font="Wingdings" w:char="F0DF"/>
-      </w:r>
-      <w:r>
-        <w:t xml:space="preserve"> game.playerList.indexOf(1).indexOf(0)</w:t>
-      </w:r>
-    </w:p>
-    <w:p>
-      <w:pPr>
-        <w:ind w:left="360"/>
-      </w:pPr>
-      <w:r>
-        <w:t>assert if actualValue and excpectdValue are equal</w:t>
-      </w:r>
-    </w:p>
-    <w:p>
-      <w:pPr>
-        <w:ind w:left="360"/>
-      </w:pPr>
-      <w:r>
-        <w:t xml:space="preserve">expectedValue </w:t>
-      </w:r>
-      <w:r>
-        <w:sym w:font="Wingdings" w:char="F0DF"/>
-      </w:r>
-      <w:r>
-        <w:t xml:space="preserve"> 4</w:t>
-      </w:r>
-    </w:p>
-    <w:p>
-      <w:pPr>
-        <w:ind w:left="360"/>
-      </w:pPr>
-      <w:r>
-        <w:t xml:space="preserve">actualValue </w:t>
-      </w:r>
-      <w:r>
-        <w:sym w:font="Wingdings" w:char="F0DF"/>
-      </w:r>
-      <w:r>
-        <w:t xml:space="preserve"> game.playerList.indexOf(2).indexOf(0)</w:t>
-      </w:r>
-    </w:p>
-    <w:p>
-      <w:pPr>
-        <w:ind w:left="360"/>
-      </w:pPr>
-      <w:r>
-        <w:t>assert if actualValue and excpectdValue are equal</w:t>
-      </w:r>
-    </w:p>
-    <w:p>
-      <w:pPr>
-        <w:ind w:left="360"/>
-      </w:pPr>
-    </w:p>
-    <w:p>
-      <w:pPr>
-        <w:pStyle w:val="ListParagraph"/>
-        <w:numPr>
-          <w:ilvl w:val="0"/>
-          <w:numId w:val="15"/>
-        </w:numPr>
-      </w:pPr>
-      <w:r>
-        <w:t>test case 3: there are not two, three, or six players</w:t>
-      </w:r>
-    </w:p>
-    <w:p>
-      <w:pPr>
-        <w:ind w:left="360"/>
-      </w:pPr>
-      <w:r>
-        <w:t>game.playerList.insert(new Pair&lt;int, Player&gt;(0, players[3]))</w:t>
-      </w:r>
-    </w:p>
-    <w:p>
-      <w:pPr>
-        <w:ind w:left="360"/>
-      </w:pPr>
-      <w:r>
-        <w:t>try game.setPlayerPositions()</w:t>
-      </w:r>
-    </w:p>
-    <w:p>
-      <w:pPr>
-        <w:ind w:left="360"/>
-      </w:pPr>
-      <w:r>
-        <w:t>check if catch an exception</w:t>
-      </w:r>
-    </w:p>
-    <w:p>
-      <w:pPr>
-        <w:ind w:left="360"/>
-      </w:pPr>
-    </w:p>
-    <w:p>
-      <w:pPr>
-        <w:pStyle w:val="ListParagraph"/>
-        <w:numPr>
-          <w:ilvl w:val="0"/>
-          <w:numId w:val="15"/>
-        </w:numPr>
-      </w:pPr>
-      <w:r>
-        <w:t>test case 4: there are six players</w:t>
-      </w:r>
-    </w:p>
-    <w:p>
-      <w:pPr>
-        <w:pStyle w:val="ListParagraph"/>
-        <w:ind w:left="360"/>
-      </w:pPr>
-      <w:r>
-        <w:t>for i from 0 to 1</w:t>
-      </w:r>
-    </w:p>
-    <w:p>
-      <w:pPr>
-        <w:ind w:left="360" w:firstLine="360"/>
-      </w:pPr>
-      <w:r>
-        <w:t>game.playerList.insert(new Pair&lt;int, Player&gt;(0, players[i + 3]))</w:t>
-      </w:r>
-    </w:p>
-    <w:p>
-      <w:pPr>
-        <w:ind w:left="360"/>
-      </w:pPr>
-      <w:r>
-        <w:t>done</w:t>
-      </w:r>
-    </w:p>
-    <w:p>
-      <w:pPr>
-        <w:ind w:left="360"/>
-      </w:pPr>
-      <w:r>
-        <w:t>game.setPlayerPositions()</w:t>
-      </w:r>
-    </w:p>
-    <w:p>
-      <w:pPr>
-        <w:ind w:left="360"/>
-      </w:pPr>
-      <w:r>
-        <w:t xml:space="preserve">expectedValue </w:t>
-      </w:r>
-      <w:r>
-        <w:sym w:font="Wingdings" w:char="F0DF"/>
-      </w:r>
-      <w:r>
-        <w:t xml:space="preserve"> 0</w:t>
-      </w:r>
-    </w:p>
-    <w:p>
-      <w:pPr>
-        <w:ind w:left="360"/>
-      </w:pPr>
-      <w:r>
-        <w:t xml:space="preserve">actualValue </w:t>
-      </w:r>
-      <w:r>
-        <w:sym w:font="Wingdings" w:char="F0DF"/>
-      </w:r>
-      <w:r>
-        <w:t xml:space="preserve"> game.playerList.indexOf(0).indexOf(0)</w:t>
-      </w:r>
-    </w:p>
-    <w:p>
-      <w:pPr>
-        <w:ind w:left="360"/>
-      </w:pPr>
-      <w:r>
-        <w:t>assert if actualValue and excpectdValue are equal</w:t>
-      </w:r>
-    </w:p>
-    <w:p>
-      <w:pPr>
-        <w:ind w:left="360"/>
-      </w:pPr>
-      <w:r>
-        <w:t xml:space="preserve">expectedValue </w:t>
-      </w:r>
-      <w:r>
-        <w:sym w:font="Wingdings" w:char="F0DF"/>
-      </w:r>
-      <w:r>
-        <w:t xml:space="preserve"> 1</w:t>
-      </w:r>
-    </w:p>
-    <w:p>
-      <w:pPr>
-        <w:ind w:left="360"/>
-      </w:pPr>
-      <w:r>
-        <w:t xml:space="preserve">actualValue </w:t>
-      </w:r>
-      <w:r>
-        <w:sym w:font="Wingdings" w:char="F0DF"/>
-      </w:r>
-      <w:r>
-        <w:t xml:space="preserve"> game.playerList.indexOf(1).indexOf(0)</w:t>
-      </w:r>
-    </w:p>
-    <w:p>
-      <w:pPr>
-        <w:ind w:left="360"/>
-      </w:pPr>
-      <w:r>
-        <w:t>assert if actualValue and excpectdValue are equal</w:t>
-      </w:r>
-    </w:p>
-    <w:p>
-      <w:pPr>
-        <w:ind w:left="360"/>
-      </w:pPr>
-      <w:r>
-        <w:t xml:space="preserve">expectedValue </w:t>
-      </w:r>
-      <w:r>
-        <w:sym w:font="Wingdings" w:char="F0DF"/>
-      </w:r>
-      <w:r>
-        <w:t xml:space="preserve"> 2</w:t>
-      </w:r>
-    </w:p>
-    <w:p>
-      <w:pPr>
-        <w:ind w:left="360"/>
-      </w:pPr>
-      <w:r>
-        <w:t xml:space="preserve">actualValue </w:t>
-      </w:r>
-      <w:r>
-        <w:sym w:font="Wingdings" w:char="F0DF"/>
-      </w:r>
-      <w:r>
-        <w:t xml:space="preserve"> game.playerList.indexOf(2).indexOf(0)</w:t>
-      </w:r>
-    </w:p>
-    <w:p>
-      <w:pPr>
-        <w:ind w:left="360"/>
-      </w:pPr>
-      <w:r>
-        <w:t>assert if actualValue and excpectdValue are equal</w:t>
-      </w:r>
-    </w:p>
-    <w:p>
-      <w:pPr>
-        <w:ind w:left="360"/>
-      </w:pPr>
-      <w:r>
-        <w:t xml:space="preserve">expectedValue </w:t>
-      </w:r>
-      <w:r>
-        <w:sym w:font="Wingdings" w:char="F0DF"/>
-      </w:r>
-      <w:r>
-        <w:t xml:space="preserve"> 3</w:t>
-      </w:r>
-    </w:p>
-    <w:p>
-      <w:pPr>
-        <w:ind w:left="360"/>
-      </w:pPr>
-      <w:r>
-        <w:t xml:space="preserve">actualValue </w:t>
-      </w:r>
-      <w:r>
-        <w:sym w:font="Wingdings" w:char="F0DF"/>
-      </w:r>
-      <w:r>
-        <w:t xml:space="preserve"> game.playerList.indexOf(3).indexOf(0)</w:t>
-      </w:r>
-    </w:p>
-    <w:p>
-      <w:pPr>
-        <w:ind w:left="360"/>
-      </w:pPr>
-      <w:r>
-        <w:t>assert if actualValue and excpectdValue are equal</w:t>
-      </w:r>
-    </w:p>
-    <w:p>
-      <w:pPr>
-        <w:ind w:left="360"/>
-      </w:pPr>
-      <w:r>
-        <w:t xml:space="preserve">expectedValue </w:t>
-      </w:r>
-      <w:r>
-        <w:sym w:font="Wingdings" w:char="F0DF"/>
-      </w:r>
-      <w:r>
-        <w:t xml:space="preserve"> 4</w:t>
-      </w:r>
-    </w:p>
-    <w:p>
-      <w:pPr>
-        <w:ind w:left="360"/>
-      </w:pPr>
-      <w:r>
-        <w:t xml:space="preserve">actualValue </w:t>
-      </w:r>
-      <w:r>
-        <w:sym w:font="Wingdings" w:char="F0DF"/>
-      </w:r>
-      <w:r>
-        <w:t xml:space="preserve"> game.playerList.indexOf(4).indexOf(0)</w:t>
-      </w:r>
-    </w:p>
-    <w:p>
-      <w:pPr>
-        <w:ind w:left="360"/>
-      </w:pPr>
-      <w:r>
-        <w:t>assert if actualValue and excpectdValue are equal</w:t>
-      </w:r>
-    </w:p>
-    <w:p>
-      <w:pPr>
-        <w:ind w:left="360"/>
-      </w:pPr>
-      <w:r>
-        <w:t xml:space="preserve">expectedValue </w:t>
-      </w:r>
-      <w:r>
-        <w:sym w:font="Wingdings" w:char="F0DF"/>
-      </w:r>
-      <w:r>
-        <w:t xml:space="preserve"> 5</w:t>
-      </w:r>
-    </w:p>
-    <w:p>
-      <w:pPr>
-        <w:ind w:left="360"/>
-      </w:pPr>
-      <w:r>
-        <w:t xml:space="preserve">actualValue </w:t>
-      </w:r>
-      <w:r>
-        <w:sym w:font="Wingdings" w:char="F0DF"/>
-      </w:r>
-      <w:r>
-        <w:t xml:space="preserve"> game.playerList.indexOf(5).indexOf(0)</w:t>
-      </w:r>
-    </w:p>
-    <w:p>
-      <w:pPr>
-        <w:ind w:left="360"/>
-      </w:pPr>
-      <w:r>
-        <w:t>assert if actualValue and excpectdValue are equal</w:t>
+        <w:t xml:space="preserve">actualPlayer </w:t>
+      </w:r>
+      <w:r>
+        <w:sym w:font="Wingdings" w:char="F0DF"/>
+      </w:r>
+      <w:r>
+        <w:t xml:space="preserve"> game.currentPlayer</w:t>
+      </w:r>
+    </w:p>
+    <w:p>
+      <w:pPr>
+        <w:ind w:left="360"/>
+      </w:pPr>
+      <w:r>
+        <w:t>assert if actualPlayer and expectedPlayer are equal</w:t>
       </w:r>
     </w:p>
     <w:p>
@@ -10300,6 +10389,215 @@
         <w:t>goNextPlayer():void</w:t>
       </w:r>
     </w:p>
+    <w:p>
+      <w:r>
+        <w:t xml:space="preserve">Summary: </w:t>
+      </w:r>
+      <w:r>
+        <w:t>This unit test is to test Game.goNextPlayer</w:t>
+      </w:r>
+      <w:r>
+        <w:t>() which returns a player that should play next.</w:t>
+      </w:r>
+    </w:p>
+    <w:p/>
+    <w:p>
+      <w:r>
+        <w:tab/>
+        <w:t>game</w:t>
+      </w:r>
+      <w:r>
+        <w:sym w:font="Wingdings" w:char="F0DF"/>
+      </w:r>
+      <w:r>
+        <w:t xml:space="preserve"> new Game()</w:t>
+      </w:r>
+    </w:p>
+    <w:p>
+      <w:pPr>
+        <w:ind w:left="720"/>
+      </w:pPr>
+      <w:r>
+        <w:t xml:space="preserve">players </w:t>
+      </w:r>
+      <w:r>
+        <w:sym w:font="Wingdings" w:char="F0DF"/>
+      </w:r>
+      <w:r>
+        <w:t xml:space="preserve"> new Player[2]</w:t>
+      </w:r>
+    </w:p>
+    <w:p>
+      <w:pPr>
+        <w:ind w:left="720"/>
+      </w:pPr>
+      <w:r>
+        <w:t xml:space="preserve">players[0] </w:t>
+      </w:r>
+      <w:r>
+        <w:sym w:font="Wingdings" w:char="F0DF"/>
+      </w:r>
+      <w:r>
+        <w:t xml:space="preserve"> new Player()</w:t>
+      </w:r>
+    </w:p>
+    <w:p>
+      <w:pPr>
+        <w:ind w:left="720"/>
+      </w:pPr>
+      <w:r>
+        <w:t xml:space="preserve">players[1] </w:t>
+      </w:r>
+      <w:r>
+        <w:sym w:font="Wingdings" w:char="F0DF"/>
+      </w:r>
+      <w:r>
+        <w:t xml:space="preserve"> new Player()</w:t>
+      </w:r>
+    </w:p>
+    <w:p>
+      <w:pPr>
+        <w:ind w:left="720"/>
+      </w:pPr>
+      <w:r>
+        <w:t>declare expectedValue</w:t>
+      </w:r>
+    </w:p>
+    <w:p>
+      <w:pPr>
+        <w:ind w:left="720"/>
+      </w:pPr>
+      <w:r>
+        <w:t>declare actualValue</w:t>
+      </w:r>
+    </w:p>
+    <w:p>
+      <w:pPr>
+        <w:ind w:left="720"/>
+      </w:pPr>
+    </w:p>
+    <w:p>
+      <w:pPr>
+        <w:pStyle w:val="ListParagraph"/>
+        <w:numPr>
+          <w:ilvl w:val="0"/>
+          <w:numId w:val="14"/>
+        </w:numPr>
+      </w:pPr>
+      <w:r>
+        <w:t>test case 1: the current player is the first one</w:t>
+      </w:r>
+    </w:p>
+    <w:p>
+      <w:pPr>
+        <w:pStyle w:val="ListParagraph"/>
+        <w:ind w:left="360"/>
+      </w:pPr>
+      <w:r>
+        <w:t xml:space="preserve">expectedValue </w:t>
+      </w:r>
+      <w:r>
+        <w:sym w:font="Wingdings" w:char="F0DF"/>
+      </w:r>
+      <w:r>
+        <w:t xml:space="preserve"> players[1]</w:t>
+      </w:r>
+    </w:p>
+    <w:p>
+      <w:pPr>
+        <w:pStyle w:val="ListParagraph"/>
+        <w:ind w:left="360"/>
+      </w:pPr>
+      <w:r>
+        <w:t>game.goNextPlayer()</w:t>
+      </w:r>
+    </w:p>
+    <w:p>
+      <w:pPr>
+        <w:pStyle w:val="ListParagraph"/>
+        <w:ind w:left="360"/>
+      </w:pPr>
+      <w:r>
+        <w:t xml:space="preserve">actualValue </w:t>
+      </w:r>
+      <w:r>
+        <w:sym w:font="Wingdings" w:char="F0DF"/>
+      </w:r>
+      <w:r>
+        <w:t xml:space="preserve"> game.currentPlayer</w:t>
+      </w:r>
+    </w:p>
+    <w:p>
+      <w:pPr>
+        <w:ind w:left="360"/>
+      </w:pPr>
+      <w:r>
+        <w:t>assert if actualValue and excpectdValue are equal</w:t>
+      </w:r>
+    </w:p>
+    <w:p>
+      <w:pPr>
+        <w:pStyle w:val="ListParagraph"/>
+        <w:ind w:left="360"/>
+      </w:pPr>
+    </w:p>
+    <w:p>
+      <w:pPr>
+        <w:pStyle w:val="ListParagraph"/>
+        <w:numPr>
+          <w:ilvl w:val="0"/>
+          <w:numId w:val="14"/>
+        </w:numPr>
+      </w:pPr>
+      <w:r>
+        <w:t>test case 2: the current player is the last one</w:t>
+      </w:r>
+    </w:p>
+    <w:p>
+      <w:pPr>
+        <w:ind w:left="360"/>
+      </w:pPr>
+      <w:r>
+        <w:t xml:space="preserve">expectedValue </w:t>
+      </w:r>
+      <w:r>
+        <w:sym w:font="Wingdings" w:char="F0DF"/>
+      </w:r>
+      <w:r>
+        <w:t xml:space="preserve"> players[0]</w:t>
+      </w:r>
+    </w:p>
+    <w:p>
+      <w:pPr>
+        <w:ind w:left="360"/>
+      </w:pPr>
+      <w:r>
+        <w:t>game.goNextPlayer()</w:t>
+      </w:r>
+    </w:p>
+    <w:p>
+      <w:pPr>
+        <w:ind w:left="360"/>
+      </w:pPr>
+      <w:r>
+        <w:t xml:space="preserve">actualValue </w:t>
+      </w:r>
+      <w:r>
+        <w:sym w:font="Wingdings" w:char="F0DF"/>
+      </w:r>
+      <w:r>
+        <w:t xml:space="preserve"> game.currentPlayer</w:t>
+      </w:r>
+    </w:p>
+    <w:p>
+      <w:pPr>
+        <w:ind w:left="360"/>
+      </w:pPr>
+      <w:r>
+        <w:t>assert if actualValue and excpectdValue are equal</w:t>
+      </w:r>
+    </w:p>
+    <w:p/>
     <w:p>
       <w:pPr>
         <w:pStyle w:val="Heading4"/>
@@ -10384,7 +10682,11 @@
         <w:pStyle w:val="ListParagraph"/>
       </w:pPr>
       <w:r>
-        <w:t xml:space="preserve">We find a problem of the design document. After the last submission, we realized that we missed the AI player class in our final version. The reason of that was a mistake occurred when using version control system. In detail, there was a version contains the AI player class, and then a new version which doesn’t contain the AI player class was committed to the repository and covered the previous version without solving conflict properly. From this issue we’ve obtained some valuable experience about how to </w:t>
+        <w:t xml:space="preserve">We find a problem of the design document. After the last submission, we realized that we missed the AI player class in our final version. The reason of that was a mistake occurred when using version control system. In detail, there was a version contains the </w:t>
+      </w:r>
+      <w:r>
+        <w:lastRenderedPageBreak/>
+        <w:t xml:space="preserve">AI player class, and then a new version which doesn’t contain the AI player class was committed to the repository and covered the previous version without solving conflict properly. From this issue we’ve obtained some valuable experience about how to </w:t>
       </w:r>
       <w:r>
         <w:t>collaborate</w:t>

</xml_diff>

<commit_message>
update in game interface in TestingPlan
</commit_message>
<xml_diff>
--- a/doc/TestingPlan.docx
+++ b/doc/TestingPlan.docx
@@ -10373,275 +10373,620 @@
         <w:t>assert if actualPlayer and expectedPlayer are equal</w:t>
       </w:r>
     </w:p>
-    <w:p>
+    <w:p/>
+    <w:p>
+      <w:pPr>
+        <w:pStyle w:val="Heading4"/>
+        <w:numPr>
+          <w:ilvl w:val="3"/>
+          <w:numId w:val="3"/>
+        </w:numPr>
+      </w:pPr>
+      <w:r>
+        <w:t>goNextPlayer():void</w:t>
+      </w:r>
+    </w:p>
+    <w:p>
+      <w:r>
+        <w:t xml:space="preserve">Summary: </w:t>
+      </w:r>
+      <w:r>
+        <w:t>This unit test is to test Game.goNextPlayer</w:t>
+      </w:r>
+      <w:r>
+        <w:t>() which returns a player that should play next.</w:t>
+      </w:r>
+    </w:p>
+    <w:p/>
+    <w:p>
+      <w:r>
+        <w:tab/>
+        <w:t>game</w:t>
+      </w:r>
+      <w:r>
+        <w:sym w:font="Wingdings" w:char="F0DF"/>
+      </w:r>
+      <w:r>
+        <w:t xml:space="preserve"> new Game()</w:t>
+      </w:r>
+    </w:p>
+    <w:p>
+      <w:pPr>
+        <w:ind w:left="720"/>
+      </w:pPr>
+      <w:r>
+        <w:t xml:space="preserve">players </w:t>
+      </w:r>
+      <w:r>
+        <w:sym w:font="Wingdings" w:char="F0DF"/>
+      </w:r>
+      <w:r>
+        <w:t xml:space="preserve"> new Player[2]</w:t>
+      </w:r>
+    </w:p>
+    <w:p>
+      <w:pPr>
+        <w:ind w:left="720"/>
+      </w:pPr>
+      <w:r>
+        <w:t xml:space="preserve">players[0] </w:t>
+      </w:r>
+      <w:r>
+        <w:sym w:font="Wingdings" w:char="F0DF"/>
+      </w:r>
+      <w:r>
+        <w:t xml:space="preserve"> new Player()</w:t>
+      </w:r>
+    </w:p>
+    <w:p>
+      <w:pPr>
+        <w:ind w:left="720"/>
+      </w:pPr>
+      <w:r>
+        <w:t xml:space="preserve">players[1] </w:t>
+      </w:r>
+      <w:r>
+        <w:sym w:font="Wingdings" w:char="F0DF"/>
+      </w:r>
+      <w:r>
+        <w:t xml:space="preserve"> new Player()</w:t>
+      </w:r>
+    </w:p>
+    <w:p>
+      <w:pPr>
+        <w:ind w:left="720"/>
+      </w:pPr>
+      <w:r>
+        <w:t>declare expectedValue</w:t>
+      </w:r>
+    </w:p>
+    <w:p>
+      <w:pPr>
+        <w:ind w:left="720"/>
+      </w:pPr>
+      <w:r>
+        <w:t>declare actualValue</w:t>
+      </w:r>
+    </w:p>
+    <w:p>
+      <w:pPr>
+        <w:ind w:left="720"/>
+      </w:pPr>
+    </w:p>
+    <w:p>
+      <w:pPr>
+        <w:pStyle w:val="ListParagraph"/>
+        <w:numPr>
+          <w:ilvl w:val="0"/>
+          <w:numId w:val="14"/>
+        </w:numPr>
+      </w:pPr>
+      <w:r>
+        <w:t>test case 1: the current player is the first one</w:t>
+      </w:r>
+    </w:p>
+    <w:p>
+      <w:pPr>
+        <w:pStyle w:val="ListParagraph"/>
+        <w:ind w:left="360"/>
+      </w:pPr>
+      <w:r>
+        <w:t xml:space="preserve">expectedValue </w:t>
+      </w:r>
+      <w:r>
+        <w:sym w:font="Wingdings" w:char="F0DF"/>
+      </w:r>
+      <w:r>
+        <w:t xml:space="preserve"> players[1]</w:t>
+      </w:r>
+    </w:p>
+    <w:p>
+      <w:pPr>
+        <w:pStyle w:val="ListParagraph"/>
+        <w:ind w:left="360"/>
+      </w:pPr>
+      <w:r>
+        <w:t>game.goNextPlayer()</w:t>
+      </w:r>
+    </w:p>
+    <w:p>
+      <w:pPr>
+        <w:pStyle w:val="ListParagraph"/>
+        <w:ind w:left="360"/>
+      </w:pPr>
+      <w:r>
+        <w:t xml:space="preserve">actualValue </w:t>
+      </w:r>
+      <w:r>
+        <w:sym w:font="Wingdings" w:char="F0DF"/>
+      </w:r>
+      <w:r>
+        <w:t xml:space="preserve"> game.currentPlayer</w:t>
+      </w:r>
+    </w:p>
+    <w:p>
+      <w:pPr>
+        <w:ind w:left="360"/>
+      </w:pPr>
+      <w:r>
+        <w:t>assert if actualValue and excpectdValue are equal</w:t>
+      </w:r>
+    </w:p>
+    <w:p>
+      <w:pPr>
+        <w:pStyle w:val="ListParagraph"/>
+        <w:ind w:left="360"/>
+      </w:pPr>
+    </w:p>
+    <w:p>
+      <w:pPr>
+        <w:pStyle w:val="ListParagraph"/>
+        <w:numPr>
+          <w:ilvl w:val="0"/>
+          <w:numId w:val="14"/>
+        </w:numPr>
+      </w:pPr>
+      <w:r>
+        <w:t>test case 2: the current player is the last one</w:t>
+      </w:r>
+    </w:p>
+    <w:p>
+      <w:pPr>
+        <w:ind w:left="360"/>
+      </w:pPr>
+      <w:r>
+        <w:t xml:space="preserve">expectedValue </w:t>
+      </w:r>
+      <w:r>
+        <w:sym w:font="Wingdings" w:char="F0DF"/>
+      </w:r>
+      <w:r>
+        <w:t xml:space="preserve"> players[0]</w:t>
+      </w:r>
+    </w:p>
+    <w:p>
+      <w:pPr>
+        <w:ind w:left="360"/>
+      </w:pPr>
+      <w:r>
+        <w:t>game.goNextPlayer()</w:t>
+      </w:r>
+    </w:p>
+    <w:p>
+      <w:pPr>
+        <w:ind w:left="360"/>
+      </w:pPr>
+      <w:r>
+        <w:t xml:space="preserve">actualValue </w:t>
+      </w:r>
+      <w:r>
+        <w:sym w:font="Wingdings" w:char="F0DF"/>
+      </w:r>
+      <w:r>
+        <w:t xml:space="preserve"> game.currentPlayer</w:t>
+      </w:r>
+    </w:p>
+    <w:p>
+      <w:pPr>
+        <w:ind w:left="360"/>
+      </w:pPr>
+      <w:r>
+        <w:t>assert if actualValue and excpectdValue are equal</w:t>
+      </w:r>
+    </w:p>
+    <w:p/>
+    <w:p>
+      <w:pPr>
+        <w:pStyle w:val="Heading4"/>
+        <w:numPr>
+          <w:ilvl w:val="3"/>
+          <w:numId w:val="3"/>
+        </w:numPr>
+      </w:pPr>
+      <w:r>
+        <w:t>runPlay():void</w:t>
+      </w:r>
+    </w:p>
+    <w:p>
+      <w:pPr>
+        <w:pStyle w:val="Heading4"/>
+        <w:numPr>
+          <w:ilvl w:val="3"/>
+          <w:numId w:val="3"/>
+        </w:numPr>
+      </w:pPr>
+      <w:r>
+        <w:t>updateGame():void</w:t>
+      </w:r>
+    </w:p>
+    <w:p>
+      <w:pPr>
+        <w:pStyle w:val="Heading3"/>
+        <w:numPr>
+          <w:ilvl w:val="2"/>
+          <w:numId w:val="3"/>
+        </w:numPr>
+      </w:pPr>
+      <w:r>
+        <w:t>Class Map</w:t>
+      </w:r>
+    </w:p>
+    <w:p>
+      <w:pPr>
+        <w:pStyle w:val="Heading4"/>
+        <w:numPr>
+          <w:ilvl w:val="3"/>
+          <w:numId w:val="3"/>
+        </w:numPr>
+      </w:pPr>
+      <w:r>
+        <w:t>Map(</w:t>
+      </w:r>
+      <w:r>
+        <w:t>int playerNum</w:t>
+      </w:r>
+      <w:r>
+        <w:t>)</w:t>
+      </w:r>
+    </w:p>
+    <w:p>
+      <w:r>
+        <w:rPr>
+          <w:rFonts w:hint="eastAsia"/>
+        </w:rPr>
+        <w:t>Summary</w:t>
+      </w:r>
+      <w:r>
+        <w:t>: This unit test is to test Map.Map(</w:t>
+      </w:r>
+      <w:r>
+        <w:t>int playerNum</w:t>
+      </w:r>
+      <w:r>
+        <w:t>) which is the constructor of Map class.</w:t>
+      </w:r>
+    </w:p>
+    <w:p>
+      <w:pPr>
+        <w:ind w:left="720"/>
+      </w:pPr>
+      <w:r>
+        <w:t>declare expectedCount</w:t>
+      </w:r>
+    </w:p>
+    <w:p>
+      <w:pPr>
+        <w:ind w:left="720"/>
+      </w:pPr>
+      <w:r>
+        <w:t>declare actualCount</w:t>
+      </w:r>
+    </w:p>
+    <w:p>
+      <w:pPr>
+        <w:ind w:left="720"/>
+      </w:pPr>
+      <w:r>
+        <w:t>declare expectedSize</w:t>
+      </w:r>
+    </w:p>
+    <w:p>
+      <w:pPr>
+        <w:ind w:left="720"/>
+      </w:pPr>
+      <w:r>
+        <w:t>declare actualSize</w:t>
+      </w:r>
+    </w:p>
+    <w:p>
+      <w:pPr>
+        <w:pStyle w:val="ListParagraph"/>
+        <w:numPr>
+          <w:ilvl w:val="0"/>
+          <w:numId w:val="14"/>
+        </w:numPr>
+      </w:pPr>
+      <w:r>
+        <w:lastRenderedPageBreak/>
+        <w:t>test case 1: the number of player is 2 or 3</w:t>
+      </w:r>
+    </w:p>
+    <w:p>
+      <w:pPr>
+        <w:pStyle w:val="ListParagraph"/>
+        <w:ind w:left="360"/>
+      </w:pPr>
+      <w:r>
+        <w:t xml:space="preserve">map </w:t>
+      </w:r>
+      <w:r>
+        <w:sym w:font="Wingdings" w:char="F0DF"/>
+      </w:r>
+      <w:r>
+        <w:t xml:space="preserve"> new Map(2)</w:t>
+      </w:r>
+    </w:p>
+    <w:p>
+      <w:pPr>
+        <w:pStyle w:val="ListParagraph"/>
+        <w:ind w:left="360"/>
+      </w:pPr>
+      <w:r>
+        <w:t xml:space="preserve">expectedCount </w:t>
+      </w:r>
+      <w:r>
+        <w:sym w:font="Wingdings" w:char="F0DF"/>
+      </w:r>
+      <w:r>
+        <w:t xml:space="preserve"> ??</w:t>
+      </w:r>
+    </w:p>
+    <w:p>
+      <w:pPr>
+        <w:pStyle w:val="ListParagraph"/>
+        <w:ind w:left="360"/>
+      </w:pPr>
+      <w:r>
+        <w:t xml:space="preserve">actualCount </w:t>
+      </w:r>
+      <w:r>
+        <w:sym w:font="Wingdings" w:char="F0DF"/>
+      </w:r>
+      <w:r>
+        <w:t xml:space="preserve"> map.coordinateList.size()</w:t>
+      </w:r>
+    </w:p>
+    <w:p>
+      <w:pPr>
+        <w:pStyle w:val="ListParagraph"/>
+        <w:ind w:left="360"/>
+      </w:pPr>
+      <w:r>
+        <w:t>assert if actualCount and excpectdCount are equal</w:t>
+      </w:r>
+    </w:p>
+    <w:p>
+      <w:pPr>
+        <w:pStyle w:val="ListParagraph"/>
+        <w:ind w:left="360"/>
+      </w:pPr>
+      <w:r>
+        <w:t xml:space="preserve">expectedSize </w:t>
+      </w:r>
+      <w:r>
+        <w:sym w:font="Wingdings" w:char="F0DF"/>
+      </w:r>
+      <w:r>
+        <w:t xml:space="preserve"> 2</w:t>
+      </w:r>
+    </w:p>
+    <w:p>
+      <w:pPr>
+        <w:pStyle w:val="ListParagraph"/>
+        <w:ind w:left="360"/>
+      </w:pPr>
+      <w:r>
+        <w:t xml:space="preserve">actualSize </w:t>
+      </w:r>
+      <w:r>
+        <w:sym w:font="Wingdings" w:char="F0DF"/>
+      </w:r>
+      <w:r>
+        <w:t xml:space="preserve"> map.mapSize</w:t>
+      </w:r>
+    </w:p>
+    <w:p>
+      <w:pPr>
+        <w:pStyle w:val="ListParagraph"/>
+        <w:ind w:left="360"/>
+      </w:pPr>
+      <w:r>
+        <w:t>assert if actualSize and excpectdSize are equal</w:t>
+      </w:r>
+    </w:p>
+    <w:p>
+      <w:pPr>
+        <w:pStyle w:val="ListParagraph"/>
+        <w:ind w:left="360"/>
+      </w:pPr>
+    </w:p>
+    <w:p>
+      <w:pPr>
+        <w:pStyle w:val="ListParagraph"/>
+        <w:numPr>
+          <w:ilvl w:val="0"/>
+          <w:numId w:val="14"/>
+        </w:numPr>
+      </w:pPr>
+      <w:r>
+        <w:t>test case 2: the number of player is 6</w:t>
+      </w:r>
+    </w:p>
+    <w:p>
+      <w:pPr>
+        <w:ind w:left="360"/>
+      </w:pPr>
+      <w:r>
+        <w:t xml:space="preserve">map </w:t>
+      </w:r>
+      <w:r>
+        <w:sym w:font="Wingdings" w:char="F0DF"/>
+      </w:r>
+      <w:r>
+        <w:t xml:space="preserve"> new Map(6)</w:t>
+      </w:r>
+    </w:p>
+    <w:p>
+      <w:pPr>
+        <w:ind w:left="360"/>
+      </w:pPr>
+      <w:r>
+        <w:t xml:space="preserve">expectedCount </w:t>
+      </w:r>
+      <w:r>
+        <w:sym w:font="Wingdings" w:char="F0DF"/>
+      </w:r>
+      <w:r>
+        <w:t xml:space="preserve"> ??</w:t>
+      </w:r>
+    </w:p>
+    <w:p>
+      <w:pPr>
+        <w:ind w:left="360"/>
+      </w:pPr>
+      <w:r>
+        <w:t xml:space="preserve">actualCount </w:t>
+      </w:r>
+      <w:r>
+        <w:sym w:font="Wingdings" w:char="F0DF"/>
+      </w:r>
+      <w:r>
+        <w:t xml:space="preserve"> map.coordinateList.size()</w:t>
+      </w:r>
+    </w:p>
+    <w:p>
+      <w:pPr>
+        <w:ind w:left="360"/>
+      </w:pPr>
+      <w:r>
+        <w:t>assert if actualCount and excpectdCount are equal</w:t>
+      </w:r>
+    </w:p>
+    <w:p>
+      <w:pPr>
+        <w:ind w:left="360"/>
+      </w:pPr>
+      <w:r>
+        <w:t xml:space="preserve">expectedSize </w:t>
+      </w:r>
+      <w:r>
+        <w:sym w:font="Wingdings" w:char="F0DF"/>
+      </w:r>
+      <w:r>
+        <w:t xml:space="preserve"> 6</w:t>
+      </w:r>
+    </w:p>
+    <w:p>
+      <w:pPr>
+        <w:ind w:left="360"/>
+      </w:pPr>
+      <w:r>
+        <w:t xml:space="preserve">actualSize </w:t>
+      </w:r>
+      <w:r>
+        <w:sym w:font="Wingdings" w:char="F0DF"/>
+      </w:r>
+      <w:r>
+        <w:t xml:space="preserve"> map.mapSize</w:t>
+      </w:r>
+    </w:p>
+    <w:p>
+      <w:pPr>
+        <w:ind w:left="360"/>
+      </w:pPr>
+      <w:r>
+        <w:t>assert if actualSize and excpectdSize are equal</w:t>
+      </w:r>
+    </w:p>
+    <w:p>
+      <w:pPr>
+        <w:ind w:left="360"/>
+      </w:pPr>
+    </w:p>
+    <w:p>
+      <w:pPr>
+        <w:pStyle w:val="ListParagraph"/>
+        <w:numPr>
+          <w:ilvl w:val="0"/>
+          <w:numId w:val="14"/>
+        </w:numPr>
+      </w:pPr>
+      <w:r>
+        <w:t>test case 3: if the number is not 2, 3, or 6</w:t>
+      </w:r>
+    </w:p>
+    <w:p>
+      <w:pPr>
+        <w:ind w:left="360"/>
+      </w:pPr>
+      <w:r>
+        <w:t xml:space="preserve">try map </w:t>
+      </w:r>
+      <w:r>
+        <w:sym w:font="Wingdings" w:char="F0DF"/>
+      </w:r>
+      <w:r>
+        <w:t xml:space="preserve"> new Map(6)</w:t>
+      </w:r>
+    </w:p>
+    <w:p>
+      <w:pPr>
+        <w:pStyle w:val="ListParagraph"/>
+        <w:ind w:left="360"/>
+      </w:pPr>
+      <w:r>
+        <w:t>check if catch an exception</w:t>
+      </w:r>
+    </w:p>
+    <w:p>
+      <w:pPr>
+        <w:ind w:left="720"/>
+      </w:pPr>
+    </w:p>
+    <w:p>
+      <w:pPr>
+        <w:pStyle w:val="Heading4"/>
+        <w:numPr>
+          <w:ilvl w:val="3"/>
+          <w:numId w:val="3"/>
+        </w:numPr>
+      </w:pPr>
+      <w:r>
+        <w:t>updateMist():void</w:t>
+      </w:r>
+    </w:p>
+    <w:p>
+      <w:pPr>
+        <w:pStyle w:val="Heading2"/>
+        <w:numPr>
+          <w:ilvl w:val="1"/>
+          <w:numId w:val="3"/>
+        </w:numPr>
+      </w:pPr>
+      <w:r>
+        <w:t>Functional Tests</w:t>
+      </w:r>
+    </w:p>
+    <w:p>
+      <w:pPr>
+        <w:pStyle w:val="Heading1"/>
+        <w:numPr>
+          <w:ilvl w:val="0"/>
+          <w:numId w:val="3"/>
+        </w:numPr>
+      </w:pPr>
       <w:bookmarkStart w:id="0" w:name="_GoBack"/>
       <w:bookmarkEnd w:id="0"/>
-    </w:p>
-    <w:p>
-      <w:pPr>
-        <w:pStyle w:val="Heading4"/>
-        <w:numPr>
-          <w:ilvl w:val="3"/>
-          <w:numId w:val="3"/>
-        </w:numPr>
-      </w:pPr>
-      <w:r>
-        <w:t>goNextPlayer():void</w:t>
-      </w:r>
-    </w:p>
-    <w:p>
-      <w:r>
-        <w:t xml:space="preserve">Summary: </w:t>
-      </w:r>
-      <w:r>
-        <w:t>This unit test is to test Game.goNextPlayer</w:t>
-      </w:r>
-      <w:r>
-        <w:t>() which returns a player that should play next.</w:t>
-      </w:r>
-    </w:p>
-    <w:p/>
-    <w:p>
-      <w:r>
-        <w:tab/>
-        <w:t>game</w:t>
-      </w:r>
-      <w:r>
-        <w:sym w:font="Wingdings" w:char="F0DF"/>
-      </w:r>
-      <w:r>
-        <w:t xml:space="preserve"> new Game()</w:t>
-      </w:r>
-    </w:p>
-    <w:p>
-      <w:pPr>
-        <w:ind w:left="720"/>
-      </w:pPr>
-      <w:r>
-        <w:t xml:space="preserve">players </w:t>
-      </w:r>
-      <w:r>
-        <w:sym w:font="Wingdings" w:char="F0DF"/>
-      </w:r>
-      <w:r>
-        <w:t xml:space="preserve"> new Player[2]</w:t>
-      </w:r>
-    </w:p>
-    <w:p>
-      <w:pPr>
-        <w:ind w:left="720"/>
-      </w:pPr>
-      <w:r>
-        <w:t xml:space="preserve">players[0] </w:t>
-      </w:r>
-      <w:r>
-        <w:sym w:font="Wingdings" w:char="F0DF"/>
-      </w:r>
-      <w:r>
-        <w:t xml:space="preserve"> new Player()</w:t>
-      </w:r>
-    </w:p>
-    <w:p>
-      <w:pPr>
-        <w:ind w:left="720"/>
-      </w:pPr>
-      <w:r>
-        <w:t xml:space="preserve">players[1] </w:t>
-      </w:r>
-      <w:r>
-        <w:sym w:font="Wingdings" w:char="F0DF"/>
-      </w:r>
-      <w:r>
-        <w:t xml:space="preserve"> new Player()</w:t>
-      </w:r>
-    </w:p>
-    <w:p>
-      <w:pPr>
-        <w:ind w:left="720"/>
-      </w:pPr>
-      <w:r>
-        <w:t>declare expectedValue</w:t>
-      </w:r>
-    </w:p>
-    <w:p>
-      <w:pPr>
-        <w:ind w:left="720"/>
-      </w:pPr>
-      <w:r>
-        <w:t>declare actualValue</w:t>
-      </w:r>
-    </w:p>
-    <w:p>
-      <w:pPr>
-        <w:ind w:left="720"/>
-      </w:pPr>
-    </w:p>
-    <w:p>
-      <w:pPr>
-        <w:pStyle w:val="ListParagraph"/>
-        <w:numPr>
-          <w:ilvl w:val="0"/>
-          <w:numId w:val="14"/>
-        </w:numPr>
-      </w:pPr>
-      <w:r>
-        <w:t>test case 1: the current player is the first one</w:t>
-      </w:r>
-    </w:p>
-    <w:p>
-      <w:pPr>
-        <w:pStyle w:val="ListParagraph"/>
-        <w:ind w:left="360"/>
-      </w:pPr>
-      <w:r>
-        <w:t xml:space="preserve">expectedValue </w:t>
-      </w:r>
-      <w:r>
-        <w:sym w:font="Wingdings" w:char="F0DF"/>
-      </w:r>
-      <w:r>
-        <w:t xml:space="preserve"> players[1]</w:t>
-      </w:r>
-    </w:p>
-    <w:p>
-      <w:pPr>
-        <w:pStyle w:val="ListParagraph"/>
-        <w:ind w:left="360"/>
-      </w:pPr>
-      <w:r>
-        <w:t>game.goNextPlayer()</w:t>
-      </w:r>
-    </w:p>
-    <w:p>
-      <w:pPr>
-        <w:pStyle w:val="ListParagraph"/>
-        <w:ind w:left="360"/>
-      </w:pPr>
-      <w:r>
-        <w:t xml:space="preserve">actualValue </w:t>
-      </w:r>
-      <w:r>
-        <w:sym w:font="Wingdings" w:char="F0DF"/>
-      </w:r>
-      <w:r>
-        <w:t xml:space="preserve"> game.currentPlayer</w:t>
-      </w:r>
-    </w:p>
-    <w:p>
-      <w:pPr>
-        <w:ind w:left="360"/>
-      </w:pPr>
-      <w:r>
-        <w:t>assert if actualValue and excpectdValue are equal</w:t>
-      </w:r>
-    </w:p>
-    <w:p>
-      <w:pPr>
-        <w:pStyle w:val="ListParagraph"/>
-        <w:ind w:left="360"/>
-      </w:pPr>
-    </w:p>
-    <w:p>
-      <w:pPr>
-        <w:pStyle w:val="ListParagraph"/>
-        <w:numPr>
-          <w:ilvl w:val="0"/>
-          <w:numId w:val="14"/>
-        </w:numPr>
-      </w:pPr>
-      <w:r>
-        <w:t>test case 2: the current player is the last one</w:t>
-      </w:r>
-    </w:p>
-    <w:p>
-      <w:pPr>
-        <w:ind w:left="360"/>
-      </w:pPr>
-      <w:r>
-        <w:t xml:space="preserve">expectedValue </w:t>
-      </w:r>
-      <w:r>
-        <w:sym w:font="Wingdings" w:char="F0DF"/>
-      </w:r>
-      <w:r>
-        <w:t xml:space="preserve"> players[0]</w:t>
-      </w:r>
-    </w:p>
-    <w:p>
-      <w:pPr>
-        <w:ind w:left="360"/>
-      </w:pPr>
-      <w:r>
-        <w:t>game.goNextPlayer()</w:t>
-      </w:r>
-    </w:p>
-    <w:p>
-      <w:pPr>
-        <w:ind w:left="360"/>
-      </w:pPr>
-      <w:r>
-        <w:t xml:space="preserve">actualValue </w:t>
-      </w:r>
-      <w:r>
-        <w:sym w:font="Wingdings" w:char="F0DF"/>
-      </w:r>
-      <w:r>
-        <w:t xml:space="preserve"> game.currentPlayer</w:t>
-      </w:r>
-    </w:p>
-    <w:p>
-      <w:pPr>
-        <w:ind w:left="360"/>
-      </w:pPr>
-      <w:r>
-        <w:t>assert if actualValue and excpectdValue are equal</w:t>
-      </w:r>
-    </w:p>
-    <w:p/>
-    <w:p>
-      <w:pPr>
-        <w:pStyle w:val="Heading4"/>
-        <w:numPr>
-          <w:ilvl w:val="3"/>
-          <w:numId w:val="3"/>
-        </w:numPr>
-      </w:pPr>
-      <w:r>
-        <w:t>runPlay():void</w:t>
-      </w:r>
-    </w:p>
-    <w:p>
-      <w:pPr>
-        <w:pStyle w:val="Heading4"/>
-        <w:numPr>
-          <w:ilvl w:val="3"/>
-          <w:numId w:val="3"/>
-        </w:numPr>
-      </w:pPr>
-      <w:r>
-        <w:t>updateGame():void</w:t>
-      </w:r>
-    </w:p>
-    <w:p>
-      <w:pPr>
-        <w:pStyle w:val="Heading2"/>
-        <w:numPr>
-          <w:ilvl w:val="1"/>
-          <w:numId w:val="3"/>
-        </w:numPr>
-      </w:pPr>
-      <w:r>
-        <w:t>Functional Tests</w:t>
-      </w:r>
-    </w:p>
-    <w:p>
-      <w:pPr>
-        <w:pStyle w:val="Heading1"/>
-        <w:numPr>
-          <w:ilvl w:val="0"/>
-          <w:numId w:val="3"/>
-        </w:numPr>
-      </w:pPr>
       <w:r>
         <w:t>Changes</w:t>
       </w:r>
@@ -10682,11 +11027,7 @@
         <w:pStyle w:val="ListParagraph"/>
       </w:pPr>
       <w:r>
-        <w:t xml:space="preserve">We find a problem of the design document. After the last submission, we realized that we missed the AI player class in our final version. The reason of that was a mistake occurred when using version control system. In detail, there was a version contains the </w:t>
-      </w:r>
-      <w:r>
-        <w:lastRenderedPageBreak/>
-        <w:t xml:space="preserve">AI player class, and then a new version which doesn’t contain the AI player class was committed to the repository and covered the previous version without solving conflict properly. From this issue we’ve obtained some valuable experience about how to </w:t>
+        <w:t xml:space="preserve">We find a problem of the design document. After the last submission, we realized that we missed the AI player class in our final version. The reason of that was a mistake occurred when using version control system. In detail, there was a version contains the AI player class, and then a new version which doesn’t contain the AI player class was committed to the repository and covered the previous version without solving conflict properly. From this issue we’ve obtained some valuable experience about how to </w:t>
       </w:r>
       <w:r>
         <w:t>collaborate</w:t>
@@ -10715,6 +11056,7 @@
     </w:p>
     <w:p>
       <w:r>
+        <w:lastRenderedPageBreak/>
         <w:t>Class XXXX</w:t>
       </w:r>
     </w:p>

</xml_diff>

<commit_message>
add integration test part in TestingPlan
</commit_message>
<xml_diff>
--- a/doc/TestingPlan.docx
+++ b/doc/TestingPlan.docx
@@ -10852,135 +10852,189 @@
       <w:r>
         <w:t xml:space="preserve"> 127</w:t>
       </w:r>
+    </w:p>
+    <w:p>
+      <w:pPr>
+        <w:ind w:left="360"/>
+      </w:pPr>
+      <w:r>
+        <w:t xml:space="preserve">actualCount </w:t>
+      </w:r>
+      <w:r>
+        <w:sym w:font="Wingdings" w:char="F0DF"/>
+      </w:r>
+      <w:r>
+        <w:t xml:space="preserve"> map.coordinateList.size()</w:t>
+      </w:r>
+    </w:p>
+    <w:p>
+      <w:pPr>
+        <w:ind w:left="360"/>
+      </w:pPr>
+      <w:r>
+        <w:t>assert if actualCount and excpectdCount are equal</w:t>
+      </w:r>
+    </w:p>
+    <w:p>
+      <w:pPr>
+        <w:ind w:left="360"/>
+      </w:pPr>
+      <w:r>
+        <w:t xml:space="preserve">expectedSize </w:t>
+      </w:r>
+      <w:r>
+        <w:sym w:font="Wingdings" w:char="F0DF"/>
+      </w:r>
+      <w:r>
+        <w:t xml:space="preserve"> 6</w:t>
+      </w:r>
+    </w:p>
+    <w:p>
+      <w:pPr>
+        <w:ind w:left="360"/>
+      </w:pPr>
+      <w:r>
+        <w:t xml:space="preserve">actualSize </w:t>
+      </w:r>
+      <w:r>
+        <w:sym w:font="Wingdings" w:char="F0DF"/>
+      </w:r>
+      <w:r>
+        <w:t xml:space="preserve"> map.mapSize</w:t>
+      </w:r>
+    </w:p>
+    <w:p>
+      <w:pPr>
+        <w:ind w:left="360"/>
+      </w:pPr>
+      <w:r>
+        <w:t>assert if actualSize and excpectdSize are equal</w:t>
+      </w:r>
+    </w:p>
+    <w:p>
+      <w:pPr>
+        <w:ind w:left="360"/>
+      </w:pPr>
+    </w:p>
+    <w:p>
+      <w:pPr>
+        <w:pStyle w:val="ListParagraph"/>
+        <w:numPr>
+          <w:ilvl w:val="0"/>
+          <w:numId w:val="14"/>
+        </w:numPr>
+      </w:pPr>
+      <w:r>
+        <w:t>test case 3: if the number is not 2, 3, or 6</w:t>
+      </w:r>
+    </w:p>
+    <w:p>
+      <w:pPr>
+        <w:ind w:left="360"/>
+      </w:pPr>
+      <w:r>
+        <w:t xml:space="preserve">try map </w:t>
+      </w:r>
+      <w:r>
+        <w:sym w:font="Wingdings" w:char="F0DF"/>
+      </w:r>
+      <w:r>
+        <w:t xml:space="preserve"> new Map(6)</w:t>
+      </w:r>
+    </w:p>
+    <w:p>
+      <w:pPr>
+        <w:pStyle w:val="ListParagraph"/>
+        <w:ind w:left="360"/>
+      </w:pPr>
+      <w:r>
+        <w:t>check if catch an exception</w:t>
+      </w:r>
+    </w:p>
+    <w:p>
+      <w:pPr>
+        <w:ind w:left="720"/>
+      </w:pPr>
+    </w:p>
+    <w:p>
+      <w:pPr>
+        <w:pStyle w:val="Heading4"/>
+        <w:numPr>
+          <w:ilvl w:val="3"/>
+          <w:numId w:val="3"/>
+        </w:numPr>
+      </w:pPr>
+      <w:r>
+        <w:t>updateMist():void</w:t>
+      </w:r>
+    </w:p>
+    <w:p>
+      <w:pPr>
+        <w:pStyle w:val="Heading2"/>
+        <w:numPr>
+          <w:ilvl w:val="1"/>
+          <w:numId w:val="3"/>
+        </w:numPr>
+      </w:pPr>
+      <w:r>
+        <w:t>Functional Tests</w:t>
+      </w:r>
+    </w:p>
+    <w:p>
+      <w:pPr>
+        <w:pStyle w:val="Heading1"/>
+        <w:numPr>
+          <w:ilvl w:val="0"/>
+          <w:numId w:val="3"/>
+        </w:numPr>
+      </w:pPr>
+      <w:r>
+        <w:t>I</w:t>
+      </w:r>
+      <w:r>
+        <w:t>ntegration</w:t>
+      </w:r>
+      <w:r>
+        <w:t xml:space="preserve"> Tests</w:t>
+      </w:r>
+    </w:p>
+    <w:p>
+      <w:pPr>
+        <w:pStyle w:val="Heading2"/>
+        <w:numPr>
+          <w:ilvl w:val="1"/>
+          <w:numId w:val="3"/>
+        </w:numPr>
+      </w:pPr>
+      <w:r>
+        <w:t>Human Player Interface – Game Interface</w:t>
+      </w:r>
+    </w:p>
+    <w:p>
+      <w:pPr>
+        <w:pStyle w:val="Heading2"/>
+        <w:numPr>
+          <w:ilvl w:val="1"/>
+          <w:numId w:val="3"/>
+        </w:numPr>
+      </w:pPr>
+      <w:r>
+        <w:t>AI Player Interface – Game Interface</w:t>
+      </w:r>
+    </w:p>
+    <w:p>
+      <w:pPr>
+        <w:pStyle w:val="Heading2"/>
+        <w:numPr>
+          <w:ilvl w:val="1"/>
+          <w:numId w:val="3"/>
+        </w:numPr>
+      </w:pPr>
+      <w:r>
+        <w:t>Login Interface – Game Interface</w:t>
+      </w:r>
       <w:bookmarkStart w:id="0" w:name="_GoBack"/>
       <w:bookmarkEnd w:id="0"/>
-    </w:p>
-    <w:p>
-      <w:pPr>
-        <w:ind w:left="360"/>
-      </w:pPr>
-      <w:r>
-        <w:t xml:space="preserve">actualCount </w:t>
-      </w:r>
-      <w:r>
-        <w:sym w:font="Wingdings" w:char="F0DF"/>
-      </w:r>
-      <w:r>
-        <w:t xml:space="preserve"> map.coordinateList.size()</w:t>
-      </w:r>
-    </w:p>
-    <w:p>
-      <w:pPr>
-        <w:ind w:left="360"/>
-      </w:pPr>
-      <w:r>
-        <w:t>assert if actualCount and excpectdCount are equal</w:t>
-      </w:r>
-    </w:p>
-    <w:p>
-      <w:pPr>
-        <w:ind w:left="360"/>
-      </w:pPr>
-      <w:r>
-        <w:t xml:space="preserve">expectedSize </w:t>
-      </w:r>
-      <w:r>
-        <w:sym w:font="Wingdings" w:char="F0DF"/>
-      </w:r>
-      <w:r>
-        <w:t xml:space="preserve"> 6</w:t>
-      </w:r>
-    </w:p>
-    <w:p>
-      <w:pPr>
-        <w:ind w:left="360"/>
-      </w:pPr>
-      <w:r>
-        <w:t xml:space="preserve">actualSize </w:t>
-      </w:r>
-      <w:r>
-        <w:sym w:font="Wingdings" w:char="F0DF"/>
-      </w:r>
-      <w:r>
-        <w:t xml:space="preserve"> map.mapSize</w:t>
-      </w:r>
-    </w:p>
-    <w:p>
-      <w:pPr>
-        <w:ind w:left="360"/>
-      </w:pPr>
-      <w:r>
-        <w:t>assert if actualSize and excpectdSize are equal</w:t>
-      </w:r>
-    </w:p>
-    <w:p>
-      <w:pPr>
-        <w:ind w:left="360"/>
-      </w:pPr>
-    </w:p>
-    <w:p>
-      <w:pPr>
-        <w:pStyle w:val="ListParagraph"/>
-        <w:numPr>
-          <w:ilvl w:val="0"/>
-          <w:numId w:val="14"/>
-        </w:numPr>
-      </w:pPr>
-      <w:r>
-        <w:t>test case 3: if the number is not 2, 3, or 6</w:t>
-      </w:r>
-    </w:p>
-    <w:p>
-      <w:pPr>
-        <w:ind w:left="360"/>
-      </w:pPr>
-      <w:r>
-        <w:t xml:space="preserve">try map </w:t>
-      </w:r>
-      <w:r>
-        <w:sym w:font="Wingdings" w:char="F0DF"/>
-      </w:r>
-      <w:r>
-        <w:t xml:space="preserve"> new Map(6)</w:t>
-      </w:r>
-    </w:p>
-    <w:p>
-      <w:pPr>
-        <w:pStyle w:val="ListParagraph"/>
-        <w:ind w:left="360"/>
-      </w:pPr>
-      <w:r>
-        <w:t>check if catch an exception</w:t>
-      </w:r>
-    </w:p>
-    <w:p>
-      <w:pPr>
-        <w:ind w:left="720"/>
-      </w:pPr>
-    </w:p>
-    <w:p>
-      <w:pPr>
-        <w:pStyle w:val="Heading4"/>
-        <w:numPr>
-          <w:ilvl w:val="3"/>
-          <w:numId w:val="3"/>
-        </w:numPr>
-      </w:pPr>
-      <w:r>
-        <w:t>updateMist():void</w:t>
-      </w:r>
-    </w:p>
-    <w:p>
-      <w:pPr>
-        <w:pStyle w:val="Heading2"/>
-        <w:numPr>
-          <w:ilvl w:val="1"/>
-          <w:numId w:val="3"/>
-        </w:numPr>
-      </w:pPr>
-      <w:r>
-        <w:t>Functional Tests</w:t>
-      </w:r>
     </w:p>
     <w:p>
       <w:pPr>
@@ -11036,7 +11090,11 @@
         <w:t>collaborate</w:t>
       </w:r>
       <w:r>
-        <w:t xml:space="preserve"> as a team member using source control system. First, when conflicts occur, the commit and push actions should be performed after discussion with other team members carefully.  Then, before submit the final version, everyone should review the whole document thoroughly to detect potential problems. </w:t>
+        <w:t xml:space="preserve"> as a team member using source control system. First, when conflicts occur, the commit and push actions should be performed after discussion with other team </w:t>
+      </w:r>
+      <w:r>
+        <w:lastRenderedPageBreak/>
+        <w:t xml:space="preserve">members carefully.  Then, before submit the final version, everyone should review the whole document thoroughly to detect potential problems. </w:t>
       </w:r>
     </w:p>
     <w:p/>
@@ -11059,7 +11117,6 @@
     </w:p>
     <w:p>
       <w:r>
-        <w:lastRenderedPageBreak/>
         <w:t>Class XXXX</w:t>
       </w:r>
     </w:p>

</xml_diff>

<commit_message>
1 Add 7.2 to changes; 2 Add 8summary
</commit_message>
<xml_diff>
--- a/doc/TestingPlan.docx
+++ b/doc/TestingPlan.docx
@@ -11636,10 +11636,7 @@
     </w:p>
     <w:p>
       <w:r>
-        <w:t xml:space="preserve">Summary: </w:t>
-      </w:r>
-      <w:r>
-        <w:t>This unit test is to test the whether a play can run as the current player accesses the permit to run a new play.</w:t>
+        <w:t>Summary: This unit test is to test the whether a play can run as the current player accesses the permit to run a new play.</w:t>
       </w:r>
     </w:p>
     <w:p/>
@@ -11675,10 +11672,7 @@
         <w:t>declare currentPlayer</w:t>
       </w:r>
     </w:p>
-    <w:p>
-      <w:bookmarkStart w:id="0" w:name="_GoBack"/>
-      <w:bookmarkEnd w:id="0"/>
-    </w:p>
+    <w:p/>
     <w:p>
       <w:pPr>
         <w:pStyle w:val="ListParagraph"/>
@@ -12363,6 +12357,7 @@
         <w:t>Changes</w:t>
       </w:r>
     </w:p>
+    <w:p/>
     <w:p>
       <w:pPr>
         <w:pStyle w:val="ListParagraph"/>
@@ -12387,25 +12382,57 @@
     </w:p>
     <w:p>
       <w:pPr>
+        <w:ind w:left="720"/>
+      </w:pPr>
+      <w:r>
+        <w:t xml:space="preserve">We find a problem of the design document. After the last submission, we realized that we missed the AI player class in our final version. The reason of that was a mistake occurred when using version control system. In detail, there was a version contains the AI player class, and then a new version which doesn’t contain the AI player class was committed to the repository and covered the previous version without solving conflict properly. From this issue, we’ve obtained some valuable experience about how to </w:t>
+      </w:r>
+      <w:r>
+        <w:t>collaborate</w:t>
+      </w:r>
+      <w:r>
+        <w:t xml:space="preserve"> as a team member using source control system. First, when conflicts occur, the commit and push actions should be performed after discussion with other team members carefully.  Then, before submit the final version, everyone should review the whole document thoroughly to detect potential problems. </w:t>
+      </w:r>
+    </w:p>
+    <w:p>
+      <w:pPr>
+        <w:pStyle w:val="ListParagraph"/>
+      </w:pPr>
+    </w:p>
+    <w:p>
+      <w:pPr>
+        <w:pStyle w:val="ListParagraph"/>
+        <w:numPr>
+          <w:ilvl w:val="1"/>
+          <w:numId w:val="3"/>
+        </w:numPr>
         <w:rPr>
           <w:b/>
           <w:sz w:val="28"/>
-          <w:szCs w:val="28"/>
-        </w:rPr>
-      </w:pPr>
-    </w:p>
-    <w:p>
-      <w:pPr>
-        <w:pStyle w:val="ListParagraph"/>
-      </w:pPr>
-      <w:r>
-        <w:t xml:space="preserve">We find a problem of the design document. After the last submission, we realized that we missed the AI player class in our final version. The reason of that was a mistake occurred when using version control system. In detail, there was a version contains the AI player class, and then a new version which doesn’t contain the AI player class was committed to the repository and covered the previous version without solving conflict properly. From this issue we’ve obtained some valuable experience about how to </w:t>
-      </w:r>
-      <w:r>
-        <w:t>collaborate</w:t>
-      </w:r>
-      <w:r>
-        <w:t xml:space="preserve"> as a team member using source control system. First, when conflicts occur, the commit and push actions should be performed after discussion with other team members carefully.  Then, before submit the final version, everyone should review the whole document thoroughly to detect potential problems. </w:t>
+        </w:rPr>
+      </w:pPr>
+      <w:r>
+        <w:rPr>
+          <w:b/>
+          <w:sz w:val="28"/>
+        </w:rPr>
+        <w:t>Shoot Method</w:t>
+      </w:r>
+    </w:p>
+    <w:p>
+      <w:pPr>
+        <w:ind w:left="720"/>
+      </w:pPr>
+      <w:r>
+        <w:t xml:space="preserve">In the test plan, we revised the </w:t>
+      </w:r>
+      <w:proofErr w:type="gramStart"/>
+      <w:r>
+        <w:t>shoot(</w:t>
+      </w:r>
+      <w:proofErr w:type="gramEnd"/>
+      <w:r>
+        <w:t xml:space="preserve">) method in both Robot class and Player class since we realized that this method should return a coordinate to deliver a message of the destination information. </w:t>
       </w:r>
     </w:p>
     <w:p/>
@@ -12421,69 +12448,16 @@
         <w:t>Summary</w:t>
       </w:r>
     </w:p>
-    <w:p>
-      <w:r>
-        <w:t>Unit test</w:t>
-      </w:r>
-    </w:p>
-    <w:p>
-      <w:r>
-        <w:t>Class XXXX</w:t>
-      </w:r>
-    </w:p>
-    <w:p>
-      <w:proofErr w:type="gramStart"/>
-      <w:r>
-        <w:t>method(</w:t>
-      </w:r>
-      <w:proofErr w:type="gramEnd"/>
-      <w:r>
-        <w:t>)</w:t>
-      </w:r>
-    </w:p>
-    <w:p>
-      <w:r>
-        <w:t xml:space="preserve">test case 1: </w:t>
-      </w:r>
-      <w:r>
-        <w:t xml:space="preserve"> balabalabala</w:t>
-      </w:r>
-    </w:p>
-    <w:p>
-      <w:r>
-        <w:tab/>
-        <w:t>input: balabalabala</w:t>
-      </w:r>
-    </w:p>
-    <w:p>
-      <w:r>
-        <w:tab/>
-        <w:t>expected output: balabalabala</w:t>
-      </w:r>
-    </w:p>
-    <w:p>
-      <w:r>
-        <w:t>test case 2:</w:t>
-      </w:r>
-    </w:p>
-    <w:p>
-      <w:r>
-        <w:t>test case ….</w:t>
-      </w:r>
-    </w:p>
     <w:p/>
-    <w:p/>
-    <w:p>
-      <w:r>
-        <w:t>Functional test</w:t>
-      </w:r>
-    </w:p>
-    <w:p>
-      <w:r>
-        <w:t>Start game: actions and event</w:t>
-      </w:r>
-    </w:p>
-    <w:p/>
+    <w:p>
+      <w:r>
+        <w:t xml:space="preserve">This is the test plan document of the War of Robotcraft project. The first section is an introduction of the whole plan. It briefly describes the objectives and tasks of the plan and introduces our method of designing the four interfaces. Then, next few sections are the main body of this document, which explains how each interface is to be tested. Every interface section also provides pseudocode of detailed unit tests and sequential steps of functional tests. Within each unit test, there are sufficient cases cover upper boundary, lower boundary, normal case and invalid input in order to ensure the robustness of the system. In addition, the Changes section of the document describes the revisions in this document compared to the design document. </w:t>
+      </w:r>
+    </w:p>
+    <w:p>
+      <w:bookmarkStart w:id="0" w:name="_GoBack"/>
+      <w:bookmarkEnd w:id="0"/>
+    </w:p>
     <w:sectPr>
       <w:pgSz w:w="12240" w:h="15840"/>
       <w:pgMar w:top="1440" w:right="1440" w:bottom="1440" w:left="1440" w:header="708" w:footer="708" w:gutter="0"/>
@@ -14178,7 +14152,7 @@
     </w:rPrDefault>
     <w:pPrDefault/>
   </w:docDefaults>
-  <w:latentStyles w:defLockedState="0" w:defUIPriority="99" w:defSemiHidden="0" w:defUnhideWhenUsed="0" w:defQFormat="0" w:count="380">
+  <w:latentStyles w:defLockedState="0" w:defUIPriority="99" w:defSemiHidden="0" w:defUnhideWhenUsed="0" w:defQFormat="0" w:count="382">
     <w:lsdException w:name="Normal" w:uiPriority="0" w:qFormat="1"/>
     <w:lsdException w:name="heading 1" w:uiPriority="9" w:qFormat="1"/>
     <w:lsdException w:name="heading 2" w:semiHidden="1" w:uiPriority="9" w:unhideWhenUsed="1" w:qFormat="1"/>
@@ -14284,7 +14258,6 @@
     <w:lsdException w:name="HTML Sample" w:semiHidden="1" w:unhideWhenUsed="1"/>
     <w:lsdException w:name="HTML Typewriter" w:semiHidden="1" w:unhideWhenUsed="1"/>
     <w:lsdException w:name="HTML Variable" w:semiHidden="1" w:unhideWhenUsed="1"/>
-    <w:lsdException w:name="Normal Table" w:semiHidden="1" w:unhideWhenUsed="1"/>
     <w:lsdException w:name="annotation subject" w:semiHidden="1" w:unhideWhenUsed="1"/>
     <w:lsdException w:name="No List" w:semiHidden="1" w:unhideWhenUsed="1"/>
     <w:lsdException w:name="Outline List 1" w:semiHidden="1" w:unhideWhenUsed="1"/>
@@ -14330,11 +14303,9 @@
     <w:lsdException w:name="Table Subtle 1" w:semiHidden="1" w:unhideWhenUsed="1"/>
     <w:lsdException w:name="Table Subtle 2" w:semiHidden="1" w:unhideWhenUsed="1"/>
     <w:lsdException w:name="Table Web 1" w:semiHidden="1" w:unhideWhenUsed="1"/>
-    <w:lsdException w:name="Table Web 2" w:semiHidden="1" w:unhideWhenUsed="1"/>
     <w:lsdException w:name="Table Web 3" w:semiHidden="1" w:unhideWhenUsed="1"/>
     <w:lsdException w:name="Balloon Text" w:semiHidden="1" w:unhideWhenUsed="1"/>
     <w:lsdException w:name="Table Grid" w:uiPriority="39"/>
-    <w:lsdException w:name="Table Theme" w:semiHidden="1" w:unhideWhenUsed="1"/>
     <w:lsdException w:name="Placeholder Text" w:semiHidden="1"/>
     <w:lsdException w:name="No Spacing" w:uiPriority="1" w:qFormat="1"/>
     <w:lsdException w:name="Light Shading" w:uiPriority="60"/>
@@ -14550,6 +14521,8 @@
     <w:lsdException w:name="List Table 5 Dark Accent 6" w:uiPriority="50"/>
     <w:lsdException w:name="List Table 6 Colorful Accent 6" w:uiPriority="51"/>
     <w:lsdException w:name="List Table 7 Colorful Accent 6" w:uiPriority="52"/>
+    <w:lsdException w:name="Mention" w:semiHidden="1" w:unhideWhenUsed="1"/>
+    <w:lsdException w:name="Smart Hyperlink" w:semiHidden="1" w:unhideWhenUsed="1"/>
   </w:latentStyles>
   <w:style w:type="paragraph" w:default="1" w:styleId="Normal">
     <w:name w:val="Normal"/>

</xml_diff>

<commit_message>
update the function test of garage
</commit_message>
<xml_diff>
--- a/doc/TestingPlan.docx
+++ b/doc/TestingPlan.docx
@@ -1,6 +1,6 @@
 
 <file path=word/document.xml><?xml version="1.0" encoding="utf-8"?>
-<w:document xmlns:wpc="http://schemas.microsoft.com/office/word/2010/wordprocessingCanvas" xmlns:mo="http://schemas.microsoft.com/office/mac/office/2008/main" xmlns:mc="http://schemas.openxmlformats.org/markup-compatibility/2006" xmlns:mv="urn:schemas-microsoft-com:mac:vml" xmlns:o="urn:schemas-microsoft-com:office:office" xmlns:r="http://schemas.openxmlformats.org/officeDocument/2006/relationships" xmlns:m="http://schemas.openxmlformats.org/officeDocument/2006/math" xmlns:v="urn:schemas-microsoft-com:vml" xmlns:wp14="http://schemas.microsoft.com/office/word/2010/wordprocessingDrawing" xmlns:wp="http://schemas.openxmlformats.org/drawingml/2006/wordprocessingDrawing" xmlns:w10="urn:schemas-microsoft-com:office:word" xmlns:w="http://schemas.openxmlformats.org/wordprocessingml/2006/main" xmlns:w14="http://schemas.microsoft.com/office/word/2010/wordml" xmlns:w15="http://schemas.microsoft.com/office/word/2012/wordml" xmlns:wpg="http://schemas.microsoft.com/office/word/2010/wordprocessingGroup" xmlns:wpi="http://schemas.microsoft.com/office/word/2010/wordprocessingInk" xmlns:wne="http://schemas.microsoft.com/office/word/2006/wordml" xmlns:wps="http://schemas.microsoft.com/office/word/2010/wordprocessingShape" mc:Ignorable="w14 w15 wp14">
+<w:document xmlns:wpc="http://schemas.microsoft.com/office/word/2010/wordprocessingCanvas" xmlns:cx="http://schemas.microsoft.com/office/drawing/2014/chartex" xmlns:cx1="http://schemas.microsoft.com/office/drawing/2015/9/8/chartex" xmlns:cx2="http://schemas.microsoft.com/office/drawing/2015/10/21/chartex" xmlns:cx3="http://schemas.microsoft.com/office/drawing/2016/5/9/chartex" xmlns:cx4="http://schemas.microsoft.com/office/drawing/2016/5/10/chartex" xmlns:cx5="http://schemas.microsoft.com/office/drawing/2016/5/11/chartex" xmlns:mc="http://schemas.openxmlformats.org/markup-compatibility/2006" xmlns:o="urn:schemas-microsoft-com:office:office" xmlns:r="http://schemas.openxmlformats.org/officeDocument/2006/relationships" xmlns:m="http://schemas.openxmlformats.org/officeDocument/2006/math" xmlns:v="urn:schemas-microsoft-com:vml" xmlns:wp14="http://schemas.microsoft.com/office/word/2010/wordprocessingDrawing" xmlns:wp="http://schemas.openxmlformats.org/drawingml/2006/wordprocessingDrawing" xmlns:w10="urn:schemas-microsoft-com:office:word" xmlns:w="http://schemas.openxmlformats.org/wordprocessingml/2006/main" xmlns:w14="http://schemas.microsoft.com/office/word/2010/wordml" xmlns:w15="http://schemas.microsoft.com/office/word/2012/wordml" xmlns:w16se="http://schemas.microsoft.com/office/word/2015/wordml/symex" xmlns:wpg="http://schemas.microsoft.com/office/word/2010/wordprocessingGroup" xmlns:wpi="http://schemas.microsoft.com/office/word/2010/wordprocessingInk" xmlns:wne="http://schemas.microsoft.com/office/word/2006/wordml" xmlns:wps="http://schemas.microsoft.com/office/word/2010/wordprocessingShape" mc:Ignorable="w14 w15 w16se wp14">
   <w:body>
     <w:p>
       <w:pPr>
@@ -1414,15 +1414,7 @@
       </w:r>
       <w:r>
         <w:lastRenderedPageBreak/>
-        <w:t xml:space="preserve">would be controller obtains player’s data, such as name, robots’ health points, and pass it to game map to display. In this test plan, each interpreter </w:t>
-      </w:r>
-      <w:proofErr w:type="gramStart"/>
-      <w:r>
-        <w:t>are</w:t>
-      </w:r>
-      <w:proofErr w:type="gramEnd"/>
-      <w:r>
-        <w:t xml:space="preserve"> tested separately and then follows a integration test.</w:t>
+        <w:t>would be controller obtains player’s data, such as name, robots’ health points, and pass it to game map to display. In this test plan, each interpreter are tested separately and then follows a integration test.</w:t>
       </w:r>
     </w:p>
     <w:p>
@@ -1784,6 +1776,274 @@
     <w:p/>
     <w:p>
       <w:pPr>
+        <w:pStyle w:val="Heading3"/>
+        <w:numPr>
+          <w:ilvl w:val="2"/>
+          <w:numId w:val="3"/>
+        </w:numPr>
+      </w:pPr>
+      <w:r>
+        <w:t>Garage Function</w:t>
+      </w:r>
+    </w:p>
+    <w:p>
+      <w:pPr>
+        <w:pStyle w:val="ListParagraph"/>
+        <w:numPr>
+          <w:ilvl w:val="0"/>
+          <w:numId w:val="7"/>
+        </w:numPr>
+      </w:pPr>
+      <w:r>
+        <w:t xml:space="preserve">Test case 1: test revise </w:t>
+      </w:r>
+    </w:p>
+    <w:p>
+      <w:pPr>
+        <w:pStyle w:val="ListParagraph"/>
+        <w:numPr>
+          <w:ilvl w:val="1"/>
+          <w:numId w:val="7"/>
+        </w:numPr>
+      </w:pPr>
+      <w:r>
+        <w:t>Test steps:</w:t>
+      </w:r>
+    </w:p>
+    <w:p>
+      <w:pPr>
+        <w:pStyle w:val="ListParagraph"/>
+        <w:numPr>
+          <w:ilvl w:val="2"/>
+          <w:numId w:val="7"/>
+        </w:numPr>
+      </w:pPr>
+      <w:r>
+        <w:t>Press garage button.</w:t>
+      </w:r>
+    </w:p>
+    <w:p>
+      <w:pPr>
+        <w:pStyle w:val="ListParagraph"/>
+        <w:numPr>
+          <w:ilvl w:val="2"/>
+          <w:numId w:val="7"/>
+        </w:numPr>
+      </w:pPr>
+      <w:r>
+        <w:t>Select the robot to be revised.</w:t>
+      </w:r>
+    </w:p>
+    <w:p>
+      <w:pPr>
+        <w:pStyle w:val="ListParagraph"/>
+        <w:numPr>
+          <w:ilvl w:val="2"/>
+          <w:numId w:val="7"/>
+        </w:numPr>
+      </w:pPr>
+      <w:r>
+        <w:t>Press revise button.</w:t>
+      </w:r>
+    </w:p>
+    <w:p>
+      <w:pPr>
+        <w:pStyle w:val="ListParagraph"/>
+        <w:numPr>
+          <w:ilvl w:val="1"/>
+          <w:numId w:val="7"/>
+        </w:numPr>
+      </w:pPr>
+      <w:r>
+        <w:t>Expected output:</w:t>
+      </w:r>
+    </w:p>
+    <w:p>
+      <w:pPr>
+        <w:pStyle w:val="ListParagraph"/>
+        <w:numPr>
+          <w:ilvl w:val="2"/>
+          <w:numId w:val="7"/>
+        </w:numPr>
+      </w:pPr>
+      <w:r>
+        <w:lastRenderedPageBreak/>
+        <w:t>Robot has been changed.</w:t>
+      </w:r>
+    </w:p>
+    <w:p>
+      <w:pPr>
+        <w:pStyle w:val="ListParagraph"/>
+        <w:numPr>
+          <w:ilvl w:val="0"/>
+          <w:numId w:val="7"/>
+        </w:numPr>
+      </w:pPr>
+      <w:r>
+        <w:t xml:space="preserve">Test case 2: test retire </w:t>
+      </w:r>
+    </w:p>
+    <w:p>
+      <w:pPr>
+        <w:pStyle w:val="ListParagraph"/>
+        <w:numPr>
+          <w:ilvl w:val="1"/>
+          <w:numId w:val="7"/>
+        </w:numPr>
+      </w:pPr>
+      <w:r>
+        <w:t>Test steps:</w:t>
+      </w:r>
+    </w:p>
+    <w:p>
+      <w:pPr>
+        <w:pStyle w:val="ListParagraph"/>
+        <w:numPr>
+          <w:ilvl w:val="2"/>
+          <w:numId w:val="7"/>
+        </w:numPr>
+      </w:pPr>
+      <w:r>
+        <w:t>Press garage button.</w:t>
+      </w:r>
+    </w:p>
+    <w:p>
+      <w:pPr>
+        <w:pStyle w:val="ListParagraph"/>
+        <w:numPr>
+          <w:ilvl w:val="2"/>
+          <w:numId w:val="7"/>
+        </w:numPr>
+      </w:pPr>
+      <w:r>
+        <w:t>Select the robot to be retire</w:t>
+      </w:r>
+    </w:p>
+    <w:p>
+      <w:pPr>
+        <w:pStyle w:val="ListParagraph"/>
+        <w:numPr>
+          <w:ilvl w:val="2"/>
+          <w:numId w:val="7"/>
+        </w:numPr>
+      </w:pPr>
+      <w:r>
+        <w:t>Press retire button</w:t>
+      </w:r>
+    </w:p>
+    <w:p>
+      <w:pPr>
+        <w:pStyle w:val="ListParagraph"/>
+        <w:numPr>
+          <w:ilvl w:val="1"/>
+          <w:numId w:val="7"/>
+        </w:numPr>
+      </w:pPr>
+      <w:r>
+        <w:t>Expected output:</w:t>
+      </w:r>
+    </w:p>
+    <w:p>
+      <w:pPr>
+        <w:pStyle w:val="ListParagraph"/>
+        <w:numPr>
+          <w:ilvl w:val="2"/>
+          <w:numId w:val="7"/>
+        </w:numPr>
+      </w:pPr>
+      <w:r>
+        <w:t>Robot has been retired.</w:t>
+      </w:r>
+    </w:p>
+    <w:p>
+      <w:pPr>
+        <w:pStyle w:val="ListParagraph"/>
+        <w:numPr>
+          <w:ilvl w:val="0"/>
+          <w:numId w:val="7"/>
+        </w:numPr>
+      </w:pPr>
+      <w:r>
+        <w:t>Test case 3: test register</w:t>
+      </w:r>
+    </w:p>
+    <w:p>
+      <w:pPr>
+        <w:pStyle w:val="ListParagraph"/>
+        <w:numPr>
+          <w:ilvl w:val="1"/>
+          <w:numId w:val="7"/>
+        </w:numPr>
+      </w:pPr>
+      <w:r>
+        <w:t>Test steps:</w:t>
+      </w:r>
+    </w:p>
+    <w:p>
+      <w:pPr>
+        <w:pStyle w:val="ListParagraph"/>
+        <w:numPr>
+          <w:ilvl w:val="2"/>
+          <w:numId w:val="7"/>
+        </w:numPr>
+      </w:pPr>
+      <w:r>
+        <w:t>Press garage button.</w:t>
+      </w:r>
+    </w:p>
+    <w:p>
+      <w:pPr>
+        <w:pStyle w:val="ListParagraph"/>
+        <w:numPr>
+          <w:ilvl w:val="2"/>
+          <w:numId w:val="7"/>
+        </w:numPr>
+      </w:pPr>
+      <w:r>
+        <w:t>Add the robot to the garage.</w:t>
+      </w:r>
+    </w:p>
+    <w:p>
+      <w:pPr>
+        <w:pStyle w:val="ListParagraph"/>
+        <w:numPr>
+          <w:ilvl w:val="2"/>
+          <w:numId w:val="7"/>
+        </w:numPr>
+      </w:pPr>
+      <w:r>
+        <w:t>Press register button.</w:t>
+      </w:r>
+    </w:p>
+    <w:p>
+      <w:pPr>
+        <w:pStyle w:val="ListParagraph"/>
+        <w:numPr>
+          <w:ilvl w:val="1"/>
+          <w:numId w:val="7"/>
+        </w:numPr>
+      </w:pPr>
+      <w:r>
+        <w:t>Expected output:</w:t>
+      </w:r>
+    </w:p>
+    <w:p>
+      <w:pPr>
+        <w:pStyle w:val="ListParagraph"/>
+        <w:numPr>
+          <w:ilvl w:val="2"/>
+          <w:numId w:val="7"/>
+        </w:numPr>
+      </w:pPr>
+      <w:r>
+        <w:t>A new robot has been register.</w:t>
+      </w:r>
+      <w:bookmarkStart w:id="0" w:name="_GoBack"/>
+      <w:bookmarkEnd w:id="0"/>
+    </w:p>
+    <w:p/>
+    <w:p>
+      <w:pPr>
         <w:pStyle w:val="Heading1"/>
         <w:numPr>
           <w:ilvl w:val="0"/>
@@ -1791,7 +2051,6 @@
         </w:numPr>
       </w:pPr>
       <w:r>
-        <w:lastRenderedPageBreak/>
         <w:t>Human player interface</w:t>
       </w:r>
     </w:p>
@@ -1830,13 +2089,8 @@
           <w:numId w:val="3"/>
         </w:numPr>
       </w:pPr>
-      <w:proofErr w:type="gramStart"/>
-      <w:r>
-        <w:t>isDead(</w:t>
-      </w:r>
-      <w:proofErr w:type="gramEnd"/>
-      <w:r>
-        <w:t xml:space="preserve">): bool </w:t>
+      <w:r>
+        <w:t xml:space="preserve">isDead(): bool </w:t>
       </w:r>
     </w:p>
     <w:p>
@@ -2344,6 +2598,7 @@
         <w:rPr>
           <w:rFonts w:ascii="Calibri" w:hAnsi="Calibri" w:cs="Times New Roman"/>
         </w:rPr>
+        <w:lastRenderedPageBreak/>
         <w:t xml:space="preserve">robot.healthPoint </w:t>
       </w:r>
       <w:r>
@@ -2407,13 +2662,8 @@
           <w:numId w:val="3"/>
         </w:numPr>
       </w:pPr>
-      <w:proofErr w:type="gramStart"/>
-      <w:r>
-        <w:t>turn(</w:t>
-      </w:r>
-      <w:proofErr w:type="gramEnd"/>
-      <w:r>
-        <w:t>)</w:t>
+      <w:r>
+        <w:t>turn()</w:t>
       </w:r>
     </w:p>
     <w:p>
@@ -2492,7 +2742,6 @@
           <w:rFonts w:ascii="Calibri" w:hAnsi="Calibri" w:cs="Times New Roman"/>
         </w:rPr>
       </w:pPr>
-      <w:proofErr w:type="gramStart"/>
       <w:r>
         <w:rPr>
           <w:rFonts w:ascii="Calibri" w:hAnsi="Calibri" w:cs="Times New Roman"/>
@@ -2503,24 +2752,16 @@
         <w:rPr>
           <w:rFonts w:ascii="Calibri" w:hAnsi="Calibri" w:cs="Times New Roman"/>
         </w:rPr>
-        <w:t>direction</w:t>
-      </w:r>
-      <w:proofErr w:type="gramEnd"/>
-      <w:r>
-        <w:rPr>
-          <w:rFonts w:ascii="Calibri" w:hAnsi="Calibri" w:cs="Times New Roman"/>
-        </w:rPr>
-        <w:t xml:space="preserve"> = 0</w:t>
-      </w:r>
-    </w:p>
-    <w:p>
-      <w:pPr>
-        <w:ind w:left="360"/>
-        <w:rPr>
-          <w:rFonts w:ascii="Calibri" w:hAnsi="Calibri" w:cs="Times New Roman"/>
-        </w:rPr>
-      </w:pPr>
-      <w:proofErr w:type="gramStart"/>
+        <w:t>direction = 0</w:t>
+      </w:r>
+    </w:p>
+    <w:p>
+      <w:pPr>
+        <w:ind w:left="360"/>
+        <w:rPr>
+          <w:rFonts w:ascii="Calibri" w:hAnsi="Calibri" w:cs="Times New Roman"/>
+        </w:rPr>
+      </w:pPr>
       <w:r>
         <w:rPr>
           <w:rFonts w:ascii="Calibri" w:hAnsi="Calibri" w:cs="Times New Roman"/>
@@ -2533,7 +2774,6 @@
         </w:rPr>
         <w:t>turn</w:t>
       </w:r>
-      <w:proofErr w:type="gramEnd"/>
       <w:r>
         <w:rPr>
           <w:rFonts w:ascii="Calibri" w:hAnsi="Calibri" w:cs="Times New Roman"/>
@@ -2566,14 +2806,12 @@
         </w:rPr>
         <w:t xml:space="preserve">actualDirection = </w:t>
       </w:r>
-      <w:proofErr w:type="gramStart"/>
       <w:r>
         <w:rPr>
           <w:rFonts w:ascii="Calibri" w:hAnsi="Calibri" w:cs="Times New Roman"/>
         </w:rPr>
         <w:t>robot.direction</w:t>
       </w:r>
-      <w:proofErr w:type="gramEnd"/>
     </w:p>
     <w:p>
       <w:pPr>
@@ -2653,7 +2891,6 @@
           <w:rFonts w:ascii="Calibri" w:hAnsi="Calibri" w:cs="Times New Roman"/>
         </w:rPr>
       </w:pPr>
-      <w:proofErr w:type="gramStart"/>
       <w:r>
         <w:rPr>
           <w:rFonts w:ascii="Calibri" w:hAnsi="Calibri" w:cs="Times New Roman"/>
@@ -2664,37 +2901,21 @@
         <w:rPr>
           <w:rFonts w:ascii="Calibri" w:hAnsi="Calibri" w:cs="Times New Roman"/>
         </w:rPr>
-        <w:t>direction</w:t>
-      </w:r>
-      <w:proofErr w:type="gramEnd"/>
-      <w:r>
-        <w:rPr>
-          <w:rFonts w:ascii="Calibri" w:hAnsi="Calibri" w:cs="Times New Roman"/>
-        </w:rPr>
-        <w:t xml:space="preserve"> = 0</w:t>
-      </w:r>
-    </w:p>
-    <w:p>
-      <w:pPr>
-        <w:ind w:left="360"/>
-        <w:rPr>
-          <w:rFonts w:ascii="Calibri" w:hAnsi="Calibri" w:cs="Times New Roman"/>
-        </w:rPr>
-      </w:pPr>
-      <w:proofErr w:type="gramStart"/>
-      <w:r>
-        <w:rPr>
-          <w:rFonts w:ascii="Calibri" w:hAnsi="Calibri" w:cs="Times New Roman"/>
-        </w:rPr>
-        <w:lastRenderedPageBreak/>
-        <w:t>robot.turn</w:t>
-      </w:r>
-      <w:proofErr w:type="gramEnd"/>
-      <w:r>
-        <w:rPr>
-          <w:rFonts w:ascii="Calibri" w:hAnsi="Calibri" w:cs="Times New Roman"/>
-        </w:rPr>
-        <w:t>(expectedDirection)</w:t>
+        <w:t>direction = 0</w:t>
+      </w:r>
+    </w:p>
+    <w:p>
+      <w:pPr>
+        <w:ind w:left="360"/>
+        <w:rPr>
+          <w:rFonts w:ascii="Calibri" w:hAnsi="Calibri" w:cs="Times New Roman"/>
+        </w:rPr>
+      </w:pPr>
+      <w:r>
+        <w:rPr>
+          <w:rFonts w:ascii="Calibri" w:hAnsi="Calibri" w:cs="Times New Roman"/>
+        </w:rPr>
+        <w:t>robot.turn(expectedDirection)</w:t>
       </w:r>
     </w:p>
     <w:p>
@@ -2710,14 +2931,12 @@
         </w:rPr>
         <w:t xml:space="preserve">actualDirection = </w:t>
       </w:r>
-      <w:proofErr w:type="gramStart"/>
       <w:r>
         <w:rPr>
           <w:rFonts w:ascii="Calibri" w:hAnsi="Calibri" w:cs="Times New Roman"/>
         </w:rPr>
         <w:t>robot.direction</w:t>
       </w:r>
-      <w:proofErr w:type="gramEnd"/>
     </w:p>
     <w:p>
       <w:pPr>
@@ -2796,19 +3015,11 @@
         </w:rPr>
         <w:t xml:space="preserve">try </w:t>
       </w:r>
-      <w:proofErr w:type="gramStart"/>
-      <w:r>
-        <w:rPr>
-          <w:rFonts w:ascii="Calibri" w:hAnsi="Calibri" w:cs="Times New Roman"/>
-        </w:rPr>
-        <w:t>robot.turn</w:t>
-      </w:r>
-      <w:proofErr w:type="gramEnd"/>
-      <w:r>
-        <w:rPr>
-          <w:rFonts w:ascii="Calibri" w:hAnsi="Calibri" w:cs="Times New Roman"/>
-        </w:rPr>
-        <w:t>(expectedDirection)</w:t>
+      <w:r>
+        <w:rPr>
+          <w:rFonts w:ascii="Calibri" w:hAnsi="Calibri" w:cs="Times New Roman"/>
+        </w:rPr>
+        <w:t>robot.turn(expectedDirection)</w:t>
       </w:r>
     </w:p>
     <w:p>
@@ -2874,21 +3085,7 @@
         <w:rPr>
           <w:rFonts w:ascii="Calibri" w:hAnsi="Calibri" w:cs="Times New Roman"/>
         </w:rPr>
-        <w:t xml:space="preserve">try </w:t>
-      </w:r>
-      <w:proofErr w:type="gramStart"/>
-      <w:r>
-        <w:rPr>
-          <w:rFonts w:ascii="Calibri" w:hAnsi="Calibri" w:cs="Times New Roman"/>
-        </w:rPr>
-        <w:t>robot.turn</w:t>
-      </w:r>
-      <w:proofErr w:type="gramEnd"/>
-      <w:r>
-        <w:rPr>
-          <w:rFonts w:ascii="Calibri" w:hAnsi="Calibri" w:cs="Times New Roman"/>
-        </w:rPr>
-        <w:t>(expectedDirection)</w:t>
+        <w:t>try robot.turn(expectedDirection)</w:t>
       </w:r>
     </w:p>
     <w:p>
@@ -2913,13 +3110,8 @@
           <w:numId w:val="3"/>
         </w:numPr>
       </w:pPr>
-      <w:proofErr w:type="gramStart"/>
-      <w:r>
-        <w:t>move(</w:t>
-      </w:r>
-      <w:proofErr w:type="gramEnd"/>
-      <w:r>
-        <w:t>)</w:t>
+      <w:r>
+        <w:t>move()</w:t>
       </w:r>
     </w:p>
     <w:p>
@@ -3193,6 +3385,7 @@
         <w:rPr>
           <w:rFonts w:ascii="Calibri" w:hAnsi="Calibri" w:cs="Times New Roman"/>
         </w:rPr>
+        <w:lastRenderedPageBreak/>
         <w:t>declare excpect</w:t>
       </w:r>
       <w:r>
@@ -3339,7 +3532,6 @@
           <w:rFonts w:ascii="Calibri" w:hAnsi="Calibri" w:cs="Times New Roman"/>
         </w:rPr>
       </w:pPr>
-      <w:proofErr w:type="gramStart"/>
       <w:r>
         <w:rPr>
           <w:rFonts w:ascii="Calibri" w:hAnsi="Calibri" w:cs="Times New Roman"/>
@@ -3352,7 +3544,6 @@
         </w:rPr>
         <w:t>move</w:t>
       </w:r>
-      <w:proofErr w:type="gramEnd"/>
       <w:r>
         <w:rPr>
           <w:rFonts w:ascii="Calibri" w:hAnsi="Calibri" w:cs="Times New Roman"/>
@@ -3610,7 +3801,6 @@
         <w:rPr>
           <w:rFonts w:ascii="Calibri" w:hAnsi="Calibri" w:cs="Times New Roman"/>
         </w:rPr>
-        <w:lastRenderedPageBreak/>
         <w:t xml:space="preserve">test </w:t>
       </w:r>
       <w:r>
@@ -3653,7 +3843,6 @@
           <w:rFonts w:ascii="Calibri" w:hAnsi="Calibri" w:cs="Times New Roman"/>
         </w:rPr>
       </w:pPr>
-      <w:proofErr w:type="gramStart"/>
       <w:r>
         <w:rPr>
           <w:rFonts w:ascii="Calibri" w:hAnsi="Calibri" w:cs="Times New Roman"/>
@@ -3666,7 +3855,6 @@
         </w:rPr>
         <w:t>move</w:t>
       </w:r>
-      <w:proofErr w:type="gramEnd"/>
       <w:r>
         <w:rPr>
           <w:rFonts w:ascii="Calibri" w:hAnsi="Calibri" w:cs="Times New Roman"/>
@@ -3911,16 +4099,11 @@
           <w:numId w:val="3"/>
         </w:numPr>
       </w:pPr>
-      <w:proofErr w:type="gramStart"/>
       <w:r>
         <w:t>shoot</w:t>
       </w:r>
       <w:r>
-        <w:t>(</w:t>
-      </w:r>
-      <w:proofErr w:type="gramEnd"/>
-      <w:r>
-        <w:t>int distance): Coordinate coor</w:t>
+        <w:t>(int distance): Coordinate coor</w:t>
       </w:r>
     </w:p>
     <w:p>
@@ -4178,6 +4361,7 @@
         <w:rPr>
           <w:rFonts w:ascii="Calibri" w:hAnsi="Calibri" w:cs="Times New Roman"/>
         </w:rPr>
+        <w:lastRenderedPageBreak/>
         <w:t xml:space="preserve">expectedCoordinate </w:t>
       </w:r>
       <w:r>
@@ -4266,19 +4450,11 @@
           <w:rFonts w:ascii="Calibri" w:hAnsi="Calibri" w:cs="Times New Roman"/>
         </w:rPr>
       </w:pPr>
-      <w:proofErr w:type="gramStart"/>
-      <w:r>
-        <w:rPr>
-          <w:rFonts w:ascii="Calibri" w:hAnsi="Calibri" w:cs="Times New Roman"/>
-        </w:rPr>
-        <w:t>robot.shoot</w:t>
-      </w:r>
-      <w:proofErr w:type="gramEnd"/>
-      <w:r>
-        <w:rPr>
-          <w:rFonts w:ascii="Calibri" w:hAnsi="Calibri" w:cs="Times New Roman"/>
-        </w:rPr>
-        <w:t>(0)</w:t>
+      <w:r>
+        <w:rPr>
+          <w:rFonts w:ascii="Calibri" w:hAnsi="Calibri" w:cs="Times New Roman"/>
+        </w:rPr>
+        <w:t>robot.shoot(0)</w:t>
       </w:r>
     </w:p>
     <w:p>
@@ -4496,7 +4672,6 @@
         <w:rPr>
           <w:rFonts w:ascii="Calibri" w:hAnsi="Calibri" w:cs="Times New Roman"/>
         </w:rPr>
-        <w:lastRenderedPageBreak/>
         <w:t xml:space="preserve">expectedCoordinate.z </w:t>
       </w:r>
       <w:r>
@@ -4542,19 +4717,11 @@
           <w:rFonts w:ascii="Calibri" w:hAnsi="Calibri" w:cs="Times New Roman"/>
         </w:rPr>
       </w:pPr>
-      <w:proofErr w:type="gramStart"/>
-      <w:r>
-        <w:rPr>
-          <w:rFonts w:ascii="Calibri" w:hAnsi="Calibri" w:cs="Times New Roman"/>
-        </w:rPr>
-        <w:t>robot.shoot</w:t>
-      </w:r>
-      <w:proofErr w:type="gramEnd"/>
-      <w:r>
-        <w:rPr>
-          <w:rFonts w:ascii="Calibri" w:hAnsi="Calibri" w:cs="Times New Roman"/>
-        </w:rPr>
-        <w:t>(2)</w:t>
+      <w:r>
+        <w:rPr>
+          <w:rFonts w:ascii="Calibri" w:hAnsi="Calibri" w:cs="Times New Roman"/>
+        </w:rPr>
+        <w:t>robot.shoot(2)</w:t>
       </w:r>
     </w:p>
     <w:p>
@@ -4719,21 +4886,7 @@
         <w:rPr>
           <w:rFonts w:ascii="Calibri" w:hAnsi="Calibri" w:cs="Times New Roman"/>
         </w:rPr>
-        <w:t xml:space="preserve">try </w:t>
-      </w:r>
-      <w:proofErr w:type="gramStart"/>
-      <w:r>
-        <w:rPr>
-          <w:rFonts w:ascii="Calibri" w:hAnsi="Calibri" w:cs="Times New Roman"/>
-        </w:rPr>
-        <w:t>robot.shoot</w:t>
-      </w:r>
-      <w:proofErr w:type="gramEnd"/>
-      <w:r>
-        <w:rPr>
-          <w:rFonts w:ascii="Calibri" w:hAnsi="Calibri" w:cs="Times New Roman"/>
-        </w:rPr>
-        <w:t>()</w:t>
+        <w:t>try robot.shoot()</w:t>
       </w:r>
     </w:p>
     <w:p>
@@ -4788,21 +4941,7 @@
         <w:rPr>
           <w:rFonts w:ascii="Calibri" w:hAnsi="Calibri" w:cs="Times New Roman"/>
         </w:rPr>
-        <w:t xml:space="preserve">try </w:t>
-      </w:r>
-      <w:proofErr w:type="gramStart"/>
-      <w:r>
-        <w:rPr>
-          <w:rFonts w:ascii="Calibri" w:hAnsi="Calibri" w:cs="Times New Roman"/>
-        </w:rPr>
-        <w:t>robot.shoot</w:t>
-      </w:r>
-      <w:proofErr w:type="gramEnd"/>
-      <w:r>
-        <w:rPr>
-          <w:rFonts w:ascii="Calibri" w:hAnsi="Calibri" w:cs="Times New Roman"/>
-        </w:rPr>
-        <w:t>()</w:t>
+        <w:t>try robot.shoot()</w:t>
       </w:r>
     </w:p>
     <w:p>
@@ -4827,13 +4966,8 @@
           <w:numId w:val="3"/>
         </w:numPr>
       </w:pPr>
-      <w:proofErr w:type="gramStart"/>
-      <w:r>
-        <w:t>demaged(</w:t>
-      </w:r>
-      <w:proofErr w:type="gramEnd"/>
-      <w:r>
-        <w:t>)</w:t>
+      <w:r>
+        <w:t>demaged()</w:t>
       </w:r>
     </w:p>
     <w:p>
@@ -5003,19 +5137,11 @@
           <w:rFonts w:ascii="Calibri" w:hAnsi="Calibri" w:cs="Times New Roman"/>
         </w:rPr>
       </w:pPr>
-      <w:proofErr w:type="gramStart"/>
-      <w:r>
-        <w:rPr>
-          <w:rFonts w:ascii="Calibri" w:hAnsi="Calibri" w:cs="Times New Roman"/>
-        </w:rPr>
-        <w:t>robot.healthPoint</w:t>
-      </w:r>
-      <w:proofErr w:type="gramEnd"/>
-      <w:r>
-        <w:rPr>
-          <w:rFonts w:ascii="Calibri" w:hAnsi="Calibri" w:cs="Times New Roman"/>
-        </w:rPr>
-        <w:t xml:space="preserve"> = 3</w:t>
+      <w:r>
+        <w:rPr>
+          <w:rFonts w:ascii="Calibri" w:hAnsi="Calibri" w:cs="Times New Roman"/>
+        </w:rPr>
+        <w:t>robot.healthPoint = 3</w:t>
       </w:r>
     </w:p>
     <w:p>
@@ -5029,6 +5155,7 @@
         <w:rPr>
           <w:rFonts w:ascii="Calibri" w:hAnsi="Calibri" w:cs="Times New Roman"/>
         </w:rPr>
+        <w:lastRenderedPageBreak/>
         <w:t>ex</w:t>
       </w:r>
       <w:r>
@@ -5063,19 +5190,11 @@
           <w:rFonts w:ascii="Calibri" w:hAnsi="Calibri" w:cs="Times New Roman"/>
         </w:rPr>
       </w:pPr>
-      <w:proofErr w:type="gramStart"/>
-      <w:r>
-        <w:rPr>
-          <w:rFonts w:ascii="Calibri" w:hAnsi="Calibri" w:cs="Times New Roman"/>
-        </w:rPr>
-        <w:t>robot.healthPoint</w:t>
-      </w:r>
-      <w:proofErr w:type="gramEnd"/>
-      <w:r>
-        <w:rPr>
-          <w:rFonts w:ascii="Calibri" w:hAnsi="Calibri" w:cs="Times New Roman"/>
-        </w:rPr>
-        <w:t xml:space="preserve"> = 1</w:t>
+      <w:r>
+        <w:rPr>
+          <w:rFonts w:ascii="Calibri" w:hAnsi="Calibri" w:cs="Times New Roman"/>
+        </w:rPr>
+        <w:t>robot.healthPoint = 1</w:t>
       </w:r>
     </w:p>
     <w:p>
@@ -5089,14 +5208,7 @@
         <w:rPr>
           <w:rFonts w:ascii="Calibri" w:hAnsi="Calibri" w:cs="Times New Roman"/>
         </w:rPr>
-        <w:t xml:space="preserve">actualValue = </w:t>
-      </w:r>
-      <w:proofErr w:type="gramStart"/>
-      <w:r>
-        <w:rPr>
-          <w:rFonts w:ascii="Calibri" w:hAnsi="Calibri" w:cs="Times New Roman"/>
-        </w:rPr>
-        <w:t>r</w:t>
+        <w:t>actualValue = r</w:t>
       </w:r>
       <w:r>
         <w:rPr>
@@ -5108,14 +5220,7 @@
         <w:rPr>
           <w:rFonts w:ascii="Calibri" w:hAnsi="Calibri" w:cs="Times New Roman"/>
         </w:rPr>
-        <w:t>damaged</w:t>
-      </w:r>
-      <w:proofErr w:type="gramEnd"/>
-      <w:r>
-        <w:rPr>
-          <w:rFonts w:ascii="Calibri" w:hAnsi="Calibri" w:cs="Times New Roman"/>
-        </w:rPr>
-        <w:t>(2)</w:t>
+        <w:t>damaged(2)</w:t>
       </w:r>
     </w:p>
     <w:p>
@@ -5197,19 +5302,11 @@
           <w:rFonts w:ascii="Calibri" w:hAnsi="Calibri" w:cs="Times New Roman"/>
         </w:rPr>
       </w:pPr>
-      <w:proofErr w:type="gramStart"/>
-      <w:r>
-        <w:rPr>
-          <w:rFonts w:ascii="Calibri" w:hAnsi="Calibri" w:cs="Times New Roman"/>
-        </w:rPr>
-        <w:t>robot.healthPoint</w:t>
-      </w:r>
-      <w:proofErr w:type="gramEnd"/>
-      <w:r>
-        <w:rPr>
-          <w:rFonts w:ascii="Calibri" w:hAnsi="Calibri" w:cs="Times New Roman"/>
-        </w:rPr>
-        <w:t xml:space="preserve"> = 1</w:t>
+      <w:r>
+        <w:rPr>
+          <w:rFonts w:ascii="Calibri" w:hAnsi="Calibri" w:cs="Times New Roman"/>
+        </w:rPr>
+        <w:t>robot.healthPoint = 1</w:t>
       </w:r>
     </w:p>
     <w:p>
@@ -5225,7 +5322,6 @@
         </w:rPr>
         <w:t xml:space="preserve">actualValue = </w:t>
       </w:r>
-      <w:proofErr w:type="gramStart"/>
       <w:r>
         <w:rPr>
           <w:rFonts w:ascii="Calibri" w:hAnsi="Calibri" w:cs="Times New Roman"/>
@@ -5242,14 +5338,7 @@
         <w:rPr>
           <w:rFonts w:ascii="Calibri" w:hAnsi="Calibri" w:cs="Times New Roman"/>
         </w:rPr>
-        <w:t>damaged</w:t>
-      </w:r>
-      <w:proofErr w:type="gramEnd"/>
-      <w:r>
-        <w:rPr>
-          <w:rFonts w:ascii="Calibri" w:hAnsi="Calibri" w:cs="Times New Roman"/>
-        </w:rPr>
-        <w:t>(2)</w:t>
+        <w:t>damaged(2)</w:t>
       </w:r>
     </w:p>
     <w:p>
@@ -5301,13 +5390,8 @@
           <w:numId w:val="3"/>
         </w:numPr>
       </w:pPr>
-      <w:proofErr w:type="gramStart"/>
-      <w:r>
-        <w:t>isDead(</w:t>
-      </w:r>
-      <w:proofErr w:type="gramEnd"/>
-      <w:r>
-        <w:t>): bool</w:t>
+      <w:r>
+        <w:t>isDead(): bool</w:t>
       </w:r>
     </w:p>
     <w:p>
@@ -5385,7 +5469,6 @@
         <w:rPr>
           <w:rFonts w:ascii="Calibri" w:hAnsi="Calibri" w:cs="Times New Roman"/>
         </w:rPr>
-        <w:lastRenderedPageBreak/>
         <w:t>declare ex</w:t>
       </w:r>
       <w:r>
@@ -6103,13 +6186,8 @@
           <w:numId w:val="3"/>
         </w:numPr>
       </w:pPr>
-      <w:proofErr w:type="gramStart"/>
-      <w:r>
-        <w:t>getCurrentRobot(</w:t>
-      </w:r>
-      <w:proofErr w:type="gramEnd"/>
-      <w:r>
-        <w:t>): Robot</w:t>
+      <w:r>
+        <w:t>getCurrentRobot(): Robot</w:t>
       </w:r>
     </w:p>
     <w:p>
@@ -6178,39 +6256,24 @@
       <w:pPr>
         <w:pStyle w:val="ListParagraph"/>
       </w:pPr>
-      <w:proofErr w:type="gramStart"/>
-      <w:r>
-        <w:t>humanPlayer.scoutRobot.hasMoved</w:t>
-      </w:r>
-      <w:proofErr w:type="gramEnd"/>
-      <w:r>
-        <w:t xml:space="preserve"> = false</w:t>
-      </w:r>
-    </w:p>
-    <w:p>
-      <w:pPr>
-        <w:pStyle w:val="ListParagraph"/>
-      </w:pPr>
-      <w:proofErr w:type="gramStart"/>
-      <w:r>
-        <w:t>humanPlayer.sniperRobot.hasMoved</w:t>
-      </w:r>
-      <w:proofErr w:type="gramEnd"/>
-      <w:r>
-        <w:t xml:space="preserve"> = false</w:t>
-      </w:r>
-    </w:p>
-    <w:p>
-      <w:pPr>
-        <w:pStyle w:val="ListParagraph"/>
-      </w:pPr>
-      <w:proofErr w:type="gramStart"/>
-      <w:r>
-        <w:t>humanPlayer.tankRobot.hasMoved</w:t>
-      </w:r>
-      <w:proofErr w:type="gramEnd"/>
-      <w:r>
-        <w:t xml:space="preserve"> = false</w:t>
+      <w:r>
+        <w:t>humanPlayer.scoutRobot.hasMoved = false</w:t>
+      </w:r>
+    </w:p>
+    <w:p>
+      <w:pPr>
+        <w:pStyle w:val="ListParagraph"/>
+      </w:pPr>
+      <w:r>
+        <w:t>humanPlayer.sniperRobot.hasMoved = false</w:t>
+      </w:r>
+    </w:p>
+    <w:p>
+      <w:pPr>
+        <w:pStyle w:val="ListParagraph"/>
+      </w:pPr>
+      <w:r>
+        <w:t>humanPlayer.tankRobot.hasMoved = false</w:t>
       </w:r>
     </w:p>
     <w:p>
@@ -6241,7 +6304,6 @@
         </w:numPr>
       </w:pPr>
       <w:r>
-        <w:lastRenderedPageBreak/>
         <w:t>test case 2: all robots alive, in the second play of a player, the current robot should be Sniper.</w:t>
       </w:r>
     </w:p>
@@ -6249,39 +6311,24 @@
       <w:pPr>
         <w:pStyle w:val="ListParagraph"/>
       </w:pPr>
-      <w:proofErr w:type="gramStart"/>
-      <w:r>
-        <w:t>humanPlayer.scoutRobot.hasMoved</w:t>
-      </w:r>
-      <w:proofErr w:type="gramEnd"/>
-      <w:r>
-        <w:t xml:space="preserve"> = true</w:t>
-      </w:r>
-    </w:p>
-    <w:p>
-      <w:pPr>
-        <w:pStyle w:val="ListParagraph"/>
-      </w:pPr>
-      <w:proofErr w:type="gramStart"/>
-      <w:r>
-        <w:t>humanPlayer.sniperRobot.hasMoved</w:t>
-      </w:r>
-      <w:proofErr w:type="gramEnd"/>
-      <w:r>
-        <w:t xml:space="preserve"> = false</w:t>
-      </w:r>
-    </w:p>
-    <w:p>
-      <w:pPr>
-        <w:pStyle w:val="ListParagraph"/>
-      </w:pPr>
-      <w:proofErr w:type="gramStart"/>
-      <w:r>
-        <w:t>humanPlayer.tankRobot.hasMoved</w:t>
-      </w:r>
-      <w:proofErr w:type="gramEnd"/>
-      <w:r>
-        <w:t xml:space="preserve"> = false</w:t>
+      <w:r>
+        <w:t>humanPlayer.scoutRobot.hasMoved = true</w:t>
+      </w:r>
+    </w:p>
+    <w:p>
+      <w:pPr>
+        <w:pStyle w:val="ListParagraph"/>
+      </w:pPr>
+      <w:r>
+        <w:t>humanPlayer.sniperRobot.hasMoved = false</w:t>
+      </w:r>
+    </w:p>
+    <w:p>
+      <w:pPr>
+        <w:pStyle w:val="ListParagraph"/>
+      </w:pPr>
+      <w:r>
+        <w:t>humanPlayer.tankRobot.hasMoved = false</w:t>
       </w:r>
     </w:p>
     <w:p>
@@ -6319,39 +6366,24 @@
       <w:pPr>
         <w:ind w:left="720"/>
       </w:pPr>
-      <w:proofErr w:type="gramStart"/>
-      <w:r>
-        <w:t>humanPlayer.scoutRobot.hasMoved</w:t>
-      </w:r>
-      <w:proofErr w:type="gramEnd"/>
-      <w:r>
-        <w:t xml:space="preserve"> = true</w:t>
+      <w:r>
+        <w:t>humanPlayer.scoutRobot.hasMoved = true</w:t>
       </w:r>
     </w:p>
     <w:p>
       <w:pPr>
         <w:ind w:left="720"/>
       </w:pPr>
-      <w:proofErr w:type="gramStart"/>
-      <w:r>
-        <w:t>humanPlayer.sniperRobot.hasMoved</w:t>
-      </w:r>
-      <w:proofErr w:type="gramEnd"/>
-      <w:r>
-        <w:t xml:space="preserve"> = true</w:t>
+      <w:r>
+        <w:t>humanPlayer.sniperRobot.hasMoved = true</w:t>
       </w:r>
     </w:p>
     <w:p>
       <w:pPr>
         <w:ind w:left="720"/>
       </w:pPr>
-      <w:proofErr w:type="gramStart"/>
-      <w:r>
-        <w:t>humanPlayer.tankRobot.hasMoved</w:t>
-      </w:r>
-      <w:proofErr w:type="gramEnd"/>
-      <w:r>
-        <w:t xml:space="preserve"> = false</w:t>
+      <w:r>
+        <w:t>humanPlayer.tankRobot.hasMoved = false</w:t>
       </w:r>
     </w:p>
     <w:p>
@@ -6389,39 +6421,24 @@
       <w:pPr>
         <w:pStyle w:val="ListParagraph"/>
       </w:pPr>
-      <w:proofErr w:type="gramStart"/>
-      <w:r>
-        <w:t>humanPlayer.scoutRobot.healthPoint</w:t>
-      </w:r>
-      <w:proofErr w:type="gramEnd"/>
-      <w:r>
-        <w:t xml:space="preserve"> = 0</w:t>
-      </w:r>
-    </w:p>
-    <w:p>
-      <w:pPr>
-        <w:pStyle w:val="ListParagraph"/>
-      </w:pPr>
-      <w:proofErr w:type="gramStart"/>
-      <w:r>
-        <w:t>humanPlayer.sniperRobot.hasMoved</w:t>
-      </w:r>
-      <w:proofErr w:type="gramEnd"/>
-      <w:r>
-        <w:t xml:space="preserve"> = false</w:t>
-      </w:r>
-    </w:p>
-    <w:p>
-      <w:pPr>
-        <w:pStyle w:val="ListParagraph"/>
-      </w:pPr>
-      <w:proofErr w:type="gramStart"/>
-      <w:r>
-        <w:t>humanPlayer.tankRobot.hasMoved</w:t>
-      </w:r>
-      <w:proofErr w:type="gramEnd"/>
-      <w:r>
-        <w:t xml:space="preserve"> = false</w:t>
+      <w:r>
+        <w:t>humanPlayer.scoutRobot.healthPoint = 0</w:t>
+      </w:r>
+    </w:p>
+    <w:p>
+      <w:pPr>
+        <w:pStyle w:val="ListParagraph"/>
+      </w:pPr>
+      <w:r>
+        <w:t>humanPlayer.sniperRobot.hasMoved = false</w:t>
+      </w:r>
+    </w:p>
+    <w:p>
+      <w:pPr>
+        <w:pStyle w:val="ListParagraph"/>
+      </w:pPr>
+      <w:r>
+        <w:t>humanPlayer.tankRobot.hasMoved = false</w:t>
       </w:r>
     </w:p>
     <w:p>
@@ -6460,6 +6477,7 @@
         </w:numPr>
       </w:pPr>
       <w:r>
+        <w:lastRenderedPageBreak/>
         <w:t>Test case 5: one robot died, the current player should be an alive robot who has the highest move point and false value in its hasMoved field.</w:t>
       </w:r>
     </w:p>
@@ -6467,39 +6485,24 @@
       <w:pPr>
         <w:pStyle w:val="ListParagraph"/>
       </w:pPr>
-      <w:proofErr w:type="gramStart"/>
-      <w:r>
-        <w:t>humanPlayer.sniperRobot.healthPoint</w:t>
-      </w:r>
-      <w:proofErr w:type="gramEnd"/>
-      <w:r>
-        <w:t xml:space="preserve"> = 0</w:t>
-      </w:r>
-    </w:p>
-    <w:p>
-      <w:pPr>
-        <w:pStyle w:val="ListParagraph"/>
-      </w:pPr>
-      <w:proofErr w:type="gramStart"/>
-      <w:r>
-        <w:t>humanPlayer.scoutRobot.hasMoved</w:t>
-      </w:r>
-      <w:proofErr w:type="gramEnd"/>
-      <w:r>
-        <w:t xml:space="preserve"> = false</w:t>
-      </w:r>
-    </w:p>
-    <w:p>
-      <w:pPr>
-        <w:pStyle w:val="ListParagraph"/>
-      </w:pPr>
-      <w:proofErr w:type="gramStart"/>
-      <w:r>
-        <w:t>humanPlayer.tankRobot.hasMoved</w:t>
-      </w:r>
-      <w:proofErr w:type="gramEnd"/>
-      <w:r>
-        <w:t xml:space="preserve"> = false</w:t>
+      <w:r>
+        <w:t>humanPlayer.sniperRobot.healthPoint = 0</w:t>
+      </w:r>
+    </w:p>
+    <w:p>
+      <w:pPr>
+        <w:pStyle w:val="ListParagraph"/>
+      </w:pPr>
+      <w:r>
+        <w:t>humanPlayer.scoutRobot.hasMoved = false</w:t>
+      </w:r>
+    </w:p>
+    <w:p>
+      <w:pPr>
+        <w:pStyle w:val="ListParagraph"/>
+      </w:pPr>
+      <w:r>
+        <w:t>humanPlayer.tankRobot.hasMoved = false</w:t>
       </w:r>
     </w:p>
     <w:p>
@@ -6540,13 +6543,8 @@
         <w:pStyle w:val="ListParagraph"/>
         <w:ind w:left="360" w:firstLine="360"/>
       </w:pPr>
-      <w:proofErr w:type="gramStart"/>
-      <w:r>
-        <w:t>humanPlayer.sniperRobot.healthPoint</w:t>
-      </w:r>
-      <w:proofErr w:type="gramEnd"/>
-      <w:r>
-        <w:t xml:space="preserve"> = 0</w:t>
+      <w:r>
+        <w:t>humanPlayer.sniperRobot.healthPoint = 0</w:t>
       </w:r>
     </w:p>
     <w:p>
@@ -6554,13 +6552,8 @@
         <w:pStyle w:val="ListParagraph"/>
         <w:ind w:left="360" w:firstLine="360"/>
       </w:pPr>
-      <w:proofErr w:type="gramStart"/>
-      <w:r>
-        <w:t>humanPlayer.scoutRobot.hasMoved</w:t>
-      </w:r>
-      <w:proofErr w:type="gramEnd"/>
-      <w:r>
-        <w:t xml:space="preserve"> = true</w:t>
+      <w:r>
+        <w:t>humanPlayer.scoutRobot.hasMoved = true</w:t>
       </w:r>
     </w:p>
     <w:p>
@@ -6568,13 +6561,8 @@
         <w:pStyle w:val="ListParagraph"/>
         <w:ind w:left="360" w:firstLine="360"/>
       </w:pPr>
-      <w:proofErr w:type="gramStart"/>
-      <w:r>
-        <w:t>humanPlayer.tankRobot.hasMoved</w:t>
-      </w:r>
-      <w:proofErr w:type="gramEnd"/>
-      <w:r>
-        <w:t xml:space="preserve"> = false</w:t>
+      <w:r>
+        <w:t>humanPlayer.tankRobot.hasMoved = false</w:t>
       </w:r>
     </w:p>
     <w:p>
@@ -6621,7 +6609,6 @@
         </w:numPr>
       </w:pPr>
       <w:r>
-        <w:lastRenderedPageBreak/>
         <w:t>Test case 7: two robots died, the current player should be the alive robot.</w:t>
       </w:r>
     </w:p>
@@ -6629,26 +6616,16 @@
       <w:pPr>
         <w:pStyle w:val="ListParagraph"/>
       </w:pPr>
-      <w:proofErr w:type="gramStart"/>
-      <w:r>
-        <w:t>humanPlayer.sniperRobot.healthPoint</w:t>
-      </w:r>
-      <w:proofErr w:type="gramEnd"/>
-      <w:r>
-        <w:t xml:space="preserve"> = 0</w:t>
-      </w:r>
-    </w:p>
-    <w:p>
-      <w:pPr>
-        <w:pStyle w:val="ListParagraph"/>
-      </w:pPr>
-      <w:proofErr w:type="gramStart"/>
-      <w:r>
-        <w:t>humanPlayer.scouptRobot.healthPoint</w:t>
-      </w:r>
-      <w:proofErr w:type="gramEnd"/>
-      <w:r>
-        <w:t xml:space="preserve"> = 0</w:t>
+      <w:r>
+        <w:t>humanPlayer.sniperRobot.healthPoint = 0</w:t>
+      </w:r>
+    </w:p>
+    <w:p>
+      <w:pPr>
+        <w:pStyle w:val="ListParagraph"/>
+      </w:pPr>
+      <w:r>
+        <w:t>humanPlayer.scouptRobot.healthPoint = 0</w:t>
       </w:r>
     </w:p>
     <w:p>
@@ -6656,13 +6633,8 @@
         <w:pStyle w:val="ListParagraph"/>
         <w:ind w:left="360" w:firstLine="360"/>
       </w:pPr>
-      <w:proofErr w:type="gramStart"/>
-      <w:r>
-        <w:t>humanPlayer.tankRobot.hasMoved</w:t>
-      </w:r>
-      <w:proofErr w:type="gramEnd"/>
-      <w:r>
-        <w:t xml:space="preserve"> = false</w:t>
+      <w:r>
+        <w:t>humanPlayer.tankRobot.hasMoved = false</w:t>
       </w:r>
     </w:p>
     <w:p>
@@ -6709,26 +6681,16 @@
       <w:pPr>
         <w:pStyle w:val="ListParagraph"/>
       </w:pPr>
-      <w:proofErr w:type="gramStart"/>
-      <w:r>
-        <w:t>humanPlayer.scouptRobot.healthPoint</w:t>
-      </w:r>
-      <w:proofErr w:type="gramEnd"/>
-      <w:r>
-        <w:t xml:space="preserve"> = 0</w:t>
-      </w:r>
-    </w:p>
-    <w:p>
-      <w:pPr>
-        <w:pStyle w:val="ListParagraph"/>
-      </w:pPr>
-      <w:proofErr w:type="gramStart"/>
-      <w:r>
-        <w:t>humanPlayer.tankRobot.healthPoint</w:t>
-      </w:r>
-      <w:proofErr w:type="gramEnd"/>
-      <w:r>
-        <w:t xml:space="preserve"> = 0</w:t>
+      <w:r>
+        <w:t>humanPlayer.scouptRobot.healthPoint = 0</w:t>
+      </w:r>
+    </w:p>
+    <w:p>
+      <w:pPr>
+        <w:pStyle w:val="ListParagraph"/>
+      </w:pPr>
+      <w:r>
+        <w:t>humanPlayer.tankRobot.healthPoint = 0</w:t>
       </w:r>
     </w:p>
     <w:p>
@@ -6736,13 +6698,8 @@
         <w:pStyle w:val="ListParagraph"/>
         <w:ind w:left="360" w:firstLine="360"/>
       </w:pPr>
-      <w:proofErr w:type="gramStart"/>
-      <w:r>
-        <w:t>humanPlayer.sniperRobot.hasMoved</w:t>
-      </w:r>
-      <w:proofErr w:type="gramEnd"/>
-      <w:r>
-        <w:t xml:space="preserve"> = false</w:t>
+      <w:r>
+        <w:t>humanPlayer.sniperRobot.hasMoved = false</w:t>
       </w:r>
     </w:p>
     <w:p>
@@ -6794,13 +6751,8 @@
         <w:pStyle w:val="ListParagraph"/>
         <w:ind w:left="360" w:firstLine="360"/>
       </w:pPr>
-      <w:proofErr w:type="gramStart"/>
-      <w:r>
-        <w:t>humanPlayer.scouptRobot.healthPoint</w:t>
-      </w:r>
-      <w:proofErr w:type="gramEnd"/>
-      <w:r>
-        <w:t xml:space="preserve"> = 0</w:t>
+      <w:r>
+        <w:t>humanPlayer.scouptRobot.healthPoint = 0</w:t>
       </w:r>
     </w:p>
     <w:p>
@@ -6808,13 +6760,8 @@
         <w:pStyle w:val="ListParagraph"/>
         <w:ind w:left="360" w:firstLine="360"/>
       </w:pPr>
-      <w:proofErr w:type="gramStart"/>
-      <w:r>
-        <w:t>humanPlayer.sniperRobot.healthPoint</w:t>
-      </w:r>
-      <w:proofErr w:type="gramEnd"/>
-      <w:r>
-        <w:t xml:space="preserve"> = 0</w:t>
+      <w:r>
+        <w:t>humanPlayer.sniperRobot.healthPoint = 0</w:t>
       </w:r>
     </w:p>
     <w:p>
@@ -6822,13 +6769,8 @@
         <w:pStyle w:val="ListParagraph"/>
         <w:ind w:left="360" w:firstLine="360"/>
       </w:pPr>
-      <w:proofErr w:type="gramStart"/>
-      <w:r>
-        <w:t>humanPlayer.tankRobot.healthPoint</w:t>
-      </w:r>
-      <w:proofErr w:type="gramEnd"/>
-      <w:r>
-        <w:t xml:space="preserve"> = 0</w:t>
+      <w:r>
+        <w:t>humanPlayer.tankRobot.healthPoint = 0</w:t>
       </w:r>
     </w:p>
     <w:p>
@@ -6872,13 +6814,9 @@
           <w:numId w:val="3"/>
         </w:numPr>
       </w:pPr>
-      <w:proofErr w:type="gramStart"/>
-      <w:r>
-        <w:t>goNextRobot(</w:t>
-      </w:r>
-      <w:proofErr w:type="gramEnd"/>
-      <w:r>
-        <w:t>): void</w:t>
+      <w:r>
+        <w:lastRenderedPageBreak/>
+        <w:t>goNextRobot(): void</w:t>
       </w:r>
     </w:p>
     <w:p>
@@ -6994,7 +6932,6 @@
     </w:p>
     <w:p>
       <w:r>
-        <w:lastRenderedPageBreak/>
         <w:tab/>
         <w:t>expectRobot = the lowest movement point alive robot</w:t>
       </w:r>
@@ -7081,13 +7018,8 @@
           <w:numId w:val="3"/>
         </w:numPr>
       </w:pPr>
-      <w:proofErr w:type="gramStart"/>
-      <w:r>
-        <w:t>Move(</w:t>
-      </w:r>
-      <w:proofErr w:type="gramEnd"/>
-      <w:r>
-        <w:t>): void</w:t>
+      <w:r>
+        <w:t>Move(): void</w:t>
       </w:r>
     </w:p>
     <w:p>
@@ -7325,6 +7257,7 @@
         <w:rPr>
           <w:rFonts w:ascii="Calibri" w:hAnsi="Calibri" w:cs="Times New Roman"/>
         </w:rPr>
+        <w:lastRenderedPageBreak/>
         <w:t xml:space="preserve">coor.z </w:t>
       </w:r>
       <w:r>
@@ -7515,19 +7448,11 @@
           <w:rFonts w:ascii="Calibri" w:hAnsi="Calibri" w:cs="Times New Roman"/>
         </w:rPr>
       </w:pPr>
-      <w:proofErr w:type="gramStart"/>
-      <w:r>
-        <w:rPr>
-          <w:rFonts w:ascii="Calibri" w:hAnsi="Calibri" w:cs="Times New Roman"/>
-        </w:rPr>
-        <w:t>player.getCurrentRobot</w:t>
-      </w:r>
-      <w:proofErr w:type="gramEnd"/>
-      <w:r>
-        <w:rPr>
-          <w:rFonts w:ascii="Calibri" w:hAnsi="Calibri" w:cs="Times New Roman"/>
-        </w:rPr>
-        <w:t>()</w:t>
+      <w:r>
+        <w:rPr>
+          <w:rFonts w:ascii="Calibri" w:hAnsi="Calibri" w:cs="Times New Roman"/>
+        </w:rPr>
+        <w:t>player.getCurrentRobot()</w:t>
       </w:r>
       <w:r>
         <w:rPr>
@@ -7798,7 +7723,6 @@
         <w:rPr>
           <w:rFonts w:ascii="Calibri" w:hAnsi="Calibri" w:cs="Times New Roman"/>
         </w:rPr>
-        <w:lastRenderedPageBreak/>
         <w:t xml:space="preserve">test </w:t>
       </w:r>
       <w:r>
@@ -7841,19 +7765,11 @@
           <w:rFonts w:ascii="Calibri" w:hAnsi="Calibri" w:cs="Times New Roman"/>
         </w:rPr>
       </w:pPr>
-      <w:proofErr w:type="gramStart"/>
-      <w:r>
-        <w:rPr>
-          <w:rFonts w:ascii="Calibri" w:hAnsi="Calibri" w:cs="Times New Roman"/>
-        </w:rPr>
-        <w:t>player.getCurrentRobot</w:t>
-      </w:r>
-      <w:proofErr w:type="gramEnd"/>
-      <w:r>
-        <w:rPr>
-          <w:rFonts w:ascii="Calibri" w:hAnsi="Calibri" w:cs="Times New Roman"/>
-        </w:rPr>
-        <w:t>()</w:t>
+      <w:r>
+        <w:rPr>
+          <w:rFonts w:ascii="Calibri" w:hAnsi="Calibri" w:cs="Times New Roman"/>
+        </w:rPr>
+        <w:t>player.getCurrentRobot()</w:t>
       </w:r>
       <w:r>
         <w:rPr>
@@ -8111,13 +8027,8 @@
           <w:numId w:val="3"/>
         </w:numPr>
       </w:pPr>
-      <w:proofErr w:type="gramStart"/>
-      <w:r>
-        <w:t>Turn(</w:t>
-      </w:r>
-      <w:proofErr w:type="gramEnd"/>
-      <w:r>
-        <w:t>int direction): void</w:t>
+      <w:r>
+        <w:t>Turn(int direction): void</w:t>
       </w:r>
     </w:p>
     <w:p>
@@ -8182,19 +8093,11 @@
           <w:rFonts w:ascii="Calibri" w:hAnsi="Calibri" w:cs="Times New Roman"/>
         </w:rPr>
       </w:pPr>
-      <w:proofErr w:type="gramStart"/>
-      <w:r>
-        <w:rPr>
-          <w:rFonts w:ascii="Calibri" w:hAnsi="Calibri" w:cs="Times New Roman"/>
-        </w:rPr>
-        <w:t>player.getCurrentRobot</w:t>
-      </w:r>
-      <w:proofErr w:type="gramEnd"/>
-      <w:r>
-        <w:rPr>
-          <w:rFonts w:ascii="Calibri" w:hAnsi="Calibri" w:cs="Times New Roman"/>
-        </w:rPr>
-        <w:t>()</w:t>
+      <w:r>
+        <w:rPr>
+          <w:rFonts w:ascii="Calibri" w:hAnsi="Calibri" w:cs="Times New Roman"/>
+        </w:rPr>
+        <w:t>player.getCurrentRobot()</w:t>
       </w:r>
       <w:r>
         <w:rPr>
@@ -8216,19 +8119,11 @@
           <w:rFonts w:ascii="Calibri" w:hAnsi="Calibri" w:cs="Times New Roman"/>
         </w:rPr>
       </w:pPr>
-      <w:proofErr w:type="gramStart"/>
-      <w:r>
-        <w:rPr>
-          <w:rFonts w:ascii="Calibri" w:hAnsi="Calibri" w:cs="Times New Roman"/>
-        </w:rPr>
-        <w:t>player.getCurrentRobot</w:t>
-      </w:r>
-      <w:proofErr w:type="gramEnd"/>
-      <w:r>
-        <w:rPr>
-          <w:rFonts w:ascii="Calibri" w:hAnsi="Calibri" w:cs="Times New Roman"/>
-        </w:rPr>
-        <w:t>()</w:t>
+      <w:r>
+        <w:rPr>
+          <w:rFonts w:ascii="Calibri" w:hAnsi="Calibri" w:cs="Times New Roman"/>
+        </w:rPr>
+        <w:t>player.getCurrentRobot()</w:t>
       </w:r>
       <w:r>
         <w:rPr>
@@ -8272,21 +8167,7 @@
         <w:rPr>
           <w:rFonts w:ascii="Calibri" w:hAnsi="Calibri" w:cs="Times New Roman"/>
         </w:rPr>
-        <w:t xml:space="preserve">actualDirection = </w:t>
-      </w:r>
-      <w:proofErr w:type="gramStart"/>
-      <w:r>
-        <w:rPr>
-          <w:rFonts w:ascii="Calibri" w:hAnsi="Calibri" w:cs="Times New Roman"/>
-        </w:rPr>
-        <w:t>player.getCurrentRobot</w:t>
-      </w:r>
-      <w:proofErr w:type="gramEnd"/>
-      <w:r>
-        <w:rPr>
-          <w:rFonts w:ascii="Calibri" w:hAnsi="Calibri" w:cs="Times New Roman"/>
-        </w:rPr>
-        <w:t>()</w:t>
+        <w:t>actualDirection = player.getCurrentRobot()</w:t>
       </w:r>
       <w:r>
         <w:rPr>
@@ -8379,69 +8260,40 @@
           <w:rFonts w:ascii="Calibri" w:hAnsi="Calibri" w:cs="Times New Roman"/>
         </w:rPr>
       </w:pPr>
-      <w:proofErr w:type="gramStart"/>
-      <w:r>
-        <w:rPr>
-          <w:rFonts w:ascii="Calibri" w:hAnsi="Calibri" w:cs="Times New Roman"/>
-        </w:rPr>
-        <w:t>player.getCurrentRobot</w:t>
-      </w:r>
-      <w:proofErr w:type="gramEnd"/>
-      <w:r>
-        <w:rPr>
-          <w:rFonts w:ascii="Calibri" w:hAnsi="Calibri" w:cs="Times New Roman"/>
-        </w:rPr>
-        <w:t>().direction = 0</w:t>
-      </w:r>
-    </w:p>
-    <w:p>
-      <w:pPr>
-        <w:ind w:left="360"/>
-        <w:rPr>
-          <w:rFonts w:ascii="Calibri" w:hAnsi="Calibri" w:cs="Times New Roman"/>
-        </w:rPr>
-      </w:pPr>
-      <w:proofErr w:type="gramStart"/>
-      <w:r>
-        <w:rPr>
-          <w:rFonts w:ascii="Calibri" w:hAnsi="Calibri" w:cs="Times New Roman"/>
-        </w:rPr>
-        <w:t>player.getCurrentRobot</w:t>
-      </w:r>
-      <w:proofErr w:type="gramEnd"/>
-      <w:r>
-        <w:rPr>
-          <w:rFonts w:ascii="Calibri" w:hAnsi="Calibri" w:cs="Times New Roman"/>
-        </w:rPr>
-        <w:t>().turn(expectedDirection)</w:t>
-      </w:r>
-    </w:p>
-    <w:p>
-      <w:pPr>
-        <w:ind w:left="360"/>
-        <w:rPr>
-          <w:rFonts w:ascii="Calibri" w:hAnsi="Calibri" w:cs="Times New Roman"/>
-        </w:rPr>
-      </w:pPr>
-      <w:r>
-        <w:rPr>
-          <w:rFonts w:ascii="Calibri" w:hAnsi="Calibri" w:cs="Times New Roman"/>
-        </w:rPr>
-        <w:t xml:space="preserve">actualDirection = </w:t>
-      </w:r>
-      <w:proofErr w:type="gramStart"/>
-      <w:r>
-        <w:rPr>
-          <w:rFonts w:ascii="Calibri" w:hAnsi="Calibri" w:cs="Times New Roman"/>
-        </w:rPr>
-        <w:t>player.getCurrentRobot</w:t>
-      </w:r>
-      <w:proofErr w:type="gramEnd"/>
-      <w:r>
-        <w:rPr>
-          <w:rFonts w:ascii="Calibri" w:hAnsi="Calibri" w:cs="Times New Roman"/>
-        </w:rPr>
-        <w:t>().direction</w:t>
+      <w:r>
+        <w:rPr>
+          <w:rFonts w:ascii="Calibri" w:hAnsi="Calibri" w:cs="Times New Roman"/>
+        </w:rPr>
+        <w:t>player.getCurrentRobot().direction = 0</w:t>
+      </w:r>
+    </w:p>
+    <w:p>
+      <w:pPr>
+        <w:ind w:left="360"/>
+        <w:rPr>
+          <w:rFonts w:ascii="Calibri" w:hAnsi="Calibri" w:cs="Times New Roman"/>
+        </w:rPr>
+      </w:pPr>
+      <w:r>
+        <w:rPr>
+          <w:rFonts w:ascii="Calibri" w:hAnsi="Calibri" w:cs="Times New Roman"/>
+        </w:rPr>
+        <w:lastRenderedPageBreak/>
+        <w:t>player.getCurrentRobot().turn(expectedDirection)</w:t>
+      </w:r>
+    </w:p>
+    <w:p>
+      <w:pPr>
+        <w:ind w:left="360"/>
+        <w:rPr>
+          <w:rFonts w:ascii="Calibri" w:hAnsi="Calibri" w:cs="Times New Roman"/>
+        </w:rPr>
+      </w:pPr>
+      <w:r>
+        <w:rPr>
+          <w:rFonts w:ascii="Calibri" w:hAnsi="Calibri" w:cs="Times New Roman"/>
+        </w:rPr>
+        <w:t>actualDirection = player.getCurrentRobot().direction</w:t>
       </w:r>
     </w:p>
     <w:p>
@@ -8509,19 +8361,11 @@
         </w:rPr>
         <w:t xml:space="preserve">try </w:t>
       </w:r>
-      <w:proofErr w:type="gramStart"/>
-      <w:r>
-        <w:rPr>
-          <w:rFonts w:ascii="Calibri" w:hAnsi="Calibri" w:cs="Times New Roman"/>
-        </w:rPr>
-        <w:t>player.getCurrentRobot</w:t>
-      </w:r>
-      <w:proofErr w:type="gramEnd"/>
-      <w:r>
-        <w:rPr>
-          <w:rFonts w:ascii="Calibri" w:hAnsi="Calibri" w:cs="Times New Roman"/>
-        </w:rPr>
-        <w:t>()</w:t>
+      <w:r>
+        <w:rPr>
+          <w:rFonts w:ascii="Calibri" w:hAnsi="Calibri" w:cs="Times New Roman"/>
+        </w:rPr>
+        <w:t>player.getCurrentRobot()</w:t>
       </w:r>
       <w:r>
         <w:rPr>
@@ -8595,19 +8439,11 @@
         </w:rPr>
         <w:t xml:space="preserve">try </w:t>
       </w:r>
-      <w:proofErr w:type="gramStart"/>
-      <w:r>
-        <w:rPr>
-          <w:rFonts w:ascii="Calibri" w:hAnsi="Calibri" w:cs="Times New Roman"/>
-        </w:rPr>
-        <w:t>player.getCurrentRobot</w:t>
-      </w:r>
-      <w:proofErr w:type="gramEnd"/>
-      <w:r>
-        <w:rPr>
-          <w:rFonts w:ascii="Calibri" w:hAnsi="Calibri" w:cs="Times New Roman"/>
-        </w:rPr>
-        <w:t>()</w:t>
+      <w:r>
+        <w:rPr>
+          <w:rFonts w:ascii="Calibri" w:hAnsi="Calibri" w:cs="Times New Roman"/>
+        </w:rPr>
+        <w:t>player.getCurrentRobot()</w:t>
       </w:r>
       <w:r>
         <w:rPr>
@@ -8639,13 +8475,8 @@
           <w:numId w:val="3"/>
         </w:numPr>
       </w:pPr>
-      <w:proofErr w:type="gramStart"/>
-      <w:r>
-        <w:t>Shoot(</w:t>
-      </w:r>
-      <w:proofErr w:type="gramEnd"/>
-      <w:r>
-        <w:t>Coordinate coor): void</w:t>
+      <w:r>
+        <w:t>Shoot(Coordinate coor): void</w:t>
       </w:r>
     </w:p>
     <w:p>
@@ -8983,19 +8814,11 @@
           <w:rFonts w:ascii="Calibri" w:hAnsi="Calibri" w:cs="Times New Roman"/>
         </w:rPr>
       </w:pPr>
-      <w:proofErr w:type="gramStart"/>
-      <w:r>
-        <w:rPr>
-          <w:rFonts w:ascii="Calibri" w:hAnsi="Calibri" w:cs="Times New Roman"/>
-        </w:rPr>
-        <w:t>robot.shoot</w:t>
-      </w:r>
-      <w:proofErr w:type="gramEnd"/>
-      <w:r>
-        <w:rPr>
-          <w:rFonts w:ascii="Calibri" w:hAnsi="Calibri" w:cs="Times New Roman"/>
-        </w:rPr>
-        <w:t>(0)</w:t>
+      <w:r>
+        <w:rPr>
+          <w:rFonts w:ascii="Calibri" w:hAnsi="Calibri" w:cs="Times New Roman"/>
+        </w:rPr>
+        <w:t>robot.shoot(0)</w:t>
       </w:r>
     </w:p>
     <w:p>
@@ -9155,6 +8978,7 @@
         <w:rPr>
           <w:rFonts w:ascii="Calibri" w:hAnsi="Calibri" w:cs="Times New Roman"/>
         </w:rPr>
+        <w:lastRenderedPageBreak/>
         <w:t xml:space="preserve">expectedCoordinate.x </w:t>
       </w:r>
       <w:r>
@@ -9246,19 +9070,11 @@
           <w:rFonts w:ascii="Calibri" w:hAnsi="Calibri" w:cs="Times New Roman"/>
         </w:rPr>
       </w:pPr>
-      <w:proofErr w:type="gramStart"/>
-      <w:r>
-        <w:rPr>
-          <w:rFonts w:ascii="Calibri" w:hAnsi="Calibri" w:cs="Times New Roman"/>
-        </w:rPr>
-        <w:t>robot.shoot</w:t>
-      </w:r>
-      <w:proofErr w:type="gramEnd"/>
-      <w:r>
-        <w:rPr>
-          <w:rFonts w:ascii="Calibri" w:hAnsi="Calibri" w:cs="Times New Roman"/>
-        </w:rPr>
-        <w:t>(2)</w:t>
+      <w:r>
+        <w:rPr>
+          <w:rFonts w:ascii="Calibri" w:hAnsi="Calibri" w:cs="Times New Roman"/>
+        </w:rPr>
+        <w:t>robot.shoot(2)</w:t>
       </w:r>
     </w:p>
     <w:p>
@@ -9423,21 +9239,7 @@
         <w:rPr>
           <w:rFonts w:ascii="Calibri" w:hAnsi="Calibri" w:cs="Times New Roman"/>
         </w:rPr>
-        <w:t xml:space="preserve">try </w:t>
-      </w:r>
-      <w:proofErr w:type="gramStart"/>
-      <w:r>
-        <w:rPr>
-          <w:rFonts w:ascii="Calibri" w:hAnsi="Calibri" w:cs="Times New Roman"/>
-        </w:rPr>
-        <w:t>robot.shoot</w:t>
-      </w:r>
-      <w:proofErr w:type="gramEnd"/>
-      <w:r>
-        <w:rPr>
-          <w:rFonts w:ascii="Calibri" w:hAnsi="Calibri" w:cs="Times New Roman"/>
-        </w:rPr>
-        <w:t>()</w:t>
+        <w:t>try robot.shoot()</w:t>
       </w:r>
     </w:p>
     <w:p>
@@ -9492,22 +9294,7 @@
         <w:rPr>
           <w:rFonts w:ascii="Calibri" w:hAnsi="Calibri" w:cs="Times New Roman"/>
         </w:rPr>
-        <w:lastRenderedPageBreak/>
-        <w:t xml:space="preserve">try </w:t>
-      </w:r>
-      <w:proofErr w:type="gramStart"/>
-      <w:r>
-        <w:rPr>
-          <w:rFonts w:ascii="Calibri" w:hAnsi="Calibri" w:cs="Times New Roman"/>
-        </w:rPr>
-        <w:t>robot.shoot</w:t>
-      </w:r>
-      <w:proofErr w:type="gramEnd"/>
-      <w:r>
-        <w:rPr>
-          <w:rFonts w:ascii="Calibri" w:hAnsi="Calibri" w:cs="Times New Roman"/>
-        </w:rPr>
-        <w:t>()</w:t>
+        <w:t>try robot.shoot()</w:t>
       </w:r>
     </w:p>
     <w:p>
@@ -9792,6 +9579,7 @@
         </w:numPr>
       </w:pPr>
       <w:r>
+        <w:lastRenderedPageBreak/>
         <w:t>Human Player Moving Function</w:t>
       </w:r>
     </w:p>
@@ -9985,7 +9773,6 @@
         </w:numPr>
       </w:pPr>
       <w:r>
-        <w:lastRenderedPageBreak/>
         <w:t>Human Player Shooting Function</w:t>
       </w:r>
     </w:p>
@@ -10274,6 +10061,7 @@
         </w:numPr>
       </w:pPr>
       <w:r>
+        <w:lastRenderedPageBreak/>
         <w:t>The enemy tank is damaged.</w:t>
       </w:r>
     </w:p>
@@ -10454,7 +10242,6 @@
         </w:numPr>
       </w:pPr>
       <w:r>
-        <w:lastRenderedPageBreak/>
         <w:t>Expected output:</w:t>
       </w:r>
     </w:p>
@@ -10536,13 +10323,8 @@
           <w:numId w:val="3"/>
         </w:numPr>
       </w:pPr>
-      <w:proofErr w:type="gramStart"/>
-      <w:r>
-        <w:t>setPlayerPositions(</w:t>
-      </w:r>
-      <w:proofErr w:type="gramEnd"/>
-      <w:r>
-        <w:t>):void</w:t>
+      <w:r>
+        <w:t>setPlayerPositions():void</w:t>
       </w:r>
     </w:p>
     <w:p>
@@ -10697,6 +10479,7 @@
         <w:ind w:left="720"/>
       </w:pPr>
       <w:r>
+        <w:lastRenderedPageBreak/>
         <w:t>declare actualPlayer</w:t>
       </w:r>
     </w:p>
@@ -10730,13 +10513,8 @@
       <w:pPr>
         <w:ind w:left="360" w:firstLine="360"/>
       </w:pPr>
-      <w:proofErr w:type="gramStart"/>
-      <w:r>
-        <w:t>game.playerList.insert</w:t>
-      </w:r>
-      <w:proofErr w:type="gramEnd"/>
-      <w:r>
-        <w:t>(new Pair&lt;int, Player&gt;(0, players[i]))</w:t>
+      <w:r>
+        <w:t>game.playerList.insert(new Pair&lt;int, Player&gt;(0, players[i]))</w:t>
       </w:r>
     </w:p>
     <w:p>
@@ -10751,13 +10529,8 @@
       <w:pPr>
         <w:ind w:left="360"/>
       </w:pPr>
-      <w:proofErr w:type="gramStart"/>
-      <w:r>
-        <w:t>game.setPlayerPositions</w:t>
-      </w:r>
-      <w:proofErr w:type="gramEnd"/>
-      <w:r>
-        <w:t>()</w:t>
+      <w:r>
+        <w:t>game.setPlayerPositions()</w:t>
       </w:r>
     </w:p>
     <w:p>
@@ -10875,27 +10648,16 @@
       <w:pPr>
         <w:ind w:left="360"/>
       </w:pPr>
-      <w:proofErr w:type="gramStart"/>
-      <w:r>
-        <w:lastRenderedPageBreak/>
-        <w:t>game.playerList.insert</w:t>
-      </w:r>
-      <w:proofErr w:type="gramEnd"/>
-      <w:r>
-        <w:t>(new Pair&lt;int, Player&gt;(0, players[2]))</w:t>
-      </w:r>
-    </w:p>
-    <w:p>
-      <w:pPr>
-        <w:ind w:left="360"/>
-      </w:pPr>
-      <w:proofErr w:type="gramStart"/>
-      <w:r>
-        <w:t>game.setPlayerPositions</w:t>
-      </w:r>
-      <w:proofErr w:type="gramEnd"/>
-      <w:r>
-        <w:t>()</w:t>
+      <w:r>
+        <w:t>game.playerList.insert(new Pair&lt;int, Player&gt;(0, players[2]))</w:t>
+      </w:r>
+    </w:p>
+    <w:p>
+      <w:pPr>
+        <w:ind w:left="360"/>
+      </w:pPr>
+      <w:r>
+        <w:t>game.setPlayerPositions()</w:t>
       </w:r>
     </w:p>
     <w:p>
@@ -11049,29 +10811,16 @@
       <w:pPr>
         <w:ind w:left="360"/>
       </w:pPr>
-      <w:proofErr w:type="gramStart"/>
-      <w:r>
-        <w:t>game.playerList.insert</w:t>
-      </w:r>
-      <w:proofErr w:type="gramEnd"/>
-      <w:r>
-        <w:t>(new Pair&lt;int, Player&gt;(0, players[3]))</w:t>
-      </w:r>
-    </w:p>
-    <w:p>
-      <w:pPr>
-        <w:ind w:left="360"/>
-      </w:pPr>
-      <w:r>
-        <w:t xml:space="preserve">try </w:t>
-      </w:r>
-      <w:proofErr w:type="gramStart"/>
-      <w:r>
-        <w:t>game.setPlayerPositions</w:t>
-      </w:r>
-      <w:proofErr w:type="gramEnd"/>
-      <w:r>
-        <w:t>()</w:t>
+      <w:r>
+        <w:t>game.playerList.insert(new Pair&lt;int, Player&gt;(0, players[3]))</w:t>
+      </w:r>
+    </w:p>
+    <w:p>
+      <w:pPr>
+        <w:ind w:left="360"/>
+      </w:pPr>
+      <w:r>
+        <w:t>try game.setPlayerPositions()</w:t>
       </w:r>
     </w:p>
     <w:p>
@@ -11112,13 +10861,8 @@
       <w:pPr>
         <w:ind w:left="360" w:firstLine="360"/>
       </w:pPr>
-      <w:proofErr w:type="gramStart"/>
-      <w:r>
-        <w:t>game.playerList.insert</w:t>
-      </w:r>
-      <w:proofErr w:type="gramEnd"/>
-      <w:r>
-        <w:t>(new Pair&lt;int, Player&gt;(0, players[i + 3]))</w:t>
+      <w:r>
+        <w:t>game.playerList.insert(new Pair&lt;int, Player&gt;(0, players[i + 3]))</w:t>
       </w:r>
     </w:p>
     <w:p>
@@ -11133,13 +10877,8 @@
       <w:pPr>
         <w:ind w:left="360"/>
       </w:pPr>
-      <w:proofErr w:type="gramStart"/>
-      <w:r>
-        <w:t>game.setPlayerPositions</w:t>
-      </w:r>
-      <w:proofErr w:type="gramEnd"/>
-      <w:r>
-        <w:t>()</w:t>
+      <w:r>
+        <w:t>game.setPlayerPositions()</w:t>
       </w:r>
     </w:p>
     <w:p>
@@ -11183,6 +10922,7 @@
         <w:ind w:left="360"/>
       </w:pPr>
       <w:r>
+        <w:lastRenderedPageBreak/>
         <w:t xml:space="preserve">expectedValue </w:t>
       </w:r>
       <w:r>
@@ -11389,13 +11129,8 @@
           <w:numId w:val="3"/>
         </w:numPr>
       </w:pPr>
-      <w:proofErr w:type="gramStart"/>
-      <w:r>
-        <w:t>goNextPlayer(</w:t>
-      </w:r>
-      <w:proofErr w:type="gramEnd"/>
-      <w:r>
-        <w:t>):void</w:t>
+      <w:r>
+        <w:t>goNextPlayer():void</w:t>
       </w:r>
     </w:p>
     <w:p>
@@ -11517,13 +11252,8 @@
         <w:pStyle w:val="ListParagraph"/>
         <w:ind w:left="360"/>
       </w:pPr>
-      <w:proofErr w:type="gramStart"/>
-      <w:r>
-        <w:t>game.goNextPlayer</w:t>
-      </w:r>
-      <w:proofErr w:type="gramEnd"/>
-      <w:r>
-        <w:t>()</w:t>
+      <w:r>
+        <w:t>game.goNextPlayer()</w:t>
       </w:r>
     </w:p>
     <w:p>
@@ -11585,13 +11315,8 @@
       <w:pPr>
         <w:ind w:left="360"/>
       </w:pPr>
-      <w:proofErr w:type="gramStart"/>
-      <w:r>
-        <w:t>game.goNextPlayer</w:t>
-      </w:r>
-      <w:proofErr w:type="gramEnd"/>
-      <w:r>
-        <w:t>()</w:t>
+      <w:r>
+        <w:t>game.goNextPlayer()</w:t>
       </w:r>
     </w:p>
     <w:p>
@@ -11625,13 +11350,9 @@
           <w:numId w:val="3"/>
         </w:numPr>
       </w:pPr>
-      <w:proofErr w:type="gramStart"/>
-      <w:r>
-        <w:t>runPlay(</w:t>
-      </w:r>
-      <w:proofErr w:type="gramEnd"/>
-      <w:r>
-        <w:t>):void</w:t>
+      <w:r>
+        <w:lastRenderedPageBreak/>
+        <w:t>runPlay():void</w:t>
       </w:r>
     </w:p>
     <w:p>
@@ -11725,54 +11446,25 @@
     <w:p>
       <w:r>
         <w:tab/>
-      </w:r>
-      <w:proofErr w:type="gramStart"/>
-      <w:r>
-        <w:t>currrentPlayer.currentRobot.move</w:t>
-      </w:r>
-      <w:proofErr w:type="gramEnd"/>
-      <w:r>
-        <w:t>()</w:t>
+        <w:t>currrentPlayer.currentRobot.move()</w:t>
       </w:r>
     </w:p>
     <w:p>
       <w:r>
         <w:tab/>
-      </w:r>
-      <w:proofErr w:type="gramStart"/>
-      <w:r>
-        <w:t>currrentPlayer.currentRobot.shoot</w:t>
-      </w:r>
-      <w:proofErr w:type="gramEnd"/>
-      <w:r>
-        <w:t>()</w:t>
+        <w:t>currrentPlayer.currentRobot.shoot()</w:t>
       </w:r>
     </w:p>
     <w:p>
       <w:r>
         <w:tab/>
-      </w:r>
-      <w:proofErr w:type="gramStart"/>
-      <w:r>
-        <w:t>game.updateGame</w:t>
-      </w:r>
-      <w:proofErr w:type="gramEnd"/>
-      <w:r>
-        <w:t>()</w:t>
+        <w:t>game.updateGame()</w:t>
       </w:r>
     </w:p>
     <w:p>
       <w:r>
         <w:tab/>
-        <w:t xml:space="preserve">assert if the expectedMap and </w:t>
-      </w:r>
-      <w:proofErr w:type="gramStart"/>
-      <w:r>
-        <w:t>game.map(</w:t>
-      </w:r>
-      <w:proofErr w:type="gramEnd"/>
-      <w:r>
-        <w:t>) are equal</w:t>
+        <w:t>assert if the expectedMap and game.map() are equal</w:t>
       </w:r>
     </w:p>
     <w:p/>
@@ -11803,40 +11495,19 @@
     <w:p>
       <w:r>
         <w:tab/>
-      </w:r>
-      <w:proofErr w:type="gramStart"/>
-      <w:r>
-        <w:t>currrentPlayer.currentRobot.move</w:t>
-      </w:r>
-      <w:proofErr w:type="gramEnd"/>
-      <w:r>
-        <w:t>()</w:t>
+        <w:t>currrentPlayer.currentRobot.move()</w:t>
       </w:r>
     </w:p>
     <w:p>
       <w:r>
         <w:tab/>
-      </w:r>
-      <w:proofErr w:type="gramStart"/>
-      <w:r>
-        <w:t>currrentPlayer.currentRobot.shoot</w:t>
-      </w:r>
-      <w:proofErr w:type="gramEnd"/>
-      <w:r>
-        <w:t>()</w:t>
+        <w:t>currrentPlayer.currentRobot.shoot()</w:t>
       </w:r>
     </w:p>
     <w:p>
       <w:r>
         <w:tab/>
-      </w:r>
-      <w:proofErr w:type="gramStart"/>
-      <w:r>
-        <w:t>game.updateGame</w:t>
-      </w:r>
-      <w:proofErr w:type="gramEnd"/>
-      <w:r>
-        <w:t>()</w:t>
+        <w:t>game.updateGame()</w:t>
       </w:r>
     </w:p>
     <w:p>
@@ -11854,55 +11525,25 @@
     <w:p>
       <w:r>
         <w:tab/>
-      </w:r>
-      <w:proofErr w:type="gramStart"/>
-      <w:r>
-        <w:t>game.goNextPlayer</w:t>
-      </w:r>
-      <w:proofErr w:type="gramEnd"/>
-      <w:r>
-        <w:t>()</w:t>
+        <w:t>game.goNextPlayer()</w:t>
       </w:r>
     </w:p>
     <w:p>
       <w:r>
         <w:tab/>
-      </w:r>
-      <w:proofErr w:type="gramStart"/>
-      <w:r>
-        <w:t>game.runPlay</w:t>
-      </w:r>
-      <w:proofErr w:type="gramEnd"/>
-      <w:r>
-        <w:t>()</w:t>
+        <w:t>game.runPlay()</w:t>
       </w:r>
     </w:p>
     <w:p>
       <w:r>
         <w:tab/>
-        <w:t xml:space="preserve">assert if the expectedMap and </w:t>
-      </w:r>
-      <w:proofErr w:type="gramStart"/>
-      <w:r>
-        <w:t>game.map(</w:t>
-      </w:r>
-      <w:proofErr w:type="gramEnd"/>
-      <w:r>
-        <w:t>) are equal</w:t>
+        <w:t>assert if the expectedMap and game.map() are equal</w:t>
       </w:r>
     </w:p>
     <w:p>
       <w:r>
         <w:tab/>
-        <w:t xml:space="preserve">assert if the </w:t>
-      </w:r>
-      <w:proofErr w:type="gramStart"/>
-      <w:r>
-        <w:t>game.currentPlayer</w:t>
-      </w:r>
-      <w:proofErr w:type="gramEnd"/>
-      <w:r>
-        <w:t xml:space="preserve"> and the expectedPlyaer are equal</w:t>
+        <w:t>assert if the game.currentPlayer and the expectedPlyaer are equal</w:t>
       </w:r>
     </w:p>
     <w:p/>
@@ -11914,13 +11555,8 @@
           <w:numId w:val="3"/>
         </w:numPr>
       </w:pPr>
-      <w:proofErr w:type="gramStart"/>
-      <w:r>
-        <w:t>updateGame(</w:t>
-      </w:r>
-      <w:proofErr w:type="gramEnd"/>
-      <w:r>
-        <w:t>):void</w:t>
+      <w:r>
+        <w:t>updateGame():void</w:t>
       </w:r>
     </w:p>
     <w:p>
@@ -11943,11 +11579,9 @@
           <w:numId w:val="3"/>
         </w:numPr>
       </w:pPr>
-      <w:proofErr w:type="gramStart"/>
       <w:r>
         <w:t>Map(</w:t>
       </w:r>
-      <w:proofErr w:type="gramEnd"/>
       <w:r>
         <w:t>int playerNum</w:t>
       </w:r>
@@ -12037,6 +11671,7 @@
         <w:ind w:left="360"/>
       </w:pPr>
       <w:r>
+        <w:lastRenderedPageBreak/>
         <w:t xml:space="preserve">expectedCount </w:t>
       </w:r>
       <w:r>
@@ -12269,14 +11904,8 @@
           <w:numId w:val="3"/>
         </w:numPr>
       </w:pPr>
-      <w:proofErr w:type="gramStart"/>
-      <w:r>
-        <w:lastRenderedPageBreak/>
-        <w:t>updateMist(</w:t>
-      </w:r>
-      <w:proofErr w:type="gramEnd"/>
-      <w:r>
-        <w:t>):void</w:t>
+      <w:r>
+        <w:t>updateMist():void</w:t>
       </w:r>
     </w:p>
     <w:p>
@@ -12424,15 +12053,7 @@
         <w:ind w:left="720"/>
       </w:pPr>
       <w:r>
-        <w:t xml:space="preserve">In the test plan, we revised the </w:t>
-      </w:r>
-      <w:proofErr w:type="gramStart"/>
-      <w:r>
-        <w:t>shoot(</w:t>
-      </w:r>
-      <w:proofErr w:type="gramEnd"/>
-      <w:r>
-        <w:t xml:space="preserve">) method in both Robot class and Player class since we realized that this method should return a coordinate to deliver a message of the destination information. </w:t>
+        <w:t xml:space="preserve">In the test plan, we revised the shoot() method in both Robot class and Player class since we realized that this method should return a coordinate to deliver a message of the destination information. </w:t>
       </w:r>
     </w:p>
     <w:p/>
@@ -12454,10 +12075,7 @@
         <w:t xml:space="preserve">This is the test plan document of the War of Robotcraft project. The first section is an introduction of the whole plan. It briefly describes the objectives and tasks of the plan and introduces our method of designing the four interfaces. Then, next few sections are the main body of this document, which explains how each interface is to be tested. Every interface section also provides pseudocode of detailed unit tests and sequential steps of functional tests. Within each unit test, there are sufficient cases cover upper boundary, lower boundary, normal case and invalid input in order to ensure the robustness of the system. In addition, the Changes section of the document describes the revisions in this document compared to the design document. </w:t>
       </w:r>
     </w:p>
-    <w:p>
-      <w:bookmarkStart w:id="0" w:name="_GoBack"/>
-      <w:bookmarkEnd w:id="0"/>
-    </w:p>
+    <w:p/>
     <w:sectPr>
       <w:pgSz w:w="12240" w:h="15840"/>
       <w:pgMar w:top="1440" w:right="1440" w:bottom="1440" w:left="1440" w:header="708" w:footer="708" w:gutter="0"/>
@@ -12469,7 +12087,7 @@
 </file>
 
 <file path=word/endnotes.xml><?xml version="1.0" encoding="utf-8"?>
-<w:endnotes xmlns:wpc="http://schemas.microsoft.com/office/word/2010/wordprocessingCanvas" xmlns:mo="http://schemas.microsoft.com/office/mac/office/2008/main" xmlns:mc="http://schemas.openxmlformats.org/markup-compatibility/2006" xmlns:mv="urn:schemas-microsoft-com:mac:vml" xmlns:o="urn:schemas-microsoft-com:office:office" xmlns:r="http://schemas.openxmlformats.org/officeDocument/2006/relationships" xmlns:m="http://schemas.openxmlformats.org/officeDocument/2006/math" xmlns:v="urn:schemas-microsoft-com:vml" xmlns:wp14="http://schemas.microsoft.com/office/word/2010/wordprocessingDrawing" xmlns:wp="http://schemas.openxmlformats.org/drawingml/2006/wordprocessingDrawing" xmlns:w10="urn:schemas-microsoft-com:office:word" xmlns:w="http://schemas.openxmlformats.org/wordprocessingml/2006/main" xmlns:w14="http://schemas.microsoft.com/office/word/2010/wordml" xmlns:w15="http://schemas.microsoft.com/office/word/2012/wordml" xmlns:wpg="http://schemas.microsoft.com/office/word/2010/wordprocessingGroup" xmlns:wpi="http://schemas.microsoft.com/office/word/2010/wordprocessingInk" xmlns:wne="http://schemas.microsoft.com/office/word/2006/wordml" xmlns:wps="http://schemas.microsoft.com/office/word/2010/wordprocessingShape" mc:Ignorable="w14 w15 wp14">
+<w:endnotes xmlns:wpc="http://schemas.microsoft.com/office/word/2010/wordprocessingCanvas" xmlns:cx="http://schemas.microsoft.com/office/drawing/2014/chartex" xmlns:cx1="http://schemas.microsoft.com/office/drawing/2015/9/8/chartex" xmlns:cx2="http://schemas.microsoft.com/office/drawing/2015/10/21/chartex" xmlns:cx3="http://schemas.microsoft.com/office/drawing/2016/5/9/chartex" xmlns:cx4="http://schemas.microsoft.com/office/drawing/2016/5/10/chartex" xmlns:cx5="http://schemas.microsoft.com/office/drawing/2016/5/11/chartex" xmlns:mc="http://schemas.openxmlformats.org/markup-compatibility/2006" xmlns:o="urn:schemas-microsoft-com:office:office" xmlns:r="http://schemas.openxmlformats.org/officeDocument/2006/relationships" xmlns:m="http://schemas.openxmlformats.org/officeDocument/2006/math" xmlns:v="urn:schemas-microsoft-com:vml" xmlns:wp14="http://schemas.microsoft.com/office/word/2010/wordprocessingDrawing" xmlns:wp="http://schemas.openxmlformats.org/drawingml/2006/wordprocessingDrawing" xmlns:w10="urn:schemas-microsoft-com:office:word" xmlns:w="http://schemas.openxmlformats.org/wordprocessingml/2006/main" xmlns:w14="http://schemas.microsoft.com/office/word/2010/wordml" xmlns:w15="http://schemas.microsoft.com/office/word/2012/wordml" xmlns:w16se="http://schemas.microsoft.com/office/word/2015/wordml/symex" xmlns:wpg="http://schemas.microsoft.com/office/word/2010/wordprocessingGroup" xmlns:wpi="http://schemas.microsoft.com/office/word/2010/wordprocessingInk" xmlns:wne="http://schemas.microsoft.com/office/word/2006/wordml" xmlns:wps="http://schemas.microsoft.com/office/word/2010/wordprocessingShape" mc:Ignorable="w14 w15 w16se wp14">
   <w:endnote w:type="separator" w:id="-1">
     <w:p>
       <w:r>
@@ -12488,7 +12106,7 @@
 </file>
 
 <file path=word/footnotes.xml><?xml version="1.0" encoding="utf-8"?>
-<w:footnotes xmlns:wpc="http://schemas.microsoft.com/office/word/2010/wordprocessingCanvas" xmlns:mo="http://schemas.microsoft.com/office/mac/office/2008/main" xmlns:mc="http://schemas.openxmlformats.org/markup-compatibility/2006" xmlns:mv="urn:schemas-microsoft-com:mac:vml" xmlns:o="urn:schemas-microsoft-com:office:office" xmlns:r="http://schemas.openxmlformats.org/officeDocument/2006/relationships" xmlns:m="http://schemas.openxmlformats.org/officeDocument/2006/math" xmlns:v="urn:schemas-microsoft-com:vml" xmlns:wp14="http://schemas.microsoft.com/office/word/2010/wordprocessingDrawing" xmlns:wp="http://schemas.openxmlformats.org/drawingml/2006/wordprocessingDrawing" xmlns:w10="urn:schemas-microsoft-com:office:word" xmlns:w="http://schemas.openxmlformats.org/wordprocessingml/2006/main" xmlns:w14="http://schemas.microsoft.com/office/word/2010/wordml" xmlns:w15="http://schemas.microsoft.com/office/word/2012/wordml" xmlns:wpg="http://schemas.microsoft.com/office/word/2010/wordprocessingGroup" xmlns:wpi="http://schemas.microsoft.com/office/word/2010/wordprocessingInk" xmlns:wne="http://schemas.microsoft.com/office/word/2006/wordml" xmlns:wps="http://schemas.microsoft.com/office/word/2010/wordprocessingShape" mc:Ignorable="w14 w15 wp14">
+<w:footnotes xmlns:wpc="http://schemas.microsoft.com/office/word/2010/wordprocessingCanvas" xmlns:cx="http://schemas.microsoft.com/office/drawing/2014/chartex" xmlns:cx1="http://schemas.microsoft.com/office/drawing/2015/9/8/chartex" xmlns:cx2="http://schemas.microsoft.com/office/drawing/2015/10/21/chartex" xmlns:cx3="http://schemas.microsoft.com/office/drawing/2016/5/9/chartex" xmlns:cx4="http://schemas.microsoft.com/office/drawing/2016/5/10/chartex" xmlns:cx5="http://schemas.microsoft.com/office/drawing/2016/5/11/chartex" xmlns:mc="http://schemas.openxmlformats.org/markup-compatibility/2006" xmlns:o="urn:schemas-microsoft-com:office:office" xmlns:r="http://schemas.openxmlformats.org/officeDocument/2006/relationships" xmlns:m="http://schemas.openxmlformats.org/officeDocument/2006/math" xmlns:v="urn:schemas-microsoft-com:vml" xmlns:wp14="http://schemas.microsoft.com/office/word/2010/wordprocessingDrawing" xmlns:wp="http://schemas.openxmlformats.org/drawingml/2006/wordprocessingDrawing" xmlns:w10="urn:schemas-microsoft-com:office:word" xmlns:w="http://schemas.openxmlformats.org/wordprocessingml/2006/main" xmlns:w14="http://schemas.microsoft.com/office/word/2010/wordml" xmlns:w15="http://schemas.microsoft.com/office/word/2012/wordml" xmlns:w16se="http://schemas.microsoft.com/office/word/2015/wordml/symex" xmlns:wpg="http://schemas.microsoft.com/office/word/2010/wordprocessingGroup" xmlns:wpi="http://schemas.microsoft.com/office/word/2010/wordprocessingInk" xmlns:wne="http://schemas.microsoft.com/office/word/2006/wordml" xmlns:wps="http://schemas.microsoft.com/office/word/2010/wordprocessingShape" mc:Ignorable="w14 w15 w16se wp14">
   <w:footnote w:type="separator" w:id="-1">
     <w:p>
       <w:r>
@@ -12507,8 +12125,8 @@
 </file>
 
 <file path=word/numbering.xml><?xml version="1.0" encoding="utf-8"?>
-<w:numbering xmlns:wpc="http://schemas.microsoft.com/office/word/2010/wordprocessingCanvas" xmlns:mo="http://schemas.microsoft.com/office/mac/office/2008/main" xmlns:mc="http://schemas.openxmlformats.org/markup-compatibility/2006" xmlns:mv="urn:schemas-microsoft-com:mac:vml" xmlns:o="urn:schemas-microsoft-com:office:office" xmlns:r="http://schemas.openxmlformats.org/officeDocument/2006/relationships" xmlns:m="http://schemas.openxmlformats.org/officeDocument/2006/math" xmlns:v="urn:schemas-microsoft-com:vml" xmlns:wp14="http://schemas.microsoft.com/office/word/2010/wordprocessingDrawing" xmlns:wp="http://schemas.openxmlformats.org/drawingml/2006/wordprocessingDrawing" xmlns:w10="urn:schemas-microsoft-com:office:word" xmlns:w="http://schemas.openxmlformats.org/wordprocessingml/2006/main" xmlns:w14="http://schemas.microsoft.com/office/word/2010/wordml" xmlns:w15="http://schemas.microsoft.com/office/word/2012/wordml" xmlns:wpg="http://schemas.microsoft.com/office/word/2010/wordprocessingGroup" xmlns:wpi="http://schemas.microsoft.com/office/word/2010/wordprocessingInk" xmlns:wne="http://schemas.microsoft.com/office/word/2006/wordml" xmlns:wps="http://schemas.microsoft.com/office/word/2010/wordprocessingShape" mc:Ignorable="w14 w15 wp14">
-  <w:abstractNum w:abstractNumId="0">
+<w:numbering xmlns:wpc="http://schemas.microsoft.com/office/word/2010/wordprocessingCanvas" xmlns:cx="http://schemas.microsoft.com/office/drawing/2014/chartex" xmlns:cx1="http://schemas.microsoft.com/office/drawing/2015/9/8/chartex" xmlns:cx2="http://schemas.microsoft.com/office/drawing/2015/10/21/chartex" xmlns:cx3="http://schemas.microsoft.com/office/drawing/2016/5/9/chartex" xmlns:cx4="http://schemas.microsoft.com/office/drawing/2016/5/10/chartex" xmlns:cx5="http://schemas.microsoft.com/office/drawing/2016/5/11/chartex" xmlns:mc="http://schemas.openxmlformats.org/markup-compatibility/2006" xmlns:o="urn:schemas-microsoft-com:office:office" xmlns:r="http://schemas.openxmlformats.org/officeDocument/2006/relationships" xmlns:m="http://schemas.openxmlformats.org/officeDocument/2006/math" xmlns:v="urn:schemas-microsoft-com:vml" xmlns:wp14="http://schemas.microsoft.com/office/word/2010/wordprocessingDrawing" xmlns:wp="http://schemas.openxmlformats.org/drawingml/2006/wordprocessingDrawing" xmlns:w10="urn:schemas-microsoft-com:office:word" xmlns:w="http://schemas.openxmlformats.org/wordprocessingml/2006/main" xmlns:w14="http://schemas.microsoft.com/office/word/2010/wordml" xmlns:w15="http://schemas.microsoft.com/office/word/2012/wordml" xmlns:w16se="http://schemas.microsoft.com/office/word/2015/wordml/symex" xmlns:wpg="http://schemas.microsoft.com/office/word/2010/wordprocessingGroup" xmlns:wpi="http://schemas.microsoft.com/office/word/2010/wordprocessingInk" xmlns:wne="http://schemas.microsoft.com/office/word/2006/wordml" xmlns:wps="http://schemas.microsoft.com/office/word/2010/wordprocessingShape" mc:Ignorable="w14 w15 w16se wp14">
+  <w:abstractNum w:abstractNumId="0" w15:restartNumberingAfterBreak="0">
     <w:nsid w:val="058D100C"/>
     <w:multiLevelType w:val="multilevel"/>
     <w:tmpl w:val="F1587632"/>
@@ -12629,7 +12247,7 @@
       </w:rPr>
     </w:lvl>
   </w:abstractNum>
-  <w:abstractNum w:abstractNumId="1">
+  <w:abstractNum w:abstractNumId="1" w15:restartNumberingAfterBreak="0">
     <w:nsid w:val="1C1F064D"/>
     <w:multiLevelType w:val="multilevel"/>
     <w:tmpl w:val="E602674C"/>
@@ -12742,7 +12360,7 @@
       </w:rPr>
     </w:lvl>
   </w:abstractNum>
-  <w:abstractNum w:abstractNumId="2">
+  <w:abstractNum w:abstractNumId="2" w15:restartNumberingAfterBreak="0">
     <w:nsid w:val="1F7632B9"/>
     <w:multiLevelType w:val="multilevel"/>
     <w:tmpl w:val="4FF863F6"/>
@@ -12855,7 +12473,7 @@
       </w:rPr>
     </w:lvl>
   </w:abstractNum>
-  <w:abstractNum w:abstractNumId="3">
+  <w:abstractNum w:abstractNumId="3" w15:restartNumberingAfterBreak="0">
     <w:nsid w:val="23D13B9D"/>
     <w:multiLevelType w:val="multilevel"/>
     <w:tmpl w:val="9CA29C5A"/>
@@ -12976,7 +12594,7 @@
       </w:rPr>
     </w:lvl>
   </w:abstractNum>
-  <w:abstractNum w:abstractNumId="4">
+  <w:abstractNum w:abstractNumId="4" w15:restartNumberingAfterBreak="0">
     <w:nsid w:val="2D6E0118"/>
     <w:multiLevelType w:val="hybridMultilevel"/>
     <w:tmpl w:val="E84E9E20"/>
@@ -13089,7 +12707,7 @@
       </w:rPr>
     </w:lvl>
   </w:abstractNum>
-  <w:abstractNum w:abstractNumId="5">
+  <w:abstractNum w:abstractNumId="5" w15:restartNumberingAfterBreak="0">
     <w:nsid w:val="3808375D"/>
     <w:multiLevelType w:val="hybridMultilevel"/>
     <w:tmpl w:val="4E44D616"/>
@@ -13202,7 +12820,7 @@
       </w:rPr>
     </w:lvl>
   </w:abstractNum>
-  <w:abstractNum w:abstractNumId="6">
+  <w:abstractNum w:abstractNumId="6" w15:restartNumberingAfterBreak="0">
     <w:nsid w:val="547F522C"/>
     <w:multiLevelType w:val="multilevel"/>
     <w:tmpl w:val="5A921322"/>
@@ -13351,7 +12969,7 @@
       </w:rPr>
     </w:lvl>
   </w:abstractNum>
-  <w:abstractNum w:abstractNumId="7">
+  <w:abstractNum w:abstractNumId="7" w15:restartNumberingAfterBreak="0">
     <w:nsid w:val="65460BB5"/>
     <w:multiLevelType w:val="multilevel"/>
     <w:tmpl w:val="B61AAA1E"/>
@@ -13500,7 +13118,7 @@
       </w:rPr>
     </w:lvl>
   </w:abstractNum>
-  <w:abstractNum w:abstractNumId="8">
+  <w:abstractNum w:abstractNumId="8" w15:restartNumberingAfterBreak="0">
     <w:nsid w:val="67020902"/>
     <w:multiLevelType w:val="multilevel"/>
     <w:tmpl w:val="95F07F1E"/>
@@ -13649,7 +13267,7 @@
       </w:rPr>
     </w:lvl>
   </w:abstractNum>
-  <w:abstractNum w:abstractNumId="9">
+  <w:abstractNum w:abstractNumId="9" w15:restartNumberingAfterBreak="0">
     <w:nsid w:val="6A620149"/>
     <w:multiLevelType w:val="multilevel"/>
     <w:tmpl w:val="F55EAC24"/>
@@ -13762,7 +13380,7 @@
       </w:rPr>
     </w:lvl>
   </w:abstractNum>
-  <w:abstractNum w:abstractNumId="10">
+  <w:abstractNum w:abstractNumId="10" w15:restartNumberingAfterBreak="0">
     <w:nsid w:val="6D076D98"/>
     <w:multiLevelType w:val="multilevel"/>
     <w:tmpl w:val="431AC318"/>
@@ -13875,7 +13493,7 @@
       </w:rPr>
     </w:lvl>
   </w:abstractNum>
-  <w:abstractNum w:abstractNumId="11">
+  <w:abstractNum w:abstractNumId="11" w15:restartNumberingAfterBreak="0">
     <w:nsid w:val="79BE3416"/>
     <w:multiLevelType w:val="hybridMultilevel"/>
     <w:tmpl w:val="3EE2CC4C"/>
@@ -13964,7 +13582,7 @@
       </w:pPr>
     </w:lvl>
   </w:abstractNum>
-  <w:abstractNum w:abstractNumId="12">
+  <w:abstractNum w:abstractNumId="12" w15:restartNumberingAfterBreak="0">
     <w:nsid w:val="7B3862CE"/>
     <w:multiLevelType w:val="hybridMultilevel"/>
     <w:tmpl w:val="71D80C6E"/>
@@ -14140,7 +13758,7 @@
 </file>
 
 <file path=word/styles.xml><?xml version="1.0" encoding="utf-8"?>
-<w:styles xmlns:mc="http://schemas.openxmlformats.org/markup-compatibility/2006" xmlns:r="http://schemas.openxmlformats.org/officeDocument/2006/relationships" xmlns:w="http://schemas.openxmlformats.org/wordprocessingml/2006/main" xmlns:w14="http://schemas.microsoft.com/office/word/2010/wordml" xmlns:w15="http://schemas.microsoft.com/office/word/2012/wordml" mc:Ignorable="w14 w15">
+<w:styles xmlns:mc="http://schemas.openxmlformats.org/markup-compatibility/2006" xmlns:r="http://schemas.openxmlformats.org/officeDocument/2006/relationships" xmlns:w="http://schemas.openxmlformats.org/wordprocessingml/2006/main" xmlns:w14="http://schemas.microsoft.com/office/word/2010/wordml" xmlns:w15="http://schemas.microsoft.com/office/word/2012/wordml" xmlns:w16se="http://schemas.microsoft.com/office/word/2015/wordml/symex" mc:Ignorable="w14 w15 w16se">
   <w:docDefaults>
     <w:rPrDefault>
       <w:rPr>
@@ -14152,7 +13770,7 @@
     </w:rPrDefault>
     <w:pPrDefault/>
   </w:docDefaults>
-  <w:latentStyles w:defLockedState="0" w:defUIPriority="99" w:defSemiHidden="0" w:defUnhideWhenUsed="0" w:defQFormat="0" w:count="382">
+  <w:latentStyles w:defLockedState="0" w:defUIPriority="99" w:defSemiHidden="0" w:defUnhideWhenUsed="0" w:defQFormat="0" w:count="374">
     <w:lsdException w:name="Normal" w:uiPriority="0" w:qFormat="1"/>
     <w:lsdException w:name="heading 1" w:uiPriority="9" w:qFormat="1"/>
     <w:lsdException w:name="heading 2" w:semiHidden="1" w:uiPriority="9" w:unhideWhenUsed="1" w:qFormat="1"/>
@@ -14258,6 +13876,7 @@
     <w:lsdException w:name="HTML Sample" w:semiHidden="1" w:unhideWhenUsed="1"/>
     <w:lsdException w:name="HTML Typewriter" w:semiHidden="1" w:unhideWhenUsed="1"/>
     <w:lsdException w:name="HTML Variable" w:semiHidden="1" w:unhideWhenUsed="1"/>
+    <w:lsdException w:name="Normal Table" w:semiHidden="1" w:unhideWhenUsed="1"/>
     <w:lsdException w:name="annotation subject" w:semiHidden="1" w:unhideWhenUsed="1"/>
     <w:lsdException w:name="No List" w:semiHidden="1" w:unhideWhenUsed="1"/>
     <w:lsdException w:name="Outline List 1" w:semiHidden="1" w:unhideWhenUsed="1"/>
@@ -14303,9 +13922,11 @@
     <w:lsdException w:name="Table Subtle 1" w:semiHidden="1" w:unhideWhenUsed="1"/>
     <w:lsdException w:name="Table Subtle 2" w:semiHidden="1" w:unhideWhenUsed="1"/>
     <w:lsdException w:name="Table Web 1" w:semiHidden="1" w:unhideWhenUsed="1"/>
+    <w:lsdException w:name="Table Web 2" w:semiHidden="1" w:unhideWhenUsed="1"/>
     <w:lsdException w:name="Table Web 3" w:semiHidden="1" w:unhideWhenUsed="1"/>
     <w:lsdException w:name="Balloon Text" w:semiHidden="1" w:unhideWhenUsed="1"/>
     <w:lsdException w:name="Table Grid" w:uiPriority="39"/>
+    <w:lsdException w:name="Table Theme" w:semiHidden="1" w:unhideWhenUsed="1"/>
     <w:lsdException w:name="Placeholder Text" w:semiHidden="1"/>
     <w:lsdException w:name="No Spacing" w:uiPriority="1" w:qFormat="1"/>
     <w:lsdException w:name="Light Shading" w:uiPriority="60"/>
@@ -14652,7 +14273,6 @@
       <w:szCs w:val="22"/>
     </w:rPr>
     <w:tblPr>
-      <w:tblInd w:w="0" w:type="dxa"/>
       <w:tblBorders>
         <w:top w:val="single" w:sz="4" w:space="0" w:color="auto"/>
         <w:left w:val="single" w:sz="4" w:space="0" w:color="auto"/>
@@ -14661,12 +14281,6 @@
         <w:insideH w:val="single" w:sz="4" w:space="0" w:color="auto"/>
         <w:insideV w:val="single" w:sz="4" w:space="0" w:color="auto"/>
       </w:tblBorders>
-      <w:tblCellMar>
-        <w:top w:w="0" w:type="dxa"/>
-        <w:left w:w="108" w:type="dxa"/>
-        <w:bottom w:w="0" w:type="dxa"/>
-        <w:right w:w="108" w:type="dxa"/>
-      </w:tblCellMar>
     </w:tblPr>
   </w:style>
   <w:style w:type="paragraph" w:styleId="Header">

</xml_diff>

<commit_message>
1Revise significance of 3human player
</commit_message>
<xml_diff>
--- a/doc/TestingPlan.docx
+++ b/doc/TestingPlan.docx
@@ -2303,7 +2303,15 @@
         <w:ind w:left="720"/>
       </w:pPr>
       <w:r>
-        <w:t xml:space="preserve">The tests in this section are to ensure that when players operate robots during the game, the system components from model to view which is responsible for this part can execute these operations properly. For example, when a player uses a robot to shoot another one, the controller can fetch data from player model and robot model, perform the shooting action, then update the game board accordingly. This is reflected more in functional tests. And the significance of unit tests is to ensure that each basic unit is correct. </w:t>
+        <w:t xml:space="preserve">The tests in this section are to ensure that when players operate robots during the game, the system components which is responsible for this part </w:t>
+      </w:r>
+      <w:r>
+        <w:t xml:space="preserve">from model to view </w:t>
+      </w:r>
+      <w:bookmarkStart w:id="0" w:name="_GoBack"/>
+      <w:bookmarkEnd w:id="0"/>
+      <w:r>
+        <w:t xml:space="preserve">can execute these operations properly. For example, when a player uses a robot to shoot another one, the controller can fetch data from player model and robot model, perform the shooting action, then update the game board accordingly. This is reflected more in functional tests. And the significance of unit tests is to ensure that each basic unit is correct. </w:t>
       </w:r>
     </w:p>
     <w:p>
@@ -2320,8 +2328,6 @@
         <w:pStyle w:val="Heading2"/>
         <w:ind w:left="720"/>
       </w:pPr>
-      <w:bookmarkStart w:id="0" w:name="_GoBack"/>
-      <w:bookmarkEnd w:id="0"/>
     </w:p>
     <w:p>
       <w:pPr>

</xml_diff>

<commit_message>
add game interface description
</commit_message>
<xml_diff>
--- a/doc/TestingPlan.docx
+++ b/doc/TestingPlan.docx
@@ -535,21 +535,12 @@
                 <w:szCs w:val="32"/>
               </w:rPr>
             </w:pPr>
-            <w:proofErr w:type="spellStart"/>
             <w:r>
               <w:rPr>
                 <w:sz w:val="32"/>
                 <w:szCs w:val="32"/>
               </w:rPr>
-              <w:t>Xie</w:t>
-            </w:r>
-            <w:proofErr w:type="spellEnd"/>
-            <w:r>
-              <w:rPr>
-                <w:sz w:val="32"/>
-                <w:szCs w:val="32"/>
-              </w:rPr>
-              <w:t xml:space="preserve">, </w:t>
+              <w:t xml:space="preserve">Xie, </w:t>
             </w:r>
             <w:r>
               <w:rPr>
@@ -2302,16 +2293,19 @@
       <w:pPr>
         <w:ind w:left="720"/>
       </w:pPr>
+      <w:bookmarkStart w:id="0" w:name="_GoBack"/>
       <w:r>
         <w:t xml:space="preserve">The tests in this section are to ensure that when players operate robots during the game, the system components which is responsible for this part </w:t>
       </w:r>
       <w:r>
         <w:t xml:space="preserve">from model to view </w:t>
       </w:r>
-      <w:bookmarkStart w:id="0" w:name="_GoBack"/>
+      <w:r>
+        <w:t>can execute these operations properly. For example, when a player uses a robot to shoot another one, the controller can fetch data from player model and robot model, perform the shooting action, then update the game board accordingly. This is reflected more in functional tests. And the significance of unit tests is to ensure that each basic unit is correct</w:t>
+      </w:r>
       <w:bookmarkEnd w:id="0"/>
       <w:r>
-        <w:t xml:space="preserve">can execute these operations properly. For example, when a player uses a robot to shoot another one, the controller can fetch data from player model and robot model, perform the shooting action, then update the game board accordingly. This is reflected more in functional tests. And the significance of unit tests is to ensure that each basic unit is correct. </w:t>
+        <w:t xml:space="preserve">. </w:t>
       </w:r>
     </w:p>
     <w:p>
@@ -14394,12 +14388,17 @@
     </w:p>
     <w:p>
       <w:pPr>
-        <w:pStyle w:val="ListParagraph"/>
-        <w:rPr>
-          <w:b/>
-          <w:sz w:val="28"/>
-        </w:rPr>
-      </w:pPr>
+        <w:ind w:left="720"/>
+      </w:pPr>
+      <w:r>
+        <w:t xml:space="preserve">This </w:t>
+      </w:r>
+      <w:r>
+        <w:t>section contains the unit test of Game class and Map class. Then the collaboration of these class with the controller class and the view classes are tested by functional tests in this section. We write 6 unit tests for each method in these two classes. Then we have four functional tests. In each test we considered upper boundary condition, lower boundary condition and invalid condition</w:t>
+      </w:r>
+      <w:r>
+        <w:t>.</w:t>
+      </w:r>
     </w:p>
     <w:p>
       <w:pPr>
@@ -14413,7 +14412,11 @@
         <w:t xml:space="preserve">Significance </w:t>
       </w:r>
     </w:p>
-    <w:p/>
+    <w:p>
+      <w:pPr>
+        <w:ind w:left="720"/>
+      </w:pPr>
+    </w:p>
     <w:p>
       <w:pPr>
         <w:pStyle w:val="Heading2"/>
@@ -14665,6 +14668,7 @@
         </w:numPr>
       </w:pPr>
       <w:r>
+        <w:lastRenderedPageBreak/>
         <w:t>test case 1: there are two players</w:t>
       </w:r>
     </w:p>
@@ -14721,7 +14725,6 @@
         <w:ind w:left="360"/>
       </w:pPr>
       <w:r>
-        <w:lastRenderedPageBreak/>
         <w:t>done</w:t>
       </w:r>
     </w:p>
@@ -15572,84 +15575,6 @@
         <w:ind w:left="360"/>
       </w:pPr>
       <w:r>
-        <w:t xml:space="preserve">assert if </w:t>
-      </w:r>
-      <w:proofErr w:type="spellStart"/>
-      <w:r>
-        <w:t>actualValue</w:t>
-      </w:r>
-      <w:proofErr w:type="spellEnd"/>
-      <w:r>
-        <w:t xml:space="preserve"> and </w:t>
-      </w:r>
-      <w:proofErr w:type="spellStart"/>
-      <w:r>
-        <w:t>excpectdValue</w:t>
-      </w:r>
-      <w:proofErr w:type="spellEnd"/>
-      <w:r>
-        <w:t xml:space="preserve"> are equal</w:t>
-      </w:r>
-    </w:p>
-    <w:p>
-      <w:pPr>
-        <w:ind w:left="360"/>
-      </w:pPr>
-      <w:proofErr w:type="spellStart"/>
-      <w:r>
-        <w:t>expectedValue</w:t>
-      </w:r>
-      <w:proofErr w:type="spellEnd"/>
-      <w:r>
-        <w:t xml:space="preserve"> </w:t>
-      </w:r>
-      <w:r>
-        <w:sym w:font="Wingdings" w:char="F0DF"/>
-      </w:r>
-      <w:r>
-        <w:t xml:space="preserve"> 2</w:t>
-      </w:r>
-    </w:p>
-    <w:p>
-      <w:pPr>
-        <w:ind w:left="360"/>
-      </w:pPr>
-      <w:proofErr w:type="spellStart"/>
-      <w:r>
-        <w:t>actualValue</w:t>
-      </w:r>
-      <w:proofErr w:type="spellEnd"/>
-      <w:r>
-        <w:t xml:space="preserve"> </w:t>
-      </w:r>
-      <w:r>
-        <w:sym w:font="Wingdings" w:char="F0DF"/>
-      </w:r>
-      <w:r>
-        <w:t xml:space="preserve"> </w:t>
-      </w:r>
-      <w:proofErr w:type="spellStart"/>
-      <w:r>
-        <w:t>game.playerList.indexOf</w:t>
-      </w:r>
-      <w:proofErr w:type="spellEnd"/>
-      <w:r>
-        <w:t>(2).</w:t>
-      </w:r>
-      <w:proofErr w:type="spellStart"/>
-      <w:r>
-        <w:t>indexOf</w:t>
-      </w:r>
-      <w:proofErr w:type="spellEnd"/>
-      <w:r>
-        <w:t>(0)</w:t>
-      </w:r>
-    </w:p>
-    <w:p>
-      <w:pPr>
-        <w:ind w:left="360"/>
-      </w:pPr>
-      <w:r>
         <w:lastRenderedPageBreak/>
         <w:t xml:space="preserve">assert if </w:t>
       </w:r>
@@ -15686,6 +15611,84 @@
         <w:sym w:font="Wingdings" w:char="F0DF"/>
       </w:r>
       <w:r>
+        <w:t xml:space="preserve"> 2</w:t>
+      </w:r>
+    </w:p>
+    <w:p>
+      <w:pPr>
+        <w:ind w:left="360"/>
+      </w:pPr>
+      <w:proofErr w:type="spellStart"/>
+      <w:r>
+        <w:t>actualValue</w:t>
+      </w:r>
+      <w:proofErr w:type="spellEnd"/>
+      <w:r>
+        <w:t xml:space="preserve"> </w:t>
+      </w:r>
+      <w:r>
+        <w:sym w:font="Wingdings" w:char="F0DF"/>
+      </w:r>
+      <w:r>
+        <w:t xml:space="preserve"> </w:t>
+      </w:r>
+      <w:proofErr w:type="spellStart"/>
+      <w:r>
+        <w:t>game.playerList.indexOf</w:t>
+      </w:r>
+      <w:proofErr w:type="spellEnd"/>
+      <w:r>
+        <w:t>(2).</w:t>
+      </w:r>
+      <w:proofErr w:type="spellStart"/>
+      <w:r>
+        <w:t>indexOf</w:t>
+      </w:r>
+      <w:proofErr w:type="spellEnd"/>
+      <w:r>
+        <w:t>(0)</w:t>
+      </w:r>
+    </w:p>
+    <w:p>
+      <w:pPr>
+        <w:ind w:left="360"/>
+      </w:pPr>
+      <w:r>
+        <w:t xml:space="preserve">assert if </w:t>
+      </w:r>
+      <w:proofErr w:type="spellStart"/>
+      <w:r>
+        <w:t>actualValue</w:t>
+      </w:r>
+      <w:proofErr w:type="spellEnd"/>
+      <w:r>
+        <w:t xml:space="preserve"> and </w:t>
+      </w:r>
+      <w:proofErr w:type="spellStart"/>
+      <w:r>
+        <w:t>excpectdValue</w:t>
+      </w:r>
+      <w:proofErr w:type="spellEnd"/>
+      <w:r>
+        <w:t xml:space="preserve"> are equal</w:t>
+      </w:r>
+    </w:p>
+    <w:p>
+      <w:pPr>
+        <w:ind w:left="360"/>
+      </w:pPr>
+      <w:proofErr w:type="spellStart"/>
+      <w:r>
+        <w:t>expectedValue</w:t>
+      </w:r>
+      <w:proofErr w:type="spellEnd"/>
+      <w:r>
+        <w:t xml:space="preserve"> </w:t>
+      </w:r>
+      <w:r>
+        <w:sym w:font="Wingdings" w:char="F0DF"/>
+      </w:r>
+      <w:r>
         <w:t xml:space="preserve"> 3</w:t>
       </w:r>
     </w:p>
@@ -16328,6 +16331,7 @@
         <w:ind w:left="360"/>
       </w:pPr>
       <w:r>
+        <w:lastRenderedPageBreak/>
         <w:t xml:space="preserve">game </w:t>
       </w:r>
       <w:r>
@@ -16365,7 +16369,6 @@
         <w:ind w:left="360"/>
       </w:pPr>
       <w:r>
-        <w:lastRenderedPageBreak/>
         <w:t>test case 1: a robot shoots at a position without enemy (other player’s robot), then update the game</w:t>
       </w:r>
     </w:p>
@@ -17032,7 +17035,6 @@
         <w:ind w:left="360"/>
       </w:pPr>
       <w:r>
-        <w:lastRenderedPageBreak/>
         <w:tab/>
       </w:r>
       <w:proofErr w:type="spellStart"/>
@@ -17730,6 +17732,7 @@
       <w:proofErr w:type="spellStart"/>
       <w:proofErr w:type="gramStart"/>
       <w:r>
+        <w:lastRenderedPageBreak/>
         <w:t>updateMist</w:t>
       </w:r>
       <w:proofErr w:type="spellEnd"/>
@@ -17757,7 +17760,6 @@
     <w:p/>
     <w:p>
       <w:r>
-        <w:lastRenderedPageBreak/>
         <w:tab/>
         <w:t xml:space="preserve">map </w:t>
       </w:r>
@@ -18371,6 +18373,7 @@
         </w:numPr>
       </w:pPr>
       <w:r>
+        <w:lastRenderedPageBreak/>
         <w:t xml:space="preserve">In the first play, the robot </w:t>
       </w:r>
       <w:r>
@@ -18456,7 +18459,6 @@
         </w:numPr>
       </w:pPr>
       <w:r>
-        <w:lastRenderedPageBreak/>
         <w:t>Expected output:</w:t>
       </w:r>
     </w:p>
@@ -18971,6 +18973,7 @@
           <w:rFonts w:ascii="Calibri" w:hAnsi="Calibri" w:cs="Times New Roman"/>
           <w:lang w:val="en-CA"/>
         </w:rPr>
+        <w:lastRenderedPageBreak/>
         <w:t xml:space="preserve">Test steps: </w:t>
       </w:r>
     </w:p>
@@ -19071,7 +19074,6 @@
           <w:rFonts w:ascii="Calibri" w:hAnsi="Calibri" w:cs="Times New Roman"/>
           <w:lang w:val="en-CA"/>
         </w:rPr>
-        <w:lastRenderedPageBreak/>
         <w:t>Remove that player’s robots from game map.</w:t>
       </w:r>
     </w:p>
@@ -19632,17 +19634,17 @@
         <w:ind w:left="720"/>
       </w:pPr>
       <w:r>
-        <w:t xml:space="preserve">We find a problem of the design document. After the last submission, we realized that we missed the AI player class in our final version. The reason of that was a mistake occurred when using version control system. In detail, there was a version contains the AI player class, and then a new version which doesn’t contain the AI player class was committed to the repository and covered the previous version without solving conflict properly. From this issue, we’ve obtained some valuable experience about how to </w:t>
+        <w:t xml:space="preserve">We find a problem of the design document. After the last submission, we realized that we missed the AI player class in our final version. The reason of that was a mistake occurred when using version control system. In detail, there was a version contains the AI player class, and then a new version which doesn’t contain the AI player class was </w:t>
+      </w:r>
+      <w:r>
+        <w:lastRenderedPageBreak/>
+        <w:t xml:space="preserve">committed to the repository and covered the previous version without solving conflict properly. From this issue, we’ve obtained some valuable experience about how to </w:t>
       </w:r>
       <w:r>
         <w:t>collaborate</w:t>
       </w:r>
       <w:r>
-        <w:t xml:space="preserve"> as a team member using source control system. First, when conflicts occur, the commit and push actions should be performed after discussion with other team </w:t>
-      </w:r>
-      <w:r>
-        <w:lastRenderedPageBreak/>
-        <w:t xml:space="preserve">members carefully.  Then, before submit the final version, everyone should review the whole document thoroughly to detect potential problems. </w:t>
+        <w:t xml:space="preserve"> as a team member using source control system. First, when conflicts occur, the commit and push actions should be performed after discussion with other team members carefully.  Then, before submit the final version, everyone should review the whole document thoroughly to detect potential problems. </w:t>
       </w:r>
     </w:p>
     <w:p>

</xml_diff>

<commit_message>
add game interface significance
</commit_message>
<xml_diff>
--- a/doc/TestingPlan.docx
+++ b/doc/TestingPlan.docx
@@ -1201,10 +1201,6 @@
     <w:p/>
     <w:p/>
     <w:p/>
-    <w:p>
-      <w:bookmarkStart w:id="0" w:name="_GoBack"/>
-      <w:bookmarkEnd w:id="0"/>
-    </w:p>
     <w:p/>
     <w:p/>
     <w:p/>
@@ -1221,6 +1217,7 @@
     <w:p/>
     <w:p/>
     <w:p/>
+    <w:p/>
     <w:p>
       <w:pPr>
         <w:pStyle w:val="Heading1"/>
@@ -1369,7 +1366,15 @@
         <w:ind w:left="1080"/>
       </w:pPr>
       <w:r>
-        <w:t>Since the number of interfaces to be tested is determined by the architecture of the software system. Our War of Robotcraft uses MVC architecture, hence we group the interfaces by considering what classes cross MVC components have to work together in order to perform some actions, and each interface is responsible for a specific series of functionalities. In this case, there are four interfaces in our system. The first one is “Initialize game interface”, which is responsible for executing a series of actions to initialize the game. The actions are displaying “SetGameModeView”, “GameStartView”, “GarageView” and “GameBoardView”. Along with these actions, user’s input data and the data fetched from robot librarian is passed through the controller to model classes. The second interface “Human Player Interface” has functionalities of all players’ and robots’ actions like move or shoot. All three components of the MVC architecture possess classes which are necessary to perform these actions. For example, if a player wants to move a robot, the controller have to fetch position and robot information from model classes and pass it to view class to display. Similarly, AI player has those actions as well. But the AI player has additional features such as mailbox and interpreter so that the collaborative procedure of AI player is slightly different from the human player, that is the reason why we separate “AI player interface” from “Human player interface”. Another interface is “Game interface”. This one is to keep the game running and updating the map while the game is in progress. An example of the data flow in this interface would be controller obtains player’s data, such as name, robots’ health points, and pass it to game map to display. In this test plan, each interpreter are tested separately and then follows a integration test.</w:t>
+        <w:t xml:space="preserve">Since the number of interfaces to be tested is determined by the architecture of the software system. Our War of Robotcraft uses MVC architecture, hence we group the interfaces by considering what classes cross MVC components have to work together in order to perform some actions, and each interface is responsible for a specific series of functionalities. In this case, there are four interfaces in our system. The first one is “Initialize game interface”, which is responsible for executing a series of actions to initialize the game. The actions are displaying “SetGameModeView”, “GameStartView”, “GarageView” and “GameBoardView”. Along with these actions, user’s input data and the data fetched from robot librarian is passed through the controller to model classes. The second interface “Human Player Interface” has functionalities of all players’ and robots’ actions like move or shoot. All three components of the MVC architecture possess classes which are necessary to perform these actions. For example, if a player wants to move a robot, the controller have to fetch position and robot information from model classes and pass it to view class to display. Similarly, AI player has those actions as well. But the AI player has additional features such as mailbox and interpreter so that the collaborative procedure of AI player is slightly different from the human player, that is the reason why we separate “AI player interface” from “Human player interface”. Another interface is “Game interface”. This one is to keep the game running and updating the map while the game is in progress. An example of the data flow in this interface would be controller obtains player’s data, such as name, robots’ health points, and pass it to game map to display. In this test plan, each interpreter </w:t>
+      </w:r>
+      <w:proofErr w:type="gramStart"/>
+      <w:r>
+        <w:t>are</w:t>
+      </w:r>
+      <w:proofErr w:type="gramEnd"/>
+      <w:r>
+        <w:t xml:space="preserve"> tested separately and then follows a integration test.</w:t>
       </w:r>
     </w:p>
     <w:p>
@@ -2260,8 +2265,13 @@
           <w:numId w:val="3"/>
         </w:numPr>
       </w:pPr>
-      <w:r>
-        <w:t xml:space="preserve">isDead(): bool </w:t>
+      <w:proofErr w:type="gramStart"/>
+      <w:r>
+        <w:t>isDead(</w:t>
+      </w:r>
+      <w:proofErr w:type="gramEnd"/>
+      <w:r>
+        <w:t xml:space="preserve">): bool </w:t>
       </w:r>
     </w:p>
     <w:p>
@@ -2832,8 +2842,13 @@
           <w:numId w:val="3"/>
         </w:numPr>
       </w:pPr>
-      <w:r>
-        <w:t>turn()</w:t>
+      <w:proofErr w:type="gramStart"/>
+      <w:r>
+        <w:t>turn(</w:t>
+      </w:r>
+      <w:proofErr w:type="gramEnd"/>
+      <w:r>
+        <w:t>)</w:t>
       </w:r>
     </w:p>
     <w:p>
@@ -2912,6 +2927,7 @@
           <w:rFonts w:ascii="Calibri" w:hAnsi="Calibri" w:cs="Times New Roman"/>
         </w:rPr>
       </w:pPr>
+      <w:proofErr w:type="gramStart"/>
       <w:r>
         <w:rPr>
           <w:rFonts w:ascii="Calibri" w:hAnsi="Calibri" w:cs="Times New Roman"/>
@@ -2922,16 +2938,24 @@
         <w:rPr>
           <w:rFonts w:ascii="Calibri" w:hAnsi="Calibri" w:cs="Times New Roman"/>
         </w:rPr>
-        <w:t>direction = 0</w:t>
-      </w:r>
-    </w:p>
-    <w:p>
-      <w:pPr>
-        <w:ind w:left="360"/>
-        <w:rPr>
-          <w:rFonts w:ascii="Calibri" w:hAnsi="Calibri" w:cs="Times New Roman"/>
-        </w:rPr>
-      </w:pPr>
+        <w:t>direction</w:t>
+      </w:r>
+      <w:proofErr w:type="gramEnd"/>
+      <w:r>
+        <w:rPr>
+          <w:rFonts w:ascii="Calibri" w:hAnsi="Calibri" w:cs="Times New Roman"/>
+        </w:rPr>
+        <w:t xml:space="preserve"> = 0</w:t>
+      </w:r>
+    </w:p>
+    <w:p>
+      <w:pPr>
+        <w:ind w:left="360"/>
+        <w:rPr>
+          <w:rFonts w:ascii="Calibri" w:hAnsi="Calibri" w:cs="Times New Roman"/>
+        </w:rPr>
+      </w:pPr>
+      <w:proofErr w:type="gramStart"/>
       <w:r>
         <w:rPr>
           <w:rFonts w:ascii="Calibri" w:hAnsi="Calibri" w:cs="Times New Roman"/>
@@ -2944,6 +2968,7 @@
         </w:rPr>
         <w:t>turn</w:t>
       </w:r>
+      <w:proofErr w:type="gramEnd"/>
       <w:r>
         <w:rPr>
           <w:rFonts w:ascii="Calibri" w:hAnsi="Calibri" w:cs="Times New Roman"/>
@@ -2976,12 +3001,14 @@
         </w:rPr>
         <w:t xml:space="preserve">actualDirection = </w:t>
       </w:r>
+      <w:proofErr w:type="gramStart"/>
       <w:r>
         <w:rPr>
           <w:rFonts w:ascii="Calibri" w:hAnsi="Calibri" w:cs="Times New Roman"/>
         </w:rPr>
         <w:t>robot.direction</w:t>
       </w:r>
+      <w:proofErr w:type="gramEnd"/>
     </w:p>
     <w:p>
       <w:pPr>
@@ -3061,6 +3088,7 @@
           <w:rFonts w:ascii="Calibri" w:hAnsi="Calibri" w:cs="Times New Roman"/>
         </w:rPr>
       </w:pPr>
+      <w:proofErr w:type="gramStart"/>
       <w:r>
         <w:rPr>
           <w:rFonts w:ascii="Calibri" w:hAnsi="Calibri" w:cs="Times New Roman"/>
@@ -3071,22 +3099,37 @@
         <w:rPr>
           <w:rFonts w:ascii="Calibri" w:hAnsi="Calibri" w:cs="Times New Roman"/>
         </w:rPr>
-        <w:t>direction = 0</w:t>
-      </w:r>
-    </w:p>
-    <w:p>
-      <w:pPr>
-        <w:ind w:left="360"/>
-        <w:rPr>
-          <w:rFonts w:ascii="Calibri" w:hAnsi="Calibri" w:cs="Times New Roman"/>
-        </w:rPr>
-      </w:pPr>
+        <w:t>direction</w:t>
+      </w:r>
+      <w:proofErr w:type="gramEnd"/>
+      <w:r>
+        <w:rPr>
+          <w:rFonts w:ascii="Calibri" w:hAnsi="Calibri" w:cs="Times New Roman"/>
+        </w:rPr>
+        <w:t xml:space="preserve"> = 0</w:t>
+      </w:r>
+    </w:p>
+    <w:p>
+      <w:pPr>
+        <w:ind w:left="360"/>
+        <w:rPr>
+          <w:rFonts w:ascii="Calibri" w:hAnsi="Calibri" w:cs="Times New Roman"/>
+        </w:rPr>
+      </w:pPr>
+      <w:proofErr w:type="gramStart"/>
       <w:r>
         <w:rPr>
           <w:rFonts w:ascii="Calibri" w:hAnsi="Calibri" w:cs="Times New Roman"/>
         </w:rPr>
         <w:lastRenderedPageBreak/>
-        <w:t>robot.turn(expectedDirection)</w:t>
+        <w:t>robot.turn</w:t>
+      </w:r>
+      <w:proofErr w:type="gramEnd"/>
+      <w:r>
+        <w:rPr>
+          <w:rFonts w:ascii="Calibri" w:hAnsi="Calibri" w:cs="Times New Roman"/>
+        </w:rPr>
+        <w:t>(expectedDirection)</w:t>
       </w:r>
     </w:p>
     <w:p>
@@ -3102,12 +3145,14 @@
         </w:rPr>
         <w:t xml:space="preserve">actualDirection = </w:t>
       </w:r>
+      <w:proofErr w:type="gramStart"/>
       <w:r>
         <w:rPr>
           <w:rFonts w:ascii="Calibri" w:hAnsi="Calibri" w:cs="Times New Roman"/>
         </w:rPr>
         <w:t>robot.direction</w:t>
       </w:r>
+      <w:proofErr w:type="gramEnd"/>
     </w:p>
     <w:p>
       <w:pPr>
@@ -3186,11 +3231,19 @@
         </w:rPr>
         <w:t xml:space="preserve">try </w:t>
       </w:r>
-      <w:r>
-        <w:rPr>
-          <w:rFonts w:ascii="Calibri" w:hAnsi="Calibri" w:cs="Times New Roman"/>
-        </w:rPr>
-        <w:t>robot.turn(expectedDirection)</w:t>
+      <w:proofErr w:type="gramStart"/>
+      <w:r>
+        <w:rPr>
+          <w:rFonts w:ascii="Calibri" w:hAnsi="Calibri" w:cs="Times New Roman"/>
+        </w:rPr>
+        <w:t>robot.turn</w:t>
+      </w:r>
+      <w:proofErr w:type="gramEnd"/>
+      <w:r>
+        <w:rPr>
+          <w:rFonts w:ascii="Calibri" w:hAnsi="Calibri" w:cs="Times New Roman"/>
+        </w:rPr>
+        <w:t>(expectedDirection)</w:t>
       </w:r>
     </w:p>
     <w:p>
@@ -3256,7 +3309,21 @@
         <w:rPr>
           <w:rFonts w:ascii="Calibri" w:hAnsi="Calibri" w:cs="Times New Roman"/>
         </w:rPr>
-        <w:t>try robot.turn(expectedDirection)</w:t>
+        <w:t xml:space="preserve">try </w:t>
+      </w:r>
+      <w:proofErr w:type="gramStart"/>
+      <w:r>
+        <w:rPr>
+          <w:rFonts w:ascii="Calibri" w:hAnsi="Calibri" w:cs="Times New Roman"/>
+        </w:rPr>
+        <w:t>robot.turn</w:t>
+      </w:r>
+      <w:proofErr w:type="gramEnd"/>
+      <w:r>
+        <w:rPr>
+          <w:rFonts w:ascii="Calibri" w:hAnsi="Calibri" w:cs="Times New Roman"/>
+        </w:rPr>
+        <w:t>(expectedDirection)</w:t>
       </w:r>
     </w:p>
     <w:p>
@@ -3281,8 +3348,13 @@
           <w:numId w:val="3"/>
         </w:numPr>
       </w:pPr>
-      <w:r>
-        <w:t>move()</w:t>
+      <w:proofErr w:type="gramStart"/>
+      <w:r>
+        <w:t>move(</w:t>
+      </w:r>
+      <w:proofErr w:type="gramEnd"/>
+      <w:r>
+        <w:t>)</w:t>
       </w:r>
     </w:p>
     <w:p>
@@ -3702,6 +3774,7 @@
           <w:rFonts w:ascii="Calibri" w:hAnsi="Calibri" w:cs="Times New Roman"/>
         </w:rPr>
       </w:pPr>
+      <w:proofErr w:type="gramStart"/>
       <w:r>
         <w:rPr>
           <w:rFonts w:ascii="Calibri" w:hAnsi="Calibri" w:cs="Times New Roman"/>
@@ -3714,6 +3787,7 @@
         </w:rPr>
         <w:t>move</w:t>
       </w:r>
+      <w:proofErr w:type="gramEnd"/>
       <w:r>
         <w:rPr>
           <w:rFonts w:ascii="Calibri" w:hAnsi="Calibri" w:cs="Times New Roman"/>
@@ -4014,6 +4088,7 @@
           <w:rFonts w:ascii="Calibri" w:hAnsi="Calibri" w:cs="Times New Roman"/>
         </w:rPr>
       </w:pPr>
+      <w:proofErr w:type="gramStart"/>
       <w:r>
         <w:rPr>
           <w:rFonts w:ascii="Calibri" w:hAnsi="Calibri" w:cs="Times New Roman"/>
@@ -4026,6 +4101,7 @@
         </w:rPr>
         <w:t>move</w:t>
       </w:r>
+      <w:proofErr w:type="gramEnd"/>
       <w:r>
         <w:rPr>
           <w:rFonts w:ascii="Calibri" w:hAnsi="Calibri" w:cs="Times New Roman"/>
@@ -4270,11 +4346,16 @@
           <w:numId w:val="3"/>
         </w:numPr>
       </w:pPr>
+      <w:proofErr w:type="gramStart"/>
       <w:r>
         <w:t>shoot</w:t>
       </w:r>
       <w:r>
-        <w:t>(int distance): Coordinate coor</w:t>
+        <w:t>(</w:t>
+      </w:r>
+      <w:proofErr w:type="gramEnd"/>
+      <w:r>
+        <w:t>int distance): Coordinate coor</w:t>
       </w:r>
     </w:p>
     <w:p>
@@ -4620,11 +4701,19 @@
           <w:rFonts w:ascii="Calibri" w:hAnsi="Calibri" w:cs="Times New Roman"/>
         </w:rPr>
       </w:pPr>
-      <w:r>
-        <w:rPr>
-          <w:rFonts w:ascii="Calibri" w:hAnsi="Calibri" w:cs="Times New Roman"/>
-        </w:rPr>
-        <w:t>robot.shoot(0)</w:t>
+      <w:proofErr w:type="gramStart"/>
+      <w:r>
+        <w:rPr>
+          <w:rFonts w:ascii="Calibri" w:hAnsi="Calibri" w:cs="Times New Roman"/>
+        </w:rPr>
+        <w:t>robot.shoot</w:t>
+      </w:r>
+      <w:proofErr w:type="gramEnd"/>
+      <w:r>
+        <w:rPr>
+          <w:rFonts w:ascii="Calibri" w:hAnsi="Calibri" w:cs="Times New Roman"/>
+        </w:rPr>
+        <w:t>(0)</w:t>
       </w:r>
     </w:p>
     <w:p>
@@ -4888,11 +4977,19 @@
           <w:rFonts w:ascii="Calibri" w:hAnsi="Calibri" w:cs="Times New Roman"/>
         </w:rPr>
       </w:pPr>
-      <w:r>
-        <w:rPr>
-          <w:rFonts w:ascii="Calibri" w:hAnsi="Calibri" w:cs="Times New Roman"/>
-        </w:rPr>
-        <w:t>robot.shoot(2)</w:t>
+      <w:proofErr w:type="gramStart"/>
+      <w:r>
+        <w:rPr>
+          <w:rFonts w:ascii="Calibri" w:hAnsi="Calibri" w:cs="Times New Roman"/>
+        </w:rPr>
+        <w:t>robot.shoot</w:t>
+      </w:r>
+      <w:proofErr w:type="gramEnd"/>
+      <w:r>
+        <w:rPr>
+          <w:rFonts w:ascii="Calibri" w:hAnsi="Calibri" w:cs="Times New Roman"/>
+        </w:rPr>
+        <w:t>(2)</w:t>
       </w:r>
     </w:p>
     <w:p>
@@ -5057,7 +5154,21 @@
         <w:rPr>
           <w:rFonts w:ascii="Calibri" w:hAnsi="Calibri" w:cs="Times New Roman"/>
         </w:rPr>
-        <w:t>try robot.shoot()</w:t>
+        <w:t xml:space="preserve">try </w:t>
+      </w:r>
+      <w:proofErr w:type="gramStart"/>
+      <w:r>
+        <w:rPr>
+          <w:rFonts w:ascii="Calibri" w:hAnsi="Calibri" w:cs="Times New Roman"/>
+        </w:rPr>
+        <w:t>robot.shoot</w:t>
+      </w:r>
+      <w:proofErr w:type="gramEnd"/>
+      <w:r>
+        <w:rPr>
+          <w:rFonts w:ascii="Calibri" w:hAnsi="Calibri" w:cs="Times New Roman"/>
+        </w:rPr>
+        <w:t>()</w:t>
       </w:r>
     </w:p>
     <w:p>
@@ -5112,7 +5223,21 @@
         <w:rPr>
           <w:rFonts w:ascii="Calibri" w:hAnsi="Calibri" w:cs="Times New Roman"/>
         </w:rPr>
-        <w:t>try robot.shoot()</w:t>
+        <w:t xml:space="preserve">try </w:t>
+      </w:r>
+      <w:proofErr w:type="gramStart"/>
+      <w:r>
+        <w:rPr>
+          <w:rFonts w:ascii="Calibri" w:hAnsi="Calibri" w:cs="Times New Roman"/>
+        </w:rPr>
+        <w:t>robot.shoot</w:t>
+      </w:r>
+      <w:proofErr w:type="gramEnd"/>
+      <w:r>
+        <w:rPr>
+          <w:rFonts w:ascii="Calibri" w:hAnsi="Calibri" w:cs="Times New Roman"/>
+        </w:rPr>
+        <w:t>()</w:t>
       </w:r>
     </w:p>
     <w:p>
@@ -5137,8 +5262,13 @@
           <w:numId w:val="3"/>
         </w:numPr>
       </w:pPr>
-      <w:r>
-        <w:t>demaged()</w:t>
+      <w:proofErr w:type="gramStart"/>
+      <w:r>
+        <w:t>demaged(</w:t>
+      </w:r>
+      <w:proofErr w:type="gramEnd"/>
+      <w:r>
+        <w:t>)</w:t>
       </w:r>
     </w:p>
     <w:p>
@@ -5308,11 +5438,19 @@
           <w:rFonts w:ascii="Calibri" w:hAnsi="Calibri" w:cs="Times New Roman"/>
         </w:rPr>
       </w:pPr>
-      <w:r>
-        <w:rPr>
-          <w:rFonts w:ascii="Calibri" w:hAnsi="Calibri" w:cs="Times New Roman"/>
-        </w:rPr>
-        <w:t>robot.healthPoint = 3</w:t>
+      <w:proofErr w:type="gramStart"/>
+      <w:r>
+        <w:rPr>
+          <w:rFonts w:ascii="Calibri" w:hAnsi="Calibri" w:cs="Times New Roman"/>
+        </w:rPr>
+        <w:t>robot.healthPoint</w:t>
+      </w:r>
+      <w:proofErr w:type="gramEnd"/>
+      <w:r>
+        <w:rPr>
+          <w:rFonts w:ascii="Calibri" w:hAnsi="Calibri" w:cs="Times New Roman"/>
+        </w:rPr>
+        <w:t xml:space="preserve"> = 3</w:t>
       </w:r>
     </w:p>
     <w:p>
@@ -5360,11 +5498,19 @@
           <w:rFonts w:ascii="Calibri" w:hAnsi="Calibri" w:cs="Times New Roman"/>
         </w:rPr>
       </w:pPr>
-      <w:r>
-        <w:rPr>
-          <w:rFonts w:ascii="Calibri" w:hAnsi="Calibri" w:cs="Times New Roman"/>
-        </w:rPr>
-        <w:t>robot.healthPoint = 1</w:t>
+      <w:proofErr w:type="gramStart"/>
+      <w:r>
+        <w:rPr>
+          <w:rFonts w:ascii="Calibri" w:hAnsi="Calibri" w:cs="Times New Roman"/>
+        </w:rPr>
+        <w:t>robot.healthPoint</w:t>
+      </w:r>
+      <w:proofErr w:type="gramEnd"/>
+      <w:r>
+        <w:rPr>
+          <w:rFonts w:ascii="Calibri" w:hAnsi="Calibri" w:cs="Times New Roman"/>
+        </w:rPr>
+        <w:t xml:space="preserve"> = 1</w:t>
       </w:r>
     </w:p>
     <w:p>
@@ -5378,7 +5524,14 @@
         <w:rPr>
           <w:rFonts w:ascii="Calibri" w:hAnsi="Calibri" w:cs="Times New Roman"/>
         </w:rPr>
-        <w:t>actualValue = r</w:t>
+        <w:t xml:space="preserve">actualValue = </w:t>
+      </w:r>
+      <w:proofErr w:type="gramStart"/>
+      <w:r>
+        <w:rPr>
+          <w:rFonts w:ascii="Calibri" w:hAnsi="Calibri" w:cs="Times New Roman"/>
+        </w:rPr>
+        <w:t>r</w:t>
       </w:r>
       <w:r>
         <w:rPr>
@@ -5390,7 +5543,14 @@
         <w:rPr>
           <w:rFonts w:ascii="Calibri" w:hAnsi="Calibri" w:cs="Times New Roman"/>
         </w:rPr>
-        <w:t>damaged(2)</w:t>
+        <w:t>damaged</w:t>
+      </w:r>
+      <w:proofErr w:type="gramEnd"/>
+      <w:r>
+        <w:rPr>
+          <w:rFonts w:ascii="Calibri" w:hAnsi="Calibri" w:cs="Times New Roman"/>
+        </w:rPr>
+        <w:t>(2)</w:t>
       </w:r>
     </w:p>
     <w:p>
@@ -5472,11 +5632,19 @@
           <w:rFonts w:ascii="Calibri" w:hAnsi="Calibri" w:cs="Times New Roman"/>
         </w:rPr>
       </w:pPr>
-      <w:r>
-        <w:rPr>
-          <w:rFonts w:ascii="Calibri" w:hAnsi="Calibri" w:cs="Times New Roman"/>
-        </w:rPr>
-        <w:t>robot.healthPoint = 1</w:t>
+      <w:proofErr w:type="gramStart"/>
+      <w:r>
+        <w:rPr>
+          <w:rFonts w:ascii="Calibri" w:hAnsi="Calibri" w:cs="Times New Roman"/>
+        </w:rPr>
+        <w:t>robot.healthPoint</w:t>
+      </w:r>
+      <w:proofErr w:type="gramEnd"/>
+      <w:r>
+        <w:rPr>
+          <w:rFonts w:ascii="Calibri" w:hAnsi="Calibri" w:cs="Times New Roman"/>
+        </w:rPr>
+        <w:t xml:space="preserve"> = 1</w:t>
       </w:r>
     </w:p>
     <w:p>
@@ -5492,6 +5660,7 @@
         </w:rPr>
         <w:t xml:space="preserve">actualValue = </w:t>
       </w:r>
+      <w:proofErr w:type="gramStart"/>
       <w:r>
         <w:rPr>
           <w:rFonts w:ascii="Calibri" w:hAnsi="Calibri" w:cs="Times New Roman"/>
@@ -5508,7 +5677,14 @@
         <w:rPr>
           <w:rFonts w:ascii="Calibri" w:hAnsi="Calibri" w:cs="Times New Roman"/>
         </w:rPr>
-        <w:t>damaged(2)</w:t>
+        <w:t>damaged</w:t>
+      </w:r>
+      <w:proofErr w:type="gramEnd"/>
+      <w:r>
+        <w:rPr>
+          <w:rFonts w:ascii="Calibri" w:hAnsi="Calibri" w:cs="Times New Roman"/>
+        </w:rPr>
+        <w:t>(2)</w:t>
       </w:r>
     </w:p>
     <w:p>
@@ -5560,8 +5736,13 @@
           <w:numId w:val="3"/>
         </w:numPr>
       </w:pPr>
-      <w:r>
-        <w:t>isDead(): bool</w:t>
+      <w:proofErr w:type="gramStart"/>
+      <w:r>
+        <w:t>isDead(</w:t>
+      </w:r>
+      <w:proofErr w:type="gramEnd"/>
+      <w:r>
+        <w:t>): bool</w:t>
       </w:r>
     </w:p>
     <w:p>
@@ -6357,8 +6538,13 @@
           <w:numId w:val="3"/>
         </w:numPr>
       </w:pPr>
-      <w:r>
-        <w:t>getCurrentRobot(): Robot</w:t>
+      <w:proofErr w:type="gramStart"/>
+      <w:r>
+        <w:t>getCurrentRobot(</w:t>
+      </w:r>
+      <w:proofErr w:type="gramEnd"/>
+      <w:r>
+        <w:t>): Robot</w:t>
       </w:r>
     </w:p>
     <w:p>
@@ -6427,24 +6613,39 @@
       <w:pPr>
         <w:pStyle w:val="ListParagraph"/>
       </w:pPr>
-      <w:r>
-        <w:t>humanPlayer.scoutRobot.hasMoved = false</w:t>
-      </w:r>
-    </w:p>
-    <w:p>
-      <w:pPr>
-        <w:pStyle w:val="ListParagraph"/>
-      </w:pPr>
-      <w:r>
-        <w:t>humanPlayer.sniperRobot.hasMoved = false</w:t>
-      </w:r>
-    </w:p>
-    <w:p>
-      <w:pPr>
-        <w:pStyle w:val="ListParagraph"/>
-      </w:pPr>
-      <w:r>
-        <w:t>humanPlayer.tankRobot.hasMoved = false</w:t>
+      <w:proofErr w:type="gramStart"/>
+      <w:r>
+        <w:t>humanPlayer.scoutRobot.hasMoved</w:t>
+      </w:r>
+      <w:proofErr w:type="gramEnd"/>
+      <w:r>
+        <w:t xml:space="preserve"> = false</w:t>
+      </w:r>
+    </w:p>
+    <w:p>
+      <w:pPr>
+        <w:pStyle w:val="ListParagraph"/>
+      </w:pPr>
+      <w:proofErr w:type="gramStart"/>
+      <w:r>
+        <w:t>humanPlayer.sniperRobot.hasMoved</w:t>
+      </w:r>
+      <w:proofErr w:type="gramEnd"/>
+      <w:r>
+        <w:t xml:space="preserve"> = false</w:t>
+      </w:r>
+    </w:p>
+    <w:p>
+      <w:pPr>
+        <w:pStyle w:val="ListParagraph"/>
+      </w:pPr>
+      <w:proofErr w:type="gramStart"/>
+      <w:r>
+        <w:t>humanPlayer.tankRobot.hasMoved</w:t>
+      </w:r>
+      <w:proofErr w:type="gramEnd"/>
+      <w:r>
+        <w:t xml:space="preserve"> = false</w:t>
       </w:r>
     </w:p>
     <w:p>
@@ -6483,24 +6684,39 @@
       <w:pPr>
         <w:pStyle w:val="ListParagraph"/>
       </w:pPr>
-      <w:r>
-        <w:t>humanPlayer.scoutRobot.hasMoved = true</w:t>
-      </w:r>
-    </w:p>
-    <w:p>
-      <w:pPr>
-        <w:pStyle w:val="ListParagraph"/>
-      </w:pPr>
-      <w:r>
-        <w:t>humanPlayer.sniperRobot.hasMoved = false</w:t>
-      </w:r>
-    </w:p>
-    <w:p>
-      <w:pPr>
-        <w:pStyle w:val="ListParagraph"/>
-      </w:pPr>
-      <w:r>
-        <w:t>humanPlayer.tankRobot.hasMoved = false</w:t>
+      <w:proofErr w:type="gramStart"/>
+      <w:r>
+        <w:t>humanPlayer.scoutRobot.hasMoved</w:t>
+      </w:r>
+      <w:proofErr w:type="gramEnd"/>
+      <w:r>
+        <w:t xml:space="preserve"> = true</w:t>
+      </w:r>
+    </w:p>
+    <w:p>
+      <w:pPr>
+        <w:pStyle w:val="ListParagraph"/>
+      </w:pPr>
+      <w:proofErr w:type="gramStart"/>
+      <w:r>
+        <w:t>humanPlayer.sniperRobot.hasMoved</w:t>
+      </w:r>
+      <w:proofErr w:type="gramEnd"/>
+      <w:r>
+        <w:t xml:space="preserve"> = false</w:t>
+      </w:r>
+    </w:p>
+    <w:p>
+      <w:pPr>
+        <w:pStyle w:val="ListParagraph"/>
+      </w:pPr>
+      <w:proofErr w:type="gramStart"/>
+      <w:r>
+        <w:t>humanPlayer.tankRobot.hasMoved</w:t>
+      </w:r>
+      <w:proofErr w:type="gramEnd"/>
+      <w:r>
+        <w:t xml:space="preserve"> = false</w:t>
       </w:r>
     </w:p>
     <w:p>
@@ -6538,24 +6754,39 @@
       <w:pPr>
         <w:ind w:left="720"/>
       </w:pPr>
-      <w:r>
-        <w:t>humanPlayer.scoutRobot.hasMoved = true</w:t>
+      <w:proofErr w:type="gramStart"/>
+      <w:r>
+        <w:t>humanPlayer.scoutRobot.hasMoved</w:t>
+      </w:r>
+      <w:proofErr w:type="gramEnd"/>
+      <w:r>
+        <w:t xml:space="preserve"> = true</w:t>
       </w:r>
     </w:p>
     <w:p>
       <w:pPr>
         <w:ind w:left="720"/>
       </w:pPr>
-      <w:r>
-        <w:t>humanPlayer.sniperRobot.hasMoved = true</w:t>
+      <w:proofErr w:type="gramStart"/>
+      <w:r>
+        <w:t>humanPlayer.sniperRobot.hasMoved</w:t>
+      </w:r>
+      <w:proofErr w:type="gramEnd"/>
+      <w:r>
+        <w:t xml:space="preserve"> = true</w:t>
       </w:r>
     </w:p>
     <w:p>
       <w:pPr>
         <w:ind w:left="720"/>
       </w:pPr>
-      <w:r>
-        <w:t>humanPlayer.tankRobot.hasMoved = false</w:t>
+      <w:proofErr w:type="gramStart"/>
+      <w:r>
+        <w:t>humanPlayer.tankRobot.hasMoved</w:t>
+      </w:r>
+      <w:proofErr w:type="gramEnd"/>
+      <w:r>
+        <w:t xml:space="preserve"> = false</w:t>
       </w:r>
     </w:p>
     <w:p>
@@ -6593,24 +6824,39 @@
       <w:pPr>
         <w:pStyle w:val="ListParagraph"/>
       </w:pPr>
-      <w:r>
-        <w:t>humanPlayer.scoutRobot.healthPoint = 0</w:t>
-      </w:r>
-    </w:p>
-    <w:p>
-      <w:pPr>
-        <w:pStyle w:val="ListParagraph"/>
-      </w:pPr>
-      <w:r>
-        <w:t>humanPlayer.sniperRobot.hasMoved = false</w:t>
-      </w:r>
-    </w:p>
-    <w:p>
-      <w:pPr>
-        <w:pStyle w:val="ListParagraph"/>
-      </w:pPr>
-      <w:r>
-        <w:t>humanPlayer.tankRobot.hasMoved = false</w:t>
+      <w:proofErr w:type="gramStart"/>
+      <w:r>
+        <w:t>humanPlayer.scoutRobot.healthPoint</w:t>
+      </w:r>
+      <w:proofErr w:type="gramEnd"/>
+      <w:r>
+        <w:t xml:space="preserve"> = 0</w:t>
+      </w:r>
+    </w:p>
+    <w:p>
+      <w:pPr>
+        <w:pStyle w:val="ListParagraph"/>
+      </w:pPr>
+      <w:proofErr w:type="gramStart"/>
+      <w:r>
+        <w:t>humanPlayer.sniperRobot.hasMoved</w:t>
+      </w:r>
+      <w:proofErr w:type="gramEnd"/>
+      <w:r>
+        <w:t xml:space="preserve"> = false</w:t>
+      </w:r>
+    </w:p>
+    <w:p>
+      <w:pPr>
+        <w:pStyle w:val="ListParagraph"/>
+      </w:pPr>
+      <w:proofErr w:type="gramStart"/>
+      <w:r>
+        <w:t>humanPlayer.tankRobot.hasMoved</w:t>
+      </w:r>
+      <w:proofErr w:type="gramEnd"/>
+      <w:r>
+        <w:t xml:space="preserve"> = false</w:t>
       </w:r>
     </w:p>
     <w:p>
@@ -6656,24 +6902,39 @@
       <w:pPr>
         <w:pStyle w:val="ListParagraph"/>
       </w:pPr>
-      <w:r>
-        <w:t>humanPlayer.sniperRobot.healthPoint = 0</w:t>
-      </w:r>
-    </w:p>
-    <w:p>
-      <w:pPr>
-        <w:pStyle w:val="ListParagraph"/>
-      </w:pPr>
-      <w:r>
-        <w:t>humanPlayer.scoutRobot.hasMoved = false</w:t>
-      </w:r>
-    </w:p>
-    <w:p>
-      <w:pPr>
-        <w:pStyle w:val="ListParagraph"/>
-      </w:pPr>
-      <w:r>
-        <w:t>humanPlayer.tankRobot.hasMoved = false</w:t>
+      <w:proofErr w:type="gramStart"/>
+      <w:r>
+        <w:t>humanPlayer.sniperRobot.healthPoint</w:t>
+      </w:r>
+      <w:proofErr w:type="gramEnd"/>
+      <w:r>
+        <w:t xml:space="preserve"> = 0</w:t>
+      </w:r>
+    </w:p>
+    <w:p>
+      <w:pPr>
+        <w:pStyle w:val="ListParagraph"/>
+      </w:pPr>
+      <w:proofErr w:type="gramStart"/>
+      <w:r>
+        <w:t>humanPlayer.scoutRobot.hasMoved</w:t>
+      </w:r>
+      <w:proofErr w:type="gramEnd"/>
+      <w:r>
+        <w:t xml:space="preserve"> = false</w:t>
+      </w:r>
+    </w:p>
+    <w:p>
+      <w:pPr>
+        <w:pStyle w:val="ListParagraph"/>
+      </w:pPr>
+      <w:proofErr w:type="gramStart"/>
+      <w:r>
+        <w:t>humanPlayer.tankRobot.hasMoved</w:t>
+      </w:r>
+      <w:proofErr w:type="gramEnd"/>
+      <w:r>
+        <w:t xml:space="preserve"> = false</w:t>
       </w:r>
     </w:p>
     <w:p>
@@ -6714,8 +6975,13 @@
         <w:pStyle w:val="ListParagraph"/>
         <w:ind w:left="360" w:firstLine="360"/>
       </w:pPr>
-      <w:r>
-        <w:t>humanPlayer.sniperRobot.healthPoint = 0</w:t>
+      <w:proofErr w:type="gramStart"/>
+      <w:r>
+        <w:t>humanPlayer.sniperRobot.healthPoint</w:t>
+      </w:r>
+      <w:proofErr w:type="gramEnd"/>
+      <w:r>
+        <w:t xml:space="preserve"> = 0</w:t>
       </w:r>
     </w:p>
     <w:p>
@@ -6723,8 +6989,13 @@
         <w:pStyle w:val="ListParagraph"/>
         <w:ind w:left="360" w:firstLine="360"/>
       </w:pPr>
-      <w:r>
-        <w:t>humanPlayer.scoutRobot.hasMoved = true</w:t>
+      <w:proofErr w:type="gramStart"/>
+      <w:r>
+        <w:t>humanPlayer.scoutRobot.hasMoved</w:t>
+      </w:r>
+      <w:proofErr w:type="gramEnd"/>
+      <w:r>
+        <w:t xml:space="preserve"> = true</w:t>
       </w:r>
     </w:p>
     <w:p>
@@ -6732,8 +7003,13 @@
         <w:pStyle w:val="ListParagraph"/>
         <w:ind w:left="360" w:firstLine="360"/>
       </w:pPr>
-      <w:r>
-        <w:t>humanPlayer.tankRobot.hasMoved = false</w:t>
+      <w:proofErr w:type="gramStart"/>
+      <w:r>
+        <w:t>humanPlayer.tankRobot.hasMoved</w:t>
+      </w:r>
+      <w:proofErr w:type="gramEnd"/>
+      <w:r>
+        <w:t xml:space="preserve"> = false</w:t>
       </w:r>
     </w:p>
     <w:p>
@@ -6788,16 +7064,26 @@
       <w:pPr>
         <w:pStyle w:val="ListParagraph"/>
       </w:pPr>
-      <w:r>
-        <w:t>humanPlayer.sniperRobot.healthPoint = 0</w:t>
-      </w:r>
-    </w:p>
-    <w:p>
-      <w:pPr>
-        <w:pStyle w:val="ListParagraph"/>
-      </w:pPr>
-      <w:r>
-        <w:t>humanPlayer.scouptRobot.healthPoint = 0</w:t>
+      <w:proofErr w:type="gramStart"/>
+      <w:r>
+        <w:t>humanPlayer.sniperRobot.healthPoint</w:t>
+      </w:r>
+      <w:proofErr w:type="gramEnd"/>
+      <w:r>
+        <w:t xml:space="preserve"> = 0</w:t>
+      </w:r>
+    </w:p>
+    <w:p>
+      <w:pPr>
+        <w:pStyle w:val="ListParagraph"/>
+      </w:pPr>
+      <w:proofErr w:type="gramStart"/>
+      <w:r>
+        <w:t>humanPlayer.scouptRobot.healthPoint</w:t>
+      </w:r>
+      <w:proofErr w:type="gramEnd"/>
+      <w:r>
+        <w:t xml:space="preserve"> = 0</w:t>
       </w:r>
     </w:p>
     <w:p>
@@ -6805,8 +7091,13 @@
         <w:pStyle w:val="ListParagraph"/>
         <w:ind w:left="360" w:firstLine="360"/>
       </w:pPr>
-      <w:r>
-        <w:t>humanPlayer.tankRobot.hasMoved = false</w:t>
+      <w:proofErr w:type="gramStart"/>
+      <w:r>
+        <w:t>humanPlayer.tankRobot.hasMoved</w:t>
+      </w:r>
+      <w:proofErr w:type="gramEnd"/>
+      <w:r>
+        <w:t xml:space="preserve"> = false</w:t>
       </w:r>
     </w:p>
     <w:p>
@@ -6853,16 +7144,26 @@
       <w:pPr>
         <w:pStyle w:val="ListParagraph"/>
       </w:pPr>
-      <w:r>
-        <w:t>humanPlayer.scouptRobot.healthPoint = 0</w:t>
-      </w:r>
-    </w:p>
-    <w:p>
-      <w:pPr>
-        <w:pStyle w:val="ListParagraph"/>
-      </w:pPr>
-      <w:r>
-        <w:t>humanPlayer.tankRobot.healthPoint = 0</w:t>
+      <w:proofErr w:type="gramStart"/>
+      <w:r>
+        <w:t>humanPlayer.scouptRobot.healthPoint</w:t>
+      </w:r>
+      <w:proofErr w:type="gramEnd"/>
+      <w:r>
+        <w:t xml:space="preserve"> = 0</w:t>
+      </w:r>
+    </w:p>
+    <w:p>
+      <w:pPr>
+        <w:pStyle w:val="ListParagraph"/>
+      </w:pPr>
+      <w:proofErr w:type="gramStart"/>
+      <w:r>
+        <w:t>humanPlayer.tankRobot.healthPoint</w:t>
+      </w:r>
+      <w:proofErr w:type="gramEnd"/>
+      <w:r>
+        <w:t xml:space="preserve"> = 0</w:t>
       </w:r>
     </w:p>
     <w:p>
@@ -6870,8 +7171,13 @@
         <w:pStyle w:val="ListParagraph"/>
         <w:ind w:left="360" w:firstLine="360"/>
       </w:pPr>
-      <w:r>
-        <w:t>humanPlayer.sniperRobot.hasMoved = false</w:t>
+      <w:proofErr w:type="gramStart"/>
+      <w:r>
+        <w:t>humanPlayer.sniperRobot.hasMoved</w:t>
+      </w:r>
+      <w:proofErr w:type="gramEnd"/>
+      <w:r>
+        <w:t xml:space="preserve"> = false</w:t>
       </w:r>
     </w:p>
     <w:p>
@@ -6923,8 +7229,13 @@
         <w:pStyle w:val="ListParagraph"/>
         <w:ind w:left="360" w:firstLine="360"/>
       </w:pPr>
-      <w:r>
-        <w:t>humanPlayer.scouptRobot.healthPoint = 0</w:t>
+      <w:proofErr w:type="gramStart"/>
+      <w:r>
+        <w:t>humanPlayer.scouptRobot.healthPoint</w:t>
+      </w:r>
+      <w:proofErr w:type="gramEnd"/>
+      <w:r>
+        <w:t xml:space="preserve"> = 0</w:t>
       </w:r>
     </w:p>
     <w:p>
@@ -6932,8 +7243,13 @@
         <w:pStyle w:val="ListParagraph"/>
         <w:ind w:left="360" w:firstLine="360"/>
       </w:pPr>
-      <w:r>
-        <w:t>humanPlayer.sniperRobot.healthPoint = 0</w:t>
+      <w:proofErr w:type="gramStart"/>
+      <w:r>
+        <w:t>humanPlayer.sniperRobot.healthPoint</w:t>
+      </w:r>
+      <w:proofErr w:type="gramEnd"/>
+      <w:r>
+        <w:t xml:space="preserve"> = 0</w:t>
       </w:r>
     </w:p>
     <w:p>
@@ -6941,8 +7257,13 @@
         <w:pStyle w:val="ListParagraph"/>
         <w:ind w:left="360" w:firstLine="360"/>
       </w:pPr>
-      <w:r>
-        <w:t>humanPlayer.tankRobot.healthPoint = 0</w:t>
+      <w:proofErr w:type="gramStart"/>
+      <w:r>
+        <w:t>humanPlayer.tankRobot.healthPoint</w:t>
+      </w:r>
+      <w:proofErr w:type="gramEnd"/>
+      <w:r>
+        <w:t xml:space="preserve"> = 0</w:t>
       </w:r>
     </w:p>
     <w:p>
@@ -6986,8 +7307,13 @@
           <w:numId w:val="3"/>
         </w:numPr>
       </w:pPr>
-      <w:r>
-        <w:t>goNextRobot(): void</w:t>
+      <w:proofErr w:type="gramStart"/>
+      <w:r>
+        <w:t>goNextRobot(</w:t>
+      </w:r>
+      <w:proofErr w:type="gramEnd"/>
+      <w:r>
+        <w:t>): void</w:t>
       </w:r>
     </w:p>
     <w:p>
@@ -7190,8 +7516,13 @@
           <w:numId w:val="3"/>
         </w:numPr>
       </w:pPr>
-      <w:r>
-        <w:t>Move(): void</w:t>
+      <w:proofErr w:type="gramStart"/>
+      <w:r>
+        <w:t>Move(</w:t>
+      </w:r>
+      <w:proofErr w:type="gramEnd"/>
+      <w:r>
+        <w:t>): void</w:t>
       </w:r>
     </w:p>
     <w:p>
@@ -7619,11 +7950,19 @@
           <w:rFonts w:ascii="Calibri" w:hAnsi="Calibri" w:cs="Times New Roman"/>
         </w:rPr>
       </w:pPr>
-      <w:r>
-        <w:rPr>
-          <w:rFonts w:ascii="Calibri" w:hAnsi="Calibri" w:cs="Times New Roman"/>
-        </w:rPr>
-        <w:t>player.getCurrentRobot()</w:t>
+      <w:proofErr w:type="gramStart"/>
+      <w:r>
+        <w:rPr>
+          <w:rFonts w:ascii="Calibri" w:hAnsi="Calibri" w:cs="Times New Roman"/>
+        </w:rPr>
+        <w:t>player.getCurrentRobot</w:t>
+      </w:r>
+      <w:proofErr w:type="gramEnd"/>
+      <w:r>
+        <w:rPr>
+          <w:rFonts w:ascii="Calibri" w:hAnsi="Calibri" w:cs="Times New Roman"/>
+        </w:rPr>
+        <w:t>()</w:t>
       </w:r>
       <w:r>
         <w:rPr>
@@ -7937,11 +8276,19 @@
           <w:rFonts w:ascii="Calibri" w:hAnsi="Calibri" w:cs="Times New Roman"/>
         </w:rPr>
       </w:pPr>
-      <w:r>
-        <w:rPr>
-          <w:rFonts w:ascii="Calibri" w:hAnsi="Calibri" w:cs="Times New Roman"/>
-        </w:rPr>
-        <w:t>player.getCurrentRobot()</w:t>
+      <w:proofErr w:type="gramStart"/>
+      <w:r>
+        <w:rPr>
+          <w:rFonts w:ascii="Calibri" w:hAnsi="Calibri" w:cs="Times New Roman"/>
+        </w:rPr>
+        <w:t>player.getCurrentRobot</w:t>
+      </w:r>
+      <w:proofErr w:type="gramEnd"/>
+      <w:r>
+        <w:rPr>
+          <w:rFonts w:ascii="Calibri" w:hAnsi="Calibri" w:cs="Times New Roman"/>
+        </w:rPr>
+        <w:t>()</w:t>
       </w:r>
       <w:r>
         <w:rPr>
@@ -8199,8 +8546,13 @@
           <w:numId w:val="3"/>
         </w:numPr>
       </w:pPr>
-      <w:r>
-        <w:t>Turn(int direction): void</w:t>
+      <w:proofErr w:type="gramStart"/>
+      <w:r>
+        <w:t>Turn(</w:t>
+      </w:r>
+      <w:proofErr w:type="gramEnd"/>
+      <w:r>
+        <w:t>int direction): void</w:t>
       </w:r>
     </w:p>
     <w:p>
@@ -8265,11 +8617,19 @@
           <w:rFonts w:ascii="Calibri" w:hAnsi="Calibri" w:cs="Times New Roman"/>
         </w:rPr>
       </w:pPr>
-      <w:r>
-        <w:rPr>
-          <w:rFonts w:ascii="Calibri" w:hAnsi="Calibri" w:cs="Times New Roman"/>
-        </w:rPr>
-        <w:t>player.getCurrentRobot()</w:t>
+      <w:proofErr w:type="gramStart"/>
+      <w:r>
+        <w:rPr>
+          <w:rFonts w:ascii="Calibri" w:hAnsi="Calibri" w:cs="Times New Roman"/>
+        </w:rPr>
+        <w:t>player.getCurrentRobot</w:t>
+      </w:r>
+      <w:proofErr w:type="gramEnd"/>
+      <w:r>
+        <w:rPr>
+          <w:rFonts w:ascii="Calibri" w:hAnsi="Calibri" w:cs="Times New Roman"/>
+        </w:rPr>
+        <w:t>()</w:t>
       </w:r>
       <w:r>
         <w:rPr>
@@ -8291,11 +8651,19 @@
           <w:rFonts w:ascii="Calibri" w:hAnsi="Calibri" w:cs="Times New Roman"/>
         </w:rPr>
       </w:pPr>
-      <w:r>
-        <w:rPr>
-          <w:rFonts w:ascii="Calibri" w:hAnsi="Calibri" w:cs="Times New Roman"/>
-        </w:rPr>
-        <w:t>player.getCurrentRobot()</w:t>
+      <w:proofErr w:type="gramStart"/>
+      <w:r>
+        <w:rPr>
+          <w:rFonts w:ascii="Calibri" w:hAnsi="Calibri" w:cs="Times New Roman"/>
+        </w:rPr>
+        <w:t>player.getCurrentRobot</w:t>
+      </w:r>
+      <w:proofErr w:type="gramEnd"/>
+      <w:r>
+        <w:rPr>
+          <w:rFonts w:ascii="Calibri" w:hAnsi="Calibri" w:cs="Times New Roman"/>
+        </w:rPr>
+        <w:t>()</w:t>
       </w:r>
       <w:r>
         <w:rPr>
@@ -8339,7 +8707,21 @@
         <w:rPr>
           <w:rFonts w:ascii="Calibri" w:hAnsi="Calibri" w:cs="Times New Roman"/>
         </w:rPr>
-        <w:t>actualDirection = player.getCurrentRobot()</w:t>
+        <w:t xml:space="preserve">actualDirection = </w:t>
+      </w:r>
+      <w:proofErr w:type="gramStart"/>
+      <w:r>
+        <w:rPr>
+          <w:rFonts w:ascii="Calibri" w:hAnsi="Calibri" w:cs="Times New Roman"/>
+        </w:rPr>
+        <w:t>player.getCurrentRobot</w:t>
+      </w:r>
+      <w:proofErr w:type="gramEnd"/>
+      <w:r>
+        <w:rPr>
+          <w:rFonts w:ascii="Calibri" w:hAnsi="Calibri" w:cs="Times New Roman"/>
+        </w:rPr>
+        <w:t>()</w:t>
       </w:r>
       <w:r>
         <w:rPr>
@@ -8432,39 +8814,69 @@
           <w:rFonts w:ascii="Calibri" w:hAnsi="Calibri" w:cs="Times New Roman"/>
         </w:rPr>
       </w:pPr>
-      <w:r>
-        <w:rPr>
-          <w:rFonts w:ascii="Calibri" w:hAnsi="Calibri" w:cs="Times New Roman"/>
-        </w:rPr>
-        <w:t>player.getCurrentRobot().direction = 0</w:t>
-      </w:r>
-    </w:p>
-    <w:p>
-      <w:pPr>
-        <w:ind w:left="360"/>
-        <w:rPr>
-          <w:rFonts w:ascii="Calibri" w:hAnsi="Calibri" w:cs="Times New Roman"/>
-        </w:rPr>
-      </w:pPr>
-      <w:r>
-        <w:rPr>
-          <w:rFonts w:ascii="Calibri" w:hAnsi="Calibri" w:cs="Times New Roman"/>
-        </w:rPr>
-        <w:t>player.getCurrentRobot().turn(expectedDirection)</w:t>
-      </w:r>
-    </w:p>
-    <w:p>
-      <w:pPr>
-        <w:ind w:left="360"/>
-        <w:rPr>
-          <w:rFonts w:ascii="Calibri" w:hAnsi="Calibri" w:cs="Times New Roman"/>
-        </w:rPr>
-      </w:pPr>
-      <w:r>
-        <w:rPr>
-          <w:rFonts w:ascii="Calibri" w:hAnsi="Calibri" w:cs="Times New Roman"/>
-        </w:rPr>
-        <w:t>actualDirection = player.getCurrentRobot().direction</w:t>
+      <w:proofErr w:type="gramStart"/>
+      <w:r>
+        <w:rPr>
+          <w:rFonts w:ascii="Calibri" w:hAnsi="Calibri" w:cs="Times New Roman"/>
+        </w:rPr>
+        <w:t>player.getCurrentRobot</w:t>
+      </w:r>
+      <w:proofErr w:type="gramEnd"/>
+      <w:r>
+        <w:rPr>
+          <w:rFonts w:ascii="Calibri" w:hAnsi="Calibri" w:cs="Times New Roman"/>
+        </w:rPr>
+        <w:t>().direction = 0</w:t>
+      </w:r>
+    </w:p>
+    <w:p>
+      <w:pPr>
+        <w:ind w:left="360"/>
+        <w:rPr>
+          <w:rFonts w:ascii="Calibri" w:hAnsi="Calibri" w:cs="Times New Roman"/>
+        </w:rPr>
+      </w:pPr>
+      <w:proofErr w:type="gramStart"/>
+      <w:r>
+        <w:rPr>
+          <w:rFonts w:ascii="Calibri" w:hAnsi="Calibri" w:cs="Times New Roman"/>
+        </w:rPr>
+        <w:t>player.getCurrentRobot</w:t>
+      </w:r>
+      <w:proofErr w:type="gramEnd"/>
+      <w:r>
+        <w:rPr>
+          <w:rFonts w:ascii="Calibri" w:hAnsi="Calibri" w:cs="Times New Roman"/>
+        </w:rPr>
+        <w:t>().turn(expectedDirection)</w:t>
+      </w:r>
+    </w:p>
+    <w:p>
+      <w:pPr>
+        <w:ind w:left="360"/>
+        <w:rPr>
+          <w:rFonts w:ascii="Calibri" w:hAnsi="Calibri" w:cs="Times New Roman"/>
+        </w:rPr>
+      </w:pPr>
+      <w:r>
+        <w:rPr>
+          <w:rFonts w:ascii="Calibri" w:hAnsi="Calibri" w:cs="Times New Roman"/>
+        </w:rPr>
+        <w:t xml:space="preserve">actualDirection = </w:t>
+      </w:r>
+      <w:proofErr w:type="gramStart"/>
+      <w:r>
+        <w:rPr>
+          <w:rFonts w:ascii="Calibri" w:hAnsi="Calibri" w:cs="Times New Roman"/>
+        </w:rPr>
+        <w:t>player.getCurrentRobot</w:t>
+      </w:r>
+      <w:proofErr w:type="gramEnd"/>
+      <w:r>
+        <w:rPr>
+          <w:rFonts w:ascii="Calibri" w:hAnsi="Calibri" w:cs="Times New Roman"/>
+        </w:rPr>
+        <w:t>().direction</w:t>
       </w:r>
     </w:p>
     <w:p>
@@ -8532,11 +8944,19 @@
         </w:rPr>
         <w:t xml:space="preserve">try </w:t>
       </w:r>
-      <w:r>
-        <w:rPr>
-          <w:rFonts w:ascii="Calibri" w:hAnsi="Calibri" w:cs="Times New Roman"/>
-        </w:rPr>
-        <w:t>player.getCurrentRobot()</w:t>
+      <w:proofErr w:type="gramStart"/>
+      <w:r>
+        <w:rPr>
+          <w:rFonts w:ascii="Calibri" w:hAnsi="Calibri" w:cs="Times New Roman"/>
+        </w:rPr>
+        <w:t>player.getCurrentRobot</w:t>
+      </w:r>
+      <w:proofErr w:type="gramEnd"/>
+      <w:r>
+        <w:rPr>
+          <w:rFonts w:ascii="Calibri" w:hAnsi="Calibri" w:cs="Times New Roman"/>
+        </w:rPr>
+        <w:t>()</w:t>
       </w:r>
       <w:r>
         <w:rPr>
@@ -8610,11 +9030,19 @@
         </w:rPr>
         <w:t xml:space="preserve">try </w:t>
       </w:r>
-      <w:r>
-        <w:rPr>
-          <w:rFonts w:ascii="Calibri" w:hAnsi="Calibri" w:cs="Times New Roman"/>
-        </w:rPr>
-        <w:t>player.getCurrentRobot()</w:t>
+      <w:proofErr w:type="gramStart"/>
+      <w:r>
+        <w:rPr>
+          <w:rFonts w:ascii="Calibri" w:hAnsi="Calibri" w:cs="Times New Roman"/>
+        </w:rPr>
+        <w:t>player.getCurrentRobot</w:t>
+      </w:r>
+      <w:proofErr w:type="gramEnd"/>
+      <w:r>
+        <w:rPr>
+          <w:rFonts w:ascii="Calibri" w:hAnsi="Calibri" w:cs="Times New Roman"/>
+        </w:rPr>
+        <w:t>()</w:t>
       </w:r>
       <w:r>
         <w:rPr>
@@ -8646,8 +9074,13 @@
           <w:numId w:val="3"/>
         </w:numPr>
       </w:pPr>
-      <w:r>
-        <w:t>Shoot(Coordinate coor): void</w:t>
+      <w:proofErr w:type="gramStart"/>
+      <w:r>
+        <w:t>Shoot(</w:t>
+      </w:r>
+      <w:proofErr w:type="gramEnd"/>
+      <w:r>
+        <w:t>Coordinate coor): void</w:t>
       </w:r>
     </w:p>
     <w:p>
@@ -8985,11 +9418,19 @@
           <w:rFonts w:ascii="Calibri" w:hAnsi="Calibri" w:cs="Times New Roman"/>
         </w:rPr>
       </w:pPr>
-      <w:r>
-        <w:rPr>
-          <w:rFonts w:ascii="Calibri" w:hAnsi="Calibri" w:cs="Times New Roman"/>
-        </w:rPr>
-        <w:t>robot.shoot(0)</w:t>
+      <w:proofErr w:type="gramStart"/>
+      <w:r>
+        <w:rPr>
+          <w:rFonts w:ascii="Calibri" w:hAnsi="Calibri" w:cs="Times New Roman"/>
+        </w:rPr>
+        <w:t>robot.shoot</w:t>
+      </w:r>
+      <w:proofErr w:type="gramEnd"/>
+      <w:r>
+        <w:rPr>
+          <w:rFonts w:ascii="Calibri" w:hAnsi="Calibri" w:cs="Times New Roman"/>
+        </w:rPr>
+        <w:t>(0)</w:t>
       </w:r>
     </w:p>
     <w:p>
@@ -9240,11 +9681,19 @@
           <w:rFonts w:ascii="Calibri" w:hAnsi="Calibri" w:cs="Times New Roman"/>
         </w:rPr>
       </w:pPr>
-      <w:r>
-        <w:rPr>
-          <w:rFonts w:ascii="Calibri" w:hAnsi="Calibri" w:cs="Times New Roman"/>
-        </w:rPr>
-        <w:t>robot.shoot(2)</w:t>
+      <w:proofErr w:type="gramStart"/>
+      <w:r>
+        <w:rPr>
+          <w:rFonts w:ascii="Calibri" w:hAnsi="Calibri" w:cs="Times New Roman"/>
+        </w:rPr>
+        <w:t>robot.shoot</w:t>
+      </w:r>
+      <w:proofErr w:type="gramEnd"/>
+      <w:r>
+        <w:rPr>
+          <w:rFonts w:ascii="Calibri" w:hAnsi="Calibri" w:cs="Times New Roman"/>
+        </w:rPr>
+        <w:t>(2)</w:t>
       </w:r>
     </w:p>
     <w:p>
@@ -9409,7 +9858,21 @@
         <w:rPr>
           <w:rFonts w:ascii="Calibri" w:hAnsi="Calibri" w:cs="Times New Roman"/>
         </w:rPr>
-        <w:t>try robot.shoot()</w:t>
+        <w:t xml:space="preserve">try </w:t>
+      </w:r>
+      <w:proofErr w:type="gramStart"/>
+      <w:r>
+        <w:rPr>
+          <w:rFonts w:ascii="Calibri" w:hAnsi="Calibri" w:cs="Times New Roman"/>
+        </w:rPr>
+        <w:t>robot.shoot</w:t>
+      </w:r>
+      <w:proofErr w:type="gramEnd"/>
+      <w:r>
+        <w:rPr>
+          <w:rFonts w:ascii="Calibri" w:hAnsi="Calibri" w:cs="Times New Roman"/>
+        </w:rPr>
+        <w:t>()</w:t>
       </w:r>
     </w:p>
     <w:p>
@@ -9465,7 +9928,21 @@
           <w:rFonts w:ascii="Calibri" w:hAnsi="Calibri" w:cs="Times New Roman"/>
         </w:rPr>
         <w:lastRenderedPageBreak/>
-        <w:t>try robot.shoot()</w:t>
+        <w:t xml:space="preserve">try </w:t>
+      </w:r>
+      <w:proofErr w:type="gramStart"/>
+      <w:r>
+        <w:rPr>
+          <w:rFonts w:ascii="Calibri" w:hAnsi="Calibri" w:cs="Times New Roman"/>
+        </w:rPr>
+        <w:t>robot.shoot</w:t>
+      </w:r>
+      <w:proofErr w:type="gramEnd"/>
+      <w:r>
+        <w:rPr>
+          <w:rFonts w:ascii="Calibri" w:hAnsi="Calibri" w:cs="Times New Roman"/>
+        </w:rPr>
+        <w:t>()</w:t>
       </w:r>
     </w:p>
     <w:p>
@@ -10328,7 +10805,6 @@
         </w:numPr>
       </w:pPr>
       <w:r>
-        <w:lastRenderedPageBreak/>
         <w:t xml:space="preserve">The robots in the targeted area are damaged, and if the health points of targeted robots are lower than the attack point of the operating robot, the targeted robots are destroyed. </w:t>
       </w:r>
     </w:p>
@@ -10401,6 +10877,7 @@
         </w:numPr>
       </w:pPr>
       <w:r>
+        <w:lastRenderedPageBreak/>
         <w:t>Expected output:</w:t>
       </w:r>
     </w:p>
@@ -10534,8 +11011,73 @@
     </w:p>
     <w:p>
       <w:pPr>
+        <w:pStyle w:val="Heading2"/>
         <w:ind w:left="720"/>
-      </w:pPr>
+        <w:rPr>
+          <w:rFonts w:asciiTheme="minorHAnsi" w:hAnsiTheme="minorHAnsi"/>
+          <w:b w:val="0"/>
+          <w:sz w:val="24"/>
+          <w:szCs w:val="24"/>
+        </w:rPr>
+      </w:pPr>
+      <w:r>
+        <w:rPr>
+          <w:rFonts w:asciiTheme="minorHAnsi" w:hAnsiTheme="minorHAnsi"/>
+          <w:b w:val="0"/>
+          <w:sz w:val="24"/>
+          <w:szCs w:val="24"/>
+        </w:rPr>
+        <w:t xml:space="preserve">The tests in this section are to ensure that the game can run </w:t>
+      </w:r>
+      <w:r>
+        <w:rPr>
+          <w:rFonts w:asciiTheme="minorHAnsi" w:hAnsiTheme="minorHAnsi"/>
+          <w:b w:val="0"/>
+          <w:sz w:val="24"/>
+          <w:szCs w:val="24"/>
+          <w:lang w:val="en-CA"/>
+        </w:rPr>
+        <w:t>circularly until some player win.</w:t>
+      </w:r>
+      <w:r>
+        <w:rPr>
+          <w:rFonts w:asciiTheme="minorHAnsi" w:hAnsiTheme="minorHAnsi"/>
+          <w:b w:val="0"/>
+          <w:sz w:val="24"/>
+          <w:szCs w:val="24"/>
+        </w:rPr>
+        <w:t xml:space="preserve"> The unit test is to ensure basic methods in each class can run correctly then we can link methods from different classes together and test them in a functional test. For example, one robot will move, shoot or</w:t>
+      </w:r>
+      <w:bookmarkStart w:id="0" w:name="_GoBack"/>
+      <w:bookmarkEnd w:id="0"/>
+      <w:r>
+        <w:rPr>
+          <w:rFonts w:asciiTheme="minorHAnsi" w:hAnsiTheme="minorHAnsi"/>
+          <w:b w:val="0"/>
+          <w:sz w:val="24"/>
+          <w:szCs w:val="24"/>
+        </w:rPr>
+        <w:t xml:space="preserve"> turn during one play, then the game will update the</w:t>
+      </w:r>
+      <w:r>
+        <w:rPr>
+          <w:rFonts w:asciiTheme="minorHAnsi" w:hAnsiTheme="minorHAnsi"/>
+          <w:b w:val="0"/>
+          <w:sz w:val="24"/>
+          <w:szCs w:val="24"/>
+          <w:lang w:val="en-CA"/>
+        </w:rPr>
+        <w:t xml:space="preserve"> data of</w:t>
+      </w:r>
+      <w:r>
+        <w:rPr>
+          <w:rFonts w:asciiTheme="minorHAnsi" w:hAnsiTheme="minorHAnsi"/>
+          <w:b w:val="0"/>
+          <w:sz w:val="24"/>
+          <w:szCs w:val="24"/>
+        </w:rPr>
+        <w:t xml:space="preserve"> all robots affected by the current robot. In addition to this, the war fog will be updated if the robot moves or dies.</w:t>
+      </w:r>
     </w:p>
     <w:p>
       <w:pPr>
@@ -10569,8 +11111,13 @@
           <w:numId w:val="3"/>
         </w:numPr>
       </w:pPr>
-      <w:r>
-        <w:t>setPlayerPositions():void</w:t>
+      <w:proofErr w:type="gramStart"/>
+      <w:r>
+        <w:t>setPlayerPositions(</w:t>
+      </w:r>
+      <w:proofErr w:type="gramEnd"/>
+      <w:r>
+        <w:t>):void</w:t>
       </w:r>
     </w:p>
     <w:p>
@@ -10639,49 +11186,49 @@
         <w:ind w:left="720"/>
       </w:pPr>
       <w:r>
+        <w:t xml:space="preserve">players[2] </w:t>
+      </w:r>
+      <w:r>
+        <w:sym w:font="Wingdings" w:char="F0DF"/>
+      </w:r>
+      <w:r>
+        <w:t xml:space="preserve"> new Player()</w:t>
+      </w:r>
+    </w:p>
+    <w:p>
+      <w:pPr>
+        <w:ind w:left="720"/>
+      </w:pPr>
+      <w:r>
+        <w:t xml:space="preserve">players[3] </w:t>
+      </w:r>
+      <w:r>
+        <w:sym w:font="Wingdings" w:char="F0DF"/>
+      </w:r>
+      <w:r>
+        <w:t xml:space="preserve"> new Player()</w:t>
+      </w:r>
+    </w:p>
+    <w:p>
+      <w:pPr>
+        <w:ind w:left="720"/>
+      </w:pPr>
+      <w:r>
+        <w:t xml:space="preserve">players[4] </w:t>
+      </w:r>
+      <w:r>
+        <w:sym w:font="Wingdings" w:char="F0DF"/>
+      </w:r>
+      <w:r>
+        <w:t xml:space="preserve"> new Player()</w:t>
+      </w:r>
+    </w:p>
+    <w:p>
+      <w:pPr>
+        <w:ind w:left="720"/>
+      </w:pPr>
+      <w:r>
         <w:lastRenderedPageBreak/>
-        <w:t xml:space="preserve">players[2] </w:t>
-      </w:r>
-      <w:r>
-        <w:sym w:font="Wingdings" w:char="F0DF"/>
-      </w:r>
-      <w:r>
-        <w:t xml:space="preserve"> new Player()</w:t>
-      </w:r>
-    </w:p>
-    <w:p>
-      <w:pPr>
-        <w:ind w:left="720"/>
-      </w:pPr>
-      <w:r>
-        <w:t xml:space="preserve">players[3] </w:t>
-      </w:r>
-      <w:r>
-        <w:sym w:font="Wingdings" w:char="F0DF"/>
-      </w:r>
-      <w:r>
-        <w:t xml:space="preserve"> new Player()</w:t>
-      </w:r>
-    </w:p>
-    <w:p>
-      <w:pPr>
-        <w:ind w:left="720"/>
-      </w:pPr>
-      <w:r>
-        <w:t xml:space="preserve">players[4] </w:t>
-      </w:r>
-      <w:r>
-        <w:sym w:font="Wingdings" w:char="F0DF"/>
-      </w:r>
-      <w:r>
-        <w:t xml:space="preserve"> new Player()</w:t>
-      </w:r>
-    </w:p>
-    <w:p>
-      <w:pPr>
-        <w:ind w:left="720"/>
-      </w:pPr>
-      <w:r>
         <w:t xml:space="preserve">players[5] </w:t>
       </w:r>
       <w:r>
@@ -10759,8 +11306,13 @@
       <w:pPr>
         <w:ind w:left="360" w:firstLine="360"/>
       </w:pPr>
-      <w:r>
-        <w:t>game.playerList.insert(new Pair&lt;int, Player&gt;(0, players[i]))</w:t>
+      <w:proofErr w:type="gramStart"/>
+      <w:r>
+        <w:t>game.playerList.insert</w:t>
+      </w:r>
+      <w:proofErr w:type="gramEnd"/>
+      <w:r>
+        <w:t>(new Pair&lt;int, Player&gt;(0, players[i]))</w:t>
       </w:r>
     </w:p>
     <w:p>
@@ -10775,8 +11327,13 @@
       <w:pPr>
         <w:ind w:left="360"/>
       </w:pPr>
-      <w:r>
-        <w:t>game.setPlayerPositions()</w:t>
+      <w:proofErr w:type="gramStart"/>
+      <w:r>
+        <w:t>game.setPlayerPositions</w:t>
+      </w:r>
+      <w:proofErr w:type="gramEnd"/>
+      <w:r>
+        <w:t>()</w:t>
       </w:r>
     </w:p>
     <w:p>
@@ -10894,16 +11451,26 @@
       <w:pPr>
         <w:ind w:left="360"/>
       </w:pPr>
-      <w:r>
-        <w:t>game.playerList.insert(new Pair&lt;int, Player&gt;(0, players[2]))</w:t>
-      </w:r>
-    </w:p>
-    <w:p>
-      <w:pPr>
-        <w:ind w:left="360"/>
-      </w:pPr>
-      <w:r>
-        <w:t>game.setPlayerPositions()</w:t>
+      <w:proofErr w:type="gramStart"/>
+      <w:r>
+        <w:t>game.playerList.insert</w:t>
+      </w:r>
+      <w:proofErr w:type="gramEnd"/>
+      <w:r>
+        <w:t>(new Pair&lt;int, Player&gt;(0, players[2]))</w:t>
+      </w:r>
+    </w:p>
+    <w:p>
+      <w:pPr>
+        <w:ind w:left="360"/>
+      </w:pPr>
+      <w:proofErr w:type="gramStart"/>
+      <w:r>
+        <w:t>game.setPlayerPositions</w:t>
+      </w:r>
+      <w:proofErr w:type="gramEnd"/>
+      <w:r>
+        <w:t>()</w:t>
       </w:r>
     </w:p>
     <w:p>
@@ -11057,16 +11624,29 @@
       <w:pPr>
         <w:ind w:left="360"/>
       </w:pPr>
-      <w:r>
-        <w:t>game.playerList.insert(new Pair&lt;int, Player&gt;(0, players[3]))</w:t>
-      </w:r>
-    </w:p>
-    <w:p>
-      <w:pPr>
-        <w:ind w:left="360"/>
-      </w:pPr>
-      <w:r>
-        <w:t>try game.setPlayerPositions()</w:t>
+      <w:proofErr w:type="gramStart"/>
+      <w:r>
+        <w:t>game.playerList.insert</w:t>
+      </w:r>
+      <w:proofErr w:type="gramEnd"/>
+      <w:r>
+        <w:t>(new Pair&lt;int, Player&gt;(0, players[3]))</w:t>
+      </w:r>
+    </w:p>
+    <w:p>
+      <w:pPr>
+        <w:ind w:left="360"/>
+      </w:pPr>
+      <w:r>
+        <w:t xml:space="preserve">try </w:t>
+      </w:r>
+      <w:proofErr w:type="gramStart"/>
+      <w:r>
+        <w:t>game.setPlayerPositions</w:t>
+      </w:r>
+      <w:proofErr w:type="gramEnd"/>
+      <w:r>
+        <w:t>()</w:t>
       </w:r>
     </w:p>
     <w:p>
@@ -11100,32 +11680,42 @@
         <w:ind w:left="360"/>
       </w:pPr>
       <w:r>
+        <w:t>for i from 0 to 1</w:t>
+      </w:r>
+    </w:p>
+    <w:p>
+      <w:pPr>
+        <w:ind w:left="360" w:firstLine="360"/>
+      </w:pPr>
+      <w:proofErr w:type="gramStart"/>
+      <w:r>
+        <w:t>game.playerList.insert</w:t>
+      </w:r>
+      <w:proofErr w:type="gramEnd"/>
+      <w:r>
+        <w:t>(new Pair&lt;int, Player&gt;(0, players[i + 3]))</w:t>
+      </w:r>
+    </w:p>
+    <w:p>
+      <w:pPr>
+        <w:ind w:left="360"/>
+      </w:pPr>
+      <w:r>
+        <w:t>done</w:t>
+      </w:r>
+    </w:p>
+    <w:p>
+      <w:pPr>
+        <w:ind w:left="360"/>
+      </w:pPr>
+      <w:proofErr w:type="gramStart"/>
+      <w:r>
         <w:lastRenderedPageBreak/>
-        <w:t>for i from 0 to 1</w:t>
-      </w:r>
-    </w:p>
-    <w:p>
-      <w:pPr>
-        <w:ind w:left="360" w:firstLine="360"/>
-      </w:pPr>
-      <w:r>
-        <w:t>game.playerList.insert(new Pair&lt;int, Player&gt;(0, players[i + 3]))</w:t>
-      </w:r>
-    </w:p>
-    <w:p>
-      <w:pPr>
-        <w:ind w:left="360"/>
-      </w:pPr>
-      <w:r>
-        <w:t>done</w:t>
-      </w:r>
-    </w:p>
-    <w:p>
-      <w:pPr>
-        <w:ind w:left="360"/>
-      </w:pPr>
-      <w:r>
-        <w:t>game.setPlayerPositions()</w:t>
+        <w:t>game.setPlayerPositions</w:t>
+      </w:r>
+      <w:proofErr w:type="gramEnd"/>
+      <w:r>
+        <w:t>()</w:t>
       </w:r>
     </w:p>
     <w:p>
@@ -11375,8 +11965,13 @@
           <w:numId w:val="3"/>
         </w:numPr>
       </w:pPr>
-      <w:r>
-        <w:t>goNextPlayer():void</w:t>
+      <w:proofErr w:type="gramStart"/>
+      <w:r>
+        <w:t>goNextPlayer(</w:t>
+      </w:r>
+      <w:proofErr w:type="gramEnd"/>
+      <w:r>
+        <w:t>):void</w:t>
       </w:r>
     </w:p>
     <w:p>
@@ -11498,8 +12093,13 @@
         <w:pStyle w:val="ListParagraph"/>
         <w:ind w:left="360"/>
       </w:pPr>
-      <w:r>
-        <w:t>game.goNextPlayer()</w:t>
+      <w:proofErr w:type="gramStart"/>
+      <w:r>
+        <w:t>game.goNextPlayer</w:t>
+      </w:r>
+      <w:proofErr w:type="gramEnd"/>
+      <w:r>
+        <w:t>()</w:t>
       </w:r>
     </w:p>
     <w:p>
@@ -11548,43 +12148,48 @@
         <w:ind w:left="360"/>
       </w:pPr>
       <w:r>
+        <w:t xml:space="preserve">expectedValue </w:t>
+      </w:r>
+      <w:r>
+        <w:sym w:font="Wingdings" w:char="F0DF"/>
+      </w:r>
+      <w:r>
+        <w:t xml:space="preserve"> players[0]</w:t>
+      </w:r>
+    </w:p>
+    <w:p>
+      <w:pPr>
+        <w:ind w:left="360"/>
+      </w:pPr>
+      <w:proofErr w:type="gramStart"/>
+      <w:r>
+        <w:t>game.goNextPlayer</w:t>
+      </w:r>
+      <w:proofErr w:type="gramEnd"/>
+      <w:r>
+        <w:t>()</w:t>
+      </w:r>
+    </w:p>
+    <w:p>
+      <w:pPr>
+        <w:ind w:left="360"/>
+      </w:pPr>
+      <w:r>
+        <w:t xml:space="preserve">actualValue </w:t>
+      </w:r>
+      <w:r>
+        <w:sym w:font="Wingdings" w:char="F0DF"/>
+      </w:r>
+      <w:r>
+        <w:t xml:space="preserve"> game.currentPlayer</w:t>
+      </w:r>
+    </w:p>
+    <w:p>
+      <w:pPr>
+        <w:ind w:left="360"/>
+      </w:pPr>
+      <w:r>
         <w:lastRenderedPageBreak/>
-        <w:t xml:space="preserve">expectedValue </w:t>
-      </w:r>
-      <w:r>
-        <w:sym w:font="Wingdings" w:char="F0DF"/>
-      </w:r>
-      <w:r>
-        <w:t xml:space="preserve"> players[0]</w:t>
-      </w:r>
-    </w:p>
-    <w:p>
-      <w:pPr>
-        <w:ind w:left="360"/>
-      </w:pPr>
-      <w:r>
-        <w:t>game.goNextPlayer()</w:t>
-      </w:r>
-    </w:p>
-    <w:p>
-      <w:pPr>
-        <w:ind w:left="360"/>
-      </w:pPr>
-      <w:r>
-        <w:t xml:space="preserve">actualValue </w:t>
-      </w:r>
-      <w:r>
-        <w:sym w:font="Wingdings" w:char="F0DF"/>
-      </w:r>
-      <w:r>
-        <w:t xml:space="preserve"> game.currentPlayer</w:t>
-      </w:r>
-    </w:p>
-    <w:p>
-      <w:pPr>
-        <w:ind w:left="360"/>
-      </w:pPr>
-      <w:r>
         <w:t>assert if actualValue and excpectdValue are equal</w:t>
       </w:r>
     </w:p>
@@ -11597,16 +12202,26 @@
           <w:numId w:val="3"/>
         </w:numPr>
       </w:pPr>
-      <w:r>
-        <w:t>updateGame():void</w:t>
-      </w:r>
-    </w:p>
-    <w:p>
-      <w:pPr>
-        <w:ind w:left="360"/>
-      </w:pPr>
-      <w:r>
-        <w:t>updateGame()</w:t>
+      <w:proofErr w:type="gramStart"/>
+      <w:r>
+        <w:t>updateGame(</w:t>
+      </w:r>
+      <w:proofErr w:type="gramEnd"/>
+      <w:r>
+        <w:t>):void</w:t>
+      </w:r>
+    </w:p>
+    <w:p>
+      <w:pPr>
+        <w:ind w:left="360"/>
+      </w:pPr>
+      <w:proofErr w:type="gramStart"/>
+      <w:r>
+        <w:t>updateGame(</w:t>
+      </w:r>
+      <w:proofErr w:type="gramEnd"/>
+      <w:r>
+        <w:t>)</w:t>
       </w:r>
     </w:p>
     <w:p>
@@ -11676,8 +12291,13 @@
       <w:pPr>
         <w:ind w:left="360"/>
       </w:pPr>
-      <w:r>
-        <w:t>currentPlayer.currentRobot.shoot(0)</w:t>
+      <w:proofErr w:type="gramStart"/>
+      <w:r>
+        <w:t>currentPlayer.currentRobot.shoot</w:t>
+      </w:r>
+      <w:proofErr w:type="gramEnd"/>
+      <w:r>
+        <w:t>(0)</w:t>
       </w:r>
     </w:p>
     <w:p>
@@ -11686,7 +12306,14 @@
       </w:pPr>
       <w:r>
         <w:tab/>
-        <w:t>game.updateGame()</w:t>
+      </w:r>
+      <w:proofErr w:type="gramStart"/>
+      <w:r>
+        <w:t>game.updateGame</w:t>
+      </w:r>
+      <w:proofErr w:type="gramEnd"/>
+      <w:r>
+        <w:t>()</w:t>
       </w:r>
     </w:p>
     <w:p>
@@ -11740,8 +12367,13 @@
       <w:pPr>
         <w:ind w:left="360"/>
       </w:pPr>
-      <w:r>
-        <w:t>currentPlayer.currentRobot.shoot(0)</w:t>
+      <w:proofErr w:type="gramStart"/>
+      <w:r>
+        <w:t>currentPlayer.currentRobot.shoot</w:t>
+      </w:r>
+      <w:proofErr w:type="gramEnd"/>
+      <w:r>
+        <w:t>(0)</w:t>
       </w:r>
     </w:p>
     <w:p>
@@ -11750,7 +12382,14 @@
       </w:pPr>
       <w:r>
         <w:tab/>
-        <w:t>game.updateGame()</w:t>
+      </w:r>
+      <w:proofErr w:type="gramStart"/>
+      <w:r>
+        <w:t>game.updateGame</w:t>
+      </w:r>
+      <w:proofErr w:type="gramEnd"/>
+      <w:r>
+        <w:t>()</w:t>
       </w:r>
     </w:p>
     <w:p>
@@ -11804,8 +12443,13 @@
       <w:pPr>
         <w:ind w:left="360"/>
       </w:pPr>
-      <w:r>
-        <w:t>currentPlayer.currentRobot.shoot(0)</w:t>
+      <w:proofErr w:type="gramStart"/>
+      <w:r>
+        <w:t>currentPlayer.currentRobot.shoot</w:t>
+      </w:r>
+      <w:proofErr w:type="gramEnd"/>
+      <w:r>
+        <w:t>(0)</w:t>
       </w:r>
     </w:p>
     <w:p>
@@ -11814,7 +12458,14 @@
       </w:pPr>
       <w:r>
         <w:tab/>
-        <w:t>game.updateGame()</w:t>
+      </w:r>
+      <w:proofErr w:type="gramStart"/>
+      <w:r>
+        <w:t>game.updateGame</w:t>
+      </w:r>
+      <w:proofErr w:type="gramEnd"/>
+      <w:r>
+        <w:t>()</w:t>
       </w:r>
     </w:p>
     <w:p>
@@ -11854,8 +12505,13 @@
           <w:numId w:val="3"/>
         </w:numPr>
       </w:pPr>
-      <w:r>
-        <w:t>runPlay():void</w:t>
+      <w:proofErr w:type="gramStart"/>
+      <w:r>
+        <w:t>runPlay(</w:t>
+      </w:r>
+      <w:proofErr w:type="gramEnd"/>
+      <w:r>
+        <w:t>):void</w:t>
       </w:r>
     </w:p>
     <w:p>
@@ -11934,7 +12590,6 @@
         <w:ind w:left="360"/>
       </w:pPr>
       <w:r>
-        <w:lastRenderedPageBreak/>
         <w:tab/>
         <w:t>Try curerntPlayer.runPlay()</w:t>
       </w:r>
@@ -11962,6 +12617,7 @@
         </w:numPr>
       </w:pPr>
       <w:r>
+        <w:lastRenderedPageBreak/>
         <w:t>Test case 2: the player is not dead, but only one robot alive.</w:t>
       </w:r>
     </w:p>
@@ -11986,7 +12642,14 @@
       </w:pPr>
       <w:r>
         <w:tab/>
-        <w:t>currrentPlayer.currentRobot.move()</w:t>
+      </w:r>
+      <w:proofErr w:type="gramStart"/>
+      <w:r>
+        <w:t>currrentPlayer.currentRobot.move</w:t>
+      </w:r>
+      <w:proofErr w:type="gramEnd"/>
+      <w:r>
+        <w:t>()</w:t>
       </w:r>
     </w:p>
     <w:p>
@@ -11995,7 +12658,14 @@
       </w:pPr>
       <w:r>
         <w:tab/>
-        <w:t>currrentPlayer.currentRobot.shoot()</w:t>
+      </w:r>
+      <w:proofErr w:type="gramStart"/>
+      <w:r>
+        <w:t>currrentPlayer.currentRobot.shoot</w:t>
+      </w:r>
+      <w:proofErr w:type="gramEnd"/>
+      <w:r>
+        <w:t>()</w:t>
       </w:r>
     </w:p>
     <w:p>
@@ -12004,7 +12674,14 @@
       </w:pPr>
       <w:r>
         <w:tab/>
-        <w:t>game.updateGame()</w:t>
+      </w:r>
+      <w:proofErr w:type="gramStart"/>
+      <w:r>
+        <w:t>game.updateGame</w:t>
+      </w:r>
+      <w:proofErr w:type="gramEnd"/>
+      <w:r>
+        <w:t>()</w:t>
       </w:r>
     </w:p>
     <w:p>
@@ -12013,7 +12690,15 @@
       </w:pPr>
       <w:r>
         <w:tab/>
-        <w:t>assert if the expectedMap and game.map() are equal</w:t>
+        <w:t xml:space="preserve">assert if the expectedMap and </w:t>
+      </w:r>
+      <w:proofErr w:type="gramStart"/>
+      <w:r>
+        <w:t>game.map(</w:t>
+      </w:r>
+      <w:proofErr w:type="gramEnd"/>
+      <w:r>
+        <w:t>) are equal</w:t>
       </w:r>
     </w:p>
     <w:p>
@@ -12054,7 +12739,14 @@
       </w:pPr>
       <w:r>
         <w:tab/>
-        <w:t>currrentPlayer.currentRobot.move()</w:t>
+      </w:r>
+      <w:proofErr w:type="gramStart"/>
+      <w:r>
+        <w:t>currrentPlayer.currentRobot.move</w:t>
+      </w:r>
+      <w:proofErr w:type="gramEnd"/>
+      <w:r>
+        <w:t>()</w:t>
       </w:r>
     </w:p>
     <w:p>
@@ -12063,7 +12755,14 @@
       </w:pPr>
       <w:r>
         <w:tab/>
-        <w:t>currrentPlayer.currentRobot.shoot()</w:t>
+      </w:r>
+      <w:proofErr w:type="gramStart"/>
+      <w:r>
+        <w:t>currrentPlayer.currentRobot.shoot</w:t>
+      </w:r>
+      <w:proofErr w:type="gramEnd"/>
+      <w:r>
+        <w:t>()</w:t>
       </w:r>
     </w:p>
     <w:p>
@@ -12072,7 +12771,14 @@
       </w:pPr>
       <w:r>
         <w:tab/>
-        <w:t>game.updateGame()</w:t>
+      </w:r>
+      <w:proofErr w:type="gramStart"/>
+      <w:r>
+        <w:t>game.updateGame</w:t>
+      </w:r>
+      <w:proofErr w:type="gramEnd"/>
+      <w:r>
+        <w:t>()</w:t>
       </w:r>
     </w:p>
     <w:p>
@@ -12096,7 +12802,14 @@
       </w:pPr>
       <w:r>
         <w:tab/>
-        <w:t>game.goNextPlayer()</w:t>
+      </w:r>
+      <w:proofErr w:type="gramStart"/>
+      <w:r>
+        <w:t>game.goNextPlayer</w:t>
+      </w:r>
+      <w:proofErr w:type="gramEnd"/>
+      <w:r>
+        <w:t>()</w:t>
       </w:r>
     </w:p>
     <w:p>
@@ -12105,7 +12818,14 @@
       </w:pPr>
       <w:r>
         <w:tab/>
-        <w:t>game.runPlay()</w:t>
+      </w:r>
+      <w:proofErr w:type="gramStart"/>
+      <w:r>
+        <w:t>game.runPlay</w:t>
+      </w:r>
+      <w:proofErr w:type="gramEnd"/>
+      <w:r>
+        <w:t>()</w:t>
       </w:r>
     </w:p>
     <w:p>
@@ -12114,7 +12834,15 @@
       </w:pPr>
       <w:r>
         <w:tab/>
-        <w:t>assert if the expectedMap and game.map() are equal</w:t>
+        <w:t xml:space="preserve">assert if the expectedMap and </w:t>
+      </w:r>
+      <w:proofErr w:type="gramStart"/>
+      <w:r>
+        <w:t>game.map(</w:t>
+      </w:r>
+      <w:proofErr w:type="gramEnd"/>
+      <w:r>
+        <w:t>) are equal</w:t>
       </w:r>
     </w:p>
     <w:p>
@@ -12123,7 +12851,15 @@
       </w:pPr>
       <w:r>
         <w:tab/>
-        <w:t>assert if the game.currentPlayer and the expectedPlyaer are equal</w:t>
+        <w:t xml:space="preserve">assert if the </w:t>
+      </w:r>
+      <w:proofErr w:type="gramStart"/>
+      <w:r>
+        <w:t>game.currentPlayer</w:t>
+      </w:r>
+      <w:proofErr w:type="gramEnd"/>
+      <w:r>
+        <w:t xml:space="preserve"> and the expectedPlyaer are equal</w:t>
       </w:r>
     </w:p>
     <w:p/>
@@ -12147,9 +12883,11 @@
           <w:numId w:val="3"/>
         </w:numPr>
       </w:pPr>
+      <w:proofErr w:type="gramStart"/>
       <w:r>
         <w:t>Map(</w:t>
       </w:r>
+      <w:proofErr w:type="gramEnd"/>
       <w:r>
         <w:t>int playerNum</w:t>
       </w:r>
@@ -12387,7 +13125,6 @@
         <w:ind w:left="360"/>
       </w:pPr>
       <w:r>
-        <w:lastRenderedPageBreak/>
         <w:t xml:space="preserve">expectedSize </w:t>
       </w:r>
       <w:r>
@@ -12472,8 +13209,13 @@
           <w:numId w:val="3"/>
         </w:numPr>
       </w:pPr>
-      <w:r>
-        <w:t>updateMist():void</w:t>
+      <w:proofErr w:type="gramStart"/>
+      <w:r>
+        <w:t>updateMist(</w:t>
+      </w:r>
+      <w:proofErr w:type="gramEnd"/>
+      <w:r>
+        <w:t>):void</w:t>
       </w:r>
     </w:p>
     <w:p>
@@ -12533,7 +13275,15 @@
         <w:ind w:left="360"/>
       </w:pPr>
       <w:r>
-        <w:t>try map.updateMist(null)</w:t>
+        <w:t xml:space="preserve">try </w:t>
+      </w:r>
+      <w:proofErr w:type="gramStart"/>
+      <w:r>
+        <w:t>map.updateMist</w:t>
+      </w:r>
+      <w:proofErr w:type="gramEnd"/>
+      <w:r>
+        <w:t>(null)</w:t>
       </w:r>
     </w:p>
     <w:p>
@@ -12583,17 +13333,30 @@
         <w:pStyle w:val="ListParagraph"/>
         <w:ind w:left="360"/>
       </w:pPr>
-      <w:r>
-        <w:t>map.updateMist(new List&lt;Coordinate&gt;)</w:t>
-      </w:r>
-    </w:p>
-    <w:p>
-      <w:pPr>
-        <w:pStyle w:val="ListParagraph"/>
-        <w:ind w:left="360"/>
-      </w:pPr>
-      <w:r>
-        <w:t>for coor in map.coordinateList do</w:t>
+      <w:proofErr w:type="gramStart"/>
+      <w:r>
+        <w:t>map.updateMist</w:t>
+      </w:r>
+      <w:proofErr w:type="gramEnd"/>
+      <w:r>
+        <w:t>(new List&lt;Coordinate&gt;)</w:t>
+      </w:r>
+    </w:p>
+    <w:p>
+      <w:pPr>
+        <w:pStyle w:val="ListParagraph"/>
+        <w:ind w:left="360"/>
+      </w:pPr>
+      <w:r>
+        <w:t xml:space="preserve">for coor in </w:t>
+      </w:r>
+      <w:proofErr w:type="gramStart"/>
+      <w:r>
+        <w:t>map.coordinateList</w:t>
+      </w:r>
+      <w:proofErr w:type="gramEnd"/>
+      <w:r>
+        <w:t xml:space="preserve"> do</w:t>
       </w:r>
     </w:p>
     <w:p>
@@ -12669,17 +13432,30 @@
         <w:pStyle w:val="ListParagraph"/>
         <w:ind w:left="360"/>
       </w:pPr>
-      <w:r>
-        <w:t>map.updateMist(coorList)</w:t>
-      </w:r>
-    </w:p>
-    <w:p>
-      <w:pPr>
-        <w:pStyle w:val="ListParagraph"/>
-        <w:ind w:left="360"/>
-      </w:pPr>
-      <w:r>
-        <w:t>for coor in map.coordinateList do</w:t>
+      <w:proofErr w:type="gramStart"/>
+      <w:r>
+        <w:t>map.updateMist</w:t>
+      </w:r>
+      <w:proofErr w:type="gramEnd"/>
+      <w:r>
+        <w:t>(coorList)</w:t>
+      </w:r>
+    </w:p>
+    <w:p>
+      <w:pPr>
+        <w:pStyle w:val="ListParagraph"/>
+        <w:ind w:left="360"/>
+      </w:pPr>
+      <w:r>
+        <w:t xml:space="preserve">for coor in </w:t>
+      </w:r>
+      <w:proofErr w:type="gramStart"/>
+      <w:r>
+        <w:t>map.coordinateList</w:t>
+      </w:r>
+      <w:proofErr w:type="gramEnd"/>
+      <w:r>
+        <w:t xml:space="preserve"> do</w:t>
       </w:r>
     </w:p>
     <w:p>
@@ -12824,8 +13600,15 @@
         <w:ind w:left="360"/>
       </w:pPr>
       <w:r>
-        <w:lastRenderedPageBreak/>
-        <w:t>try map.updateMist(coorList)</w:t>
+        <w:t xml:space="preserve">try </w:t>
+      </w:r>
+      <w:proofErr w:type="gramStart"/>
+      <w:r>
+        <w:t>map.updateMist</w:t>
+      </w:r>
+      <w:proofErr w:type="gramEnd"/>
+      <w:r>
+        <w:t>(coorList)</w:t>
       </w:r>
     </w:p>
     <w:p>
@@ -12847,6 +13630,7 @@
         </w:numPr>
       </w:pPr>
       <w:r>
+        <w:lastRenderedPageBreak/>
         <w:t>Functional Tests</w:t>
       </w:r>
     </w:p>
@@ -13368,7 +14152,6 @@
         </w:numPr>
       </w:pPr>
       <w:r>
-        <w:lastRenderedPageBreak/>
         <w:t>Test steps:</w:t>
       </w:r>
     </w:p>
@@ -13405,6 +14188,7 @@
         </w:numPr>
       </w:pPr>
       <w:r>
+        <w:lastRenderedPageBreak/>
         <w:t>After one turn end, the next turn begins.</w:t>
       </w:r>
     </w:p>
@@ -14062,7 +14846,6 @@
         </w:numPr>
       </w:pPr>
       <w:r>
-        <w:lastRenderedPageBreak/>
         <w:t>I</w:t>
       </w:r>
       <w:r>
@@ -14140,6 +14923,7 @@
           <w:sz w:val="28"/>
           <w:szCs w:val="28"/>
         </w:rPr>
+        <w:lastRenderedPageBreak/>
         <w:t>Amendment</w:t>
       </w:r>
     </w:p>
@@ -14187,7 +14971,15 @@
         <w:ind w:left="720"/>
       </w:pPr>
       <w:r>
-        <w:t xml:space="preserve">In the test plan, we revised the shoot() method in both Robot class and Player class since we realized that this method should return a coordinate to deliver a message of the destination information. </w:t>
+        <w:t xml:space="preserve">In the test plan, we revised the </w:t>
+      </w:r>
+      <w:proofErr w:type="gramStart"/>
+      <w:r>
+        <w:t>shoot(</w:t>
+      </w:r>
+      <w:proofErr w:type="gramEnd"/>
+      <w:r>
+        <w:t xml:space="preserve">) method in both Robot class and Player class since we realized that this method should return a coordinate to deliver a message of the destination information. </w:t>
       </w:r>
     </w:p>
     <w:p/>

</xml_diff>

<commit_message>
update in integration tests in TestingPlan
</commit_message>
<xml_diff>
--- a/doc/TestingPlan.docx
+++ b/doc/TestingPlan.docx
@@ -1,6 +1,6 @@
 
 <file path=word/document.xml><?xml version="1.0" encoding="utf-8"?>
-<w:document xmlns:wpc="http://schemas.microsoft.com/office/word/2010/wordprocessingCanvas" xmlns:mo="http://schemas.microsoft.com/office/mac/office/2008/main" xmlns:mc="http://schemas.openxmlformats.org/markup-compatibility/2006" xmlns:mv="urn:schemas-microsoft-com:mac:vml" xmlns:o="urn:schemas-microsoft-com:office:office" xmlns:r="http://schemas.openxmlformats.org/officeDocument/2006/relationships" xmlns:m="http://schemas.openxmlformats.org/officeDocument/2006/math" xmlns:v="urn:schemas-microsoft-com:vml" xmlns:wp14="http://schemas.microsoft.com/office/word/2010/wordprocessingDrawing" xmlns:wp="http://schemas.openxmlformats.org/drawingml/2006/wordprocessingDrawing" xmlns:w10="urn:schemas-microsoft-com:office:word" xmlns:w="http://schemas.openxmlformats.org/wordprocessingml/2006/main" xmlns:w14="http://schemas.microsoft.com/office/word/2010/wordml" xmlns:w15="http://schemas.microsoft.com/office/word/2012/wordml" xmlns:wpg="http://schemas.microsoft.com/office/word/2010/wordprocessingGroup" xmlns:wpi="http://schemas.microsoft.com/office/word/2010/wordprocessingInk" xmlns:wne="http://schemas.microsoft.com/office/word/2006/wordml" xmlns:wps="http://schemas.microsoft.com/office/word/2010/wordprocessingShape" mc:Ignorable="w14 w15 wp14">
+<w:document xmlns:wpc="http://schemas.microsoft.com/office/word/2010/wordprocessingCanvas" xmlns:cx="http://schemas.microsoft.com/office/drawing/2014/chartex" xmlns:cx1="http://schemas.microsoft.com/office/drawing/2015/9/8/chartex" xmlns:cx2="http://schemas.microsoft.com/office/drawing/2015/10/21/chartex" xmlns:cx3="http://schemas.microsoft.com/office/drawing/2016/5/9/chartex" xmlns:cx4="http://schemas.microsoft.com/office/drawing/2016/5/10/chartex" xmlns:cx5="http://schemas.microsoft.com/office/drawing/2016/5/11/chartex" xmlns:mc="http://schemas.openxmlformats.org/markup-compatibility/2006" xmlns:o="urn:schemas-microsoft-com:office:office" xmlns:r="http://schemas.openxmlformats.org/officeDocument/2006/relationships" xmlns:m="http://schemas.openxmlformats.org/officeDocument/2006/math" xmlns:v="urn:schemas-microsoft-com:vml" xmlns:wp14="http://schemas.microsoft.com/office/word/2010/wordprocessingDrawing" xmlns:wp="http://schemas.openxmlformats.org/drawingml/2006/wordprocessingDrawing" xmlns:w10="urn:schemas-microsoft-com:office:word" xmlns:w="http://schemas.openxmlformats.org/wordprocessingml/2006/main" xmlns:w14="http://schemas.microsoft.com/office/word/2010/wordml" xmlns:w15="http://schemas.microsoft.com/office/word/2012/wordml" xmlns:w16se="http://schemas.microsoft.com/office/word/2015/wordml/symex" xmlns:wpg="http://schemas.microsoft.com/office/word/2010/wordprocessingGroup" xmlns:wpi="http://schemas.microsoft.com/office/word/2010/wordprocessingInk" xmlns:wne="http://schemas.microsoft.com/office/word/2006/wordml" xmlns:wps="http://schemas.microsoft.com/office/word/2010/wordprocessingShape" mc:Ignorable="w14 w15 w16se wp14">
   <w:body>
     <w:p>
       <w:pPr>
@@ -2206,8 +2206,6 @@
       <w:r>
         <w:t xml:space="preserve">can execute these operations properly. For example, when a player uses a robot to shoot another one, the controller can fetch data from player model and robot model, perform the shooting action, then update the game board accordingly. This is reflected more in functional tests. And the significance of unit tests is to ensure that each basic unit is correct. </w:t>
       </w:r>
-      <w:bookmarkStart w:id="0" w:name="_GoBack"/>
-      <w:bookmarkEnd w:id="0"/>
     </w:p>
     <w:p>
       <w:pPr>
@@ -14123,6 +14121,155 @@
     </w:p>
     <w:p>
       <w:pPr>
+        <w:pStyle w:val="ListParagraph"/>
+        <w:numPr>
+          <w:ilvl w:val="0"/>
+          <w:numId w:val="7"/>
+        </w:numPr>
+      </w:pPr>
+      <w:r>
+        <w:t>Purpose: The purpose of this test is to ensure that human and game interface can work together functionally and properly.</w:t>
+      </w:r>
+    </w:p>
+    <w:p>
+      <w:pPr>
+        <w:pStyle w:val="ListParagraph"/>
+        <w:numPr>
+          <w:ilvl w:val="0"/>
+          <w:numId w:val="7"/>
+        </w:numPr>
+      </w:pPr>
+      <w:r>
+        <w:t>External dependencies: None.</w:t>
+      </w:r>
+    </w:p>
+    <w:p>
+      <w:pPr>
+        <w:pStyle w:val="ListParagraph"/>
+        <w:numPr>
+          <w:ilvl w:val="0"/>
+          <w:numId w:val="7"/>
+        </w:numPr>
+      </w:pPr>
+      <w:r>
+        <w:t>Test steps:</w:t>
+      </w:r>
+    </w:p>
+    <w:p>
+      <w:pPr>
+        <w:pStyle w:val="ListParagraph"/>
+        <w:numPr>
+          <w:ilvl w:val="1"/>
+          <w:numId w:val="7"/>
+        </w:numPr>
+      </w:pPr>
+      <w:r>
+        <w:t>Preform as a player to end a play.</w:t>
+      </w:r>
+    </w:p>
+    <w:p>
+      <w:pPr>
+        <w:pStyle w:val="ListParagraph"/>
+        <w:numPr>
+          <w:ilvl w:val="1"/>
+          <w:numId w:val="7"/>
+        </w:numPr>
+      </w:pPr>
+      <w:r>
+        <w:t>Preform as a player to surrender.</w:t>
+      </w:r>
+    </w:p>
+    <w:p>
+      <w:pPr>
+        <w:pStyle w:val="ListParagraph"/>
+        <w:numPr>
+          <w:ilvl w:val="1"/>
+          <w:numId w:val="7"/>
+        </w:numPr>
+      </w:pPr>
+      <w:r>
+        <w:t>Perform as a player to defeat a whole enemy team.</w:t>
+      </w:r>
+    </w:p>
+    <w:p>
+      <w:pPr>
+        <w:pStyle w:val="ListParagraph"/>
+        <w:numPr>
+          <w:ilvl w:val="1"/>
+          <w:numId w:val="7"/>
+        </w:numPr>
+      </w:pPr>
+      <w:r>
+        <w:t>Preform as a player and wait till the timer ends when playing.</w:t>
+      </w:r>
+    </w:p>
+    <w:p>
+      <w:pPr>
+        <w:pStyle w:val="ListParagraph"/>
+        <w:numPr>
+          <w:ilvl w:val="0"/>
+          <w:numId w:val="7"/>
+        </w:numPr>
+      </w:pPr>
+      <w:r>
+        <w:t xml:space="preserve">Excepted result: </w:t>
+      </w:r>
+    </w:p>
+    <w:p>
+      <w:pPr>
+        <w:pStyle w:val="ListParagraph"/>
+        <w:numPr>
+          <w:ilvl w:val="1"/>
+          <w:numId w:val="7"/>
+        </w:numPr>
+      </w:pPr>
+      <w:r>
+        <w:t>The play is end, and the next player should start to play.</w:t>
+      </w:r>
+    </w:p>
+    <w:p>
+      <w:pPr>
+        <w:pStyle w:val="ListParagraph"/>
+        <w:numPr>
+          <w:ilvl w:val="1"/>
+          <w:numId w:val="7"/>
+        </w:numPr>
+      </w:pPr>
+      <w:r>
+        <w:t>The game ends immediately and a loss record is added in the statistics of the player.</w:t>
+      </w:r>
+    </w:p>
+    <w:p>
+      <w:pPr>
+        <w:pStyle w:val="ListParagraph"/>
+        <w:numPr>
+          <w:ilvl w:val="1"/>
+          <w:numId w:val="7"/>
+        </w:numPr>
+      </w:pPr>
+      <w:r>
+        <w:lastRenderedPageBreak/>
+        <w:t>The defeated team leaves the game.</w:t>
+      </w:r>
+    </w:p>
+    <w:p>
+      <w:pPr>
+        <w:pStyle w:val="ListParagraph"/>
+        <w:numPr>
+          <w:ilvl w:val="1"/>
+          <w:numId w:val="7"/>
+        </w:numPr>
+      </w:pPr>
+      <w:r>
+        <w:t>The play is end, and the next player should start to play.</w:t>
+      </w:r>
+    </w:p>
+    <w:p>
+      <w:bookmarkStart w:id="0" w:name="_GoBack"/>
+      <w:bookmarkEnd w:id="0"/>
+    </w:p>
+    <w:p>
+      <w:pPr>
         <w:pStyle w:val="Heading2"/>
         <w:numPr>
           <w:ilvl w:val="1"/>
@@ -14185,11 +14332,7 @@
         <w:ind w:left="720"/>
       </w:pPr>
       <w:r>
-        <w:t xml:space="preserve">We find a problem of the design document. After the last submission, we realized that we missed the AI player class in our final version. The reason of that was a mistake occurred when using version control system. In detail, there was a version contains the AI player class, and then a new version which doesn’t contain the AI player class was </w:t>
-      </w:r>
-      <w:r>
-        <w:lastRenderedPageBreak/>
-        <w:t xml:space="preserve">committed to the repository and covered the previous version without solving conflict properly. From this issue, we’ve obtained some valuable experience about how to </w:t>
+        <w:t xml:space="preserve">We find a problem of the design document. After the last submission, we realized that we missed the AI player class in our final version. The reason of that was a mistake occurred when using version control system. In detail, there was a version contains the AI player class, and then a new version which doesn’t contain the AI player class was committed to the repository and covered the previous version without solving conflict properly. From this issue, we’ve obtained some valuable experience about how to </w:t>
       </w:r>
       <w:r>
         <w:t>collaborate</w:t>
@@ -14262,7 +14405,7 @@
 </file>
 
 <file path=word/endnotes.xml><?xml version="1.0" encoding="utf-8"?>
-<w:endnotes xmlns:wpc="http://schemas.microsoft.com/office/word/2010/wordprocessingCanvas" xmlns:mo="http://schemas.microsoft.com/office/mac/office/2008/main" xmlns:mc="http://schemas.openxmlformats.org/markup-compatibility/2006" xmlns:mv="urn:schemas-microsoft-com:mac:vml" xmlns:o="urn:schemas-microsoft-com:office:office" xmlns:r="http://schemas.openxmlformats.org/officeDocument/2006/relationships" xmlns:m="http://schemas.openxmlformats.org/officeDocument/2006/math" xmlns:v="urn:schemas-microsoft-com:vml" xmlns:wp14="http://schemas.microsoft.com/office/word/2010/wordprocessingDrawing" xmlns:wp="http://schemas.openxmlformats.org/drawingml/2006/wordprocessingDrawing" xmlns:w10="urn:schemas-microsoft-com:office:word" xmlns:w="http://schemas.openxmlformats.org/wordprocessingml/2006/main" xmlns:w14="http://schemas.microsoft.com/office/word/2010/wordml" xmlns:w15="http://schemas.microsoft.com/office/word/2012/wordml" xmlns:wpg="http://schemas.microsoft.com/office/word/2010/wordprocessingGroup" xmlns:wpi="http://schemas.microsoft.com/office/word/2010/wordprocessingInk" xmlns:wne="http://schemas.microsoft.com/office/word/2006/wordml" xmlns:wps="http://schemas.microsoft.com/office/word/2010/wordprocessingShape" mc:Ignorable="w14 w15 wp14">
+<w:endnotes xmlns:wpc="http://schemas.microsoft.com/office/word/2010/wordprocessingCanvas" xmlns:cx="http://schemas.microsoft.com/office/drawing/2014/chartex" xmlns:cx1="http://schemas.microsoft.com/office/drawing/2015/9/8/chartex" xmlns:cx2="http://schemas.microsoft.com/office/drawing/2015/10/21/chartex" xmlns:cx3="http://schemas.microsoft.com/office/drawing/2016/5/9/chartex" xmlns:cx4="http://schemas.microsoft.com/office/drawing/2016/5/10/chartex" xmlns:cx5="http://schemas.microsoft.com/office/drawing/2016/5/11/chartex" xmlns:mc="http://schemas.openxmlformats.org/markup-compatibility/2006" xmlns:o="urn:schemas-microsoft-com:office:office" xmlns:r="http://schemas.openxmlformats.org/officeDocument/2006/relationships" xmlns:m="http://schemas.openxmlformats.org/officeDocument/2006/math" xmlns:v="urn:schemas-microsoft-com:vml" xmlns:wp14="http://schemas.microsoft.com/office/word/2010/wordprocessingDrawing" xmlns:wp="http://schemas.openxmlformats.org/drawingml/2006/wordprocessingDrawing" xmlns:w10="urn:schemas-microsoft-com:office:word" xmlns:w="http://schemas.openxmlformats.org/wordprocessingml/2006/main" xmlns:w14="http://schemas.microsoft.com/office/word/2010/wordml" xmlns:w15="http://schemas.microsoft.com/office/word/2012/wordml" xmlns:w16se="http://schemas.microsoft.com/office/word/2015/wordml/symex" xmlns:wpg="http://schemas.microsoft.com/office/word/2010/wordprocessingGroup" xmlns:wpi="http://schemas.microsoft.com/office/word/2010/wordprocessingInk" xmlns:wne="http://schemas.microsoft.com/office/word/2006/wordml" xmlns:wps="http://schemas.microsoft.com/office/word/2010/wordprocessingShape" mc:Ignorable="w14 w15 w16se wp14">
   <w:endnote w:type="separator" w:id="-1">
     <w:p>
       <w:r>
@@ -14281,7 +14424,7 @@
 </file>
 
 <file path=word/footnotes.xml><?xml version="1.0" encoding="utf-8"?>
-<w:footnotes xmlns:wpc="http://schemas.microsoft.com/office/word/2010/wordprocessingCanvas" xmlns:mo="http://schemas.microsoft.com/office/mac/office/2008/main" xmlns:mc="http://schemas.openxmlformats.org/markup-compatibility/2006" xmlns:mv="urn:schemas-microsoft-com:mac:vml" xmlns:o="urn:schemas-microsoft-com:office:office" xmlns:r="http://schemas.openxmlformats.org/officeDocument/2006/relationships" xmlns:m="http://schemas.openxmlformats.org/officeDocument/2006/math" xmlns:v="urn:schemas-microsoft-com:vml" xmlns:wp14="http://schemas.microsoft.com/office/word/2010/wordprocessingDrawing" xmlns:wp="http://schemas.openxmlformats.org/drawingml/2006/wordprocessingDrawing" xmlns:w10="urn:schemas-microsoft-com:office:word" xmlns:w="http://schemas.openxmlformats.org/wordprocessingml/2006/main" xmlns:w14="http://schemas.microsoft.com/office/word/2010/wordml" xmlns:w15="http://schemas.microsoft.com/office/word/2012/wordml" xmlns:wpg="http://schemas.microsoft.com/office/word/2010/wordprocessingGroup" xmlns:wpi="http://schemas.microsoft.com/office/word/2010/wordprocessingInk" xmlns:wne="http://schemas.microsoft.com/office/word/2006/wordml" xmlns:wps="http://schemas.microsoft.com/office/word/2010/wordprocessingShape" mc:Ignorable="w14 w15 wp14">
+<w:footnotes xmlns:wpc="http://schemas.microsoft.com/office/word/2010/wordprocessingCanvas" xmlns:cx="http://schemas.microsoft.com/office/drawing/2014/chartex" xmlns:cx1="http://schemas.microsoft.com/office/drawing/2015/9/8/chartex" xmlns:cx2="http://schemas.microsoft.com/office/drawing/2015/10/21/chartex" xmlns:cx3="http://schemas.microsoft.com/office/drawing/2016/5/9/chartex" xmlns:cx4="http://schemas.microsoft.com/office/drawing/2016/5/10/chartex" xmlns:cx5="http://schemas.microsoft.com/office/drawing/2016/5/11/chartex" xmlns:mc="http://schemas.openxmlformats.org/markup-compatibility/2006" xmlns:o="urn:schemas-microsoft-com:office:office" xmlns:r="http://schemas.openxmlformats.org/officeDocument/2006/relationships" xmlns:m="http://schemas.openxmlformats.org/officeDocument/2006/math" xmlns:v="urn:schemas-microsoft-com:vml" xmlns:wp14="http://schemas.microsoft.com/office/word/2010/wordprocessingDrawing" xmlns:wp="http://schemas.openxmlformats.org/drawingml/2006/wordprocessingDrawing" xmlns:w10="urn:schemas-microsoft-com:office:word" xmlns:w="http://schemas.openxmlformats.org/wordprocessingml/2006/main" xmlns:w14="http://schemas.microsoft.com/office/word/2010/wordml" xmlns:w15="http://schemas.microsoft.com/office/word/2012/wordml" xmlns:w16se="http://schemas.microsoft.com/office/word/2015/wordml/symex" xmlns:wpg="http://schemas.microsoft.com/office/word/2010/wordprocessingGroup" xmlns:wpi="http://schemas.microsoft.com/office/word/2010/wordprocessingInk" xmlns:wne="http://schemas.microsoft.com/office/word/2006/wordml" xmlns:wps="http://schemas.microsoft.com/office/word/2010/wordprocessingShape" mc:Ignorable="w14 w15 w16se wp14">
   <w:footnote w:type="separator" w:id="-1">
     <w:p>
       <w:r>
@@ -14300,8 +14443,8 @@
 </file>
 
 <file path=word/numbering.xml><?xml version="1.0" encoding="utf-8"?>
-<w:numbering xmlns:wpc="http://schemas.microsoft.com/office/word/2010/wordprocessingCanvas" xmlns:mo="http://schemas.microsoft.com/office/mac/office/2008/main" xmlns:mc="http://schemas.openxmlformats.org/markup-compatibility/2006" xmlns:mv="urn:schemas-microsoft-com:mac:vml" xmlns:o="urn:schemas-microsoft-com:office:office" xmlns:r="http://schemas.openxmlformats.org/officeDocument/2006/relationships" xmlns:m="http://schemas.openxmlformats.org/officeDocument/2006/math" xmlns:v="urn:schemas-microsoft-com:vml" xmlns:wp14="http://schemas.microsoft.com/office/word/2010/wordprocessingDrawing" xmlns:wp="http://schemas.openxmlformats.org/drawingml/2006/wordprocessingDrawing" xmlns:w10="urn:schemas-microsoft-com:office:word" xmlns:w="http://schemas.openxmlformats.org/wordprocessingml/2006/main" xmlns:w14="http://schemas.microsoft.com/office/word/2010/wordml" xmlns:w15="http://schemas.microsoft.com/office/word/2012/wordml" xmlns:wpg="http://schemas.microsoft.com/office/word/2010/wordprocessingGroup" xmlns:wpi="http://schemas.microsoft.com/office/word/2010/wordprocessingInk" xmlns:wne="http://schemas.microsoft.com/office/word/2006/wordml" xmlns:wps="http://schemas.microsoft.com/office/word/2010/wordprocessingShape" mc:Ignorable="w14 w15 wp14">
-  <w:abstractNum w:abstractNumId="0">
+<w:numbering xmlns:wpc="http://schemas.microsoft.com/office/word/2010/wordprocessingCanvas" xmlns:cx="http://schemas.microsoft.com/office/drawing/2014/chartex" xmlns:cx1="http://schemas.microsoft.com/office/drawing/2015/9/8/chartex" xmlns:cx2="http://schemas.microsoft.com/office/drawing/2015/10/21/chartex" xmlns:cx3="http://schemas.microsoft.com/office/drawing/2016/5/9/chartex" xmlns:cx4="http://schemas.microsoft.com/office/drawing/2016/5/10/chartex" xmlns:cx5="http://schemas.microsoft.com/office/drawing/2016/5/11/chartex" xmlns:mc="http://schemas.openxmlformats.org/markup-compatibility/2006" xmlns:o="urn:schemas-microsoft-com:office:office" xmlns:r="http://schemas.openxmlformats.org/officeDocument/2006/relationships" xmlns:m="http://schemas.openxmlformats.org/officeDocument/2006/math" xmlns:v="urn:schemas-microsoft-com:vml" xmlns:wp14="http://schemas.microsoft.com/office/word/2010/wordprocessingDrawing" xmlns:wp="http://schemas.openxmlformats.org/drawingml/2006/wordprocessingDrawing" xmlns:w10="urn:schemas-microsoft-com:office:word" xmlns:w="http://schemas.openxmlformats.org/wordprocessingml/2006/main" xmlns:w14="http://schemas.microsoft.com/office/word/2010/wordml" xmlns:w15="http://schemas.microsoft.com/office/word/2012/wordml" xmlns:w16se="http://schemas.microsoft.com/office/word/2015/wordml/symex" xmlns:wpg="http://schemas.microsoft.com/office/word/2010/wordprocessingGroup" xmlns:wpi="http://schemas.microsoft.com/office/word/2010/wordprocessingInk" xmlns:wne="http://schemas.microsoft.com/office/word/2006/wordml" xmlns:wps="http://schemas.microsoft.com/office/word/2010/wordprocessingShape" mc:Ignorable="w14 w15 w16se wp14">
+  <w:abstractNum w:abstractNumId="0" w15:restartNumberingAfterBreak="0">
     <w:nsid w:val="058D100C"/>
     <w:multiLevelType w:val="multilevel"/>
     <w:tmpl w:val="F1587632"/>
@@ -14422,7 +14565,7 @@
       </w:rPr>
     </w:lvl>
   </w:abstractNum>
-  <w:abstractNum w:abstractNumId="1">
+  <w:abstractNum w:abstractNumId="1" w15:restartNumberingAfterBreak="0">
     <w:nsid w:val="1C1F064D"/>
     <w:multiLevelType w:val="multilevel"/>
     <w:tmpl w:val="E602674C"/>
@@ -14535,7 +14678,7 @@
       </w:rPr>
     </w:lvl>
   </w:abstractNum>
-  <w:abstractNum w:abstractNumId="2">
+  <w:abstractNum w:abstractNumId="2" w15:restartNumberingAfterBreak="0">
     <w:nsid w:val="1F7632B9"/>
     <w:multiLevelType w:val="multilevel"/>
     <w:tmpl w:val="4FF863F6"/>
@@ -14648,7 +14791,7 @@
       </w:rPr>
     </w:lvl>
   </w:abstractNum>
-  <w:abstractNum w:abstractNumId="3">
+  <w:abstractNum w:abstractNumId="3" w15:restartNumberingAfterBreak="0">
     <w:nsid w:val="23D13B9D"/>
     <w:multiLevelType w:val="multilevel"/>
     <w:tmpl w:val="9CA29C5A"/>
@@ -14769,7 +14912,7 @@
       </w:rPr>
     </w:lvl>
   </w:abstractNum>
-  <w:abstractNum w:abstractNumId="4">
+  <w:abstractNum w:abstractNumId="4" w15:restartNumberingAfterBreak="0">
     <w:nsid w:val="2D6E0118"/>
     <w:multiLevelType w:val="hybridMultilevel"/>
     <w:tmpl w:val="D2DA7CF8"/>
@@ -14882,7 +15025,7 @@
       </w:rPr>
     </w:lvl>
   </w:abstractNum>
-  <w:abstractNum w:abstractNumId="5">
+  <w:abstractNum w:abstractNumId="5" w15:restartNumberingAfterBreak="0">
     <w:nsid w:val="3808375D"/>
     <w:multiLevelType w:val="hybridMultilevel"/>
     <w:tmpl w:val="4E44D616"/>
@@ -14995,7 +15138,7 @@
       </w:rPr>
     </w:lvl>
   </w:abstractNum>
-  <w:abstractNum w:abstractNumId="6">
+  <w:abstractNum w:abstractNumId="6" w15:restartNumberingAfterBreak="0">
     <w:nsid w:val="547F522C"/>
     <w:multiLevelType w:val="multilevel"/>
     <w:tmpl w:val="5A921322"/>
@@ -15144,7 +15287,7 @@
       </w:rPr>
     </w:lvl>
   </w:abstractNum>
-  <w:abstractNum w:abstractNumId="7">
+  <w:abstractNum w:abstractNumId="7" w15:restartNumberingAfterBreak="0">
     <w:nsid w:val="65460BB5"/>
     <w:multiLevelType w:val="multilevel"/>
     <w:tmpl w:val="B61AAA1E"/>
@@ -15293,7 +15436,7 @@
       </w:rPr>
     </w:lvl>
   </w:abstractNum>
-  <w:abstractNum w:abstractNumId="8">
+  <w:abstractNum w:abstractNumId="8" w15:restartNumberingAfterBreak="0">
     <w:nsid w:val="67020902"/>
     <w:multiLevelType w:val="multilevel"/>
     <w:tmpl w:val="95F07F1E"/>
@@ -15442,7 +15585,7 @@
       </w:rPr>
     </w:lvl>
   </w:abstractNum>
-  <w:abstractNum w:abstractNumId="9">
+  <w:abstractNum w:abstractNumId="9" w15:restartNumberingAfterBreak="0">
     <w:nsid w:val="6A620149"/>
     <w:multiLevelType w:val="multilevel"/>
     <w:tmpl w:val="F55EAC24"/>
@@ -15555,7 +15698,7 @@
       </w:rPr>
     </w:lvl>
   </w:abstractNum>
-  <w:abstractNum w:abstractNumId="10">
+  <w:abstractNum w:abstractNumId="10" w15:restartNumberingAfterBreak="0">
     <w:nsid w:val="6D076D98"/>
     <w:multiLevelType w:val="multilevel"/>
     <w:tmpl w:val="431AC318"/>
@@ -15668,7 +15811,7 @@
       </w:rPr>
     </w:lvl>
   </w:abstractNum>
-  <w:abstractNum w:abstractNumId="11">
+  <w:abstractNum w:abstractNumId="11" w15:restartNumberingAfterBreak="0">
     <w:nsid w:val="79BE3416"/>
     <w:multiLevelType w:val="hybridMultilevel"/>
     <w:tmpl w:val="3EE2CC4C"/>
@@ -15757,7 +15900,7 @@
       </w:pPr>
     </w:lvl>
   </w:abstractNum>
-  <w:abstractNum w:abstractNumId="12">
+  <w:abstractNum w:abstractNumId="12" w15:restartNumberingAfterBreak="0">
     <w:nsid w:val="7B3862CE"/>
     <w:multiLevelType w:val="hybridMultilevel"/>
     <w:tmpl w:val="71D80C6E"/>
@@ -15933,7 +16076,7 @@
 </file>
 
 <file path=word/styles.xml><?xml version="1.0" encoding="utf-8"?>
-<w:styles xmlns:mc="http://schemas.openxmlformats.org/markup-compatibility/2006" xmlns:r="http://schemas.openxmlformats.org/officeDocument/2006/relationships" xmlns:w="http://schemas.openxmlformats.org/wordprocessingml/2006/main" xmlns:w14="http://schemas.microsoft.com/office/word/2010/wordml" xmlns:w15="http://schemas.microsoft.com/office/word/2012/wordml" mc:Ignorable="w14 w15">
+<w:styles xmlns:mc="http://schemas.openxmlformats.org/markup-compatibility/2006" xmlns:r="http://schemas.openxmlformats.org/officeDocument/2006/relationships" xmlns:w="http://schemas.openxmlformats.org/wordprocessingml/2006/main" xmlns:w14="http://schemas.microsoft.com/office/word/2010/wordml" xmlns:w15="http://schemas.microsoft.com/office/word/2012/wordml" xmlns:w16se="http://schemas.microsoft.com/office/word/2015/wordml/symex" mc:Ignorable="w14 w15 w16se">
   <w:docDefaults>
     <w:rPrDefault>
       <w:rPr>
@@ -15945,7 +16088,7 @@
     </w:rPrDefault>
     <w:pPrDefault/>
   </w:docDefaults>
-  <w:latentStyles w:defLockedState="0" w:defUIPriority="99" w:defSemiHidden="0" w:defUnhideWhenUsed="0" w:defQFormat="0" w:count="382">
+  <w:latentStyles w:defLockedState="0" w:defUIPriority="99" w:defSemiHidden="0" w:defUnhideWhenUsed="0" w:defQFormat="0" w:count="374">
     <w:lsdException w:name="Normal" w:uiPriority="0" w:qFormat="1"/>
     <w:lsdException w:name="heading 1" w:uiPriority="9" w:qFormat="1"/>
     <w:lsdException w:name="heading 2" w:semiHidden="1" w:uiPriority="9" w:unhideWhenUsed="1" w:qFormat="1"/>
@@ -16448,7 +16591,6 @@
       <w:szCs w:val="22"/>
     </w:rPr>
     <w:tblPr>
-      <w:tblInd w:w="0" w:type="dxa"/>
       <w:tblBorders>
         <w:top w:val="single" w:sz="4" w:space="0" w:color="auto"/>
         <w:left w:val="single" w:sz="4" w:space="0" w:color="auto"/>
@@ -16457,12 +16599,6 @@
         <w:insideH w:val="single" w:sz="4" w:space="0" w:color="auto"/>
         <w:insideV w:val="single" w:sz="4" w:space="0" w:color="auto"/>
       </w:tblBorders>
-      <w:tblCellMar>
-        <w:top w:w="0" w:type="dxa"/>
-        <w:left w:w="108" w:type="dxa"/>
-        <w:bottom w:w="0" w:type="dxa"/>
-        <w:right w:w="108" w:type="dxa"/>
-      </w:tblCellMar>
     </w:tblPr>
   </w:style>
   <w:style w:type="paragraph" w:styleId="Header">

</xml_diff>